<commit_message>
Acrescao de emails na mensagem salva; Organizacao melhorada acrescimo de algumas informacoes
</commit_message>
<xml_diff>
--- a/relatorios/Relatório - Cronograma.docx
+++ b/relatorios/Relatório - Cronograma.docx
@@ -2,8 +2,6 @@
 <file path=word/document.xml><?xml version="1.0" encoding="utf-8"?>
 <w:document xmlns:wpc="http://schemas.microsoft.com/office/word/2010/wordprocessingCanvas" xmlns:cx="http://schemas.microsoft.com/office/drawing/2014/chartex" xmlns:mc="http://schemas.openxmlformats.org/markup-compatibility/2006" xmlns:o="urn:schemas-microsoft-com:office:office" xmlns:r="http://schemas.openxmlformats.org/officeDocument/2006/relationships" xmlns:m="http://schemas.openxmlformats.org/officeDocument/2006/math" xmlns:v="urn:schemas-microsoft-com:vml" xmlns:wp14="http://schemas.microsoft.com/office/word/2010/wordprocessingDrawing" xmlns:wp="http://schemas.openxmlformats.org/drawingml/2006/wordprocessingDrawing" xmlns:w10="urn:schemas-microsoft-com:office:word" xmlns:w="http://schemas.openxmlformats.org/wordprocessingml/2006/main" xmlns:w14="http://schemas.microsoft.com/office/word/2010/wordml" xmlns:w15="http://schemas.microsoft.com/office/word/2012/wordml" xmlns:w16se="http://schemas.microsoft.com/office/word/2015/wordml/symex" xmlns:wpg="http://schemas.microsoft.com/office/word/2010/wordprocessingGroup" xmlns:wpi="http://schemas.microsoft.com/office/word/2010/wordprocessingInk" xmlns:wne="http://schemas.microsoft.com/office/word/2006/wordml" xmlns:wps="http://schemas.microsoft.com/office/word/2010/wordprocessingShape" mc:Ignorable="w14 w15 w16se wp14">
   <w:body>
-    <w:bookmarkStart w:id="0" w:name="_GoBack" w:displacedByCustomXml="next"/>
-    <w:bookmarkEnd w:id="0" w:displacedByCustomXml="next"/>
     <w:sdt>
       <w:sdtPr>
         <w:rPr>
@@ -1881,7 +1879,7 @@
           <w:sz w:val="28"/>
         </w:rPr>
       </w:pPr>
-      <w:bookmarkStart w:id="1" w:name="_Toc516004188"/>
+      <w:bookmarkStart w:id="0" w:name="_Toc516004188"/>
       <w:r>
         <w:rPr>
           <w:b/>
@@ -1889,7 +1887,7 @@
         </w:rPr>
         <w:t>Março</w:t>
       </w:r>
-      <w:bookmarkEnd w:id="1"/>
+      <w:bookmarkEnd w:id="0"/>
       <w:r>
         <w:rPr>
           <w:b/>
@@ -1988,7 +1986,7 @@
           <w:sz w:val="28"/>
         </w:rPr>
       </w:pPr>
-      <w:bookmarkStart w:id="2" w:name="_Toc516004189"/>
+      <w:bookmarkStart w:id="1" w:name="_Toc516004189"/>
       <w:r>
         <w:rPr>
           <w:b/>
@@ -1996,7 +1994,7 @@
         </w:rPr>
         <w:t>Abril</w:t>
       </w:r>
-      <w:bookmarkEnd w:id="2"/>
+      <w:bookmarkEnd w:id="1"/>
     </w:p>
     <w:p>
       <w:pPr>
@@ -2019,7 +2017,15 @@
         <w:t>8</w:t>
       </w:r>
       <w:r>
-        <w:t xml:space="preserve"> LEDs indicativ</w:t>
+        <w:t xml:space="preserve"> </w:t>
+      </w:r>
+      <w:proofErr w:type="spellStart"/>
+      <w:r>
+        <w:t>LEDs</w:t>
+      </w:r>
+      <w:proofErr w:type="spellEnd"/>
+      <w:r>
+        <w:t xml:space="preserve"> indicativ</w:t>
       </w:r>
       <w:r>
         <w:t>os para a realização de futuros testes com relação ao consumo.</w:t>
@@ -2054,7 +2060,7 @@
         </w:rPr>
         <w:tab/>
       </w:r>
-      <w:bookmarkStart w:id="3" w:name="_Toc516004190"/>
+      <w:bookmarkStart w:id="2" w:name="_Toc516004190"/>
       <w:r>
         <w:rPr>
           <w:rFonts w:ascii="Times New Roman" w:hAnsi="Times New Roman" w:cs="Times New Roman"/>
@@ -2069,7 +2075,7 @@
         </w:rPr>
         <w:t xml:space="preserve"> preliminar</w:t>
       </w:r>
-      <w:bookmarkEnd w:id="3"/>
+      <w:bookmarkEnd w:id="2"/>
     </w:p>
     <w:tbl>
       <w:tblPr>
@@ -2228,12 +2234,14 @@
                 <w:sz w:val="28"/>
               </w:rPr>
             </w:pPr>
+            <w:proofErr w:type="spellStart"/>
             <w:r>
               <w:rPr>
                 <w:sz w:val="28"/>
               </w:rPr>
               <w:t>mAh</w:t>
             </w:r>
+            <w:proofErr w:type="spellEnd"/>
           </w:p>
         </w:tc>
       </w:tr>
@@ -2411,9 +2419,11 @@
             <w:pPr>
               <w:jc w:val="both"/>
             </w:pPr>
+            <w:proofErr w:type="spellStart"/>
             <w:r>
               <w:t>Rontek</w:t>
             </w:r>
+            <w:proofErr w:type="spellEnd"/>
           </w:p>
         </w:tc>
         <w:tc>
@@ -2556,8 +2566,13 @@
               <w:jc w:val="both"/>
             </w:pPr>
             <w:r>
-              <w:t>AA NI-Mh</w:t>
-            </w:r>
+              <w:t>AA NI-</w:t>
+            </w:r>
+            <w:proofErr w:type="spellStart"/>
+            <w:r>
+              <w:t>Mh</w:t>
+            </w:r>
+            <w:proofErr w:type="spellEnd"/>
           </w:p>
         </w:tc>
         <w:tc>
@@ -2681,8 +2696,13 @@
               <w:jc w:val="both"/>
             </w:pPr>
             <w:r>
-              <w:t>AA NI-Cd</w:t>
-            </w:r>
+              <w:t>AA NI-</w:t>
+            </w:r>
+            <w:proofErr w:type="spellStart"/>
+            <w:r>
+              <w:t>Cd</w:t>
+            </w:r>
+            <w:proofErr w:type="spellEnd"/>
           </w:p>
         </w:tc>
         <w:tc>
@@ -2792,9 +2812,11 @@
             <w:pPr>
               <w:jc w:val="both"/>
             </w:pPr>
+            <w:proofErr w:type="spellStart"/>
             <w:r>
               <w:t>Rontek</w:t>
             </w:r>
+            <w:proofErr w:type="spellEnd"/>
           </w:p>
         </w:tc>
         <w:tc>
@@ -2806,8 +2828,13 @@
               <w:jc w:val="both"/>
             </w:pPr>
             <w:r>
-              <w:t>AA NI-Mh</w:t>
-            </w:r>
+              <w:t>AA NI-</w:t>
+            </w:r>
+            <w:proofErr w:type="spellStart"/>
+            <w:r>
+              <w:t>Mh</w:t>
+            </w:r>
+            <w:proofErr w:type="spellEnd"/>
           </w:p>
         </w:tc>
         <w:tc>
@@ -2917,9 +2944,11 @@
             <w:pPr>
               <w:jc w:val="both"/>
             </w:pPr>
+            <w:proofErr w:type="spellStart"/>
             <w:r>
               <w:t>Mox</w:t>
             </w:r>
+            <w:proofErr w:type="spellEnd"/>
           </w:p>
         </w:tc>
         <w:tc>
@@ -2930,9 +2959,11 @@
             <w:pPr>
               <w:jc w:val="both"/>
             </w:pPr>
+            <w:proofErr w:type="spellStart"/>
             <w:r>
               <w:t>Aaa</w:t>
             </w:r>
+            <w:proofErr w:type="spellEnd"/>
           </w:p>
         </w:tc>
         <w:tc>
@@ -3042,9 +3073,11 @@
             <w:pPr>
               <w:jc w:val="both"/>
             </w:pPr>
+            <w:proofErr w:type="spellStart"/>
             <w:r>
               <w:t>Knup</w:t>
             </w:r>
+            <w:proofErr w:type="spellEnd"/>
           </w:p>
         </w:tc>
         <w:tc>
@@ -3298,6 +3331,7 @@
             <w:pPr>
               <w:jc w:val="both"/>
             </w:pPr>
+            <w:proofErr w:type="spellStart"/>
             <w:r>
               <w:rPr>
                 <w:rFonts w:eastAsia="Times New Roman"/>
@@ -3306,6 +3340,7 @@
               </w:rPr>
               <w:t>FullyMax</w:t>
             </w:r>
+            <w:proofErr w:type="spellEnd"/>
           </w:p>
         </w:tc>
         <w:tc>
@@ -3461,9 +3496,11 @@
             <w:pPr>
               <w:jc w:val="both"/>
             </w:pPr>
+            <w:proofErr w:type="spellStart"/>
             <w:r>
               <w:t>Rontek</w:t>
             </w:r>
+            <w:proofErr w:type="spellEnd"/>
           </w:p>
         </w:tc>
         <w:tc>
@@ -3592,9 +3629,11 @@
             <w:pPr>
               <w:jc w:val="both"/>
             </w:pPr>
+            <w:proofErr w:type="spellStart"/>
             <w:r>
               <w:t>Rontek</w:t>
             </w:r>
+            <w:proofErr w:type="spellEnd"/>
           </w:p>
         </w:tc>
         <w:tc>
@@ -3717,9 +3756,11 @@
             <w:pPr>
               <w:jc w:val="both"/>
             </w:pPr>
+            <w:proofErr w:type="spellStart"/>
             <w:r>
               <w:t>Rontek</w:t>
             </w:r>
+            <w:proofErr w:type="spellEnd"/>
           </w:p>
         </w:tc>
         <w:tc>
@@ -3848,9 +3889,11 @@
             <w:pPr>
               <w:jc w:val="both"/>
             </w:pPr>
+            <w:proofErr w:type="spellStart"/>
             <w:r>
               <w:t>Rontek</w:t>
             </w:r>
+            <w:proofErr w:type="spellEnd"/>
           </w:p>
         </w:tc>
         <w:tc>
@@ -4000,7 +4043,7 @@
           <w:sz w:val="28"/>
         </w:rPr>
       </w:pPr>
-      <w:bookmarkStart w:id="4" w:name="_Toc516004191"/>
+      <w:bookmarkStart w:id="3" w:name="_Toc516004191"/>
       <w:r>
         <w:rPr>
           <w:b/>
@@ -4016,7 +4059,7 @@
         </w:rPr>
         <w:t>o</w:t>
       </w:r>
-      <w:bookmarkEnd w:id="4"/>
+      <w:bookmarkEnd w:id="3"/>
     </w:p>
     <w:p>
       <w:r>
@@ -4032,8 +4075,8 @@
           <w:sz w:val="28"/>
         </w:rPr>
       </w:pPr>
-      <w:bookmarkStart w:id="5" w:name="_Tabela_2_–"/>
-      <w:bookmarkEnd w:id="5"/>
+      <w:bookmarkStart w:id="4" w:name="_Tabela_2_–"/>
+      <w:bookmarkEnd w:id="4"/>
       <w:r>
         <w:rPr>
           <w:rFonts w:ascii="Times New Roman" w:hAnsi="Times New Roman" w:cs="Times New Roman"/>
@@ -4041,7 +4084,7 @@
         </w:rPr>
         <w:tab/>
       </w:r>
-      <w:bookmarkStart w:id="6" w:name="_Toc516004192"/>
+      <w:bookmarkStart w:id="5" w:name="_Toc516004192"/>
       <w:r>
         <w:rPr>
           <w:rFonts w:ascii="Times New Roman" w:hAnsi="Times New Roman" w:cs="Times New Roman"/>
@@ -4049,7 +4092,7 @@
         </w:rPr>
         <w:t>Tabela 2 – Modelos de baterias</w:t>
       </w:r>
-      <w:bookmarkEnd w:id="6"/>
+      <w:bookmarkEnd w:id="5"/>
     </w:p>
     <w:tbl>
       <w:tblPr>
@@ -4109,7 +4152,7 @@
                 <w:lang w:eastAsia="pt-BR"/>
               </w:rPr>
             </w:pPr>
-            <w:bookmarkStart w:id="7" w:name="_Hlk514176624"/>
+            <w:bookmarkStart w:id="6" w:name="_Hlk514176624"/>
             <w:r>
               <w:rPr>
                 <w:rFonts w:eastAsia="Times New Roman"/>
@@ -4366,6 +4409,7 @@
                 <w:lang w:eastAsia="pt-BR"/>
               </w:rPr>
             </w:pPr>
+            <w:proofErr w:type="spellStart"/>
             <w:r>
               <w:rPr>
                 <w:rFonts w:eastAsia="Times New Roman"/>
@@ -4376,6 +4420,7 @@
               </w:rPr>
               <w:t>mAh</w:t>
             </w:r>
+            <w:proofErr w:type="spellEnd"/>
           </w:p>
         </w:tc>
         <w:tc>
@@ -4745,7 +4790,7 @@
           </w:p>
         </w:tc>
       </w:tr>
-      <w:bookmarkStart w:id="8" w:name="tabela_01"/>
+      <w:bookmarkStart w:id="7" w:name="tabela_01"/>
       <w:tr>
         <w:trPr>
           <w:trHeight w:val="283"/>
@@ -4807,7 +4852,7 @@
               </w:rPr>
               <w:fldChar w:fldCharType="end"/>
             </w:r>
-            <w:bookmarkEnd w:id="8"/>
+            <w:bookmarkEnd w:id="7"/>
           </w:p>
         </w:tc>
         <w:tc>
@@ -4829,6 +4874,7 @@
                 <w:lang w:eastAsia="pt-BR"/>
               </w:rPr>
             </w:pPr>
+            <w:proofErr w:type="spellStart"/>
             <w:r>
               <w:rPr>
                 <w:rFonts w:eastAsia="Times New Roman"/>
@@ -4839,6 +4885,7 @@
               </w:rPr>
               <w:t>Rontek</w:t>
             </w:r>
+            <w:proofErr w:type="spellEnd"/>
           </w:p>
         </w:tc>
         <w:tc>
@@ -4891,6 +4938,7 @@
                 <w:lang w:eastAsia="pt-BR"/>
               </w:rPr>
             </w:pPr>
+            <w:proofErr w:type="spellStart"/>
             <w:r>
               <w:rPr>
                 <w:rFonts w:eastAsia="Times New Roman"/>
@@ -4901,6 +4949,7 @@
               </w:rPr>
               <w:t>Ni-cd</w:t>
             </w:r>
+            <w:proofErr w:type="spellEnd"/>
           </w:p>
         </w:tc>
         <w:tc>
@@ -5015,6 +5064,7 @@
                 <w:lang w:eastAsia="pt-BR"/>
               </w:rPr>
             </w:pPr>
+            <w:proofErr w:type="spellStart"/>
             <w:r>
               <w:rPr>
                 <w:rFonts w:eastAsia="Times New Roman"/>
@@ -5025,6 +5075,7 @@
               </w:rPr>
               <w:t>Aaa</w:t>
             </w:r>
+            <w:proofErr w:type="spellEnd"/>
           </w:p>
         </w:tc>
         <w:tc>
@@ -5183,7 +5234,7 @@
           </w:p>
         </w:tc>
       </w:tr>
-      <w:bookmarkStart w:id="9" w:name="tabela_02"/>
+      <w:bookmarkStart w:id="8" w:name="tabela_02"/>
       <w:tr>
         <w:trPr>
           <w:trHeight w:val="283"/>
@@ -5245,7 +5296,7 @@
               </w:rPr>
               <w:fldChar w:fldCharType="end"/>
             </w:r>
-            <w:bookmarkEnd w:id="9"/>
+            <w:bookmarkEnd w:id="8"/>
           </w:p>
         </w:tc>
         <w:tc>
@@ -5306,8 +5357,20 @@
                 <w:szCs w:val="16"/>
                 <w:lang w:eastAsia="pt-BR"/>
               </w:rPr>
-              <w:t>AA NI-Mh</w:t>
-            </w:r>
+              <w:t>AA NI-</w:t>
+            </w:r>
+            <w:proofErr w:type="spellStart"/>
+            <w:r>
+              <w:rPr>
+                <w:rFonts w:eastAsia="Times New Roman"/>
+                <w:color w:val="000000" w:themeColor="text1"/>
+                <w:sz w:val="16"/>
+                <w:szCs w:val="16"/>
+                <w:lang w:eastAsia="pt-BR"/>
+              </w:rPr>
+              <w:t>Mh</w:t>
+            </w:r>
+            <w:proofErr w:type="spellEnd"/>
           </w:p>
         </w:tc>
         <w:tc>
@@ -5329,6 +5392,7 @@
                 <w:lang w:eastAsia="pt-BR"/>
               </w:rPr>
             </w:pPr>
+            <w:proofErr w:type="spellStart"/>
             <w:r>
               <w:rPr>
                 <w:rFonts w:eastAsia="Times New Roman"/>
@@ -5339,6 +5403,7 @@
               </w:rPr>
               <w:t>Ni-mh</w:t>
             </w:r>
+            <w:proofErr w:type="spellEnd"/>
           </w:p>
         </w:tc>
         <w:tc>
@@ -5621,7 +5686,7 @@
           </w:p>
         </w:tc>
       </w:tr>
-      <w:bookmarkStart w:id="10" w:name="tabela_03"/>
+      <w:bookmarkStart w:id="9" w:name="tabela_03"/>
       <w:tr>
         <w:trPr>
           <w:trHeight w:val="283"/>
@@ -5683,7 +5748,7 @@
               </w:rPr>
               <w:fldChar w:fldCharType="end"/>
             </w:r>
-            <w:bookmarkEnd w:id="10"/>
+            <w:bookmarkEnd w:id="9"/>
           </w:p>
         </w:tc>
         <w:tc>
@@ -5744,8 +5809,20 @@
                 <w:szCs w:val="16"/>
                 <w:lang w:eastAsia="pt-BR"/>
               </w:rPr>
-              <w:t>AA NI-Cd</w:t>
-            </w:r>
+              <w:t>AA NI-</w:t>
+            </w:r>
+            <w:proofErr w:type="spellStart"/>
+            <w:r>
+              <w:rPr>
+                <w:rFonts w:eastAsia="Times New Roman"/>
+                <w:color w:val="000000" w:themeColor="text1"/>
+                <w:sz w:val="16"/>
+                <w:szCs w:val="16"/>
+                <w:lang w:eastAsia="pt-BR"/>
+              </w:rPr>
+              <w:t>Cd</w:t>
+            </w:r>
+            <w:proofErr w:type="spellEnd"/>
           </w:p>
         </w:tc>
         <w:tc>
@@ -5767,6 +5844,7 @@
                 <w:lang w:eastAsia="pt-BR"/>
               </w:rPr>
             </w:pPr>
+            <w:proofErr w:type="spellStart"/>
             <w:r>
               <w:rPr>
                 <w:rFonts w:eastAsia="Times New Roman"/>
@@ -5777,6 +5855,7 @@
               </w:rPr>
               <w:t>Ni-cd</w:t>
             </w:r>
+            <w:proofErr w:type="spellEnd"/>
           </w:p>
         </w:tc>
         <w:tc>
@@ -6059,7 +6138,7 @@
           </w:p>
         </w:tc>
       </w:tr>
-      <w:bookmarkStart w:id="11" w:name="tabela_04"/>
+      <w:bookmarkStart w:id="10" w:name="tabela_04"/>
       <w:tr>
         <w:trPr>
           <w:trHeight w:val="283"/>
@@ -6121,7 +6200,7 @@
               </w:rPr>
               <w:fldChar w:fldCharType="end"/>
             </w:r>
-            <w:bookmarkEnd w:id="11"/>
+            <w:bookmarkEnd w:id="10"/>
           </w:p>
         </w:tc>
         <w:tc>
@@ -6143,6 +6222,7 @@
                 <w:lang w:eastAsia="pt-BR"/>
               </w:rPr>
             </w:pPr>
+            <w:proofErr w:type="spellStart"/>
             <w:r>
               <w:rPr>
                 <w:rFonts w:eastAsia="Times New Roman"/>
@@ -6153,6 +6233,7 @@
               </w:rPr>
               <w:t>Rontek</w:t>
             </w:r>
+            <w:proofErr w:type="spellEnd"/>
           </w:p>
         </w:tc>
         <w:tc>
@@ -6182,8 +6263,20 @@
                 <w:szCs w:val="16"/>
                 <w:lang w:eastAsia="pt-BR"/>
               </w:rPr>
-              <w:t>AA NI-Mh</w:t>
-            </w:r>
+              <w:t>AA NI-</w:t>
+            </w:r>
+            <w:proofErr w:type="spellStart"/>
+            <w:r>
+              <w:rPr>
+                <w:rFonts w:eastAsia="Times New Roman"/>
+                <w:color w:val="000000" w:themeColor="text1"/>
+                <w:sz w:val="16"/>
+                <w:szCs w:val="16"/>
+                <w:lang w:eastAsia="pt-BR"/>
+              </w:rPr>
+              <w:t>Mh</w:t>
+            </w:r>
+            <w:proofErr w:type="spellEnd"/>
           </w:p>
         </w:tc>
         <w:tc>
@@ -6205,6 +6298,7 @@
                 <w:lang w:eastAsia="pt-BR"/>
               </w:rPr>
             </w:pPr>
+            <w:proofErr w:type="spellStart"/>
             <w:r>
               <w:rPr>
                 <w:rFonts w:eastAsia="Times New Roman"/>
@@ -6215,6 +6309,7 @@
               </w:rPr>
               <w:t>Ni-mh</w:t>
             </w:r>
+            <w:proofErr w:type="spellEnd"/>
           </w:p>
         </w:tc>
         <w:tc>
@@ -6497,7 +6592,7 @@
           </w:p>
         </w:tc>
       </w:tr>
-      <w:bookmarkStart w:id="12" w:name="tabela_05"/>
+      <w:bookmarkStart w:id="11" w:name="tabela_05"/>
       <w:tr>
         <w:trPr>
           <w:trHeight w:val="283"/>
@@ -6559,7 +6654,7 @@
               </w:rPr>
               <w:fldChar w:fldCharType="end"/>
             </w:r>
-            <w:bookmarkEnd w:id="12"/>
+            <w:bookmarkEnd w:id="11"/>
           </w:p>
         </w:tc>
         <w:tc>
@@ -6581,6 +6676,7 @@
                 <w:lang w:eastAsia="pt-BR"/>
               </w:rPr>
             </w:pPr>
+            <w:proofErr w:type="spellStart"/>
             <w:r>
               <w:rPr>
                 <w:rFonts w:eastAsia="Times New Roman"/>
@@ -6591,6 +6687,7 @@
               </w:rPr>
               <w:t>Mox</w:t>
             </w:r>
+            <w:proofErr w:type="spellEnd"/>
           </w:p>
         </w:tc>
         <w:tc>
@@ -6612,6 +6709,7 @@
                 <w:lang w:eastAsia="pt-BR"/>
               </w:rPr>
             </w:pPr>
+            <w:proofErr w:type="spellStart"/>
             <w:r>
               <w:rPr>
                 <w:rFonts w:eastAsia="Times New Roman"/>
@@ -6622,6 +6720,7 @@
               </w:rPr>
               <w:t>Aaa</w:t>
             </w:r>
+            <w:proofErr w:type="spellEnd"/>
           </w:p>
         </w:tc>
         <w:tc>
@@ -6643,6 +6742,7 @@
                 <w:lang w:eastAsia="pt-BR"/>
               </w:rPr>
             </w:pPr>
+            <w:proofErr w:type="spellStart"/>
             <w:r>
               <w:rPr>
                 <w:rFonts w:eastAsia="Times New Roman"/>
@@ -6653,6 +6753,7 @@
               </w:rPr>
               <w:t>Ni-mh</w:t>
             </w:r>
+            <w:proofErr w:type="spellEnd"/>
           </w:p>
         </w:tc>
         <w:tc>
@@ -6935,7 +7036,7 @@
           </w:p>
         </w:tc>
       </w:tr>
-      <w:bookmarkStart w:id="13" w:name="tabela_06"/>
+      <w:bookmarkStart w:id="12" w:name="tabela_06"/>
       <w:tr>
         <w:trPr>
           <w:trHeight w:val="283"/>
@@ -6997,7 +7098,7 @@
               </w:rPr>
               <w:fldChar w:fldCharType="end"/>
             </w:r>
-            <w:bookmarkEnd w:id="13"/>
+            <w:bookmarkEnd w:id="12"/>
           </w:p>
         </w:tc>
         <w:tc>
@@ -7019,6 +7120,7 @@
                 <w:lang w:eastAsia="pt-BR"/>
               </w:rPr>
             </w:pPr>
+            <w:proofErr w:type="spellStart"/>
             <w:r>
               <w:rPr>
                 <w:rFonts w:eastAsia="Times New Roman"/>
@@ -7029,6 +7131,7 @@
               </w:rPr>
               <w:t>Knup</w:t>
             </w:r>
+            <w:proofErr w:type="spellEnd"/>
           </w:p>
         </w:tc>
         <w:tc>
@@ -7081,6 +7184,7 @@
                 <w:lang w:eastAsia="pt-BR"/>
               </w:rPr>
             </w:pPr>
+            <w:proofErr w:type="spellStart"/>
             <w:r>
               <w:rPr>
                 <w:rFonts w:eastAsia="Times New Roman"/>
@@ -7091,6 +7195,7 @@
               </w:rPr>
               <w:t>Ni-mh</w:t>
             </w:r>
+            <w:proofErr w:type="spellEnd"/>
           </w:p>
         </w:tc>
         <w:tc>
@@ -7205,15 +7310,27 @@
                 <w:lang w:eastAsia="pt-BR"/>
               </w:rPr>
             </w:pPr>
-            <w:r>
-              <w:rPr>
-                <w:rFonts w:eastAsia="Times New Roman"/>
-                <w:color w:val="000000" w:themeColor="text1"/>
-                <w:sz w:val="16"/>
-                <w:szCs w:val="16"/>
-                <w:lang w:eastAsia="pt-BR"/>
-              </w:rPr>
-              <w:t>Bat P</w:t>
+            <w:proofErr w:type="spellStart"/>
+            <w:r>
+              <w:rPr>
+                <w:rFonts w:eastAsia="Times New Roman"/>
+                <w:color w:val="000000" w:themeColor="text1"/>
+                <w:sz w:val="16"/>
+                <w:szCs w:val="16"/>
+                <w:lang w:eastAsia="pt-BR"/>
+              </w:rPr>
+              <w:t>Bat</w:t>
+            </w:r>
+            <w:proofErr w:type="spellEnd"/>
+            <w:r>
+              <w:rPr>
+                <w:rFonts w:eastAsia="Times New Roman"/>
+                <w:color w:val="000000" w:themeColor="text1"/>
+                <w:sz w:val="16"/>
+                <w:szCs w:val="16"/>
+                <w:lang w:eastAsia="pt-BR"/>
+              </w:rPr>
+              <w:t xml:space="preserve"> P</w:t>
             </w:r>
           </w:p>
         </w:tc>
@@ -7373,7 +7490,7 @@
           </w:p>
         </w:tc>
       </w:tr>
-      <w:bookmarkStart w:id="14" w:name="tabela_07"/>
+      <w:bookmarkStart w:id="13" w:name="tabela_07"/>
       <w:tr>
         <w:trPr>
           <w:trHeight w:val="283"/>
@@ -7435,7 +7552,7 @@
               </w:rPr>
               <w:fldChar w:fldCharType="end"/>
             </w:r>
-            <w:bookmarkEnd w:id="14"/>
+            <w:bookmarkEnd w:id="13"/>
           </w:p>
         </w:tc>
         <w:tc>
@@ -7519,6 +7636,7 @@
                 <w:lang w:eastAsia="pt-BR"/>
               </w:rPr>
             </w:pPr>
+            <w:proofErr w:type="spellStart"/>
             <w:r>
               <w:rPr>
                 <w:rFonts w:eastAsia="Times New Roman"/>
@@ -7529,6 +7647,7 @@
               </w:rPr>
               <w:t>Ni-mh</w:t>
             </w:r>
+            <w:proofErr w:type="spellEnd"/>
           </w:p>
         </w:tc>
         <w:tc>
@@ -7643,15 +7762,27 @@
                 <w:lang w:eastAsia="pt-BR"/>
               </w:rPr>
             </w:pPr>
-            <w:r>
-              <w:rPr>
-                <w:rFonts w:eastAsia="Times New Roman"/>
-                <w:color w:val="000000" w:themeColor="text1"/>
-                <w:sz w:val="16"/>
-                <w:szCs w:val="16"/>
-                <w:lang w:eastAsia="pt-BR"/>
-              </w:rPr>
-              <w:t>Bat P</w:t>
+            <w:proofErr w:type="spellStart"/>
+            <w:r>
+              <w:rPr>
+                <w:rFonts w:eastAsia="Times New Roman"/>
+                <w:color w:val="000000" w:themeColor="text1"/>
+                <w:sz w:val="16"/>
+                <w:szCs w:val="16"/>
+                <w:lang w:eastAsia="pt-BR"/>
+              </w:rPr>
+              <w:t>Bat</w:t>
+            </w:r>
+            <w:proofErr w:type="spellEnd"/>
+            <w:r>
+              <w:rPr>
+                <w:rFonts w:eastAsia="Times New Roman"/>
+                <w:color w:val="000000" w:themeColor="text1"/>
+                <w:sz w:val="16"/>
+                <w:szCs w:val="16"/>
+                <w:lang w:eastAsia="pt-BR"/>
+              </w:rPr>
+              <w:t xml:space="preserve"> P</w:t>
             </w:r>
           </w:p>
         </w:tc>
@@ -7811,7 +7942,7 @@
           </w:p>
         </w:tc>
       </w:tr>
-      <w:bookmarkStart w:id="15" w:name="tabela_08"/>
+      <w:bookmarkStart w:id="14" w:name="tabela_08"/>
       <w:tr>
         <w:trPr>
           <w:trHeight w:val="283"/>
@@ -7873,7 +8004,7 @@
               </w:rPr>
               <w:fldChar w:fldCharType="end"/>
             </w:r>
-            <w:bookmarkEnd w:id="15"/>
+            <w:bookmarkEnd w:id="14"/>
           </w:p>
         </w:tc>
         <w:tc>
@@ -7895,6 +8026,7 @@
                 <w:lang w:eastAsia="pt-BR"/>
               </w:rPr>
             </w:pPr>
+            <w:proofErr w:type="spellStart"/>
             <w:r>
               <w:rPr>
                 <w:rFonts w:eastAsia="Times New Roman"/>
@@ -7905,6 +8037,7 @@
               </w:rPr>
               <w:t>FullyMax</w:t>
             </w:r>
+            <w:proofErr w:type="spellEnd"/>
           </w:p>
         </w:tc>
         <w:tc>
@@ -8081,15 +8214,27 @@
                 <w:lang w:eastAsia="pt-BR"/>
               </w:rPr>
             </w:pPr>
-            <w:r>
-              <w:rPr>
-                <w:rFonts w:eastAsia="Times New Roman"/>
-                <w:color w:val="000000" w:themeColor="text1"/>
-                <w:sz w:val="16"/>
-                <w:szCs w:val="16"/>
-                <w:lang w:eastAsia="pt-BR"/>
-              </w:rPr>
-              <w:t>Lipo M</w:t>
+            <w:proofErr w:type="spellStart"/>
+            <w:r>
+              <w:rPr>
+                <w:rFonts w:eastAsia="Times New Roman"/>
+                <w:color w:val="000000" w:themeColor="text1"/>
+                <w:sz w:val="16"/>
+                <w:szCs w:val="16"/>
+                <w:lang w:eastAsia="pt-BR"/>
+              </w:rPr>
+              <w:t>Lipo</w:t>
+            </w:r>
+            <w:proofErr w:type="spellEnd"/>
+            <w:r>
+              <w:rPr>
+                <w:rFonts w:eastAsia="Times New Roman"/>
+                <w:color w:val="000000" w:themeColor="text1"/>
+                <w:sz w:val="16"/>
+                <w:szCs w:val="16"/>
+                <w:lang w:eastAsia="pt-BR"/>
+              </w:rPr>
+              <w:t xml:space="preserve"> M</w:t>
             </w:r>
           </w:p>
         </w:tc>
@@ -8247,7 +8392,7 @@
           </w:p>
         </w:tc>
       </w:tr>
-      <w:bookmarkStart w:id="16" w:name="tabela_09"/>
+      <w:bookmarkStart w:id="15" w:name="tabela_09"/>
       <w:tr>
         <w:trPr>
           <w:trHeight w:val="283"/>
@@ -8309,7 +8454,7 @@
               </w:rPr>
               <w:fldChar w:fldCharType="end"/>
             </w:r>
-            <w:bookmarkEnd w:id="16"/>
+            <w:bookmarkEnd w:id="15"/>
           </w:p>
         </w:tc>
         <w:tc>
@@ -8331,6 +8476,7 @@
                 <w:lang w:eastAsia="pt-BR"/>
               </w:rPr>
             </w:pPr>
+            <w:proofErr w:type="spellStart"/>
             <w:r>
               <w:rPr>
                 <w:rFonts w:eastAsia="Times New Roman"/>
@@ -8341,6 +8487,7 @@
               </w:rPr>
               <w:t>Mox</w:t>
             </w:r>
+            <w:proofErr w:type="spellEnd"/>
           </w:p>
         </w:tc>
         <w:tc>
@@ -8393,6 +8540,7 @@
                 <w:lang w:eastAsia="pt-BR"/>
               </w:rPr>
             </w:pPr>
+            <w:proofErr w:type="spellStart"/>
             <w:r>
               <w:rPr>
                 <w:rFonts w:eastAsia="Times New Roman"/>
@@ -8403,6 +8551,7 @@
               </w:rPr>
               <w:t>Ni-cd</w:t>
             </w:r>
+            <w:proofErr w:type="spellEnd"/>
           </w:p>
         </w:tc>
         <w:tc>
@@ -8517,6 +8666,7 @@
                 <w:lang w:eastAsia="pt-BR"/>
               </w:rPr>
             </w:pPr>
+            <w:proofErr w:type="spellStart"/>
             <w:r>
               <w:rPr>
                 <w:rFonts w:eastAsia="Times New Roman"/>
@@ -8527,6 +8677,7 @@
               </w:rPr>
               <w:t>Aaa</w:t>
             </w:r>
+            <w:proofErr w:type="spellEnd"/>
           </w:p>
         </w:tc>
         <w:tc>
@@ -8683,7 +8834,7 @@
           </w:p>
         </w:tc>
       </w:tr>
-      <w:bookmarkStart w:id="17" w:name="tabela_10"/>
+      <w:bookmarkStart w:id="16" w:name="tabela_10"/>
       <w:tr>
         <w:trPr>
           <w:trHeight w:val="283"/>
@@ -8745,7 +8896,7 @@
               </w:rPr>
               <w:fldChar w:fldCharType="end"/>
             </w:r>
-            <w:bookmarkEnd w:id="17"/>
+            <w:bookmarkEnd w:id="16"/>
           </w:p>
         </w:tc>
         <w:tc>
@@ -8767,6 +8918,7 @@
                 <w:lang w:eastAsia="pt-BR"/>
               </w:rPr>
             </w:pPr>
+            <w:proofErr w:type="spellStart"/>
             <w:r>
               <w:rPr>
                 <w:rFonts w:eastAsia="Times New Roman"/>
@@ -8777,6 +8929,7 @@
               </w:rPr>
               <w:t>Rontek</w:t>
             </w:r>
+            <w:proofErr w:type="spellEnd"/>
           </w:p>
         </w:tc>
         <w:tc>
@@ -8829,6 +8982,7 @@
                 <w:lang w:eastAsia="pt-BR"/>
               </w:rPr>
             </w:pPr>
+            <w:proofErr w:type="spellStart"/>
             <w:r>
               <w:rPr>
                 <w:rFonts w:eastAsia="Times New Roman"/>
@@ -8839,6 +8993,7 @@
               </w:rPr>
               <w:t>Ni-cd</w:t>
             </w:r>
+            <w:proofErr w:type="spellEnd"/>
           </w:p>
         </w:tc>
         <w:tc>
@@ -9131,7 +9286,7 @@
           </w:p>
         </w:tc>
       </w:tr>
-      <w:bookmarkStart w:id="18" w:name="tabela_11"/>
+      <w:bookmarkStart w:id="17" w:name="tabela_11"/>
       <w:tr>
         <w:trPr>
           <w:trHeight w:val="283"/>
@@ -9193,7 +9348,7 @@
               </w:rPr>
               <w:fldChar w:fldCharType="end"/>
             </w:r>
-            <w:bookmarkEnd w:id="18"/>
+            <w:bookmarkEnd w:id="17"/>
           </w:p>
         </w:tc>
         <w:tc>
@@ -9215,6 +9370,7 @@
                 <w:lang w:eastAsia="pt-BR"/>
               </w:rPr>
             </w:pPr>
+            <w:proofErr w:type="spellStart"/>
             <w:r>
               <w:rPr>
                 <w:rFonts w:eastAsia="Times New Roman"/>
@@ -9225,6 +9381,7 @@
               </w:rPr>
               <w:t>Rontek</w:t>
             </w:r>
+            <w:proofErr w:type="spellEnd"/>
           </w:p>
         </w:tc>
         <w:tc>
@@ -9277,6 +9434,7 @@
                 <w:lang w:eastAsia="pt-BR"/>
               </w:rPr>
             </w:pPr>
+            <w:proofErr w:type="spellStart"/>
             <w:r>
               <w:rPr>
                 <w:rFonts w:eastAsia="Times New Roman"/>
@@ -9287,6 +9445,7 @@
               </w:rPr>
               <w:t>Ni-mh</w:t>
             </w:r>
+            <w:proofErr w:type="spellEnd"/>
           </w:p>
         </w:tc>
         <w:tc>
@@ -9579,7 +9738,7 @@
           </w:p>
         </w:tc>
       </w:tr>
-      <w:bookmarkStart w:id="19" w:name="tabela_12"/>
+      <w:bookmarkStart w:id="18" w:name="tabela_12"/>
       <w:tr>
         <w:trPr>
           <w:trHeight w:val="283"/>
@@ -9641,7 +9800,7 @@
               </w:rPr>
               <w:fldChar w:fldCharType="end"/>
             </w:r>
-            <w:bookmarkEnd w:id="19"/>
+            <w:bookmarkEnd w:id="18"/>
           </w:p>
         </w:tc>
         <w:tc>
@@ -9663,6 +9822,7 @@
                 <w:lang w:eastAsia="pt-BR"/>
               </w:rPr>
             </w:pPr>
+            <w:proofErr w:type="spellStart"/>
             <w:r>
               <w:rPr>
                 <w:rFonts w:eastAsia="Times New Roman"/>
@@ -9673,6 +9833,7 @@
               </w:rPr>
               <w:t>Rontek</w:t>
             </w:r>
+            <w:proofErr w:type="spellEnd"/>
           </w:p>
         </w:tc>
         <w:tc>
@@ -9725,6 +9886,7 @@
                 <w:lang w:eastAsia="pt-BR"/>
               </w:rPr>
             </w:pPr>
+            <w:proofErr w:type="spellStart"/>
             <w:r>
               <w:rPr>
                 <w:rFonts w:eastAsia="Times New Roman"/>
@@ -9735,6 +9897,7 @@
               </w:rPr>
               <w:t>Ni-mh</w:t>
             </w:r>
+            <w:proofErr w:type="spellEnd"/>
           </w:p>
         </w:tc>
         <w:tc>
@@ -10017,7 +10180,7 @@
           </w:p>
         </w:tc>
       </w:tr>
-      <w:bookmarkStart w:id="20" w:name="tabela_13"/>
+      <w:bookmarkStart w:id="19" w:name="tabela_13"/>
       <w:tr>
         <w:trPr>
           <w:trHeight w:val="283"/>
@@ -10079,7 +10242,7 @@
               </w:rPr>
               <w:fldChar w:fldCharType="end"/>
             </w:r>
-            <w:bookmarkEnd w:id="20"/>
+            <w:bookmarkEnd w:id="19"/>
           </w:p>
         </w:tc>
         <w:tc>
@@ -10101,6 +10264,7 @@
                 <w:lang w:eastAsia="pt-BR"/>
               </w:rPr>
             </w:pPr>
+            <w:proofErr w:type="spellStart"/>
             <w:r>
               <w:rPr>
                 <w:rFonts w:eastAsia="Times New Roman"/>
@@ -10111,6 +10275,7 @@
               </w:rPr>
               <w:t>Rontek</w:t>
             </w:r>
+            <w:proofErr w:type="spellEnd"/>
           </w:p>
         </w:tc>
         <w:tc>
@@ -10163,6 +10328,7 @@
                 <w:lang w:eastAsia="pt-BR"/>
               </w:rPr>
             </w:pPr>
+            <w:proofErr w:type="spellStart"/>
             <w:r>
               <w:rPr>
                 <w:rFonts w:eastAsia="Times New Roman"/>
@@ -10173,6 +10339,7 @@
               </w:rPr>
               <w:t>Ni-mh</w:t>
             </w:r>
+            <w:proofErr w:type="spellEnd"/>
           </w:p>
         </w:tc>
         <w:tc>
@@ -10455,7 +10622,7 @@
           </w:p>
         </w:tc>
       </w:tr>
-      <w:bookmarkStart w:id="21" w:name="tabela_14"/>
+      <w:bookmarkStart w:id="20" w:name="tabela_14"/>
       <w:tr>
         <w:trPr>
           <w:trHeight w:val="283"/>
@@ -10517,7 +10684,7 @@
               </w:rPr>
               <w:fldChar w:fldCharType="end"/>
             </w:r>
-            <w:bookmarkEnd w:id="21"/>
+            <w:bookmarkEnd w:id="20"/>
           </w:p>
         </w:tc>
         <w:tc>
@@ -10539,6 +10706,7 @@
                 <w:lang w:eastAsia="pt-BR"/>
               </w:rPr>
             </w:pPr>
+            <w:proofErr w:type="spellStart"/>
             <w:r>
               <w:rPr>
                 <w:rFonts w:eastAsia="Times New Roman"/>
@@ -10549,6 +10717,7 @@
               </w:rPr>
               <w:t>Rontek</w:t>
             </w:r>
+            <w:proofErr w:type="spellEnd"/>
           </w:p>
         </w:tc>
         <w:tc>
@@ -10601,6 +10770,7 @@
                 <w:lang w:eastAsia="pt-BR"/>
               </w:rPr>
             </w:pPr>
+            <w:proofErr w:type="spellStart"/>
             <w:r>
               <w:rPr>
                 <w:rFonts w:eastAsia="Times New Roman"/>
@@ -10611,6 +10781,7 @@
               </w:rPr>
               <w:t>Ni-mh</w:t>
             </w:r>
+            <w:proofErr w:type="spellEnd"/>
           </w:p>
         </w:tc>
         <w:tc>
@@ -10733,8 +10904,20 @@
                 <w:szCs w:val="16"/>
                 <w:lang w:eastAsia="pt-BR"/>
               </w:rPr>
-              <w:t>4 * Aaa</w:t>
-            </w:r>
+              <w:t xml:space="preserve">4 * </w:t>
+            </w:r>
+            <w:proofErr w:type="spellStart"/>
+            <w:r>
+              <w:rPr>
+                <w:rFonts w:eastAsia="Times New Roman"/>
+                <w:color w:val="000000" w:themeColor="text1"/>
+                <w:sz w:val="16"/>
+                <w:szCs w:val="16"/>
+                <w:lang w:eastAsia="pt-BR"/>
+              </w:rPr>
+              <w:t>Aaa</w:t>
+            </w:r>
+            <w:proofErr w:type="spellEnd"/>
           </w:p>
         </w:tc>
         <w:tc>
@@ -10893,7 +11076,7 @@
           </w:p>
         </w:tc>
       </w:tr>
-      <w:bookmarkStart w:id="22" w:name="tabela_15"/>
+      <w:bookmarkStart w:id="21" w:name="tabela_15"/>
       <w:tr>
         <w:trPr>
           <w:trHeight w:val="283"/>
@@ -10955,7 +11138,7 @@
               </w:rPr>
               <w:fldChar w:fldCharType="end"/>
             </w:r>
-            <w:bookmarkEnd w:id="22"/>
+            <w:bookmarkEnd w:id="21"/>
           </w:p>
         </w:tc>
         <w:tc>
@@ -10977,6 +11160,7 @@
                 <w:lang w:eastAsia="pt-BR"/>
               </w:rPr>
             </w:pPr>
+            <w:proofErr w:type="spellStart"/>
             <w:r>
               <w:rPr>
                 <w:rFonts w:eastAsia="Times New Roman"/>
@@ -10987,6 +11171,7 @@
               </w:rPr>
               <w:t>Rontek</w:t>
             </w:r>
+            <w:proofErr w:type="spellEnd"/>
           </w:p>
         </w:tc>
         <w:tc>
@@ -11039,6 +11224,7 @@
                 <w:lang w:eastAsia="pt-BR"/>
               </w:rPr>
             </w:pPr>
+            <w:proofErr w:type="spellStart"/>
             <w:r>
               <w:rPr>
                 <w:rFonts w:eastAsia="Times New Roman"/>
@@ -11049,6 +11235,7 @@
               </w:rPr>
               <w:t>Ni-cd</w:t>
             </w:r>
+            <w:proofErr w:type="spellEnd"/>
           </w:p>
         </w:tc>
         <w:tc>
@@ -11331,7 +11518,7 @@
           </w:p>
         </w:tc>
       </w:tr>
-      <w:bookmarkStart w:id="23" w:name="tabela_16"/>
+      <w:bookmarkStart w:id="22" w:name="tabela_16"/>
       <w:tr>
         <w:trPr>
           <w:trHeight w:val="283"/>
@@ -11394,7 +11581,7 @@
               </w:rPr>
               <w:fldChar w:fldCharType="end"/>
             </w:r>
-            <w:bookmarkEnd w:id="23"/>
+            <w:bookmarkEnd w:id="22"/>
           </w:p>
         </w:tc>
         <w:tc>
@@ -11415,6 +11602,7 @@
                 <w:lang w:eastAsia="pt-BR"/>
               </w:rPr>
             </w:pPr>
+            <w:proofErr w:type="spellStart"/>
             <w:r>
               <w:rPr>
                 <w:rFonts w:eastAsia="Times New Roman"/>
@@ -11425,6 +11613,7 @@
               </w:rPr>
               <w:t>FullyMax</w:t>
             </w:r>
+            <w:proofErr w:type="spellEnd"/>
           </w:p>
         </w:tc>
         <w:tc>
@@ -11595,15 +11784,27 @@
                 <w:lang w:eastAsia="pt-BR"/>
               </w:rPr>
             </w:pPr>
-            <w:r>
-              <w:rPr>
-                <w:rFonts w:eastAsia="Times New Roman"/>
-                <w:color w:val="000000" w:themeColor="text1"/>
-                <w:sz w:val="16"/>
-                <w:szCs w:val="16"/>
-                <w:lang w:eastAsia="pt-BR"/>
-              </w:rPr>
-              <w:t>Lipo P</w:t>
+            <w:proofErr w:type="spellStart"/>
+            <w:r>
+              <w:rPr>
+                <w:rFonts w:eastAsia="Times New Roman"/>
+                <w:color w:val="000000" w:themeColor="text1"/>
+                <w:sz w:val="16"/>
+                <w:szCs w:val="16"/>
+                <w:lang w:eastAsia="pt-BR"/>
+              </w:rPr>
+              <w:t>Lipo</w:t>
+            </w:r>
+            <w:proofErr w:type="spellEnd"/>
+            <w:r>
+              <w:rPr>
+                <w:rFonts w:eastAsia="Times New Roman"/>
+                <w:color w:val="000000" w:themeColor="text1"/>
+                <w:sz w:val="16"/>
+                <w:szCs w:val="16"/>
+                <w:lang w:eastAsia="pt-BR"/>
+              </w:rPr>
+              <w:t xml:space="preserve"> P</w:t>
             </w:r>
           </w:p>
         </w:tc>
@@ -11806,6 +12007,7 @@
                 <w:lang w:eastAsia="pt-BR"/>
               </w:rPr>
             </w:pPr>
+            <w:proofErr w:type="spellStart"/>
             <w:r>
               <w:rPr>
                 <w:rFonts w:eastAsia="Times New Roman"/>
@@ -11816,6 +12018,7 @@
               </w:rPr>
               <w:t>minamoto</w:t>
             </w:r>
+            <w:proofErr w:type="spellEnd"/>
           </w:p>
         </w:tc>
         <w:tc>
@@ -11986,15 +12189,27 @@
                 <w:lang w:eastAsia="pt-BR"/>
               </w:rPr>
             </w:pPr>
-            <w:r>
-              <w:rPr>
-                <w:rFonts w:eastAsia="Times New Roman"/>
-                <w:color w:val="000000" w:themeColor="text1"/>
-                <w:sz w:val="16"/>
-                <w:szCs w:val="16"/>
-                <w:lang w:eastAsia="pt-BR"/>
-              </w:rPr>
-              <w:t>Lipo M</w:t>
+            <w:proofErr w:type="spellStart"/>
+            <w:r>
+              <w:rPr>
+                <w:rFonts w:eastAsia="Times New Roman"/>
+                <w:color w:val="000000" w:themeColor="text1"/>
+                <w:sz w:val="16"/>
+                <w:szCs w:val="16"/>
+                <w:lang w:eastAsia="pt-BR"/>
+              </w:rPr>
+              <w:t>Lipo</w:t>
+            </w:r>
+            <w:proofErr w:type="spellEnd"/>
+            <w:r>
+              <w:rPr>
+                <w:rFonts w:eastAsia="Times New Roman"/>
+                <w:color w:val="000000" w:themeColor="text1"/>
+                <w:sz w:val="16"/>
+                <w:szCs w:val="16"/>
+                <w:lang w:eastAsia="pt-BR"/>
+              </w:rPr>
+              <w:t xml:space="preserve"> M</w:t>
             </w:r>
           </w:p>
         </w:tc>
@@ -12187,6 +12402,7 @@
                 <w:lang w:eastAsia="pt-BR"/>
               </w:rPr>
             </w:pPr>
+            <w:proofErr w:type="spellStart"/>
             <w:r>
               <w:rPr>
                 <w:rFonts w:eastAsia="Times New Roman"/>
@@ -12197,6 +12413,7 @@
               </w:rPr>
               <w:t>minamoto</w:t>
             </w:r>
+            <w:proofErr w:type="spellEnd"/>
           </w:p>
         </w:tc>
         <w:tc>
@@ -12367,15 +12584,27 @@
                 <w:lang w:eastAsia="pt-BR"/>
               </w:rPr>
             </w:pPr>
-            <w:r>
-              <w:rPr>
-                <w:rFonts w:eastAsia="Times New Roman"/>
-                <w:color w:val="000000" w:themeColor="text1"/>
-                <w:sz w:val="16"/>
-                <w:szCs w:val="16"/>
-                <w:lang w:eastAsia="pt-BR"/>
-              </w:rPr>
-              <w:t>Lipo M</w:t>
+            <w:proofErr w:type="spellStart"/>
+            <w:r>
+              <w:rPr>
+                <w:rFonts w:eastAsia="Times New Roman"/>
+                <w:color w:val="000000" w:themeColor="text1"/>
+                <w:sz w:val="16"/>
+                <w:szCs w:val="16"/>
+                <w:lang w:eastAsia="pt-BR"/>
+              </w:rPr>
+              <w:t>Lipo</w:t>
+            </w:r>
+            <w:proofErr w:type="spellEnd"/>
+            <w:r>
+              <w:rPr>
+                <w:rFonts w:eastAsia="Times New Roman"/>
+                <w:color w:val="000000" w:themeColor="text1"/>
+                <w:sz w:val="16"/>
+                <w:szCs w:val="16"/>
+                <w:lang w:eastAsia="pt-BR"/>
+              </w:rPr>
+              <w:t xml:space="preserve"> M</w:t>
             </w:r>
           </w:p>
         </w:tc>
@@ -12568,6 +12797,7 @@
                 <w:lang w:eastAsia="pt-BR"/>
               </w:rPr>
             </w:pPr>
+            <w:proofErr w:type="spellStart"/>
             <w:r>
               <w:rPr>
                 <w:rFonts w:eastAsia="Times New Roman"/>
@@ -12578,6 +12808,7 @@
               </w:rPr>
               <w:t>minamoto</w:t>
             </w:r>
+            <w:proofErr w:type="spellEnd"/>
           </w:p>
         </w:tc>
         <w:tc>
@@ -12748,15 +12979,27 @@
                 <w:lang w:eastAsia="pt-BR"/>
               </w:rPr>
             </w:pPr>
-            <w:r>
-              <w:rPr>
-                <w:rFonts w:eastAsia="Times New Roman"/>
-                <w:color w:val="000000" w:themeColor="text1"/>
-                <w:sz w:val="16"/>
-                <w:szCs w:val="16"/>
-                <w:lang w:eastAsia="pt-BR"/>
-              </w:rPr>
-              <w:t>Lipo M</w:t>
+            <w:proofErr w:type="spellStart"/>
+            <w:r>
+              <w:rPr>
+                <w:rFonts w:eastAsia="Times New Roman"/>
+                <w:color w:val="000000" w:themeColor="text1"/>
+                <w:sz w:val="16"/>
+                <w:szCs w:val="16"/>
+                <w:lang w:eastAsia="pt-BR"/>
+              </w:rPr>
+              <w:t>Lipo</w:t>
+            </w:r>
+            <w:proofErr w:type="spellEnd"/>
+            <w:r>
+              <w:rPr>
+                <w:rFonts w:eastAsia="Times New Roman"/>
+                <w:color w:val="000000" w:themeColor="text1"/>
+                <w:sz w:val="16"/>
+                <w:szCs w:val="16"/>
+                <w:lang w:eastAsia="pt-BR"/>
+              </w:rPr>
+              <w:t xml:space="preserve"> M</w:t>
             </w:r>
           </w:p>
         </w:tc>
@@ -12949,6 +13192,7 @@
                 <w:lang w:eastAsia="pt-BR"/>
               </w:rPr>
             </w:pPr>
+            <w:proofErr w:type="spellStart"/>
             <w:r>
               <w:rPr>
                 <w:rFonts w:eastAsia="Times New Roman"/>
@@ -12959,6 +13203,7 @@
               </w:rPr>
               <w:t>minamoto</w:t>
             </w:r>
+            <w:proofErr w:type="spellEnd"/>
           </w:p>
         </w:tc>
         <w:tc>
@@ -13129,15 +13374,27 @@
                 <w:lang w:eastAsia="pt-BR"/>
               </w:rPr>
             </w:pPr>
-            <w:r>
-              <w:rPr>
-                <w:rFonts w:eastAsia="Times New Roman"/>
-                <w:color w:val="000000" w:themeColor="text1"/>
-                <w:sz w:val="16"/>
-                <w:szCs w:val="16"/>
-                <w:lang w:eastAsia="pt-BR"/>
-              </w:rPr>
-              <w:t>Lipo M</w:t>
+            <w:proofErr w:type="spellStart"/>
+            <w:r>
+              <w:rPr>
+                <w:rFonts w:eastAsia="Times New Roman"/>
+                <w:color w:val="000000" w:themeColor="text1"/>
+                <w:sz w:val="16"/>
+                <w:szCs w:val="16"/>
+                <w:lang w:eastAsia="pt-BR"/>
+              </w:rPr>
+              <w:t>Lipo</w:t>
+            </w:r>
+            <w:proofErr w:type="spellEnd"/>
+            <w:r>
+              <w:rPr>
+                <w:rFonts w:eastAsia="Times New Roman"/>
+                <w:color w:val="000000" w:themeColor="text1"/>
+                <w:sz w:val="16"/>
+                <w:szCs w:val="16"/>
+                <w:lang w:eastAsia="pt-BR"/>
+              </w:rPr>
+              <w:t xml:space="preserve"> M</w:t>
             </w:r>
           </w:p>
         </w:tc>
@@ -13330,6 +13587,7 @@
                 <w:lang w:eastAsia="pt-BR"/>
               </w:rPr>
             </w:pPr>
+            <w:proofErr w:type="spellStart"/>
             <w:r>
               <w:rPr>
                 <w:rFonts w:eastAsia="Times New Roman"/>
@@ -13340,6 +13598,7 @@
               </w:rPr>
               <w:t>minamoto</w:t>
             </w:r>
+            <w:proofErr w:type="spellEnd"/>
           </w:p>
         </w:tc>
         <w:tc>
@@ -13711,6 +13970,7 @@
                 <w:lang w:eastAsia="pt-BR"/>
               </w:rPr>
             </w:pPr>
+            <w:proofErr w:type="spellStart"/>
             <w:r>
               <w:rPr>
                 <w:rFonts w:eastAsia="Times New Roman"/>
@@ -13721,6 +13981,7 @@
               </w:rPr>
               <w:t>minamoto</w:t>
             </w:r>
+            <w:proofErr w:type="spellEnd"/>
           </w:p>
         </w:tc>
         <w:tc>
@@ -14092,6 +14353,7 @@
                 <w:lang w:eastAsia="pt-BR"/>
               </w:rPr>
             </w:pPr>
+            <w:proofErr w:type="spellStart"/>
             <w:r>
               <w:rPr>
                 <w:rFonts w:eastAsia="Times New Roman"/>
@@ -14102,6 +14364,7 @@
               </w:rPr>
               <w:t>minamoto</w:t>
             </w:r>
+            <w:proofErr w:type="spellEnd"/>
           </w:p>
         </w:tc>
         <w:tc>
@@ -14473,6 +14736,7 @@
                 <w:lang w:eastAsia="pt-BR"/>
               </w:rPr>
             </w:pPr>
+            <w:proofErr w:type="spellStart"/>
             <w:r>
               <w:rPr>
                 <w:rFonts w:eastAsia="Times New Roman"/>
@@ -14483,6 +14747,7 @@
               </w:rPr>
               <w:t>minamoto</w:t>
             </w:r>
+            <w:proofErr w:type="spellEnd"/>
           </w:p>
         </w:tc>
         <w:tc>
@@ -14854,6 +15119,7 @@
                 <w:lang w:eastAsia="pt-BR"/>
               </w:rPr>
             </w:pPr>
+            <w:proofErr w:type="spellStart"/>
             <w:r>
               <w:rPr>
                 <w:rFonts w:eastAsia="Times New Roman"/>
@@ -14864,6 +15130,7 @@
               </w:rPr>
               <w:t>minamoto</w:t>
             </w:r>
+            <w:proofErr w:type="spellEnd"/>
           </w:p>
         </w:tc>
         <w:tc>
@@ -15235,6 +15502,7 @@
                 <w:lang w:eastAsia="pt-BR"/>
               </w:rPr>
             </w:pPr>
+            <w:proofErr w:type="spellStart"/>
             <w:r>
               <w:rPr>
                 <w:rFonts w:eastAsia="Times New Roman"/>
@@ -15245,6 +15513,7 @@
               </w:rPr>
               <w:t>minamoto</w:t>
             </w:r>
+            <w:proofErr w:type="spellEnd"/>
           </w:p>
         </w:tc>
         <w:tc>
@@ -15616,6 +15885,7 @@
                 <w:lang w:eastAsia="pt-BR"/>
               </w:rPr>
             </w:pPr>
+            <w:proofErr w:type="spellStart"/>
             <w:r>
               <w:rPr>
                 <w:rFonts w:eastAsia="Times New Roman"/>
@@ -15626,6 +15896,7 @@
               </w:rPr>
               <w:t>minamoto</w:t>
             </w:r>
+            <w:proofErr w:type="spellEnd"/>
           </w:p>
         </w:tc>
         <w:tc>
@@ -15987,6 +16258,7 @@
                 <w:lang w:eastAsia="pt-BR"/>
               </w:rPr>
             </w:pPr>
+            <w:proofErr w:type="spellStart"/>
             <w:r>
               <w:rPr>
                 <w:rFonts w:eastAsia="Times New Roman"/>
@@ -15997,6 +16269,7 @@
               </w:rPr>
               <w:t>minamoto</w:t>
             </w:r>
+            <w:proofErr w:type="spellEnd"/>
           </w:p>
         </w:tc>
         <w:tc>
@@ -16358,6 +16631,7 @@
                 <w:lang w:eastAsia="pt-BR"/>
               </w:rPr>
             </w:pPr>
+            <w:proofErr w:type="spellStart"/>
             <w:r>
               <w:rPr>
                 <w:rFonts w:eastAsia="Times New Roman"/>
@@ -16368,6 +16642,7 @@
               </w:rPr>
               <w:t>minamoto</w:t>
             </w:r>
+            <w:proofErr w:type="spellEnd"/>
           </w:p>
         </w:tc>
         <w:tc>
@@ -16729,6 +17004,7 @@
                 <w:lang w:eastAsia="pt-BR"/>
               </w:rPr>
             </w:pPr>
+            <w:proofErr w:type="spellStart"/>
             <w:r>
               <w:rPr>
                 <w:rFonts w:eastAsia="Times New Roman"/>
@@ -16739,6 +17015,7 @@
               </w:rPr>
               <w:t>minamoto</w:t>
             </w:r>
+            <w:proofErr w:type="spellEnd"/>
           </w:p>
         </w:tc>
         <w:tc>
@@ -17100,6 +17377,7 @@
                 <w:lang w:eastAsia="pt-BR"/>
               </w:rPr>
             </w:pPr>
+            <w:proofErr w:type="spellStart"/>
             <w:r>
               <w:rPr>
                 <w:rFonts w:eastAsia="Times New Roman"/>
@@ -17110,6 +17388,7 @@
               </w:rPr>
               <w:t>minamoto</w:t>
             </w:r>
+            <w:proofErr w:type="spellEnd"/>
           </w:p>
         </w:tc>
         <w:tc>
@@ -17471,6 +17750,7 @@
                 <w:lang w:eastAsia="pt-BR"/>
               </w:rPr>
             </w:pPr>
+            <w:proofErr w:type="spellStart"/>
             <w:r>
               <w:rPr>
                 <w:rFonts w:eastAsia="Times New Roman"/>
@@ -17481,6 +17761,7 @@
               </w:rPr>
               <w:t>minamoto</w:t>
             </w:r>
+            <w:proofErr w:type="spellEnd"/>
           </w:p>
         </w:tc>
         <w:tc>
@@ -17842,6 +18123,7 @@
                 <w:lang w:eastAsia="pt-BR"/>
               </w:rPr>
             </w:pPr>
+            <w:proofErr w:type="spellStart"/>
             <w:r>
               <w:rPr>
                 <w:rFonts w:eastAsia="Times New Roman"/>
@@ -17852,6 +18134,7 @@
               </w:rPr>
               <w:t>minamoto</w:t>
             </w:r>
+            <w:proofErr w:type="spellEnd"/>
           </w:p>
         </w:tc>
         <w:tc>
@@ -18213,6 +18496,7 @@
                 <w:lang w:eastAsia="pt-BR"/>
               </w:rPr>
             </w:pPr>
+            <w:proofErr w:type="spellStart"/>
             <w:r>
               <w:rPr>
                 <w:rFonts w:eastAsia="Times New Roman"/>
@@ -18223,6 +18507,7 @@
               </w:rPr>
               <w:t>minamoto</w:t>
             </w:r>
+            <w:proofErr w:type="spellEnd"/>
           </w:p>
         </w:tc>
         <w:tc>
@@ -18584,6 +18869,7 @@
                 <w:lang w:eastAsia="pt-BR"/>
               </w:rPr>
             </w:pPr>
+            <w:proofErr w:type="spellStart"/>
             <w:r>
               <w:rPr>
                 <w:rFonts w:eastAsia="Times New Roman"/>
@@ -18594,6 +18880,7 @@
               </w:rPr>
               <w:t>minamoto</w:t>
             </w:r>
+            <w:proofErr w:type="spellEnd"/>
           </w:p>
         </w:tc>
         <w:tc>
@@ -18955,6 +19242,7 @@
                 <w:lang w:eastAsia="pt-BR"/>
               </w:rPr>
             </w:pPr>
+            <w:proofErr w:type="spellStart"/>
             <w:r>
               <w:rPr>
                 <w:rFonts w:eastAsia="Times New Roman"/>
@@ -18965,6 +19253,7 @@
               </w:rPr>
               <w:t>minamoto</w:t>
             </w:r>
+            <w:proofErr w:type="spellEnd"/>
           </w:p>
         </w:tc>
         <w:tc>
@@ -19278,7 +19567,7 @@
           </w:p>
         </w:tc>
       </w:tr>
-      <w:bookmarkEnd w:id="7"/>
+      <w:bookmarkEnd w:id="6"/>
     </w:tbl>
     <w:p>
       <w:pPr>
@@ -19305,7 +19594,7 @@
           <w:szCs w:val="28"/>
         </w:rPr>
       </w:pPr>
-      <w:bookmarkStart w:id="24" w:name="_Toc516004193"/>
+      <w:bookmarkStart w:id="23" w:name="_Toc516004193"/>
       <w:r>
         <w:rPr>
           <w:rFonts w:ascii="Times New Roman" w:hAnsi="Times New Roman" w:cs="Times New Roman"/>
@@ -19323,7 +19612,7 @@
         </w:rPr>
         <w:t xml:space="preserve"> preliminar</w:t>
       </w:r>
-      <w:bookmarkEnd w:id="24"/>
+      <w:bookmarkEnd w:id="23"/>
     </w:p>
     <w:p>
       <w:pPr>
@@ -19374,8 +19663,13 @@
       <w:r>
         <w:t xml:space="preserve">fim de eliminar aquelas que ultrapassem o valor máximo da placa </w:t>
       </w:r>
-      <w:r>
-        <w:t>WeMos D1 mini</w:t>
+      <w:proofErr w:type="spellStart"/>
+      <w:r>
+        <w:t>WeMos</w:t>
+      </w:r>
+      <w:proofErr w:type="spellEnd"/>
+      <w:r>
+        <w:t xml:space="preserve"> D1 mini</w:t>
       </w:r>
       <w:r>
         <w:t xml:space="preserve">. Para obter este valor, foi consultado o </w:t>
@@ -19391,12 +19685,14 @@
       <w:r>
         <w:t xml:space="preserve">, encontrado na </w:t>
       </w:r>
+      <w:proofErr w:type="spellStart"/>
       <w:r>
         <w:rPr>
           <w:i/>
         </w:rPr>
         <w:t>wiki</w:t>
       </w:r>
+      <w:proofErr w:type="spellEnd"/>
       <w:r>
         <w:t xml:space="preserve"> da fabricante. Após a consulta, foi observado que o regulador de tensão da placa é o </w:t>
       </w:r>
@@ -19536,7 +19832,15 @@
         <w:t>.</w:t>
       </w:r>
       <w:r>
-        <w:t xml:space="preserve"> Sendo a única forma possível para sua adesão, a implementação de um regulador de tensão externo ao circuito da placa WeMos.</w:t>
+        <w:t xml:space="preserve"> Sendo a única forma possível para sua adesão, a implementação de um regulador de tensão externo ao circuito da placa </w:t>
+      </w:r>
+      <w:proofErr w:type="spellStart"/>
+      <w:r>
+        <w:t>WeMos</w:t>
+      </w:r>
+      <w:proofErr w:type="spellEnd"/>
+      <w:r>
+        <w:t>.</w:t>
       </w:r>
     </w:p>
     <w:p>
@@ -20027,12 +20331,14 @@
         <w:t xml:space="preserve"> visto que seu preço não é acessível sem o contato com a distribuidora </w:t>
       </w:r>
       <w:hyperlink r:id="rId9" w:history="1">
+        <w:proofErr w:type="spellStart"/>
         <w:r>
           <w:rPr>
             <w:rStyle w:val="Hyperlink"/>
           </w:rPr>
           <w:t>sta-eletronica</w:t>
         </w:r>
+        <w:proofErr w:type="spellEnd"/>
       </w:hyperlink>
       <w:r>
         <w:t>. E</w:t>
@@ -20134,7 +20440,21 @@
         <w:rPr>
           <w:color w:val="000000" w:themeColor="text1"/>
         </w:rPr>
-        <w:t xml:space="preserve"> possui maior mAh, garantindo </w:t>
+        <w:t xml:space="preserve"> possui maior </w:t>
+      </w:r>
+      <w:proofErr w:type="spellStart"/>
+      <w:r>
+        <w:rPr>
+          <w:color w:val="000000" w:themeColor="text1"/>
+        </w:rPr>
+        <w:t>mAh</w:t>
+      </w:r>
+      <w:proofErr w:type="spellEnd"/>
+      <w:r>
+        <w:rPr>
+          <w:color w:val="000000" w:themeColor="text1"/>
+        </w:rPr>
+        <w:t xml:space="preserve">, garantindo </w:t>
       </w:r>
       <w:r>
         <w:rPr>
@@ -20238,13 +20558,6 @@
         </w:rPr>
         <w:t>.</w:t>
       </w:r>
-    </w:p>
-    <w:p>
-      <w:pPr>
-        <w:rPr>
-          <w:sz w:val="28"/>
-        </w:rPr>
-      </w:pPr>
     </w:p>
     <w:p>
       <w:pPr>
@@ -20256,6 +20569,345 @@
     <w:p>
       <w:pPr>
         <w:pStyle w:val="Ttulo2"/>
+        <w:ind w:firstLine="360"/>
+        <w:rPr>
+          <w:rFonts w:ascii="Times New Roman" w:hAnsi="Times New Roman" w:cs="Times New Roman"/>
+          <w:i/>
+        </w:rPr>
+      </w:pPr>
+      <w:bookmarkStart w:id="24" w:name="_Toc516004197"/>
+      <w:r>
+        <w:rPr>
+          <w:rFonts w:ascii="Times New Roman" w:hAnsi="Times New Roman" w:cs="Times New Roman"/>
+        </w:rPr>
+        <w:t xml:space="preserve">Placa </w:t>
+      </w:r>
+      <w:r>
+        <w:rPr>
+          <w:rFonts w:ascii="Times New Roman" w:hAnsi="Times New Roman" w:cs="Times New Roman"/>
+          <w:i/>
+        </w:rPr>
+        <w:t>shield</w:t>
+      </w:r>
+      <w:bookmarkEnd w:id="24"/>
+    </w:p>
+    <w:p/>
+    <w:p>
+      <w:pPr>
+        <w:jc w:val="both"/>
+      </w:pPr>
+      <w:r>
+        <w:t>Para se chegar a um valor confiável do melhor modelo de bateria, foi realizado diversos testes experimentais, todavia</w:t>
+      </w:r>
+      <w:r>
+        <w:t>,</w:t>
+      </w:r>
+      <w:r>
+        <w:t xml:space="preserve"> para </w:t>
+      </w:r>
+      <w:r>
+        <w:t>efetuar esses testes</w:t>
+      </w:r>
+      <w:r>
+        <w:t xml:space="preserve"> foi feita uma placa </w:t>
+      </w:r>
+      <w:r>
+        <w:rPr>
+          <w:i/>
+        </w:rPr>
+        <w:t>shield</w:t>
+      </w:r>
+      <w:r>
+        <w:t xml:space="preserve"> p</w:t>
+      </w:r>
+      <w:r>
+        <w:t xml:space="preserve">ara a realização </w:t>
+      </w:r>
+      <w:r>
+        <w:t>desses experimentos. Em</w:t>
+      </w:r>
+      <w:r>
+        <w:t xml:space="preserve"> re</w:t>
+      </w:r>
+      <w:r>
+        <w:t>lação</w:t>
+      </w:r>
+      <w:r>
+        <w:t xml:space="preserve"> ao ESP826</w:t>
+      </w:r>
+      <w:r>
+        <w:t>6, foi projetado um circuito</w:t>
+      </w:r>
+      <w:r>
+        <w:rPr>
+          <w:i/>
+        </w:rPr>
+        <w:t>,</w:t>
+      </w:r>
+      <w:r>
+        <w:t xml:space="preserve"> cujo seu esquemático feito no </w:t>
+      </w:r>
+      <w:r>
+        <w:rPr>
+          <w:i/>
+        </w:rPr>
+        <w:t>software</w:t>
+      </w:r>
+      <w:r>
+        <w:t xml:space="preserve"> </w:t>
+      </w:r>
+      <w:r>
+        <w:rPr>
+          <w:i/>
+        </w:rPr>
+        <w:t>Proteus</w:t>
+      </w:r>
+      <w:r>
+        <w:t xml:space="preserve"> segue logo em seguida</w:t>
+      </w:r>
+      <w:r>
+        <w:t xml:space="preserve"> </w:t>
+      </w:r>
+      <w:r>
+        <w:t>(</w:t>
+      </w:r>
+      <w:hyperlink w:anchor="figura_1__esquematico_shield" w:history="1">
+        <w:r>
+          <w:rPr>
+            <w:rStyle w:val="Hyperlink"/>
+            <w:u w:val="none"/>
+          </w:rPr>
+          <w:t>ver figura 1</w:t>
+        </w:r>
+      </w:hyperlink>
+      <w:r>
+        <w:t>)</w:t>
+      </w:r>
+      <w:r>
+        <w:t xml:space="preserve">. </w:t>
+      </w:r>
+      <w:r>
+        <w:t>Este,</w:t>
+      </w:r>
+      <w:r>
+        <w:t xml:space="preserve"> possui 8 </w:t>
+      </w:r>
+      <w:proofErr w:type="spellStart"/>
+      <w:r>
+        <w:t>leds</w:t>
+      </w:r>
+      <w:proofErr w:type="spellEnd"/>
+      <w:r>
+        <w:t xml:space="preserve"> que estão ligados em </w:t>
+      </w:r>
+      <w:proofErr w:type="spellStart"/>
+      <w:r>
+        <w:rPr>
+          <w:i/>
+        </w:rPr>
+        <w:t>current</w:t>
+      </w:r>
+      <w:proofErr w:type="spellEnd"/>
+      <w:r>
+        <w:rPr>
+          <w:i/>
+        </w:rPr>
+        <w:t xml:space="preserve"> </w:t>
+      </w:r>
+      <w:proofErr w:type="spellStart"/>
+      <w:r>
+        <w:rPr>
+          <w:i/>
+        </w:rPr>
+        <w:t>source</w:t>
+      </w:r>
+      <w:proofErr w:type="spellEnd"/>
+      <w:r>
+        <w:t xml:space="preserve"> com </w:t>
+      </w:r>
+      <w:r>
+        <w:t>8</w:t>
+      </w:r>
+      <w:r>
+        <w:t xml:space="preserve"> pinos d</w:t>
+      </w:r>
+      <w:r>
+        <w:t xml:space="preserve">igitais da placa </w:t>
+      </w:r>
+      <w:proofErr w:type="spellStart"/>
+      <w:r>
+        <w:t>WeMos</w:t>
+      </w:r>
+      <w:proofErr w:type="spellEnd"/>
+      <w:r>
+        <w:t xml:space="preserve"> que serão controlados por um código fonte</w:t>
+      </w:r>
+      <w:r>
+        <w:rPr>
+          <w:rStyle w:val="Refdenotaderodap"/>
+        </w:rPr>
+        <w:footnoteReference w:id="1"/>
+      </w:r>
+      <w:r>
+        <w:t xml:space="preserve"> anteriormente programado.</w:t>
+      </w:r>
+    </w:p>
+    <w:p>
+      <w:r>
+        <w:rPr>
+          <w:noProof/>
+          <w:lang w:eastAsia="pt-BR"/>
+        </w:rPr>
+        <w:lastRenderedPageBreak/>
+        <w:drawing>
+          <wp:anchor distT="0" distB="0" distL="114300" distR="114300" simplePos="0" relativeHeight="251659264" behindDoc="0" locked="0" layoutInCell="1" allowOverlap="1" wp14:anchorId="516110AE" wp14:editId="13C9B39D">
+            <wp:simplePos x="0" y="0"/>
+            <wp:positionH relativeFrom="column">
+              <wp:posOffset>34290</wp:posOffset>
+            </wp:positionH>
+            <wp:positionV relativeFrom="paragraph">
+              <wp:posOffset>635</wp:posOffset>
+            </wp:positionV>
+            <wp:extent cx="3223260" cy="3148330"/>
+            <wp:effectExtent l="0" t="0" r="0" b="0"/>
+            <wp:wrapSquare wrapText="bothSides"/>
+            <wp:docPr id="1" name="Imagem 1"/>
+            <wp:cNvGraphicFramePr>
+              <a:graphicFrameLocks xmlns:a="http://schemas.openxmlformats.org/drawingml/2006/main" noChangeAspect="1"/>
+            </wp:cNvGraphicFramePr>
+            <a:graphic xmlns:a="http://schemas.openxmlformats.org/drawingml/2006/main">
+              <a:graphicData uri="http://schemas.openxmlformats.org/drawingml/2006/picture">
+                <pic:pic xmlns:pic="http://schemas.openxmlformats.org/drawingml/2006/picture">
+                  <pic:nvPicPr>
+                    <pic:cNvPr id="1" name=""/>
+                    <pic:cNvPicPr/>
+                  </pic:nvPicPr>
+                  <pic:blipFill>
+                    <a:blip r:embed="rId10">
+                      <a:extLst>
+                        <a:ext uri="{28A0092B-C50C-407E-A947-70E740481C1C}">
+                          <a14:useLocalDpi xmlns:a14="http://schemas.microsoft.com/office/drawing/2010/main" val="0"/>
+                        </a:ext>
+                      </a:extLst>
+                    </a:blip>
+                    <a:stretch>
+                      <a:fillRect/>
+                    </a:stretch>
+                  </pic:blipFill>
+                  <pic:spPr>
+                    <a:xfrm>
+                      <a:off x="0" y="0"/>
+                      <a:ext cx="3223260" cy="3148330"/>
+                    </a:xfrm>
+                    <a:prstGeom prst="rect">
+                      <a:avLst/>
+                    </a:prstGeom>
+                  </pic:spPr>
+                </pic:pic>
+              </a:graphicData>
+            </a:graphic>
+            <wp14:sizeRelH relativeFrom="page">
+              <wp14:pctWidth>0</wp14:pctWidth>
+            </wp14:sizeRelH>
+            <wp14:sizeRelV relativeFrom="page">
+              <wp14:pctHeight>0</wp14:pctHeight>
+            </wp14:sizeRelV>
+          </wp:anchor>
+        </w:drawing>
+      </w:r>
+      <w:r>
+        <w:t xml:space="preserve"> </w:t>
+      </w:r>
+    </w:p>
+    <w:p/>
+    <w:p/>
+    <w:p/>
+    <w:p/>
+    <w:p/>
+    <w:p/>
+    <w:p/>
+    <w:p/>
+    <w:p/>
+    <w:p/>
+    <w:p>
+      <w:pPr>
+        <w:rPr>
+          <w:sz w:val="20"/>
+          <w:szCs w:val="20"/>
+        </w:rPr>
+      </w:pPr>
+      <w:r>
+        <w:rPr>
+          <w:sz w:val="20"/>
+          <w:szCs w:val="20"/>
+        </w:rPr>
+        <w:t xml:space="preserve">      </w:t>
+      </w:r>
+      <w:r>
+        <w:rPr>
+          <w:sz w:val="20"/>
+          <w:szCs w:val="20"/>
+        </w:rPr>
+        <w:t>(</w:t>
+      </w:r>
+      <w:bookmarkStart w:id="25" w:name="figura_1__esquematico_shield"/>
+      <w:r>
+        <w:rPr>
+          <w:sz w:val="20"/>
+          <w:szCs w:val="20"/>
+        </w:rPr>
+        <w:t>Figura 1</w:t>
+      </w:r>
+      <w:bookmarkEnd w:id="25"/>
+      <w:r>
+        <w:rPr>
+          <w:sz w:val="20"/>
+          <w:szCs w:val="20"/>
+        </w:rPr>
+        <w:t xml:space="preserve"> – Esquemático</w:t>
+      </w:r>
+      <w:r>
+        <w:rPr>
+          <w:sz w:val="20"/>
+          <w:szCs w:val="20"/>
+        </w:rPr>
+        <w:t xml:space="preserve"> da</w:t>
+      </w:r>
+      <w:r>
+        <w:rPr>
+          <w:sz w:val="20"/>
+          <w:szCs w:val="20"/>
+        </w:rPr>
+        <w:t xml:space="preserve"> placa </w:t>
+      </w:r>
+      <w:r>
+        <w:rPr>
+          <w:i/>
+          <w:sz w:val="20"/>
+          <w:szCs w:val="20"/>
+        </w:rPr>
+        <w:t>shield</w:t>
+      </w:r>
+      <w:r>
+        <w:rPr>
+          <w:sz w:val="20"/>
+          <w:szCs w:val="20"/>
+        </w:rPr>
+        <w:t>- modelo Proteus)</w:t>
+      </w:r>
+    </w:p>
+    <w:p>
+      <w:pPr>
+        <w:rPr>
+          <w:sz w:val="28"/>
+        </w:rPr>
+      </w:pPr>
+      <w:bookmarkStart w:id="26" w:name="_GoBack"/>
+      <w:bookmarkEnd w:id="26"/>
+    </w:p>
+    <w:p>
+      <w:pPr>
+        <w:pStyle w:val="Ttulo2"/>
         <w:ind w:firstLine="708"/>
         <w:rPr>
           <w:rFonts w:ascii="Times New Roman" w:hAnsi="Times New Roman" w:cs="Times New Roman"/>
@@ -20263,7 +20915,7 @@
           <w:szCs w:val="24"/>
         </w:rPr>
       </w:pPr>
-      <w:bookmarkStart w:id="25" w:name="_Toc516004194"/>
+      <w:bookmarkStart w:id="27" w:name="_Toc516004194"/>
       <w:r>
         <w:rPr>
           <w:rFonts w:ascii="Times New Roman" w:hAnsi="Times New Roman" w:cs="Times New Roman"/>
@@ -20272,7 +20924,7 @@
         </w:rPr>
         <w:t>Escolha da bateria ideal</w:t>
       </w:r>
-      <w:bookmarkEnd w:id="25"/>
+      <w:bookmarkEnd w:id="27"/>
     </w:p>
     <w:p/>
     <w:p>
@@ -20315,13 +20967,40 @@
       <w:r>
         <w:t>.</w:t>
       </w:r>
+      <w:r>
+        <w:t xml:space="preserve"> Neste momento foi utilizado a </w:t>
+      </w:r>
+      <w:r>
+        <w:rPr>
+          <w:i/>
+        </w:rPr>
+        <w:t xml:space="preserve">shield </w:t>
+      </w:r>
+      <w:r>
+        <w:t>desenvolvida conjuntamente com 2 modelos de códigos de programa, com a intenção de realizar experimentos práticos para aferir o consumo da placa em seus diversos modos de funcionamento.</w:t>
+      </w:r>
     </w:p>
     <w:p>
       <w:pPr>
         <w:jc w:val="both"/>
       </w:pPr>
       <w:r>
-        <w:t xml:space="preserve">Inicialmente foi realizado o estudo de consumo da placa ESP8266, </w:t>
+        <w:t>Inicialmente foi realizado o estudo de consumo da placa ESP8266</w:t>
+      </w:r>
+      <w:r>
+        <w:t xml:space="preserve">, de acordo com </w:t>
+      </w:r>
+      <w:hyperlink w:anchor="datasheet_ESP8266" w:history="1">
+        <w:r>
+          <w:rPr>
+            <w:rStyle w:val="Hyperlink"/>
+            <w:u w:val="none"/>
+          </w:rPr>
+          <w:t>seu datasheet</w:t>
+        </w:r>
+      </w:hyperlink>
+      <w:r>
+        <w:t xml:space="preserve">, </w:t>
       </w:r>
       <w:r>
         <w:t xml:space="preserve">com o propósito de </w:t>
@@ -20378,7 +21057,13 @@
         <w:t xml:space="preserve"> medidos em laboratório</w:t>
       </w:r>
       <w:r>
-        <w:t xml:space="preserve"> utilizando 2 equipamentos diferentes</w:t>
+        <w:t xml:space="preserve"> </w:t>
+      </w:r>
+      <w:r>
+        <w:t>utilizando 2 e</w:t>
+      </w:r>
+      <w:r>
+        <w:t>quipamentos diferentes</w:t>
       </w:r>
       <w:r>
         <w:t>.</w:t>
@@ -20503,12 +21188,11 @@
           <w:rFonts w:ascii="Times New Roman" w:hAnsi="Times New Roman" w:cs="Times New Roman"/>
         </w:rPr>
       </w:pPr>
-      <w:bookmarkStart w:id="26" w:name="_Toc516004195"/>
+      <w:bookmarkStart w:id="28" w:name="_Toc516004195"/>
       <w:r>
         <w:rPr>
           <w:rFonts w:ascii="Times New Roman" w:hAnsi="Times New Roman" w:cs="Times New Roman"/>
         </w:rPr>
-        <w:lastRenderedPageBreak/>
         <w:t>Consumo da placa E</w:t>
       </w:r>
       <w:r>
@@ -20523,7 +21207,7 @@
         </w:rPr>
         <w:t>8266</w:t>
       </w:r>
-      <w:bookmarkEnd w:id="26"/>
+      <w:bookmarkEnd w:id="28"/>
     </w:p>
     <w:p/>
     <w:p>
@@ -20537,8 +21221,30 @@
         <w:rPr>
           <w:i/>
         </w:rPr>
-        <w:t>Internet of Things</w:t>
-      </w:r>
+        <w:t xml:space="preserve">Internet </w:t>
+      </w:r>
+      <w:proofErr w:type="spellStart"/>
+      <w:r>
+        <w:rPr>
+          <w:i/>
+        </w:rPr>
+        <w:t>of</w:t>
+      </w:r>
+      <w:proofErr w:type="spellEnd"/>
+      <w:r>
+        <w:rPr>
+          <w:i/>
+        </w:rPr>
+        <w:t xml:space="preserve"> </w:t>
+      </w:r>
+      <w:proofErr w:type="spellStart"/>
+      <w:r>
+        <w:rPr>
+          <w:i/>
+        </w:rPr>
+        <w:t>Things</w:t>
+      </w:r>
+      <w:proofErr w:type="spellEnd"/>
       <w:r>
         <w:t xml:space="preserve">. </w:t>
       </w:r>
@@ -20548,7 +21254,63 @@
         <w:jc w:val="both"/>
       </w:pPr>
       <w:r>
-        <w:t>Sua arquitetura de baixo consumo opera em 3 diferentes modos: Active mode, sleep mode and Deep-sleep mode. Em modo de Deep-sleep o Wi-Fi é desligado e os sensores da placa trabalham em períodos reduzidos, o consumo se encontra próximo dos 20 µA, quando alimentado com 2.5 Volts.</w:t>
+        <w:t xml:space="preserve">Sua arquitetura de baixo consumo opera em 3 diferentes modos: Active </w:t>
+      </w:r>
+      <w:proofErr w:type="spellStart"/>
+      <w:r>
+        <w:t>mode</w:t>
+      </w:r>
+      <w:proofErr w:type="spellEnd"/>
+      <w:r>
+        <w:t xml:space="preserve">, </w:t>
+      </w:r>
+      <w:proofErr w:type="spellStart"/>
+      <w:r>
+        <w:t>sleep</w:t>
+      </w:r>
+      <w:proofErr w:type="spellEnd"/>
+      <w:r>
+        <w:t xml:space="preserve"> </w:t>
+      </w:r>
+      <w:proofErr w:type="spellStart"/>
+      <w:r>
+        <w:t>mode</w:t>
+      </w:r>
+      <w:proofErr w:type="spellEnd"/>
+      <w:r>
+        <w:t xml:space="preserve"> </w:t>
+      </w:r>
+      <w:proofErr w:type="spellStart"/>
+      <w:r>
+        <w:t>and</w:t>
+      </w:r>
+      <w:proofErr w:type="spellEnd"/>
+      <w:r>
+        <w:t xml:space="preserve"> </w:t>
+      </w:r>
+      <w:proofErr w:type="spellStart"/>
+      <w:r>
+        <w:t>Deep-sleep</w:t>
+      </w:r>
+      <w:proofErr w:type="spellEnd"/>
+      <w:r>
+        <w:t xml:space="preserve"> </w:t>
+      </w:r>
+      <w:proofErr w:type="spellStart"/>
+      <w:r>
+        <w:t>mode</w:t>
+      </w:r>
+      <w:proofErr w:type="spellEnd"/>
+      <w:r>
+        <w:t xml:space="preserve">. Em modo de </w:t>
+      </w:r>
+      <w:proofErr w:type="spellStart"/>
+      <w:r>
+        <w:t>Deep-sleep</w:t>
+      </w:r>
+      <w:proofErr w:type="spellEnd"/>
+      <w:r>
+        <w:t xml:space="preserve"> o Wi-Fi é desligado e os sensores da placa trabalham em períodos reduzidos, o consumo se encontra próximo dos 20 µA, quando alimentado com 2.5 Volts.</w:t>
       </w:r>
     </w:p>
     <w:p>
@@ -20559,19 +21321,38 @@
         </w:rPr>
       </w:pPr>
       <w:r>
+        <w:lastRenderedPageBreak/>
         <w:t xml:space="preserve">Em modo </w:t>
       </w:r>
+      <w:proofErr w:type="spellStart"/>
       <w:r>
         <w:t>S</w:t>
       </w:r>
       <w:r>
-        <w:t>leep, o Wi-Fi switch é desativado, impedindo a transmissão de dados, seu consumo se aproxima de 0,9</w:t>
+        <w:t>leep</w:t>
+      </w:r>
+      <w:proofErr w:type="spellEnd"/>
+      <w:r>
+        <w:t>, o Wi-Fi switch é desativado, impedindo a transmissão de dados, seu consumo se aproxima de 0,9</w:t>
       </w:r>
       <w:r>
         <w:t xml:space="preserve"> </w:t>
       </w:r>
-      <w:r>
-        <w:t>mA. Por fim, há o Active mode, no qual o consumo elétrico depende das aplicações realizadas pelo Esp</w:t>
+      <w:proofErr w:type="spellStart"/>
+      <w:r>
+        <w:t>mA.</w:t>
+      </w:r>
+      <w:proofErr w:type="spellEnd"/>
+      <w:r>
+        <w:t xml:space="preserve"> Por fim, há o Active </w:t>
+      </w:r>
+      <w:proofErr w:type="spellStart"/>
+      <w:r>
+        <w:t>mode</w:t>
+      </w:r>
+      <w:proofErr w:type="spellEnd"/>
+      <w:r>
+        <w:t>, no qual o consumo elétrico depende das aplicações realizadas pelo Esp</w:t>
       </w:r>
       <w:r>
         <w:t>8266</w:t>
@@ -20648,12 +21429,6 @@
         <w:t>s</w:t>
       </w:r>
       <w:r>
-        <w:rPr>
-          <w:rStyle w:val="Refdenotaderodap"/>
-        </w:rPr>
-        <w:footnoteReference w:id="1"/>
-      </w:r>
-      <w:r>
         <w:t xml:space="preserve">, com o intuito de </w:t>
       </w:r>
       <w:r>
@@ -20686,8 +21461,13 @@
       <w:r>
         <w:t xml:space="preserve">Tabela 3 – Resultados dos testes de consumo da placa </w:t>
       </w:r>
-      <w:r>
-        <w:t>WeMos D1 mini</w:t>
+      <w:proofErr w:type="spellStart"/>
+      <w:r>
+        <w:t>WeMos</w:t>
+      </w:r>
+      <w:proofErr w:type="spellEnd"/>
+      <w:r>
+        <w:t xml:space="preserve"> D1 mini</w:t>
       </w:r>
     </w:p>
     <w:tbl>
@@ -20731,7 +21511,15 @@
               <w:jc w:val="center"/>
             </w:pPr>
             <w:r>
-              <w:t>Resultado (mA)</w:t>
+              <w:t>Resultado (</w:t>
+            </w:r>
+            <w:proofErr w:type="spellStart"/>
+            <w:r>
+              <w:t>mA</w:t>
+            </w:r>
+            <w:proofErr w:type="spellEnd"/>
+            <w:r>
+              <w:t>)</w:t>
             </w:r>
           </w:p>
         </w:tc>
@@ -20807,9 +21595,11 @@
             <w:pPr>
               <w:jc w:val="center"/>
             </w:pPr>
+            <w:proofErr w:type="spellStart"/>
             <w:r>
               <w:t>Deep-sleep</w:t>
             </w:r>
+            <w:proofErr w:type="spellEnd"/>
           </w:p>
         </w:tc>
         <w:tc>
@@ -20833,9 +21623,11 @@
             <w:pPr>
               <w:jc w:val="center"/>
             </w:pPr>
+            <w:proofErr w:type="spellStart"/>
             <w:r>
               <w:t>Sleep</w:t>
             </w:r>
+            <w:proofErr w:type="spellEnd"/>
           </w:p>
         </w:tc>
         <w:tc>
@@ -20859,8 +21651,13 @@
             <w:pPr>
               <w:jc w:val="center"/>
             </w:pPr>
-            <w:r>
-              <w:t>Leds ligados</w:t>
+            <w:proofErr w:type="spellStart"/>
+            <w:r>
+              <w:t>Leds</w:t>
+            </w:r>
+            <w:proofErr w:type="spellEnd"/>
+            <w:r>
+              <w:t xml:space="preserve"> ligados</w:t>
             </w:r>
           </w:p>
         </w:tc>
@@ -20911,8 +21708,13 @@
             <w:pPr>
               <w:jc w:val="center"/>
             </w:pPr>
-            <w:r>
-              <w:t>Leds e processador</w:t>
+            <w:proofErr w:type="spellStart"/>
+            <w:r>
+              <w:t>Leds</w:t>
+            </w:r>
+            <w:proofErr w:type="spellEnd"/>
+            <w:r>
+              <w:t xml:space="preserve"> e processador</w:t>
             </w:r>
           </w:p>
         </w:tc>
@@ -21001,7 +21803,7 @@
           <w:sz w:val="28"/>
         </w:rPr>
       </w:pPr>
-      <w:bookmarkStart w:id="27" w:name="_Toc516004196"/>
+      <w:bookmarkStart w:id="29" w:name="_Toc516004196"/>
       <w:r>
         <w:rPr>
           <w:rFonts w:ascii="Times New Roman" w:hAnsi="Times New Roman" w:cs="Times New Roman"/>
@@ -21044,7 +21846,7 @@
         </w:rPr>
         <w:t>a</w:t>
       </w:r>
-      <w:bookmarkEnd w:id="27"/>
+      <w:bookmarkEnd w:id="29"/>
     </w:p>
     <w:p/>
     <w:p>
@@ -21141,8 +21943,13 @@
         <w:t xml:space="preserve"> e</w:t>
       </w:r>
       <w:r>
-        <w:t xml:space="preserve"> mAh</w:t>
-      </w:r>
+        <w:t xml:space="preserve"> </w:t>
+      </w:r>
+      <w:proofErr w:type="spellStart"/>
+      <w:r>
+        <w:t>mAh</w:t>
+      </w:r>
+      <w:proofErr w:type="spellEnd"/>
       <w:r>
         <w:t>.</w:t>
       </w:r>
@@ -21435,12 +22242,21 @@
           <w:szCs w:val="20"/>
         </w:rPr>
       </w:pPr>
+      <w:proofErr w:type="gramStart"/>
       <w:r>
         <w:rPr>
           <w:sz w:val="20"/>
           <w:szCs w:val="20"/>
         </w:rPr>
-        <w:t>peso1 = valor do peso1 aplicado ao tamanho</w:t>
+        <w:t>peso</w:t>
+      </w:r>
+      <w:proofErr w:type="gramEnd"/>
+      <w:r>
+        <w:rPr>
+          <w:sz w:val="20"/>
+          <w:szCs w:val="20"/>
+        </w:rPr>
+        <w:t>1 = valor do peso1 aplicado ao tamanho</w:t>
       </w:r>
     </w:p>
     <w:p>
@@ -21465,13 +22281,22 @@
           <w:szCs w:val="20"/>
         </w:rPr>
       </w:pPr>
+      <w:proofErr w:type="gramStart"/>
       <w:r>
         <w:rPr>
           <w:sz w:val="20"/>
           <w:szCs w:val="20"/>
         </w:rPr>
         <w:lastRenderedPageBreak/>
-        <w:t>peso2 = valor do peso2 aplicado ao Custo</w:t>
+        <w:t>peso</w:t>
+      </w:r>
+      <w:proofErr w:type="gramEnd"/>
+      <w:r>
+        <w:rPr>
+          <w:sz w:val="20"/>
+          <w:szCs w:val="20"/>
+        </w:rPr>
+        <w:t>2 = valor do peso2 aplicado ao Custo</w:t>
       </w:r>
     </w:p>
     <w:p>
@@ -21481,12 +22306,23 @@
           <w:szCs w:val="20"/>
         </w:rPr>
       </w:pPr>
+      <w:proofErr w:type="spellStart"/>
+      <w:proofErr w:type="gramStart"/>
       <w:r>
         <w:rPr>
           <w:sz w:val="20"/>
           <w:szCs w:val="20"/>
         </w:rPr>
-        <w:t>mAh = Corrente fornecida em 1 hora de uso pela bateria</w:t>
+        <w:t>mAh</w:t>
+      </w:r>
+      <w:proofErr w:type="spellEnd"/>
+      <w:proofErr w:type="gramEnd"/>
+      <w:r>
+        <w:rPr>
+          <w:sz w:val="20"/>
+          <w:szCs w:val="20"/>
+        </w:rPr>
+        <w:t xml:space="preserve"> = Corrente fornecida em 1 hora de uso pela bateria</w:t>
       </w:r>
     </w:p>
     <w:p>
@@ -21496,13 +22332,31 @@
           <w:szCs w:val="20"/>
         </w:rPr>
       </w:pPr>
+      <w:proofErr w:type="gramStart"/>
       <w:r>
         <w:rPr>
           <w:sz w:val="20"/>
           <w:szCs w:val="20"/>
         </w:rPr>
-        <w:t>peso3 = valor do peso3 aplicado ao mAh</w:t>
-      </w:r>
+        <w:t>peso</w:t>
+      </w:r>
+      <w:proofErr w:type="gramEnd"/>
+      <w:r>
+        <w:rPr>
+          <w:sz w:val="20"/>
+          <w:szCs w:val="20"/>
+        </w:rPr>
+        <w:t xml:space="preserve">3 = valor do peso3 aplicado ao </w:t>
+      </w:r>
+      <w:proofErr w:type="spellStart"/>
+      <w:r>
+        <w:rPr>
+          <w:sz w:val="20"/>
+          <w:szCs w:val="20"/>
+        </w:rPr>
+        <w:t>mAh</w:t>
+      </w:r>
+      <w:proofErr w:type="spellEnd"/>
     </w:p>
     <w:p>
       <w:pPr>
@@ -21533,221 +22387,6 @@
         </w:rPr>
       </w:pPr>
     </w:p>
-    <w:p>
-      <w:pPr>
-        <w:pStyle w:val="Ttulo2"/>
-        <w:ind w:firstLine="360"/>
-        <w:rPr>
-          <w:rFonts w:ascii="Times New Roman" w:hAnsi="Times New Roman" w:cs="Times New Roman"/>
-          <w:i/>
-        </w:rPr>
-      </w:pPr>
-      <w:bookmarkStart w:id="28" w:name="_Toc516004197"/>
-      <w:r>
-        <w:rPr>
-          <w:rFonts w:ascii="Times New Roman" w:hAnsi="Times New Roman" w:cs="Times New Roman"/>
-        </w:rPr>
-        <w:t xml:space="preserve">Placa </w:t>
-      </w:r>
-      <w:r>
-        <w:rPr>
-          <w:rFonts w:ascii="Times New Roman" w:hAnsi="Times New Roman" w:cs="Times New Roman"/>
-          <w:i/>
-        </w:rPr>
-        <w:t>shield</w:t>
-      </w:r>
-      <w:bookmarkEnd w:id="28"/>
-    </w:p>
-    <w:p/>
-    <w:p>
-      <w:r>
-        <w:t>Para a realização d</w:t>
-      </w:r>
-      <w:r>
-        <w:t>os</w:t>
-      </w:r>
-      <w:r>
-        <w:t xml:space="preserve"> vários testes experimentais </w:t>
-      </w:r>
-      <w:r>
-        <w:t xml:space="preserve">realizados </w:t>
-      </w:r>
-      <w:r>
-        <w:t xml:space="preserve">com relação ao ESP8266, foi projetado um circuito </w:t>
-      </w:r>
-      <w:r>
-        <w:t xml:space="preserve">tal como um </w:t>
-      </w:r>
-      <w:r>
-        <w:rPr>
-          <w:i/>
-        </w:rPr>
-        <w:t>shield</w:t>
-      </w:r>
-      <w:r>
-        <w:rPr>
-          <w:i/>
-        </w:rPr>
-        <w:t>,</w:t>
-      </w:r>
-      <w:r>
-        <w:t xml:space="preserve"> cujo seu esquemático feito no </w:t>
-      </w:r>
-      <w:r>
-        <w:rPr>
-          <w:i/>
-        </w:rPr>
-        <w:t>software</w:t>
-      </w:r>
-      <w:r>
-        <w:t xml:space="preserve"> </w:t>
-      </w:r>
-      <w:r>
-        <w:rPr>
-          <w:i/>
-        </w:rPr>
-        <w:t>Proteus</w:t>
-      </w:r>
-      <w:r>
-        <w:t xml:space="preserve"> segue logo em seguida. O shield possui 8 leds que estão ligados em </w:t>
-      </w:r>
-      <w:r>
-        <w:rPr>
-          <w:i/>
-        </w:rPr>
-        <w:t>current source</w:t>
-      </w:r>
-      <w:r>
-        <w:t xml:space="preserve"> com alguns pinos digitais da placa WeMos.</w:t>
-      </w:r>
-    </w:p>
-    <w:p>
-      <w:r>
-        <w:rPr>
-          <w:noProof/>
-          <w:lang w:eastAsia="pt-BR"/>
-        </w:rPr>
-        <w:drawing>
-          <wp:anchor distT="0" distB="0" distL="114300" distR="114300" simplePos="0" relativeHeight="251658240" behindDoc="0" locked="0" layoutInCell="1" allowOverlap="1" wp14:anchorId="1728B96D" wp14:editId="0E2D3534">
-            <wp:simplePos x="0" y="0"/>
-            <wp:positionH relativeFrom="column">
-              <wp:posOffset>34290</wp:posOffset>
-            </wp:positionH>
-            <wp:positionV relativeFrom="paragraph">
-              <wp:posOffset>635</wp:posOffset>
-            </wp:positionV>
-            <wp:extent cx="3223260" cy="3148330"/>
-            <wp:effectExtent l="0" t="0" r="0" b="0"/>
-            <wp:wrapSquare wrapText="bothSides"/>
-            <wp:docPr id="1" name="Imagem 1"/>
-            <wp:cNvGraphicFramePr>
-              <a:graphicFrameLocks xmlns:a="http://schemas.openxmlformats.org/drawingml/2006/main" noChangeAspect="1"/>
-            </wp:cNvGraphicFramePr>
-            <a:graphic xmlns:a="http://schemas.openxmlformats.org/drawingml/2006/main">
-              <a:graphicData uri="http://schemas.openxmlformats.org/drawingml/2006/picture">
-                <pic:pic xmlns:pic="http://schemas.openxmlformats.org/drawingml/2006/picture">
-                  <pic:nvPicPr>
-                    <pic:cNvPr id="1" name=""/>
-                    <pic:cNvPicPr/>
-                  </pic:nvPicPr>
-                  <pic:blipFill>
-                    <a:blip r:embed="rId10">
-                      <a:extLst>
-                        <a:ext uri="{28A0092B-C50C-407E-A947-70E740481C1C}">
-                          <a14:useLocalDpi xmlns:a14="http://schemas.microsoft.com/office/drawing/2010/main" val="0"/>
-                        </a:ext>
-                      </a:extLst>
-                    </a:blip>
-                    <a:stretch>
-                      <a:fillRect/>
-                    </a:stretch>
-                  </pic:blipFill>
-                  <pic:spPr>
-                    <a:xfrm>
-                      <a:off x="0" y="0"/>
-                      <a:ext cx="3223260" cy="3148330"/>
-                    </a:xfrm>
-                    <a:prstGeom prst="rect">
-                      <a:avLst/>
-                    </a:prstGeom>
-                  </pic:spPr>
-                </pic:pic>
-              </a:graphicData>
-            </a:graphic>
-            <wp14:sizeRelH relativeFrom="page">
-              <wp14:pctWidth>0</wp14:pctWidth>
-            </wp14:sizeRelH>
-            <wp14:sizeRelV relativeFrom="page">
-              <wp14:pctHeight>0</wp14:pctHeight>
-            </wp14:sizeRelV>
-          </wp:anchor>
-        </w:drawing>
-      </w:r>
-      <w:r>
-        <w:t xml:space="preserve"> </w:t>
-      </w:r>
-    </w:p>
-    <w:p/>
-    <w:p/>
-    <w:p/>
-    <w:p/>
-    <w:p/>
-    <w:p/>
-    <w:p/>
-    <w:p/>
-    <w:p/>
-    <w:p/>
-    <w:p>
-      <w:pPr>
-        <w:rPr>
-          <w:sz w:val="20"/>
-          <w:szCs w:val="20"/>
-        </w:rPr>
-      </w:pPr>
-      <w:r>
-        <w:rPr>
-          <w:sz w:val="20"/>
-          <w:szCs w:val="20"/>
-        </w:rPr>
-        <w:t xml:space="preserve">      </w:t>
-      </w:r>
-      <w:r>
-        <w:rPr>
-          <w:sz w:val="20"/>
-          <w:szCs w:val="20"/>
-        </w:rPr>
-        <w:t>(Figura 1 – Esquemático</w:t>
-      </w:r>
-      <w:r>
-        <w:rPr>
-          <w:sz w:val="20"/>
-          <w:szCs w:val="20"/>
-        </w:rPr>
-        <w:t xml:space="preserve"> da</w:t>
-      </w:r>
-      <w:r>
-        <w:rPr>
-          <w:sz w:val="20"/>
-          <w:szCs w:val="20"/>
-        </w:rPr>
-        <w:t xml:space="preserve"> placa </w:t>
-      </w:r>
-      <w:r>
-        <w:rPr>
-          <w:i/>
-          <w:sz w:val="20"/>
-          <w:szCs w:val="20"/>
-        </w:rPr>
-        <w:t>shield</w:t>
-      </w:r>
-      <w:r>
-        <w:rPr>
-          <w:sz w:val="20"/>
-          <w:szCs w:val="20"/>
-        </w:rPr>
-        <w:t>- modelo Proteus)</w:t>
-      </w:r>
-    </w:p>
     <w:p/>
     <w:p/>
     <w:p>
@@ -21760,7 +22399,7 @@
           <w:szCs w:val="24"/>
         </w:rPr>
       </w:pPr>
-      <w:bookmarkStart w:id="29" w:name="_Toc516004198"/>
+      <w:bookmarkStart w:id="30" w:name="_Toc516004198"/>
       <w:r>
         <w:rPr>
           <w:rFonts w:ascii="Times New Roman" w:hAnsi="Times New Roman" w:cs="Times New Roman"/>
@@ -21769,7 +22408,7 @@
         </w:rPr>
         <w:t>Resultado final – Modelo de bateria</w:t>
       </w:r>
-      <w:bookmarkEnd w:id="29"/>
+      <w:bookmarkEnd w:id="30"/>
     </w:p>
     <w:p>
       <w:pPr>
@@ -21812,7 +22451,7 @@
           <w:sz w:val="28"/>
         </w:rPr>
       </w:pPr>
-      <w:bookmarkStart w:id="30" w:name="_Toc516004199"/>
+      <w:bookmarkStart w:id="31" w:name="_Toc516004199"/>
       <w:r>
         <w:rPr>
           <w:b/>
@@ -21820,7 +22459,7 @@
         </w:rPr>
         <w:t>Junho</w:t>
       </w:r>
-      <w:bookmarkEnd w:id="30"/>
+      <w:bookmarkEnd w:id="31"/>
     </w:p>
     <w:p>
       <w:pPr>
@@ -21837,7 +22476,7 @@
           <w:sz w:val="28"/>
         </w:rPr>
       </w:pPr>
-      <w:bookmarkStart w:id="31" w:name="_Toc516004200"/>
+      <w:bookmarkStart w:id="32" w:name="_Toc516004200"/>
       <w:r>
         <w:rPr>
           <w:sz w:val="28"/>
@@ -21850,7 +22489,7 @@
         </w:rPr>
         <w:t>técnico de placas e seus protocolos de comunicação</w:t>
       </w:r>
-      <w:bookmarkEnd w:id="31"/>
+      <w:bookmarkEnd w:id="32"/>
     </w:p>
     <w:p>
       <w:pPr>
@@ -21882,46 +22521,13 @@
           <w:sz w:val="28"/>
         </w:rPr>
       </w:pPr>
-      <w:bookmarkStart w:id="32" w:name="_Toc516004201"/>
+      <w:bookmarkStart w:id="33" w:name="_Toc516004201"/>
       <w:r>
         <w:rPr>
           <w:b/>
           <w:sz w:val="28"/>
         </w:rPr>
         <w:t>Julho</w:t>
-      </w:r>
-      <w:bookmarkEnd w:id="32"/>
-    </w:p>
-    <w:p>
-      <w:pPr>
-        <w:jc w:val="both"/>
-        <w:rPr>
-          <w:sz w:val="28"/>
-        </w:rPr>
-      </w:pPr>
-    </w:p>
-    <w:p>
-      <w:pPr>
-        <w:pStyle w:val="PargrafodaLista"/>
-        <w:numPr>
-          <w:ilvl w:val="0"/>
-          <w:numId w:val="2"/>
-        </w:numPr>
-        <w:jc w:val="both"/>
-        <w:outlineLvl w:val="0"/>
-        <w:rPr>
-          <w:b/>
-          <w:sz w:val="28"/>
-        </w:rPr>
-      </w:pPr>
-      <w:bookmarkStart w:id="33" w:name="_Toc516004202"/>
-      <w:r>
-        <w:rPr>
-          <w:b/>
-          <w:sz w:val="28"/>
-        </w:rPr>
-        <w:lastRenderedPageBreak/>
-        <w:t>Agosto</w:t>
       </w:r>
       <w:bookmarkEnd w:id="33"/>
     </w:p>
@@ -21947,7 +22553,39 @@
           <w:sz w:val="28"/>
         </w:rPr>
       </w:pPr>
-      <w:bookmarkStart w:id="34" w:name="_Toc516004203"/>
+      <w:bookmarkStart w:id="34" w:name="_Toc516004202"/>
+      <w:r>
+        <w:rPr>
+          <w:b/>
+          <w:sz w:val="28"/>
+        </w:rPr>
+        <w:t>Agosto</w:t>
+      </w:r>
+      <w:bookmarkEnd w:id="34"/>
+    </w:p>
+    <w:p>
+      <w:pPr>
+        <w:jc w:val="both"/>
+        <w:rPr>
+          <w:sz w:val="28"/>
+        </w:rPr>
+      </w:pPr>
+    </w:p>
+    <w:p>
+      <w:pPr>
+        <w:pStyle w:val="PargrafodaLista"/>
+        <w:numPr>
+          <w:ilvl w:val="0"/>
+          <w:numId w:val="2"/>
+        </w:numPr>
+        <w:jc w:val="both"/>
+        <w:outlineLvl w:val="0"/>
+        <w:rPr>
+          <w:b/>
+          <w:sz w:val="28"/>
+        </w:rPr>
+      </w:pPr>
+      <w:bookmarkStart w:id="35" w:name="_Toc516004203"/>
       <w:r>
         <w:rPr>
           <w:b/>
@@ -21955,7 +22593,7 @@
         </w:rPr>
         <w:t>Setembro</w:t>
       </w:r>
-      <w:bookmarkEnd w:id="34"/>
+      <w:bookmarkEnd w:id="35"/>
     </w:p>
     <w:p>
       <w:pPr>
@@ -21979,45 +22617,13 @@
           <w:sz w:val="28"/>
         </w:rPr>
       </w:pPr>
-      <w:bookmarkStart w:id="35" w:name="_Toc516004204"/>
+      <w:bookmarkStart w:id="36" w:name="_Toc516004204"/>
       <w:r>
         <w:rPr>
           <w:b/>
           <w:sz w:val="28"/>
         </w:rPr>
         <w:t>Outubro</w:t>
-      </w:r>
-      <w:bookmarkEnd w:id="35"/>
-    </w:p>
-    <w:p>
-      <w:pPr>
-        <w:jc w:val="both"/>
-        <w:rPr>
-          <w:sz w:val="28"/>
-        </w:rPr>
-      </w:pPr>
-    </w:p>
-    <w:p>
-      <w:pPr>
-        <w:pStyle w:val="PargrafodaLista"/>
-        <w:numPr>
-          <w:ilvl w:val="0"/>
-          <w:numId w:val="2"/>
-        </w:numPr>
-        <w:jc w:val="both"/>
-        <w:outlineLvl w:val="0"/>
-        <w:rPr>
-          <w:b/>
-          <w:sz w:val="28"/>
-        </w:rPr>
-      </w:pPr>
-      <w:bookmarkStart w:id="36" w:name="_Toc516004205"/>
-      <w:r>
-        <w:rPr>
-          <w:b/>
-          <w:sz w:val="28"/>
-        </w:rPr>
-        <w:t>Novembro</w:t>
       </w:r>
       <w:bookmarkEnd w:id="36"/>
     </w:p>
@@ -22043,20 +22649,13 @@
           <w:sz w:val="28"/>
         </w:rPr>
       </w:pPr>
+      <w:bookmarkStart w:id="37" w:name="_Toc516004205"/>
       <w:r>
         <w:rPr>
           <w:b/>
           <w:sz w:val="28"/>
         </w:rPr>
-        <w:t xml:space="preserve"> </w:t>
-      </w:r>
-      <w:bookmarkStart w:id="37" w:name="_Toc516004206"/>
-      <w:r>
-        <w:rPr>
-          <w:b/>
-          <w:sz w:val="28"/>
-        </w:rPr>
-        <w:t>Dezembro</w:t>
+        <w:t>Novembro</w:t>
       </w:r>
       <w:bookmarkEnd w:id="37"/>
     </w:p>
@@ -22089,13 +22688,13 @@
         </w:rPr>
         <w:t xml:space="preserve"> </w:t>
       </w:r>
-      <w:bookmarkStart w:id="38" w:name="_Toc516004207"/>
+      <w:bookmarkStart w:id="38" w:name="_Toc516004206"/>
       <w:r>
         <w:rPr>
           <w:b/>
           <w:sz w:val="28"/>
         </w:rPr>
-        <w:t>Janeiro</w:t>
+        <w:t>Dezembro</w:t>
       </w:r>
       <w:bookmarkEnd w:id="38"/>
     </w:p>
@@ -22128,7 +22727,46 @@
         </w:rPr>
         <w:t xml:space="preserve"> </w:t>
       </w:r>
-      <w:bookmarkStart w:id="39" w:name="_Toc516004208"/>
+      <w:bookmarkStart w:id="39" w:name="_Toc516004207"/>
+      <w:r>
+        <w:rPr>
+          <w:b/>
+          <w:sz w:val="28"/>
+        </w:rPr>
+        <w:t>Janeiro</w:t>
+      </w:r>
+      <w:bookmarkEnd w:id="39"/>
+    </w:p>
+    <w:p>
+      <w:pPr>
+        <w:jc w:val="both"/>
+        <w:rPr>
+          <w:sz w:val="28"/>
+        </w:rPr>
+      </w:pPr>
+    </w:p>
+    <w:p>
+      <w:pPr>
+        <w:pStyle w:val="PargrafodaLista"/>
+        <w:numPr>
+          <w:ilvl w:val="0"/>
+          <w:numId w:val="2"/>
+        </w:numPr>
+        <w:jc w:val="both"/>
+        <w:outlineLvl w:val="0"/>
+        <w:rPr>
+          <w:b/>
+          <w:sz w:val="28"/>
+        </w:rPr>
+      </w:pPr>
+      <w:r>
+        <w:rPr>
+          <w:b/>
+          <w:sz w:val="28"/>
+        </w:rPr>
+        <w:t xml:space="preserve"> </w:t>
+      </w:r>
+      <w:bookmarkStart w:id="40" w:name="_Toc516004208"/>
       <w:r>
         <w:rPr>
           <w:b/>
@@ -22136,7 +22774,7 @@
         </w:rPr>
         <w:t>Fevereiro</w:t>
       </w:r>
-      <w:bookmarkEnd w:id="39"/>
+      <w:bookmarkEnd w:id="40"/>
     </w:p>
     <w:p>
       <w:pPr>
@@ -22239,7 +22877,7 @@
           <w:sz w:val="28"/>
         </w:rPr>
       </w:pPr>
-      <w:bookmarkStart w:id="40" w:name="_Toc516004209"/>
+      <w:bookmarkStart w:id="41" w:name="_Toc516004209"/>
       <w:r>
         <w:rPr>
           <w:rFonts w:ascii="Times New Roman" w:hAnsi="Times New Roman" w:cs="Times New Roman"/>
@@ -22249,7 +22887,7 @@
         </w:rPr>
         <w:t>REFERÊNCIAS</w:t>
       </w:r>
-      <w:bookmarkEnd w:id="40"/>
+      <w:bookmarkEnd w:id="41"/>
     </w:p>
     <w:p/>
     <w:tbl>
@@ -22282,11 +22920,11 @@
             <w:r>
               <w:t>[</w:t>
             </w:r>
-            <w:bookmarkStart w:id="41" w:name="modelo_1"/>
+            <w:bookmarkStart w:id="42" w:name="modelo_1"/>
             <w:r>
               <w:t>1</w:t>
             </w:r>
-            <w:bookmarkEnd w:id="41"/>
+            <w:bookmarkEnd w:id="42"/>
             <w:r>
               <w:t>]</w:t>
             </w:r>
@@ -22301,7 +22939,15 @@
               <w:jc w:val="both"/>
             </w:pPr>
             <w:r>
-              <w:t xml:space="preserve">STA-ELETRONICA. Pilhas e baterias Rontek. Disponível em: </w:t>
+              <w:t xml:space="preserve">STA-ELETRONICA. Pilhas e baterias </w:t>
+            </w:r>
+            <w:proofErr w:type="spellStart"/>
+            <w:r>
+              <w:t>Rontek</w:t>
+            </w:r>
+            <w:proofErr w:type="spellEnd"/>
+            <w:r>
+              <w:t xml:space="preserve">. Disponível em: </w:t>
             </w:r>
             <w:hyperlink r:id="rId11" w:history="1">
               <w:r>
@@ -22352,11 +22998,11 @@
             <w:r>
               <w:t>[</w:t>
             </w:r>
-            <w:bookmarkStart w:id="42" w:name="modelo_2"/>
+            <w:bookmarkStart w:id="43" w:name="modelo_2"/>
             <w:r>
               <w:t>2</w:t>
             </w:r>
-            <w:bookmarkEnd w:id="42"/>
+            <w:bookmarkEnd w:id="43"/>
             <w:r>
               <w:t>]</w:t>
             </w:r>
@@ -22376,9 +23022,11 @@
             <w:r>
               <w:t xml:space="preserve">. Pilhas e baterias </w:t>
             </w:r>
+            <w:proofErr w:type="spellStart"/>
             <w:r>
               <w:t>Ni-mh</w:t>
             </w:r>
+            <w:proofErr w:type="spellEnd"/>
             <w:r>
               <w:t xml:space="preserve">. Disponível em: </w:t>
             </w:r>
@@ -22439,14 +23087,13 @@
               <w:jc w:val="both"/>
             </w:pPr>
             <w:r>
-              <w:lastRenderedPageBreak/>
               <w:t>[</w:t>
             </w:r>
-            <w:bookmarkStart w:id="43" w:name="modelo_3"/>
+            <w:bookmarkStart w:id="44" w:name="modelo_3"/>
             <w:r>
               <w:t>3</w:t>
             </w:r>
-            <w:bookmarkEnd w:id="43"/>
+            <w:bookmarkEnd w:id="44"/>
             <w:r>
               <w:t>]</w:t>
             </w:r>
@@ -22464,7 +23111,15 @@
               <w:t>GOLDPOWER</w:t>
             </w:r>
             <w:r>
-              <w:t xml:space="preserve">. Pilhas e baterias Ni-mh. Disponível em: </w:t>
+              <w:t xml:space="preserve">. Pilhas e baterias </w:t>
+            </w:r>
+            <w:proofErr w:type="spellStart"/>
+            <w:r>
+              <w:t>Ni-mh</w:t>
+            </w:r>
+            <w:proofErr w:type="spellEnd"/>
+            <w:r>
+              <w:t xml:space="preserve">. Disponível em: </w:t>
             </w:r>
             <w:hyperlink r:id="rId13" w:history="1">
               <w:r>
@@ -22519,11 +23174,11 @@
             <w:r>
               <w:t>[</w:t>
             </w:r>
-            <w:bookmarkStart w:id="44" w:name="modelo_4"/>
+            <w:bookmarkStart w:id="45" w:name="modelo_4"/>
             <w:r>
               <w:t>4</w:t>
             </w:r>
-            <w:bookmarkEnd w:id="44"/>
+            <w:bookmarkEnd w:id="45"/>
             <w:r>
               <w:t>]</w:t>
             </w:r>
@@ -22538,7 +23193,15 @@
               <w:jc w:val="both"/>
             </w:pPr>
             <w:r>
-              <w:t xml:space="preserve">STA-ELETRONICA. Pilhas e baterias Rontek. Disponível em: </w:t>
+              <w:t xml:space="preserve">STA-ELETRONICA. Pilhas e baterias </w:t>
+            </w:r>
+            <w:proofErr w:type="spellStart"/>
+            <w:r>
+              <w:t>Rontek</w:t>
+            </w:r>
+            <w:proofErr w:type="spellEnd"/>
+            <w:r>
+              <w:t xml:space="preserve">. Disponível em: </w:t>
             </w:r>
             <w:hyperlink r:id="rId14" w:history="1">
               <w:r>
@@ -22593,11 +23256,11 @@
             <w:r>
               <w:t>[</w:t>
             </w:r>
-            <w:bookmarkStart w:id="45" w:name="modelo_5"/>
+            <w:bookmarkStart w:id="46" w:name="modelo_5"/>
             <w:r>
               <w:t>5</w:t>
             </w:r>
-            <w:bookmarkEnd w:id="45"/>
+            <w:bookmarkEnd w:id="46"/>
             <w:r>
               <w:t>]</w:t>
             </w:r>
@@ -22673,11 +23336,11 @@
             <w:r>
               <w:t>[</w:t>
             </w:r>
-            <w:bookmarkStart w:id="46" w:name="modelo_6"/>
+            <w:bookmarkStart w:id="47" w:name="modelo_6"/>
             <w:r>
               <w:t>6</w:t>
             </w:r>
-            <w:bookmarkEnd w:id="46"/>
+            <w:bookmarkEnd w:id="47"/>
             <w:r>
               <w:t>]</w:t>
             </w:r>
@@ -22695,7 +23358,15 @@
               <w:t>COMP DISTRIBUIDORA.</w:t>
             </w:r>
             <w:r>
-              <w:t xml:space="preserve"> Bateria recarregável Knup. Disponível em: </w:t>
+              <w:t xml:space="preserve"> Bateria recarregável </w:t>
+            </w:r>
+            <w:proofErr w:type="spellStart"/>
+            <w:r>
+              <w:t>Knup</w:t>
+            </w:r>
+            <w:proofErr w:type="spellEnd"/>
+            <w:r>
+              <w:t xml:space="preserve">. Disponível em: </w:t>
             </w:r>
             <w:r>
               <w:t xml:space="preserve"> </w:t>
@@ -22759,11 +23430,11 @@
             <w:r>
               <w:t>[</w:t>
             </w:r>
-            <w:bookmarkStart w:id="47" w:name="modelo_7"/>
+            <w:bookmarkStart w:id="48" w:name="modelo_7"/>
             <w:r>
               <w:t>7</w:t>
             </w:r>
-            <w:bookmarkEnd w:id="47"/>
+            <w:bookmarkEnd w:id="48"/>
             <w:r>
               <w:t>]</w:t>
             </w:r>
@@ -22778,7 +23449,15 @@
               <w:jc w:val="both"/>
             </w:pPr>
             <w:r>
-              <w:t xml:space="preserve">FLEXGOLD. Flex X-cell. Disponível em: </w:t>
+              <w:t>FLEXGOLD. Flex X-</w:t>
+            </w:r>
+            <w:proofErr w:type="spellStart"/>
+            <w:r>
+              <w:t>cell</w:t>
+            </w:r>
+            <w:proofErr w:type="spellEnd"/>
+            <w:r>
+              <w:t xml:space="preserve">. Disponível em: </w:t>
             </w:r>
             <w:hyperlink r:id="rId17" w:history="1">
               <w:r>
@@ -22839,11 +23518,11 @@
             <w:r>
               <w:t>[</w:t>
             </w:r>
-            <w:bookmarkStart w:id="48" w:name="modelo_8"/>
+            <w:bookmarkStart w:id="49" w:name="modelo_8"/>
             <w:r>
               <w:t>8</w:t>
             </w:r>
-            <w:bookmarkEnd w:id="48"/>
+            <w:bookmarkEnd w:id="49"/>
             <w:r>
               <w:t>]</w:t>
             </w:r>
@@ -22862,7 +23541,23 @@
                 <w:color w:val="000000"/>
                 <w:shd w:val="clear" w:color="auto" w:fill="FFFFFF"/>
               </w:rPr>
-              <w:t xml:space="preserve">FULLYMAX. Bateria Fullymax SYMA. Disponível em:  </w:t>
+              <w:t xml:space="preserve">FULLYMAX. Bateria </w:t>
+            </w:r>
+            <w:proofErr w:type="spellStart"/>
+            <w:r>
+              <w:rPr>
+                <w:color w:val="000000"/>
+                <w:shd w:val="clear" w:color="auto" w:fill="FFFFFF"/>
+              </w:rPr>
+              <w:t>Fullymax</w:t>
+            </w:r>
+            <w:proofErr w:type="spellEnd"/>
+            <w:r>
+              <w:rPr>
+                <w:color w:val="000000"/>
+                <w:shd w:val="clear" w:color="auto" w:fill="FFFFFF"/>
+              </w:rPr>
+              <w:t xml:space="preserve"> SYMA. Disponível em:  </w:t>
             </w:r>
             <w:hyperlink r:id="rId18" w:history="1">
               <w:r>
@@ -22944,11 +23639,11 @@
             <w:r>
               <w:t>[</w:t>
             </w:r>
-            <w:bookmarkStart w:id="49" w:name="modelo_9"/>
+            <w:bookmarkStart w:id="50" w:name="modelo_9"/>
             <w:r>
               <w:t>9</w:t>
             </w:r>
-            <w:bookmarkEnd w:id="49"/>
+            <w:bookmarkEnd w:id="50"/>
             <w:r>
               <w:t>]</w:t>
             </w:r>
@@ -22963,7 +23658,15 @@
               <w:jc w:val="both"/>
             </w:pPr>
             <w:r>
-              <w:t xml:space="preserve">STA-ELETRONICA. Pilhas e baterias Rontek. Disponível em: </w:t>
+              <w:t xml:space="preserve">STA-ELETRONICA. Pilhas e baterias </w:t>
+            </w:r>
+            <w:proofErr w:type="spellStart"/>
+            <w:r>
+              <w:t>Rontek</w:t>
+            </w:r>
+            <w:proofErr w:type="spellEnd"/>
+            <w:r>
+              <w:t xml:space="preserve">. Disponível em: </w:t>
             </w:r>
             <w:hyperlink r:id="rId19" w:history="1">
               <w:r>
@@ -23024,11 +23727,11 @@
             <w:r>
               <w:t>[</w:t>
             </w:r>
-            <w:bookmarkStart w:id="50" w:name="modelo_10"/>
+            <w:bookmarkStart w:id="51" w:name="modelo_10"/>
             <w:r>
               <w:t>10</w:t>
             </w:r>
-            <w:bookmarkEnd w:id="50"/>
+            <w:bookmarkEnd w:id="51"/>
             <w:r>
               <w:t>]</w:t>
             </w:r>
@@ -23043,7 +23746,15 @@
               <w:jc w:val="both"/>
             </w:pPr>
             <w:r>
-              <w:t xml:space="preserve">STA-ELETRONICA. Pilhas e baterias Rontek. Disponível em: </w:t>
+              <w:t xml:space="preserve">STA-ELETRONICA. Pilhas e baterias </w:t>
+            </w:r>
+            <w:proofErr w:type="spellStart"/>
+            <w:r>
+              <w:t>Rontek</w:t>
+            </w:r>
+            <w:proofErr w:type="spellEnd"/>
+            <w:r>
+              <w:t xml:space="preserve">. Disponível em: </w:t>
             </w:r>
             <w:hyperlink r:id="rId20" w:history="1">
               <w:r>
@@ -23104,11 +23815,11 @@
             <w:r>
               <w:t>[</w:t>
             </w:r>
-            <w:bookmarkStart w:id="51" w:name="modelo_11"/>
+            <w:bookmarkStart w:id="52" w:name="modelo_11"/>
             <w:r>
               <w:t>11</w:t>
             </w:r>
-            <w:bookmarkEnd w:id="51"/>
+            <w:bookmarkEnd w:id="52"/>
             <w:r>
               <w:t>]</w:t>
             </w:r>
@@ -23123,7 +23834,15 @@
               <w:jc w:val="both"/>
             </w:pPr>
             <w:r>
-              <w:t xml:space="preserve">STA-ELETRONICA. Pilhas e baterias Rontek. Disponível em: </w:t>
+              <w:t xml:space="preserve">STA-ELETRONICA. Pilhas e baterias </w:t>
+            </w:r>
+            <w:proofErr w:type="spellStart"/>
+            <w:r>
+              <w:t>Rontek</w:t>
+            </w:r>
+            <w:proofErr w:type="spellEnd"/>
+            <w:r>
+              <w:t xml:space="preserve">. Disponível em: </w:t>
             </w:r>
             <w:hyperlink r:id="rId21" w:history="1">
               <w:r>
@@ -23182,13 +23901,14 @@
               <w:jc w:val="both"/>
             </w:pPr>
             <w:r>
+              <w:lastRenderedPageBreak/>
               <w:t>[</w:t>
             </w:r>
-            <w:bookmarkStart w:id="52" w:name="modelo_12"/>
+            <w:bookmarkStart w:id="53" w:name="modelo_12"/>
             <w:r>
               <w:t>12</w:t>
             </w:r>
-            <w:bookmarkEnd w:id="52"/>
+            <w:bookmarkEnd w:id="53"/>
             <w:r>
               <w:t>]</w:t>
             </w:r>
@@ -23203,7 +23923,15 @@
               <w:jc w:val="both"/>
             </w:pPr>
             <w:r>
-              <w:t xml:space="preserve">STA-ELETRONICA. Pilhas e baterias Rontek. Disponível em: </w:t>
+              <w:t xml:space="preserve">STA-ELETRONICA. Pilhas e baterias </w:t>
+            </w:r>
+            <w:proofErr w:type="spellStart"/>
+            <w:r>
+              <w:t>Rontek</w:t>
+            </w:r>
+            <w:proofErr w:type="spellEnd"/>
+            <w:r>
+              <w:t xml:space="preserve">. Disponível em: </w:t>
             </w:r>
             <w:hyperlink r:id="rId22" w:history="1">
               <w:r>
@@ -23267,11 +23995,11 @@
             <w:r>
               <w:t>[</w:t>
             </w:r>
-            <w:bookmarkStart w:id="53" w:name="modelo_13"/>
+            <w:bookmarkStart w:id="54" w:name="modelo_13"/>
             <w:r>
               <w:t>13</w:t>
             </w:r>
-            <w:bookmarkEnd w:id="53"/>
+            <w:bookmarkEnd w:id="54"/>
             <w:r>
               <w:t>]</w:t>
             </w:r>
@@ -23348,14 +24076,14 @@
             <w:r>
               <w:t>[</w:t>
             </w:r>
-            <w:bookmarkStart w:id="54" w:name="modelo_14"/>
+            <w:bookmarkStart w:id="55" w:name="modelo_14"/>
             <w:r>
               <w:t>1</w:t>
             </w:r>
             <w:r>
               <w:t>4</w:t>
             </w:r>
-            <w:bookmarkEnd w:id="54"/>
+            <w:bookmarkEnd w:id="55"/>
             <w:r>
               <w:t>]</w:t>
             </w:r>
@@ -23370,7 +24098,15 @@
               <w:jc w:val="both"/>
             </w:pPr>
             <w:r>
-              <w:t xml:space="preserve">STA-ELETRONICA. Pilhas e baterias Rontek. Disponível em: </w:t>
+              <w:t xml:space="preserve">STA-ELETRONICA. Pilhas e baterias </w:t>
+            </w:r>
+            <w:proofErr w:type="spellStart"/>
+            <w:r>
+              <w:t>Rontek</w:t>
+            </w:r>
+            <w:proofErr w:type="spellEnd"/>
+            <w:r>
+              <w:t xml:space="preserve">. Disponível em: </w:t>
             </w:r>
             <w:hyperlink r:id="rId24" w:history="1">
               <w:r>
@@ -23441,14 +24177,13 @@
               <w:jc w:val="both"/>
             </w:pPr>
             <w:r>
-              <w:lastRenderedPageBreak/>
               <w:t>[</w:t>
             </w:r>
-            <w:bookmarkStart w:id="55" w:name="modelo_15"/>
+            <w:bookmarkStart w:id="56" w:name="modelo_15"/>
             <w:r>
               <w:t>15</w:t>
             </w:r>
-            <w:bookmarkEnd w:id="55"/>
+            <w:bookmarkEnd w:id="56"/>
             <w:r>
               <w:t>]</w:t>
             </w:r>
@@ -23463,7 +24198,15 @@
               <w:jc w:val="both"/>
             </w:pPr>
             <w:r>
-              <w:t xml:space="preserve">STA-ELETRONICA. Pilhas e baterias Rontek. Disponível em: </w:t>
+              <w:t xml:space="preserve">STA-ELETRONICA. Pilhas e baterias </w:t>
+            </w:r>
+            <w:proofErr w:type="spellStart"/>
+            <w:r>
+              <w:t>Rontek</w:t>
+            </w:r>
+            <w:proofErr w:type="spellEnd"/>
+            <w:r>
+              <w:t xml:space="preserve">. Disponível em: </w:t>
             </w:r>
             <w:hyperlink r:id="rId25" w:history="1">
               <w:r>
@@ -23533,11 +24276,11 @@
             <w:r>
               <w:t>[</w:t>
             </w:r>
-            <w:bookmarkStart w:id="56" w:name="modelo_16_2"/>
+            <w:bookmarkStart w:id="57" w:name="modelo_16_2"/>
             <w:r>
               <w:t>16</w:t>
             </w:r>
-            <w:bookmarkEnd w:id="56"/>
+            <w:bookmarkEnd w:id="57"/>
             <w:r>
               <w:t>]</w:t>
             </w:r>
@@ -23553,7 +24296,15 @@
               <w:jc w:val="both"/>
             </w:pPr>
             <w:r>
-              <w:t xml:space="preserve">STA-ELETRONICA. Pilhas e baterias Rontek. Disponível em: </w:t>
+              <w:t xml:space="preserve">STA-ELETRONICA. Pilhas e baterias </w:t>
+            </w:r>
+            <w:proofErr w:type="spellStart"/>
+            <w:r>
+              <w:t>Rontek</w:t>
+            </w:r>
+            <w:proofErr w:type="spellEnd"/>
+            <w:r>
+              <w:t xml:space="preserve">. Disponível em: </w:t>
             </w:r>
             <w:hyperlink r:id="rId26" w:history="1">
               <w:r>
@@ -23617,11 +24368,11 @@
             <w:r>
               <w:t>[</w:t>
             </w:r>
-            <w:bookmarkStart w:id="57" w:name="esquemático_wemos_D1_mini"/>
+            <w:bookmarkStart w:id="58" w:name="esquemático_wemos_D1_mini"/>
             <w:r>
               <w:t>17</w:t>
             </w:r>
-            <w:bookmarkEnd w:id="57"/>
+            <w:bookmarkEnd w:id="58"/>
             <w:r>
               <w:t>]</w:t>
             </w:r>
@@ -23723,11 +24474,11 @@
             <w:r>
               <w:t>[</w:t>
             </w:r>
-            <w:bookmarkStart w:id="58" w:name="datasheet_ME6211"/>
+            <w:bookmarkStart w:id="59" w:name="datasheet_ME6211"/>
             <w:r>
               <w:t>18</w:t>
             </w:r>
-            <w:bookmarkEnd w:id="58"/>
+            <w:bookmarkEnd w:id="59"/>
             <w:r>
               <w:t>]</w:t>
             </w:r>
@@ -23849,11 +24600,11 @@
             <w:r>
               <w:t>[</w:t>
             </w:r>
-            <w:bookmarkStart w:id="59" w:name="modelo_17"/>
+            <w:bookmarkStart w:id="60" w:name="modelo_17"/>
             <w:r>
               <w:t>19</w:t>
             </w:r>
-            <w:bookmarkEnd w:id="59"/>
+            <w:bookmarkEnd w:id="60"/>
             <w:r>
               <w:t>]</w:t>
             </w:r>
@@ -23873,7 +24624,23 @@
                 <w:color w:val="000000"/>
                 <w:shd w:val="clear" w:color="auto" w:fill="FFFFFF"/>
               </w:rPr>
-              <w:t xml:space="preserve">FULLYMAX. Bateria Fullymax SYMA. Disponível em:  </w:t>
+              <w:t xml:space="preserve">FULLYMAX. Bateria </w:t>
+            </w:r>
+            <w:proofErr w:type="spellStart"/>
+            <w:r>
+              <w:rPr>
+                <w:color w:val="000000"/>
+                <w:shd w:val="clear" w:color="auto" w:fill="FFFFFF"/>
+              </w:rPr>
+              <w:t>Fullymax</w:t>
+            </w:r>
+            <w:proofErr w:type="spellEnd"/>
+            <w:r>
+              <w:rPr>
+                <w:color w:val="000000"/>
+                <w:shd w:val="clear" w:color="auto" w:fill="FFFFFF"/>
+              </w:rPr>
+              <w:t xml:space="preserve"> SYMA. Disponível em:  </w:t>
             </w:r>
             <w:hyperlink r:id="rId29" w:history="1">
               <w:r>
@@ -23949,11 +24716,11 @@
             <w:r>
               <w:t>[</w:t>
             </w:r>
-            <w:bookmarkStart w:id="60" w:name="datasheet_ESP8266"/>
+            <w:bookmarkStart w:id="61" w:name="datasheet_ESP8266"/>
             <w:r>
               <w:t>20</w:t>
             </w:r>
-            <w:bookmarkEnd w:id="60"/>
+            <w:bookmarkEnd w:id="61"/>
             <w:r>
               <w:t>]</w:t>
             </w:r>
@@ -24083,7 +24850,15 @@
               <w:jc w:val="both"/>
             </w:pPr>
             <w:r>
-              <w:t xml:space="preserve">MINAMOTO.  LiFePO4 Polymer MODELS. Disponível em: </w:t>
+              <w:t xml:space="preserve">MINAMOTO.  LiFePO4 </w:t>
+            </w:r>
+            <w:proofErr w:type="spellStart"/>
+            <w:r>
+              <w:t>Polymer</w:t>
+            </w:r>
+            <w:proofErr w:type="spellEnd"/>
+            <w:r>
+              <w:t xml:space="preserve"> MODELS. Disponível em: </w:t>
             </w:r>
             <w:hyperlink r:id="rId32" w:history="1">
               <w:r>
@@ -24142,6 +24917,7 @@
               <w:jc w:val="both"/>
             </w:pPr>
             <w:r>
+              <w:lastRenderedPageBreak/>
               <w:t>[</w:t>
             </w:r>
             <w:r>
@@ -24162,7 +24938,15 @@
               <w:jc w:val="both"/>
             </w:pPr>
             <w:r>
-              <w:t xml:space="preserve">MINAMOTO.  LiFePO4 Cylindrical MODELS. Disponível em: </w:t>
+              <w:t xml:space="preserve">MINAMOTO.  LiFePO4 </w:t>
+            </w:r>
+            <w:proofErr w:type="spellStart"/>
+            <w:r>
+              <w:t>Cylindrical</w:t>
+            </w:r>
+            <w:proofErr w:type="spellEnd"/>
+            <w:r>
+              <w:t xml:space="preserve"> MODELS. Disponível em: </w:t>
             </w:r>
             <w:hyperlink r:id="rId33" w:history="1">
               <w:r>
@@ -24241,7 +25025,31 @@
               <w:jc w:val="both"/>
             </w:pPr>
             <w:r>
-              <w:t xml:space="preserve">MINAMOTO.  Lithium Polymer – Standard Type MODELS. Disponível em: </w:t>
+              <w:t xml:space="preserve">MINAMOTO.  </w:t>
+            </w:r>
+            <w:proofErr w:type="spellStart"/>
+            <w:r>
+              <w:t>Lithium</w:t>
+            </w:r>
+            <w:proofErr w:type="spellEnd"/>
+            <w:r>
+              <w:t xml:space="preserve"> </w:t>
+            </w:r>
+            <w:proofErr w:type="spellStart"/>
+            <w:r>
+              <w:t>Polymer</w:t>
+            </w:r>
+            <w:proofErr w:type="spellEnd"/>
+            <w:r>
+              <w:t xml:space="preserve"> – Standard </w:t>
+            </w:r>
+            <w:proofErr w:type="spellStart"/>
+            <w:r>
+              <w:t>Type</w:t>
+            </w:r>
+            <w:proofErr w:type="spellEnd"/>
+            <w:r>
+              <w:t xml:space="preserve"> MODELS. Disponível em: </w:t>
             </w:r>
             <w:hyperlink r:id="rId34" w:history="1">
               <w:r>
@@ -24323,7 +25131,6 @@
         <w:docPartUnique/>
       </w:docPartObj>
     </w:sdtPr>
-    <w:sdtEndPr/>
     <w:sdtContent>
       <w:p>
         <w:pPr>
@@ -24343,7 +25150,7 @@
           <w:rPr>
             <w:noProof/>
           </w:rPr>
-          <w:t>2</w:t>
+          <w:t>5</w:t>
         </w:r>
         <w:r>
           <w:fldChar w:fldCharType="end"/>
@@ -24385,10 +25192,6 @@
     <w:p>
       <w:pPr>
         <w:pStyle w:val="Textodenotaderodap"/>
-        <w:rPr>
-          <w:sz w:val="16"/>
-          <w:szCs w:val="16"/>
-        </w:rPr>
       </w:pPr>
       <w:r>
         <w:rPr>
@@ -24400,7 +25203,13 @@
         <w:t xml:space="preserve"> </w:t>
       </w:r>
       <w:r>
-        <w:t xml:space="preserve">O código teste utilizado para as medições se encontra no perfil GitHub do autor do documento, referente a este link: </w:t>
+        <w:t xml:space="preserve">O código </w:t>
+      </w:r>
+      <w:r>
+        <w:t>fonte</w:t>
+      </w:r>
+      <w:r>
+        <w:t xml:space="preserve"> utilizado para as medições se encontra no perfil GitHub do autor do documento, referente a este link: </w:t>
       </w:r>
       <w:hyperlink r:id="rId1" w:history="1">
         <w:r>
@@ -25833,7 +26642,7 @@
 </file>
 
 <file path=customXml/itemProps1.xml><?xml version="1.0" encoding="utf-8"?>
-<ds:datastoreItem xmlns:ds="http://schemas.openxmlformats.org/officeDocument/2006/customXml" ds:itemID="{FC986C8E-5A0A-490E-BDD2-EDF556EFA2E6}">
+<ds:datastoreItem xmlns:ds="http://schemas.openxmlformats.org/officeDocument/2006/customXml" ds:itemID="{99EA8F36-2493-4FF4-8E85-C2276306231C}">
   <ds:schemaRefs>
     <ds:schemaRef ds:uri="http://schemas.openxmlformats.org/officeDocument/2006/bibliography"/>
   </ds:schemaRefs>

</xml_diff>

<commit_message>
Adesao do link do github do codigo
</commit_message>
<xml_diff>
--- a/relatorios/Relatório - Cronograma.docx
+++ b/relatorios/Relatório - Cronograma.docx
@@ -2,8 +2,6 @@
 <file path=word/document.xml><?xml version="1.0" encoding="utf-8"?>
 <w:document xmlns:wpc="http://schemas.microsoft.com/office/word/2010/wordprocessingCanvas" xmlns:cx="http://schemas.microsoft.com/office/drawing/2014/chartex" xmlns:mc="http://schemas.openxmlformats.org/markup-compatibility/2006" xmlns:o="urn:schemas-microsoft-com:office:office" xmlns:r="http://schemas.openxmlformats.org/officeDocument/2006/relationships" xmlns:m="http://schemas.openxmlformats.org/officeDocument/2006/math" xmlns:v="urn:schemas-microsoft-com:vml" xmlns:wp14="http://schemas.microsoft.com/office/word/2010/wordprocessingDrawing" xmlns:wp="http://schemas.openxmlformats.org/drawingml/2006/wordprocessingDrawing" xmlns:w10="urn:schemas-microsoft-com:office:word" xmlns:w="http://schemas.openxmlformats.org/wordprocessingml/2006/main" xmlns:w14="http://schemas.microsoft.com/office/word/2010/wordml" xmlns:w15="http://schemas.microsoft.com/office/word/2012/wordml" xmlns:w16se="http://schemas.microsoft.com/office/word/2015/wordml/symex" xmlns:wpg="http://schemas.microsoft.com/office/word/2010/wordprocessingGroup" xmlns:wpi="http://schemas.microsoft.com/office/word/2010/wordprocessingInk" xmlns:wne="http://schemas.microsoft.com/office/word/2006/wordml" xmlns:wps="http://schemas.microsoft.com/office/word/2010/wordprocessingShape" mc:Ignorable="w14 w15 w16se wp14">
   <w:body>
-    <w:bookmarkStart w:id="0" w:name="_GoBack" w:displacedByCustomXml="next"/>
-    <w:bookmarkEnd w:id="0" w:displacedByCustomXml="next"/>
     <w:sdt>
       <w:sdtPr>
         <w:rPr>
@@ -1953,7 +1951,7 @@
           <w:sz w:val="28"/>
         </w:rPr>
       </w:pPr>
-      <w:bookmarkStart w:id="1" w:name="_Toc516093731"/>
+      <w:bookmarkStart w:id="0" w:name="_Toc516093731"/>
       <w:r>
         <w:rPr>
           <w:b/>
@@ -1961,7 +1959,7 @@
         </w:rPr>
         <w:t>Março</w:t>
       </w:r>
-      <w:bookmarkEnd w:id="1"/>
+      <w:bookmarkEnd w:id="0"/>
       <w:r>
         <w:rPr>
           <w:b/>
@@ -2060,7 +2058,7 @@
           <w:sz w:val="28"/>
         </w:rPr>
       </w:pPr>
-      <w:bookmarkStart w:id="2" w:name="_Toc516093732"/>
+      <w:bookmarkStart w:id="1" w:name="_Toc516093732"/>
       <w:r>
         <w:rPr>
           <w:b/>
@@ -2068,7 +2066,7 @@
         </w:rPr>
         <w:t>Abril</w:t>
       </w:r>
-      <w:bookmarkEnd w:id="2"/>
+      <w:bookmarkEnd w:id="1"/>
     </w:p>
     <w:p>
       <w:pPr>
@@ -2103,7 +2101,15 @@
         <w:t>8</w:t>
       </w:r>
       <w:r>
-        <w:t xml:space="preserve"> LEDs indicativ</w:t>
+        <w:t xml:space="preserve"> </w:t>
+      </w:r>
+      <w:proofErr w:type="spellStart"/>
+      <w:r>
+        <w:t>LEDs</w:t>
+      </w:r>
+      <w:proofErr w:type="spellEnd"/>
+      <w:r>
+        <w:t xml:space="preserve"> indicativ</w:t>
       </w:r>
       <w:r>
         <w:t>os para a realização de futuros testes com relação ao consumo.</w:t>
@@ -2150,7 +2156,7 @@
         </w:rPr>
         <w:tab/>
       </w:r>
-      <w:bookmarkStart w:id="3" w:name="_Toc516093733"/>
+      <w:bookmarkStart w:id="2" w:name="_Toc516093733"/>
       <w:r>
         <w:rPr>
           <w:rFonts w:ascii="Times New Roman" w:hAnsi="Times New Roman" w:cs="Times New Roman"/>
@@ -2165,7 +2171,7 @@
         </w:rPr>
         <w:t xml:space="preserve"> preliminar</w:t>
       </w:r>
-      <w:bookmarkEnd w:id="3"/>
+      <w:bookmarkEnd w:id="2"/>
     </w:p>
     <w:tbl>
       <w:tblPr>
@@ -2324,12 +2330,14 @@
                 <w:sz w:val="28"/>
               </w:rPr>
             </w:pPr>
+            <w:proofErr w:type="spellStart"/>
             <w:r>
               <w:rPr>
                 <w:sz w:val="28"/>
               </w:rPr>
               <w:t>mAh</w:t>
             </w:r>
+            <w:proofErr w:type="spellEnd"/>
           </w:p>
         </w:tc>
       </w:tr>
@@ -2507,9 +2515,11 @@
             <w:pPr>
               <w:jc w:val="both"/>
             </w:pPr>
+            <w:proofErr w:type="spellStart"/>
             <w:r>
               <w:t>Rontek</w:t>
             </w:r>
+            <w:proofErr w:type="spellEnd"/>
           </w:p>
         </w:tc>
         <w:tc>
@@ -2652,8 +2662,13 @@
               <w:jc w:val="both"/>
             </w:pPr>
             <w:r>
-              <w:t>AA NI-Mh</w:t>
-            </w:r>
+              <w:t>AA NI-</w:t>
+            </w:r>
+            <w:proofErr w:type="spellStart"/>
+            <w:r>
+              <w:t>Mh</w:t>
+            </w:r>
+            <w:proofErr w:type="spellEnd"/>
           </w:p>
         </w:tc>
         <w:tc>
@@ -2777,8 +2792,13 @@
               <w:jc w:val="both"/>
             </w:pPr>
             <w:r>
-              <w:t>AA NI-Cd</w:t>
-            </w:r>
+              <w:t>AA NI-</w:t>
+            </w:r>
+            <w:proofErr w:type="spellStart"/>
+            <w:r>
+              <w:t>Cd</w:t>
+            </w:r>
+            <w:proofErr w:type="spellEnd"/>
           </w:p>
         </w:tc>
         <w:tc>
@@ -2888,9 +2908,11 @@
             <w:pPr>
               <w:jc w:val="both"/>
             </w:pPr>
+            <w:proofErr w:type="spellStart"/>
             <w:r>
               <w:t>Rontek</w:t>
             </w:r>
+            <w:proofErr w:type="spellEnd"/>
           </w:p>
         </w:tc>
         <w:tc>
@@ -2902,8 +2924,13 @@
               <w:jc w:val="both"/>
             </w:pPr>
             <w:r>
-              <w:t>AA NI-Mh</w:t>
-            </w:r>
+              <w:t>AA NI-</w:t>
+            </w:r>
+            <w:proofErr w:type="spellStart"/>
+            <w:r>
+              <w:t>Mh</w:t>
+            </w:r>
+            <w:proofErr w:type="spellEnd"/>
           </w:p>
         </w:tc>
         <w:tc>
@@ -3013,9 +3040,11 @@
             <w:pPr>
               <w:jc w:val="both"/>
             </w:pPr>
+            <w:proofErr w:type="spellStart"/>
             <w:r>
               <w:t>Mox</w:t>
             </w:r>
+            <w:proofErr w:type="spellEnd"/>
           </w:p>
         </w:tc>
         <w:tc>
@@ -3026,9 +3055,11 @@
             <w:pPr>
               <w:jc w:val="both"/>
             </w:pPr>
+            <w:proofErr w:type="spellStart"/>
             <w:r>
               <w:t>Aaa</w:t>
             </w:r>
+            <w:proofErr w:type="spellEnd"/>
           </w:p>
         </w:tc>
         <w:tc>
@@ -3138,9 +3169,11 @@
             <w:pPr>
               <w:jc w:val="both"/>
             </w:pPr>
+            <w:proofErr w:type="spellStart"/>
             <w:r>
               <w:t>Knup</w:t>
             </w:r>
+            <w:proofErr w:type="spellEnd"/>
           </w:p>
         </w:tc>
         <w:tc>
@@ -3394,6 +3427,7 @@
             <w:pPr>
               <w:jc w:val="both"/>
             </w:pPr>
+            <w:proofErr w:type="spellStart"/>
             <w:r>
               <w:rPr>
                 <w:rFonts w:eastAsia="Times New Roman"/>
@@ -3402,6 +3436,7 @@
               </w:rPr>
               <w:t>FullyMax</w:t>
             </w:r>
+            <w:proofErr w:type="spellEnd"/>
           </w:p>
         </w:tc>
         <w:tc>
@@ -3557,9 +3592,11 @@
             <w:pPr>
               <w:jc w:val="both"/>
             </w:pPr>
+            <w:proofErr w:type="spellStart"/>
             <w:r>
               <w:t>Rontek</w:t>
             </w:r>
+            <w:proofErr w:type="spellEnd"/>
           </w:p>
         </w:tc>
         <w:tc>
@@ -3688,9 +3725,11 @@
             <w:pPr>
               <w:jc w:val="both"/>
             </w:pPr>
+            <w:proofErr w:type="spellStart"/>
             <w:r>
               <w:t>Rontek</w:t>
             </w:r>
+            <w:proofErr w:type="spellEnd"/>
           </w:p>
         </w:tc>
         <w:tc>
@@ -3813,9 +3852,11 @@
             <w:pPr>
               <w:jc w:val="both"/>
             </w:pPr>
+            <w:proofErr w:type="spellStart"/>
             <w:r>
               <w:t>Rontek</w:t>
             </w:r>
+            <w:proofErr w:type="spellEnd"/>
           </w:p>
         </w:tc>
         <w:tc>
@@ -3944,9 +3985,11 @@
             <w:pPr>
               <w:jc w:val="both"/>
             </w:pPr>
+            <w:proofErr w:type="spellStart"/>
             <w:r>
               <w:t>Rontek</w:t>
             </w:r>
+            <w:proofErr w:type="spellEnd"/>
           </w:p>
         </w:tc>
         <w:tc>
@@ -4096,7 +4139,7 @@
           <w:sz w:val="28"/>
         </w:rPr>
       </w:pPr>
-      <w:bookmarkStart w:id="4" w:name="_Toc516093734"/>
+      <w:bookmarkStart w:id="3" w:name="_Toc516093734"/>
       <w:r>
         <w:rPr>
           <w:b/>
@@ -4112,7 +4155,7 @@
         </w:rPr>
         <w:t>o</w:t>
       </w:r>
-      <w:bookmarkEnd w:id="4"/>
+      <w:bookmarkEnd w:id="3"/>
     </w:p>
     <w:p>
       <w:r>
@@ -4128,8 +4171,8 @@
           <w:sz w:val="28"/>
         </w:rPr>
       </w:pPr>
-      <w:bookmarkStart w:id="5" w:name="_Tabela_2_–"/>
-      <w:bookmarkEnd w:id="5"/>
+      <w:bookmarkStart w:id="4" w:name="_Tabela_2_–"/>
+      <w:bookmarkEnd w:id="4"/>
       <w:r>
         <w:rPr>
           <w:rFonts w:ascii="Times New Roman" w:hAnsi="Times New Roman" w:cs="Times New Roman"/>
@@ -4137,7 +4180,7 @@
         </w:rPr>
         <w:tab/>
       </w:r>
-      <w:bookmarkStart w:id="6" w:name="_Toc516093735"/>
+      <w:bookmarkStart w:id="5" w:name="_Toc516093735"/>
       <w:r>
         <w:rPr>
           <w:rFonts w:ascii="Times New Roman" w:hAnsi="Times New Roman" w:cs="Times New Roman"/>
@@ -4145,7 +4188,7 @@
         </w:rPr>
         <w:t>Tabela 2 – Modelos de baterias</w:t>
       </w:r>
-      <w:bookmarkEnd w:id="6"/>
+      <w:bookmarkEnd w:id="5"/>
     </w:p>
     <w:tbl>
       <w:tblPr>
@@ -4205,7 +4248,7 @@
                 <w:lang w:eastAsia="pt-BR"/>
               </w:rPr>
             </w:pPr>
-            <w:bookmarkStart w:id="7" w:name="_Hlk514176624"/>
+            <w:bookmarkStart w:id="6" w:name="_Hlk514176624"/>
             <w:r>
               <w:rPr>
                 <w:rFonts w:eastAsia="Times New Roman"/>
@@ -4462,6 +4505,7 @@
                 <w:lang w:eastAsia="pt-BR"/>
               </w:rPr>
             </w:pPr>
+            <w:proofErr w:type="spellStart"/>
             <w:r>
               <w:rPr>
                 <w:rFonts w:eastAsia="Times New Roman"/>
@@ -4472,6 +4516,7 @@
               </w:rPr>
               <w:t>mAh</w:t>
             </w:r>
+            <w:proofErr w:type="spellEnd"/>
           </w:p>
         </w:tc>
         <w:tc>
@@ -4841,7 +4886,7 @@
           </w:p>
         </w:tc>
       </w:tr>
-      <w:bookmarkStart w:id="8" w:name="tabela_01"/>
+      <w:bookmarkStart w:id="7" w:name="tabela_01"/>
       <w:tr>
         <w:trPr>
           <w:trHeight w:val="283"/>
@@ -4903,7 +4948,7 @@
               </w:rPr>
               <w:fldChar w:fldCharType="end"/>
             </w:r>
-            <w:bookmarkEnd w:id="8"/>
+            <w:bookmarkEnd w:id="7"/>
           </w:p>
         </w:tc>
         <w:tc>
@@ -4925,6 +4970,7 @@
                 <w:lang w:eastAsia="pt-BR"/>
               </w:rPr>
             </w:pPr>
+            <w:proofErr w:type="spellStart"/>
             <w:r>
               <w:rPr>
                 <w:rFonts w:eastAsia="Times New Roman"/>
@@ -4935,6 +4981,7 @@
               </w:rPr>
               <w:t>Rontek</w:t>
             </w:r>
+            <w:proofErr w:type="spellEnd"/>
           </w:p>
         </w:tc>
         <w:tc>
@@ -4987,6 +5034,7 @@
                 <w:lang w:eastAsia="pt-BR"/>
               </w:rPr>
             </w:pPr>
+            <w:proofErr w:type="spellStart"/>
             <w:r>
               <w:rPr>
                 <w:rFonts w:eastAsia="Times New Roman"/>
@@ -4997,6 +5045,7 @@
               </w:rPr>
               <w:t>Ni-cd</w:t>
             </w:r>
+            <w:proofErr w:type="spellEnd"/>
           </w:p>
         </w:tc>
         <w:tc>
@@ -5111,6 +5160,7 @@
                 <w:lang w:eastAsia="pt-BR"/>
               </w:rPr>
             </w:pPr>
+            <w:proofErr w:type="spellStart"/>
             <w:r>
               <w:rPr>
                 <w:rFonts w:eastAsia="Times New Roman"/>
@@ -5121,6 +5171,7 @@
               </w:rPr>
               <w:t>Aaa</w:t>
             </w:r>
+            <w:proofErr w:type="spellEnd"/>
           </w:p>
         </w:tc>
         <w:tc>
@@ -5279,7 +5330,7 @@
           </w:p>
         </w:tc>
       </w:tr>
-      <w:bookmarkStart w:id="9" w:name="tabela_02"/>
+      <w:bookmarkStart w:id="8" w:name="tabela_02"/>
       <w:tr>
         <w:trPr>
           <w:trHeight w:val="283"/>
@@ -5341,7 +5392,7 @@
               </w:rPr>
               <w:fldChar w:fldCharType="end"/>
             </w:r>
-            <w:bookmarkEnd w:id="9"/>
+            <w:bookmarkEnd w:id="8"/>
           </w:p>
         </w:tc>
         <w:tc>
@@ -5402,8 +5453,20 @@
                 <w:szCs w:val="16"/>
                 <w:lang w:eastAsia="pt-BR"/>
               </w:rPr>
-              <w:t>AA NI-Mh</w:t>
-            </w:r>
+              <w:t>AA NI-</w:t>
+            </w:r>
+            <w:proofErr w:type="spellStart"/>
+            <w:r>
+              <w:rPr>
+                <w:rFonts w:eastAsia="Times New Roman"/>
+                <w:color w:val="000000" w:themeColor="text1"/>
+                <w:sz w:val="16"/>
+                <w:szCs w:val="16"/>
+                <w:lang w:eastAsia="pt-BR"/>
+              </w:rPr>
+              <w:t>Mh</w:t>
+            </w:r>
+            <w:proofErr w:type="spellEnd"/>
           </w:p>
         </w:tc>
         <w:tc>
@@ -5425,6 +5488,7 @@
                 <w:lang w:eastAsia="pt-BR"/>
               </w:rPr>
             </w:pPr>
+            <w:proofErr w:type="spellStart"/>
             <w:r>
               <w:rPr>
                 <w:rFonts w:eastAsia="Times New Roman"/>
@@ -5435,6 +5499,7 @@
               </w:rPr>
               <w:t>Ni-mh</w:t>
             </w:r>
+            <w:proofErr w:type="spellEnd"/>
           </w:p>
         </w:tc>
         <w:tc>
@@ -5717,7 +5782,7 @@
           </w:p>
         </w:tc>
       </w:tr>
-      <w:bookmarkStart w:id="10" w:name="tabela_03"/>
+      <w:bookmarkStart w:id="9" w:name="tabela_03"/>
       <w:tr>
         <w:trPr>
           <w:trHeight w:val="283"/>
@@ -5779,7 +5844,7 @@
               </w:rPr>
               <w:fldChar w:fldCharType="end"/>
             </w:r>
-            <w:bookmarkEnd w:id="10"/>
+            <w:bookmarkEnd w:id="9"/>
           </w:p>
         </w:tc>
         <w:tc>
@@ -5840,8 +5905,20 @@
                 <w:szCs w:val="16"/>
                 <w:lang w:eastAsia="pt-BR"/>
               </w:rPr>
-              <w:t>AA NI-Cd</w:t>
-            </w:r>
+              <w:t>AA NI-</w:t>
+            </w:r>
+            <w:proofErr w:type="spellStart"/>
+            <w:r>
+              <w:rPr>
+                <w:rFonts w:eastAsia="Times New Roman"/>
+                <w:color w:val="000000" w:themeColor="text1"/>
+                <w:sz w:val="16"/>
+                <w:szCs w:val="16"/>
+                <w:lang w:eastAsia="pt-BR"/>
+              </w:rPr>
+              <w:t>Cd</w:t>
+            </w:r>
+            <w:proofErr w:type="spellEnd"/>
           </w:p>
         </w:tc>
         <w:tc>
@@ -5863,6 +5940,7 @@
                 <w:lang w:eastAsia="pt-BR"/>
               </w:rPr>
             </w:pPr>
+            <w:proofErr w:type="spellStart"/>
             <w:r>
               <w:rPr>
                 <w:rFonts w:eastAsia="Times New Roman"/>
@@ -5873,6 +5951,7 @@
               </w:rPr>
               <w:t>Ni-cd</w:t>
             </w:r>
+            <w:proofErr w:type="spellEnd"/>
           </w:p>
         </w:tc>
         <w:tc>
@@ -6155,7 +6234,7 @@
           </w:p>
         </w:tc>
       </w:tr>
-      <w:bookmarkStart w:id="11" w:name="tabela_04"/>
+      <w:bookmarkStart w:id="10" w:name="tabela_04"/>
       <w:tr>
         <w:trPr>
           <w:trHeight w:val="283"/>
@@ -6217,7 +6296,7 @@
               </w:rPr>
               <w:fldChar w:fldCharType="end"/>
             </w:r>
-            <w:bookmarkEnd w:id="11"/>
+            <w:bookmarkEnd w:id="10"/>
           </w:p>
         </w:tc>
         <w:tc>
@@ -6239,6 +6318,7 @@
                 <w:lang w:eastAsia="pt-BR"/>
               </w:rPr>
             </w:pPr>
+            <w:proofErr w:type="spellStart"/>
             <w:r>
               <w:rPr>
                 <w:rFonts w:eastAsia="Times New Roman"/>
@@ -6249,6 +6329,7 @@
               </w:rPr>
               <w:t>Rontek</w:t>
             </w:r>
+            <w:proofErr w:type="spellEnd"/>
           </w:p>
         </w:tc>
         <w:tc>
@@ -6278,8 +6359,20 @@
                 <w:szCs w:val="16"/>
                 <w:lang w:eastAsia="pt-BR"/>
               </w:rPr>
-              <w:t>AA NI-Mh</w:t>
-            </w:r>
+              <w:t>AA NI-</w:t>
+            </w:r>
+            <w:proofErr w:type="spellStart"/>
+            <w:r>
+              <w:rPr>
+                <w:rFonts w:eastAsia="Times New Roman"/>
+                <w:color w:val="000000" w:themeColor="text1"/>
+                <w:sz w:val="16"/>
+                <w:szCs w:val="16"/>
+                <w:lang w:eastAsia="pt-BR"/>
+              </w:rPr>
+              <w:t>Mh</w:t>
+            </w:r>
+            <w:proofErr w:type="spellEnd"/>
           </w:p>
         </w:tc>
         <w:tc>
@@ -6301,6 +6394,7 @@
                 <w:lang w:eastAsia="pt-BR"/>
               </w:rPr>
             </w:pPr>
+            <w:proofErr w:type="spellStart"/>
             <w:r>
               <w:rPr>
                 <w:rFonts w:eastAsia="Times New Roman"/>
@@ -6311,6 +6405,7 @@
               </w:rPr>
               <w:t>Ni-mh</w:t>
             </w:r>
+            <w:proofErr w:type="spellEnd"/>
           </w:p>
         </w:tc>
         <w:tc>
@@ -6593,7 +6688,7 @@
           </w:p>
         </w:tc>
       </w:tr>
-      <w:bookmarkStart w:id="12" w:name="tabela_05"/>
+      <w:bookmarkStart w:id="11" w:name="tabela_05"/>
       <w:tr>
         <w:trPr>
           <w:trHeight w:val="283"/>
@@ -6655,7 +6750,7 @@
               </w:rPr>
               <w:fldChar w:fldCharType="end"/>
             </w:r>
-            <w:bookmarkEnd w:id="12"/>
+            <w:bookmarkEnd w:id="11"/>
           </w:p>
         </w:tc>
         <w:tc>
@@ -6677,6 +6772,7 @@
                 <w:lang w:eastAsia="pt-BR"/>
               </w:rPr>
             </w:pPr>
+            <w:proofErr w:type="spellStart"/>
             <w:r>
               <w:rPr>
                 <w:rFonts w:eastAsia="Times New Roman"/>
@@ -6687,6 +6783,7 @@
               </w:rPr>
               <w:t>Mox</w:t>
             </w:r>
+            <w:proofErr w:type="spellEnd"/>
           </w:p>
         </w:tc>
         <w:tc>
@@ -6708,6 +6805,7 @@
                 <w:lang w:eastAsia="pt-BR"/>
               </w:rPr>
             </w:pPr>
+            <w:proofErr w:type="spellStart"/>
             <w:r>
               <w:rPr>
                 <w:rFonts w:eastAsia="Times New Roman"/>
@@ -6718,6 +6816,7 @@
               </w:rPr>
               <w:t>Aaa</w:t>
             </w:r>
+            <w:proofErr w:type="spellEnd"/>
           </w:p>
         </w:tc>
         <w:tc>
@@ -6739,6 +6838,7 @@
                 <w:lang w:eastAsia="pt-BR"/>
               </w:rPr>
             </w:pPr>
+            <w:proofErr w:type="spellStart"/>
             <w:r>
               <w:rPr>
                 <w:rFonts w:eastAsia="Times New Roman"/>
@@ -6749,6 +6849,7 @@
               </w:rPr>
               <w:t>Ni-mh</w:t>
             </w:r>
+            <w:proofErr w:type="spellEnd"/>
           </w:p>
         </w:tc>
         <w:tc>
@@ -7031,7 +7132,7 @@
           </w:p>
         </w:tc>
       </w:tr>
-      <w:bookmarkStart w:id="13" w:name="tabela_06"/>
+      <w:bookmarkStart w:id="12" w:name="tabela_06"/>
       <w:tr>
         <w:trPr>
           <w:trHeight w:val="283"/>
@@ -7093,7 +7194,7 @@
               </w:rPr>
               <w:fldChar w:fldCharType="end"/>
             </w:r>
-            <w:bookmarkEnd w:id="13"/>
+            <w:bookmarkEnd w:id="12"/>
           </w:p>
         </w:tc>
         <w:tc>
@@ -7115,6 +7216,7 @@
                 <w:lang w:eastAsia="pt-BR"/>
               </w:rPr>
             </w:pPr>
+            <w:proofErr w:type="spellStart"/>
             <w:r>
               <w:rPr>
                 <w:rFonts w:eastAsia="Times New Roman"/>
@@ -7125,6 +7227,7 @@
               </w:rPr>
               <w:t>Knup</w:t>
             </w:r>
+            <w:proofErr w:type="spellEnd"/>
           </w:p>
         </w:tc>
         <w:tc>
@@ -7177,6 +7280,7 @@
                 <w:lang w:eastAsia="pt-BR"/>
               </w:rPr>
             </w:pPr>
+            <w:proofErr w:type="spellStart"/>
             <w:r>
               <w:rPr>
                 <w:rFonts w:eastAsia="Times New Roman"/>
@@ -7187,6 +7291,7 @@
               </w:rPr>
               <w:t>Ni-mh</w:t>
             </w:r>
+            <w:proofErr w:type="spellEnd"/>
           </w:p>
         </w:tc>
         <w:tc>
@@ -7301,15 +7406,27 @@
                 <w:lang w:eastAsia="pt-BR"/>
               </w:rPr>
             </w:pPr>
-            <w:r>
-              <w:rPr>
-                <w:rFonts w:eastAsia="Times New Roman"/>
-                <w:color w:val="000000" w:themeColor="text1"/>
-                <w:sz w:val="16"/>
-                <w:szCs w:val="16"/>
-                <w:lang w:eastAsia="pt-BR"/>
-              </w:rPr>
-              <w:t>Bat P</w:t>
+            <w:proofErr w:type="spellStart"/>
+            <w:r>
+              <w:rPr>
+                <w:rFonts w:eastAsia="Times New Roman"/>
+                <w:color w:val="000000" w:themeColor="text1"/>
+                <w:sz w:val="16"/>
+                <w:szCs w:val="16"/>
+                <w:lang w:eastAsia="pt-BR"/>
+              </w:rPr>
+              <w:t>Bat</w:t>
+            </w:r>
+            <w:proofErr w:type="spellEnd"/>
+            <w:r>
+              <w:rPr>
+                <w:rFonts w:eastAsia="Times New Roman"/>
+                <w:color w:val="000000" w:themeColor="text1"/>
+                <w:sz w:val="16"/>
+                <w:szCs w:val="16"/>
+                <w:lang w:eastAsia="pt-BR"/>
+              </w:rPr>
+              <w:t xml:space="preserve"> P</w:t>
             </w:r>
           </w:p>
         </w:tc>
@@ -7469,7 +7586,7 @@
           </w:p>
         </w:tc>
       </w:tr>
-      <w:bookmarkStart w:id="14" w:name="tabela_07"/>
+      <w:bookmarkStart w:id="13" w:name="tabela_07"/>
       <w:tr>
         <w:trPr>
           <w:trHeight w:val="283"/>
@@ -7531,7 +7648,7 @@
               </w:rPr>
               <w:fldChar w:fldCharType="end"/>
             </w:r>
-            <w:bookmarkEnd w:id="14"/>
+            <w:bookmarkEnd w:id="13"/>
           </w:p>
         </w:tc>
         <w:tc>
@@ -7615,6 +7732,7 @@
                 <w:lang w:eastAsia="pt-BR"/>
               </w:rPr>
             </w:pPr>
+            <w:proofErr w:type="spellStart"/>
             <w:r>
               <w:rPr>
                 <w:rFonts w:eastAsia="Times New Roman"/>
@@ -7625,6 +7743,7 @@
               </w:rPr>
               <w:t>Ni-mh</w:t>
             </w:r>
+            <w:proofErr w:type="spellEnd"/>
           </w:p>
         </w:tc>
         <w:tc>
@@ -7739,15 +7858,27 @@
                 <w:lang w:eastAsia="pt-BR"/>
               </w:rPr>
             </w:pPr>
-            <w:r>
-              <w:rPr>
-                <w:rFonts w:eastAsia="Times New Roman"/>
-                <w:color w:val="000000" w:themeColor="text1"/>
-                <w:sz w:val="16"/>
-                <w:szCs w:val="16"/>
-                <w:lang w:eastAsia="pt-BR"/>
-              </w:rPr>
-              <w:t>Bat P</w:t>
+            <w:proofErr w:type="spellStart"/>
+            <w:r>
+              <w:rPr>
+                <w:rFonts w:eastAsia="Times New Roman"/>
+                <w:color w:val="000000" w:themeColor="text1"/>
+                <w:sz w:val="16"/>
+                <w:szCs w:val="16"/>
+                <w:lang w:eastAsia="pt-BR"/>
+              </w:rPr>
+              <w:t>Bat</w:t>
+            </w:r>
+            <w:proofErr w:type="spellEnd"/>
+            <w:r>
+              <w:rPr>
+                <w:rFonts w:eastAsia="Times New Roman"/>
+                <w:color w:val="000000" w:themeColor="text1"/>
+                <w:sz w:val="16"/>
+                <w:szCs w:val="16"/>
+                <w:lang w:eastAsia="pt-BR"/>
+              </w:rPr>
+              <w:t xml:space="preserve"> P</w:t>
             </w:r>
           </w:p>
         </w:tc>
@@ -7907,7 +8038,7 @@
           </w:p>
         </w:tc>
       </w:tr>
-      <w:bookmarkStart w:id="15" w:name="tabela_08"/>
+      <w:bookmarkStart w:id="14" w:name="tabela_08"/>
       <w:tr>
         <w:trPr>
           <w:trHeight w:val="283"/>
@@ -7969,7 +8100,7 @@
               </w:rPr>
               <w:fldChar w:fldCharType="end"/>
             </w:r>
-            <w:bookmarkEnd w:id="15"/>
+            <w:bookmarkEnd w:id="14"/>
           </w:p>
         </w:tc>
         <w:tc>
@@ -7991,6 +8122,7 @@
                 <w:lang w:eastAsia="pt-BR"/>
               </w:rPr>
             </w:pPr>
+            <w:proofErr w:type="spellStart"/>
             <w:r>
               <w:rPr>
                 <w:rFonts w:eastAsia="Times New Roman"/>
@@ -8001,6 +8133,7 @@
               </w:rPr>
               <w:t>FullyMax</w:t>
             </w:r>
+            <w:proofErr w:type="spellEnd"/>
           </w:p>
         </w:tc>
         <w:tc>
@@ -8177,15 +8310,27 @@
                 <w:lang w:eastAsia="pt-BR"/>
               </w:rPr>
             </w:pPr>
-            <w:r>
-              <w:rPr>
-                <w:rFonts w:eastAsia="Times New Roman"/>
-                <w:color w:val="000000" w:themeColor="text1"/>
-                <w:sz w:val="16"/>
-                <w:szCs w:val="16"/>
-                <w:lang w:eastAsia="pt-BR"/>
-              </w:rPr>
-              <w:t>Lipo M</w:t>
+            <w:proofErr w:type="spellStart"/>
+            <w:r>
+              <w:rPr>
+                <w:rFonts w:eastAsia="Times New Roman"/>
+                <w:color w:val="000000" w:themeColor="text1"/>
+                <w:sz w:val="16"/>
+                <w:szCs w:val="16"/>
+                <w:lang w:eastAsia="pt-BR"/>
+              </w:rPr>
+              <w:t>Lipo</w:t>
+            </w:r>
+            <w:proofErr w:type="spellEnd"/>
+            <w:r>
+              <w:rPr>
+                <w:rFonts w:eastAsia="Times New Roman"/>
+                <w:color w:val="000000" w:themeColor="text1"/>
+                <w:sz w:val="16"/>
+                <w:szCs w:val="16"/>
+                <w:lang w:eastAsia="pt-BR"/>
+              </w:rPr>
+              <w:t xml:space="preserve"> M</w:t>
             </w:r>
           </w:p>
         </w:tc>
@@ -8343,7 +8488,7 @@
           </w:p>
         </w:tc>
       </w:tr>
-      <w:bookmarkStart w:id="16" w:name="tabela_09"/>
+      <w:bookmarkStart w:id="15" w:name="tabela_09"/>
       <w:tr>
         <w:trPr>
           <w:trHeight w:val="283"/>
@@ -8405,7 +8550,7 @@
               </w:rPr>
               <w:fldChar w:fldCharType="end"/>
             </w:r>
-            <w:bookmarkEnd w:id="16"/>
+            <w:bookmarkEnd w:id="15"/>
           </w:p>
         </w:tc>
         <w:tc>
@@ -8427,6 +8572,7 @@
                 <w:lang w:eastAsia="pt-BR"/>
               </w:rPr>
             </w:pPr>
+            <w:proofErr w:type="spellStart"/>
             <w:r>
               <w:rPr>
                 <w:rFonts w:eastAsia="Times New Roman"/>
@@ -8437,6 +8583,7 @@
               </w:rPr>
               <w:t>Mox</w:t>
             </w:r>
+            <w:proofErr w:type="spellEnd"/>
           </w:p>
         </w:tc>
         <w:tc>
@@ -8489,6 +8636,7 @@
                 <w:lang w:eastAsia="pt-BR"/>
               </w:rPr>
             </w:pPr>
+            <w:proofErr w:type="spellStart"/>
             <w:r>
               <w:rPr>
                 <w:rFonts w:eastAsia="Times New Roman"/>
@@ -8499,6 +8647,7 @@
               </w:rPr>
               <w:t>Ni-cd</w:t>
             </w:r>
+            <w:proofErr w:type="spellEnd"/>
           </w:p>
         </w:tc>
         <w:tc>
@@ -8613,6 +8762,7 @@
                 <w:lang w:eastAsia="pt-BR"/>
               </w:rPr>
             </w:pPr>
+            <w:proofErr w:type="spellStart"/>
             <w:r>
               <w:rPr>
                 <w:rFonts w:eastAsia="Times New Roman"/>
@@ -8623,6 +8773,7 @@
               </w:rPr>
               <w:t>Aaa</w:t>
             </w:r>
+            <w:proofErr w:type="spellEnd"/>
           </w:p>
         </w:tc>
         <w:tc>
@@ -8779,7 +8930,7 @@
           </w:p>
         </w:tc>
       </w:tr>
-      <w:bookmarkStart w:id="17" w:name="tabela_10"/>
+      <w:bookmarkStart w:id="16" w:name="tabela_10"/>
       <w:tr>
         <w:trPr>
           <w:trHeight w:val="283"/>
@@ -8841,7 +8992,7 @@
               </w:rPr>
               <w:fldChar w:fldCharType="end"/>
             </w:r>
-            <w:bookmarkEnd w:id="17"/>
+            <w:bookmarkEnd w:id="16"/>
           </w:p>
         </w:tc>
         <w:tc>
@@ -8863,6 +9014,7 @@
                 <w:lang w:eastAsia="pt-BR"/>
               </w:rPr>
             </w:pPr>
+            <w:proofErr w:type="spellStart"/>
             <w:r>
               <w:rPr>
                 <w:rFonts w:eastAsia="Times New Roman"/>
@@ -8873,6 +9025,7 @@
               </w:rPr>
               <w:t>Rontek</w:t>
             </w:r>
+            <w:proofErr w:type="spellEnd"/>
           </w:p>
         </w:tc>
         <w:tc>
@@ -8925,6 +9078,7 @@
                 <w:lang w:eastAsia="pt-BR"/>
               </w:rPr>
             </w:pPr>
+            <w:proofErr w:type="spellStart"/>
             <w:r>
               <w:rPr>
                 <w:rFonts w:eastAsia="Times New Roman"/>
@@ -8935,6 +9089,7 @@
               </w:rPr>
               <w:t>Ni-cd</w:t>
             </w:r>
+            <w:proofErr w:type="spellEnd"/>
           </w:p>
         </w:tc>
         <w:tc>
@@ -9227,7 +9382,7 @@
           </w:p>
         </w:tc>
       </w:tr>
-      <w:bookmarkStart w:id="18" w:name="tabela_11"/>
+      <w:bookmarkStart w:id="17" w:name="tabela_11"/>
       <w:tr>
         <w:trPr>
           <w:trHeight w:val="283"/>
@@ -9289,7 +9444,7 @@
               </w:rPr>
               <w:fldChar w:fldCharType="end"/>
             </w:r>
-            <w:bookmarkEnd w:id="18"/>
+            <w:bookmarkEnd w:id="17"/>
           </w:p>
         </w:tc>
         <w:tc>
@@ -9311,6 +9466,7 @@
                 <w:lang w:eastAsia="pt-BR"/>
               </w:rPr>
             </w:pPr>
+            <w:proofErr w:type="spellStart"/>
             <w:r>
               <w:rPr>
                 <w:rFonts w:eastAsia="Times New Roman"/>
@@ -9321,6 +9477,7 @@
               </w:rPr>
               <w:t>Rontek</w:t>
             </w:r>
+            <w:proofErr w:type="spellEnd"/>
           </w:p>
         </w:tc>
         <w:tc>
@@ -9373,6 +9530,7 @@
                 <w:lang w:eastAsia="pt-BR"/>
               </w:rPr>
             </w:pPr>
+            <w:proofErr w:type="spellStart"/>
             <w:r>
               <w:rPr>
                 <w:rFonts w:eastAsia="Times New Roman"/>
@@ -9383,6 +9541,7 @@
               </w:rPr>
               <w:t>Ni-mh</w:t>
             </w:r>
+            <w:proofErr w:type="spellEnd"/>
           </w:p>
         </w:tc>
         <w:tc>
@@ -9675,7 +9834,7 @@
           </w:p>
         </w:tc>
       </w:tr>
-      <w:bookmarkStart w:id="19" w:name="tabela_12"/>
+      <w:bookmarkStart w:id="18" w:name="tabela_12"/>
       <w:tr>
         <w:trPr>
           <w:trHeight w:val="283"/>
@@ -9737,7 +9896,7 @@
               </w:rPr>
               <w:fldChar w:fldCharType="end"/>
             </w:r>
-            <w:bookmarkEnd w:id="19"/>
+            <w:bookmarkEnd w:id="18"/>
           </w:p>
         </w:tc>
         <w:tc>
@@ -9759,6 +9918,7 @@
                 <w:lang w:eastAsia="pt-BR"/>
               </w:rPr>
             </w:pPr>
+            <w:proofErr w:type="spellStart"/>
             <w:r>
               <w:rPr>
                 <w:rFonts w:eastAsia="Times New Roman"/>
@@ -9769,6 +9929,7 @@
               </w:rPr>
               <w:t>Rontek</w:t>
             </w:r>
+            <w:proofErr w:type="spellEnd"/>
           </w:p>
         </w:tc>
         <w:tc>
@@ -9821,6 +9982,7 @@
                 <w:lang w:eastAsia="pt-BR"/>
               </w:rPr>
             </w:pPr>
+            <w:proofErr w:type="spellStart"/>
             <w:r>
               <w:rPr>
                 <w:rFonts w:eastAsia="Times New Roman"/>
@@ -9831,6 +9993,7 @@
               </w:rPr>
               <w:t>Ni-mh</w:t>
             </w:r>
+            <w:proofErr w:type="spellEnd"/>
           </w:p>
         </w:tc>
         <w:tc>
@@ -10113,7 +10276,7 @@
           </w:p>
         </w:tc>
       </w:tr>
-      <w:bookmarkStart w:id="20" w:name="tabela_13"/>
+      <w:bookmarkStart w:id="19" w:name="tabela_13"/>
       <w:tr>
         <w:trPr>
           <w:trHeight w:val="283"/>
@@ -10175,7 +10338,7 @@
               </w:rPr>
               <w:fldChar w:fldCharType="end"/>
             </w:r>
-            <w:bookmarkEnd w:id="20"/>
+            <w:bookmarkEnd w:id="19"/>
           </w:p>
         </w:tc>
         <w:tc>
@@ -10197,6 +10360,7 @@
                 <w:lang w:eastAsia="pt-BR"/>
               </w:rPr>
             </w:pPr>
+            <w:proofErr w:type="spellStart"/>
             <w:r>
               <w:rPr>
                 <w:rFonts w:eastAsia="Times New Roman"/>
@@ -10207,6 +10371,7 @@
               </w:rPr>
               <w:t>Rontek</w:t>
             </w:r>
+            <w:proofErr w:type="spellEnd"/>
           </w:p>
         </w:tc>
         <w:tc>
@@ -10259,6 +10424,7 @@
                 <w:lang w:eastAsia="pt-BR"/>
               </w:rPr>
             </w:pPr>
+            <w:proofErr w:type="spellStart"/>
             <w:r>
               <w:rPr>
                 <w:rFonts w:eastAsia="Times New Roman"/>
@@ -10269,6 +10435,7 @@
               </w:rPr>
               <w:t>Ni-mh</w:t>
             </w:r>
+            <w:proofErr w:type="spellEnd"/>
           </w:p>
         </w:tc>
         <w:tc>
@@ -10551,7 +10718,7 @@
           </w:p>
         </w:tc>
       </w:tr>
-      <w:bookmarkStart w:id="21" w:name="tabela_14"/>
+      <w:bookmarkStart w:id="20" w:name="tabela_14"/>
       <w:tr>
         <w:trPr>
           <w:trHeight w:val="283"/>
@@ -10613,7 +10780,7 @@
               </w:rPr>
               <w:fldChar w:fldCharType="end"/>
             </w:r>
-            <w:bookmarkEnd w:id="21"/>
+            <w:bookmarkEnd w:id="20"/>
           </w:p>
         </w:tc>
         <w:tc>
@@ -10635,6 +10802,7 @@
                 <w:lang w:eastAsia="pt-BR"/>
               </w:rPr>
             </w:pPr>
+            <w:proofErr w:type="spellStart"/>
             <w:r>
               <w:rPr>
                 <w:rFonts w:eastAsia="Times New Roman"/>
@@ -10645,6 +10813,7 @@
               </w:rPr>
               <w:t>Rontek</w:t>
             </w:r>
+            <w:proofErr w:type="spellEnd"/>
           </w:p>
         </w:tc>
         <w:tc>
@@ -10697,6 +10866,7 @@
                 <w:lang w:eastAsia="pt-BR"/>
               </w:rPr>
             </w:pPr>
+            <w:proofErr w:type="spellStart"/>
             <w:r>
               <w:rPr>
                 <w:rFonts w:eastAsia="Times New Roman"/>
@@ -10707,6 +10877,7 @@
               </w:rPr>
               <w:t>Ni-mh</w:t>
             </w:r>
+            <w:proofErr w:type="spellEnd"/>
           </w:p>
         </w:tc>
         <w:tc>
@@ -10829,8 +11000,20 @@
                 <w:szCs w:val="16"/>
                 <w:lang w:eastAsia="pt-BR"/>
               </w:rPr>
-              <w:t>4 * Aaa</w:t>
-            </w:r>
+              <w:t xml:space="preserve">4 * </w:t>
+            </w:r>
+            <w:proofErr w:type="spellStart"/>
+            <w:r>
+              <w:rPr>
+                <w:rFonts w:eastAsia="Times New Roman"/>
+                <w:color w:val="000000" w:themeColor="text1"/>
+                <w:sz w:val="16"/>
+                <w:szCs w:val="16"/>
+                <w:lang w:eastAsia="pt-BR"/>
+              </w:rPr>
+              <w:t>Aaa</w:t>
+            </w:r>
+            <w:proofErr w:type="spellEnd"/>
           </w:p>
         </w:tc>
         <w:tc>
@@ -10989,7 +11172,7 @@
           </w:p>
         </w:tc>
       </w:tr>
-      <w:bookmarkStart w:id="22" w:name="tabela_15"/>
+      <w:bookmarkStart w:id="21" w:name="tabela_15"/>
       <w:tr>
         <w:trPr>
           <w:trHeight w:val="283"/>
@@ -11051,7 +11234,7 @@
               </w:rPr>
               <w:fldChar w:fldCharType="end"/>
             </w:r>
-            <w:bookmarkEnd w:id="22"/>
+            <w:bookmarkEnd w:id="21"/>
           </w:p>
         </w:tc>
         <w:tc>
@@ -11073,6 +11256,7 @@
                 <w:lang w:eastAsia="pt-BR"/>
               </w:rPr>
             </w:pPr>
+            <w:proofErr w:type="spellStart"/>
             <w:r>
               <w:rPr>
                 <w:rFonts w:eastAsia="Times New Roman"/>
@@ -11083,6 +11267,7 @@
               </w:rPr>
               <w:t>Rontek</w:t>
             </w:r>
+            <w:proofErr w:type="spellEnd"/>
           </w:p>
         </w:tc>
         <w:tc>
@@ -11135,6 +11320,7 @@
                 <w:lang w:eastAsia="pt-BR"/>
               </w:rPr>
             </w:pPr>
+            <w:proofErr w:type="spellStart"/>
             <w:r>
               <w:rPr>
                 <w:rFonts w:eastAsia="Times New Roman"/>
@@ -11145,6 +11331,7 @@
               </w:rPr>
               <w:t>Ni-cd</w:t>
             </w:r>
+            <w:proofErr w:type="spellEnd"/>
           </w:p>
         </w:tc>
         <w:tc>
@@ -11427,7 +11614,7 @@
           </w:p>
         </w:tc>
       </w:tr>
-      <w:bookmarkStart w:id="23" w:name="tabela_16"/>
+      <w:bookmarkStart w:id="22" w:name="tabela_16"/>
       <w:tr>
         <w:trPr>
           <w:trHeight w:val="283"/>
@@ -11490,7 +11677,7 @@
               </w:rPr>
               <w:fldChar w:fldCharType="end"/>
             </w:r>
-            <w:bookmarkEnd w:id="23"/>
+            <w:bookmarkEnd w:id="22"/>
           </w:p>
         </w:tc>
         <w:tc>
@@ -11511,6 +11698,7 @@
                 <w:lang w:eastAsia="pt-BR"/>
               </w:rPr>
             </w:pPr>
+            <w:proofErr w:type="spellStart"/>
             <w:r>
               <w:rPr>
                 <w:rFonts w:eastAsia="Times New Roman"/>
@@ -11521,6 +11709,7 @@
               </w:rPr>
               <w:t>FullyMax</w:t>
             </w:r>
+            <w:proofErr w:type="spellEnd"/>
           </w:p>
         </w:tc>
         <w:tc>
@@ -11691,15 +11880,27 @@
                 <w:lang w:eastAsia="pt-BR"/>
               </w:rPr>
             </w:pPr>
-            <w:r>
-              <w:rPr>
-                <w:rFonts w:eastAsia="Times New Roman"/>
-                <w:color w:val="000000" w:themeColor="text1"/>
-                <w:sz w:val="16"/>
-                <w:szCs w:val="16"/>
-                <w:lang w:eastAsia="pt-BR"/>
-              </w:rPr>
-              <w:t>Lipo P</w:t>
+            <w:proofErr w:type="spellStart"/>
+            <w:r>
+              <w:rPr>
+                <w:rFonts w:eastAsia="Times New Roman"/>
+                <w:color w:val="000000" w:themeColor="text1"/>
+                <w:sz w:val="16"/>
+                <w:szCs w:val="16"/>
+                <w:lang w:eastAsia="pt-BR"/>
+              </w:rPr>
+              <w:t>Lipo</w:t>
+            </w:r>
+            <w:proofErr w:type="spellEnd"/>
+            <w:r>
+              <w:rPr>
+                <w:rFonts w:eastAsia="Times New Roman"/>
+                <w:color w:val="000000" w:themeColor="text1"/>
+                <w:sz w:val="16"/>
+                <w:szCs w:val="16"/>
+                <w:lang w:eastAsia="pt-BR"/>
+              </w:rPr>
+              <w:t xml:space="preserve"> P</w:t>
             </w:r>
           </w:p>
         </w:tc>
@@ -11905,6 +12106,7 @@
                 <w:lang w:eastAsia="pt-BR"/>
               </w:rPr>
             </w:pPr>
+            <w:proofErr w:type="spellStart"/>
             <w:r>
               <w:rPr>
                 <w:rFonts w:eastAsia="Times New Roman"/>
@@ -11915,6 +12117,7 @@
               </w:rPr>
               <w:t>minamoto</w:t>
             </w:r>
+            <w:proofErr w:type="spellEnd"/>
           </w:p>
         </w:tc>
         <w:tc>
@@ -12085,15 +12288,27 @@
                 <w:lang w:eastAsia="pt-BR"/>
               </w:rPr>
             </w:pPr>
-            <w:r>
-              <w:rPr>
-                <w:rFonts w:eastAsia="Times New Roman"/>
-                <w:color w:val="000000" w:themeColor="text1"/>
-                <w:sz w:val="16"/>
-                <w:szCs w:val="16"/>
-                <w:lang w:eastAsia="pt-BR"/>
-              </w:rPr>
-              <w:t>Lipo M</w:t>
+            <w:proofErr w:type="spellStart"/>
+            <w:r>
+              <w:rPr>
+                <w:rFonts w:eastAsia="Times New Roman"/>
+                <w:color w:val="000000" w:themeColor="text1"/>
+                <w:sz w:val="16"/>
+                <w:szCs w:val="16"/>
+                <w:lang w:eastAsia="pt-BR"/>
+              </w:rPr>
+              <w:t>Lipo</w:t>
+            </w:r>
+            <w:proofErr w:type="spellEnd"/>
+            <w:r>
+              <w:rPr>
+                <w:rFonts w:eastAsia="Times New Roman"/>
+                <w:color w:val="000000" w:themeColor="text1"/>
+                <w:sz w:val="16"/>
+                <w:szCs w:val="16"/>
+                <w:lang w:eastAsia="pt-BR"/>
+              </w:rPr>
+              <w:t xml:space="preserve"> M</w:t>
             </w:r>
           </w:p>
         </w:tc>
@@ -12289,6 +12504,7 @@
                 <w:lang w:eastAsia="pt-BR"/>
               </w:rPr>
             </w:pPr>
+            <w:proofErr w:type="spellStart"/>
             <w:r>
               <w:rPr>
                 <w:rFonts w:eastAsia="Times New Roman"/>
@@ -12299,6 +12515,7 @@
               </w:rPr>
               <w:t>minamoto</w:t>
             </w:r>
+            <w:proofErr w:type="spellEnd"/>
           </w:p>
         </w:tc>
         <w:tc>
@@ -12469,15 +12686,27 @@
                 <w:lang w:eastAsia="pt-BR"/>
               </w:rPr>
             </w:pPr>
-            <w:r>
-              <w:rPr>
-                <w:rFonts w:eastAsia="Times New Roman"/>
-                <w:color w:val="000000" w:themeColor="text1"/>
-                <w:sz w:val="16"/>
-                <w:szCs w:val="16"/>
-                <w:lang w:eastAsia="pt-BR"/>
-              </w:rPr>
-              <w:t>Lipo M</w:t>
+            <w:proofErr w:type="spellStart"/>
+            <w:r>
+              <w:rPr>
+                <w:rFonts w:eastAsia="Times New Roman"/>
+                <w:color w:val="000000" w:themeColor="text1"/>
+                <w:sz w:val="16"/>
+                <w:szCs w:val="16"/>
+                <w:lang w:eastAsia="pt-BR"/>
+              </w:rPr>
+              <w:t>Lipo</w:t>
+            </w:r>
+            <w:proofErr w:type="spellEnd"/>
+            <w:r>
+              <w:rPr>
+                <w:rFonts w:eastAsia="Times New Roman"/>
+                <w:color w:val="000000" w:themeColor="text1"/>
+                <w:sz w:val="16"/>
+                <w:szCs w:val="16"/>
+                <w:lang w:eastAsia="pt-BR"/>
+              </w:rPr>
+              <w:t xml:space="preserve"> M</w:t>
             </w:r>
           </w:p>
         </w:tc>
@@ -12673,6 +12902,7 @@
                 <w:lang w:eastAsia="pt-BR"/>
               </w:rPr>
             </w:pPr>
+            <w:proofErr w:type="spellStart"/>
             <w:r>
               <w:rPr>
                 <w:rFonts w:eastAsia="Times New Roman"/>
@@ -12683,6 +12913,7 @@
               </w:rPr>
               <w:t>minamoto</w:t>
             </w:r>
+            <w:proofErr w:type="spellEnd"/>
           </w:p>
         </w:tc>
         <w:tc>
@@ -12853,15 +13084,27 @@
                 <w:lang w:eastAsia="pt-BR"/>
               </w:rPr>
             </w:pPr>
-            <w:r>
-              <w:rPr>
-                <w:rFonts w:eastAsia="Times New Roman"/>
-                <w:color w:val="000000" w:themeColor="text1"/>
-                <w:sz w:val="16"/>
-                <w:szCs w:val="16"/>
-                <w:lang w:eastAsia="pt-BR"/>
-              </w:rPr>
-              <w:t>Lipo M</w:t>
+            <w:proofErr w:type="spellStart"/>
+            <w:r>
+              <w:rPr>
+                <w:rFonts w:eastAsia="Times New Roman"/>
+                <w:color w:val="000000" w:themeColor="text1"/>
+                <w:sz w:val="16"/>
+                <w:szCs w:val="16"/>
+                <w:lang w:eastAsia="pt-BR"/>
+              </w:rPr>
+              <w:t>Lipo</w:t>
+            </w:r>
+            <w:proofErr w:type="spellEnd"/>
+            <w:r>
+              <w:rPr>
+                <w:rFonts w:eastAsia="Times New Roman"/>
+                <w:color w:val="000000" w:themeColor="text1"/>
+                <w:sz w:val="16"/>
+                <w:szCs w:val="16"/>
+                <w:lang w:eastAsia="pt-BR"/>
+              </w:rPr>
+              <w:t xml:space="preserve"> M</w:t>
             </w:r>
           </w:p>
         </w:tc>
@@ -13057,6 +13300,7 @@
                 <w:lang w:eastAsia="pt-BR"/>
               </w:rPr>
             </w:pPr>
+            <w:proofErr w:type="spellStart"/>
             <w:r>
               <w:rPr>
                 <w:rFonts w:eastAsia="Times New Roman"/>
@@ -13067,6 +13311,7 @@
               </w:rPr>
               <w:t>minamoto</w:t>
             </w:r>
+            <w:proofErr w:type="spellEnd"/>
           </w:p>
         </w:tc>
         <w:tc>
@@ -13237,15 +13482,27 @@
                 <w:lang w:eastAsia="pt-BR"/>
               </w:rPr>
             </w:pPr>
-            <w:r>
-              <w:rPr>
-                <w:rFonts w:eastAsia="Times New Roman"/>
-                <w:color w:val="000000" w:themeColor="text1"/>
-                <w:sz w:val="16"/>
-                <w:szCs w:val="16"/>
-                <w:lang w:eastAsia="pt-BR"/>
-              </w:rPr>
-              <w:t>Lipo M</w:t>
+            <w:proofErr w:type="spellStart"/>
+            <w:r>
+              <w:rPr>
+                <w:rFonts w:eastAsia="Times New Roman"/>
+                <w:color w:val="000000" w:themeColor="text1"/>
+                <w:sz w:val="16"/>
+                <w:szCs w:val="16"/>
+                <w:lang w:eastAsia="pt-BR"/>
+              </w:rPr>
+              <w:t>Lipo</w:t>
+            </w:r>
+            <w:proofErr w:type="spellEnd"/>
+            <w:r>
+              <w:rPr>
+                <w:rFonts w:eastAsia="Times New Roman"/>
+                <w:color w:val="000000" w:themeColor="text1"/>
+                <w:sz w:val="16"/>
+                <w:szCs w:val="16"/>
+                <w:lang w:eastAsia="pt-BR"/>
+              </w:rPr>
+              <w:t xml:space="preserve"> M</w:t>
             </w:r>
           </w:p>
         </w:tc>
@@ -13441,6 +13698,7 @@
                 <w:lang w:eastAsia="pt-BR"/>
               </w:rPr>
             </w:pPr>
+            <w:proofErr w:type="spellStart"/>
             <w:r>
               <w:rPr>
                 <w:rFonts w:eastAsia="Times New Roman"/>
@@ -13451,6 +13709,7 @@
               </w:rPr>
               <w:t>minamoto</w:t>
             </w:r>
+            <w:proofErr w:type="spellEnd"/>
           </w:p>
         </w:tc>
         <w:tc>
@@ -13825,6 +14084,7 @@
                 <w:lang w:eastAsia="pt-BR"/>
               </w:rPr>
             </w:pPr>
+            <w:proofErr w:type="spellStart"/>
             <w:r>
               <w:rPr>
                 <w:rFonts w:eastAsia="Times New Roman"/>
@@ -13835,6 +14095,7 @@
               </w:rPr>
               <w:t>minamoto</w:t>
             </w:r>
+            <w:proofErr w:type="spellEnd"/>
           </w:p>
         </w:tc>
         <w:tc>
@@ -14209,6 +14470,7 @@
                 <w:lang w:eastAsia="pt-BR"/>
               </w:rPr>
             </w:pPr>
+            <w:proofErr w:type="spellStart"/>
             <w:r>
               <w:rPr>
                 <w:rFonts w:eastAsia="Times New Roman"/>
@@ -14219,6 +14481,7 @@
               </w:rPr>
               <w:t>minamoto</w:t>
             </w:r>
+            <w:proofErr w:type="spellEnd"/>
           </w:p>
         </w:tc>
         <w:tc>
@@ -14593,6 +14856,7 @@
                 <w:lang w:eastAsia="pt-BR"/>
               </w:rPr>
             </w:pPr>
+            <w:proofErr w:type="spellStart"/>
             <w:r>
               <w:rPr>
                 <w:rFonts w:eastAsia="Times New Roman"/>
@@ -14603,6 +14867,7 @@
               </w:rPr>
               <w:t>minamoto</w:t>
             </w:r>
+            <w:proofErr w:type="spellEnd"/>
           </w:p>
         </w:tc>
         <w:tc>
@@ -14977,6 +15242,7 @@
                 <w:lang w:eastAsia="pt-BR"/>
               </w:rPr>
             </w:pPr>
+            <w:proofErr w:type="spellStart"/>
             <w:r>
               <w:rPr>
                 <w:rFonts w:eastAsia="Times New Roman"/>
@@ -14987,6 +15253,7 @@
               </w:rPr>
               <w:t>minamoto</w:t>
             </w:r>
+            <w:proofErr w:type="spellEnd"/>
           </w:p>
         </w:tc>
         <w:tc>
@@ -15361,6 +15628,7 @@
                 <w:lang w:eastAsia="pt-BR"/>
               </w:rPr>
             </w:pPr>
+            <w:proofErr w:type="spellStart"/>
             <w:r>
               <w:rPr>
                 <w:rFonts w:eastAsia="Times New Roman"/>
@@ -15371,6 +15639,7 @@
               </w:rPr>
               <w:t>minamoto</w:t>
             </w:r>
+            <w:proofErr w:type="spellEnd"/>
           </w:p>
         </w:tc>
         <w:tc>
@@ -15745,6 +16014,7 @@
                 <w:lang w:eastAsia="pt-BR"/>
               </w:rPr>
             </w:pPr>
+            <w:proofErr w:type="spellStart"/>
             <w:r>
               <w:rPr>
                 <w:rFonts w:eastAsia="Times New Roman"/>
@@ -15755,6 +16025,7 @@
               </w:rPr>
               <w:t>minamoto</w:t>
             </w:r>
+            <w:proofErr w:type="spellEnd"/>
           </w:p>
         </w:tc>
         <w:tc>
@@ -16119,6 +16390,7 @@
                 <w:lang w:eastAsia="pt-BR"/>
               </w:rPr>
             </w:pPr>
+            <w:proofErr w:type="spellStart"/>
             <w:r>
               <w:rPr>
                 <w:rFonts w:eastAsia="Times New Roman"/>
@@ -16129,6 +16401,7 @@
               </w:rPr>
               <w:t>minamoto</w:t>
             </w:r>
+            <w:proofErr w:type="spellEnd"/>
           </w:p>
         </w:tc>
         <w:tc>
@@ -16493,6 +16766,7 @@
                 <w:lang w:eastAsia="pt-BR"/>
               </w:rPr>
             </w:pPr>
+            <w:proofErr w:type="spellStart"/>
             <w:r>
               <w:rPr>
                 <w:rFonts w:eastAsia="Times New Roman"/>
@@ -16503,6 +16777,7 @@
               </w:rPr>
               <w:t>minamoto</w:t>
             </w:r>
+            <w:proofErr w:type="spellEnd"/>
           </w:p>
         </w:tc>
         <w:tc>
@@ -16867,6 +17142,7 @@
                 <w:lang w:eastAsia="pt-BR"/>
               </w:rPr>
             </w:pPr>
+            <w:proofErr w:type="spellStart"/>
             <w:r>
               <w:rPr>
                 <w:rFonts w:eastAsia="Times New Roman"/>
@@ -16877,6 +17153,7 @@
               </w:rPr>
               <w:t>minamoto</w:t>
             </w:r>
+            <w:proofErr w:type="spellEnd"/>
           </w:p>
         </w:tc>
         <w:tc>
@@ -17241,6 +17518,7 @@
                 <w:lang w:eastAsia="pt-BR"/>
               </w:rPr>
             </w:pPr>
+            <w:proofErr w:type="spellStart"/>
             <w:r>
               <w:rPr>
                 <w:rFonts w:eastAsia="Times New Roman"/>
@@ -17251,6 +17529,7 @@
               </w:rPr>
               <w:t>minamoto</w:t>
             </w:r>
+            <w:proofErr w:type="spellEnd"/>
           </w:p>
         </w:tc>
         <w:tc>
@@ -17615,6 +17894,7 @@
                 <w:lang w:eastAsia="pt-BR"/>
               </w:rPr>
             </w:pPr>
+            <w:proofErr w:type="spellStart"/>
             <w:r>
               <w:rPr>
                 <w:rFonts w:eastAsia="Times New Roman"/>
@@ -17625,6 +17905,7 @@
               </w:rPr>
               <w:t>minamoto</w:t>
             </w:r>
+            <w:proofErr w:type="spellEnd"/>
           </w:p>
         </w:tc>
         <w:tc>
@@ -17989,6 +18270,7 @@
                 <w:lang w:eastAsia="pt-BR"/>
               </w:rPr>
             </w:pPr>
+            <w:proofErr w:type="spellStart"/>
             <w:r>
               <w:rPr>
                 <w:rFonts w:eastAsia="Times New Roman"/>
@@ -17999,6 +18281,7 @@
               </w:rPr>
               <w:t>minamoto</w:t>
             </w:r>
+            <w:proofErr w:type="spellEnd"/>
           </w:p>
         </w:tc>
         <w:tc>
@@ -18363,6 +18646,7 @@
                 <w:lang w:eastAsia="pt-BR"/>
               </w:rPr>
             </w:pPr>
+            <w:proofErr w:type="spellStart"/>
             <w:r>
               <w:rPr>
                 <w:rFonts w:eastAsia="Times New Roman"/>
@@ -18373,6 +18657,7 @@
               </w:rPr>
               <w:t>minamoto</w:t>
             </w:r>
+            <w:proofErr w:type="spellEnd"/>
           </w:p>
         </w:tc>
         <w:tc>
@@ -18737,6 +19022,7 @@
                 <w:lang w:eastAsia="pt-BR"/>
               </w:rPr>
             </w:pPr>
+            <w:proofErr w:type="spellStart"/>
             <w:r>
               <w:rPr>
                 <w:rFonts w:eastAsia="Times New Roman"/>
@@ -18747,6 +19033,7 @@
               </w:rPr>
               <w:t>minamoto</w:t>
             </w:r>
+            <w:proofErr w:type="spellEnd"/>
           </w:p>
         </w:tc>
         <w:tc>
@@ -19111,6 +19398,7 @@
                 <w:lang w:eastAsia="pt-BR"/>
               </w:rPr>
             </w:pPr>
+            <w:proofErr w:type="spellStart"/>
             <w:r>
               <w:rPr>
                 <w:rFonts w:eastAsia="Times New Roman"/>
@@ -19121,6 +19409,7 @@
               </w:rPr>
               <w:t>minamoto</w:t>
             </w:r>
+            <w:proofErr w:type="spellEnd"/>
           </w:p>
         </w:tc>
         <w:tc>
@@ -19434,7 +19723,7 @@
           </w:p>
         </w:tc>
       </w:tr>
-      <w:bookmarkEnd w:id="7"/>
+      <w:bookmarkEnd w:id="6"/>
     </w:tbl>
     <w:p>
       <w:pPr>
@@ -19461,7 +19750,7 @@
           <w:szCs w:val="28"/>
         </w:rPr>
       </w:pPr>
-      <w:bookmarkStart w:id="24" w:name="_Toc516093736"/>
+      <w:bookmarkStart w:id="23" w:name="_Toc516093736"/>
       <w:r>
         <w:rPr>
           <w:rFonts w:ascii="Times New Roman" w:hAnsi="Times New Roman" w:cs="Times New Roman"/>
@@ -19479,7 +19768,7 @@
         </w:rPr>
         <w:t xml:space="preserve"> preliminar</w:t>
       </w:r>
-      <w:bookmarkEnd w:id="24"/>
+      <w:bookmarkEnd w:id="23"/>
     </w:p>
     <w:p>
       <w:pPr>
@@ -19547,12 +19836,14 @@
       <w:r>
         <w:t xml:space="preserve">, encontrado na </w:t>
       </w:r>
+      <w:proofErr w:type="spellStart"/>
       <w:r>
         <w:rPr>
           <w:i/>
         </w:rPr>
         <w:t>wiki</w:t>
       </w:r>
+      <w:proofErr w:type="spellEnd"/>
       <w:r>
         <w:t xml:space="preserve"> da fabricante. Após a consulta, foi observado que o regulador de tensão da placa é o </w:t>
       </w:r>
@@ -20183,12 +20474,14 @@
         <w:t xml:space="preserve"> visto que seu preço não é acessível sem o contato com a distribuidora </w:t>
       </w:r>
       <w:hyperlink r:id="rId9" w:history="1">
+        <w:proofErr w:type="spellStart"/>
         <w:r>
           <w:rPr>
             <w:rStyle w:val="Hyperlink"/>
           </w:rPr>
           <w:t>sta-eletronica</w:t>
         </w:r>
+        <w:proofErr w:type="spellEnd"/>
       </w:hyperlink>
       <w:r>
         <w:t>. E</w:t>
@@ -20290,7 +20583,21 @@
         <w:rPr>
           <w:color w:val="000000" w:themeColor="text1"/>
         </w:rPr>
-        <w:t xml:space="preserve"> possui maior mAh, garantindo </w:t>
+        <w:t xml:space="preserve"> possui maior </w:t>
+      </w:r>
+      <w:proofErr w:type="spellStart"/>
+      <w:r>
+        <w:rPr>
+          <w:color w:val="000000" w:themeColor="text1"/>
+        </w:rPr>
+        <w:t>mAh</w:t>
+      </w:r>
+      <w:proofErr w:type="spellEnd"/>
+      <w:r>
+        <w:rPr>
+          <w:color w:val="000000" w:themeColor="text1"/>
+        </w:rPr>
+        <w:t xml:space="preserve">, garantindo </w:t>
       </w:r>
       <w:r>
         <w:rPr>
@@ -20411,7 +20718,7 @@
           <w:i/>
         </w:rPr>
       </w:pPr>
-      <w:bookmarkStart w:id="25" w:name="_Toc516093737"/>
+      <w:bookmarkStart w:id="24" w:name="_Toc516093737"/>
       <w:r>
         <w:rPr>
           <w:rFonts w:ascii="Times New Roman" w:hAnsi="Times New Roman" w:cs="Times New Roman"/>
@@ -20425,7 +20732,7 @@
         </w:rPr>
         <w:t>shield</w:t>
       </w:r>
-      <w:bookmarkEnd w:id="25"/>
+      <w:bookmarkEnd w:id="24"/>
     </w:p>
     <w:p/>
     <w:p>
@@ -20526,14 +20833,38 @@
         <w:t>Este,</w:t>
       </w:r>
       <w:r>
-        <w:t xml:space="preserve"> possui 8 leds que estão ligados em </w:t>
-      </w:r>
+        <w:t xml:space="preserve"> possui 8 </w:t>
+      </w:r>
+      <w:proofErr w:type="spellStart"/>
+      <w:r>
+        <w:t>leds</w:t>
+      </w:r>
+      <w:proofErr w:type="spellEnd"/>
+      <w:r>
+        <w:t xml:space="preserve"> que estão ligados em </w:t>
+      </w:r>
+      <w:proofErr w:type="spellStart"/>
       <w:r>
         <w:rPr>
           <w:i/>
         </w:rPr>
-        <w:t>current source</w:t>
-      </w:r>
+        <w:t>current</w:t>
+      </w:r>
+      <w:proofErr w:type="spellEnd"/>
+      <w:r>
+        <w:rPr>
+          <w:i/>
+        </w:rPr>
+        <w:t xml:space="preserve"> </w:t>
+      </w:r>
+      <w:proofErr w:type="spellStart"/>
+      <w:r>
+        <w:rPr>
+          <w:i/>
+        </w:rPr>
+        <w:t>source</w:t>
+      </w:r>
+      <w:proofErr w:type="spellEnd"/>
       <w:r>
         <w:t xml:space="preserve"> com </w:t>
       </w:r>
@@ -20654,7 +20985,7 @@
         </w:rPr>
         <w:t>(</w:t>
       </w:r>
-      <w:bookmarkStart w:id="26" w:name="figura_1__esquematico_shield"/>
+      <w:bookmarkStart w:id="25" w:name="figura_1__esquematico_shield"/>
       <w:r>
         <w:rPr>
           <w:sz w:val="20"/>
@@ -20662,7 +20993,7 @@
         </w:rPr>
         <w:t>Figura 1</w:t>
       </w:r>
-      <w:bookmarkEnd w:id="26"/>
+      <w:bookmarkEnd w:id="25"/>
       <w:r>
         <w:rPr>
           <w:sz w:val="20"/>
@@ -20717,7 +21048,7 @@
           <w:szCs w:val="24"/>
         </w:rPr>
       </w:pPr>
-      <w:bookmarkStart w:id="27" w:name="_Toc516093738"/>
+      <w:bookmarkStart w:id="26" w:name="_Toc516093738"/>
       <w:r>
         <w:rPr>
           <w:rFonts w:ascii="Times New Roman" w:hAnsi="Times New Roman" w:cs="Times New Roman"/>
@@ -20726,7 +21057,7 @@
         </w:rPr>
         <w:t>Escolha da bateria ideal</w:t>
       </w:r>
-      <w:bookmarkEnd w:id="27"/>
+      <w:bookmarkEnd w:id="26"/>
     </w:p>
     <w:p/>
     <w:p>
@@ -20984,7 +21315,7 @@
           <w:rFonts w:ascii="Times New Roman" w:hAnsi="Times New Roman" w:cs="Times New Roman"/>
         </w:rPr>
       </w:pPr>
-      <w:bookmarkStart w:id="28" w:name="_Toc516093739"/>
+      <w:bookmarkStart w:id="27" w:name="_Toc516093739"/>
       <w:r>
         <w:rPr>
           <w:rFonts w:ascii="Times New Roman" w:hAnsi="Times New Roman" w:cs="Times New Roman"/>
@@ -21003,7 +21334,7 @@
         </w:rPr>
         <w:t>8266</w:t>
       </w:r>
-      <w:bookmarkEnd w:id="28"/>
+      <w:bookmarkEnd w:id="27"/>
     </w:p>
     <w:p/>
     <w:p>
@@ -21017,8 +21348,30 @@
         <w:rPr>
           <w:i/>
         </w:rPr>
-        <w:t>Internet of Things</w:t>
-      </w:r>
+        <w:t xml:space="preserve">Internet </w:t>
+      </w:r>
+      <w:proofErr w:type="spellStart"/>
+      <w:r>
+        <w:rPr>
+          <w:i/>
+        </w:rPr>
+        <w:t>of</w:t>
+      </w:r>
+      <w:proofErr w:type="spellEnd"/>
+      <w:r>
+        <w:rPr>
+          <w:i/>
+        </w:rPr>
+        <w:t xml:space="preserve"> </w:t>
+      </w:r>
+      <w:proofErr w:type="spellStart"/>
+      <w:r>
+        <w:rPr>
+          <w:i/>
+        </w:rPr>
+        <w:t>Things</w:t>
+      </w:r>
+      <w:proofErr w:type="spellEnd"/>
       <w:r>
         <w:t xml:space="preserve">. </w:t>
       </w:r>
@@ -21028,7 +21381,23 @@
         <w:jc w:val="both"/>
       </w:pPr>
       <w:r>
-        <w:t>Sua arquitetura de baixo consumo opera em 3 diferentes modos: Active mode, sleep mode and Deep-sleep mode. Em modo de Deep-sleep o Wi-Fi é desligado e os sensores da placa trabalham em períodos reduzidos, o consumo se encontra próximo dos 20 µA, quando alimentado com 2.5 Volts.</w:t>
+        <w:t xml:space="preserve">Sua arquitetura de baixo consumo opera em 3 diferentes modos: Active mode, </w:t>
+      </w:r>
+      <w:proofErr w:type="spellStart"/>
+      <w:r>
+        <w:t>sleep</w:t>
+      </w:r>
+      <w:proofErr w:type="spellEnd"/>
+      <w:r>
+        <w:t xml:space="preserve"> mode </w:t>
+      </w:r>
+      <w:proofErr w:type="spellStart"/>
+      <w:r>
+        <w:t>and</w:t>
+      </w:r>
+      <w:proofErr w:type="spellEnd"/>
+      <w:r>
+        <w:t xml:space="preserve"> Deep-sleep mode. Em modo de Deep-sleep o Wi-Fi é desligado e os sensores da placa trabalham em períodos reduzidos, o consumo se encontra próximo dos 20 µA, quando alimentado com 2.5 Volts.</w:t>
       </w:r>
     </w:p>
     <w:p>
@@ -21310,6 +21679,7 @@
                 <w:vertAlign w:val="superscript"/>
               </w:rPr>
             </w:pPr>
+            <w:proofErr w:type="spellStart"/>
             <w:r>
               <w:rPr>
                 <w:sz w:val="20"/>
@@ -21317,6 +21687,7 @@
               </w:rPr>
               <w:t>Standby</w:t>
             </w:r>
+            <w:proofErr w:type="spellEnd"/>
           </w:p>
         </w:tc>
         <w:tc>
@@ -24974,11 +25345,11 @@
         <w:lastRenderedPageBreak/>
         <w:tab/>
       </w:r>
-      <w:bookmarkStart w:id="29" w:name="_Toc516093740"/>
+      <w:bookmarkStart w:id="28" w:name="_Toc516093740"/>
       <w:r>
         <w:t>Notas:</w:t>
       </w:r>
-      <w:bookmarkEnd w:id="29"/>
+      <w:bookmarkEnd w:id="28"/>
     </w:p>
     <w:p>
       <w:pPr>
@@ -25027,7 +25398,16 @@
           <w:sz w:val="20"/>
           <w:szCs w:val="20"/>
         </w:rPr>
-        <w:t>operacionais</w:t>
+        <w:t>operacio</w:t>
+      </w:r>
+      <w:bookmarkStart w:id="29" w:name="_GoBack"/>
+      <w:bookmarkEnd w:id="29"/>
+      <w:r>
+        <w:rPr>
+          <w:sz w:val="20"/>
+          <w:szCs w:val="20"/>
+        </w:rPr>
+        <w:t>nais</w:t>
       </w:r>
       <w:r>
         <w:rPr>
@@ -25203,8 +25583,13 @@
         <w:t xml:space="preserve"> e</w:t>
       </w:r>
       <w:r>
-        <w:t xml:space="preserve"> mAh</w:t>
-      </w:r>
+        <w:t xml:space="preserve"> </w:t>
+      </w:r>
+      <w:proofErr w:type="spellStart"/>
+      <w:r>
+        <w:t>mAh</w:t>
+      </w:r>
+      <w:proofErr w:type="spellEnd"/>
       <w:r>
         <w:t>.</w:t>
       </w:r>
@@ -25439,8 +25824,13 @@
       </w:r>
     </w:p>
     <w:p>
-      <w:r>
-        <w:t>peso1 = valor do peso1 aplicado ao tamanho</w:t>
+      <w:proofErr w:type="gramStart"/>
+      <w:r>
+        <w:t>peso</w:t>
+      </w:r>
+      <w:proofErr w:type="gramEnd"/>
+      <w:r>
+        <w:t>1 = valor do peso1 aplicado ao tamanho</w:t>
       </w:r>
     </w:p>
     <w:p>
@@ -25449,20 +25839,42 @@
       </w:r>
     </w:p>
     <w:p>
+      <w:proofErr w:type="gramStart"/>
       <w:r>
         <w:lastRenderedPageBreak/>
-        <w:t>peso2 = valor do peso2 aplicado ao Custo</w:t>
+        <w:t>peso</w:t>
+      </w:r>
+      <w:proofErr w:type="gramEnd"/>
+      <w:r>
+        <w:t>2 = valor do peso2 aplicado ao Custo</w:t>
       </w:r>
     </w:p>
     <w:p>
-      <w:r>
-        <w:t>mAh = Corrente fornecida em 1 hora de uso pela bateria</w:t>
+      <w:proofErr w:type="spellStart"/>
+      <w:proofErr w:type="gramStart"/>
+      <w:r>
+        <w:t>mAh</w:t>
+      </w:r>
+      <w:proofErr w:type="spellEnd"/>
+      <w:proofErr w:type="gramEnd"/>
+      <w:r>
+        <w:t xml:space="preserve"> = Corrente fornecida em 1 hora de uso pela bateria</w:t>
       </w:r>
     </w:p>
     <w:p>
-      <w:r>
-        <w:t>peso3 = valor do peso3 aplicado ao mAh</w:t>
-      </w:r>
+      <w:proofErr w:type="gramStart"/>
+      <w:r>
+        <w:t>peso</w:t>
+      </w:r>
+      <w:proofErr w:type="gramEnd"/>
+      <w:r>
+        <w:t xml:space="preserve">3 = valor do peso3 aplicado ao </w:t>
+      </w:r>
+      <w:proofErr w:type="spellStart"/>
+      <w:r>
+        <w:t>mAh</w:t>
+      </w:r>
+      <w:proofErr w:type="spellEnd"/>
     </w:p>
     <w:p>
       <w:pPr>
@@ -26115,7 +26527,15 @@
               <w:jc w:val="both"/>
             </w:pPr>
             <w:r>
-              <w:t xml:space="preserve">STA-ELETRONICA. Pilhas e baterias Rontek. Disponível em: </w:t>
+              <w:t xml:space="preserve">STA-ELETRONICA. Pilhas e baterias </w:t>
+            </w:r>
+            <w:proofErr w:type="spellStart"/>
+            <w:r>
+              <w:t>Rontek</w:t>
+            </w:r>
+            <w:proofErr w:type="spellEnd"/>
+            <w:r>
+              <w:t xml:space="preserve">. Disponível em: </w:t>
             </w:r>
             <w:hyperlink r:id="rId11" w:history="1">
               <w:r>
@@ -26190,9 +26610,11 @@
             <w:r>
               <w:t xml:space="preserve">. Pilhas e baterias </w:t>
             </w:r>
+            <w:proofErr w:type="spellStart"/>
             <w:r>
               <w:t>Ni-mh</w:t>
             </w:r>
+            <w:proofErr w:type="spellEnd"/>
             <w:r>
               <w:t xml:space="preserve">. Disponível em: </w:t>
             </w:r>
@@ -26277,7 +26699,15 @@
               <w:t>GOLDPOWER</w:t>
             </w:r>
             <w:r>
-              <w:t xml:space="preserve">. Pilhas e baterias Ni-mh. Disponível em: </w:t>
+              <w:t xml:space="preserve">. Pilhas e baterias </w:t>
+            </w:r>
+            <w:proofErr w:type="spellStart"/>
+            <w:r>
+              <w:t>Ni-mh</w:t>
+            </w:r>
+            <w:proofErr w:type="spellEnd"/>
+            <w:r>
+              <w:t xml:space="preserve">. Disponível em: </w:t>
             </w:r>
             <w:hyperlink r:id="rId13" w:history="1">
               <w:r>
@@ -26351,7 +26781,15 @@
               <w:jc w:val="both"/>
             </w:pPr>
             <w:r>
-              <w:t xml:space="preserve">STA-ELETRONICA. Pilhas e baterias Rontek. Disponível em: </w:t>
+              <w:t xml:space="preserve">STA-ELETRONICA. Pilhas e baterias </w:t>
+            </w:r>
+            <w:proofErr w:type="spellStart"/>
+            <w:r>
+              <w:t>Rontek</w:t>
+            </w:r>
+            <w:proofErr w:type="spellEnd"/>
+            <w:r>
+              <w:t xml:space="preserve">. Disponível em: </w:t>
             </w:r>
             <w:hyperlink r:id="rId14" w:history="1">
               <w:r>
@@ -26508,7 +26946,15 @@
               <w:t>COMP DISTRIBUIDORA.</w:t>
             </w:r>
             <w:r>
-              <w:t xml:space="preserve"> Bateria recarregável Knup. Disponível em: </w:t>
+              <w:t xml:space="preserve"> Bateria recarregável </w:t>
+            </w:r>
+            <w:proofErr w:type="spellStart"/>
+            <w:r>
+              <w:t>Knup</w:t>
+            </w:r>
+            <w:proofErr w:type="spellEnd"/>
+            <w:r>
+              <w:t xml:space="preserve">. Disponível em: </w:t>
             </w:r>
             <w:r>
               <w:t xml:space="preserve"> </w:t>
@@ -26591,7 +27037,15 @@
               <w:jc w:val="both"/>
             </w:pPr>
             <w:r>
-              <w:t xml:space="preserve">FLEXGOLD. Flex X-cell. Disponível em: </w:t>
+              <w:t>FLEXGOLD. Flex X-</w:t>
+            </w:r>
+            <w:proofErr w:type="spellStart"/>
+            <w:r>
+              <w:t>cell</w:t>
+            </w:r>
+            <w:proofErr w:type="spellEnd"/>
+            <w:r>
+              <w:t xml:space="preserve">. Disponível em: </w:t>
             </w:r>
             <w:hyperlink r:id="rId17" w:history="1">
               <w:r>
@@ -26675,7 +27129,23 @@
                 <w:color w:val="000000"/>
                 <w:shd w:val="clear" w:color="auto" w:fill="FFFFFF"/>
               </w:rPr>
-              <w:t xml:space="preserve">FULLYMAX. Bateria Fullymax SYMA. Disponível em:  </w:t>
+              <w:t xml:space="preserve">FULLYMAX. Bateria </w:t>
+            </w:r>
+            <w:proofErr w:type="spellStart"/>
+            <w:r>
+              <w:rPr>
+                <w:color w:val="000000"/>
+                <w:shd w:val="clear" w:color="auto" w:fill="FFFFFF"/>
+              </w:rPr>
+              <w:t>Fullymax</w:t>
+            </w:r>
+            <w:proofErr w:type="spellEnd"/>
+            <w:r>
+              <w:rPr>
+                <w:color w:val="000000"/>
+                <w:shd w:val="clear" w:color="auto" w:fill="FFFFFF"/>
+              </w:rPr>
+              <w:t xml:space="preserve"> SYMA. Disponível em:  </w:t>
             </w:r>
             <w:hyperlink r:id="rId18" w:history="1">
               <w:r>
@@ -26776,7 +27246,15 @@
               <w:jc w:val="both"/>
             </w:pPr>
             <w:r>
-              <w:t xml:space="preserve">STA-ELETRONICA. Pilhas e baterias Rontek. Disponível em: </w:t>
+              <w:t xml:space="preserve">STA-ELETRONICA. Pilhas e baterias </w:t>
+            </w:r>
+            <w:proofErr w:type="spellStart"/>
+            <w:r>
+              <w:t>Rontek</w:t>
+            </w:r>
+            <w:proofErr w:type="spellEnd"/>
+            <w:r>
+              <w:t xml:space="preserve">. Disponível em: </w:t>
             </w:r>
             <w:hyperlink r:id="rId19" w:history="1">
               <w:r>
@@ -26856,7 +27334,15 @@
               <w:jc w:val="both"/>
             </w:pPr>
             <w:r>
-              <w:t xml:space="preserve">STA-ELETRONICA. Pilhas e baterias Rontek. Disponível em: </w:t>
+              <w:t xml:space="preserve">STA-ELETRONICA. Pilhas e baterias </w:t>
+            </w:r>
+            <w:proofErr w:type="spellStart"/>
+            <w:r>
+              <w:t>Rontek</w:t>
+            </w:r>
+            <w:proofErr w:type="spellEnd"/>
+            <w:r>
+              <w:t xml:space="preserve">. Disponível em: </w:t>
             </w:r>
             <w:hyperlink r:id="rId20" w:history="1">
               <w:r>
@@ -26936,7 +27422,15 @@
               <w:jc w:val="both"/>
             </w:pPr>
             <w:r>
-              <w:t xml:space="preserve">STA-ELETRONICA. Pilhas e baterias Rontek. Disponível em: </w:t>
+              <w:t xml:space="preserve">STA-ELETRONICA. Pilhas e baterias </w:t>
+            </w:r>
+            <w:proofErr w:type="spellStart"/>
+            <w:r>
+              <w:t>Rontek</w:t>
+            </w:r>
+            <w:proofErr w:type="spellEnd"/>
+            <w:r>
+              <w:t xml:space="preserve">. Disponível em: </w:t>
             </w:r>
             <w:hyperlink r:id="rId21" w:history="1">
               <w:r>
@@ -27016,7 +27510,15 @@
               <w:jc w:val="both"/>
             </w:pPr>
             <w:r>
-              <w:t xml:space="preserve">STA-ELETRONICA. Pilhas e baterias Rontek. Disponível em: </w:t>
+              <w:t xml:space="preserve">STA-ELETRONICA. Pilhas e baterias </w:t>
+            </w:r>
+            <w:proofErr w:type="spellStart"/>
+            <w:r>
+              <w:t>Rontek</w:t>
+            </w:r>
+            <w:proofErr w:type="spellEnd"/>
+            <w:r>
+              <w:t xml:space="preserve">. Disponível em: </w:t>
             </w:r>
             <w:hyperlink r:id="rId22" w:history="1">
               <w:r>
@@ -27183,7 +27685,15 @@
               <w:jc w:val="both"/>
             </w:pPr>
             <w:r>
-              <w:t xml:space="preserve">STA-ELETRONICA. Pilhas e baterias Rontek. Disponível em: </w:t>
+              <w:t xml:space="preserve">STA-ELETRONICA. Pilhas e baterias </w:t>
+            </w:r>
+            <w:proofErr w:type="spellStart"/>
+            <w:r>
+              <w:t>Rontek</w:t>
+            </w:r>
+            <w:proofErr w:type="spellEnd"/>
+            <w:r>
+              <w:t xml:space="preserve">. Disponível em: </w:t>
             </w:r>
             <w:hyperlink r:id="rId24" w:history="1">
               <w:r>
@@ -27275,7 +27785,15 @@
               <w:jc w:val="both"/>
             </w:pPr>
             <w:r>
-              <w:t xml:space="preserve">STA-ELETRONICA. Pilhas e baterias Rontek. Disponível em: </w:t>
+              <w:t xml:space="preserve">STA-ELETRONICA. Pilhas e baterias </w:t>
+            </w:r>
+            <w:proofErr w:type="spellStart"/>
+            <w:r>
+              <w:t>Rontek</w:t>
+            </w:r>
+            <w:proofErr w:type="spellEnd"/>
+            <w:r>
+              <w:t xml:space="preserve">. Disponível em: </w:t>
             </w:r>
             <w:hyperlink r:id="rId25" w:history="1">
               <w:r>
@@ -27365,7 +27883,15 @@
               <w:jc w:val="both"/>
             </w:pPr>
             <w:r>
-              <w:t xml:space="preserve">STA-ELETRONICA. Pilhas e baterias Rontek. Disponível em: </w:t>
+              <w:t xml:space="preserve">STA-ELETRONICA. Pilhas e baterias </w:t>
+            </w:r>
+            <w:proofErr w:type="spellStart"/>
+            <w:r>
+              <w:t>Rontek</w:t>
+            </w:r>
+            <w:proofErr w:type="spellEnd"/>
+            <w:r>
+              <w:t xml:space="preserve">. Disponível em: </w:t>
             </w:r>
             <w:hyperlink r:id="rId26" w:history="1">
               <w:r>
@@ -27685,7 +28211,23 @@
                 <w:color w:val="000000"/>
                 <w:shd w:val="clear" w:color="auto" w:fill="FFFFFF"/>
               </w:rPr>
-              <w:t xml:space="preserve">FULLYMAX. Bateria Fullymax SYMA. Disponível em:  </w:t>
+              <w:t xml:space="preserve">FULLYMAX. Bateria </w:t>
+            </w:r>
+            <w:proofErr w:type="spellStart"/>
+            <w:r>
+              <w:rPr>
+                <w:color w:val="000000"/>
+                <w:shd w:val="clear" w:color="auto" w:fill="FFFFFF"/>
+              </w:rPr>
+              <w:t>Fullymax</w:t>
+            </w:r>
+            <w:proofErr w:type="spellEnd"/>
+            <w:r>
+              <w:rPr>
+                <w:color w:val="000000"/>
+                <w:shd w:val="clear" w:color="auto" w:fill="FFFFFF"/>
+              </w:rPr>
+              <w:t xml:space="preserve"> SYMA. Disponível em:  </w:t>
             </w:r>
             <w:hyperlink r:id="rId29" w:history="1">
               <w:r>
@@ -27897,7 +28439,15 @@
               <w:jc w:val="both"/>
             </w:pPr>
             <w:r>
-              <w:t xml:space="preserve">MINAMOTO.  LiFePO4 Polymer MODELS. Disponível em: </w:t>
+              <w:t xml:space="preserve">MINAMOTO.  LiFePO4 </w:t>
+            </w:r>
+            <w:proofErr w:type="spellStart"/>
+            <w:r>
+              <w:t>Polymer</w:t>
+            </w:r>
+            <w:proofErr w:type="spellEnd"/>
+            <w:r>
+              <w:t xml:space="preserve"> MODELS. Disponível em: </w:t>
             </w:r>
             <w:hyperlink r:id="rId32" w:history="1">
               <w:r>
@@ -27979,7 +28529,15 @@
               <w:jc w:val="both"/>
             </w:pPr>
             <w:r>
-              <w:t xml:space="preserve">MINAMOTO.  LiFePO4 Cylindrical MODELS. Disponível em: </w:t>
+              <w:t xml:space="preserve">MINAMOTO.  LiFePO4 </w:t>
+            </w:r>
+            <w:proofErr w:type="spellStart"/>
+            <w:r>
+              <w:t>Cylindrical</w:t>
+            </w:r>
+            <w:proofErr w:type="spellEnd"/>
+            <w:r>
+              <w:t xml:space="preserve"> MODELS. Disponível em: </w:t>
             </w:r>
             <w:hyperlink r:id="rId33" w:history="1">
               <w:r>
@@ -28168,7 +28726,7 @@
           <w:rPr>
             <w:noProof/>
           </w:rPr>
-          <w:t>12</w:t>
+          <w:t>7</w:t>
         </w:r>
         <w:r>
           <w:fldChar w:fldCharType="end"/>
@@ -28330,9 +28888,35 @@
         <w:footnoteRef/>
       </w:r>
       <w:r>
-        <w:t xml:space="preserve"> O código referido pode ser acessado por este link do github:</w:t>
-      </w:r>
-      <w:r>
+        <w:t xml:space="preserve"> O código referido pode ser acessado por este link do </w:t>
+      </w:r>
+      <w:proofErr w:type="spellStart"/>
+      <w:r>
+        <w:t>github</w:t>
+      </w:r>
+      <w:proofErr w:type="spellEnd"/>
+      <w:r>
+        <w:t>:</w:t>
+      </w:r>
+      <w:r>
+        <w:t xml:space="preserve"> </w:t>
+      </w:r>
+      <w:hyperlink r:id="rId3" w:history="1">
+        <w:r>
+          <w:rPr>
+            <w:rStyle w:val="Hyperlink"/>
+            <w:sz w:val="18"/>
+            <w:szCs w:val="18"/>
+            <w:u w:val="none"/>
+          </w:rPr>
+          <w:t>https://github.com/W8jonas/Internet-das-Vacas/blob/master/programacao/codigo_modos_de_operacao/codigo_modos_de_operacao.ino</w:t>
+        </w:r>
+      </w:hyperlink>
+      <w:r>
+        <w:rPr>
+          <w:sz w:val="16"/>
+          <w:szCs w:val="16"/>
+        </w:rPr>
         <w:t xml:space="preserve"> </w:t>
       </w:r>
     </w:p>
@@ -28349,7 +28933,15 @@
         <w:footnoteRef/>
       </w:r>
       <w:r>
-        <w:t xml:space="preserve"> O código referido pode ser acessado por este link do github: </w:t>
+        <w:t xml:space="preserve"> O código referido pode ser acessado por este link do </w:t>
+      </w:r>
+      <w:proofErr w:type="spellStart"/>
+      <w:r>
+        <w:t>github</w:t>
+      </w:r>
+      <w:proofErr w:type="spellEnd"/>
+      <w:r>
+        <w:t xml:space="preserve">: </w:t>
       </w:r>
       <w:r>
         <w:t>XXXXXXXX</w:t>
@@ -29785,7 +30377,7 @@
 </file>
 
 <file path=customXml/itemProps1.xml><?xml version="1.0" encoding="utf-8"?>
-<ds:datastoreItem xmlns:ds="http://schemas.openxmlformats.org/officeDocument/2006/customXml" ds:itemID="{A732AD36-4C95-49C9-B3D1-4975B0D4D9FD}">
+<ds:datastoreItem xmlns:ds="http://schemas.openxmlformats.org/officeDocument/2006/customXml" ds:itemID="{10C821BC-6A68-4D0A-A02E-240B09A34E12}">
   <ds:schemaRefs>
     <ds:schemaRef ds:uri="http://schemas.openxmlformats.org/officeDocument/2006/bibliography"/>
   </ds:schemaRefs>

</xml_diff>

<commit_message>
Codigo 1 com botao, esquematico att; relatorio com tabela att
</commit_message>
<xml_diff>
--- a/relatorios/Relatório - Cronograma.docx
+++ b/relatorios/Relatório - Cronograma.docx
@@ -20886,6 +20886,27 @@
       <w:r>
         <w:t xml:space="preserve"> anteriormente programado.</w:t>
       </w:r>
+      <w:r>
+        <w:t xml:space="preserve"> Há também um botão, cuja sua finalidade é orientar o programa para a escolha da função a ser executada pelo programa. Essas funções estão presentes na tabela 3, são elas: </w:t>
+      </w:r>
+      <w:proofErr w:type="spellStart"/>
+      <w:r>
+        <w:t>Standby</w:t>
+      </w:r>
+      <w:proofErr w:type="spellEnd"/>
+      <w:r>
+        <w:t xml:space="preserve">, Leds ligados, 100% uso do CPU e Leds e processador. </w:t>
+      </w:r>
+    </w:p>
+    <w:p>
+      <w:pPr>
+        <w:jc w:val="both"/>
+      </w:pPr>
+    </w:p>
+    <w:p>
+      <w:pPr>
+        <w:jc w:val="both"/>
+      </w:pPr>
     </w:p>
     <w:p>
       <w:r>
@@ -20895,16 +20916,16 @@
         </w:rPr>
         <w:lastRenderedPageBreak/>
         <w:drawing>
-          <wp:anchor distT="0" distB="0" distL="114300" distR="114300" simplePos="0" relativeHeight="251659264" behindDoc="0" locked="0" layoutInCell="1" allowOverlap="1" wp14:anchorId="516110AE" wp14:editId="13C9B39D">
+          <wp:anchor distT="0" distB="0" distL="114300" distR="114300" simplePos="0" relativeHeight="251658240" behindDoc="0" locked="0" layoutInCell="1" allowOverlap="1" wp14:anchorId="3A70A21D" wp14:editId="7FA13C49">
             <wp:simplePos x="0" y="0"/>
-            <wp:positionH relativeFrom="column">
-              <wp:posOffset>34290</wp:posOffset>
+            <wp:positionH relativeFrom="margin">
+              <wp:align>left</wp:align>
             </wp:positionH>
             <wp:positionV relativeFrom="paragraph">
-              <wp:posOffset>635</wp:posOffset>
+              <wp:posOffset>0</wp:posOffset>
             </wp:positionV>
-            <wp:extent cx="3223260" cy="3148330"/>
-            <wp:effectExtent l="0" t="0" r="0" b="0"/>
+            <wp:extent cx="4678045" cy="3453130"/>
+            <wp:effectExtent l="0" t="0" r="8255" b="0"/>
             <wp:wrapSquare wrapText="bothSides"/>
             <wp:docPr id="1" name="Imagem 1"/>
             <wp:cNvGraphicFramePr>
@@ -20932,7 +20953,7 @@
                   <pic:spPr>
                     <a:xfrm>
                       <a:off x="0" y="0"/>
-                      <a:ext cx="3223260" cy="3148330"/>
+                      <a:ext cx="4678045" cy="3453130"/>
                     </a:xfrm>
                     <a:prstGeom prst="rect">
                       <a:avLst/>
@@ -20965,6 +20986,10 @@
     <w:p/>
     <w:p/>
     <w:p>
+      <w:bookmarkStart w:id="25" w:name="_GoBack"/>
+      <w:bookmarkEnd w:id="25"/>
+    </w:p>
+    <w:p>
       <w:pPr>
         <w:rPr>
           <w:sz w:val="20"/>
@@ -20985,7 +21010,7 @@
         </w:rPr>
         <w:t>(</w:t>
       </w:r>
-      <w:bookmarkStart w:id="25" w:name="figura_1__esquematico_shield"/>
+      <w:bookmarkStart w:id="26" w:name="figura_1__esquematico_shield"/>
       <w:r>
         <w:rPr>
           <w:sz w:val="20"/>
@@ -20993,7 +21018,7 @@
         </w:rPr>
         <w:t>Figura 1</w:t>
       </w:r>
-      <w:bookmarkEnd w:id="25"/>
+      <w:bookmarkEnd w:id="26"/>
       <w:r>
         <w:rPr>
           <w:sz w:val="20"/>
@@ -21048,7 +21073,7 @@
           <w:szCs w:val="24"/>
         </w:rPr>
       </w:pPr>
-      <w:bookmarkStart w:id="26" w:name="_Toc516093738"/>
+      <w:bookmarkStart w:id="27" w:name="_Toc516093738"/>
       <w:r>
         <w:rPr>
           <w:rFonts w:ascii="Times New Roman" w:hAnsi="Times New Roman" w:cs="Times New Roman"/>
@@ -21057,7 +21082,7 @@
         </w:rPr>
         <w:t>Escolha da bateria ideal</w:t>
       </w:r>
-      <w:bookmarkEnd w:id="26"/>
+      <w:bookmarkEnd w:id="27"/>
     </w:p>
     <w:p/>
     <w:p>
@@ -21315,7 +21340,7 @@
           <w:rFonts w:ascii="Times New Roman" w:hAnsi="Times New Roman" w:cs="Times New Roman"/>
         </w:rPr>
       </w:pPr>
-      <w:bookmarkStart w:id="27" w:name="_Toc516093739"/>
+      <w:bookmarkStart w:id="28" w:name="_Toc516093739"/>
       <w:r>
         <w:rPr>
           <w:rFonts w:ascii="Times New Roman" w:hAnsi="Times New Roman" w:cs="Times New Roman"/>
@@ -21334,7 +21359,7 @@
         </w:rPr>
         <w:t>8266</w:t>
       </w:r>
-      <w:bookmarkEnd w:id="27"/>
+      <w:bookmarkEnd w:id="28"/>
     </w:p>
     <w:p/>
     <w:p>
@@ -21663,11 +21688,12 @@
       </w:tr>
       <w:tr>
         <w:trPr>
-          <w:trHeight w:val="397"/>
+          <w:trHeight w:val="283"/>
         </w:trPr>
         <w:tc>
           <w:tcPr>
             <w:tcW w:w="2393" w:type="pct"/>
+            <w:vMerge w:val="restart"/>
             <w:vAlign w:val="center"/>
           </w:tcPr>
           <w:p>
@@ -21688,194 +21714,6 @@
               <w:t>Standby</w:t>
             </w:r>
             <w:proofErr w:type="spellEnd"/>
-          </w:p>
-        </w:tc>
-        <w:tc>
-          <w:tcPr>
-            <w:tcW w:w="492" w:type="pct"/>
-            <w:vAlign w:val="center"/>
-          </w:tcPr>
-          <w:p>
-            <w:pPr>
-              <w:jc w:val="center"/>
-              <w:rPr>
-                <w:sz w:val="16"/>
-                <w:szCs w:val="16"/>
-              </w:rPr>
-            </w:pPr>
-            <w:r>
-              <w:rPr>
-                <w:sz w:val="16"/>
-                <w:szCs w:val="16"/>
-              </w:rPr>
-              <w:t>5</w:t>
-            </w:r>
-          </w:p>
-        </w:tc>
-        <w:tc>
-          <w:tcPr>
-            <w:tcW w:w="774" w:type="pct"/>
-            <w:vAlign w:val="center"/>
-          </w:tcPr>
-          <w:p>
-            <w:pPr>
-              <w:jc w:val="center"/>
-              <w:rPr>
-                <w:sz w:val="16"/>
-                <w:szCs w:val="16"/>
-              </w:rPr>
-            </w:pPr>
-          </w:p>
-        </w:tc>
-        <w:tc>
-          <w:tcPr>
-            <w:tcW w:w="706" w:type="pct"/>
-            <w:vAlign w:val="center"/>
-          </w:tcPr>
-          <w:p>
-            <w:pPr>
-              <w:jc w:val="center"/>
-              <w:rPr>
-                <w:sz w:val="16"/>
-                <w:szCs w:val="16"/>
-              </w:rPr>
-            </w:pPr>
-          </w:p>
-        </w:tc>
-        <w:tc>
-          <w:tcPr>
-            <w:tcW w:w="635" w:type="pct"/>
-            <w:vAlign w:val="center"/>
-          </w:tcPr>
-          <w:p>
-            <w:pPr>
-              <w:jc w:val="center"/>
-              <w:rPr>
-                <w:sz w:val="16"/>
-                <w:szCs w:val="16"/>
-              </w:rPr>
-            </w:pPr>
-          </w:p>
-        </w:tc>
-      </w:tr>
-      <w:tr>
-        <w:trPr>
-          <w:trHeight w:val="397"/>
-        </w:trPr>
-        <w:tc>
-          <w:tcPr>
-            <w:tcW w:w="2393" w:type="pct"/>
-            <w:vAlign w:val="center"/>
-          </w:tcPr>
-          <w:p>
-            <w:pPr>
-              <w:jc w:val="center"/>
-              <w:rPr>
-                <w:sz w:val="20"/>
-                <w:szCs w:val="20"/>
-              </w:rPr>
-            </w:pPr>
-            <w:r>
-              <w:rPr>
-                <w:sz w:val="20"/>
-                <w:szCs w:val="20"/>
-              </w:rPr>
-              <w:t>Deep-sleep</w:t>
-            </w:r>
-          </w:p>
-        </w:tc>
-        <w:tc>
-          <w:tcPr>
-            <w:tcW w:w="492" w:type="pct"/>
-            <w:vAlign w:val="center"/>
-          </w:tcPr>
-          <w:p>
-            <w:pPr>
-              <w:jc w:val="center"/>
-              <w:rPr>
-                <w:sz w:val="16"/>
-                <w:szCs w:val="16"/>
-              </w:rPr>
-            </w:pPr>
-            <w:r>
-              <w:rPr>
-                <w:sz w:val="16"/>
-                <w:szCs w:val="16"/>
-              </w:rPr>
-              <w:t>5</w:t>
-            </w:r>
-          </w:p>
-        </w:tc>
-        <w:tc>
-          <w:tcPr>
-            <w:tcW w:w="774" w:type="pct"/>
-            <w:vAlign w:val="center"/>
-          </w:tcPr>
-          <w:p>
-            <w:pPr>
-              <w:jc w:val="center"/>
-              <w:rPr>
-                <w:sz w:val="16"/>
-                <w:szCs w:val="16"/>
-              </w:rPr>
-            </w:pPr>
-          </w:p>
-        </w:tc>
-        <w:tc>
-          <w:tcPr>
-            <w:tcW w:w="706" w:type="pct"/>
-            <w:vAlign w:val="center"/>
-          </w:tcPr>
-          <w:p>
-            <w:pPr>
-              <w:jc w:val="center"/>
-              <w:rPr>
-                <w:sz w:val="16"/>
-                <w:szCs w:val="16"/>
-              </w:rPr>
-            </w:pPr>
-          </w:p>
-        </w:tc>
-        <w:tc>
-          <w:tcPr>
-            <w:tcW w:w="635" w:type="pct"/>
-            <w:vAlign w:val="center"/>
-          </w:tcPr>
-          <w:p>
-            <w:pPr>
-              <w:jc w:val="center"/>
-              <w:rPr>
-                <w:sz w:val="16"/>
-                <w:szCs w:val="16"/>
-              </w:rPr>
-            </w:pPr>
-          </w:p>
-        </w:tc>
-      </w:tr>
-      <w:tr>
-        <w:trPr>
-          <w:trHeight w:val="397"/>
-        </w:trPr>
-        <w:tc>
-          <w:tcPr>
-            <w:tcW w:w="2393" w:type="pct"/>
-            <w:vAlign w:val="center"/>
-          </w:tcPr>
-          <w:p>
-            <w:pPr>
-              <w:jc w:val="center"/>
-              <w:rPr>
-                <w:sz w:val="20"/>
-                <w:szCs w:val="20"/>
-              </w:rPr>
-            </w:pPr>
-            <w:r>
-              <w:rPr>
-                <w:sz w:val="20"/>
-                <w:szCs w:val="20"/>
-              </w:rPr>
-              <w:t>Sleep</w:t>
-            </w:r>
           </w:p>
         </w:tc>
         <w:tc>
@@ -21953,7 +21791,7 @@
         <w:tc>
           <w:tcPr>
             <w:tcW w:w="2393" w:type="pct"/>
-            <w:vMerge w:val="restart"/>
+            <w:vMerge/>
             <w:vAlign w:val="center"/>
           </w:tcPr>
           <w:p>
@@ -21964,13 +21802,6 @@
                 <w:szCs w:val="20"/>
               </w:rPr>
             </w:pPr>
-            <w:r>
-              <w:rPr>
-                <w:sz w:val="20"/>
-                <w:szCs w:val="20"/>
-              </w:rPr>
-              <w:t>Power save mode DTIM 1</w:t>
-            </w:r>
           </w:p>
         </w:tc>
         <w:tc>
@@ -21991,7 +21822,7 @@
                 <w:sz w:val="16"/>
                 <w:szCs w:val="16"/>
               </w:rPr>
-              <w:t>5</w:t>
+              <w:t>4</w:t>
             </w:r>
           </w:p>
         </w:tc>
@@ -22079,7 +21910,7 @@
                 <w:sz w:val="16"/>
                 <w:szCs w:val="16"/>
               </w:rPr>
-              <w:t>4</w:t>
+              <w:t>3,3</w:t>
             </w:r>
           </w:p>
         </w:tc>
@@ -22136,7 +21967,7 @@
         <w:tc>
           <w:tcPr>
             <w:tcW w:w="2393" w:type="pct"/>
-            <w:vMerge/>
+            <w:vMerge w:val="restart"/>
             <w:vAlign w:val="center"/>
           </w:tcPr>
           <w:p>
@@ -22147,6 +21978,13 @@
                 <w:szCs w:val="20"/>
               </w:rPr>
             </w:pPr>
+            <w:r>
+              <w:rPr>
+                <w:sz w:val="20"/>
+                <w:szCs w:val="20"/>
+              </w:rPr>
+              <w:t>Deep-sleep</w:t>
+            </w:r>
           </w:p>
         </w:tc>
         <w:tc>
@@ -22167,7 +22005,7 @@
                 <w:sz w:val="16"/>
                 <w:szCs w:val="16"/>
               </w:rPr>
-              <w:t>3,3</w:t>
+              <w:t>5</w:t>
             </w:r>
           </w:p>
         </w:tc>
@@ -22224,7 +22062,7 @@
         <w:tc>
           <w:tcPr>
             <w:tcW w:w="2393" w:type="pct"/>
-            <w:vMerge w:val="restart"/>
+            <w:vMerge/>
             <w:vAlign w:val="center"/>
           </w:tcPr>
           <w:p>
@@ -22235,12 +22073,188 @@
                 <w:szCs w:val="20"/>
               </w:rPr>
             </w:pPr>
-            <w:r>
+          </w:p>
+        </w:tc>
+        <w:tc>
+          <w:tcPr>
+            <w:tcW w:w="492" w:type="pct"/>
+            <w:vAlign w:val="center"/>
+          </w:tcPr>
+          <w:p>
+            <w:pPr>
+              <w:jc w:val="center"/>
+              <w:rPr>
+                <w:sz w:val="16"/>
+                <w:szCs w:val="16"/>
+              </w:rPr>
+            </w:pPr>
+            <w:r>
+              <w:rPr>
+                <w:sz w:val="16"/>
+                <w:szCs w:val="16"/>
+              </w:rPr>
+              <w:t>4</w:t>
+            </w:r>
+          </w:p>
+        </w:tc>
+        <w:tc>
+          <w:tcPr>
+            <w:tcW w:w="774" w:type="pct"/>
+            <w:vAlign w:val="center"/>
+          </w:tcPr>
+          <w:p>
+            <w:pPr>
+              <w:jc w:val="center"/>
+              <w:rPr>
+                <w:sz w:val="16"/>
+                <w:szCs w:val="16"/>
+              </w:rPr>
+            </w:pPr>
+          </w:p>
+        </w:tc>
+        <w:tc>
+          <w:tcPr>
+            <w:tcW w:w="706" w:type="pct"/>
+            <w:vAlign w:val="center"/>
+          </w:tcPr>
+          <w:p>
+            <w:pPr>
+              <w:jc w:val="center"/>
+              <w:rPr>
+                <w:sz w:val="16"/>
+                <w:szCs w:val="16"/>
+              </w:rPr>
+            </w:pPr>
+          </w:p>
+        </w:tc>
+        <w:tc>
+          <w:tcPr>
+            <w:tcW w:w="635" w:type="pct"/>
+            <w:vAlign w:val="center"/>
+          </w:tcPr>
+          <w:p>
+            <w:pPr>
+              <w:jc w:val="center"/>
+              <w:rPr>
+                <w:sz w:val="16"/>
+                <w:szCs w:val="16"/>
+              </w:rPr>
+            </w:pPr>
+          </w:p>
+        </w:tc>
+      </w:tr>
+      <w:tr>
+        <w:trPr>
+          <w:trHeight w:val="283"/>
+        </w:trPr>
+        <w:tc>
+          <w:tcPr>
+            <w:tcW w:w="2393" w:type="pct"/>
+            <w:vMerge/>
+            <w:vAlign w:val="center"/>
+          </w:tcPr>
+          <w:p>
+            <w:pPr>
+              <w:jc w:val="center"/>
               <w:rPr>
                 <w:sz w:val="20"/>
                 <w:szCs w:val="20"/>
               </w:rPr>
-              <w:t>Power save mode DTIM 3</w:t>
+            </w:pPr>
+          </w:p>
+        </w:tc>
+        <w:tc>
+          <w:tcPr>
+            <w:tcW w:w="492" w:type="pct"/>
+            <w:vAlign w:val="center"/>
+          </w:tcPr>
+          <w:p>
+            <w:pPr>
+              <w:jc w:val="center"/>
+              <w:rPr>
+                <w:sz w:val="16"/>
+                <w:szCs w:val="16"/>
+              </w:rPr>
+            </w:pPr>
+            <w:r>
+              <w:rPr>
+                <w:sz w:val="16"/>
+                <w:szCs w:val="16"/>
+              </w:rPr>
+              <w:t>3,3</w:t>
+            </w:r>
+          </w:p>
+        </w:tc>
+        <w:tc>
+          <w:tcPr>
+            <w:tcW w:w="774" w:type="pct"/>
+            <w:vAlign w:val="center"/>
+          </w:tcPr>
+          <w:p>
+            <w:pPr>
+              <w:jc w:val="center"/>
+              <w:rPr>
+                <w:sz w:val="16"/>
+                <w:szCs w:val="16"/>
+              </w:rPr>
+            </w:pPr>
+          </w:p>
+        </w:tc>
+        <w:tc>
+          <w:tcPr>
+            <w:tcW w:w="706" w:type="pct"/>
+            <w:vAlign w:val="center"/>
+          </w:tcPr>
+          <w:p>
+            <w:pPr>
+              <w:jc w:val="center"/>
+              <w:rPr>
+                <w:sz w:val="16"/>
+                <w:szCs w:val="16"/>
+              </w:rPr>
+            </w:pPr>
+          </w:p>
+        </w:tc>
+        <w:tc>
+          <w:tcPr>
+            <w:tcW w:w="635" w:type="pct"/>
+            <w:vAlign w:val="center"/>
+          </w:tcPr>
+          <w:p>
+            <w:pPr>
+              <w:jc w:val="center"/>
+              <w:rPr>
+                <w:sz w:val="16"/>
+                <w:szCs w:val="16"/>
+              </w:rPr>
+            </w:pPr>
+          </w:p>
+        </w:tc>
+      </w:tr>
+      <w:tr>
+        <w:trPr>
+          <w:trHeight w:val="283"/>
+        </w:trPr>
+        <w:tc>
+          <w:tcPr>
+            <w:tcW w:w="2393" w:type="pct"/>
+            <w:vMerge w:val="restart"/>
+            <w:vAlign w:val="center"/>
+          </w:tcPr>
+          <w:p>
+            <w:pPr>
+              <w:jc w:val="center"/>
+              <w:rPr>
+                <w:sz w:val="20"/>
+                <w:szCs w:val="20"/>
+              </w:rPr>
+            </w:pPr>
+            <w:r>
+              <w:rPr>
+                <w:sz w:val="20"/>
+                <w:szCs w:val="20"/>
+              </w:rPr>
+              <w:t>Sleep</w:t>
             </w:r>
           </w:p>
         </w:tc>
@@ -25345,11 +25359,11 @@
         <w:lastRenderedPageBreak/>
         <w:tab/>
       </w:r>
-      <w:bookmarkStart w:id="28" w:name="_Toc516093740"/>
+      <w:bookmarkStart w:id="29" w:name="_Toc516093740"/>
       <w:r>
         <w:t>Notas:</w:t>
       </w:r>
-      <w:bookmarkEnd w:id="28"/>
+      <w:bookmarkEnd w:id="29"/>
     </w:p>
     <w:p>
       <w:pPr>
@@ -25398,16 +25412,7 @@
           <w:sz w:val="20"/>
           <w:szCs w:val="20"/>
         </w:rPr>
-        <w:t>operacio</w:t>
-      </w:r>
-      <w:bookmarkStart w:id="29" w:name="_GoBack"/>
-      <w:bookmarkEnd w:id="29"/>
-      <w:r>
-        <w:rPr>
-          <w:sz w:val="20"/>
-          <w:szCs w:val="20"/>
-        </w:rPr>
-        <w:t>nais</w:t>
+        <w:t>operacionais</w:t>
       </w:r>
       <w:r>
         <w:rPr>
@@ -26436,26 +26441,6 @@
     </w:p>
     <w:p>
       <w:pPr>
-        <w:jc w:val="both"/>
-        <w:outlineLvl w:val="0"/>
-        <w:rPr>
-          <w:b/>
-          <w:sz w:val="28"/>
-        </w:rPr>
-      </w:pPr>
-    </w:p>
-    <w:p>
-      <w:pPr>
-        <w:jc w:val="both"/>
-        <w:outlineLvl w:val="0"/>
-        <w:rPr>
-          <w:b/>
-          <w:sz w:val="28"/>
-        </w:rPr>
-      </w:pPr>
-    </w:p>
-    <w:p>
-      <w:pPr>
         <w:pStyle w:val="Ttulo1"/>
         <w:ind w:firstLine="360"/>
         <w:rPr>
@@ -26473,6 +26458,7 @@
           <w:color w:val="000000" w:themeColor="text1"/>
           <w:sz w:val="28"/>
         </w:rPr>
+        <w:lastRenderedPageBreak/>
         <w:t>REFERÊNCIAS</w:t>
       </w:r>
       <w:bookmarkEnd w:id="42"/>
@@ -27489,6 +27475,7 @@
               <w:jc w:val="both"/>
             </w:pPr>
             <w:r>
+              <w:lastRenderedPageBreak/>
               <w:t>[</w:t>
             </w:r>
             <w:bookmarkStart w:id="54" w:name="modelo_12"/>
@@ -28706,7 +28693,6 @@
         <w:docPartUnique/>
       </w:docPartObj>
     </w:sdtPr>
-    <w:sdtEndPr/>
     <w:sdtContent>
       <w:p>
         <w:pPr>
@@ -28726,7 +28712,7 @@
           <w:rPr>
             <w:noProof/>
           </w:rPr>
-          <w:t>7</w:t>
+          <w:t>6</w:t>
         </w:r>
         <w:r>
           <w:fldChar w:fldCharType="end"/>
@@ -28896,10 +28882,7 @@
       </w:r>
       <w:proofErr w:type="spellEnd"/>
       <w:r>
-        <w:t>:</w:t>
-      </w:r>
-      <w:r>
-        <w:t xml:space="preserve"> </w:t>
+        <w:t xml:space="preserve">: </w:t>
       </w:r>
       <w:hyperlink r:id="rId3" w:history="1">
         <w:r>
@@ -28941,10 +28924,7 @@
       </w:r>
       <w:proofErr w:type="spellEnd"/>
       <w:r>
-        <w:t xml:space="preserve">: </w:t>
-      </w:r>
-      <w:r>
-        <w:t>XXXXXXXX</w:t>
+        <w:t>: XXXXXXXX</w:t>
       </w:r>
     </w:p>
   </w:footnote>
@@ -30377,7 +30357,7 @@
 </file>
 
 <file path=customXml/itemProps1.xml><?xml version="1.0" encoding="utf-8"?>
-<ds:datastoreItem xmlns:ds="http://schemas.openxmlformats.org/officeDocument/2006/customXml" ds:itemID="{10C821BC-6A68-4D0A-A02E-240B09A34E12}">
+<ds:datastoreItem xmlns:ds="http://schemas.openxmlformats.org/officeDocument/2006/customXml" ds:itemID="{934ABF07-B4EB-47CE-AC0F-5D70ECBE85C3}">
   <ds:schemaRefs>
     <ds:schemaRef ds:uri="http://schemas.openxmlformats.org/officeDocument/2006/bibliography"/>
   </ds:schemaRefs>

</xml_diff>

<commit_message>
Tabela parcialmente completa. Shield refeita do zero para melhor desempenho
</commit_message>
<xml_diff>
--- a/relatorios/Relatório - Cronograma.docx
+++ b/relatorios/Relatório - Cronograma.docx
@@ -2,6 +2,8 @@
 <file path=word/document.xml><?xml version="1.0" encoding="utf-8"?>
 <w:document xmlns:wpc="http://schemas.microsoft.com/office/word/2010/wordprocessingCanvas" xmlns:cx="http://schemas.microsoft.com/office/drawing/2014/chartex" xmlns:mc="http://schemas.openxmlformats.org/markup-compatibility/2006" xmlns:o="urn:schemas-microsoft-com:office:office" xmlns:r="http://schemas.openxmlformats.org/officeDocument/2006/relationships" xmlns:m="http://schemas.openxmlformats.org/officeDocument/2006/math" xmlns:v="urn:schemas-microsoft-com:vml" xmlns:wp14="http://schemas.microsoft.com/office/word/2010/wordprocessingDrawing" xmlns:wp="http://schemas.openxmlformats.org/drawingml/2006/wordprocessingDrawing" xmlns:w10="urn:schemas-microsoft-com:office:word" xmlns:w="http://schemas.openxmlformats.org/wordprocessingml/2006/main" xmlns:w14="http://schemas.microsoft.com/office/word/2010/wordml" xmlns:w15="http://schemas.microsoft.com/office/word/2012/wordml" xmlns:w16se="http://schemas.microsoft.com/office/word/2015/wordml/symex" xmlns:wpg="http://schemas.microsoft.com/office/word/2010/wordprocessingGroup" xmlns:wpi="http://schemas.microsoft.com/office/word/2010/wordprocessingInk" xmlns:wne="http://schemas.microsoft.com/office/word/2006/wordml" xmlns:wps="http://schemas.microsoft.com/office/word/2010/wordprocessingShape" mc:Ignorable="w14 w15 w16se wp14">
   <w:body>
+    <w:bookmarkStart w:id="0" w:name="_GoBack" w:displacedByCustomXml="next"/>
+    <w:bookmarkEnd w:id="0" w:displacedByCustomXml="next"/>
     <w:sdt>
       <w:sdtPr>
         <w:rPr>
@@ -1951,7 +1953,7 @@
           <w:sz w:val="28"/>
         </w:rPr>
       </w:pPr>
-      <w:bookmarkStart w:id="0" w:name="_Toc516093731"/>
+      <w:bookmarkStart w:id="1" w:name="_Toc516093731"/>
       <w:r>
         <w:rPr>
           <w:b/>
@@ -1959,7 +1961,7 @@
         </w:rPr>
         <w:t>Março</w:t>
       </w:r>
-      <w:bookmarkEnd w:id="0"/>
+      <w:bookmarkEnd w:id="1"/>
       <w:r>
         <w:rPr>
           <w:b/>
@@ -2058,7 +2060,7 @@
           <w:sz w:val="28"/>
         </w:rPr>
       </w:pPr>
-      <w:bookmarkStart w:id="1" w:name="_Toc516093732"/>
+      <w:bookmarkStart w:id="2" w:name="_Toc516093732"/>
       <w:r>
         <w:rPr>
           <w:b/>
@@ -2066,7 +2068,7 @@
         </w:rPr>
         <w:t>Abril</w:t>
       </w:r>
-      <w:bookmarkEnd w:id="1"/>
+      <w:bookmarkEnd w:id="2"/>
     </w:p>
     <w:p>
       <w:pPr>
@@ -2101,15 +2103,7 @@
         <w:t>8</w:t>
       </w:r>
       <w:r>
-        <w:t xml:space="preserve"> </w:t>
-      </w:r>
-      <w:proofErr w:type="spellStart"/>
-      <w:r>
-        <w:t>LEDs</w:t>
-      </w:r>
-      <w:proofErr w:type="spellEnd"/>
-      <w:r>
-        <w:t xml:space="preserve"> indicativ</w:t>
+        <w:t xml:space="preserve"> LEDs indicativ</w:t>
       </w:r>
       <w:r>
         <w:t>os para a realização de futuros testes com relação ao consumo.</w:t>
@@ -2156,7 +2150,7 @@
         </w:rPr>
         <w:tab/>
       </w:r>
-      <w:bookmarkStart w:id="2" w:name="_Toc516093733"/>
+      <w:bookmarkStart w:id="3" w:name="_Toc516093733"/>
       <w:r>
         <w:rPr>
           <w:rFonts w:ascii="Times New Roman" w:hAnsi="Times New Roman" w:cs="Times New Roman"/>
@@ -2171,7 +2165,7 @@
         </w:rPr>
         <w:t xml:space="preserve"> preliminar</w:t>
       </w:r>
-      <w:bookmarkEnd w:id="2"/>
+      <w:bookmarkEnd w:id="3"/>
     </w:p>
     <w:tbl>
       <w:tblPr>
@@ -2330,14 +2324,12 @@
                 <w:sz w:val="28"/>
               </w:rPr>
             </w:pPr>
-            <w:proofErr w:type="spellStart"/>
             <w:r>
               <w:rPr>
                 <w:sz w:val="28"/>
               </w:rPr>
               <w:t>mAh</w:t>
             </w:r>
-            <w:proofErr w:type="spellEnd"/>
           </w:p>
         </w:tc>
       </w:tr>
@@ -2515,11 +2507,9 @@
             <w:pPr>
               <w:jc w:val="both"/>
             </w:pPr>
-            <w:proofErr w:type="spellStart"/>
             <w:r>
               <w:t>Rontek</w:t>
             </w:r>
-            <w:proofErr w:type="spellEnd"/>
           </w:p>
         </w:tc>
         <w:tc>
@@ -2662,13 +2652,8 @@
               <w:jc w:val="both"/>
             </w:pPr>
             <w:r>
-              <w:t>AA NI-</w:t>
-            </w:r>
-            <w:proofErr w:type="spellStart"/>
-            <w:r>
-              <w:t>Mh</w:t>
-            </w:r>
-            <w:proofErr w:type="spellEnd"/>
+              <w:t>AA NI-Mh</w:t>
+            </w:r>
           </w:p>
         </w:tc>
         <w:tc>
@@ -2792,13 +2777,8 @@
               <w:jc w:val="both"/>
             </w:pPr>
             <w:r>
-              <w:t>AA NI-</w:t>
-            </w:r>
-            <w:proofErr w:type="spellStart"/>
-            <w:r>
-              <w:t>Cd</w:t>
-            </w:r>
-            <w:proofErr w:type="spellEnd"/>
+              <w:t>AA NI-Cd</w:t>
+            </w:r>
           </w:p>
         </w:tc>
         <w:tc>
@@ -2908,11 +2888,9 @@
             <w:pPr>
               <w:jc w:val="both"/>
             </w:pPr>
-            <w:proofErr w:type="spellStart"/>
             <w:r>
               <w:t>Rontek</w:t>
             </w:r>
-            <w:proofErr w:type="spellEnd"/>
           </w:p>
         </w:tc>
         <w:tc>
@@ -2924,13 +2902,8 @@
               <w:jc w:val="both"/>
             </w:pPr>
             <w:r>
-              <w:t>AA NI-</w:t>
-            </w:r>
-            <w:proofErr w:type="spellStart"/>
-            <w:r>
-              <w:t>Mh</w:t>
-            </w:r>
-            <w:proofErr w:type="spellEnd"/>
+              <w:t>AA NI-Mh</w:t>
+            </w:r>
           </w:p>
         </w:tc>
         <w:tc>
@@ -3040,11 +3013,9 @@
             <w:pPr>
               <w:jc w:val="both"/>
             </w:pPr>
-            <w:proofErr w:type="spellStart"/>
             <w:r>
               <w:t>Mox</w:t>
             </w:r>
-            <w:proofErr w:type="spellEnd"/>
           </w:p>
         </w:tc>
         <w:tc>
@@ -3055,11 +3026,9 @@
             <w:pPr>
               <w:jc w:val="both"/>
             </w:pPr>
-            <w:proofErr w:type="spellStart"/>
             <w:r>
               <w:t>Aaa</w:t>
             </w:r>
-            <w:proofErr w:type="spellEnd"/>
           </w:p>
         </w:tc>
         <w:tc>
@@ -3169,11 +3138,9 @@
             <w:pPr>
               <w:jc w:val="both"/>
             </w:pPr>
-            <w:proofErr w:type="spellStart"/>
             <w:r>
               <w:t>Knup</w:t>
             </w:r>
-            <w:proofErr w:type="spellEnd"/>
           </w:p>
         </w:tc>
         <w:tc>
@@ -3427,7 +3394,6 @@
             <w:pPr>
               <w:jc w:val="both"/>
             </w:pPr>
-            <w:proofErr w:type="spellStart"/>
             <w:r>
               <w:rPr>
                 <w:rFonts w:eastAsia="Times New Roman"/>
@@ -3436,7 +3402,6 @@
               </w:rPr>
               <w:t>FullyMax</w:t>
             </w:r>
-            <w:proofErr w:type="spellEnd"/>
           </w:p>
         </w:tc>
         <w:tc>
@@ -3592,11 +3557,9 @@
             <w:pPr>
               <w:jc w:val="both"/>
             </w:pPr>
-            <w:proofErr w:type="spellStart"/>
             <w:r>
               <w:t>Rontek</w:t>
             </w:r>
-            <w:proofErr w:type="spellEnd"/>
           </w:p>
         </w:tc>
         <w:tc>
@@ -3725,11 +3688,9 @@
             <w:pPr>
               <w:jc w:val="both"/>
             </w:pPr>
-            <w:proofErr w:type="spellStart"/>
             <w:r>
               <w:t>Rontek</w:t>
             </w:r>
-            <w:proofErr w:type="spellEnd"/>
           </w:p>
         </w:tc>
         <w:tc>
@@ -3852,11 +3813,9 @@
             <w:pPr>
               <w:jc w:val="both"/>
             </w:pPr>
-            <w:proofErr w:type="spellStart"/>
             <w:r>
               <w:t>Rontek</w:t>
             </w:r>
-            <w:proofErr w:type="spellEnd"/>
           </w:p>
         </w:tc>
         <w:tc>
@@ -3985,11 +3944,9 @@
             <w:pPr>
               <w:jc w:val="both"/>
             </w:pPr>
-            <w:proofErr w:type="spellStart"/>
             <w:r>
               <w:t>Rontek</w:t>
             </w:r>
-            <w:proofErr w:type="spellEnd"/>
           </w:p>
         </w:tc>
         <w:tc>
@@ -4139,7 +4096,7 @@
           <w:sz w:val="28"/>
         </w:rPr>
       </w:pPr>
-      <w:bookmarkStart w:id="3" w:name="_Toc516093734"/>
+      <w:bookmarkStart w:id="4" w:name="_Toc516093734"/>
       <w:r>
         <w:rPr>
           <w:b/>
@@ -4155,7 +4112,7 @@
         </w:rPr>
         <w:t>o</w:t>
       </w:r>
-      <w:bookmarkEnd w:id="3"/>
+      <w:bookmarkEnd w:id="4"/>
     </w:p>
     <w:p>
       <w:r>
@@ -4171,8 +4128,8 @@
           <w:sz w:val="28"/>
         </w:rPr>
       </w:pPr>
-      <w:bookmarkStart w:id="4" w:name="_Tabela_2_–"/>
-      <w:bookmarkEnd w:id="4"/>
+      <w:bookmarkStart w:id="5" w:name="_Tabela_2_–"/>
+      <w:bookmarkEnd w:id="5"/>
       <w:r>
         <w:rPr>
           <w:rFonts w:ascii="Times New Roman" w:hAnsi="Times New Roman" w:cs="Times New Roman"/>
@@ -4180,7 +4137,7 @@
         </w:rPr>
         <w:tab/>
       </w:r>
-      <w:bookmarkStart w:id="5" w:name="_Toc516093735"/>
+      <w:bookmarkStart w:id="6" w:name="_Toc516093735"/>
       <w:r>
         <w:rPr>
           <w:rFonts w:ascii="Times New Roman" w:hAnsi="Times New Roman" w:cs="Times New Roman"/>
@@ -4188,7 +4145,7 @@
         </w:rPr>
         <w:t>Tabela 2 – Modelos de baterias</w:t>
       </w:r>
-      <w:bookmarkEnd w:id="5"/>
+      <w:bookmarkEnd w:id="6"/>
     </w:p>
     <w:tbl>
       <w:tblPr>
@@ -4248,7 +4205,7 @@
                 <w:lang w:eastAsia="pt-BR"/>
               </w:rPr>
             </w:pPr>
-            <w:bookmarkStart w:id="6" w:name="_Hlk514176624"/>
+            <w:bookmarkStart w:id="7" w:name="_Hlk514176624"/>
             <w:r>
               <w:rPr>
                 <w:rFonts w:eastAsia="Times New Roman"/>
@@ -4505,7 +4462,6 @@
                 <w:lang w:eastAsia="pt-BR"/>
               </w:rPr>
             </w:pPr>
-            <w:proofErr w:type="spellStart"/>
             <w:r>
               <w:rPr>
                 <w:rFonts w:eastAsia="Times New Roman"/>
@@ -4516,7 +4472,6 @@
               </w:rPr>
               <w:t>mAh</w:t>
             </w:r>
-            <w:proofErr w:type="spellEnd"/>
           </w:p>
         </w:tc>
         <w:tc>
@@ -4886,7 +4841,7 @@
           </w:p>
         </w:tc>
       </w:tr>
-      <w:bookmarkStart w:id="7" w:name="tabela_01"/>
+      <w:bookmarkStart w:id="8" w:name="tabela_01"/>
       <w:tr>
         <w:trPr>
           <w:trHeight w:val="283"/>
@@ -4948,7 +4903,7 @@
               </w:rPr>
               <w:fldChar w:fldCharType="end"/>
             </w:r>
-            <w:bookmarkEnd w:id="7"/>
+            <w:bookmarkEnd w:id="8"/>
           </w:p>
         </w:tc>
         <w:tc>
@@ -4970,7 +4925,6 @@
                 <w:lang w:eastAsia="pt-BR"/>
               </w:rPr>
             </w:pPr>
-            <w:proofErr w:type="spellStart"/>
             <w:r>
               <w:rPr>
                 <w:rFonts w:eastAsia="Times New Roman"/>
@@ -4981,7 +4935,6 @@
               </w:rPr>
               <w:t>Rontek</w:t>
             </w:r>
-            <w:proofErr w:type="spellEnd"/>
           </w:p>
         </w:tc>
         <w:tc>
@@ -5034,7 +4987,6 @@
                 <w:lang w:eastAsia="pt-BR"/>
               </w:rPr>
             </w:pPr>
-            <w:proofErr w:type="spellStart"/>
             <w:r>
               <w:rPr>
                 <w:rFonts w:eastAsia="Times New Roman"/>
@@ -5045,7 +4997,6 @@
               </w:rPr>
               <w:t>Ni-cd</w:t>
             </w:r>
-            <w:proofErr w:type="spellEnd"/>
           </w:p>
         </w:tc>
         <w:tc>
@@ -5160,7 +5111,6 @@
                 <w:lang w:eastAsia="pt-BR"/>
               </w:rPr>
             </w:pPr>
-            <w:proofErr w:type="spellStart"/>
             <w:r>
               <w:rPr>
                 <w:rFonts w:eastAsia="Times New Roman"/>
@@ -5171,7 +5121,6 @@
               </w:rPr>
               <w:t>Aaa</w:t>
             </w:r>
-            <w:proofErr w:type="spellEnd"/>
           </w:p>
         </w:tc>
         <w:tc>
@@ -5330,7 +5279,7 @@
           </w:p>
         </w:tc>
       </w:tr>
-      <w:bookmarkStart w:id="8" w:name="tabela_02"/>
+      <w:bookmarkStart w:id="9" w:name="tabela_02"/>
       <w:tr>
         <w:trPr>
           <w:trHeight w:val="283"/>
@@ -5392,7 +5341,7 @@
               </w:rPr>
               <w:fldChar w:fldCharType="end"/>
             </w:r>
-            <w:bookmarkEnd w:id="8"/>
+            <w:bookmarkEnd w:id="9"/>
           </w:p>
         </w:tc>
         <w:tc>
@@ -5453,20 +5402,8 @@
                 <w:szCs w:val="16"/>
                 <w:lang w:eastAsia="pt-BR"/>
               </w:rPr>
-              <w:t>AA NI-</w:t>
-            </w:r>
-            <w:proofErr w:type="spellStart"/>
-            <w:r>
-              <w:rPr>
-                <w:rFonts w:eastAsia="Times New Roman"/>
-                <w:color w:val="000000" w:themeColor="text1"/>
-                <w:sz w:val="16"/>
-                <w:szCs w:val="16"/>
-                <w:lang w:eastAsia="pt-BR"/>
-              </w:rPr>
-              <w:t>Mh</w:t>
-            </w:r>
-            <w:proofErr w:type="spellEnd"/>
+              <w:t>AA NI-Mh</w:t>
+            </w:r>
           </w:p>
         </w:tc>
         <w:tc>
@@ -5488,7 +5425,6 @@
                 <w:lang w:eastAsia="pt-BR"/>
               </w:rPr>
             </w:pPr>
-            <w:proofErr w:type="spellStart"/>
             <w:r>
               <w:rPr>
                 <w:rFonts w:eastAsia="Times New Roman"/>
@@ -5499,7 +5435,6 @@
               </w:rPr>
               <w:t>Ni-mh</w:t>
             </w:r>
-            <w:proofErr w:type="spellEnd"/>
           </w:p>
         </w:tc>
         <w:tc>
@@ -5782,7 +5717,7 @@
           </w:p>
         </w:tc>
       </w:tr>
-      <w:bookmarkStart w:id="9" w:name="tabela_03"/>
+      <w:bookmarkStart w:id="10" w:name="tabela_03"/>
       <w:tr>
         <w:trPr>
           <w:trHeight w:val="283"/>
@@ -5844,7 +5779,7 @@
               </w:rPr>
               <w:fldChar w:fldCharType="end"/>
             </w:r>
-            <w:bookmarkEnd w:id="9"/>
+            <w:bookmarkEnd w:id="10"/>
           </w:p>
         </w:tc>
         <w:tc>
@@ -5905,20 +5840,8 @@
                 <w:szCs w:val="16"/>
                 <w:lang w:eastAsia="pt-BR"/>
               </w:rPr>
-              <w:t>AA NI-</w:t>
-            </w:r>
-            <w:proofErr w:type="spellStart"/>
-            <w:r>
-              <w:rPr>
-                <w:rFonts w:eastAsia="Times New Roman"/>
-                <w:color w:val="000000" w:themeColor="text1"/>
-                <w:sz w:val="16"/>
-                <w:szCs w:val="16"/>
-                <w:lang w:eastAsia="pt-BR"/>
-              </w:rPr>
-              <w:t>Cd</w:t>
-            </w:r>
-            <w:proofErr w:type="spellEnd"/>
+              <w:t>AA NI-Cd</w:t>
+            </w:r>
           </w:p>
         </w:tc>
         <w:tc>
@@ -5940,7 +5863,6 @@
                 <w:lang w:eastAsia="pt-BR"/>
               </w:rPr>
             </w:pPr>
-            <w:proofErr w:type="spellStart"/>
             <w:r>
               <w:rPr>
                 <w:rFonts w:eastAsia="Times New Roman"/>
@@ -5951,7 +5873,6 @@
               </w:rPr>
               <w:t>Ni-cd</w:t>
             </w:r>
-            <w:proofErr w:type="spellEnd"/>
           </w:p>
         </w:tc>
         <w:tc>
@@ -6234,7 +6155,7 @@
           </w:p>
         </w:tc>
       </w:tr>
-      <w:bookmarkStart w:id="10" w:name="tabela_04"/>
+      <w:bookmarkStart w:id="11" w:name="tabela_04"/>
       <w:tr>
         <w:trPr>
           <w:trHeight w:val="283"/>
@@ -6296,7 +6217,7 @@
               </w:rPr>
               <w:fldChar w:fldCharType="end"/>
             </w:r>
-            <w:bookmarkEnd w:id="10"/>
+            <w:bookmarkEnd w:id="11"/>
           </w:p>
         </w:tc>
         <w:tc>
@@ -6318,7 +6239,6 @@
                 <w:lang w:eastAsia="pt-BR"/>
               </w:rPr>
             </w:pPr>
-            <w:proofErr w:type="spellStart"/>
             <w:r>
               <w:rPr>
                 <w:rFonts w:eastAsia="Times New Roman"/>
@@ -6329,7 +6249,6 @@
               </w:rPr>
               <w:t>Rontek</w:t>
             </w:r>
-            <w:proofErr w:type="spellEnd"/>
           </w:p>
         </w:tc>
         <w:tc>
@@ -6359,20 +6278,8 @@
                 <w:szCs w:val="16"/>
                 <w:lang w:eastAsia="pt-BR"/>
               </w:rPr>
-              <w:t>AA NI-</w:t>
-            </w:r>
-            <w:proofErr w:type="spellStart"/>
-            <w:r>
-              <w:rPr>
-                <w:rFonts w:eastAsia="Times New Roman"/>
-                <w:color w:val="000000" w:themeColor="text1"/>
-                <w:sz w:val="16"/>
-                <w:szCs w:val="16"/>
-                <w:lang w:eastAsia="pt-BR"/>
-              </w:rPr>
-              <w:t>Mh</w:t>
-            </w:r>
-            <w:proofErr w:type="spellEnd"/>
+              <w:t>AA NI-Mh</w:t>
+            </w:r>
           </w:p>
         </w:tc>
         <w:tc>
@@ -6394,7 +6301,6 @@
                 <w:lang w:eastAsia="pt-BR"/>
               </w:rPr>
             </w:pPr>
-            <w:proofErr w:type="spellStart"/>
             <w:r>
               <w:rPr>
                 <w:rFonts w:eastAsia="Times New Roman"/>
@@ -6405,7 +6311,6 @@
               </w:rPr>
               <w:t>Ni-mh</w:t>
             </w:r>
-            <w:proofErr w:type="spellEnd"/>
           </w:p>
         </w:tc>
         <w:tc>
@@ -6688,7 +6593,7 @@
           </w:p>
         </w:tc>
       </w:tr>
-      <w:bookmarkStart w:id="11" w:name="tabela_05"/>
+      <w:bookmarkStart w:id="12" w:name="tabela_05"/>
       <w:tr>
         <w:trPr>
           <w:trHeight w:val="283"/>
@@ -6750,7 +6655,7 @@
               </w:rPr>
               <w:fldChar w:fldCharType="end"/>
             </w:r>
-            <w:bookmarkEnd w:id="11"/>
+            <w:bookmarkEnd w:id="12"/>
           </w:p>
         </w:tc>
         <w:tc>
@@ -6772,7 +6677,6 @@
                 <w:lang w:eastAsia="pt-BR"/>
               </w:rPr>
             </w:pPr>
-            <w:proofErr w:type="spellStart"/>
             <w:r>
               <w:rPr>
                 <w:rFonts w:eastAsia="Times New Roman"/>
@@ -6783,7 +6687,6 @@
               </w:rPr>
               <w:t>Mox</w:t>
             </w:r>
-            <w:proofErr w:type="spellEnd"/>
           </w:p>
         </w:tc>
         <w:tc>
@@ -6805,7 +6708,6 @@
                 <w:lang w:eastAsia="pt-BR"/>
               </w:rPr>
             </w:pPr>
-            <w:proofErr w:type="spellStart"/>
             <w:r>
               <w:rPr>
                 <w:rFonts w:eastAsia="Times New Roman"/>
@@ -6816,7 +6718,6 @@
               </w:rPr>
               <w:t>Aaa</w:t>
             </w:r>
-            <w:proofErr w:type="spellEnd"/>
           </w:p>
         </w:tc>
         <w:tc>
@@ -6838,7 +6739,6 @@
                 <w:lang w:eastAsia="pt-BR"/>
               </w:rPr>
             </w:pPr>
-            <w:proofErr w:type="spellStart"/>
             <w:r>
               <w:rPr>
                 <w:rFonts w:eastAsia="Times New Roman"/>
@@ -6849,7 +6749,6 @@
               </w:rPr>
               <w:t>Ni-mh</w:t>
             </w:r>
-            <w:proofErr w:type="spellEnd"/>
           </w:p>
         </w:tc>
         <w:tc>
@@ -7132,7 +7031,7 @@
           </w:p>
         </w:tc>
       </w:tr>
-      <w:bookmarkStart w:id="12" w:name="tabela_06"/>
+      <w:bookmarkStart w:id="13" w:name="tabela_06"/>
       <w:tr>
         <w:trPr>
           <w:trHeight w:val="283"/>
@@ -7194,7 +7093,7 @@
               </w:rPr>
               <w:fldChar w:fldCharType="end"/>
             </w:r>
-            <w:bookmarkEnd w:id="12"/>
+            <w:bookmarkEnd w:id="13"/>
           </w:p>
         </w:tc>
         <w:tc>
@@ -7216,7 +7115,6 @@
                 <w:lang w:eastAsia="pt-BR"/>
               </w:rPr>
             </w:pPr>
-            <w:proofErr w:type="spellStart"/>
             <w:r>
               <w:rPr>
                 <w:rFonts w:eastAsia="Times New Roman"/>
@@ -7227,7 +7125,6 @@
               </w:rPr>
               <w:t>Knup</w:t>
             </w:r>
-            <w:proofErr w:type="spellEnd"/>
           </w:p>
         </w:tc>
         <w:tc>
@@ -7280,7 +7177,6 @@
                 <w:lang w:eastAsia="pt-BR"/>
               </w:rPr>
             </w:pPr>
-            <w:proofErr w:type="spellStart"/>
             <w:r>
               <w:rPr>
                 <w:rFonts w:eastAsia="Times New Roman"/>
@@ -7291,7 +7187,6 @@
               </w:rPr>
               <w:t>Ni-mh</w:t>
             </w:r>
-            <w:proofErr w:type="spellEnd"/>
           </w:p>
         </w:tc>
         <w:tc>
@@ -7406,27 +7301,15 @@
                 <w:lang w:eastAsia="pt-BR"/>
               </w:rPr>
             </w:pPr>
-            <w:proofErr w:type="spellStart"/>
-            <w:r>
-              <w:rPr>
-                <w:rFonts w:eastAsia="Times New Roman"/>
-                <w:color w:val="000000" w:themeColor="text1"/>
-                <w:sz w:val="16"/>
-                <w:szCs w:val="16"/>
-                <w:lang w:eastAsia="pt-BR"/>
-              </w:rPr>
-              <w:t>Bat</w:t>
-            </w:r>
-            <w:proofErr w:type="spellEnd"/>
-            <w:r>
-              <w:rPr>
-                <w:rFonts w:eastAsia="Times New Roman"/>
-                <w:color w:val="000000" w:themeColor="text1"/>
-                <w:sz w:val="16"/>
-                <w:szCs w:val="16"/>
-                <w:lang w:eastAsia="pt-BR"/>
-              </w:rPr>
-              <w:t xml:space="preserve"> P</w:t>
+            <w:r>
+              <w:rPr>
+                <w:rFonts w:eastAsia="Times New Roman"/>
+                <w:color w:val="000000" w:themeColor="text1"/>
+                <w:sz w:val="16"/>
+                <w:szCs w:val="16"/>
+                <w:lang w:eastAsia="pt-BR"/>
+              </w:rPr>
+              <w:t>Bat P</w:t>
             </w:r>
           </w:p>
         </w:tc>
@@ -7586,7 +7469,7 @@
           </w:p>
         </w:tc>
       </w:tr>
-      <w:bookmarkStart w:id="13" w:name="tabela_07"/>
+      <w:bookmarkStart w:id="14" w:name="tabela_07"/>
       <w:tr>
         <w:trPr>
           <w:trHeight w:val="283"/>
@@ -7648,7 +7531,7 @@
               </w:rPr>
               <w:fldChar w:fldCharType="end"/>
             </w:r>
-            <w:bookmarkEnd w:id="13"/>
+            <w:bookmarkEnd w:id="14"/>
           </w:p>
         </w:tc>
         <w:tc>
@@ -7732,7 +7615,6 @@
                 <w:lang w:eastAsia="pt-BR"/>
               </w:rPr>
             </w:pPr>
-            <w:proofErr w:type="spellStart"/>
             <w:r>
               <w:rPr>
                 <w:rFonts w:eastAsia="Times New Roman"/>
@@ -7743,7 +7625,6 @@
               </w:rPr>
               <w:t>Ni-mh</w:t>
             </w:r>
-            <w:proofErr w:type="spellEnd"/>
           </w:p>
         </w:tc>
         <w:tc>
@@ -7858,27 +7739,15 @@
                 <w:lang w:eastAsia="pt-BR"/>
               </w:rPr>
             </w:pPr>
-            <w:proofErr w:type="spellStart"/>
-            <w:r>
-              <w:rPr>
-                <w:rFonts w:eastAsia="Times New Roman"/>
-                <w:color w:val="000000" w:themeColor="text1"/>
-                <w:sz w:val="16"/>
-                <w:szCs w:val="16"/>
-                <w:lang w:eastAsia="pt-BR"/>
-              </w:rPr>
-              <w:t>Bat</w:t>
-            </w:r>
-            <w:proofErr w:type="spellEnd"/>
-            <w:r>
-              <w:rPr>
-                <w:rFonts w:eastAsia="Times New Roman"/>
-                <w:color w:val="000000" w:themeColor="text1"/>
-                <w:sz w:val="16"/>
-                <w:szCs w:val="16"/>
-                <w:lang w:eastAsia="pt-BR"/>
-              </w:rPr>
-              <w:t xml:space="preserve"> P</w:t>
+            <w:r>
+              <w:rPr>
+                <w:rFonts w:eastAsia="Times New Roman"/>
+                <w:color w:val="000000" w:themeColor="text1"/>
+                <w:sz w:val="16"/>
+                <w:szCs w:val="16"/>
+                <w:lang w:eastAsia="pt-BR"/>
+              </w:rPr>
+              <w:t>Bat P</w:t>
             </w:r>
           </w:p>
         </w:tc>
@@ -8038,7 +7907,7 @@
           </w:p>
         </w:tc>
       </w:tr>
-      <w:bookmarkStart w:id="14" w:name="tabela_08"/>
+      <w:bookmarkStart w:id="15" w:name="tabela_08"/>
       <w:tr>
         <w:trPr>
           <w:trHeight w:val="283"/>
@@ -8100,7 +7969,7 @@
               </w:rPr>
               <w:fldChar w:fldCharType="end"/>
             </w:r>
-            <w:bookmarkEnd w:id="14"/>
+            <w:bookmarkEnd w:id="15"/>
           </w:p>
         </w:tc>
         <w:tc>
@@ -8122,7 +7991,6 @@
                 <w:lang w:eastAsia="pt-BR"/>
               </w:rPr>
             </w:pPr>
-            <w:proofErr w:type="spellStart"/>
             <w:r>
               <w:rPr>
                 <w:rFonts w:eastAsia="Times New Roman"/>
@@ -8133,7 +8001,6 @@
               </w:rPr>
               <w:t>FullyMax</w:t>
             </w:r>
-            <w:proofErr w:type="spellEnd"/>
           </w:p>
         </w:tc>
         <w:tc>
@@ -8310,27 +8177,15 @@
                 <w:lang w:eastAsia="pt-BR"/>
               </w:rPr>
             </w:pPr>
-            <w:proofErr w:type="spellStart"/>
-            <w:r>
-              <w:rPr>
-                <w:rFonts w:eastAsia="Times New Roman"/>
-                <w:color w:val="000000" w:themeColor="text1"/>
-                <w:sz w:val="16"/>
-                <w:szCs w:val="16"/>
-                <w:lang w:eastAsia="pt-BR"/>
-              </w:rPr>
-              <w:t>Lipo</w:t>
-            </w:r>
-            <w:proofErr w:type="spellEnd"/>
-            <w:r>
-              <w:rPr>
-                <w:rFonts w:eastAsia="Times New Roman"/>
-                <w:color w:val="000000" w:themeColor="text1"/>
-                <w:sz w:val="16"/>
-                <w:szCs w:val="16"/>
-                <w:lang w:eastAsia="pt-BR"/>
-              </w:rPr>
-              <w:t xml:space="preserve"> M</w:t>
+            <w:r>
+              <w:rPr>
+                <w:rFonts w:eastAsia="Times New Roman"/>
+                <w:color w:val="000000" w:themeColor="text1"/>
+                <w:sz w:val="16"/>
+                <w:szCs w:val="16"/>
+                <w:lang w:eastAsia="pt-BR"/>
+              </w:rPr>
+              <w:t>Lipo M</w:t>
             </w:r>
           </w:p>
         </w:tc>
@@ -8488,7 +8343,7 @@
           </w:p>
         </w:tc>
       </w:tr>
-      <w:bookmarkStart w:id="15" w:name="tabela_09"/>
+      <w:bookmarkStart w:id="16" w:name="tabela_09"/>
       <w:tr>
         <w:trPr>
           <w:trHeight w:val="283"/>
@@ -8550,7 +8405,7 @@
               </w:rPr>
               <w:fldChar w:fldCharType="end"/>
             </w:r>
-            <w:bookmarkEnd w:id="15"/>
+            <w:bookmarkEnd w:id="16"/>
           </w:p>
         </w:tc>
         <w:tc>
@@ -8572,7 +8427,6 @@
                 <w:lang w:eastAsia="pt-BR"/>
               </w:rPr>
             </w:pPr>
-            <w:proofErr w:type="spellStart"/>
             <w:r>
               <w:rPr>
                 <w:rFonts w:eastAsia="Times New Roman"/>
@@ -8583,7 +8437,6 @@
               </w:rPr>
               <w:t>Mox</w:t>
             </w:r>
-            <w:proofErr w:type="spellEnd"/>
           </w:p>
         </w:tc>
         <w:tc>
@@ -8636,7 +8489,6 @@
                 <w:lang w:eastAsia="pt-BR"/>
               </w:rPr>
             </w:pPr>
-            <w:proofErr w:type="spellStart"/>
             <w:r>
               <w:rPr>
                 <w:rFonts w:eastAsia="Times New Roman"/>
@@ -8647,7 +8499,6 @@
               </w:rPr>
               <w:t>Ni-cd</w:t>
             </w:r>
-            <w:proofErr w:type="spellEnd"/>
           </w:p>
         </w:tc>
         <w:tc>
@@ -8762,7 +8613,6 @@
                 <w:lang w:eastAsia="pt-BR"/>
               </w:rPr>
             </w:pPr>
-            <w:proofErr w:type="spellStart"/>
             <w:r>
               <w:rPr>
                 <w:rFonts w:eastAsia="Times New Roman"/>
@@ -8773,7 +8623,6 @@
               </w:rPr>
               <w:t>Aaa</w:t>
             </w:r>
-            <w:proofErr w:type="spellEnd"/>
           </w:p>
         </w:tc>
         <w:tc>
@@ -8930,7 +8779,7 @@
           </w:p>
         </w:tc>
       </w:tr>
-      <w:bookmarkStart w:id="16" w:name="tabela_10"/>
+      <w:bookmarkStart w:id="17" w:name="tabela_10"/>
       <w:tr>
         <w:trPr>
           <w:trHeight w:val="283"/>
@@ -8992,7 +8841,7 @@
               </w:rPr>
               <w:fldChar w:fldCharType="end"/>
             </w:r>
-            <w:bookmarkEnd w:id="16"/>
+            <w:bookmarkEnd w:id="17"/>
           </w:p>
         </w:tc>
         <w:tc>
@@ -9014,7 +8863,6 @@
                 <w:lang w:eastAsia="pt-BR"/>
               </w:rPr>
             </w:pPr>
-            <w:proofErr w:type="spellStart"/>
             <w:r>
               <w:rPr>
                 <w:rFonts w:eastAsia="Times New Roman"/>
@@ -9025,7 +8873,6 @@
               </w:rPr>
               <w:t>Rontek</w:t>
             </w:r>
-            <w:proofErr w:type="spellEnd"/>
           </w:p>
         </w:tc>
         <w:tc>
@@ -9078,7 +8925,6 @@
                 <w:lang w:eastAsia="pt-BR"/>
               </w:rPr>
             </w:pPr>
-            <w:proofErr w:type="spellStart"/>
             <w:r>
               <w:rPr>
                 <w:rFonts w:eastAsia="Times New Roman"/>
@@ -9089,7 +8935,6 @@
               </w:rPr>
               <w:t>Ni-cd</w:t>
             </w:r>
-            <w:proofErr w:type="spellEnd"/>
           </w:p>
         </w:tc>
         <w:tc>
@@ -9382,7 +9227,7 @@
           </w:p>
         </w:tc>
       </w:tr>
-      <w:bookmarkStart w:id="17" w:name="tabela_11"/>
+      <w:bookmarkStart w:id="18" w:name="tabela_11"/>
       <w:tr>
         <w:trPr>
           <w:trHeight w:val="283"/>
@@ -9444,7 +9289,7 @@
               </w:rPr>
               <w:fldChar w:fldCharType="end"/>
             </w:r>
-            <w:bookmarkEnd w:id="17"/>
+            <w:bookmarkEnd w:id="18"/>
           </w:p>
         </w:tc>
         <w:tc>
@@ -9466,7 +9311,6 @@
                 <w:lang w:eastAsia="pt-BR"/>
               </w:rPr>
             </w:pPr>
-            <w:proofErr w:type="spellStart"/>
             <w:r>
               <w:rPr>
                 <w:rFonts w:eastAsia="Times New Roman"/>
@@ -9477,7 +9321,6 @@
               </w:rPr>
               <w:t>Rontek</w:t>
             </w:r>
-            <w:proofErr w:type="spellEnd"/>
           </w:p>
         </w:tc>
         <w:tc>
@@ -9530,7 +9373,6 @@
                 <w:lang w:eastAsia="pt-BR"/>
               </w:rPr>
             </w:pPr>
-            <w:proofErr w:type="spellStart"/>
             <w:r>
               <w:rPr>
                 <w:rFonts w:eastAsia="Times New Roman"/>
@@ -9541,7 +9383,6 @@
               </w:rPr>
               <w:t>Ni-mh</w:t>
             </w:r>
-            <w:proofErr w:type="spellEnd"/>
           </w:p>
         </w:tc>
         <w:tc>
@@ -9834,7 +9675,7 @@
           </w:p>
         </w:tc>
       </w:tr>
-      <w:bookmarkStart w:id="18" w:name="tabela_12"/>
+      <w:bookmarkStart w:id="19" w:name="tabela_12"/>
       <w:tr>
         <w:trPr>
           <w:trHeight w:val="283"/>
@@ -9896,7 +9737,7 @@
               </w:rPr>
               <w:fldChar w:fldCharType="end"/>
             </w:r>
-            <w:bookmarkEnd w:id="18"/>
+            <w:bookmarkEnd w:id="19"/>
           </w:p>
         </w:tc>
         <w:tc>
@@ -9918,7 +9759,6 @@
                 <w:lang w:eastAsia="pt-BR"/>
               </w:rPr>
             </w:pPr>
-            <w:proofErr w:type="spellStart"/>
             <w:r>
               <w:rPr>
                 <w:rFonts w:eastAsia="Times New Roman"/>
@@ -9929,7 +9769,6 @@
               </w:rPr>
               <w:t>Rontek</w:t>
             </w:r>
-            <w:proofErr w:type="spellEnd"/>
           </w:p>
         </w:tc>
         <w:tc>
@@ -9982,7 +9821,6 @@
                 <w:lang w:eastAsia="pt-BR"/>
               </w:rPr>
             </w:pPr>
-            <w:proofErr w:type="spellStart"/>
             <w:r>
               <w:rPr>
                 <w:rFonts w:eastAsia="Times New Roman"/>
@@ -9993,7 +9831,6 @@
               </w:rPr>
               <w:t>Ni-mh</w:t>
             </w:r>
-            <w:proofErr w:type="spellEnd"/>
           </w:p>
         </w:tc>
         <w:tc>
@@ -10276,7 +10113,7 @@
           </w:p>
         </w:tc>
       </w:tr>
-      <w:bookmarkStart w:id="19" w:name="tabela_13"/>
+      <w:bookmarkStart w:id="20" w:name="tabela_13"/>
       <w:tr>
         <w:trPr>
           <w:trHeight w:val="283"/>
@@ -10338,7 +10175,7 @@
               </w:rPr>
               <w:fldChar w:fldCharType="end"/>
             </w:r>
-            <w:bookmarkEnd w:id="19"/>
+            <w:bookmarkEnd w:id="20"/>
           </w:p>
         </w:tc>
         <w:tc>
@@ -10360,7 +10197,6 @@
                 <w:lang w:eastAsia="pt-BR"/>
               </w:rPr>
             </w:pPr>
-            <w:proofErr w:type="spellStart"/>
             <w:r>
               <w:rPr>
                 <w:rFonts w:eastAsia="Times New Roman"/>
@@ -10371,7 +10207,6 @@
               </w:rPr>
               <w:t>Rontek</w:t>
             </w:r>
-            <w:proofErr w:type="spellEnd"/>
           </w:p>
         </w:tc>
         <w:tc>
@@ -10424,7 +10259,6 @@
                 <w:lang w:eastAsia="pt-BR"/>
               </w:rPr>
             </w:pPr>
-            <w:proofErr w:type="spellStart"/>
             <w:r>
               <w:rPr>
                 <w:rFonts w:eastAsia="Times New Roman"/>
@@ -10435,7 +10269,6 @@
               </w:rPr>
               <w:t>Ni-mh</w:t>
             </w:r>
-            <w:proofErr w:type="spellEnd"/>
           </w:p>
         </w:tc>
         <w:tc>
@@ -10718,7 +10551,7 @@
           </w:p>
         </w:tc>
       </w:tr>
-      <w:bookmarkStart w:id="20" w:name="tabela_14"/>
+      <w:bookmarkStart w:id="21" w:name="tabela_14"/>
       <w:tr>
         <w:trPr>
           <w:trHeight w:val="283"/>
@@ -10780,7 +10613,7 @@
               </w:rPr>
               <w:fldChar w:fldCharType="end"/>
             </w:r>
-            <w:bookmarkEnd w:id="20"/>
+            <w:bookmarkEnd w:id="21"/>
           </w:p>
         </w:tc>
         <w:tc>
@@ -10802,7 +10635,6 @@
                 <w:lang w:eastAsia="pt-BR"/>
               </w:rPr>
             </w:pPr>
-            <w:proofErr w:type="spellStart"/>
             <w:r>
               <w:rPr>
                 <w:rFonts w:eastAsia="Times New Roman"/>
@@ -10813,7 +10645,6 @@
               </w:rPr>
               <w:t>Rontek</w:t>
             </w:r>
-            <w:proofErr w:type="spellEnd"/>
           </w:p>
         </w:tc>
         <w:tc>
@@ -10866,7 +10697,6 @@
                 <w:lang w:eastAsia="pt-BR"/>
               </w:rPr>
             </w:pPr>
-            <w:proofErr w:type="spellStart"/>
             <w:r>
               <w:rPr>
                 <w:rFonts w:eastAsia="Times New Roman"/>
@@ -10877,7 +10707,6 @@
               </w:rPr>
               <w:t>Ni-mh</w:t>
             </w:r>
-            <w:proofErr w:type="spellEnd"/>
           </w:p>
         </w:tc>
         <w:tc>
@@ -11000,20 +10829,8 @@
                 <w:szCs w:val="16"/>
                 <w:lang w:eastAsia="pt-BR"/>
               </w:rPr>
-              <w:t xml:space="preserve">4 * </w:t>
-            </w:r>
-            <w:proofErr w:type="spellStart"/>
-            <w:r>
-              <w:rPr>
-                <w:rFonts w:eastAsia="Times New Roman"/>
-                <w:color w:val="000000" w:themeColor="text1"/>
-                <w:sz w:val="16"/>
-                <w:szCs w:val="16"/>
-                <w:lang w:eastAsia="pt-BR"/>
-              </w:rPr>
-              <w:t>Aaa</w:t>
-            </w:r>
-            <w:proofErr w:type="spellEnd"/>
+              <w:t>4 * Aaa</w:t>
+            </w:r>
           </w:p>
         </w:tc>
         <w:tc>
@@ -11172,7 +10989,7 @@
           </w:p>
         </w:tc>
       </w:tr>
-      <w:bookmarkStart w:id="21" w:name="tabela_15"/>
+      <w:bookmarkStart w:id="22" w:name="tabela_15"/>
       <w:tr>
         <w:trPr>
           <w:trHeight w:val="283"/>
@@ -11234,7 +11051,7 @@
               </w:rPr>
               <w:fldChar w:fldCharType="end"/>
             </w:r>
-            <w:bookmarkEnd w:id="21"/>
+            <w:bookmarkEnd w:id="22"/>
           </w:p>
         </w:tc>
         <w:tc>
@@ -11256,7 +11073,6 @@
                 <w:lang w:eastAsia="pt-BR"/>
               </w:rPr>
             </w:pPr>
-            <w:proofErr w:type="spellStart"/>
             <w:r>
               <w:rPr>
                 <w:rFonts w:eastAsia="Times New Roman"/>
@@ -11267,7 +11083,6 @@
               </w:rPr>
               <w:t>Rontek</w:t>
             </w:r>
-            <w:proofErr w:type="spellEnd"/>
           </w:p>
         </w:tc>
         <w:tc>
@@ -11320,7 +11135,6 @@
                 <w:lang w:eastAsia="pt-BR"/>
               </w:rPr>
             </w:pPr>
-            <w:proofErr w:type="spellStart"/>
             <w:r>
               <w:rPr>
                 <w:rFonts w:eastAsia="Times New Roman"/>
@@ -11331,7 +11145,6 @@
               </w:rPr>
               <w:t>Ni-cd</w:t>
             </w:r>
-            <w:proofErr w:type="spellEnd"/>
           </w:p>
         </w:tc>
         <w:tc>
@@ -11614,7 +11427,7 @@
           </w:p>
         </w:tc>
       </w:tr>
-      <w:bookmarkStart w:id="22" w:name="tabela_16"/>
+      <w:bookmarkStart w:id="23" w:name="tabela_16"/>
       <w:tr>
         <w:trPr>
           <w:trHeight w:val="283"/>
@@ -11677,7 +11490,7 @@
               </w:rPr>
               <w:fldChar w:fldCharType="end"/>
             </w:r>
-            <w:bookmarkEnd w:id="22"/>
+            <w:bookmarkEnd w:id="23"/>
           </w:p>
         </w:tc>
         <w:tc>
@@ -11698,7 +11511,6 @@
                 <w:lang w:eastAsia="pt-BR"/>
               </w:rPr>
             </w:pPr>
-            <w:proofErr w:type="spellStart"/>
             <w:r>
               <w:rPr>
                 <w:rFonts w:eastAsia="Times New Roman"/>
@@ -11709,7 +11521,6 @@
               </w:rPr>
               <w:t>FullyMax</w:t>
             </w:r>
-            <w:proofErr w:type="spellEnd"/>
           </w:p>
         </w:tc>
         <w:tc>
@@ -11880,27 +11691,15 @@
                 <w:lang w:eastAsia="pt-BR"/>
               </w:rPr>
             </w:pPr>
-            <w:proofErr w:type="spellStart"/>
-            <w:r>
-              <w:rPr>
-                <w:rFonts w:eastAsia="Times New Roman"/>
-                <w:color w:val="000000" w:themeColor="text1"/>
-                <w:sz w:val="16"/>
-                <w:szCs w:val="16"/>
-                <w:lang w:eastAsia="pt-BR"/>
-              </w:rPr>
-              <w:t>Lipo</w:t>
-            </w:r>
-            <w:proofErr w:type="spellEnd"/>
-            <w:r>
-              <w:rPr>
-                <w:rFonts w:eastAsia="Times New Roman"/>
-                <w:color w:val="000000" w:themeColor="text1"/>
-                <w:sz w:val="16"/>
-                <w:szCs w:val="16"/>
-                <w:lang w:eastAsia="pt-BR"/>
-              </w:rPr>
-              <w:t xml:space="preserve"> P</w:t>
+            <w:r>
+              <w:rPr>
+                <w:rFonts w:eastAsia="Times New Roman"/>
+                <w:color w:val="000000" w:themeColor="text1"/>
+                <w:sz w:val="16"/>
+                <w:szCs w:val="16"/>
+                <w:lang w:eastAsia="pt-BR"/>
+              </w:rPr>
+              <w:t>Lipo P</w:t>
             </w:r>
           </w:p>
         </w:tc>
@@ -12106,7 +11905,6 @@
                 <w:lang w:eastAsia="pt-BR"/>
               </w:rPr>
             </w:pPr>
-            <w:proofErr w:type="spellStart"/>
             <w:r>
               <w:rPr>
                 <w:rFonts w:eastAsia="Times New Roman"/>
@@ -12117,7 +11915,6 @@
               </w:rPr>
               <w:t>minamoto</w:t>
             </w:r>
-            <w:proofErr w:type="spellEnd"/>
           </w:p>
         </w:tc>
         <w:tc>
@@ -12288,27 +12085,15 @@
                 <w:lang w:eastAsia="pt-BR"/>
               </w:rPr>
             </w:pPr>
-            <w:proofErr w:type="spellStart"/>
-            <w:r>
-              <w:rPr>
-                <w:rFonts w:eastAsia="Times New Roman"/>
-                <w:color w:val="000000" w:themeColor="text1"/>
-                <w:sz w:val="16"/>
-                <w:szCs w:val="16"/>
-                <w:lang w:eastAsia="pt-BR"/>
-              </w:rPr>
-              <w:t>Lipo</w:t>
-            </w:r>
-            <w:proofErr w:type="spellEnd"/>
-            <w:r>
-              <w:rPr>
-                <w:rFonts w:eastAsia="Times New Roman"/>
-                <w:color w:val="000000" w:themeColor="text1"/>
-                <w:sz w:val="16"/>
-                <w:szCs w:val="16"/>
-                <w:lang w:eastAsia="pt-BR"/>
-              </w:rPr>
-              <w:t xml:space="preserve"> M</w:t>
+            <w:r>
+              <w:rPr>
+                <w:rFonts w:eastAsia="Times New Roman"/>
+                <w:color w:val="000000" w:themeColor="text1"/>
+                <w:sz w:val="16"/>
+                <w:szCs w:val="16"/>
+                <w:lang w:eastAsia="pt-BR"/>
+              </w:rPr>
+              <w:t>Lipo M</w:t>
             </w:r>
           </w:p>
         </w:tc>
@@ -12504,7 +12289,6 @@
                 <w:lang w:eastAsia="pt-BR"/>
               </w:rPr>
             </w:pPr>
-            <w:proofErr w:type="spellStart"/>
             <w:r>
               <w:rPr>
                 <w:rFonts w:eastAsia="Times New Roman"/>
@@ -12515,7 +12299,6 @@
               </w:rPr>
               <w:t>minamoto</w:t>
             </w:r>
-            <w:proofErr w:type="spellEnd"/>
           </w:p>
         </w:tc>
         <w:tc>
@@ -12686,27 +12469,15 @@
                 <w:lang w:eastAsia="pt-BR"/>
               </w:rPr>
             </w:pPr>
-            <w:proofErr w:type="spellStart"/>
-            <w:r>
-              <w:rPr>
-                <w:rFonts w:eastAsia="Times New Roman"/>
-                <w:color w:val="000000" w:themeColor="text1"/>
-                <w:sz w:val="16"/>
-                <w:szCs w:val="16"/>
-                <w:lang w:eastAsia="pt-BR"/>
-              </w:rPr>
-              <w:t>Lipo</w:t>
-            </w:r>
-            <w:proofErr w:type="spellEnd"/>
-            <w:r>
-              <w:rPr>
-                <w:rFonts w:eastAsia="Times New Roman"/>
-                <w:color w:val="000000" w:themeColor="text1"/>
-                <w:sz w:val="16"/>
-                <w:szCs w:val="16"/>
-                <w:lang w:eastAsia="pt-BR"/>
-              </w:rPr>
-              <w:t xml:space="preserve"> M</w:t>
+            <w:r>
+              <w:rPr>
+                <w:rFonts w:eastAsia="Times New Roman"/>
+                <w:color w:val="000000" w:themeColor="text1"/>
+                <w:sz w:val="16"/>
+                <w:szCs w:val="16"/>
+                <w:lang w:eastAsia="pt-BR"/>
+              </w:rPr>
+              <w:t>Lipo M</w:t>
             </w:r>
           </w:p>
         </w:tc>
@@ -12902,7 +12673,6 @@
                 <w:lang w:eastAsia="pt-BR"/>
               </w:rPr>
             </w:pPr>
-            <w:proofErr w:type="spellStart"/>
             <w:r>
               <w:rPr>
                 <w:rFonts w:eastAsia="Times New Roman"/>
@@ -12913,7 +12683,6 @@
               </w:rPr>
               <w:t>minamoto</w:t>
             </w:r>
-            <w:proofErr w:type="spellEnd"/>
           </w:p>
         </w:tc>
         <w:tc>
@@ -13084,27 +12853,15 @@
                 <w:lang w:eastAsia="pt-BR"/>
               </w:rPr>
             </w:pPr>
-            <w:proofErr w:type="spellStart"/>
-            <w:r>
-              <w:rPr>
-                <w:rFonts w:eastAsia="Times New Roman"/>
-                <w:color w:val="000000" w:themeColor="text1"/>
-                <w:sz w:val="16"/>
-                <w:szCs w:val="16"/>
-                <w:lang w:eastAsia="pt-BR"/>
-              </w:rPr>
-              <w:t>Lipo</w:t>
-            </w:r>
-            <w:proofErr w:type="spellEnd"/>
-            <w:r>
-              <w:rPr>
-                <w:rFonts w:eastAsia="Times New Roman"/>
-                <w:color w:val="000000" w:themeColor="text1"/>
-                <w:sz w:val="16"/>
-                <w:szCs w:val="16"/>
-                <w:lang w:eastAsia="pt-BR"/>
-              </w:rPr>
-              <w:t xml:space="preserve"> M</w:t>
+            <w:r>
+              <w:rPr>
+                <w:rFonts w:eastAsia="Times New Roman"/>
+                <w:color w:val="000000" w:themeColor="text1"/>
+                <w:sz w:val="16"/>
+                <w:szCs w:val="16"/>
+                <w:lang w:eastAsia="pt-BR"/>
+              </w:rPr>
+              <w:t>Lipo M</w:t>
             </w:r>
           </w:p>
         </w:tc>
@@ -13300,7 +13057,6 @@
                 <w:lang w:eastAsia="pt-BR"/>
               </w:rPr>
             </w:pPr>
-            <w:proofErr w:type="spellStart"/>
             <w:r>
               <w:rPr>
                 <w:rFonts w:eastAsia="Times New Roman"/>
@@ -13311,7 +13067,6 @@
               </w:rPr>
               <w:t>minamoto</w:t>
             </w:r>
-            <w:proofErr w:type="spellEnd"/>
           </w:p>
         </w:tc>
         <w:tc>
@@ -13482,27 +13237,15 @@
                 <w:lang w:eastAsia="pt-BR"/>
               </w:rPr>
             </w:pPr>
-            <w:proofErr w:type="spellStart"/>
-            <w:r>
-              <w:rPr>
-                <w:rFonts w:eastAsia="Times New Roman"/>
-                <w:color w:val="000000" w:themeColor="text1"/>
-                <w:sz w:val="16"/>
-                <w:szCs w:val="16"/>
-                <w:lang w:eastAsia="pt-BR"/>
-              </w:rPr>
-              <w:t>Lipo</w:t>
-            </w:r>
-            <w:proofErr w:type="spellEnd"/>
-            <w:r>
-              <w:rPr>
-                <w:rFonts w:eastAsia="Times New Roman"/>
-                <w:color w:val="000000" w:themeColor="text1"/>
-                <w:sz w:val="16"/>
-                <w:szCs w:val="16"/>
-                <w:lang w:eastAsia="pt-BR"/>
-              </w:rPr>
-              <w:t xml:space="preserve"> M</w:t>
+            <w:r>
+              <w:rPr>
+                <w:rFonts w:eastAsia="Times New Roman"/>
+                <w:color w:val="000000" w:themeColor="text1"/>
+                <w:sz w:val="16"/>
+                <w:szCs w:val="16"/>
+                <w:lang w:eastAsia="pt-BR"/>
+              </w:rPr>
+              <w:t>Lipo M</w:t>
             </w:r>
           </w:p>
         </w:tc>
@@ -13698,7 +13441,6 @@
                 <w:lang w:eastAsia="pt-BR"/>
               </w:rPr>
             </w:pPr>
-            <w:proofErr w:type="spellStart"/>
             <w:r>
               <w:rPr>
                 <w:rFonts w:eastAsia="Times New Roman"/>
@@ -13709,7 +13451,6 @@
               </w:rPr>
               <w:t>minamoto</w:t>
             </w:r>
-            <w:proofErr w:type="spellEnd"/>
           </w:p>
         </w:tc>
         <w:tc>
@@ -14084,7 +13825,6 @@
                 <w:lang w:eastAsia="pt-BR"/>
               </w:rPr>
             </w:pPr>
-            <w:proofErr w:type="spellStart"/>
             <w:r>
               <w:rPr>
                 <w:rFonts w:eastAsia="Times New Roman"/>
@@ -14095,7 +13835,6 @@
               </w:rPr>
               <w:t>minamoto</w:t>
             </w:r>
-            <w:proofErr w:type="spellEnd"/>
           </w:p>
         </w:tc>
         <w:tc>
@@ -14470,7 +14209,6 @@
                 <w:lang w:eastAsia="pt-BR"/>
               </w:rPr>
             </w:pPr>
-            <w:proofErr w:type="spellStart"/>
             <w:r>
               <w:rPr>
                 <w:rFonts w:eastAsia="Times New Roman"/>
@@ -14481,7 +14219,6 @@
               </w:rPr>
               <w:t>minamoto</w:t>
             </w:r>
-            <w:proofErr w:type="spellEnd"/>
           </w:p>
         </w:tc>
         <w:tc>
@@ -14856,7 +14593,6 @@
                 <w:lang w:eastAsia="pt-BR"/>
               </w:rPr>
             </w:pPr>
-            <w:proofErr w:type="spellStart"/>
             <w:r>
               <w:rPr>
                 <w:rFonts w:eastAsia="Times New Roman"/>
@@ -14867,7 +14603,6 @@
               </w:rPr>
               <w:t>minamoto</w:t>
             </w:r>
-            <w:proofErr w:type="spellEnd"/>
           </w:p>
         </w:tc>
         <w:tc>
@@ -15242,7 +14977,6 @@
                 <w:lang w:eastAsia="pt-BR"/>
               </w:rPr>
             </w:pPr>
-            <w:proofErr w:type="spellStart"/>
             <w:r>
               <w:rPr>
                 <w:rFonts w:eastAsia="Times New Roman"/>
@@ -15253,7 +14987,6 @@
               </w:rPr>
               <w:t>minamoto</w:t>
             </w:r>
-            <w:proofErr w:type="spellEnd"/>
           </w:p>
         </w:tc>
         <w:tc>
@@ -15628,7 +15361,6 @@
                 <w:lang w:eastAsia="pt-BR"/>
               </w:rPr>
             </w:pPr>
-            <w:proofErr w:type="spellStart"/>
             <w:r>
               <w:rPr>
                 <w:rFonts w:eastAsia="Times New Roman"/>
@@ -15639,7 +15371,6 @@
               </w:rPr>
               <w:t>minamoto</w:t>
             </w:r>
-            <w:proofErr w:type="spellEnd"/>
           </w:p>
         </w:tc>
         <w:tc>
@@ -16014,7 +15745,6 @@
                 <w:lang w:eastAsia="pt-BR"/>
               </w:rPr>
             </w:pPr>
-            <w:proofErr w:type="spellStart"/>
             <w:r>
               <w:rPr>
                 <w:rFonts w:eastAsia="Times New Roman"/>
@@ -16025,7 +15755,6 @@
               </w:rPr>
               <w:t>minamoto</w:t>
             </w:r>
-            <w:proofErr w:type="spellEnd"/>
           </w:p>
         </w:tc>
         <w:tc>
@@ -16390,7 +16119,6 @@
                 <w:lang w:eastAsia="pt-BR"/>
               </w:rPr>
             </w:pPr>
-            <w:proofErr w:type="spellStart"/>
             <w:r>
               <w:rPr>
                 <w:rFonts w:eastAsia="Times New Roman"/>
@@ -16401,7 +16129,6 @@
               </w:rPr>
               <w:t>minamoto</w:t>
             </w:r>
-            <w:proofErr w:type="spellEnd"/>
           </w:p>
         </w:tc>
         <w:tc>
@@ -16766,7 +16493,6 @@
                 <w:lang w:eastAsia="pt-BR"/>
               </w:rPr>
             </w:pPr>
-            <w:proofErr w:type="spellStart"/>
             <w:r>
               <w:rPr>
                 <w:rFonts w:eastAsia="Times New Roman"/>
@@ -16777,7 +16503,6 @@
               </w:rPr>
               <w:t>minamoto</w:t>
             </w:r>
-            <w:proofErr w:type="spellEnd"/>
           </w:p>
         </w:tc>
         <w:tc>
@@ -17142,7 +16867,6 @@
                 <w:lang w:eastAsia="pt-BR"/>
               </w:rPr>
             </w:pPr>
-            <w:proofErr w:type="spellStart"/>
             <w:r>
               <w:rPr>
                 <w:rFonts w:eastAsia="Times New Roman"/>
@@ -17153,7 +16877,6 @@
               </w:rPr>
               <w:t>minamoto</w:t>
             </w:r>
-            <w:proofErr w:type="spellEnd"/>
           </w:p>
         </w:tc>
         <w:tc>
@@ -17518,7 +17241,6 @@
                 <w:lang w:eastAsia="pt-BR"/>
               </w:rPr>
             </w:pPr>
-            <w:proofErr w:type="spellStart"/>
             <w:r>
               <w:rPr>
                 <w:rFonts w:eastAsia="Times New Roman"/>
@@ -17529,7 +17251,6 @@
               </w:rPr>
               <w:t>minamoto</w:t>
             </w:r>
-            <w:proofErr w:type="spellEnd"/>
           </w:p>
         </w:tc>
         <w:tc>
@@ -17894,7 +17615,6 @@
                 <w:lang w:eastAsia="pt-BR"/>
               </w:rPr>
             </w:pPr>
-            <w:proofErr w:type="spellStart"/>
             <w:r>
               <w:rPr>
                 <w:rFonts w:eastAsia="Times New Roman"/>
@@ -17905,7 +17625,6 @@
               </w:rPr>
               <w:t>minamoto</w:t>
             </w:r>
-            <w:proofErr w:type="spellEnd"/>
           </w:p>
         </w:tc>
         <w:tc>
@@ -18270,7 +17989,6 @@
                 <w:lang w:eastAsia="pt-BR"/>
               </w:rPr>
             </w:pPr>
-            <w:proofErr w:type="spellStart"/>
             <w:r>
               <w:rPr>
                 <w:rFonts w:eastAsia="Times New Roman"/>
@@ -18281,7 +17999,6 @@
               </w:rPr>
               <w:t>minamoto</w:t>
             </w:r>
-            <w:proofErr w:type="spellEnd"/>
           </w:p>
         </w:tc>
         <w:tc>
@@ -18646,7 +18363,6 @@
                 <w:lang w:eastAsia="pt-BR"/>
               </w:rPr>
             </w:pPr>
-            <w:proofErr w:type="spellStart"/>
             <w:r>
               <w:rPr>
                 <w:rFonts w:eastAsia="Times New Roman"/>
@@ -18657,7 +18373,6 @@
               </w:rPr>
               <w:t>minamoto</w:t>
             </w:r>
-            <w:proofErr w:type="spellEnd"/>
           </w:p>
         </w:tc>
         <w:tc>
@@ -19022,7 +18737,6 @@
                 <w:lang w:eastAsia="pt-BR"/>
               </w:rPr>
             </w:pPr>
-            <w:proofErr w:type="spellStart"/>
             <w:r>
               <w:rPr>
                 <w:rFonts w:eastAsia="Times New Roman"/>
@@ -19033,7 +18747,6 @@
               </w:rPr>
               <w:t>minamoto</w:t>
             </w:r>
-            <w:proofErr w:type="spellEnd"/>
           </w:p>
         </w:tc>
         <w:tc>
@@ -19398,7 +19111,6 @@
                 <w:lang w:eastAsia="pt-BR"/>
               </w:rPr>
             </w:pPr>
-            <w:proofErr w:type="spellStart"/>
             <w:r>
               <w:rPr>
                 <w:rFonts w:eastAsia="Times New Roman"/>
@@ -19409,7 +19121,6 @@
               </w:rPr>
               <w:t>minamoto</w:t>
             </w:r>
-            <w:proofErr w:type="spellEnd"/>
           </w:p>
         </w:tc>
         <w:tc>
@@ -19723,7 +19434,7 @@
           </w:p>
         </w:tc>
       </w:tr>
-      <w:bookmarkEnd w:id="6"/>
+      <w:bookmarkEnd w:id="7"/>
     </w:tbl>
     <w:p>
       <w:pPr>
@@ -19750,7 +19461,7 @@
           <w:szCs w:val="28"/>
         </w:rPr>
       </w:pPr>
-      <w:bookmarkStart w:id="23" w:name="_Toc516093736"/>
+      <w:bookmarkStart w:id="24" w:name="_Toc516093736"/>
       <w:r>
         <w:rPr>
           <w:rFonts w:ascii="Times New Roman" w:hAnsi="Times New Roman" w:cs="Times New Roman"/>
@@ -19768,7 +19479,7 @@
         </w:rPr>
         <w:t xml:space="preserve"> preliminar</w:t>
       </w:r>
-      <w:bookmarkEnd w:id="23"/>
+      <w:bookmarkEnd w:id="24"/>
     </w:p>
     <w:p>
       <w:pPr>
@@ -19836,14 +19547,12 @@
       <w:r>
         <w:t xml:space="preserve">, encontrado na </w:t>
       </w:r>
-      <w:proofErr w:type="spellStart"/>
       <w:r>
         <w:rPr>
           <w:i/>
         </w:rPr>
         <w:t>wiki</w:t>
       </w:r>
-      <w:proofErr w:type="spellEnd"/>
       <w:r>
         <w:t xml:space="preserve"> da fabricante. Após a consulta, foi observado que o regulador de tensão da placa é o </w:t>
       </w:r>
@@ -20474,14 +20183,12 @@
         <w:t xml:space="preserve"> visto que seu preço não é acessível sem o contato com a distribuidora </w:t>
       </w:r>
       <w:hyperlink r:id="rId9" w:history="1">
-        <w:proofErr w:type="spellStart"/>
         <w:r>
           <w:rPr>
             <w:rStyle w:val="Hyperlink"/>
           </w:rPr>
           <w:t>sta-eletronica</w:t>
         </w:r>
-        <w:proofErr w:type="spellEnd"/>
       </w:hyperlink>
       <w:r>
         <w:t>. E</w:t>
@@ -20583,21 +20290,7 @@
         <w:rPr>
           <w:color w:val="000000" w:themeColor="text1"/>
         </w:rPr>
-        <w:t xml:space="preserve"> possui maior </w:t>
-      </w:r>
-      <w:proofErr w:type="spellStart"/>
-      <w:r>
-        <w:rPr>
-          <w:color w:val="000000" w:themeColor="text1"/>
-        </w:rPr>
-        <w:t>mAh</w:t>
-      </w:r>
-      <w:proofErr w:type="spellEnd"/>
-      <w:r>
-        <w:rPr>
-          <w:color w:val="000000" w:themeColor="text1"/>
-        </w:rPr>
-        <w:t xml:space="preserve">, garantindo </w:t>
+        <w:t xml:space="preserve"> possui maior mAh, garantindo </w:t>
       </w:r>
       <w:r>
         <w:rPr>
@@ -20718,7 +20411,7 @@
           <w:i/>
         </w:rPr>
       </w:pPr>
-      <w:bookmarkStart w:id="24" w:name="_Toc516093737"/>
+      <w:bookmarkStart w:id="25" w:name="_Toc516093737"/>
       <w:r>
         <w:rPr>
           <w:rFonts w:ascii="Times New Roman" w:hAnsi="Times New Roman" w:cs="Times New Roman"/>
@@ -20732,7 +20425,7 @@
         </w:rPr>
         <w:t>shield</w:t>
       </w:r>
-      <w:bookmarkEnd w:id="24"/>
+      <w:bookmarkEnd w:id="25"/>
     </w:p>
     <w:p/>
     <w:p>
@@ -20833,38 +20526,14 @@
         <w:t>Este,</w:t>
       </w:r>
       <w:r>
-        <w:t xml:space="preserve"> possui 8 </w:t>
-      </w:r>
-      <w:proofErr w:type="spellStart"/>
-      <w:r>
-        <w:t>leds</w:t>
-      </w:r>
-      <w:proofErr w:type="spellEnd"/>
-      <w:r>
-        <w:t xml:space="preserve"> que estão ligados em </w:t>
-      </w:r>
-      <w:proofErr w:type="spellStart"/>
+        <w:t xml:space="preserve"> possui 8 leds que estão ligados em </w:t>
+      </w:r>
       <w:r>
         <w:rPr>
           <w:i/>
         </w:rPr>
-        <w:t>current</w:t>
-      </w:r>
-      <w:proofErr w:type="spellEnd"/>
-      <w:r>
-        <w:rPr>
-          <w:i/>
-        </w:rPr>
-        <w:t xml:space="preserve"> </w:t>
-      </w:r>
-      <w:proofErr w:type="spellStart"/>
-      <w:r>
-        <w:rPr>
-          <w:i/>
-        </w:rPr>
-        <w:t>source</w:t>
-      </w:r>
-      <w:proofErr w:type="spellEnd"/>
+        <w:t>current source</w:t>
+      </w:r>
       <w:r>
         <w:t xml:space="preserve"> com </w:t>
       </w:r>
@@ -20887,15 +20556,7 @@
         <w:t xml:space="preserve"> anteriormente programado.</w:t>
       </w:r>
       <w:r>
-        <w:t xml:space="preserve"> Há também um botão, cuja sua finalidade é orientar o programa para a escolha da função a ser executada pelo programa. Essas funções estão presentes na tabela 3, são elas: </w:t>
-      </w:r>
-      <w:proofErr w:type="spellStart"/>
-      <w:r>
-        <w:t>Standby</w:t>
-      </w:r>
-      <w:proofErr w:type="spellEnd"/>
-      <w:r>
-        <w:t xml:space="preserve">, Leds ligados, 100% uso do CPU e Leds e processador. </w:t>
+        <w:t xml:space="preserve"> Há também um botão, cuja sua finalidade é orientar o programa para a escolha da função a ser executada pelo programa. Essas funções estão presentes na tabela 3, são elas: Standby, Leds ligados, 100% uso do CPU e Leds e processador. </w:t>
       </w:r>
     </w:p>
     <w:p>
@@ -20985,10 +20646,7 @@
     <w:p/>
     <w:p/>
     <w:p/>
-    <w:p>
-      <w:bookmarkStart w:id="25" w:name="_GoBack"/>
-      <w:bookmarkEnd w:id="25"/>
-    </w:p>
+    <w:p/>
     <w:p>
       <w:pPr>
         <w:rPr>
@@ -21373,30 +21031,8 @@
         <w:rPr>
           <w:i/>
         </w:rPr>
-        <w:t xml:space="preserve">Internet </w:t>
-      </w:r>
-      <w:proofErr w:type="spellStart"/>
-      <w:r>
-        <w:rPr>
-          <w:i/>
-        </w:rPr>
-        <w:t>of</w:t>
-      </w:r>
-      <w:proofErr w:type="spellEnd"/>
-      <w:r>
-        <w:rPr>
-          <w:i/>
-        </w:rPr>
-        <w:t xml:space="preserve"> </w:t>
-      </w:r>
-      <w:proofErr w:type="spellStart"/>
-      <w:r>
-        <w:rPr>
-          <w:i/>
-        </w:rPr>
-        <w:t>Things</w:t>
-      </w:r>
-      <w:proofErr w:type="spellEnd"/>
+        <w:t>Internet of Things</w:t>
+      </w:r>
       <w:r>
         <w:t xml:space="preserve">. </w:t>
       </w:r>
@@ -21406,23 +21042,7 @@
         <w:jc w:val="both"/>
       </w:pPr>
       <w:r>
-        <w:t xml:space="preserve">Sua arquitetura de baixo consumo opera em 3 diferentes modos: Active mode, </w:t>
-      </w:r>
-      <w:proofErr w:type="spellStart"/>
-      <w:r>
-        <w:t>sleep</w:t>
-      </w:r>
-      <w:proofErr w:type="spellEnd"/>
-      <w:r>
-        <w:t xml:space="preserve"> mode </w:t>
-      </w:r>
-      <w:proofErr w:type="spellStart"/>
-      <w:r>
-        <w:t>and</w:t>
-      </w:r>
-      <w:proofErr w:type="spellEnd"/>
-      <w:r>
-        <w:t xml:space="preserve"> Deep-sleep mode. Em modo de Deep-sleep o Wi-Fi é desligado e os sensores da placa trabalham em períodos reduzidos, o consumo se encontra próximo dos 20 µA, quando alimentado com 2.5 Volts.</w:t>
+        <w:t>Sua arquitetura de baixo consumo opera em 3 diferentes modos: Active mode, sleep mode and Deep-sleep mode. Em modo de Deep-sleep o Wi-Fi é desligado e os sensores da placa trabalham em períodos reduzidos, o consumo se encontra próximo dos 20 µA, quando alimentado com 2.5 Volts.</w:t>
       </w:r>
     </w:p>
     <w:p>
@@ -21705,7 +21325,6 @@
                 <w:vertAlign w:val="superscript"/>
               </w:rPr>
             </w:pPr>
-            <w:proofErr w:type="spellStart"/>
             <w:r>
               <w:rPr>
                 <w:sz w:val="20"/>
@@ -21713,7 +21332,14 @@
               </w:rPr>
               <w:t>Standby</w:t>
             </w:r>
-            <w:proofErr w:type="spellEnd"/>
+            <w:r>
+              <w:rPr>
+                <w:sz w:val="20"/>
+                <w:szCs w:val="20"/>
+                <w:vertAlign w:val="superscript"/>
+              </w:rPr>
+              <w:t>(1)</w:t>
+            </w:r>
           </w:p>
         </w:tc>
         <w:tc>
@@ -21751,6 +21377,13 @@
                 <w:szCs w:val="16"/>
               </w:rPr>
             </w:pPr>
+            <w:r>
+              <w:rPr>
+                <w:sz w:val="16"/>
+                <w:szCs w:val="16"/>
+              </w:rPr>
+              <w:t>74,8</w:t>
+            </w:r>
           </w:p>
         </w:tc>
         <w:tc>
@@ -21766,6 +21399,13 @@
                 <w:szCs w:val="16"/>
               </w:rPr>
             </w:pPr>
+            <w:r>
+              <w:rPr>
+                <w:sz w:val="16"/>
+                <w:szCs w:val="16"/>
+              </w:rPr>
+              <w:t>76,2</w:t>
+            </w:r>
           </w:p>
         </w:tc>
         <w:tc>
@@ -21985,6 +21625,14 @@
               </w:rPr>
               <w:t>Deep-sleep</w:t>
             </w:r>
+            <w:r>
+              <w:rPr>
+                <w:sz w:val="20"/>
+                <w:szCs w:val="20"/>
+                <w:vertAlign w:val="superscript"/>
+              </w:rPr>
+              <w:t>(2)</w:t>
+            </w:r>
           </w:p>
         </w:tc>
         <w:tc>
@@ -22256,6 +21904,14 @@
               </w:rPr>
               <w:t>Sleep</w:t>
             </w:r>
+            <w:r>
+              <w:rPr>
+                <w:sz w:val="20"/>
+                <w:szCs w:val="20"/>
+                <w:vertAlign w:val="superscript"/>
+              </w:rPr>
+              <w:t>(3)</w:t>
+            </w:r>
           </w:p>
         </w:tc>
         <w:tc>
@@ -22525,7 +22181,15 @@
                 <w:sz w:val="20"/>
                 <w:szCs w:val="20"/>
               </w:rPr>
-              <w:t>Leds ligados</w:t>
+              <w:t>1 Led ligado</w:t>
+            </w:r>
+            <w:r>
+              <w:rPr>
+                <w:sz w:val="20"/>
+                <w:szCs w:val="20"/>
+                <w:vertAlign w:val="superscript"/>
+              </w:rPr>
+              <w:t>(4)</w:t>
             </w:r>
           </w:p>
         </w:tc>
@@ -22564,6 +22228,13 @@
                 <w:szCs w:val="16"/>
               </w:rPr>
             </w:pPr>
+            <w:r>
+              <w:rPr>
+                <w:sz w:val="16"/>
+                <w:szCs w:val="16"/>
+              </w:rPr>
+              <w:t>75,5</w:t>
+            </w:r>
           </w:p>
         </w:tc>
         <w:tc>
@@ -22579,6 +22250,13 @@
                 <w:szCs w:val="16"/>
               </w:rPr>
             </w:pPr>
+            <w:r>
+              <w:rPr>
+                <w:sz w:val="16"/>
+                <w:szCs w:val="16"/>
+              </w:rPr>
+              <w:t>77,1</w:t>
+            </w:r>
           </w:p>
         </w:tc>
         <w:tc>
@@ -22796,7 +22474,22 @@
                 <w:sz w:val="20"/>
                 <w:szCs w:val="20"/>
               </w:rPr>
-              <w:t>100% uso do CPU</w:t>
+              <w:t xml:space="preserve">Todos os </w:t>
+            </w:r>
+            <w:r>
+              <w:rPr>
+                <w:sz w:val="20"/>
+                <w:szCs w:val="20"/>
+              </w:rPr>
+              <w:t>Leds ligados</w:t>
+            </w:r>
+            <w:r>
+              <w:rPr>
+                <w:sz w:val="20"/>
+                <w:szCs w:val="20"/>
+                <w:vertAlign w:val="superscript"/>
+              </w:rPr>
+              <w:t>(5)</w:t>
             </w:r>
           </w:p>
         </w:tc>
@@ -22835,6 +22528,13 @@
                 <w:szCs w:val="16"/>
               </w:rPr>
             </w:pPr>
+            <w:r>
+              <w:rPr>
+                <w:sz w:val="16"/>
+                <w:szCs w:val="16"/>
+              </w:rPr>
+              <w:t>78,6</w:t>
+            </w:r>
           </w:p>
         </w:tc>
         <w:tc>
@@ -22850,6 +22550,13 @@
                 <w:szCs w:val="16"/>
               </w:rPr>
             </w:pPr>
+            <w:r>
+              <w:rPr>
+                <w:sz w:val="16"/>
+                <w:szCs w:val="16"/>
+              </w:rPr>
+              <w:t>80,0</w:t>
+            </w:r>
           </w:p>
         </w:tc>
         <w:tc>
@@ -23067,7 +22774,23 @@
                 <w:sz w:val="20"/>
                 <w:szCs w:val="20"/>
               </w:rPr>
-              <w:t>Leds e processador</w:t>
+              <w:t>100% uso do CPU</w:t>
+            </w:r>
+            <w:r>
+              <w:rPr>
+                <w:sz w:val="20"/>
+                <w:szCs w:val="20"/>
+                <w:vertAlign w:val="superscript"/>
+              </w:rPr>
+              <w:t>(6</w:t>
+            </w:r>
+            <w:r>
+              <w:rPr>
+                <w:sz w:val="20"/>
+                <w:szCs w:val="20"/>
+                <w:vertAlign w:val="superscript"/>
+              </w:rPr>
+              <w:t>)</w:t>
             </w:r>
           </w:p>
         </w:tc>
@@ -23106,6 +22829,13 @@
                 <w:szCs w:val="16"/>
               </w:rPr>
             </w:pPr>
+            <w:r>
+              <w:rPr>
+                <w:sz w:val="16"/>
+                <w:szCs w:val="16"/>
+              </w:rPr>
+              <w:t>76,0</w:t>
+            </w:r>
           </w:p>
         </w:tc>
         <w:tc>
@@ -23121,6 +22851,13 @@
                 <w:szCs w:val="16"/>
               </w:rPr>
             </w:pPr>
+            <w:r>
+              <w:rPr>
+                <w:sz w:val="16"/>
+                <w:szCs w:val="16"/>
+              </w:rPr>
+              <w:t>77,3</w:t>
+            </w:r>
           </w:p>
         </w:tc>
         <w:tc>
@@ -23331,16 +23068,22 @@
               <w:rPr>
                 <w:sz w:val="20"/>
                 <w:szCs w:val="20"/>
-                <w:lang w:val="en-US"/>
               </w:rPr>
             </w:pPr>
             <w:r>
               <w:rPr>
                 <w:sz w:val="20"/>
                 <w:szCs w:val="20"/>
-                <w:lang w:val="en-US"/>
-              </w:rPr>
-              <w:t>Transmit 802.11b, CCK 1Mbps, POUT=+19.5dBm</w:t>
+              </w:rPr>
+              <w:t>1 Led ligado + 100% uso CPU</w:t>
+            </w:r>
+            <w:r>
+              <w:rPr>
+                <w:sz w:val="20"/>
+                <w:szCs w:val="20"/>
+                <w:vertAlign w:val="superscript"/>
+              </w:rPr>
+              <w:t>(7)</w:t>
             </w:r>
           </w:p>
         </w:tc>
@@ -23355,14 +23098,12 @@
               <w:rPr>
                 <w:sz w:val="16"/>
                 <w:szCs w:val="16"/>
-                <w:lang w:val="en-US"/>
-              </w:rPr>
-            </w:pPr>
-            <w:r>
-              <w:rPr>
-                <w:sz w:val="16"/>
-                <w:szCs w:val="16"/>
-                <w:lang w:val="en-US"/>
+              </w:rPr>
+            </w:pPr>
+            <w:r>
+              <w:rPr>
+                <w:sz w:val="16"/>
+                <w:szCs w:val="16"/>
               </w:rPr>
               <w:t>5</w:t>
             </w:r>
@@ -23379,9 +23120,15 @@
               <w:rPr>
                 <w:sz w:val="16"/>
                 <w:szCs w:val="16"/>
-                <w:lang w:val="en-US"/>
-              </w:rPr>
-            </w:pPr>
+              </w:rPr>
+            </w:pPr>
+            <w:r>
+              <w:rPr>
+                <w:sz w:val="16"/>
+                <w:szCs w:val="16"/>
+              </w:rPr>
+              <w:t>76,8</w:t>
+            </w:r>
           </w:p>
         </w:tc>
         <w:tc>
@@ -23395,9 +23142,15 @@
               <w:rPr>
                 <w:sz w:val="16"/>
                 <w:szCs w:val="16"/>
-                <w:lang w:val="en-US"/>
-              </w:rPr>
-            </w:pPr>
+              </w:rPr>
+            </w:pPr>
+            <w:r>
+              <w:rPr>
+                <w:sz w:val="16"/>
+                <w:szCs w:val="16"/>
+              </w:rPr>
+              <w:t>78,1</w:t>
+            </w:r>
           </w:p>
         </w:tc>
         <w:tc>
@@ -23411,7 +23164,6 @@
               <w:rPr>
                 <w:sz w:val="16"/>
                 <w:szCs w:val="16"/>
-                <w:lang w:val="en-US"/>
               </w:rPr>
             </w:pPr>
           </w:p>
@@ -23433,7 +23185,6 @@
               <w:rPr>
                 <w:sz w:val="20"/>
                 <w:szCs w:val="20"/>
-                <w:lang w:val="en-US"/>
               </w:rPr>
             </w:pPr>
           </w:p>
@@ -23449,14 +23200,12 @@
               <w:rPr>
                 <w:sz w:val="16"/>
                 <w:szCs w:val="16"/>
-                <w:lang w:val="en-US"/>
-              </w:rPr>
-            </w:pPr>
-            <w:r>
-              <w:rPr>
-                <w:sz w:val="16"/>
-                <w:szCs w:val="16"/>
-                <w:lang w:val="en-US"/>
+              </w:rPr>
+            </w:pPr>
+            <w:r>
+              <w:rPr>
+                <w:sz w:val="16"/>
+                <w:szCs w:val="16"/>
               </w:rPr>
               <w:t>4</w:t>
             </w:r>
@@ -23473,7 +23222,6 @@
               <w:rPr>
                 <w:sz w:val="16"/>
                 <w:szCs w:val="16"/>
-                <w:lang w:val="en-US"/>
               </w:rPr>
             </w:pPr>
           </w:p>
@@ -23489,7 +23237,6 @@
               <w:rPr>
                 <w:sz w:val="16"/>
                 <w:szCs w:val="16"/>
-                <w:lang w:val="en-US"/>
               </w:rPr>
             </w:pPr>
           </w:p>
@@ -23505,7 +23252,6 @@
               <w:rPr>
                 <w:sz w:val="16"/>
                 <w:szCs w:val="16"/>
-                <w:lang w:val="en-US"/>
               </w:rPr>
             </w:pPr>
           </w:p>
@@ -23527,7 +23273,6 @@
               <w:rPr>
                 <w:sz w:val="20"/>
                 <w:szCs w:val="20"/>
-                <w:lang w:val="en-US"/>
               </w:rPr>
             </w:pPr>
           </w:p>
@@ -23543,14 +23288,12 @@
               <w:rPr>
                 <w:sz w:val="16"/>
                 <w:szCs w:val="16"/>
-                <w:lang w:val="en-US"/>
-              </w:rPr>
-            </w:pPr>
-            <w:r>
-              <w:rPr>
-                <w:sz w:val="16"/>
-                <w:szCs w:val="16"/>
-                <w:lang w:val="en-US"/>
+              </w:rPr>
+            </w:pPr>
+            <w:r>
+              <w:rPr>
+                <w:sz w:val="16"/>
+                <w:szCs w:val="16"/>
               </w:rPr>
               <w:t>3,3</w:t>
             </w:r>
@@ -23567,7 +23310,6 @@
               <w:rPr>
                 <w:sz w:val="16"/>
                 <w:szCs w:val="16"/>
-                <w:lang w:val="en-US"/>
               </w:rPr>
             </w:pPr>
           </w:p>
@@ -23583,7 +23325,6 @@
               <w:rPr>
                 <w:sz w:val="16"/>
                 <w:szCs w:val="16"/>
-                <w:lang w:val="en-US"/>
               </w:rPr>
             </w:pPr>
           </w:p>
@@ -23599,7 +23340,6 @@
               <w:rPr>
                 <w:sz w:val="16"/>
                 <w:szCs w:val="16"/>
-                <w:lang w:val="en-US"/>
               </w:rPr>
             </w:pPr>
           </w:p>
@@ -23621,16 +23361,36 @@
               <w:rPr>
                 <w:sz w:val="20"/>
                 <w:szCs w:val="20"/>
-                <w:lang w:val="en-US"/>
               </w:rPr>
             </w:pPr>
             <w:r>
               <w:rPr>
                 <w:sz w:val="20"/>
                 <w:szCs w:val="20"/>
-                <w:lang w:val="en-US"/>
-              </w:rPr>
-              <w:t>Transmit 802.11b, CCK 11Mbps, POUT=+18.5dBm</w:t>
+              </w:rPr>
+              <w:t xml:space="preserve">Todos os </w:t>
+            </w:r>
+            <w:r>
+              <w:rPr>
+                <w:sz w:val="20"/>
+                <w:szCs w:val="20"/>
+              </w:rPr>
+              <w:t xml:space="preserve">Leds ligados </w:t>
+            </w:r>
+            <w:r>
+              <w:rPr>
+                <w:sz w:val="20"/>
+                <w:szCs w:val="20"/>
+              </w:rPr>
+              <w:t xml:space="preserve">+ 100% uso </w:t>
+            </w:r>
+            <w:r>
+              <w:rPr>
+                <w:sz w:val="20"/>
+                <w:szCs w:val="20"/>
+                <w:vertAlign w:val="superscript"/>
+              </w:rPr>
+              <w:t>(8)</w:t>
             </w:r>
           </w:p>
         </w:tc>
@@ -23645,14 +23405,12 @@
               <w:rPr>
                 <w:sz w:val="16"/>
                 <w:szCs w:val="16"/>
-                <w:lang w:val="en-US"/>
-              </w:rPr>
-            </w:pPr>
-            <w:r>
-              <w:rPr>
-                <w:sz w:val="16"/>
-                <w:szCs w:val="16"/>
-                <w:lang w:val="en-US"/>
+              </w:rPr>
+            </w:pPr>
+            <w:r>
+              <w:rPr>
+                <w:sz w:val="16"/>
+                <w:szCs w:val="16"/>
               </w:rPr>
               <w:t>5</w:t>
             </w:r>
@@ -23669,9 +23427,15 @@
               <w:rPr>
                 <w:sz w:val="16"/>
                 <w:szCs w:val="16"/>
-                <w:lang w:val="en-US"/>
-              </w:rPr>
-            </w:pPr>
+              </w:rPr>
+            </w:pPr>
+            <w:r>
+              <w:rPr>
+                <w:sz w:val="16"/>
+                <w:szCs w:val="16"/>
+              </w:rPr>
+              <w:t>79,6</w:t>
+            </w:r>
           </w:p>
         </w:tc>
         <w:tc>
@@ -23685,9 +23449,15 @@
               <w:rPr>
                 <w:sz w:val="16"/>
                 <w:szCs w:val="16"/>
-                <w:lang w:val="en-US"/>
-              </w:rPr>
-            </w:pPr>
+              </w:rPr>
+            </w:pPr>
+            <w:r>
+              <w:rPr>
+                <w:sz w:val="16"/>
+                <w:szCs w:val="16"/>
+              </w:rPr>
+              <w:t>80,8</w:t>
+            </w:r>
           </w:p>
         </w:tc>
         <w:tc>
@@ -23701,7 +23471,6 @@
               <w:rPr>
                 <w:sz w:val="16"/>
                 <w:szCs w:val="16"/>
-                <w:lang w:val="en-US"/>
               </w:rPr>
             </w:pPr>
           </w:p>
@@ -23723,7 +23492,6 @@
               <w:rPr>
                 <w:sz w:val="20"/>
                 <w:szCs w:val="20"/>
-                <w:lang w:val="en-US"/>
               </w:rPr>
             </w:pPr>
           </w:p>
@@ -23739,14 +23507,12 @@
               <w:rPr>
                 <w:sz w:val="16"/>
                 <w:szCs w:val="16"/>
-                <w:lang w:val="en-US"/>
-              </w:rPr>
-            </w:pPr>
-            <w:r>
-              <w:rPr>
-                <w:sz w:val="16"/>
-                <w:szCs w:val="16"/>
-                <w:lang w:val="en-US"/>
+              </w:rPr>
+            </w:pPr>
+            <w:r>
+              <w:rPr>
+                <w:sz w:val="16"/>
+                <w:szCs w:val="16"/>
               </w:rPr>
               <w:t>4</w:t>
             </w:r>
@@ -23763,7 +23529,6 @@
               <w:rPr>
                 <w:sz w:val="16"/>
                 <w:szCs w:val="16"/>
-                <w:lang w:val="en-US"/>
               </w:rPr>
             </w:pPr>
           </w:p>
@@ -23779,7 +23544,6 @@
               <w:rPr>
                 <w:sz w:val="16"/>
                 <w:szCs w:val="16"/>
-                <w:lang w:val="en-US"/>
               </w:rPr>
             </w:pPr>
           </w:p>
@@ -23795,7 +23559,6 @@
               <w:rPr>
                 <w:sz w:val="16"/>
                 <w:szCs w:val="16"/>
-                <w:lang w:val="en-US"/>
               </w:rPr>
             </w:pPr>
           </w:p>
@@ -23817,7 +23580,6 @@
               <w:rPr>
                 <w:sz w:val="20"/>
                 <w:szCs w:val="20"/>
-                <w:lang w:val="en-US"/>
               </w:rPr>
             </w:pPr>
           </w:p>
@@ -23833,14 +23595,12 @@
               <w:rPr>
                 <w:sz w:val="16"/>
                 <w:szCs w:val="16"/>
-                <w:lang w:val="en-US"/>
-              </w:rPr>
-            </w:pPr>
-            <w:r>
-              <w:rPr>
-                <w:sz w:val="16"/>
-                <w:szCs w:val="16"/>
-                <w:lang w:val="en-US"/>
+              </w:rPr>
+            </w:pPr>
+            <w:r>
+              <w:rPr>
+                <w:sz w:val="16"/>
+                <w:szCs w:val="16"/>
               </w:rPr>
               <w:t>3,3</w:t>
             </w:r>
@@ -23857,7 +23617,6 @@
               <w:rPr>
                 <w:sz w:val="16"/>
                 <w:szCs w:val="16"/>
-                <w:lang w:val="en-US"/>
               </w:rPr>
             </w:pPr>
           </w:p>
@@ -23873,7 +23632,6 @@
               <w:rPr>
                 <w:sz w:val="16"/>
                 <w:szCs w:val="16"/>
-                <w:lang w:val="en-US"/>
               </w:rPr>
             </w:pPr>
           </w:p>
@@ -23889,7 +23647,6 @@
               <w:rPr>
                 <w:sz w:val="16"/>
                 <w:szCs w:val="16"/>
-                <w:lang w:val="en-US"/>
               </w:rPr>
             </w:pPr>
           </w:p>
@@ -23920,7 +23677,25 @@
                 <w:szCs w:val="20"/>
                 <w:lang w:val="en-US"/>
               </w:rPr>
-              <w:t>Transmit 802.11g, OFDM 54Mbps, POUT =+16dBm</w:t>
+              <w:t>Transmit 802.11b, CCK 1Mbps, POUT=+19.5dBm</w:t>
+            </w:r>
+            <w:r>
+              <w:rPr>
+                <w:sz w:val="20"/>
+                <w:szCs w:val="20"/>
+                <w:vertAlign w:val="superscript"/>
+                <w:lang w:val="en-US"/>
+              </w:rPr>
+              <w:t>(9</w:t>
+            </w:r>
+            <w:r>
+              <w:rPr>
+                <w:sz w:val="20"/>
+                <w:szCs w:val="20"/>
+                <w:vertAlign w:val="superscript"/>
+                <w:lang w:val="en-US"/>
+              </w:rPr>
+              <w:t>)</w:t>
             </w:r>
           </w:p>
         </w:tc>
@@ -24201,14 +23976,43 @@
               <w:rPr>
                 <w:sz w:val="20"/>
                 <w:szCs w:val="20"/>
+                <w:lang w:val="en-US"/>
               </w:rPr>
             </w:pPr>
             <w:r>
               <w:rPr>
                 <w:sz w:val="20"/>
                 <w:szCs w:val="20"/>
-              </w:rPr>
-              <w:t>Transmit 802.11n, MCS7, POUT=+14dBm</w:t>
+                <w:lang w:val="en-US"/>
+              </w:rPr>
+              <w:t>Transmit 802.11b, CCK 11Mbps, POUT=+18.5dBm</w:t>
+            </w:r>
+            <w:r>
+              <w:rPr>
+                <w:sz w:val="20"/>
+                <w:szCs w:val="20"/>
+                <w:vertAlign w:val="superscript"/>
+                <w:lang w:val="en-US"/>
+              </w:rPr>
+              <w:t>(</w:t>
+            </w:r>
+            <w:r>
+              <w:rPr>
+                <w:sz w:val="20"/>
+                <w:szCs w:val="20"/>
+                <w:vertAlign w:val="superscript"/>
+                <w:lang w:val="en-US"/>
+              </w:rPr>
+              <w:t>10</w:t>
+            </w:r>
+            <w:r>
+              <w:rPr>
+                <w:sz w:val="20"/>
+                <w:szCs w:val="20"/>
+                <w:vertAlign w:val="superscript"/>
+                <w:lang w:val="en-US"/>
+              </w:rPr>
+              <w:t>)</w:t>
             </w:r>
           </w:p>
         </w:tc>
@@ -24223,12 +24027,14 @@
               <w:rPr>
                 <w:sz w:val="16"/>
                 <w:szCs w:val="16"/>
-              </w:rPr>
-            </w:pPr>
-            <w:r>
-              <w:rPr>
-                <w:sz w:val="16"/>
-                <w:szCs w:val="16"/>
+                <w:lang w:val="en-US"/>
+              </w:rPr>
+            </w:pPr>
+            <w:r>
+              <w:rPr>
+                <w:sz w:val="16"/>
+                <w:szCs w:val="16"/>
+                <w:lang w:val="en-US"/>
               </w:rPr>
               <w:t>5</w:t>
             </w:r>
@@ -24245,6 +24051,7 @@
               <w:rPr>
                 <w:sz w:val="16"/>
                 <w:szCs w:val="16"/>
+                <w:lang w:val="en-US"/>
               </w:rPr>
             </w:pPr>
           </w:p>
@@ -24260,6 +24067,7 @@
               <w:rPr>
                 <w:sz w:val="16"/>
                 <w:szCs w:val="16"/>
+                <w:lang w:val="en-US"/>
               </w:rPr>
             </w:pPr>
           </w:p>
@@ -24275,6 +24083,7 @@
               <w:rPr>
                 <w:sz w:val="16"/>
                 <w:szCs w:val="16"/>
+                <w:lang w:val="en-US"/>
               </w:rPr>
             </w:pPr>
           </w:p>
@@ -24296,6 +24105,7 @@
               <w:rPr>
                 <w:sz w:val="20"/>
                 <w:szCs w:val="20"/>
+                <w:lang w:val="en-US"/>
               </w:rPr>
             </w:pPr>
           </w:p>
@@ -24311,12 +24121,14 @@
               <w:rPr>
                 <w:sz w:val="16"/>
                 <w:szCs w:val="16"/>
-              </w:rPr>
-            </w:pPr>
-            <w:r>
-              <w:rPr>
-                <w:sz w:val="16"/>
-                <w:szCs w:val="16"/>
+                <w:lang w:val="en-US"/>
+              </w:rPr>
+            </w:pPr>
+            <w:r>
+              <w:rPr>
+                <w:sz w:val="16"/>
+                <w:szCs w:val="16"/>
+                <w:lang w:val="en-US"/>
               </w:rPr>
               <w:t>4</w:t>
             </w:r>
@@ -24333,6 +24145,7 @@
               <w:rPr>
                 <w:sz w:val="16"/>
                 <w:szCs w:val="16"/>
+                <w:lang w:val="en-US"/>
               </w:rPr>
             </w:pPr>
           </w:p>
@@ -24348,6 +24161,7 @@
               <w:rPr>
                 <w:sz w:val="16"/>
                 <w:szCs w:val="16"/>
+                <w:lang w:val="en-US"/>
               </w:rPr>
             </w:pPr>
           </w:p>
@@ -24363,6 +24177,7 @@
               <w:rPr>
                 <w:sz w:val="16"/>
                 <w:szCs w:val="16"/>
+                <w:lang w:val="en-US"/>
               </w:rPr>
             </w:pPr>
           </w:p>
@@ -24384,6 +24199,7 @@
               <w:rPr>
                 <w:sz w:val="20"/>
                 <w:szCs w:val="20"/>
+                <w:lang w:val="en-US"/>
               </w:rPr>
             </w:pPr>
           </w:p>
@@ -24399,12 +24215,14 @@
               <w:rPr>
                 <w:sz w:val="16"/>
                 <w:szCs w:val="16"/>
-              </w:rPr>
-            </w:pPr>
-            <w:r>
-              <w:rPr>
-                <w:sz w:val="16"/>
-                <w:szCs w:val="16"/>
+                <w:lang w:val="en-US"/>
+              </w:rPr>
+            </w:pPr>
+            <w:r>
+              <w:rPr>
+                <w:sz w:val="16"/>
+                <w:szCs w:val="16"/>
+                <w:lang w:val="en-US"/>
               </w:rPr>
               <w:t>3,3</w:t>
             </w:r>
@@ -24421,6 +24239,7 @@
               <w:rPr>
                 <w:sz w:val="16"/>
                 <w:szCs w:val="16"/>
+                <w:lang w:val="en-US"/>
               </w:rPr>
             </w:pPr>
           </w:p>
@@ -24436,6 +24255,7 @@
               <w:rPr>
                 <w:sz w:val="16"/>
                 <w:szCs w:val="16"/>
+                <w:lang w:val="en-US"/>
               </w:rPr>
             </w:pPr>
           </w:p>
@@ -24451,6 +24271,7 @@
               <w:rPr>
                 <w:sz w:val="16"/>
                 <w:szCs w:val="16"/>
+                <w:lang w:val="en-US"/>
               </w:rPr>
             </w:pPr>
           </w:p>
@@ -24481,7 +24302,34 @@
                 <w:szCs w:val="20"/>
                 <w:lang w:val="en-US"/>
               </w:rPr>
-              <w:t>Receive 802.11b, packet length=1024 byte, -80dBm</w:t>
+              <w:t>Transmit 802.11g, OFDM 54Mbps, POUT =+16dBm</w:t>
+            </w:r>
+            <w:r>
+              <w:rPr>
+                <w:sz w:val="20"/>
+                <w:szCs w:val="20"/>
+                <w:vertAlign w:val="superscript"/>
+                <w:lang w:val="en-US"/>
+              </w:rPr>
+              <w:t>(</w:t>
+            </w:r>
+            <w:r>
+              <w:rPr>
+                <w:sz w:val="20"/>
+                <w:szCs w:val="20"/>
+                <w:vertAlign w:val="superscript"/>
+                <w:lang w:val="en-US"/>
+              </w:rPr>
+              <w:t>11</w:t>
+            </w:r>
+            <w:r>
+              <w:rPr>
+                <w:sz w:val="20"/>
+                <w:szCs w:val="20"/>
+                <w:vertAlign w:val="superscript"/>
+                <w:lang w:val="en-US"/>
+              </w:rPr>
+              <w:t>)</w:t>
             </w:r>
           </w:p>
         </w:tc>
@@ -24762,16 +24610,38 @@
               <w:rPr>
                 <w:sz w:val="20"/>
                 <w:szCs w:val="20"/>
-                <w:lang w:val="en-US"/>
               </w:rPr>
             </w:pPr>
             <w:r>
               <w:rPr>
                 <w:sz w:val="20"/>
                 <w:szCs w:val="20"/>
-                <w:lang w:val="en-US"/>
-              </w:rPr>
-              <w:t>Receive 802.11g, packet length=1024 byte, -70dBm</w:t>
+              </w:rPr>
+              <w:t>Transmit 802.11n, MCS7, POUT=+14dBm</w:t>
+            </w:r>
+            <w:r>
+              <w:rPr>
+                <w:sz w:val="20"/>
+                <w:szCs w:val="20"/>
+                <w:vertAlign w:val="superscript"/>
+              </w:rPr>
+              <w:t>(</w:t>
+            </w:r>
+            <w:r>
+              <w:rPr>
+                <w:sz w:val="20"/>
+                <w:szCs w:val="20"/>
+                <w:vertAlign w:val="superscript"/>
+              </w:rPr>
+              <w:t>12</w:t>
+            </w:r>
+            <w:r>
+              <w:rPr>
+                <w:sz w:val="20"/>
+                <w:szCs w:val="20"/>
+                <w:vertAlign w:val="superscript"/>
+              </w:rPr>
+              <w:t>)</w:t>
             </w:r>
           </w:p>
         </w:tc>
@@ -24786,14 +24656,12 @@
               <w:rPr>
                 <w:sz w:val="16"/>
                 <w:szCs w:val="16"/>
-                <w:lang w:val="en-US"/>
-              </w:rPr>
-            </w:pPr>
-            <w:r>
-              <w:rPr>
-                <w:sz w:val="16"/>
-                <w:szCs w:val="16"/>
-                <w:lang w:val="en-US"/>
+              </w:rPr>
+            </w:pPr>
+            <w:r>
+              <w:rPr>
+                <w:sz w:val="16"/>
+                <w:szCs w:val="16"/>
               </w:rPr>
               <w:t>5</w:t>
             </w:r>
@@ -24810,7 +24678,6 @@
               <w:rPr>
                 <w:sz w:val="16"/>
                 <w:szCs w:val="16"/>
-                <w:lang w:val="en-US"/>
               </w:rPr>
             </w:pPr>
           </w:p>
@@ -24826,7 +24693,6 @@
               <w:rPr>
                 <w:sz w:val="16"/>
                 <w:szCs w:val="16"/>
-                <w:lang w:val="en-US"/>
               </w:rPr>
             </w:pPr>
           </w:p>
@@ -24842,7 +24708,6 @@
               <w:rPr>
                 <w:sz w:val="16"/>
                 <w:szCs w:val="16"/>
-                <w:lang w:val="en-US"/>
               </w:rPr>
             </w:pPr>
           </w:p>
@@ -24864,7 +24729,6 @@
               <w:rPr>
                 <w:sz w:val="20"/>
                 <w:szCs w:val="20"/>
-                <w:lang w:val="en-US"/>
               </w:rPr>
             </w:pPr>
           </w:p>
@@ -24880,14 +24744,12 @@
               <w:rPr>
                 <w:sz w:val="16"/>
                 <w:szCs w:val="16"/>
-                <w:lang w:val="en-US"/>
-              </w:rPr>
-            </w:pPr>
-            <w:r>
-              <w:rPr>
-                <w:sz w:val="16"/>
-                <w:szCs w:val="16"/>
-                <w:lang w:val="en-US"/>
+              </w:rPr>
+            </w:pPr>
+            <w:r>
+              <w:rPr>
+                <w:sz w:val="16"/>
+                <w:szCs w:val="16"/>
               </w:rPr>
               <w:t>4</w:t>
             </w:r>
@@ -24904,7 +24766,6 @@
               <w:rPr>
                 <w:sz w:val="16"/>
                 <w:szCs w:val="16"/>
-                <w:lang w:val="en-US"/>
               </w:rPr>
             </w:pPr>
           </w:p>
@@ -24920,7 +24781,6 @@
               <w:rPr>
                 <w:sz w:val="16"/>
                 <w:szCs w:val="16"/>
-                <w:lang w:val="en-US"/>
               </w:rPr>
             </w:pPr>
           </w:p>
@@ -24936,7 +24796,6 @@
               <w:rPr>
                 <w:sz w:val="16"/>
                 <w:szCs w:val="16"/>
-                <w:lang w:val="en-US"/>
               </w:rPr>
             </w:pPr>
           </w:p>
@@ -24958,7 +24817,6 @@
               <w:rPr>
                 <w:sz w:val="20"/>
                 <w:szCs w:val="20"/>
-                <w:lang w:val="en-US"/>
               </w:rPr>
             </w:pPr>
           </w:p>
@@ -24974,14 +24832,12 @@
               <w:rPr>
                 <w:sz w:val="16"/>
                 <w:szCs w:val="16"/>
-                <w:lang w:val="en-US"/>
-              </w:rPr>
-            </w:pPr>
-            <w:r>
-              <w:rPr>
-                <w:sz w:val="16"/>
-                <w:szCs w:val="16"/>
-                <w:lang w:val="en-US"/>
+              </w:rPr>
+            </w:pPr>
+            <w:r>
+              <w:rPr>
+                <w:sz w:val="16"/>
+                <w:szCs w:val="16"/>
               </w:rPr>
               <w:t>3,3</w:t>
             </w:r>
@@ -24998,7 +24854,6 @@
               <w:rPr>
                 <w:sz w:val="16"/>
                 <w:szCs w:val="16"/>
-                <w:lang w:val="en-US"/>
               </w:rPr>
             </w:pPr>
           </w:p>
@@ -25014,7 +24869,6 @@
               <w:rPr>
                 <w:sz w:val="16"/>
                 <w:szCs w:val="16"/>
-                <w:lang w:val="en-US"/>
               </w:rPr>
             </w:pPr>
           </w:p>
@@ -25030,7 +24884,6 @@
               <w:rPr>
                 <w:sz w:val="16"/>
                 <w:szCs w:val="16"/>
-                <w:lang w:val="en-US"/>
               </w:rPr>
             </w:pPr>
           </w:p>
@@ -25061,7 +24914,669 @@
                 <w:szCs w:val="20"/>
                 <w:lang w:val="en-US"/>
               </w:rPr>
+              <w:t>Receive 802.11b, packet length=1024 byte, -80dBm</w:t>
+            </w:r>
+            <w:r>
+              <w:rPr>
+                <w:sz w:val="20"/>
+                <w:szCs w:val="20"/>
+                <w:vertAlign w:val="superscript"/>
+                <w:lang w:val="en-US"/>
+              </w:rPr>
+              <w:t>(</w:t>
+            </w:r>
+            <w:r>
+              <w:rPr>
+                <w:sz w:val="20"/>
+                <w:szCs w:val="20"/>
+                <w:vertAlign w:val="superscript"/>
+                <w:lang w:val="en-US"/>
+              </w:rPr>
+              <w:t>13</w:t>
+            </w:r>
+            <w:r>
+              <w:rPr>
+                <w:sz w:val="20"/>
+                <w:szCs w:val="20"/>
+                <w:vertAlign w:val="superscript"/>
+                <w:lang w:val="en-US"/>
+              </w:rPr>
+              <w:t>)</w:t>
+            </w:r>
+          </w:p>
+        </w:tc>
+        <w:tc>
+          <w:tcPr>
+            <w:tcW w:w="492" w:type="pct"/>
+            <w:vAlign w:val="center"/>
+          </w:tcPr>
+          <w:p>
+            <w:pPr>
+              <w:jc w:val="center"/>
+              <w:rPr>
+                <w:sz w:val="16"/>
+                <w:szCs w:val="16"/>
+                <w:lang w:val="en-US"/>
+              </w:rPr>
+            </w:pPr>
+            <w:r>
+              <w:rPr>
+                <w:sz w:val="16"/>
+                <w:szCs w:val="16"/>
+                <w:lang w:val="en-US"/>
+              </w:rPr>
+              <w:t>5</w:t>
+            </w:r>
+          </w:p>
+        </w:tc>
+        <w:tc>
+          <w:tcPr>
+            <w:tcW w:w="774" w:type="pct"/>
+            <w:vAlign w:val="center"/>
+          </w:tcPr>
+          <w:p>
+            <w:pPr>
+              <w:jc w:val="center"/>
+              <w:rPr>
+                <w:sz w:val="16"/>
+                <w:szCs w:val="16"/>
+                <w:lang w:val="en-US"/>
+              </w:rPr>
+            </w:pPr>
+          </w:p>
+        </w:tc>
+        <w:tc>
+          <w:tcPr>
+            <w:tcW w:w="706" w:type="pct"/>
+            <w:vAlign w:val="center"/>
+          </w:tcPr>
+          <w:p>
+            <w:pPr>
+              <w:jc w:val="center"/>
+              <w:rPr>
+                <w:sz w:val="16"/>
+                <w:szCs w:val="16"/>
+                <w:lang w:val="en-US"/>
+              </w:rPr>
+            </w:pPr>
+          </w:p>
+        </w:tc>
+        <w:tc>
+          <w:tcPr>
+            <w:tcW w:w="635" w:type="pct"/>
+            <w:vAlign w:val="center"/>
+          </w:tcPr>
+          <w:p>
+            <w:pPr>
+              <w:jc w:val="center"/>
+              <w:rPr>
+                <w:sz w:val="16"/>
+                <w:szCs w:val="16"/>
+                <w:lang w:val="en-US"/>
+              </w:rPr>
+            </w:pPr>
+          </w:p>
+        </w:tc>
+      </w:tr>
+      <w:tr>
+        <w:trPr>
+          <w:trHeight w:val="283"/>
+        </w:trPr>
+        <w:tc>
+          <w:tcPr>
+            <w:tcW w:w="2393" w:type="pct"/>
+            <w:vMerge/>
+            <w:vAlign w:val="center"/>
+          </w:tcPr>
+          <w:p>
+            <w:pPr>
+              <w:jc w:val="center"/>
+              <w:rPr>
+                <w:sz w:val="20"/>
+                <w:szCs w:val="20"/>
+                <w:lang w:val="en-US"/>
+              </w:rPr>
+            </w:pPr>
+          </w:p>
+        </w:tc>
+        <w:tc>
+          <w:tcPr>
+            <w:tcW w:w="492" w:type="pct"/>
+            <w:vAlign w:val="center"/>
+          </w:tcPr>
+          <w:p>
+            <w:pPr>
+              <w:jc w:val="center"/>
+              <w:rPr>
+                <w:sz w:val="16"/>
+                <w:szCs w:val="16"/>
+                <w:lang w:val="en-US"/>
+              </w:rPr>
+            </w:pPr>
+            <w:r>
+              <w:rPr>
+                <w:sz w:val="16"/>
+                <w:szCs w:val="16"/>
+                <w:lang w:val="en-US"/>
+              </w:rPr>
+              <w:t>4</w:t>
+            </w:r>
+          </w:p>
+        </w:tc>
+        <w:tc>
+          <w:tcPr>
+            <w:tcW w:w="774" w:type="pct"/>
+            <w:vAlign w:val="center"/>
+          </w:tcPr>
+          <w:p>
+            <w:pPr>
+              <w:jc w:val="center"/>
+              <w:rPr>
+                <w:sz w:val="16"/>
+                <w:szCs w:val="16"/>
+                <w:lang w:val="en-US"/>
+              </w:rPr>
+            </w:pPr>
+          </w:p>
+        </w:tc>
+        <w:tc>
+          <w:tcPr>
+            <w:tcW w:w="706" w:type="pct"/>
+            <w:vAlign w:val="center"/>
+          </w:tcPr>
+          <w:p>
+            <w:pPr>
+              <w:jc w:val="center"/>
+              <w:rPr>
+                <w:sz w:val="16"/>
+                <w:szCs w:val="16"/>
+                <w:lang w:val="en-US"/>
+              </w:rPr>
+            </w:pPr>
+          </w:p>
+        </w:tc>
+        <w:tc>
+          <w:tcPr>
+            <w:tcW w:w="635" w:type="pct"/>
+            <w:vAlign w:val="center"/>
+          </w:tcPr>
+          <w:p>
+            <w:pPr>
+              <w:jc w:val="center"/>
+              <w:rPr>
+                <w:sz w:val="16"/>
+                <w:szCs w:val="16"/>
+                <w:lang w:val="en-US"/>
+              </w:rPr>
+            </w:pPr>
+          </w:p>
+        </w:tc>
+      </w:tr>
+      <w:tr>
+        <w:trPr>
+          <w:trHeight w:val="283"/>
+        </w:trPr>
+        <w:tc>
+          <w:tcPr>
+            <w:tcW w:w="2393" w:type="pct"/>
+            <w:vMerge/>
+            <w:vAlign w:val="center"/>
+          </w:tcPr>
+          <w:p>
+            <w:pPr>
+              <w:jc w:val="center"/>
+              <w:rPr>
+                <w:sz w:val="20"/>
+                <w:szCs w:val="20"/>
+                <w:lang w:val="en-US"/>
+              </w:rPr>
+            </w:pPr>
+          </w:p>
+        </w:tc>
+        <w:tc>
+          <w:tcPr>
+            <w:tcW w:w="492" w:type="pct"/>
+            <w:vAlign w:val="center"/>
+          </w:tcPr>
+          <w:p>
+            <w:pPr>
+              <w:jc w:val="center"/>
+              <w:rPr>
+                <w:sz w:val="16"/>
+                <w:szCs w:val="16"/>
+                <w:lang w:val="en-US"/>
+              </w:rPr>
+            </w:pPr>
+            <w:r>
+              <w:rPr>
+                <w:sz w:val="16"/>
+                <w:szCs w:val="16"/>
+                <w:lang w:val="en-US"/>
+              </w:rPr>
+              <w:t>3,3</w:t>
+            </w:r>
+          </w:p>
+        </w:tc>
+        <w:tc>
+          <w:tcPr>
+            <w:tcW w:w="774" w:type="pct"/>
+            <w:vAlign w:val="center"/>
+          </w:tcPr>
+          <w:p>
+            <w:pPr>
+              <w:jc w:val="center"/>
+              <w:rPr>
+                <w:sz w:val="16"/>
+                <w:szCs w:val="16"/>
+                <w:lang w:val="en-US"/>
+              </w:rPr>
+            </w:pPr>
+          </w:p>
+        </w:tc>
+        <w:tc>
+          <w:tcPr>
+            <w:tcW w:w="706" w:type="pct"/>
+            <w:vAlign w:val="center"/>
+          </w:tcPr>
+          <w:p>
+            <w:pPr>
+              <w:jc w:val="center"/>
+              <w:rPr>
+                <w:sz w:val="16"/>
+                <w:szCs w:val="16"/>
+                <w:lang w:val="en-US"/>
+              </w:rPr>
+            </w:pPr>
+          </w:p>
+        </w:tc>
+        <w:tc>
+          <w:tcPr>
+            <w:tcW w:w="635" w:type="pct"/>
+            <w:vAlign w:val="center"/>
+          </w:tcPr>
+          <w:p>
+            <w:pPr>
+              <w:jc w:val="center"/>
+              <w:rPr>
+                <w:sz w:val="16"/>
+                <w:szCs w:val="16"/>
+                <w:lang w:val="en-US"/>
+              </w:rPr>
+            </w:pPr>
+          </w:p>
+        </w:tc>
+      </w:tr>
+      <w:tr>
+        <w:trPr>
+          <w:trHeight w:val="283"/>
+        </w:trPr>
+        <w:tc>
+          <w:tcPr>
+            <w:tcW w:w="2393" w:type="pct"/>
+            <w:vMerge w:val="restart"/>
+            <w:vAlign w:val="center"/>
+          </w:tcPr>
+          <w:p>
+            <w:pPr>
+              <w:jc w:val="center"/>
+              <w:rPr>
+                <w:sz w:val="20"/>
+                <w:szCs w:val="20"/>
+                <w:lang w:val="en-US"/>
+              </w:rPr>
+            </w:pPr>
+            <w:r>
+              <w:rPr>
+                <w:sz w:val="20"/>
+                <w:szCs w:val="20"/>
+                <w:lang w:val="en-US"/>
+              </w:rPr>
+              <w:t>Receive 802.11g, packet length=1024 byte, -70dBm</w:t>
+            </w:r>
+            <w:r>
+              <w:rPr>
+                <w:sz w:val="20"/>
+                <w:szCs w:val="20"/>
+                <w:vertAlign w:val="superscript"/>
+                <w:lang w:val="en-US"/>
+              </w:rPr>
+              <w:t>(</w:t>
+            </w:r>
+            <w:r>
+              <w:rPr>
+                <w:sz w:val="20"/>
+                <w:szCs w:val="20"/>
+                <w:vertAlign w:val="superscript"/>
+                <w:lang w:val="en-US"/>
+              </w:rPr>
+              <w:t>14</w:t>
+            </w:r>
+            <w:r>
+              <w:rPr>
+                <w:sz w:val="20"/>
+                <w:szCs w:val="20"/>
+                <w:vertAlign w:val="superscript"/>
+                <w:lang w:val="en-US"/>
+              </w:rPr>
+              <w:t>)</w:t>
+            </w:r>
+          </w:p>
+        </w:tc>
+        <w:tc>
+          <w:tcPr>
+            <w:tcW w:w="492" w:type="pct"/>
+            <w:vAlign w:val="center"/>
+          </w:tcPr>
+          <w:p>
+            <w:pPr>
+              <w:jc w:val="center"/>
+              <w:rPr>
+                <w:sz w:val="16"/>
+                <w:szCs w:val="16"/>
+                <w:lang w:val="en-US"/>
+              </w:rPr>
+            </w:pPr>
+            <w:r>
+              <w:rPr>
+                <w:sz w:val="16"/>
+                <w:szCs w:val="16"/>
+                <w:lang w:val="en-US"/>
+              </w:rPr>
+              <w:t>5</w:t>
+            </w:r>
+          </w:p>
+        </w:tc>
+        <w:tc>
+          <w:tcPr>
+            <w:tcW w:w="774" w:type="pct"/>
+            <w:vAlign w:val="center"/>
+          </w:tcPr>
+          <w:p>
+            <w:pPr>
+              <w:jc w:val="center"/>
+              <w:rPr>
+                <w:sz w:val="16"/>
+                <w:szCs w:val="16"/>
+                <w:lang w:val="en-US"/>
+              </w:rPr>
+            </w:pPr>
+          </w:p>
+        </w:tc>
+        <w:tc>
+          <w:tcPr>
+            <w:tcW w:w="706" w:type="pct"/>
+            <w:vAlign w:val="center"/>
+          </w:tcPr>
+          <w:p>
+            <w:pPr>
+              <w:jc w:val="center"/>
+              <w:rPr>
+                <w:sz w:val="16"/>
+                <w:szCs w:val="16"/>
+                <w:lang w:val="en-US"/>
+              </w:rPr>
+            </w:pPr>
+          </w:p>
+        </w:tc>
+        <w:tc>
+          <w:tcPr>
+            <w:tcW w:w="635" w:type="pct"/>
+            <w:vAlign w:val="center"/>
+          </w:tcPr>
+          <w:p>
+            <w:pPr>
+              <w:jc w:val="center"/>
+              <w:rPr>
+                <w:sz w:val="16"/>
+                <w:szCs w:val="16"/>
+                <w:lang w:val="en-US"/>
+              </w:rPr>
+            </w:pPr>
+          </w:p>
+        </w:tc>
+      </w:tr>
+      <w:tr>
+        <w:trPr>
+          <w:trHeight w:val="283"/>
+        </w:trPr>
+        <w:tc>
+          <w:tcPr>
+            <w:tcW w:w="2393" w:type="pct"/>
+            <w:vMerge/>
+            <w:vAlign w:val="center"/>
+          </w:tcPr>
+          <w:p>
+            <w:pPr>
+              <w:jc w:val="center"/>
+              <w:rPr>
+                <w:sz w:val="20"/>
+                <w:szCs w:val="20"/>
+                <w:lang w:val="en-US"/>
+              </w:rPr>
+            </w:pPr>
+          </w:p>
+        </w:tc>
+        <w:tc>
+          <w:tcPr>
+            <w:tcW w:w="492" w:type="pct"/>
+            <w:vAlign w:val="center"/>
+          </w:tcPr>
+          <w:p>
+            <w:pPr>
+              <w:jc w:val="center"/>
+              <w:rPr>
+                <w:sz w:val="16"/>
+                <w:szCs w:val="16"/>
+                <w:lang w:val="en-US"/>
+              </w:rPr>
+            </w:pPr>
+            <w:r>
+              <w:rPr>
+                <w:sz w:val="16"/>
+                <w:szCs w:val="16"/>
+                <w:lang w:val="en-US"/>
+              </w:rPr>
+              <w:t>4</w:t>
+            </w:r>
+          </w:p>
+        </w:tc>
+        <w:tc>
+          <w:tcPr>
+            <w:tcW w:w="774" w:type="pct"/>
+            <w:vAlign w:val="center"/>
+          </w:tcPr>
+          <w:p>
+            <w:pPr>
+              <w:jc w:val="center"/>
+              <w:rPr>
+                <w:sz w:val="16"/>
+                <w:szCs w:val="16"/>
+                <w:lang w:val="en-US"/>
+              </w:rPr>
+            </w:pPr>
+          </w:p>
+        </w:tc>
+        <w:tc>
+          <w:tcPr>
+            <w:tcW w:w="706" w:type="pct"/>
+            <w:vAlign w:val="center"/>
+          </w:tcPr>
+          <w:p>
+            <w:pPr>
+              <w:jc w:val="center"/>
+              <w:rPr>
+                <w:sz w:val="16"/>
+                <w:szCs w:val="16"/>
+                <w:lang w:val="en-US"/>
+              </w:rPr>
+            </w:pPr>
+          </w:p>
+        </w:tc>
+        <w:tc>
+          <w:tcPr>
+            <w:tcW w:w="635" w:type="pct"/>
+            <w:vAlign w:val="center"/>
+          </w:tcPr>
+          <w:p>
+            <w:pPr>
+              <w:jc w:val="center"/>
+              <w:rPr>
+                <w:sz w:val="16"/>
+                <w:szCs w:val="16"/>
+                <w:lang w:val="en-US"/>
+              </w:rPr>
+            </w:pPr>
+          </w:p>
+        </w:tc>
+      </w:tr>
+      <w:tr>
+        <w:trPr>
+          <w:trHeight w:val="283"/>
+        </w:trPr>
+        <w:tc>
+          <w:tcPr>
+            <w:tcW w:w="2393" w:type="pct"/>
+            <w:vMerge/>
+            <w:vAlign w:val="center"/>
+          </w:tcPr>
+          <w:p>
+            <w:pPr>
+              <w:jc w:val="center"/>
+              <w:rPr>
+                <w:sz w:val="20"/>
+                <w:szCs w:val="20"/>
+                <w:lang w:val="en-US"/>
+              </w:rPr>
+            </w:pPr>
+          </w:p>
+        </w:tc>
+        <w:tc>
+          <w:tcPr>
+            <w:tcW w:w="492" w:type="pct"/>
+            <w:vAlign w:val="center"/>
+          </w:tcPr>
+          <w:p>
+            <w:pPr>
+              <w:jc w:val="center"/>
+              <w:rPr>
+                <w:sz w:val="16"/>
+                <w:szCs w:val="16"/>
+                <w:lang w:val="en-US"/>
+              </w:rPr>
+            </w:pPr>
+            <w:r>
+              <w:rPr>
+                <w:sz w:val="16"/>
+                <w:szCs w:val="16"/>
+                <w:lang w:val="en-US"/>
+              </w:rPr>
+              <w:t>3,3</w:t>
+            </w:r>
+          </w:p>
+        </w:tc>
+        <w:tc>
+          <w:tcPr>
+            <w:tcW w:w="774" w:type="pct"/>
+            <w:vAlign w:val="center"/>
+          </w:tcPr>
+          <w:p>
+            <w:pPr>
+              <w:jc w:val="center"/>
+              <w:rPr>
+                <w:sz w:val="16"/>
+                <w:szCs w:val="16"/>
+                <w:lang w:val="en-US"/>
+              </w:rPr>
+            </w:pPr>
+          </w:p>
+        </w:tc>
+        <w:tc>
+          <w:tcPr>
+            <w:tcW w:w="706" w:type="pct"/>
+            <w:vAlign w:val="center"/>
+          </w:tcPr>
+          <w:p>
+            <w:pPr>
+              <w:jc w:val="center"/>
+              <w:rPr>
+                <w:sz w:val="16"/>
+                <w:szCs w:val="16"/>
+                <w:lang w:val="en-US"/>
+              </w:rPr>
+            </w:pPr>
+          </w:p>
+        </w:tc>
+        <w:tc>
+          <w:tcPr>
+            <w:tcW w:w="635" w:type="pct"/>
+            <w:vAlign w:val="center"/>
+          </w:tcPr>
+          <w:p>
+            <w:pPr>
+              <w:jc w:val="center"/>
+              <w:rPr>
+                <w:sz w:val="16"/>
+                <w:szCs w:val="16"/>
+                <w:lang w:val="en-US"/>
+              </w:rPr>
+            </w:pPr>
+          </w:p>
+        </w:tc>
+      </w:tr>
+      <w:tr>
+        <w:trPr>
+          <w:trHeight w:val="283"/>
+        </w:trPr>
+        <w:tc>
+          <w:tcPr>
+            <w:tcW w:w="2393" w:type="pct"/>
+            <w:vMerge w:val="restart"/>
+            <w:vAlign w:val="center"/>
+          </w:tcPr>
+          <w:p>
+            <w:pPr>
+              <w:jc w:val="center"/>
+              <w:rPr>
+                <w:sz w:val="20"/>
+                <w:szCs w:val="20"/>
+                <w:lang w:val="en-US"/>
+              </w:rPr>
+            </w:pPr>
+            <w:r>
+              <w:rPr>
+                <w:sz w:val="20"/>
+                <w:szCs w:val="20"/>
+                <w:lang w:val="en-US"/>
+              </w:rPr>
+              <w:lastRenderedPageBreak/>
               <w:t>Receive 802.11n, packet length=1024 byte, -65dBm</w:t>
+            </w:r>
+            <w:r>
+              <w:rPr>
+                <w:sz w:val="20"/>
+                <w:szCs w:val="20"/>
+                <w:vertAlign w:val="superscript"/>
+                <w:lang w:val="en-US"/>
+              </w:rPr>
+              <w:t>(</w:t>
+            </w:r>
+            <w:r>
+              <w:rPr>
+                <w:sz w:val="20"/>
+                <w:szCs w:val="20"/>
+                <w:vertAlign w:val="superscript"/>
+                <w:lang w:val="en-US"/>
+              </w:rPr>
+              <w:t>15</w:t>
+            </w:r>
+            <w:r>
+              <w:rPr>
+                <w:sz w:val="20"/>
+                <w:szCs w:val="20"/>
+                <w:vertAlign w:val="superscript"/>
+                <w:lang w:val="en-US"/>
+              </w:rPr>
+              <w:t>)</w:t>
             </w:r>
           </w:p>
         </w:tc>
@@ -25353,90 +25868,116 @@
     </w:p>
     <w:p>
       <w:pPr>
-        <w:pStyle w:val="Ttulo3"/>
-      </w:pPr>
-      <w:r>
-        <w:lastRenderedPageBreak/>
-        <w:tab/>
-      </w:r>
-      <w:bookmarkStart w:id="29" w:name="_Toc516093740"/>
-      <w:r>
-        <w:t>Notas:</w:t>
-      </w:r>
-      <w:bookmarkEnd w:id="29"/>
-    </w:p>
-    <w:p>
-      <w:pPr>
-        <w:pStyle w:val="PargrafodaLista"/>
-        <w:numPr>
-          <w:ilvl w:val="0"/>
-          <w:numId w:val="3"/>
-        </w:numPr>
         <w:jc w:val="both"/>
         <w:rPr>
           <w:sz w:val="20"/>
           <w:szCs w:val="20"/>
         </w:rPr>
       </w:pPr>
-      <w:r>
-        <w:rPr>
-          <w:sz w:val="20"/>
-          <w:szCs w:val="20"/>
-        </w:rPr>
-        <w:t xml:space="preserve">Existem dois códigos distintos, para que seja feita uma análise mais bem elaborada. O primeiro código </w:t>
-      </w:r>
-      <w:r>
-        <w:rPr>
-          <w:rStyle w:val="Refdenotaderodap"/>
-          <w:sz w:val="20"/>
-          <w:szCs w:val="20"/>
-        </w:rPr>
-        <w:footnoteReference w:id="3"/>
-      </w:r>
-      <w:r>
-        <w:rPr>
-          <w:sz w:val="20"/>
-          <w:szCs w:val="20"/>
-        </w:rPr>
-        <w:t xml:space="preserve"> </w:t>
-      </w:r>
-      <w:r>
-        <w:rPr>
-          <w:sz w:val="20"/>
-          <w:szCs w:val="20"/>
-        </w:rPr>
-        <w:t xml:space="preserve">tem como objetivo testar os modos </w:t>
-      </w:r>
-      <w:r>
-        <w:rPr>
-          <w:sz w:val="20"/>
-          <w:szCs w:val="20"/>
-        </w:rPr>
-        <w:t>operacionais</w:t>
-      </w:r>
-      <w:r>
-        <w:rPr>
-          <w:sz w:val="20"/>
-          <w:szCs w:val="20"/>
-        </w:rPr>
-        <w:t xml:space="preserve"> do ESP, já o segundo</w:t>
-      </w:r>
-      <w:r>
-        <w:rPr>
-          <w:rStyle w:val="Refdenotaderodap"/>
-          <w:sz w:val="20"/>
-          <w:szCs w:val="20"/>
-        </w:rPr>
-        <w:footnoteReference w:id="4"/>
-      </w:r>
-      <w:r>
-        <w:rPr>
-          <w:sz w:val="20"/>
-          <w:szCs w:val="20"/>
-        </w:rPr>
-        <w:t>, possui como única finalidade testar os diferentes modos de transmissão de dados.</w:t>
-      </w:r>
     </w:p>
+    <w:tbl>
+      <w:tblPr>
+        <w:tblStyle w:val="Tabelacomgrade"/>
+        <w:tblW w:w="0" w:type="auto"/>
+        <w:tblLook w:val="04A0" w:firstRow="1" w:lastRow="0" w:firstColumn="1" w:lastColumn="0" w:noHBand="0" w:noVBand="1"/>
+      </w:tblPr>
+      <w:tblGrid>
+        <w:gridCol w:w="10456"/>
+      </w:tblGrid>
+      <w:tr>
+        <w:tc>
+          <w:tcPr>
+            <w:tcW w:w="10456" w:type="dxa"/>
+          </w:tcPr>
+          <w:p>
+            <w:pPr>
+              <w:pStyle w:val="Ttulo3"/>
+              <w:outlineLvl w:val="2"/>
+            </w:pPr>
+            <w:r>
+              <w:tab/>
+            </w:r>
+            <w:bookmarkStart w:id="29" w:name="_Toc516093740"/>
+            <w:r>
+              <w:t>Notas:</w:t>
+            </w:r>
+            <w:bookmarkEnd w:id="29"/>
+          </w:p>
+          <w:p>
+            <w:pPr>
+              <w:pStyle w:val="PargrafodaLista"/>
+            </w:pPr>
+            <w:r>
+              <w:rPr>
+                <w:sz w:val="20"/>
+                <w:szCs w:val="20"/>
+              </w:rPr>
+              <w:t xml:space="preserve">Existem dois códigos distintos, para que seja feita uma análise mais bem elaborada. O primeiro código </w:t>
+            </w:r>
+            <w:r>
+              <w:rPr>
+                <w:rStyle w:val="Refdenotaderodap"/>
+                <w:sz w:val="20"/>
+                <w:szCs w:val="20"/>
+              </w:rPr>
+              <w:footnoteReference w:id="3"/>
+            </w:r>
+            <w:r>
+              <w:rPr>
+                <w:sz w:val="20"/>
+                <w:szCs w:val="20"/>
+              </w:rPr>
+              <w:t xml:space="preserve"> tem como objetivo testar os modos operacionais do ESP, já o segundo</w:t>
+            </w:r>
+            <w:r>
+              <w:rPr>
+                <w:rStyle w:val="Refdenotaderodap"/>
+                <w:sz w:val="20"/>
+                <w:szCs w:val="20"/>
+              </w:rPr>
+              <w:footnoteReference w:id="4"/>
+            </w:r>
+            <w:r>
+              <w:rPr>
+                <w:sz w:val="20"/>
+                <w:szCs w:val="20"/>
+              </w:rPr>
+              <w:t>, possui como única finalidade testar os diferentes modos de transmissão de dados.</w:t>
+            </w:r>
+          </w:p>
+          <w:p>
+            <w:pPr>
+              <w:pStyle w:val="PargrafodaLista"/>
+              <w:numPr>
+                <w:ilvl w:val="0"/>
+                <w:numId w:val="4"/>
+              </w:numPr>
+            </w:pPr>
+            <w:r>
+              <w:t xml:space="preserve">No modo </w:t>
+            </w:r>
+            <w:r>
+              <w:rPr>
+                <w:i/>
+              </w:rPr>
+              <w:t xml:space="preserve">standby </w:t>
+            </w:r>
+            <w:r>
+              <w:t xml:space="preserve">o led onboard permanece ligado, sendo necessário caso queria desliga-lo, configurar via </w:t>
+            </w:r>
+            <w:r>
+              <w:rPr>
+                <w:i/>
+              </w:rPr>
+              <w:t>software</w:t>
+            </w:r>
+            <w:r>
+              <w:t xml:space="preserve">. </w:t>
+            </w:r>
+          </w:p>
+        </w:tc>
+      </w:tr>
+    </w:tbl>
     <w:p/>
     <w:p/>
     <w:p>
@@ -25588,13 +26129,8 @@
         <w:t xml:space="preserve"> e</w:t>
       </w:r>
       <w:r>
-        <w:t xml:space="preserve"> </w:t>
-      </w:r>
-      <w:proofErr w:type="spellStart"/>
-      <w:r>
-        <w:t>mAh</w:t>
-      </w:r>
-      <w:proofErr w:type="spellEnd"/>
+        <w:t xml:space="preserve"> mAh</w:t>
+      </w:r>
       <w:r>
         <w:t>.</w:t>
       </w:r>
@@ -25829,13 +26365,8 @@
       </w:r>
     </w:p>
     <w:p>
-      <w:proofErr w:type="gramStart"/>
-      <w:r>
-        <w:t>peso</w:t>
-      </w:r>
-      <w:proofErr w:type="gramEnd"/>
-      <w:r>
-        <w:t>1 = valor do peso1 aplicado ao tamanho</w:t>
+      <w:r>
+        <w:t>peso1 = valor do peso1 aplicado ao tamanho</w:t>
       </w:r>
     </w:p>
     <w:p>
@@ -25844,42 +26375,20 @@
       </w:r>
     </w:p>
     <w:p>
-      <w:proofErr w:type="gramStart"/>
       <w:r>
         <w:lastRenderedPageBreak/>
-        <w:t>peso</w:t>
-      </w:r>
-      <w:proofErr w:type="gramEnd"/>
-      <w:r>
-        <w:t>2 = valor do peso2 aplicado ao Custo</w:t>
+        <w:t>peso2 = valor do peso2 aplicado ao Custo</w:t>
       </w:r>
     </w:p>
     <w:p>
-      <w:proofErr w:type="spellStart"/>
-      <w:proofErr w:type="gramStart"/>
-      <w:r>
-        <w:t>mAh</w:t>
-      </w:r>
-      <w:proofErr w:type="spellEnd"/>
-      <w:proofErr w:type="gramEnd"/>
-      <w:r>
-        <w:t xml:space="preserve"> = Corrente fornecida em 1 hora de uso pela bateria</w:t>
+      <w:r>
+        <w:t>mAh = Corrente fornecida em 1 hora de uso pela bateria</w:t>
       </w:r>
     </w:p>
     <w:p>
-      <w:proofErr w:type="gramStart"/>
-      <w:r>
-        <w:t>peso</w:t>
-      </w:r>
-      <w:proofErr w:type="gramEnd"/>
-      <w:r>
-        <w:t xml:space="preserve">3 = valor do peso3 aplicado ao </w:t>
-      </w:r>
-      <w:proofErr w:type="spellStart"/>
-      <w:r>
-        <w:t>mAh</w:t>
-      </w:r>
-      <w:proofErr w:type="spellEnd"/>
+      <w:r>
+        <w:t>peso3 = valor do peso3 aplicado ao mAh</w:t>
+      </w:r>
     </w:p>
     <w:p>
       <w:pPr>
@@ -26458,7 +26967,6 @@
           <w:color w:val="000000" w:themeColor="text1"/>
           <w:sz w:val="28"/>
         </w:rPr>
-        <w:lastRenderedPageBreak/>
         <w:t>REFERÊNCIAS</w:t>
       </w:r>
       <w:bookmarkEnd w:id="42"/>
@@ -26513,15 +27021,7 @@
               <w:jc w:val="both"/>
             </w:pPr>
             <w:r>
-              <w:t xml:space="preserve">STA-ELETRONICA. Pilhas e baterias </w:t>
-            </w:r>
-            <w:proofErr w:type="spellStart"/>
-            <w:r>
-              <w:t>Rontek</w:t>
-            </w:r>
-            <w:proofErr w:type="spellEnd"/>
-            <w:r>
-              <w:t xml:space="preserve">. Disponível em: </w:t>
+              <w:t xml:space="preserve">STA-ELETRONICA. Pilhas e baterias Rontek. Disponível em: </w:t>
             </w:r>
             <w:hyperlink r:id="rId11" w:history="1">
               <w:r>
@@ -26596,11 +27096,9 @@
             <w:r>
               <w:t xml:space="preserve">. Pilhas e baterias </w:t>
             </w:r>
-            <w:proofErr w:type="spellStart"/>
             <w:r>
               <w:t>Ni-mh</w:t>
             </w:r>
-            <w:proofErr w:type="spellEnd"/>
             <w:r>
               <w:t xml:space="preserve">. Disponível em: </w:t>
             </w:r>
@@ -26685,15 +27183,7 @@
               <w:t>GOLDPOWER</w:t>
             </w:r>
             <w:r>
-              <w:t xml:space="preserve">. Pilhas e baterias </w:t>
-            </w:r>
-            <w:proofErr w:type="spellStart"/>
-            <w:r>
-              <w:t>Ni-mh</w:t>
-            </w:r>
-            <w:proofErr w:type="spellEnd"/>
-            <w:r>
-              <w:t xml:space="preserve">. Disponível em: </w:t>
+              <w:t xml:space="preserve">. Pilhas e baterias Ni-mh. Disponível em: </w:t>
             </w:r>
             <w:hyperlink r:id="rId13" w:history="1">
               <w:r>
@@ -26767,15 +27257,7 @@
               <w:jc w:val="both"/>
             </w:pPr>
             <w:r>
-              <w:t xml:space="preserve">STA-ELETRONICA. Pilhas e baterias </w:t>
-            </w:r>
-            <w:proofErr w:type="spellStart"/>
-            <w:r>
-              <w:t>Rontek</w:t>
-            </w:r>
-            <w:proofErr w:type="spellEnd"/>
-            <w:r>
-              <w:t xml:space="preserve">. Disponível em: </w:t>
+              <w:t xml:space="preserve">STA-ELETRONICA. Pilhas e baterias Rontek. Disponível em: </w:t>
             </w:r>
             <w:hyperlink r:id="rId14" w:history="1">
               <w:r>
@@ -26932,15 +27414,7 @@
               <w:t>COMP DISTRIBUIDORA.</w:t>
             </w:r>
             <w:r>
-              <w:t xml:space="preserve"> Bateria recarregável </w:t>
-            </w:r>
-            <w:proofErr w:type="spellStart"/>
-            <w:r>
-              <w:t>Knup</w:t>
-            </w:r>
-            <w:proofErr w:type="spellEnd"/>
-            <w:r>
-              <w:t xml:space="preserve">. Disponível em: </w:t>
+              <w:t xml:space="preserve"> Bateria recarregável Knup. Disponível em: </w:t>
             </w:r>
             <w:r>
               <w:t xml:space="preserve"> </w:t>
@@ -27023,15 +27497,7 @@
               <w:jc w:val="both"/>
             </w:pPr>
             <w:r>
-              <w:t>FLEXGOLD. Flex X-</w:t>
-            </w:r>
-            <w:proofErr w:type="spellStart"/>
-            <w:r>
-              <w:t>cell</w:t>
-            </w:r>
-            <w:proofErr w:type="spellEnd"/>
-            <w:r>
-              <w:t xml:space="preserve">. Disponível em: </w:t>
+              <w:t xml:space="preserve">FLEXGOLD. Flex X-cell. Disponível em: </w:t>
             </w:r>
             <w:hyperlink r:id="rId17" w:history="1">
               <w:r>
@@ -27115,23 +27581,7 @@
                 <w:color w:val="000000"/>
                 <w:shd w:val="clear" w:color="auto" w:fill="FFFFFF"/>
               </w:rPr>
-              <w:t xml:space="preserve">FULLYMAX. Bateria </w:t>
-            </w:r>
-            <w:proofErr w:type="spellStart"/>
-            <w:r>
-              <w:rPr>
-                <w:color w:val="000000"/>
-                <w:shd w:val="clear" w:color="auto" w:fill="FFFFFF"/>
-              </w:rPr>
-              <w:t>Fullymax</w:t>
-            </w:r>
-            <w:proofErr w:type="spellEnd"/>
-            <w:r>
-              <w:rPr>
-                <w:color w:val="000000"/>
-                <w:shd w:val="clear" w:color="auto" w:fill="FFFFFF"/>
-              </w:rPr>
-              <w:t xml:space="preserve"> SYMA. Disponível em:  </w:t>
+              <w:t xml:space="preserve">FULLYMAX. Bateria Fullymax SYMA. Disponível em:  </w:t>
             </w:r>
             <w:hyperlink r:id="rId18" w:history="1">
               <w:r>
@@ -27232,15 +27682,7 @@
               <w:jc w:val="both"/>
             </w:pPr>
             <w:r>
-              <w:t xml:space="preserve">STA-ELETRONICA. Pilhas e baterias </w:t>
-            </w:r>
-            <w:proofErr w:type="spellStart"/>
-            <w:r>
-              <w:t>Rontek</w:t>
-            </w:r>
-            <w:proofErr w:type="spellEnd"/>
-            <w:r>
-              <w:t xml:space="preserve">. Disponível em: </w:t>
+              <w:t xml:space="preserve">STA-ELETRONICA. Pilhas e baterias Rontek. Disponível em: </w:t>
             </w:r>
             <w:hyperlink r:id="rId19" w:history="1">
               <w:r>
@@ -27299,6 +27741,7 @@
               <w:jc w:val="both"/>
             </w:pPr>
             <w:r>
+              <w:lastRenderedPageBreak/>
               <w:t>[</w:t>
             </w:r>
             <w:bookmarkStart w:id="52" w:name="modelo_10"/>
@@ -27320,15 +27763,7 @@
               <w:jc w:val="both"/>
             </w:pPr>
             <w:r>
-              <w:t xml:space="preserve">STA-ELETRONICA. Pilhas e baterias </w:t>
-            </w:r>
-            <w:proofErr w:type="spellStart"/>
-            <w:r>
-              <w:t>Rontek</w:t>
-            </w:r>
-            <w:proofErr w:type="spellEnd"/>
-            <w:r>
-              <w:t xml:space="preserve">. Disponível em: </w:t>
+              <w:t xml:space="preserve">STA-ELETRONICA. Pilhas e baterias Rontek. Disponível em: </w:t>
             </w:r>
             <w:hyperlink r:id="rId20" w:history="1">
               <w:r>
@@ -27408,15 +27843,7 @@
               <w:jc w:val="both"/>
             </w:pPr>
             <w:r>
-              <w:t xml:space="preserve">STA-ELETRONICA. Pilhas e baterias </w:t>
-            </w:r>
-            <w:proofErr w:type="spellStart"/>
-            <w:r>
-              <w:t>Rontek</w:t>
-            </w:r>
-            <w:proofErr w:type="spellEnd"/>
-            <w:r>
-              <w:t xml:space="preserve">. Disponível em: </w:t>
+              <w:t xml:space="preserve">STA-ELETRONICA. Pilhas e baterias Rontek. Disponível em: </w:t>
             </w:r>
             <w:hyperlink r:id="rId21" w:history="1">
               <w:r>
@@ -27475,7 +27902,6 @@
               <w:jc w:val="both"/>
             </w:pPr>
             <w:r>
-              <w:lastRenderedPageBreak/>
               <w:t>[</w:t>
             </w:r>
             <w:bookmarkStart w:id="54" w:name="modelo_12"/>
@@ -27497,15 +27923,7 @@
               <w:jc w:val="both"/>
             </w:pPr>
             <w:r>
-              <w:t xml:space="preserve">STA-ELETRONICA. Pilhas e baterias </w:t>
-            </w:r>
-            <w:proofErr w:type="spellStart"/>
-            <w:r>
-              <w:t>Rontek</w:t>
-            </w:r>
-            <w:proofErr w:type="spellEnd"/>
-            <w:r>
-              <w:t xml:space="preserve">. Disponível em: </w:t>
+              <w:t xml:space="preserve">STA-ELETRONICA. Pilhas e baterias Rontek. Disponível em: </w:t>
             </w:r>
             <w:hyperlink r:id="rId22" w:history="1">
               <w:r>
@@ -27672,15 +28090,7 @@
               <w:jc w:val="both"/>
             </w:pPr>
             <w:r>
-              <w:t xml:space="preserve">STA-ELETRONICA. Pilhas e baterias </w:t>
-            </w:r>
-            <w:proofErr w:type="spellStart"/>
-            <w:r>
-              <w:t>Rontek</w:t>
-            </w:r>
-            <w:proofErr w:type="spellEnd"/>
-            <w:r>
-              <w:t xml:space="preserve">. Disponível em: </w:t>
+              <w:t xml:space="preserve">STA-ELETRONICA. Pilhas e baterias Rontek. Disponível em: </w:t>
             </w:r>
             <w:hyperlink r:id="rId24" w:history="1">
               <w:r>
@@ -27772,15 +28182,7 @@
               <w:jc w:val="both"/>
             </w:pPr>
             <w:r>
-              <w:t xml:space="preserve">STA-ELETRONICA. Pilhas e baterias </w:t>
-            </w:r>
-            <w:proofErr w:type="spellStart"/>
-            <w:r>
-              <w:t>Rontek</w:t>
-            </w:r>
-            <w:proofErr w:type="spellEnd"/>
-            <w:r>
-              <w:t xml:space="preserve">. Disponível em: </w:t>
+              <w:t xml:space="preserve">STA-ELETRONICA. Pilhas e baterias Rontek. Disponível em: </w:t>
             </w:r>
             <w:hyperlink r:id="rId25" w:history="1">
               <w:r>
@@ -27870,15 +28272,7 @@
               <w:jc w:val="both"/>
             </w:pPr>
             <w:r>
-              <w:t xml:space="preserve">STA-ELETRONICA. Pilhas e baterias </w:t>
-            </w:r>
-            <w:proofErr w:type="spellStart"/>
-            <w:r>
-              <w:t>Rontek</w:t>
-            </w:r>
-            <w:proofErr w:type="spellEnd"/>
-            <w:r>
-              <w:t xml:space="preserve">. Disponível em: </w:t>
+              <w:t xml:space="preserve">STA-ELETRONICA. Pilhas e baterias Rontek. Disponível em: </w:t>
             </w:r>
             <w:hyperlink r:id="rId26" w:history="1">
               <w:r>
@@ -28198,23 +28592,7 @@
                 <w:color w:val="000000"/>
                 <w:shd w:val="clear" w:color="auto" w:fill="FFFFFF"/>
               </w:rPr>
-              <w:t xml:space="preserve">FULLYMAX. Bateria </w:t>
-            </w:r>
-            <w:proofErr w:type="spellStart"/>
-            <w:r>
-              <w:rPr>
-                <w:color w:val="000000"/>
-                <w:shd w:val="clear" w:color="auto" w:fill="FFFFFF"/>
-              </w:rPr>
-              <w:t>Fullymax</w:t>
-            </w:r>
-            <w:proofErr w:type="spellEnd"/>
-            <w:r>
-              <w:rPr>
-                <w:color w:val="000000"/>
-                <w:shd w:val="clear" w:color="auto" w:fill="FFFFFF"/>
-              </w:rPr>
-              <w:t xml:space="preserve"> SYMA. Disponível em:  </w:t>
+              <w:t xml:space="preserve">FULLYMAX. Bateria Fullymax SYMA. Disponível em:  </w:t>
             </w:r>
             <w:hyperlink r:id="rId29" w:history="1">
               <w:r>
@@ -28288,6 +28666,7 @@
               <w:jc w:val="both"/>
             </w:pPr>
             <w:r>
+              <w:lastRenderedPageBreak/>
               <w:t>[</w:t>
             </w:r>
             <w:bookmarkStart w:id="62" w:name="datasheet_ESP8266"/>
@@ -28426,15 +28805,7 @@
               <w:jc w:val="both"/>
             </w:pPr>
             <w:r>
-              <w:t xml:space="preserve">MINAMOTO.  LiFePO4 </w:t>
-            </w:r>
-            <w:proofErr w:type="spellStart"/>
-            <w:r>
-              <w:t>Polymer</w:t>
-            </w:r>
-            <w:proofErr w:type="spellEnd"/>
-            <w:r>
-              <w:t xml:space="preserve"> MODELS. Disponível em: </w:t>
+              <w:t xml:space="preserve">MINAMOTO.  LiFePO4 Polymer MODELS. Disponível em: </w:t>
             </w:r>
             <w:hyperlink r:id="rId32" w:history="1">
               <w:r>
@@ -28493,7 +28864,6 @@
               <w:jc w:val="both"/>
             </w:pPr>
             <w:r>
-              <w:lastRenderedPageBreak/>
               <w:t>[</w:t>
             </w:r>
             <w:bookmarkStart w:id="64" w:name="minamoto_cyli"/>
@@ -28516,15 +28886,7 @@
               <w:jc w:val="both"/>
             </w:pPr>
             <w:r>
-              <w:t xml:space="preserve">MINAMOTO.  LiFePO4 </w:t>
-            </w:r>
-            <w:proofErr w:type="spellStart"/>
-            <w:r>
-              <w:t>Cylindrical</w:t>
-            </w:r>
-            <w:proofErr w:type="spellEnd"/>
-            <w:r>
-              <w:t xml:space="preserve"> MODELS. Disponível em: </w:t>
+              <w:t xml:space="preserve">MINAMOTO.  LiFePO4 Cylindrical MODELS. Disponível em: </w:t>
             </w:r>
             <w:hyperlink r:id="rId33" w:history="1">
               <w:r>
@@ -28693,6 +29055,7 @@
         <w:docPartUnique/>
       </w:docPartObj>
     </w:sdtPr>
+    <w:sdtEndPr/>
     <w:sdtContent>
       <w:p>
         <w:pPr>
@@ -28712,7 +29075,7 @@
           <w:rPr>
             <w:noProof/>
           </w:rPr>
-          <w:t>6</w:t>
+          <w:t>2</w:t>
         </w:r>
         <w:r>
           <w:fldChar w:fldCharType="end"/>
@@ -28874,15 +29237,7 @@
         <w:footnoteRef/>
       </w:r>
       <w:r>
-        <w:t xml:space="preserve"> O código referido pode ser acessado por este link do </w:t>
-      </w:r>
-      <w:proofErr w:type="spellStart"/>
-      <w:r>
-        <w:t>github</w:t>
-      </w:r>
-      <w:proofErr w:type="spellEnd"/>
-      <w:r>
-        <w:t xml:space="preserve">: </w:t>
+        <w:t xml:space="preserve"> O código referido pode ser acessado por este link do github: </w:t>
       </w:r>
       <w:hyperlink r:id="rId3" w:history="1">
         <w:r>
@@ -28916,15 +29271,7 @@
         <w:footnoteRef/>
       </w:r>
       <w:r>
-        <w:t xml:space="preserve"> O código referido pode ser acessado por este link do </w:t>
-      </w:r>
-      <w:proofErr w:type="spellStart"/>
-      <w:r>
-        <w:t>github</w:t>
-      </w:r>
-      <w:proofErr w:type="spellEnd"/>
-      <w:r>
-        <w:t>: XXXXXXXX</w:t>
+        <w:t xml:space="preserve"> O código referido pode ser acessado por este link do github: XXXXXXXX</w:t>
       </w:r>
     </w:p>
   </w:footnote>
@@ -29023,6 +29370,96 @@
     </w:lvl>
   </w:abstractNum>
   <w:abstractNum w:abstractNumId="1" w15:restartNumberingAfterBreak="0">
+    <w:nsid w:val="2D2D51FF"/>
+    <w:multiLevelType w:val="hybridMultilevel"/>
+    <w:tmpl w:val="579EDA5C"/>
+    <w:lvl w:ilvl="0" w:tplc="602C0CDA">
+      <w:start w:val="1"/>
+      <w:numFmt w:val="decimal"/>
+      <w:lvlText w:val="(%1)"/>
+      <w:lvlJc w:val="left"/>
+      <w:pPr>
+        <w:ind w:left="720" w:hanging="360"/>
+      </w:pPr>
+      <w:rPr>
+        <w:rFonts w:hint="default"/>
+        <w:sz w:val="20"/>
+      </w:rPr>
+    </w:lvl>
+    <w:lvl w:ilvl="1" w:tplc="04160019" w:tentative="1">
+      <w:start w:val="1"/>
+      <w:numFmt w:val="lowerLetter"/>
+      <w:lvlText w:val="%2."/>
+      <w:lvlJc w:val="left"/>
+      <w:pPr>
+        <w:ind w:left="1440" w:hanging="360"/>
+      </w:pPr>
+    </w:lvl>
+    <w:lvl w:ilvl="2" w:tplc="0416001B" w:tentative="1">
+      <w:start w:val="1"/>
+      <w:numFmt w:val="lowerRoman"/>
+      <w:lvlText w:val="%3."/>
+      <w:lvlJc w:val="right"/>
+      <w:pPr>
+        <w:ind w:left="2160" w:hanging="180"/>
+      </w:pPr>
+    </w:lvl>
+    <w:lvl w:ilvl="3" w:tplc="0416000F" w:tentative="1">
+      <w:start w:val="1"/>
+      <w:numFmt w:val="decimal"/>
+      <w:lvlText w:val="%4."/>
+      <w:lvlJc w:val="left"/>
+      <w:pPr>
+        <w:ind w:left="2880" w:hanging="360"/>
+      </w:pPr>
+    </w:lvl>
+    <w:lvl w:ilvl="4" w:tplc="04160019" w:tentative="1">
+      <w:start w:val="1"/>
+      <w:numFmt w:val="lowerLetter"/>
+      <w:lvlText w:val="%5."/>
+      <w:lvlJc w:val="left"/>
+      <w:pPr>
+        <w:ind w:left="3600" w:hanging="360"/>
+      </w:pPr>
+    </w:lvl>
+    <w:lvl w:ilvl="5" w:tplc="0416001B" w:tentative="1">
+      <w:start w:val="1"/>
+      <w:numFmt w:val="lowerRoman"/>
+      <w:lvlText w:val="%6."/>
+      <w:lvlJc w:val="right"/>
+      <w:pPr>
+        <w:ind w:left="4320" w:hanging="180"/>
+      </w:pPr>
+    </w:lvl>
+    <w:lvl w:ilvl="6" w:tplc="0416000F" w:tentative="1">
+      <w:start w:val="1"/>
+      <w:numFmt w:val="decimal"/>
+      <w:lvlText w:val="%7."/>
+      <w:lvlJc w:val="left"/>
+      <w:pPr>
+        <w:ind w:left="5040" w:hanging="360"/>
+      </w:pPr>
+    </w:lvl>
+    <w:lvl w:ilvl="7" w:tplc="04160019" w:tentative="1">
+      <w:start w:val="1"/>
+      <w:numFmt w:val="lowerLetter"/>
+      <w:lvlText w:val="%8."/>
+      <w:lvlJc w:val="left"/>
+      <w:pPr>
+        <w:ind w:left="5760" w:hanging="360"/>
+      </w:pPr>
+    </w:lvl>
+    <w:lvl w:ilvl="8" w:tplc="0416001B" w:tentative="1">
+      <w:start w:val="1"/>
+      <w:numFmt w:val="lowerRoman"/>
+      <w:lvlText w:val="%9."/>
+      <w:lvlJc w:val="right"/>
+      <w:pPr>
+        <w:ind w:left="6480" w:hanging="180"/>
+      </w:pPr>
+    </w:lvl>
+  </w:abstractNum>
+  <w:abstractNum w:abstractNumId="2" w15:restartNumberingAfterBreak="0">
     <w:nsid w:val="45935264"/>
     <w:multiLevelType w:val="hybridMultilevel"/>
     <w:tmpl w:val="AB04345C"/>
@@ -29111,7 +29548,7 @@
       </w:pPr>
     </w:lvl>
   </w:abstractNum>
-  <w:abstractNum w:abstractNumId="2" w15:restartNumberingAfterBreak="0">
+  <w:abstractNum w:abstractNumId="3" w15:restartNumberingAfterBreak="0">
     <w:nsid w:val="78CA2248"/>
     <w:multiLevelType w:val="hybridMultilevel"/>
     <w:tmpl w:val="AFBEC1E6"/>
@@ -29201,9 +29638,12 @@
     <w:abstractNumId w:val="0"/>
   </w:num>
   <w:num w:numId="2">
+    <w:abstractNumId w:val="3"/>
+  </w:num>
+  <w:num w:numId="3">
     <w:abstractNumId w:val="2"/>
   </w:num>
-  <w:num w:numId="3">
+  <w:num w:numId="4">
     <w:abstractNumId w:val="1"/>
   </w:num>
 </w:numbering>
@@ -30357,7 +30797,7 @@
 </file>
 
 <file path=customXml/itemProps1.xml><?xml version="1.0" encoding="utf-8"?>
-<ds:datastoreItem xmlns:ds="http://schemas.openxmlformats.org/officeDocument/2006/customXml" ds:itemID="{934ABF07-B4EB-47CE-AC0F-5D70ECBE85C3}">
+<ds:datastoreItem xmlns:ds="http://schemas.openxmlformats.org/officeDocument/2006/customXml" ds:itemID="{A3E9977E-2FBD-4F30-8497-3A096CD7C785}">
   <ds:schemaRefs>
     <ds:schemaRef ds:uri="http://schemas.openxmlformats.org/officeDocument/2006/bibliography"/>
   </ds:schemaRefs>

</xml_diff>

<commit_message>
Tabela parcialmente completa com valores medidos em lab
</commit_message>
<xml_diff>
--- a/relatorios/Relatório - Cronograma.docx
+++ b/relatorios/Relatório - Cronograma.docx
@@ -1,6 +1,6 @@
 
 <file path=word/document.xml><?xml version="1.0" encoding="utf-8"?>
-<w:document xmlns:wpc="http://schemas.microsoft.com/office/word/2010/wordprocessingCanvas" xmlns:cx="http://schemas.microsoft.com/office/drawing/2014/chartex" xmlns:mc="http://schemas.openxmlformats.org/markup-compatibility/2006" xmlns:o="urn:schemas-microsoft-com:office:office" xmlns:r="http://schemas.openxmlformats.org/officeDocument/2006/relationships" xmlns:m="http://schemas.openxmlformats.org/officeDocument/2006/math" xmlns:v="urn:schemas-microsoft-com:vml" xmlns:wp14="http://schemas.microsoft.com/office/word/2010/wordprocessingDrawing" xmlns:wp="http://schemas.openxmlformats.org/drawingml/2006/wordprocessingDrawing" xmlns:w10="urn:schemas-microsoft-com:office:word" xmlns:w="http://schemas.openxmlformats.org/wordprocessingml/2006/main" xmlns:w14="http://schemas.microsoft.com/office/word/2010/wordml" xmlns:w15="http://schemas.microsoft.com/office/word/2012/wordml" xmlns:w16se="http://schemas.microsoft.com/office/word/2015/wordml/symex" xmlns:wpg="http://schemas.microsoft.com/office/word/2010/wordprocessingGroup" xmlns:wpi="http://schemas.microsoft.com/office/word/2010/wordprocessingInk" xmlns:wne="http://schemas.microsoft.com/office/word/2006/wordml" xmlns:wps="http://schemas.microsoft.com/office/word/2010/wordprocessingShape" mc:Ignorable="w14 w15 w16se wp14">
+<w:document xmlns:ve="http://schemas.openxmlformats.org/markup-compatibility/2006" xmlns:o="urn:schemas-microsoft-com:office:office" xmlns:r="http://schemas.openxmlformats.org/officeDocument/2006/relationships" xmlns:m="http://schemas.openxmlformats.org/officeDocument/2006/math" xmlns:v="urn:schemas-microsoft-com:vml" xmlns:wp="http://schemas.openxmlformats.org/drawingml/2006/wordprocessingDrawing" xmlns:w10="urn:schemas-microsoft-com:office:word" xmlns:w="http://schemas.openxmlformats.org/wordprocessingml/2006/main" xmlns:wne="http://schemas.microsoft.com/office/word/2006/wordml">
   <w:body>
     <w:sdt>
       <w:sdtPr>
@@ -775,21 +775,7 @@
                 <w:rStyle w:val="Hyperlink"/>
                 <w:noProof/>
               </w:rPr>
-              <w:t>N</w:t>
-            </w:r>
-            <w:r>
-              <w:rPr>
-                <w:rStyle w:val="Hyperlink"/>
-                <w:noProof/>
-              </w:rPr>
-              <w:t>o</w:t>
-            </w:r>
-            <w:r>
-              <w:rPr>
-                <w:rStyle w:val="Hyperlink"/>
-                <w:noProof/>
-              </w:rPr>
-              <w:t>tas:</w:t>
+              <w:t>Notas:</w:t>
             </w:r>
             <w:r>
               <w:rPr>
@@ -2192,7 +2178,7 @@
         <w:tblStyle w:val="Tabelacomgrade"/>
         <w:tblW w:w="0" w:type="auto"/>
         <w:tblInd w:w="-147" w:type="dxa"/>
-        <w:tblLook w:val="04A0" w:firstRow="1" w:lastRow="0" w:firstColumn="1" w:lastColumn="0" w:noHBand="0" w:noVBand="1"/>
+        <w:tblLook w:val="04A0"/>
       </w:tblPr>
       <w:tblGrid>
         <w:gridCol w:w="945"/>
@@ -2344,14 +2330,12 @@
                 <w:sz w:val="28"/>
               </w:rPr>
             </w:pPr>
-            <w:proofErr w:type="spellStart"/>
             <w:r>
               <w:rPr>
                 <w:sz w:val="28"/>
               </w:rPr>
               <w:t>mAh</w:t>
             </w:r>
-            <w:proofErr w:type="spellEnd"/>
           </w:p>
         </w:tc>
       </w:tr>
@@ -2676,11 +2660,11 @@
               <w:jc w:val="both"/>
             </w:pPr>
             <w:r>
-              <w:t>AA NI-</w:t>
+              <w:t xml:space="preserve">AA </w:t>
             </w:r>
             <w:proofErr w:type="spellStart"/>
             <w:r>
-              <w:t>Mh</w:t>
+              <w:t>NI-Mh</w:t>
             </w:r>
             <w:proofErr w:type="spellEnd"/>
           </w:p>
@@ -2806,13 +2790,8 @@
               <w:jc w:val="both"/>
             </w:pPr>
             <w:r>
-              <w:t>AA NI-</w:t>
-            </w:r>
-            <w:proofErr w:type="spellStart"/>
-            <w:r>
-              <w:t>Cd</w:t>
-            </w:r>
-            <w:proofErr w:type="spellEnd"/>
+              <w:t>AA NI-Cd</w:t>
+            </w:r>
           </w:p>
         </w:tc>
         <w:tc>
@@ -2938,11 +2917,11 @@
               <w:jc w:val="both"/>
             </w:pPr>
             <w:r>
-              <w:t>AA NI-</w:t>
+              <w:t xml:space="preserve">AA </w:t>
             </w:r>
             <w:proofErr w:type="spellStart"/>
             <w:r>
-              <w:t>Mh</w:t>
+              <w:t>NI-Mh</w:t>
             </w:r>
             <w:proofErr w:type="spellEnd"/>
           </w:p>
@@ -4213,7 +4192,7 @@
           <w:left w:w="70" w:type="dxa"/>
           <w:right w:w="70" w:type="dxa"/>
         </w:tblCellMar>
-        <w:tblLook w:val="04A0" w:firstRow="1" w:lastRow="0" w:firstColumn="1" w:lastColumn="0" w:noHBand="0" w:noVBand="1"/>
+        <w:tblLook w:val="04A0"/>
       </w:tblPr>
       <w:tblGrid>
         <w:gridCol w:w="993"/>
@@ -4511,7 +4490,6 @@
                 <w:lang w:eastAsia="pt-BR"/>
               </w:rPr>
             </w:pPr>
-            <w:proofErr w:type="spellStart"/>
             <w:r>
               <w:rPr>
                 <w:rFonts w:eastAsia="Times New Roman"/>
@@ -4522,7 +4500,6 @@
               </w:rPr>
               <w:t>mAh</w:t>
             </w:r>
-            <w:proofErr w:type="spellEnd"/>
           </w:p>
         </w:tc>
         <w:tc>
@@ -5049,9 +5026,19 @@
                 <w:szCs w:val="16"/>
                 <w:lang w:eastAsia="pt-BR"/>
               </w:rPr>
-              <w:t>Ni-cd</w:t>
+              <w:t>Ni</w:t>
             </w:r>
             <w:proofErr w:type="spellEnd"/>
+            <w:r>
+              <w:rPr>
+                <w:rFonts w:eastAsia="Times New Roman"/>
+                <w:color w:val="000000" w:themeColor="text1"/>
+                <w:sz w:val="16"/>
+                <w:szCs w:val="16"/>
+                <w:lang w:eastAsia="pt-BR"/>
+              </w:rPr>
+              <w:t>-cd</w:t>
+            </w:r>
           </w:p>
         </w:tc>
         <w:tc>
@@ -5459,7 +5446,7 @@
                 <w:szCs w:val="16"/>
                 <w:lang w:eastAsia="pt-BR"/>
               </w:rPr>
-              <w:t>AA NI-</w:t>
+              <w:t xml:space="preserve">AA </w:t>
             </w:r>
             <w:proofErr w:type="spellStart"/>
             <w:r>
@@ -5470,7 +5457,7 @@
                 <w:szCs w:val="16"/>
                 <w:lang w:eastAsia="pt-BR"/>
               </w:rPr>
-              <w:t>Mh</w:t>
+              <w:t>NI-Mh</w:t>
             </w:r>
             <w:proofErr w:type="spellEnd"/>
           </w:p>
@@ -5911,8 +5898,29 @@
                 <w:szCs w:val="16"/>
                 <w:lang w:eastAsia="pt-BR"/>
               </w:rPr>
-              <w:t>AA NI-</w:t>
-            </w:r>
+              <w:t>AA NI-Cd</w:t>
+            </w:r>
+          </w:p>
+        </w:tc>
+        <w:tc>
+          <w:tcPr>
+            <w:tcW w:w="709" w:type="dxa"/>
+            <w:shd w:val="clear" w:color="auto" w:fill="auto"/>
+            <w:vAlign w:val="center"/>
+            <w:hideMark/>
+          </w:tcPr>
+          <w:p>
+            <w:pPr>
+              <w:spacing w:after="0" w:line="240" w:lineRule="auto"/>
+              <w:jc w:val="center"/>
+              <w:rPr>
+                <w:rFonts w:eastAsia="Times New Roman"/>
+                <w:color w:val="000000" w:themeColor="text1"/>
+                <w:sz w:val="16"/>
+                <w:szCs w:val="16"/>
+                <w:lang w:eastAsia="pt-BR"/>
+              </w:rPr>
+            </w:pPr>
             <w:proofErr w:type="spellStart"/>
             <w:r>
               <w:rPr>
@@ -5922,42 +5930,19 @@
                 <w:szCs w:val="16"/>
                 <w:lang w:eastAsia="pt-BR"/>
               </w:rPr>
-              <w:t>Cd</w:t>
+              <w:t>Ni</w:t>
             </w:r>
             <w:proofErr w:type="spellEnd"/>
-          </w:p>
-        </w:tc>
-        <w:tc>
-          <w:tcPr>
-            <w:tcW w:w="709" w:type="dxa"/>
-            <w:shd w:val="clear" w:color="auto" w:fill="auto"/>
-            <w:vAlign w:val="center"/>
-            <w:hideMark/>
-          </w:tcPr>
-          <w:p>
-            <w:pPr>
-              <w:spacing w:after="0" w:line="240" w:lineRule="auto"/>
-              <w:jc w:val="center"/>
-              <w:rPr>
-                <w:rFonts w:eastAsia="Times New Roman"/>
-                <w:color w:val="000000" w:themeColor="text1"/>
-                <w:sz w:val="16"/>
-                <w:szCs w:val="16"/>
-                <w:lang w:eastAsia="pt-BR"/>
-              </w:rPr>
-            </w:pPr>
-            <w:proofErr w:type="spellStart"/>
-            <w:r>
-              <w:rPr>
-                <w:rFonts w:eastAsia="Times New Roman"/>
-                <w:color w:val="000000" w:themeColor="text1"/>
-                <w:sz w:val="16"/>
-                <w:szCs w:val="16"/>
-                <w:lang w:eastAsia="pt-BR"/>
-              </w:rPr>
-              <w:t>Ni-cd</w:t>
-            </w:r>
-            <w:proofErr w:type="spellEnd"/>
+            <w:r>
+              <w:rPr>
+                <w:rFonts w:eastAsia="Times New Roman"/>
+                <w:color w:val="000000" w:themeColor="text1"/>
+                <w:sz w:val="16"/>
+                <w:szCs w:val="16"/>
+                <w:lang w:eastAsia="pt-BR"/>
+              </w:rPr>
+              <w:t>-cd</w:t>
+            </w:r>
           </w:p>
         </w:tc>
         <w:tc>
@@ -6365,7 +6350,7 @@
                 <w:szCs w:val="16"/>
                 <w:lang w:eastAsia="pt-BR"/>
               </w:rPr>
-              <w:t>AA NI-</w:t>
+              <w:t xml:space="preserve">AA </w:t>
             </w:r>
             <w:proofErr w:type="spellStart"/>
             <w:r>
@@ -6376,7 +6361,7 @@
                 <w:szCs w:val="16"/>
                 <w:lang w:eastAsia="pt-BR"/>
               </w:rPr>
-              <w:t>Mh</w:t>
+              <w:t>NI-Mh</w:t>
             </w:r>
             <w:proofErr w:type="spellEnd"/>
           </w:p>
@@ -8651,9 +8636,19 @@
                 <w:szCs w:val="16"/>
                 <w:lang w:eastAsia="pt-BR"/>
               </w:rPr>
-              <w:t>Ni-cd</w:t>
+              <w:t>Ni</w:t>
             </w:r>
             <w:proofErr w:type="spellEnd"/>
+            <w:r>
+              <w:rPr>
+                <w:rFonts w:eastAsia="Times New Roman"/>
+                <w:color w:val="000000" w:themeColor="text1"/>
+                <w:sz w:val="16"/>
+                <w:szCs w:val="16"/>
+                <w:lang w:eastAsia="pt-BR"/>
+              </w:rPr>
+              <w:t>-cd</w:t>
+            </w:r>
           </w:p>
         </w:tc>
         <w:tc>
@@ -9093,9 +9088,19 @@
                 <w:szCs w:val="16"/>
                 <w:lang w:eastAsia="pt-BR"/>
               </w:rPr>
-              <w:t>Ni-cd</w:t>
+              <w:t>Ni</w:t>
             </w:r>
             <w:proofErr w:type="spellEnd"/>
+            <w:r>
+              <w:rPr>
+                <w:rFonts w:eastAsia="Times New Roman"/>
+                <w:color w:val="000000" w:themeColor="text1"/>
+                <w:sz w:val="16"/>
+                <w:szCs w:val="16"/>
+                <w:lang w:eastAsia="pt-BR"/>
+              </w:rPr>
+              <w:t>-cd</w:t>
+            </w:r>
           </w:p>
         </w:tc>
         <w:tc>
@@ -11335,9 +11340,19 @@
                 <w:szCs w:val="16"/>
                 <w:lang w:eastAsia="pt-BR"/>
               </w:rPr>
-              <w:t>Ni-cd</w:t>
+              <w:t>Ni</w:t>
             </w:r>
             <w:proofErr w:type="spellEnd"/>
+            <w:r>
+              <w:rPr>
+                <w:rFonts w:eastAsia="Times New Roman"/>
+                <w:color w:val="000000" w:themeColor="text1"/>
+                <w:sz w:val="16"/>
+                <w:szCs w:val="16"/>
+                <w:lang w:eastAsia="pt-BR"/>
+              </w:rPr>
+              <w:t>-cd</w:t>
+            </w:r>
           </w:p>
         </w:tc>
         <w:tc>
@@ -20589,21 +20604,7 @@
         <w:rPr>
           <w:color w:val="000000" w:themeColor="text1"/>
         </w:rPr>
-        <w:t xml:space="preserve"> possui maior </w:t>
-      </w:r>
-      <w:proofErr w:type="spellStart"/>
-      <w:r>
-        <w:rPr>
-          <w:color w:val="000000" w:themeColor="text1"/>
-        </w:rPr>
-        <w:t>mAh</w:t>
-      </w:r>
-      <w:proofErr w:type="spellEnd"/>
-      <w:r>
-        <w:rPr>
-          <w:color w:val="000000" w:themeColor="text1"/>
-        </w:rPr>
-        <w:t xml:space="preserve">, garantindo </w:t>
+        <w:t xml:space="preserve"> possui maior mAh, garantindo </w:t>
       </w:r>
       <w:r>
         <w:rPr>
@@ -20861,16 +20862,8 @@
         <w:rPr>
           <w:i/>
         </w:rPr>
-        <w:t xml:space="preserve"> </w:t>
-      </w:r>
-      <w:proofErr w:type="spellStart"/>
-      <w:r>
-        <w:rPr>
-          <w:i/>
-        </w:rPr>
-        <w:t>source</w:t>
-      </w:r>
-      <w:proofErr w:type="spellEnd"/>
+        <w:t xml:space="preserve"> source</w:t>
+      </w:r>
       <w:r>
         <w:t xml:space="preserve"> com </w:t>
       </w:r>
@@ -20922,7 +20915,7 @@
         </w:rPr>
         <w:lastRenderedPageBreak/>
         <w:drawing>
-          <wp:anchor distT="0" distB="0" distL="114300" distR="114300" simplePos="0" relativeHeight="251658240" behindDoc="0" locked="0" layoutInCell="1" allowOverlap="1" wp14:anchorId="3A70A21D" wp14:editId="209946C7">
+          <wp:anchor distT="0" distB="0" distL="114300" distR="114300" simplePos="0" relativeHeight="251658240" behindDoc="0" locked="0" layoutInCell="1" allowOverlap="1">
             <wp:simplePos x="0" y="0"/>
             <wp:positionH relativeFrom="margin">
               <wp:align>left</wp:align>
@@ -20945,10 +20938,10 @@
                     <pic:cNvPicPr/>
                   </pic:nvPicPr>
                   <pic:blipFill>
-                    <a:blip r:embed="rId10">
+                    <a:blip r:embed="rId10" cstate="print">
                       <a:extLst>
                         <a:ext uri="{28A0092B-C50C-407E-A947-70E740481C1C}">
-                          <a14:useLocalDpi xmlns:a14="http://schemas.microsoft.com/office/drawing/2010/main" val="0"/>
+                          <a14:useLocalDpi xmlns="" xmlns:wpc="http://schemas.microsoft.com/office/word/2010/wordprocessingCanvas" xmlns:cx="http://schemas.microsoft.com/office/drawing/2014/chartex" xmlns:mc="http://schemas.openxmlformats.org/markup-compatibility/2006" xmlns:o="urn:schemas-microsoft-com:office:office" xmlns:v="urn:schemas-microsoft-com:vml" xmlns:wp14="http://schemas.microsoft.com/office/word/2010/wordprocessingDrawing" xmlns:w10="urn:schemas-microsoft-com:office:word" xmlns:w="http://schemas.openxmlformats.org/wordprocessingml/2006/main" xmlns:w14="http://schemas.microsoft.com/office/word/2010/wordml" xmlns:w15="http://schemas.microsoft.com/office/word/2012/wordml" xmlns:w16se="http://schemas.microsoft.com/office/word/2015/wordml/symex" xmlns:wpg="http://schemas.microsoft.com/office/word/2010/wordprocessingGroup" xmlns:wpi="http://schemas.microsoft.com/office/word/2010/wordprocessingInk" xmlns:wps="http://schemas.microsoft.com/office/word/2010/wordprocessingShape" xmlns:a14="http://schemas.microsoft.com/office/drawing/2010/main" val="0"/>
                         </a:ext>
                       </a:extLst>
                     </a:blip>
@@ -20968,12 +20961,6 @@
                 </pic:pic>
               </a:graphicData>
             </a:graphic>
-            <wp14:sizeRelH relativeFrom="page">
-              <wp14:pctWidth>0</wp14:pctWidth>
-            </wp14:sizeRelH>
-            <wp14:sizeRelV relativeFrom="page">
-              <wp14:pctHeight>0</wp14:pctHeight>
-            </wp14:sizeRelV>
           </wp:anchor>
         </w:drawing>
       </w:r>
@@ -21408,23 +21395,63 @@
         <w:jc w:val="both"/>
       </w:pPr>
       <w:r>
-        <w:t xml:space="preserve">Sua arquitetura de baixo consumo opera em 3 diferentes modos: Active mode, </w:t>
+        <w:t xml:space="preserve">Sua arquitetura de baixo consumo opera em 3 diferentes modos: </w:t>
       </w:r>
       <w:proofErr w:type="spellStart"/>
       <w:r>
+        <w:t>Active</w:t>
+      </w:r>
+      <w:proofErr w:type="spellEnd"/>
+      <w:r>
+        <w:t xml:space="preserve"> </w:t>
+      </w:r>
+      <w:proofErr w:type="spellStart"/>
+      <w:r>
+        <w:t>mode</w:t>
+      </w:r>
+      <w:proofErr w:type="spellEnd"/>
+      <w:r>
+        <w:t xml:space="preserve">, </w:t>
+      </w:r>
+      <w:proofErr w:type="spellStart"/>
+      <w:r>
         <w:t>sleep</w:t>
       </w:r>
       <w:proofErr w:type="spellEnd"/>
       <w:r>
-        <w:t xml:space="preserve"> mode </w:t>
+        <w:t xml:space="preserve"> </w:t>
       </w:r>
       <w:proofErr w:type="spellStart"/>
       <w:r>
+        <w:t>mode</w:t>
+      </w:r>
+      <w:proofErr w:type="spellEnd"/>
+      <w:r>
+        <w:t xml:space="preserve"> </w:t>
+      </w:r>
+      <w:proofErr w:type="spellStart"/>
+      <w:r>
         <w:t>and</w:t>
       </w:r>
       <w:proofErr w:type="spellEnd"/>
       <w:r>
-        <w:t xml:space="preserve"> Deep-sleep mode. Em modo de Deep-sleep o Wi-Fi é desligado e os sensores da placa trabalham em períodos reduzidos, o consumo se encontra próximo dos 20 µA, quando alimentado com 2.5 Volts.</w:t>
+        <w:t xml:space="preserve"> </w:t>
+      </w:r>
+      <w:proofErr w:type="spellStart"/>
+      <w:r>
+        <w:t>Deep-sleep</w:t>
+      </w:r>
+      <w:proofErr w:type="spellEnd"/>
+      <w:r>
+        <w:t xml:space="preserve"> </w:t>
+      </w:r>
+      <w:proofErr w:type="spellStart"/>
+      <w:r>
+        <w:t>mode</w:t>
+      </w:r>
+      <w:proofErr w:type="spellEnd"/>
+      <w:r>
+        <w:t>. Em modo de Deep-sleep o Wi-Fi é desligado e os sensores da placa trabalham em períodos reduzidos, o consumo se encontra próximo dos 20 µA, quando alimentado com 2.5 Volts.</w:t>
       </w:r>
     </w:p>
     <w:p>
@@ -21557,15 +21584,15 @@
         <w:tblStyle w:val="Tabelacomgrade"/>
         <w:tblpPr w:leftFromText="141" w:rightFromText="141" w:vertAnchor="text" w:horzAnchor="margin" w:tblpY="310"/>
         <w:tblW w:w="4812" w:type="pct"/>
-        <w:tblLook w:val="04A0" w:firstRow="1" w:lastRow="0" w:firstColumn="1" w:lastColumn="0" w:noHBand="0" w:noVBand="1"/>
+        <w:tblLook w:val="04A0"/>
       </w:tblPr>
       <w:tblGrid>
-        <w:gridCol w:w="2407"/>
-        <w:gridCol w:w="2409"/>
-        <w:gridCol w:w="990"/>
-        <w:gridCol w:w="1558"/>
-        <w:gridCol w:w="1421"/>
-        <w:gridCol w:w="1278"/>
+        <w:gridCol w:w="2458"/>
+        <w:gridCol w:w="2461"/>
+        <w:gridCol w:w="1012"/>
+        <w:gridCol w:w="1591"/>
+        <w:gridCol w:w="1452"/>
+        <w:gridCol w:w="1306"/>
       </w:tblGrid>
       <w:tr>
         <w:trPr>
@@ -21769,53 +21796,39 @@
                 <w:sz w:val="16"/>
                 <w:szCs w:val="16"/>
               </w:rPr>
-              <w:t>74,8</w:t>
-            </w:r>
-            <w:r>
-              <w:rPr>
-                <w:sz w:val="16"/>
-                <w:szCs w:val="16"/>
-              </w:rPr>
-              <w:t xml:space="preserve"> </w:t>
-            </w:r>
-            <w:r>
-              <w:rPr>
-                <w:sz w:val="16"/>
-                <w:szCs w:val="16"/>
-              </w:rPr>
-              <w:br/>
-            </w:r>
-            <w:proofErr w:type="spellStart"/>
-            <w:r>
-              <w:rPr>
-                <w:sz w:val="18"/>
-                <w:szCs w:val="18"/>
-              </w:rPr>
-              <w:t>wifi</w:t>
-            </w:r>
-            <w:proofErr w:type="spellEnd"/>
-            <w:r>
-              <w:rPr>
-                <w:sz w:val="18"/>
-                <w:szCs w:val="18"/>
-              </w:rPr>
-              <w:t xml:space="preserve"> </w:t>
-            </w:r>
-            <w:proofErr w:type="spellStart"/>
-            <w:r>
-              <w:rPr>
-                <w:sz w:val="18"/>
-                <w:szCs w:val="18"/>
-              </w:rPr>
-              <w:t>on</w:t>
-            </w:r>
-            <w:proofErr w:type="spellEnd"/>
-            <w:r>
-              <w:rPr>
-                <w:sz w:val="18"/>
-                <w:szCs w:val="18"/>
-              </w:rPr>
-              <w:t xml:space="preserve"> = 70.7</w:t>
+              <w:t>74.4</w:t>
+            </w:r>
+          </w:p>
+          <w:p>
+            <w:pPr>
+              <w:jc w:val="center"/>
+              <w:rPr>
+                <w:sz w:val="16"/>
+                <w:szCs w:val="16"/>
+              </w:rPr>
+            </w:pPr>
+            <w:r>
+              <w:rPr>
+                <w:sz w:val="16"/>
+                <w:szCs w:val="16"/>
+              </w:rPr>
+              <w:t>74.5</w:t>
+            </w:r>
+          </w:p>
+          <w:p>
+            <w:pPr>
+              <w:jc w:val="center"/>
+              <w:rPr>
+                <w:sz w:val="16"/>
+                <w:szCs w:val="16"/>
+              </w:rPr>
+            </w:pPr>
+            <w:r>
+              <w:rPr>
+                <w:sz w:val="16"/>
+                <w:szCs w:val="16"/>
+              </w:rPr>
+              <w:t>75.2</w:t>
             </w:r>
           </w:p>
         </w:tc>
@@ -21837,23 +21850,39 @@
                 <w:sz w:val="16"/>
                 <w:szCs w:val="16"/>
               </w:rPr>
-              <w:t>76,2</w:t>
-            </w:r>
-          </w:p>
-          <w:p>
-            <w:pPr>
-              <w:jc w:val="center"/>
-              <w:rPr>
-                <w:sz w:val="16"/>
-                <w:szCs w:val="16"/>
-              </w:rPr>
-            </w:pPr>
-            <w:r>
-              <w:rPr>
-                <w:sz w:val="16"/>
-                <w:szCs w:val="16"/>
-              </w:rPr>
-              <w:t>71.2</w:t>
+              <w:t>76.1</w:t>
+            </w:r>
+          </w:p>
+          <w:p>
+            <w:pPr>
+              <w:jc w:val="center"/>
+              <w:rPr>
+                <w:sz w:val="16"/>
+                <w:szCs w:val="16"/>
+              </w:rPr>
+            </w:pPr>
+            <w:r>
+              <w:rPr>
+                <w:sz w:val="16"/>
+                <w:szCs w:val="16"/>
+              </w:rPr>
+              <w:t>75.6</w:t>
+            </w:r>
+          </w:p>
+          <w:p>
+            <w:pPr>
+              <w:jc w:val="center"/>
+              <w:rPr>
+                <w:sz w:val="16"/>
+                <w:szCs w:val="16"/>
+              </w:rPr>
+            </w:pPr>
+            <w:r>
+              <w:rPr>
+                <w:sz w:val="16"/>
+                <w:szCs w:val="16"/>
+              </w:rPr>
+              <w:t>76.2</w:t>
             </w:r>
           </w:p>
         </w:tc>
@@ -21929,6 +21958,45 @@
                 <w:szCs w:val="16"/>
               </w:rPr>
             </w:pPr>
+            <w:r>
+              <w:rPr>
+                <w:sz w:val="16"/>
+                <w:szCs w:val="16"/>
+              </w:rPr>
+              <w:t>74.8</w:t>
+            </w:r>
+          </w:p>
+          <w:p>
+            <w:pPr>
+              <w:jc w:val="center"/>
+              <w:rPr>
+                <w:sz w:val="16"/>
+                <w:szCs w:val="16"/>
+              </w:rPr>
+            </w:pPr>
+            <w:r>
+              <w:rPr>
+                <w:sz w:val="16"/>
+                <w:szCs w:val="16"/>
+              </w:rPr>
+              <w:t>74.3</w:t>
+            </w:r>
+          </w:p>
+          <w:p>
+            <w:pPr>
+              <w:jc w:val="center"/>
+              <w:rPr>
+                <w:sz w:val="16"/>
+                <w:szCs w:val="16"/>
+              </w:rPr>
+            </w:pPr>
+            <w:r>
+              <w:rPr>
+                <w:sz w:val="16"/>
+                <w:szCs w:val="16"/>
+              </w:rPr>
+              <w:t>74.8</w:t>
+            </w:r>
           </w:p>
         </w:tc>
         <w:tc>
@@ -21944,6 +22012,45 @@
                 <w:szCs w:val="16"/>
               </w:rPr>
             </w:pPr>
+            <w:r>
+              <w:rPr>
+                <w:sz w:val="16"/>
+                <w:szCs w:val="16"/>
+              </w:rPr>
+              <w:t>76.0</w:t>
+            </w:r>
+          </w:p>
+          <w:p>
+            <w:pPr>
+              <w:jc w:val="center"/>
+              <w:rPr>
+                <w:sz w:val="16"/>
+                <w:szCs w:val="16"/>
+              </w:rPr>
+            </w:pPr>
+            <w:r>
+              <w:rPr>
+                <w:sz w:val="16"/>
+                <w:szCs w:val="16"/>
+              </w:rPr>
+              <w:t>77.6</w:t>
+            </w:r>
+          </w:p>
+          <w:p>
+            <w:pPr>
+              <w:jc w:val="center"/>
+              <w:rPr>
+                <w:sz w:val="16"/>
+                <w:szCs w:val="16"/>
+              </w:rPr>
+            </w:pPr>
+            <w:r>
+              <w:rPr>
+                <w:sz w:val="16"/>
+                <w:szCs w:val="16"/>
+              </w:rPr>
+              <w:t>76.0</w:t>
+            </w:r>
           </w:p>
         </w:tc>
         <w:tc>
@@ -22023,7 +22130,46 @@
                 <w:sz w:val="16"/>
                 <w:szCs w:val="16"/>
               </w:rPr>
-              <w:t>72,3</w:t>
+              <w:t>7</w:t>
+            </w:r>
+            <w:r>
+              <w:rPr>
+                <w:sz w:val="16"/>
+                <w:szCs w:val="16"/>
+              </w:rPr>
+              <w:t>3.3</w:t>
+            </w:r>
+          </w:p>
+          <w:p>
+            <w:pPr>
+              <w:jc w:val="center"/>
+              <w:rPr>
+                <w:sz w:val="16"/>
+                <w:szCs w:val="16"/>
+              </w:rPr>
+            </w:pPr>
+            <w:r>
+              <w:rPr>
+                <w:sz w:val="16"/>
+                <w:szCs w:val="16"/>
+              </w:rPr>
+              <w:t>73.2</w:t>
+            </w:r>
+          </w:p>
+          <w:p>
+            <w:pPr>
+              <w:jc w:val="center"/>
+              <w:rPr>
+                <w:sz w:val="16"/>
+                <w:szCs w:val="16"/>
+              </w:rPr>
+            </w:pPr>
+            <w:r>
+              <w:rPr>
+                <w:sz w:val="16"/>
+                <w:szCs w:val="16"/>
+              </w:rPr>
+              <w:t>73.6</w:t>
             </w:r>
           </w:p>
         </w:tc>
@@ -22045,7 +22191,46 @@
                 <w:sz w:val="16"/>
                 <w:szCs w:val="16"/>
               </w:rPr>
-              <w:t>72,8</w:t>
+              <w:t>7</w:t>
+            </w:r>
+            <w:r>
+              <w:rPr>
+                <w:sz w:val="16"/>
+                <w:szCs w:val="16"/>
+              </w:rPr>
+              <w:t>4.8</w:t>
+            </w:r>
+          </w:p>
+          <w:p>
+            <w:pPr>
+              <w:jc w:val="center"/>
+              <w:rPr>
+                <w:sz w:val="16"/>
+                <w:szCs w:val="16"/>
+              </w:rPr>
+            </w:pPr>
+            <w:r>
+              <w:rPr>
+                <w:sz w:val="16"/>
+                <w:szCs w:val="16"/>
+              </w:rPr>
+              <w:t>74.2</w:t>
+            </w:r>
+          </w:p>
+          <w:p>
+            <w:pPr>
+              <w:jc w:val="center"/>
+              <w:rPr>
+                <w:sz w:val="16"/>
+                <w:szCs w:val="16"/>
+              </w:rPr>
+            </w:pPr>
+            <w:r>
+              <w:rPr>
+                <w:sz w:val="16"/>
+                <w:szCs w:val="16"/>
+              </w:rPr>
+              <w:t>75.2</w:t>
             </w:r>
           </w:p>
         </w:tc>
@@ -22144,6 +22329,45 @@
               <w:t>75,5</w:t>
             </w:r>
           </w:p>
+          <w:p>
+            <w:pPr>
+              <w:jc w:val="center"/>
+              <w:rPr>
+                <w:sz w:val="16"/>
+                <w:szCs w:val="16"/>
+              </w:rPr>
+            </w:pPr>
+            <w:r>
+              <w:rPr>
+                <w:sz w:val="16"/>
+                <w:szCs w:val="16"/>
+              </w:rPr>
+              <w:t>7</w:t>
+            </w:r>
+            <w:r>
+              <w:rPr>
+                <w:sz w:val="16"/>
+                <w:szCs w:val="16"/>
+              </w:rPr>
+              <w:t>5.3</w:t>
+            </w:r>
+          </w:p>
+          <w:p>
+            <w:pPr>
+              <w:jc w:val="center"/>
+              <w:rPr>
+                <w:sz w:val="16"/>
+                <w:szCs w:val="16"/>
+              </w:rPr>
+            </w:pPr>
+            <w:r>
+              <w:rPr>
+                <w:sz w:val="16"/>
+                <w:szCs w:val="16"/>
+              </w:rPr>
+              <w:t>75.8</w:t>
+            </w:r>
+          </w:p>
         </w:tc>
         <w:tc>
           <w:tcPr>
@@ -22163,7 +22387,39 @@
                 <w:sz w:val="16"/>
                 <w:szCs w:val="16"/>
               </w:rPr>
-              <w:t>77,1</w:t>
+              <w:t>75.2</w:t>
+            </w:r>
+          </w:p>
+          <w:p>
+            <w:pPr>
+              <w:jc w:val="center"/>
+              <w:rPr>
+                <w:sz w:val="16"/>
+                <w:szCs w:val="16"/>
+              </w:rPr>
+            </w:pPr>
+            <w:r>
+              <w:rPr>
+                <w:sz w:val="16"/>
+                <w:szCs w:val="16"/>
+              </w:rPr>
+              <w:t>75.3</w:t>
+            </w:r>
+          </w:p>
+          <w:p>
+            <w:pPr>
+              <w:jc w:val="center"/>
+              <w:rPr>
+                <w:sz w:val="16"/>
+                <w:szCs w:val="16"/>
+              </w:rPr>
+            </w:pPr>
+            <w:r>
+              <w:rPr>
+                <w:sz w:val="16"/>
+                <w:szCs w:val="16"/>
+              </w:rPr>
+              <w:t>76.4</w:t>
             </w:r>
           </w:p>
         </w:tc>
@@ -22239,6 +22495,59 @@
                 <w:szCs w:val="16"/>
               </w:rPr>
             </w:pPr>
+            <w:r>
+              <w:rPr>
+                <w:sz w:val="16"/>
+                <w:szCs w:val="16"/>
+              </w:rPr>
+              <w:t>7</w:t>
+            </w:r>
+            <w:r>
+              <w:rPr>
+                <w:sz w:val="16"/>
+                <w:szCs w:val="16"/>
+              </w:rPr>
+              <w:t>5.</w:t>
+            </w:r>
+            <w:r>
+              <w:rPr>
+                <w:sz w:val="16"/>
+                <w:szCs w:val="16"/>
+              </w:rPr>
+              <w:t>4</w:t>
+            </w:r>
+          </w:p>
+          <w:p>
+            <w:pPr>
+              <w:jc w:val="center"/>
+              <w:rPr>
+                <w:sz w:val="16"/>
+                <w:szCs w:val="16"/>
+              </w:rPr>
+            </w:pPr>
+            <w:r>
+              <w:rPr>
+                <w:sz w:val="16"/>
+                <w:szCs w:val="16"/>
+              </w:rPr>
+              <w:t>75.2</w:t>
+            </w:r>
+          </w:p>
+          <w:p>
+            <w:pPr>
+              <w:jc w:val="center"/>
+              <w:rPr>
+                <w:sz w:val="16"/>
+                <w:szCs w:val="16"/>
+              </w:rPr>
+            </w:pPr>
+            <w:r>
+              <w:rPr>
+                <w:sz w:val="16"/>
+                <w:szCs w:val="16"/>
+              </w:rPr>
+              <w:t>75.8</w:t>
+            </w:r>
           </w:p>
         </w:tc>
         <w:tc>
@@ -22254,6 +22563,52 @@
                 <w:szCs w:val="16"/>
               </w:rPr>
             </w:pPr>
+            <w:r>
+              <w:rPr>
+                <w:sz w:val="16"/>
+                <w:szCs w:val="16"/>
+              </w:rPr>
+              <w:t>7</w:t>
+            </w:r>
+            <w:r>
+              <w:rPr>
+                <w:sz w:val="16"/>
+                <w:szCs w:val="16"/>
+              </w:rPr>
+              <w:t>6.8</w:t>
+            </w:r>
+          </w:p>
+          <w:p>
+            <w:pPr>
+              <w:jc w:val="center"/>
+              <w:rPr>
+                <w:sz w:val="16"/>
+                <w:szCs w:val="16"/>
+              </w:rPr>
+            </w:pPr>
+            <w:r>
+              <w:rPr>
+                <w:sz w:val="16"/>
+                <w:szCs w:val="16"/>
+              </w:rPr>
+              <w:t>76.5</w:t>
+            </w:r>
+          </w:p>
+          <w:p>
+            <w:pPr>
+              <w:jc w:val="center"/>
+              <w:rPr>
+                <w:sz w:val="16"/>
+                <w:szCs w:val="16"/>
+              </w:rPr>
+            </w:pPr>
+            <w:r>
+              <w:rPr>
+                <w:sz w:val="16"/>
+                <w:szCs w:val="16"/>
+              </w:rPr>
+              <w:t>77.2</w:t>
+            </w:r>
           </w:p>
         </w:tc>
         <w:tc>
@@ -22328,6 +22683,45 @@
                 <w:szCs w:val="16"/>
               </w:rPr>
             </w:pPr>
+            <w:r>
+              <w:rPr>
+                <w:sz w:val="16"/>
+                <w:szCs w:val="16"/>
+              </w:rPr>
+              <w:t>73.8</w:t>
+            </w:r>
+          </w:p>
+          <w:p>
+            <w:pPr>
+              <w:jc w:val="center"/>
+              <w:rPr>
+                <w:sz w:val="16"/>
+                <w:szCs w:val="16"/>
+              </w:rPr>
+            </w:pPr>
+            <w:r>
+              <w:rPr>
+                <w:sz w:val="16"/>
+                <w:szCs w:val="16"/>
+              </w:rPr>
+              <w:t>73.3</w:t>
+            </w:r>
+          </w:p>
+          <w:p>
+            <w:pPr>
+              <w:jc w:val="center"/>
+              <w:rPr>
+                <w:sz w:val="16"/>
+                <w:szCs w:val="16"/>
+              </w:rPr>
+            </w:pPr>
+            <w:r>
+              <w:rPr>
+                <w:sz w:val="16"/>
+                <w:szCs w:val="16"/>
+              </w:rPr>
+              <w:t>73.9</w:t>
+            </w:r>
           </w:p>
         </w:tc>
         <w:tc>
@@ -22343,6 +22737,45 @@
                 <w:szCs w:val="16"/>
               </w:rPr>
             </w:pPr>
+            <w:r>
+              <w:rPr>
+                <w:sz w:val="16"/>
+                <w:szCs w:val="16"/>
+              </w:rPr>
+              <w:t>74.8</w:t>
+            </w:r>
+          </w:p>
+          <w:p>
+            <w:pPr>
+              <w:jc w:val="center"/>
+              <w:rPr>
+                <w:sz w:val="16"/>
+                <w:szCs w:val="16"/>
+              </w:rPr>
+            </w:pPr>
+            <w:r>
+              <w:rPr>
+                <w:sz w:val="16"/>
+                <w:szCs w:val="16"/>
+              </w:rPr>
+              <w:t>74.6</w:t>
+            </w:r>
+          </w:p>
+          <w:p>
+            <w:pPr>
+              <w:jc w:val="center"/>
+              <w:rPr>
+                <w:sz w:val="16"/>
+                <w:szCs w:val="16"/>
+              </w:rPr>
+            </w:pPr>
+            <w:r>
+              <w:rPr>
+                <w:sz w:val="16"/>
+                <w:szCs w:val="16"/>
+              </w:rPr>
+              <w:t>75.8</w:t>
+            </w:r>
           </w:p>
         </w:tc>
         <w:tc>
@@ -22447,6 +22880,38 @@
               <w:t>78,6</w:t>
             </w:r>
           </w:p>
+          <w:p>
+            <w:pPr>
+              <w:jc w:val="center"/>
+              <w:rPr>
+                <w:sz w:val="16"/>
+                <w:szCs w:val="16"/>
+              </w:rPr>
+            </w:pPr>
+            <w:r>
+              <w:rPr>
+                <w:sz w:val="16"/>
+                <w:szCs w:val="16"/>
+              </w:rPr>
+              <w:t>78.3</w:t>
+            </w:r>
+          </w:p>
+          <w:p>
+            <w:pPr>
+              <w:jc w:val="center"/>
+              <w:rPr>
+                <w:sz w:val="16"/>
+                <w:szCs w:val="16"/>
+              </w:rPr>
+            </w:pPr>
+            <w:r>
+              <w:rPr>
+                <w:sz w:val="16"/>
+                <w:szCs w:val="16"/>
+              </w:rPr>
+              <w:t>78.8</w:t>
+            </w:r>
+          </w:p>
         </w:tc>
         <w:tc>
           <w:tcPr>
@@ -22467,6 +22932,38 @@
                 <w:szCs w:val="16"/>
               </w:rPr>
               <w:t>80,0</w:t>
+            </w:r>
+          </w:p>
+          <w:p>
+            <w:pPr>
+              <w:jc w:val="center"/>
+              <w:rPr>
+                <w:sz w:val="16"/>
+                <w:szCs w:val="16"/>
+              </w:rPr>
+            </w:pPr>
+            <w:r>
+              <w:rPr>
+                <w:sz w:val="16"/>
+                <w:szCs w:val="16"/>
+              </w:rPr>
+              <w:t>80.1</w:t>
+            </w:r>
+          </w:p>
+          <w:p>
+            <w:pPr>
+              <w:jc w:val="center"/>
+              <w:rPr>
+                <w:sz w:val="16"/>
+                <w:szCs w:val="16"/>
+              </w:rPr>
+            </w:pPr>
+            <w:r>
+              <w:rPr>
+                <w:sz w:val="16"/>
+                <w:szCs w:val="16"/>
+              </w:rPr>
+              <w:t>80.0</w:t>
             </w:r>
           </w:p>
         </w:tc>
@@ -22542,6 +23039,52 @@
                 <w:szCs w:val="16"/>
               </w:rPr>
             </w:pPr>
+            <w:r>
+              <w:rPr>
+                <w:sz w:val="16"/>
+                <w:szCs w:val="16"/>
+              </w:rPr>
+              <w:t>7</w:t>
+            </w:r>
+            <w:r>
+              <w:rPr>
+                <w:sz w:val="16"/>
+                <w:szCs w:val="16"/>
+              </w:rPr>
+              <w:t>8.6</w:t>
+            </w:r>
+          </w:p>
+          <w:p>
+            <w:pPr>
+              <w:jc w:val="center"/>
+              <w:rPr>
+                <w:sz w:val="16"/>
+                <w:szCs w:val="16"/>
+              </w:rPr>
+            </w:pPr>
+            <w:r>
+              <w:rPr>
+                <w:sz w:val="16"/>
+                <w:szCs w:val="16"/>
+              </w:rPr>
+              <w:t>78.2</w:t>
+            </w:r>
+          </w:p>
+          <w:p>
+            <w:pPr>
+              <w:jc w:val="center"/>
+              <w:rPr>
+                <w:sz w:val="16"/>
+                <w:szCs w:val="16"/>
+              </w:rPr>
+            </w:pPr>
+            <w:r>
+              <w:rPr>
+                <w:sz w:val="16"/>
+                <w:szCs w:val="16"/>
+              </w:rPr>
+              <w:t>78.8</w:t>
+            </w:r>
           </w:p>
         </w:tc>
         <w:tc>
@@ -22557,6 +23100,45 @@
                 <w:szCs w:val="16"/>
               </w:rPr>
             </w:pPr>
+            <w:r>
+              <w:rPr>
+                <w:sz w:val="16"/>
+                <w:szCs w:val="16"/>
+              </w:rPr>
+              <w:t>79.5</w:t>
+            </w:r>
+          </w:p>
+          <w:p>
+            <w:pPr>
+              <w:jc w:val="center"/>
+              <w:rPr>
+                <w:sz w:val="16"/>
+                <w:szCs w:val="16"/>
+              </w:rPr>
+            </w:pPr>
+            <w:r>
+              <w:rPr>
+                <w:sz w:val="16"/>
+                <w:szCs w:val="16"/>
+              </w:rPr>
+              <w:t>79.3</w:t>
+            </w:r>
+          </w:p>
+          <w:p>
+            <w:pPr>
+              <w:jc w:val="center"/>
+              <w:rPr>
+                <w:sz w:val="16"/>
+                <w:szCs w:val="16"/>
+              </w:rPr>
+            </w:pPr>
+            <w:r>
+              <w:rPr>
+                <w:sz w:val="16"/>
+                <w:szCs w:val="16"/>
+              </w:rPr>
+              <w:t>80.0</w:t>
+            </w:r>
           </w:p>
         </w:tc>
         <w:tc>
@@ -22614,7 +23196,14 @@
                 <w:sz w:val="16"/>
                 <w:szCs w:val="16"/>
               </w:rPr>
-              <w:t>3,3</w:t>
+              <w:t>3,</w:t>
+            </w:r>
+            <w:r>
+              <w:rPr>
+                <w:sz w:val="16"/>
+                <w:szCs w:val="16"/>
+              </w:rPr>
+              <w:t>4</w:t>
             </w:r>
           </w:p>
         </w:tc>
@@ -22631,6 +23220,45 @@
                 <w:szCs w:val="16"/>
               </w:rPr>
             </w:pPr>
+            <w:r>
+              <w:rPr>
+                <w:sz w:val="16"/>
+                <w:szCs w:val="16"/>
+              </w:rPr>
+              <w:t>76.2</w:t>
+            </w:r>
+          </w:p>
+          <w:p>
+            <w:pPr>
+              <w:jc w:val="center"/>
+              <w:rPr>
+                <w:sz w:val="16"/>
+                <w:szCs w:val="16"/>
+              </w:rPr>
+            </w:pPr>
+            <w:r>
+              <w:rPr>
+                <w:sz w:val="16"/>
+                <w:szCs w:val="16"/>
+              </w:rPr>
+              <w:t>75.9</w:t>
+            </w:r>
+          </w:p>
+          <w:p>
+            <w:pPr>
+              <w:jc w:val="center"/>
+              <w:rPr>
+                <w:sz w:val="16"/>
+                <w:szCs w:val="16"/>
+              </w:rPr>
+            </w:pPr>
+            <w:r>
+              <w:rPr>
+                <w:sz w:val="16"/>
+                <w:szCs w:val="16"/>
+              </w:rPr>
+              <w:t>76.5</w:t>
+            </w:r>
           </w:p>
         </w:tc>
         <w:tc>
@@ -22646,6 +23274,45 @@
                 <w:szCs w:val="16"/>
               </w:rPr>
             </w:pPr>
+            <w:r>
+              <w:rPr>
+                <w:sz w:val="16"/>
+                <w:szCs w:val="16"/>
+              </w:rPr>
+              <w:t>78.1</w:t>
+            </w:r>
+          </w:p>
+          <w:p>
+            <w:pPr>
+              <w:jc w:val="center"/>
+              <w:rPr>
+                <w:sz w:val="16"/>
+                <w:szCs w:val="16"/>
+              </w:rPr>
+            </w:pPr>
+            <w:r>
+              <w:rPr>
+                <w:sz w:val="16"/>
+                <w:szCs w:val="16"/>
+              </w:rPr>
+              <w:t>77.2</w:t>
+            </w:r>
+          </w:p>
+          <w:p>
+            <w:pPr>
+              <w:jc w:val="center"/>
+              <w:rPr>
+                <w:sz w:val="16"/>
+                <w:szCs w:val="16"/>
+              </w:rPr>
+            </w:pPr>
+            <w:r>
+              <w:rPr>
+                <w:sz w:val="16"/>
+                <w:szCs w:val="16"/>
+              </w:rPr>
+              <w:t>78.9</w:t>
+            </w:r>
           </w:p>
         </w:tc>
         <w:tc>
@@ -22751,6 +23418,45 @@
               <w:t>76,0</w:t>
             </w:r>
           </w:p>
+          <w:p>
+            <w:pPr>
+              <w:jc w:val="center"/>
+              <w:rPr>
+                <w:sz w:val="16"/>
+                <w:szCs w:val="16"/>
+              </w:rPr>
+            </w:pPr>
+            <w:r>
+              <w:rPr>
+                <w:sz w:val="16"/>
+                <w:szCs w:val="16"/>
+              </w:rPr>
+              <w:t>76.0</w:t>
+            </w:r>
+          </w:p>
+          <w:p>
+            <w:pPr>
+              <w:jc w:val="center"/>
+              <w:rPr>
+                <w:sz w:val="16"/>
+                <w:szCs w:val="16"/>
+              </w:rPr>
+            </w:pPr>
+            <w:r>
+              <w:rPr>
+                <w:sz w:val="16"/>
+                <w:szCs w:val="16"/>
+              </w:rPr>
+              <w:t>76</w:t>
+            </w:r>
+            <w:r>
+              <w:rPr>
+                <w:sz w:val="16"/>
+                <w:szCs w:val="16"/>
+              </w:rPr>
+              <w:t>.6</w:t>
+            </w:r>
+          </w:p>
         </w:tc>
         <w:tc>
           <w:tcPr>
@@ -22771,6 +23477,38 @@
                 <w:szCs w:val="16"/>
               </w:rPr>
               <w:t>77,3</w:t>
+            </w:r>
+          </w:p>
+          <w:p>
+            <w:pPr>
+              <w:jc w:val="center"/>
+              <w:rPr>
+                <w:sz w:val="16"/>
+                <w:szCs w:val="16"/>
+              </w:rPr>
+            </w:pPr>
+            <w:r>
+              <w:rPr>
+                <w:sz w:val="16"/>
+                <w:szCs w:val="16"/>
+              </w:rPr>
+              <w:t>76.3</w:t>
+            </w:r>
+          </w:p>
+          <w:p>
+            <w:pPr>
+              <w:jc w:val="center"/>
+              <w:rPr>
+                <w:sz w:val="16"/>
+                <w:szCs w:val="16"/>
+              </w:rPr>
+            </w:pPr>
+            <w:r>
+              <w:rPr>
+                <w:sz w:val="16"/>
+                <w:szCs w:val="16"/>
+              </w:rPr>
+              <w:t>79.2</w:t>
             </w:r>
           </w:p>
         </w:tc>
@@ -22846,6 +23584,52 @@
                 <w:szCs w:val="16"/>
               </w:rPr>
             </w:pPr>
+            <w:r>
+              <w:rPr>
+                <w:sz w:val="16"/>
+                <w:szCs w:val="16"/>
+              </w:rPr>
+              <w:t>7</w:t>
+            </w:r>
+            <w:r>
+              <w:rPr>
+                <w:sz w:val="16"/>
+                <w:szCs w:val="16"/>
+              </w:rPr>
+              <w:t>5.5</w:t>
+            </w:r>
+          </w:p>
+          <w:p>
+            <w:pPr>
+              <w:jc w:val="center"/>
+              <w:rPr>
+                <w:sz w:val="16"/>
+                <w:szCs w:val="16"/>
+              </w:rPr>
+            </w:pPr>
+            <w:r>
+              <w:rPr>
+                <w:sz w:val="16"/>
+                <w:szCs w:val="16"/>
+              </w:rPr>
+              <w:t>75.3</w:t>
+            </w:r>
+          </w:p>
+          <w:p>
+            <w:pPr>
+              <w:jc w:val="center"/>
+              <w:rPr>
+                <w:sz w:val="16"/>
+                <w:szCs w:val="16"/>
+              </w:rPr>
+            </w:pPr>
+            <w:r>
+              <w:rPr>
+                <w:sz w:val="16"/>
+                <w:szCs w:val="16"/>
+              </w:rPr>
+              <w:t>75.9</w:t>
+            </w:r>
           </w:p>
         </w:tc>
         <w:tc>
@@ -22861,6 +23645,45 @@
                 <w:szCs w:val="16"/>
               </w:rPr>
             </w:pPr>
+            <w:r>
+              <w:rPr>
+                <w:sz w:val="16"/>
+                <w:szCs w:val="16"/>
+              </w:rPr>
+              <w:t>76.6</w:t>
+            </w:r>
+          </w:p>
+          <w:p>
+            <w:pPr>
+              <w:jc w:val="center"/>
+              <w:rPr>
+                <w:sz w:val="16"/>
+                <w:szCs w:val="16"/>
+              </w:rPr>
+            </w:pPr>
+            <w:r>
+              <w:rPr>
+                <w:sz w:val="16"/>
+                <w:szCs w:val="16"/>
+              </w:rPr>
+              <w:t>76.6</w:t>
+            </w:r>
+          </w:p>
+          <w:p>
+            <w:pPr>
+              <w:jc w:val="center"/>
+              <w:rPr>
+                <w:sz w:val="16"/>
+                <w:szCs w:val="16"/>
+              </w:rPr>
+            </w:pPr>
+            <w:r>
+              <w:rPr>
+                <w:sz w:val="16"/>
+                <w:szCs w:val="16"/>
+              </w:rPr>
+              <w:t>77.5</w:t>
+            </w:r>
           </w:p>
         </w:tc>
         <w:tc>
@@ -22918,7 +23741,14 @@
                 <w:sz w:val="16"/>
                 <w:szCs w:val="16"/>
               </w:rPr>
-              <w:t>3,3</w:t>
+              <w:t>3,</w:t>
+            </w:r>
+            <w:r>
+              <w:rPr>
+                <w:sz w:val="16"/>
+                <w:szCs w:val="16"/>
+              </w:rPr>
+              <w:t>4</w:t>
             </w:r>
           </w:p>
         </w:tc>
@@ -22935,6 +23765,45 @@
                 <w:szCs w:val="16"/>
               </w:rPr>
             </w:pPr>
+            <w:r>
+              <w:rPr>
+                <w:sz w:val="16"/>
+                <w:szCs w:val="16"/>
+              </w:rPr>
+              <w:t>74.8</w:t>
+            </w:r>
+          </w:p>
+          <w:p>
+            <w:pPr>
+              <w:jc w:val="center"/>
+              <w:rPr>
+                <w:sz w:val="16"/>
+                <w:szCs w:val="16"/>
+              </w:rPr>
+            </w:pPr>
+            <w:r>
+              <w:rPr>
+                <w:sz w:val="16"/>
+                <w:szCs w:val="16"/>
+              </w:rPr>
+              <w:t>74.4</w:t>
+            </w:r>
+          </w:p>
+          <w:p>
+            <w:pPr>
+              <w:jc w:val="center"/>
+              <w:rPr>
+                <w:sz w:val="16"/>
+                <w:szCs w:val="16"/>
+              </w:rPr>
+            </w:pPr>
+            <w:r>
+              <w:rPr>
+                <w:sz w:val="16"/>
+                <w:szCs w:val="16"/>
+              </w:rPr>
+              <w:t>74.9</w:t>
+            </w:r>
           </w:p>
         </w:tc>
         <w:tc>
@@ -22950,6 +23819,45 @@
                 <w:szCs w:val="16"/>
               </w:rPr>
             </w:pPr>
+            <w:r>
+              <w:rPr>
+                <w:sz w:val="16"/>
+                <w:szCs w:val="16"/>
+              </w:rPr>
+              <w:t>75.5</w:t>
+            </w:r>
+          </w:p>
+          <w:p>
+            <w:pPr>
+              <w:jc w:val="center"/>
+              <w:rPr>
+                <w:sz w:val="16"/>
+                <w:szCs w:val="16"/>
+              </w:rPr>
+            </w:pPr>
+            <w:r>
+              <w:rPr>
+                <w:sz w:val="16"/>
+                <w:szCs w:val="16"/>
+              </w:rPr>
+              <w:t>75.2</w:t>
+            </w:r>
+          </w:p>
+          <w:p>
+            <w:pPr>
+              <w:jc w:val="center"/>
+              <w:rPr>
+                <w:sz w:val="16"/>
+                <w:szCs w:val="16"/>
+              </w:rPr>
+            </w:pPr>
+            <w:r>
+              <w:rPr>
+                <w:sz w:val="16"/>
+                <w:szCs w:val="16"/>
+              </w:rPr>
+              <w:t>76.2</w:t>
+            </w:r>
           </w:p>
         </w:tc>
         <w:tc>
@@ -23047,6 +23955,38 @@
               <w:t>76,8</w:t>
             </w:r>
           </w:p>
+          <w:p>
+            <w:pPr>
+              <w:jc w:val="center"/>
+              <w:rPr>
+                <w:sz w:val="16"/>
+                <w:szCs w:val="16"/>
+              </w:rPr>
+            </w:pPr>
+            <w:r>
+              <w:rPr>
+                <w:sz w:val="16"/>
+                <w:szCs w:val="16"/>
+              </w:rPr>
+              <w:t>76.4</w:t>
+            </w:r>
+          </w:p>
+          <w:p>
+            <w:pPr>
+              <w:jc w:val="center"/>
+              <w:rPr>
+                <w:sz w:val="16"/>
+                <w:szCs w:val="16"/>
+              </w:rPr>
+            </w:pPr>
+            <w:r>
+              <w:rPr>
+                <w:sz w:val="16"/>
+                <w:szCs w:val="16"/>
+              </w:rPr>
+              <w:t>78.2</w:t>
+            </w:r>
+          </w:p>
         </w:tc>
         <w:tc>
           <w:tcPr>
@@ -23067,6 +24007,38 @@
                 <w:szCs w:val="16"/>
               </w:rPr>
               <w:t>78,1</w:t>
+            </w:r>
+          </w:p>
+          <w:p>
+            <w:pPr>
+              <w:jc w:val="center"/>
+              <w:rPr>
+                <w:sz w:val="16"/>
+                <w:szCs w:val="16"/>
+              </w:rPr>
+            </w:pPr>
+            <w:r>
+              <w:rPr>
+                <w:sz w:val="16"/>
+                <w:szCs w:val="16"/>
+              </w:rPr>
+              <w:t>77.7</w:t>
+            </w:r>
+          </w:p>
+          <w:p>
+            <w:pPr>
+              <w:jc w:val="center"/>
+              <w:rPr>
+                <w:sz w:val="16"/>
+                <w:szCs w:val="16"/>
+              </w:rPr>
+            </w:pPr>
+            <w:r>
+              <w:rPr>
+                <w:sz w:val="16"/>
+                <w:szCs w:val="16"/>
+              </w:rPr>
+              <w:t>79.5</w:t>
             </w:r>
           </w:p>
         </w:tc>
@@ -23142,6 +24114,52 @@
                 <w:szCs w:val="16"/>
               </w:rPr>
             </w:pPr>
+            <w:r>
+              <w:rPr>
+                <w:sz w:val="16"/>
+                <w:szCs w:val="16"/>
+              </w:rPr>
+              <w:t>7</w:t>
+            </w:r>
+            <w:r>
+              <w:rPr>
+                <w:sz w:val="16"/>
+                <w:szCs w:val="16"/>
+              </w:rPr>
+              <w:t>6.8</w:t>
+            </w:r>
+          </w:p>
+          <w:p>
+            <w:pPr>
+              <w:jc w:val="center"/>
+              <w:rPr>
+                <w:sz w:val="16"/>
+                <w:szCs w:val="16"/>
+              </w:rPr>
+            </w:pPr>
+            <w:r>
+              <w:rPr>
+                <w:sz w:val="16"/>
+                <w:szCs w:val="16"/>
+              </w:rPr>
+              <w:t>76.7</w:t>
+            </w:r>
+          </w:p>
+          <w:p>
+            <w:pPr>
+              <w:jc w:val="center"/>
+              <w:rPr>
+                <w:sz w:val="16"/>
+                <w:szCs w:val="16"/>
+              </w:rPr>
+            </w:pPr>
+            <w:r>
+              <w:rPr>
+                <w:sz w:val="16"/>
+                <w:szCs w:val="16"/>
+              </w:rPr>
+              <w:t>77.8</w:t>
+            </w:r>
           </w:p>
         </w:tc>
         <w:tc>
@@ -23157,6 +24175,45 @@
                 <w:szCs w:val="16"/>
               </w:rPr>
             </w:pPr>
+            <w:r>
+              <w:rPr>
+                <w:sz w:val="16"/>
+                <w:szCs w:val="16"/>
+              </w:rPr>
+              <w:t>77.6</w:t>
+            </w:r>
+          </w:p>
+          <w:p>
+            <w:pPr>
+              <w:jc w:val="center"/>
+              <w:rPr>
+                <w:sz w:val="16"/>
+                <w:szCs w:val="16"/>
+              </w:rPr>
+            </w:pPr>
+            <w:r>
+              <w:rPr>
+                <w:sz w:val="16"/>
+                <w:szCs w:val="16"/>
+              </w:rPr>
+              <w:t>77.3</w:t>
+            </w:r>
+          </w:p>
+          <w:p>
+            <w:pPr>
+              <w:jc w:val="center"/>
+              <w:rPr>
+                <w:sz w:val="16"/>
+                <w:szCs w:val="16"/>
+              </w:rPr>
+            </w:pPr>
+            <w:r>
+              <w:rPr>
+                <w:sz w:val="16"/>
+                <w:szCs w:val="16"/>
+              </w:rPr>
+              <w:t>78.1</w:t>
+            </w:r>
           </w:p>
         </w:tc>
         <w:tc>
@@ -23214,7 +24271,14 @@
                 <w:sz w:val="16"/>
                 <w:szCs w:val="16"/>
               </w:rPr>
-              <w:t>3,3</w:t>
+              <w:t>3,</w:t>
+            </w:r>
+            <w:r>
+              <w:rPr>
+                <w:sz w:val="16"/>
+                <w:szCs w:val="16"/>
+              </w:rPr>
+              <w:t>4</w:t>
             </w:r>
           </w:p>
         </w:tc>
@@ -23231,6 +24295,45 @@
                 <w:szCs w:val="16"/>
               </w:rPr>
             </w:pPr>
+            <w:r>
+              <w:rPr>
+                <w:sz w:val="16"/>
+                <w:szCs w:val="16"/>
+              </w:rPr>
+              <w:t>74.9</w:t>
+            </w:r>
+          </w:p>
+          <w:p>
+            <w:pPr>
+              <w:jc w:val="center"/>
+              <w:rPr>
+                <w:sz w:val="16"/>
+                <w:szCs w:val="16"/>
+              </w:rPr>
+            </w:pPr>
+            <w:r>
+              <w:rPr>
+                <w:sz w:val="16"/>
+                <w:szCs w:val="16"/>
+              </w:rPr>
+              <w:t>74.4</w:t>
+            </w:r>
+          </w:p>
+          <w:p>
+            <w:pPr>
+              <w:jc w:val="center"/>
+              <w:rPr>
+                <w:sz w:val="16"/>
+                <w:szCs w:val="16"/>
+              </w:rPr>
+            </w:pPr>
+            <w:r>
+              <w:rPr>
+                <w:sz w:val="16"/>
+                <w:szCs w:val="16"/>
+              </w:rPr>
+              <w:t>75.4</w:t>
+            </w:r>
           </w:p>
         </w:tc>
         <w:tc>
@@ -23246,6 +24349,45 @@
                 <w:szCs w:val="16"/>
               </w:rPr>
             </w:pPr>
+            <w:r>
+              <w:rPr>
+                <w:sz w:val="16"/>
+                <w:szCs w:val="16"/>
+              </w:rPr>
+              <w:t>76.3</w:t>
+            </w:r>
+          </w:p>
+          <w:p>
+            <w:pPr>
+              <w:jc w:val="center"/>
+              <w:rPr>
+                <w:sz w:val="16"/>
+                <w:szCs w:val="16"/>
+              </w:rPr>
+            </w:pPr>
+            <w:r>
+              <w:rPr>
+                <w:sz w:val="16"/>
+                <w:szCs w:val="16"/>
+              </w:rPr>
+              <w:t>75.2</w:t>
+            </w:r>
+          </w:p>
+          <w:p>
+            <w:pPr>
+              <w:jc w:val="center"/>
+              <w:rPr>
+                <w:sz w:val="16"/>
+                <w:szCs w:val="16"/>
+              </w:rPr>
+            </w:pPr>
+            <w:r>
+              <w:rPr>
+                <w:sz w:val="16"/>
+                <w:szCs w:val="16"/>
+              </w:rPr>
+              <w:t>77.1</w:t>
+            </w:r>
           </w:p>
         </w:tc>
         <w:tc>
@@ -23357,6 +24499,38 @@
               <w:t>79,6</w:t>
             </w:r>
           </w:p>
+          <w:p>
+            <w:pPr>
+              <w:jc w:val="center"/>
+              <w:rPr>
+                <w:sz w:val="16"/>
+                <w:szCs w:val="16"/>
+              </w:rPr>
+            </w:pPr>
+            <w:r>
+              <w:rPr>
+                <w:sz w:val="16"/>
+                <w:szCs w:val="16"/>
+              </w:rPr>
+              <w:t>79.2</w:t>
+            </w:r>
+          </w:p>
+          <w:p>
+            <w:pPr>
+              <w:jc w:val="center"/>
+              <w:rPr>
+                <w:sz w:val="16"/>
+                <w:szCs w:val="16"/>
+              </w:rPr>
+            </w:pPr>
+            <w:r>
+              <w:rPr>
+                <w:sz w:val="16"/>
+                <w:szCs w:val="16"/>
+              </w:rPr>
+              <w:t>79.8</w:t>
+            </w:r>
+          </w:p>
         </w:tc>
         <w:tc>
           <w:tcPr>
@@ -23377,6 +24551,37 @@
                 <w:szCs w:val="16"/>
               </w:rPr>
               <w:t>80,8</w:t>
+            </w:r>
+            <w:r>
+              <w:rPr>
+                <w:sz w:val="16"/>
+                <w:szCs w:val="16"/>
+              </w:rPr>
+              <w:br/>
+              <w:t>81</w:t>
+            </w:r>
+            <w:r>
+              <w:rPr>
+                <w:sz w:val="16"/>
+                <w:szCs w:val="16"/>
+              </w:rPr>
+              <w:t>.4</w:t>
+            </w:r>
+          </w:p>
+          <w:p>
+            <w:pPr>
+              <w:jc w:val="center"/>
+              <w:rPr>
+                <w:sz w:val="16"/>
+                <w:szCs w:val="16"/>
+              </w:rPr>
+            </w:pPr>
+            <w:r>
+              <w:rPr>
+                <w:sz w:val="16"/>
+                <w:szCs w:val="16"/>
+              </w:rPr>
+              <w:t>81.2</w:t>
             </w:r>
           </w:p>
         </w:tc>
@@ -23452,6 +24657,45 @@
                 <w:szCs w:val="16"/>
               </w:rPr>
             </w:pPr>
+            <w:r>
+              <w:rPr>
+                <w:sz w:val="16"/>
+                <w:szCs w:val="16"/>
+              </w:rPr>
+              <w:t>79.0</w:t>
+            </w:r>
+          </w:p>
+          <w:p>
+            <w:pPr>
+              <w:jc w:val="center"/>
+              <w:rPr>
+                <w:sz w:val="16"/>
+                <w:szCs w:val="16"/>
+              </w:rPr>
+            </w:pPr>
+            <w:r>
+              <w:rPr>
+                <w:sz w:val="16"/>
+                <w:szCs w:val="16"/>
+              </w:rPr>
+              <w:t>79.1</w:t>
+            </w:r>
+          </w:p>
+          <w:p>
+            <w:pPr>
+              <w:jc w:val="center"/>
+              <w:rPr>
+                <w:sz w:val="16"/>
+                <w:szCs w:val="16"/>
+              </w:rPr>
+            </w:pPr>
+            <w:r>
+              <w:rPr>
+                <w:sz w:val="16"/>
+                <w:szCs w:val="16"/>
+              </w:rPr>
+              <w:t>79.9</w:t>
+            </w:r>
           </w:p>
         </w:tc>
         <w:tc>
@@ -23467,6 +24711,45 @@
                 <w:szCs w:val="16"/>
               </w:rPr>
             </w:pPr>
+            <w:r>
+              <w:rPr>
+                <w:sz w:val="16"/>
+                <w:szCs w:val="16"/>
+              </w:rPr>
+              <w:t>80.5</w:t>
+            </w:r>
+          </w:p>
+          <w:p>
+            <w:pPr>
+              <w:jc w:val="center"/>
+              <w:rPr>
+                <w:sz w:val="16"/>
+                <w:szCs w:val="16"/>
+              </w:rPr>
+            </w:pPr>
+            <w:r>
+              <w:rPr>
+                <w:sz w:val="16"/>
+                <w:szCs w:val="16"/>
+              </w:rPr>
+              <w:t>80.1</w:t>
+            </w:r>
+          </w:p>
+          <w:p>
+            <w:pPr>
+              <w:jc w:val="center"/>
+              <w:rPr>
+                <w:sz w:val="16"/>
+                <w:szCs w:val="16"/>
+              </w:rPr>
+            </w:pPr>
+            <w:r>
+              <w:rPr>
+                <w:sz w:val="16"/>
+                <w:szCs w:val="16"/>
+              </w:rPr>
+              <w:t>80.5</w:t>
+            </w:r>
           </w:p>
         </w:tc>
         <w:tc>
@@ -23524,7 +24807,14 @@
                 <w:sz w:val="16"/>
                 <w:szCs w:val="16"/>
               </w:rPr>
-              <w:t>3,3</w:t>
+              <w:t>3,</w:t>
+            </w:r>
+            <w:r>
+              <w:rPr>
+                <w:sz w:val="16"/>
+                <w:szCs w:val="16"/>
+              </w:rPr>
+              <w:t>4</w:t>
             </w:r>
           </w:p>
         </w:tc>
@@ -23541,6 +24831,52 @@
                 <w:szCs w:val="16"/>
               </w:rPr>
             </w:pPr>
+            <w:r>
+              <w:rPr>
+                <w:sz w:val="16"/>
+                <w:szCs w:val="16"/>
+              </w:rPr>
+              <w:t>7</w:t>
+            </w:r>
+            <w:r>
+              <w:rPr>
+                <w:sz w:val="16"/>
+                <w:szCs w:val="16"/>
+              </w:rPr>
+              <w:t>6.4</w:t>
+            </w:r>
+          </w:p>
+          <w:p>
+            <w:pPr>
+              <w:jc w:val="center"/>
+              <w:rPr>
+                <w:sz w:val="16"/>
+                <w:szCs w:val="16"/>
+              </w:rPr>
+            </w:pPr>
+            <w:r>
+              <w:rPr>
+                <w:sz w:val="16"/>
+                <w:szCs w:val="16"/>
+              </w:rPr>
+              <w:t>76.6</w:t>
+            </w:r>
+          </w:p>
+          <w:p>
+            <w:pPr>
+              <w:jc w:val="center"/>
+              <w:rPr>
+                <w:sz w:val="16"/>
+                <w:szCs w:val="16"/>
+              </w:rPr>
+            </w:pPr>
+            <w:r>
+              <w:rPr>
+                <w:sz w:val="16"/>
+                <w:szCs w:val="16"/>
+              </w:rPr>
+              <w:t>76.7</w:t>
+            </w:r>
           </w:p>
         </w:tc>
         <w:tc>
@@ -23556,6 +24892,45 @@
                 <w:szCs w:val="16"/>
               </w:rPr>
             </w:pPr>
+            <w:r>
+              <w:rPr>
+                <w:sz w:val="16"/>
+                <w:szCs w:val="16"/>
+              </w:rPr>
+              <w:t>78.2</w:t>
+            </w:r>
+          </w:p>
+          <w:p>
+            <w:pPr>
+              <w:jc w:val="center"/>
+              <w:rPr>
+                <w:sz w:val="16"/>
+                <w:szCs w:val="16"/>
+              </w:rPr>
+            </w:pPr>
+            <w:r>
+              <w:rPr>
+                <w:sz w:val="16"/>
+                <w:szCs w:val="16"/>
+              </w:rPr>
+              <w:t>78.2</w:t>
+            </w:r>
+          </w:p>
+          <w:p>
+            <w:pPr>
+              <w:jc w:val="center"/>
+              <w:rPr>
+                <w:sz w:val="16"/>
+                <w:szCs w:val="16"/>
+              </w:rPr>
+            </w:pPr>
+            <w:r>
+              <w:rPr>
+                <w:sz w:val="16"/>
+                <w:szCs w:val="16"/>
+              </w:rPr>
+              <w:t>79.2</w:t>
+            </w:r>
           </w:p>
         </w:tc>
         <w:tc>
@@ -23642,7 +25017,46 @@
                 <w:sz w:val="16"/>
                 <w:szCs w:val="16"/>
               </w:rPr>
-              <w:t>73,6</w:t>
+              <w:t>73,</w:t>
+            </w:r>
+            <w:r>
+              <w:rPr>
+                <w:sz w:val="16"/>
+                <w:szCs w:val="16"/>
+              </w:rPr>
+              <w:t>6</w:t>
+            </w:r>
+          </w:p>
+          <w:p>
+            <w:pPr>
+              <w:jc w:val="center"/>
+              <w:rPr>
+                <w:sz w:val="16"/>
+                <w:szCs w:val="16"/>
+              </w:rPr>
+            </w:pPr>
+            <w:r>
+              <w:rPr>
+                <w:sz w:val="16"/>
+                <w:szCs w:val="16"/>
+              </w:rPr>
+              <w:t>73.5</w:t>
+            </w:r>
+          </w:p>
+          <w:p>
+            <w:pPr>
+              <w:jc w:val="center"/>
+              <w:rPr>
+                <w:sz w:val="16"/>
+                <w:szCs w:val="16"/>
+              </w:rPr>
+            </w:pPr>
+            <w:r>
+              <w:rPr>
+                <w:sz w:val="16"/>
+                <w:szCs w:val="16"/>
+              </w:rPr>
+              <w:t>74.1</w:t>
             </w:r>
           </w:p>
         </w:tc>
@@ -23664,7 +25078,39 @@
                 <w:sz w:val="16"/>
                 <w:szCs w:val="16"/>
               </w:rPr>
-              <w:t>73,7</w:t>
+              <w:t>74.1</w:t>
+            </w:r>
+          </w:p>
+          <w:p>
+            <w:pPr>
+              <w:jc w:val="center"/>
+              <w:rPr>
+                <w:sz w:val="16"/>
+                <w:szCs w:val="16"/>
+              </w:rPr>
+            </w:pPr>
+            <w:r>
+              <w:rPr>
+                <w:sz w:val="16"/>
+                <w:szCs w:val="16"/>
+              </w:rPr>
+              <w:t>74.5</w:t>
+            </w:r>
+          </w:p>
+          <w:p>
+            <w:pPr>
+              <w:jc w:val="center"/>
+              <w:rPr>
+                <w:sz w:val="16"/>
+                <w:szCs w:val="16"/>
+              </w:rPr>
+            </w:pPr>
+            <w:r>
+              <w:rPr>
+                <w:sz w:val="16"/>
+                <w:szCs w:val="16"/>
+              </w:rPr>
+              <w:t>74.6</w:t>
             </w:r>
           </w:p>
         </w:tc>
@@ -23955,7 +25401,46 @@
                 <w:sz w:val="16"/>
                 <w:szCs w:val="16"/>
               </w:rPr>
-              <w:t>71,2</w:t>
+              <w:t>71,</w:t>
+            </w:r>
+            <w:r>
+              <w:rPr>
+                <w:sz w:val="16"/>
+                <w:szCs w:val="16"/>
+              </w:rPr>
+              <w:t>4</w:t>
+            </w:r>
+          </w:p>
+          <w:p>
+            <w:pPr>
+              <w:jc w:val="center"/>
+              <w:rPr>
+                <w:sz w:val="16"/>
+                <w:szCs w:val="16"/>
+              </w:rPr>
+            </w:pPr>
+            <w:r>
+              <w:rPr>
+                <w:sz w:val="16"/>
+                <w:szCs w:val="16"/>
+              </w:rPr>
+              <w:t>71.2</w:t>
+            </w:r>
+          </w:p>
+          <w:p>
+            <w:pPr>
+              <w:jc w:val="center"/>
+              <w:rPr>
+                <w:sz w:val="16"/>
+                <w:szCs w:val="16"/>
+              </w:rPr>
+            </w:pPr>
+            <w:r>
+              <w:rPr>
+                <w:sz w:val="16"/>
+                <w:szCs w:val="16"/>
+              </w:rPr>
+              <w:t>72.0</w:t>
             </w:r>
           </w:p>
         </w:tc>
@@ -23977,7 +25462,39 @@
                 <w:sz w:val="16"/>
                 <w:szCs w:val="16"/>
               </w:rPr>
-              <w:t>71,3</w:t>
+              <w:t>72.0</w:t>
+            </w:r>
+          </w:p>
+          <w:p>
+            <w:pPr>
+              <w:jc w:val="center"/>
+              <w:rPr>
+                <w:sz w:val="16"/>
+                <w:szCs w:val="16"/>
+              </w:rPr>
+            </w:pPr>
+            <w:r>
+              <w:rPr>
+                <w:sz w:val="16"/>
+                <w:szCs w:val="16"/>
+              </w:rPr>
+              <w:t>72.5</w:t>
+            </w:r>
+          </w:p>
+          <w:p>
+            <w:pPr>
+              <w:jc w:val="center"/>
+              <w:rPr>
+                <w:sz w:val="16"/>
+                <w:szCs w:val="16"/>
+              </w:rPr>
+            </w:pPr>
+            <w:r>
+              <w:rPr>
+                <w:sz w:val="16"/>
+                <w:szCs w:val="16"/>
+              </w:rPr>
+              <w:t>72.5</w:t>
             </w:r>
           </w:p>
         </w:tc>
@@ -24199,6 +25716,7 @@
                 <w:sz w:val="20"/>
                 <w:szCs w:val="20"/>
               </w:rPr>
+              <w:lastRenderedPageBreak/>
               <w:t>Modem Sleep</w:t>
             </w:r>
           </w:p>
@@ -24243,7 +25761,46 @@
                 <w:sz w:val="16"/>
                 <w:szCs w:val="16"/>
               </w:rPr>
-              <w:t>71,1</w:t>
+              <w:t>71,</w:t>
+            </w:r>
+            <w:r>
+              <w:rPr>
+                <w:sz w:val="16"/>
+                <w:szCs w:val="16"/>
+              </w:rPr>
+              <w:t>9</w:t>
+            </w:r>
+          </w:p>
+          <w:p>
+            <w:pPr>
+              <w:jc w:val="center"/>
+              <w:rPr>
+                <w:sz w:val="16"/>
+                <w:szCs w:val="16"/>
+              </w:rPr>
+            </w:pPr>
+            <w:r>
+              <w:rPr>
+                <w:sz w:val="16"/>
+                <w:szCs w:val="16"/>
+              </w:rPr>
+              <w:t>71.7</w:t>
+            </w:r>
+          </w:p>
+          <w:p>
+            <w:pPr>
+              <w:jc w:val="center"/>
+              <w:rPr>
+                <w:sz w:val="16"/>
+                <w:szCs w:val="16"/>
+              </w:rPr>
+            </w:pPr>
+            <w:r>
+              <w:rPr>
+                <w:sz w:val="16"/>
+                <w:szCs w:val="16"/>
+              </w:rPr>
+              <w:t>72.0</w:t>
             </w:r>
           </w:p>
         </w:tc>
@@ -24265,7 +25822,39 @@
                 <w:sz w:val="16"/>
                 <w:szCs w:val="16"/>
               </w:rPr>
-              <w:t>71,3</w:t>
+              <w:t>72.0</w:t>
+            </w:r>
+          </w:p>
+          <w:p>
+            <w:pPr>
+              <w:jc w:val="center"/>
+              <w:rPr>
+                <w:sz w:val="16"/>
+                <w:szCs w:val="16"/>
+              </w:rPr>
+            </w:pPr>
+            <w:r>
+              <w:rPr>
+                <w:sz w:val="16"/>
+                <w:szCs w:val="16"/>
+              </w:rPr>
+              <w:t>71.8</w:t>
+            </w:r>
+          </w:p>
+          <w:p>
+            <w:pPr>
+              <w:jc w:val="center"/>
+              <w:rPr>
+                <w:sz w:val="16"/>
+                <w:szCs w:val="16"/>
+              </w:rPr>
+            </w:pPr>
+            <w:r>
+              <w:rPr>
+                <w:sz w:val="16"/>
+                <w:szCs w:val="16"/>
+              </w:rPr>
+              <w:t>72.2</w:t>
             </w:r>
           </w:p>
         </w:tc>
@@ -24534,6 +26123,38 @@
               <w:t>16,2</w:t>
             </w:r>
           </w:p>
+          <w:p>
+            <w:pPr>
+              <w:jc w:val="center"/>
+              <w:rPr>
+                <w:sz w:val="16"/>
+                <w:szCs w:val="16"/>
+              </w:rPr>
+            </w:pPr>
+            <w:r>
+              <w:rPr>
+                <w:sz w:val="16"/>
+                <w:szCs w:val="16"/>
+              </w:rPr>
+              <w:t>16.2</w:t>
+            </w:r>
+          </w:p>
+          <w:p>
+            <w:pPr>
+              <w:jc w:val="center"/>
+              <w:rPr>
+                <w:sz w:val="16"/>
+                <w:szCs w:val="16"/>
+              </w:rPr>
+            </w:pPr>
+            <w:r>
+              <w:rPr>
+                <w:sz w:val="16"/>
+                <w:szCs w:val="16"/>
+              </w:rPr>
+              <w:t>16.4</w:t>
+            </w:r>
+          </w:p>
         </w:tc>
         <w:tc>
           <w:tcPr>
@@ -24553,7 +26174,39 @@
                 <w:sz w:val="16"/>
                 <w:szCs w:val="16"/>
               </w:rPr>
-              <w:t>16,3</w:t>
+              <w:t>16.4</w:t>
+            </w:r>
+          </w:p>
+          <w:p>
+            <w:pPr>
+              <w:jc w:val="center"/>
+              <w:rPr>
+                <w:sz w:val="16"/>
+                <w:szCs w:val="16"/>
+              </w:rPr>
+            </w:pPr>
+            <w:r>
+              <w:rPr>
+                <w:sz w:val="16"/>
+                <w:szCs w:val="16"/>
+              </w:rPr>
+              <w:t>16.7</w:t>
+            </w:r>
+          </w:p>
+          <w:p>
+            <w:pPr>
+              <w:jc w:val="center"/>
+              <w:rPr>
+                <w:sz w:val="16"/>
+                <w:szCs w:val="16"/>
+              </w:rPr>
+            </w:pPr>
+            <w:r>
+              <w:rPr>
+                <w:sz w:val="16"/>
+                <w:szCs w:val="16"/>
+              </w:rPr>
+              <w:t>16.5</w:t>
             </w:r>
           </w:p>
         </w:tc>
@@ -25072,8 +26725,17 @@
                 <w:sz w:val="20"/>
                 <w:szCs w:val="20"/>
               </w:rPr>
-              <w:t xml:space="preserve"> Sleep</w:t>
-            </w:r>
+              <w:t xml:space="preserve"> </w:t>
+            </w:r>
+            <w:proofErr w:type="spellStart"/>
+            <w:r>
+              <w:rPr>
+                <w:sz w:val="20"/>
+                <w:szCs w:val="20"/>
+              </w:rPr>
+              <w:t>Sleep</w:t>
+            </w:r>
+            <w:proofErr w:type="spellEnd"/>
           </w:p>
         </w:tc>
         <w:tc>
@@ -25116,29 +26778,100 @@
                 <w:sz w:val="16"/>
                 <w:szCs w:val="16"/>
               </w:rPr>
+              <w:t>0,</w:t>
+            </w:r>
+            <w:r>
+              <w:rPr>
+                <w:sz w:val="16"/>
+                <w:szCs w:val="16"/>
+              </w:rPr>
+              <w:t>2</w:t>
+            </w:r>
+          </w:p>
+          <w:p>
+            <w:pPr>
+              <w:jc w:val="center"/>
+              <w:rPr>
+                <w:sz w:val="16"/>
+                <w:szCs w:val="16"/>
+              </w:rPr>
+            </w:pPr>
+            <w:r>
+              <w:rPr>
+                <w:sz w:val="16"/>
+                <w:szCs w:val="16"/>
+              </w:rPr>
+              <w:t>0.1</w:t>
+            </w:r>
+          </w:p>
+          <w:p>
+            <w:pPr>
+              <w:jc w:val="center"/>
+              <w:rPr>
+                <w:sz w:val="16"/>
+                <w:szCs w:val="16"/>
+              </w:rPr>
+            </w:pPr>
+            <w:r>
+              <w:rPr>
+                <w:sz w:val="16"/>
+                <w:szCs w:val="16"/>
+              </w:rPr>
+              <w:t>0.1</w:t>
+            </w:r>
+          </w:p>
+        </w:tc>
+        <w:tc>
+          <w:tcPr>
+            <w:tcW w:w="706" w:type="pct"/>
+            <w:vAlign w:val="center"/>
+          </w:tcPr>
+          <w:p>
+            <w:pPr>
+              <w:jc w:val="center"/>
+              <w:rPr>
+                <w:sz w:val="16"/>
+                <w:szCs w:val="16"/>
+              </w:rPr>
+            </w:pPr>
+            <w:r>
+              <w:rPr>
+                <w:sz w:val="16"/>
+                <w:szCs w:val="16"/>
+              </w:rPr>
               <w:t>0,1</w:t>
             </w:r>
           </w:p>
-        </w:tc>
-        <w:tc>
-          <w:tcPr>
-            <w:tcW w:w="706" w:type="pct"/>
-            <w:vAlign w:val="center"/>
-          </w:tcPr>
-          <w:p>
-            <w:pPr>
-              <w:jc w:val="center"/>
-              <w:rPr>
-                <w:sz w:val="16"/>
-                <w:szCs w:val="16"/>
-              </w:rPr>
-            </w:pPr>
-            <w:r>
-              <w:rPr>
-                <w:sz w:val="16"/>
-                <w:szCs w:val="16"/>
-              </w:rPr>
-              <w:t>0,1</w:t>
+          <w:p>
+            <w:pPr>
+              <w:jc w:val="center"/>
+              <w:rPr>
+                <w:sz w:val="16"/>
+                <w:szCs w:val="16"/>
+              </w:rPr>
+            </w:pPr>
+            <w:r>
+              <w:rPr>
+                <w:sz w:val="16"/>
+                <w:szCs w:val="16"/>
+              </w:rPr>
+              <w:t>0.2</w:t>
+            </w:r>
+          </w:p>
+          <w:p>
+            <w:pPr>
+              <w:jc w:val="center"/>
+              <w:rPr>
+                <w:sz w:val="16"/>
+                <w:szCs w:val="16"/>
+              </w:rPr>
+            </w:pPr>
+            <w:r>
+              <w:rPr>
+                <w:sz w:val="16"/>
+                <w:szCs w:val="16"/>
+              </w:rPr>
+              <w:t>0.1</w:t>
             </w:r>
           </w:p>
         </w:tc>
@@ -28316,7 +30049,6 @@
                 <w:szCs w:val="20"/>
                 <w:lang w:val="en-US"/>
               </w:rPr>
-              <w:lastRenderedPageBreak/>
               <w:t>Transmit 802.11n</w:t>
             </w:r>
             <w:r>
@@ -30678,10 +32410,10 @@
       <w:tblPr>
         <w:tblStyle w:val="Tabelacomgrade"/>
         <w:tblW w:w="0" w:type="auto"/>
-        <w:tblLook w:val="04A0" w:firstRow="1" w:lastRow="0" w:firstColumn="1" w:lastColumn="0" w:noHBand="0" w:noVBand="1"/>
+        <w:tblLook w:val="04A0"/>
       </w:tblPr>
       <w:tblGrid>
-        <w:gridCol w:w="10420"/>
+        <w:gridCol w:w="10456"/>
       </w:tblGrid>
       <w:tr>
         <w:tc>
@@ -30700,15 +32432,16 @@
               <w:outlineLvl w:val="2"/>
             </w:pPr>
             <w:r>
+              <w:lastRenderedPageBreak/>
               <w:tab/>
             </w:r>
-            <w:bookmarkStart w:id="28" w:name="_Toc516447920"/>
-            <w:bookmarkStart w:id="29" w:name="_GoBack"/>
+            <w:bookmarkStart w:id="28" w:name="_GoBack"/>
+            <w:bookmarkStart w:id="29" w:name="_Toc516447920"/>
+            <w:bookmarkEnd w:id="28"/>
+            <w:r>
+              <w:t>Notas:</w:t>
+            </w:r>
             <w:bookmarkEnd w:id="29"/>
-            <w:r>
-              <w:t>Notas:</w:t>
-            </w:r>
-            <w:bookmarkEnd w:id="28"/>
           </w:p>
           <w:p>
             <w:pPr>
@@ -31022,13 +32755,8 @@
         <w:t xml:space="preserve"> e</w:t>
       </w:r>
       <w:r>
-        <w:t xml:space="preserve"> </w:t>
-      </w:r>
-      <w:proofErr w:type="spellStart"/>
-      <w:r>
-        <w:t>mAh</w:t>
-      </w:r>
-      <w:proofErr w:type="spellEnd"/>
+        <w:t xml:space="preserve"> mAh</w:t>
+      </w:r>
       <w:r>
         <w:t>.</w:t>
       </w:r>
@@ -31045,7 +32773,7 @@
           <w:insideH w:val="none" w:sz="0" w:space="0" w:color="auto"/>
           <w:insideV w:val="none" w:sz="0" w:space="0" w:color="auto"/>
         </w:tblBorders>
-        <w:tblLook w:val="04A0" w:firstRow="1" w:lastRow="0" w:firstColumn="1" w:lastColumn="0" w:noHBand="0" w:noVBand="1"/>
+        <w:tblLook w:val="04A0"/>
       </w:tblPr>
       <w:tblGrid>
         <w:gridCol w:w="421"/>
@@ -31265,11 +32993,11 @@
     <w:p>
       <w:proofErr w:type="gramStart"/>
       <w:r>
-        <w:t>peso</w:t>
+        <w:t>peso1</w:t>
       </w:r>
       <w:proofErr w:type="gramEnd"/>
       <w:r>
-        <w:t>1 = valor do peso1 aplicado ao tamanho</w:t>
+        <w:t xml:space="preserve"> = valor do peso1 aplicado ao tamanho</w:t>
       </w:r>
     </w:p>
     <w:p>
@@ -31281,39 +33009,32 @@
       <w:proofErr w:type="gramStart"/>
       <w:r>
         <w:lastRenderedPageBreak/>
-        <w:t>peso</w:t>
+        <w:t>peso2</w:t>
       </w:r>
       <w:proofErr w:type="gramEnd"/>
       <w:r>
-        <w:t>2 = valor do peso2 aplicado ao Custo</w:t>
-      </w:r>
-    </w:p>
-    <w:p>
-      <w:proofErr w:type="spellStart"/>
-      <w:proofErr w:type="gramStart"/>
-      <w:r>
-        <w:t>mAh</w:t>
-      </w:r>
-      <w:proofErr w:type="spellEnd"/>
-      <w:proofErr w:type="gramEnd"/>
-      <w:r>
-        <w:t xml:space="preserve"> = Corrente fornecida em 1 hora de uso pela bateria</w:t>
+        <w:t xml:space="preserve"> = valor do peso2 aplicado ao Custo</w:t>
       </w:r>
     </w:p>
     <w:p>
       <w:proofErr w:type="gramStart"/>
       <w:r>
-        <w:t>peso</w:t>
+        <w:t>mAh</w:t>
       </w:r>
       <w:proofErr w:type="gramEnd"/>
       <w:r>
-        <w:t xml:space="preserve">3 = valor do peso3 aplicado ao </w:t>
-      </w:r>
-      <w:proofErr w:type="spellStart"/>
-      <w:r>
-        <w:t>mAh</w:t>
-      </w:r>
-      <w:proofErr w:type="spellEnd"/>
+        <w:t xml:space="preserve"> = Corrente fornecida em 1 hora de uso pela bateria</w:t>
+      </w:r>
+    </w:p>
+    <w:p>
+      <w:proofErr w:type="gramStart"/>
+      <w:r>
+        <w:t>peso3</w:t>
+      </w:r>
+      <w:proofErr w:type="gramEnd"/>
+      <w:r>
+        <w:t xml:space="preserve"> = valor do peso3 aplicado ao mAh</w:t>
+      </w:r>
     </w:p>
     <w:p>
       <w:pPr>
@@ -31779,7 +33500,6 @@
           <w:color w:val="000000" w:themeColor="text1"/>
           <w:sz w:val="28"/>
         </w:rPr>
-        <w:lastRenderedPageBreak/>
         <w:t>REFERÊNCIAS</w:t>
       </w:r>
       <w:bookmarkEnd w:id="42"/>
@@ -31797,11 +33517,11 @@
           <w:insideH w:val="none" w:sz="0" w:space="0" w:color="auto"/>
           <w:insideV w:val="none" w:sz="0" w:space="0" w:color="auto"/>
         </w:tblBorders>
-        <w:tblLook w:val="04A0" w:firstRow="1" w:lastRow="0" w:firstColumn="1" w:lastColumn="0" w:noHBand="0" w:noVBand="1"/>
+        <w:tblLook w:val="04A0"/>
       </w:tblPr>
       <w:tblGrid>
-        <w:gridCol w:w="533"/>
-        <w:gridCol w:w="9933"/>
+        <w:gridCol w:w="534"/>
+        <w:gridCol w:w="10072"/>
       </w:tblGrid>
       <w:tr>
         <w:tc>
@@ -31875,11 +33595,11 @@
           <w:insideH w:val="none" w:sz="0" w:space="0" w:color="auto"/>
           <w:insideV w:val="none" w:sz="0" w:space="0" w:color="auto"/>
         </w:tblBorders>
-        <w:tblLook w:val="04A0" w:firstRow="1" w:lastRow="0" w:firstColumn="1" w:lastColumn="0" w:noHBand="0" w:noVBand="1"/>
+        <w:tblLook w:val="04A0"/>
       </w:tblPr>
       <w:tblGrid>
-        <w:gridCol w:w="533"/>
-        <w:gridCol w:w="9933"/>
+        <w:gridCol w:w="534"/>
+        <w:gridCol w:w="10072"/>
       </w:tblGrid>
       <w:tr>
         <w:tc>
@@ -31966,11 +33686,11 @@
           <w:insideH w:val="none" w:sz="0" w:space="0" w:color="auto"/>
           <w:insideV w:val="none" w:sz="0" w:space="0" w:color="auto"/>
         </w:tblBorders>
-        <w:tblLook w:val="04A0" w:firstRow="1" w:lastRow="0" w:firstColumn="1" w:lastColumn="0" w:noHBand="0" w:noVBand="1"/>
+        <w:tblLook w:val="04A0"/>
       </w:tblPr>
       <w:tblGrid>
-        <w:gridCol w:w="533"/>
-        <w:gridCol w:w="9933"/>
+        <w:gridCol w:w="534"/>
+        <w:gridCol w:w="10072"/>
       </w:tblGrid>
       <w:tr>
         <w:tc>
@@ -32051,11 +33771,11 @@
           <w:insideH w:val="none" w:sz="0" w:space="0" w:color="auto"/>
           <w:insideV w:val="none" w:sz="0" w:space="0" w:color="auto"/>
         </w:tblBorders>
-        <w:tblLook w:val="04A0" w:firstRow="1" w:lastRow="0" w:firstColumn="1" w:lastColumn="0" w:noHBand="0" w:noVBand="1"/>
+        <w:tblLook w:val="04A0"/>
       </w:tblPr>
       <w:tblGrid>
-        <w:gridCol w:w="533"/>
-        <w:gridCol w:w="9933"/>
+        <w:gridCol w:w="534"/>
+        <w:gridCol w:w="10072"/>
       </w:tblGrid>
       <w:tr>
         <w:tc>
@@ -32133,11 +33853,11 @@
           <w:insideH w:val="none" w:sz="0" w:space="0" w:color="auto"/>
           <w:insideV w:val="none" w:sz="0" w:space="0" w:color="auto"/>
         </w:tblBorders>
-        <w:tblLook w:val="04A0" w:firstRow="1" w:lastRow="0" w:firstColumn="1" w:lastColumn="0" w:noHBand="0" w:noVBand="1"/>
+        <w:tblLook w:val="04A0"/>
       </w:tblPr>
       <w:tblGrid>
-        <w:gridCol w:w="533"/>
-        <w:gridCol w:w="9933"/>
+        <w:gridCol w:w="534"/>
+        <w:gridCol w:w="10072"/>
       </w:tblGrid>
       <w:tr>
         <w:tc>
@@ -32213,11 +33933,11 @@
           <w:insideH w:val="none" w:sz="0" w:space="0" w:color="auto"/>
           <w:insideV w:val="none" w:sz="0" w:space="0" w:color="auto"/>
         </w:tblBorders>
-        <w:tblLook w:val="04A0" w:firstRow="1" w:lastRow="0" w:firstColumn="1" w:lastColumn="0" w:noHBand="0" w:noVBand="1"/>
+        <w:tblLook w:val="04A0"/>
       </w:tblPr>
       <w:tblGrid>
-        <w:gridCol w:w="533"/>
-        <w:gridCol w:w="9933"/>
+        <w:gridCol w:w="534"/>
+        <w:gridCol w:w="10072"/>
       </w:tblGrid>
       <w:tr>
         <w:tc>
@@ -32307,11 +34027,11 @@
           <w:insideH w:val="none" w:sz="0" w:space="0" w:color="auto"/>
           <w:insideV w:val="none" w:sz="0" w:space="0" w:color="auto"/>
         </w:tblBorders>
-        <w:tblLook w:val="04A0" w:firstRow="1" w:lastRow="0" w:firstColumn="1" w:lastColumn="0" w:noHBand="0" w:noVBand="1"/>
+        <w:tblLook w:val="04A0"/>
       </w:tblPr>
       <w:tblGrid>
-        <w:gridCol w:w="533"/>
-        <w:gridCol w:w="9933"/>
+        <w:gridCol w:w="534"/>
+        <w:gridCol w:w="10072"/>
       </w:tblGrid>
       <w:tr>
         <w:tc>
@@ -32344,11 +34064,19 @@
               <w:jc w:val="both"/>
             </w:pPr>
             <w:r>
-              <w:t>FLEXGOLD. Flex X-</w:t>
+              <w:t xml:space="preserve">FLEXGOLD. </w:t>
             </w:r>
             <w:proofErr w:type="spellStart"/>
             <w:r>
-              <w:t>cell</w:t>
+              <w:t>Flex</w:t>
+            </w:r>
+            <w:proofErr w:type="spellEnd"/>
+            <w:r>
+              <w:t xml:space="preserve"> </w:t>
+            </w:r>
+            <w:proofErr w:type="spellStart"/>
+            <w:r>
+              <w:t>X-cell</w:t>
             </w:r>
             <w:proofErr w:type="spellEnd"/>
             <w:r>
@@ -32395,11 +34123,11 @@
           <w:insideH w:val="none" w:sz="0" w:space="0" w:color="auto"/>
           <w:insideV w:val="none" w:sz="0" w:space="0" w:color="auto"/>
         </w:tblBorders>
-        <w:tblLook w:val="04A0" w:firstRow="1" w:lastRow="0" w:firstColumn="1" w:lastColumn="0" w:noHBand="0" w:noVBand="1"/>
+        <w:tblLook w:val="04A0"/>
       </w:tblPr>
       <w:tblGrid>
-        <w:gridCol w:w="532"/>
-        <w:gridCol w:w="9934"/>
+        <w:gridCol w:w="534"/>
+        <w:gridCol w:w="10072"/>
       </w:tblGrid>
       <w:tr>
         <w:tc>
@@ -32516,11 +34244,11 @@
           <w:insideH w:val="none" w:sz="0" w:space="0" w:color="auto"/>
           <w:insideV w:val="none" w:sz="0" w:space="0" w:color="auto"/>
         </w:tblBorders>
-        <w:tblLook w:val="04A0" w:firstRow="1" w:lastRow="0" w:firstColumn="1" w:lastColumn="0" w:noHBand="0" w:noVBand="1"/>
+        <w:tblLook w:val="04A0"/>
       </w:tblPr>
       <w:tblGrid>
-        <w:gridCol w:w="533"/>
-        <w:gridCol w:w="9933"/>
+        <w:gridCol w:w="534"/>
+        <w:gridCol w:w="10072"/>
       </w:tblGrid>
       <w:tr>
         <w:tc>
@@ -32604,11 +34332,11 @@
           <w:insideH w:val="none" w:sz="0" w:space="0" w:color="auto"/>
           <w:insideV w:val="none" w:sz="0" w:space="0" w:color="auto"/>
         </w:tblBorders>
-        <w:tblLook w:val="04A0" w:firstRow="1" w:lastRow="0" w:firstColumn="1" w:lastColumn="0" w:noHBand="0" w:noVBand="1"/>
+        <w:tblLook w:val="04A0"/>
       </w:tblPr>
       <w:tblGrid>
         <w:gridCol w:w="616"/>
-        <w:gridCol w:w="9850"/>
+        <w:gridCol w:w="10066"/>
       </w:tblGrid>
       <w:tr>
         <w:tc>
@@ -32692,11 +34420,11 @@
           <w:insideH w:val="none" w:sz="0" w:space="0" w:color="auto"/>
           <w:insideV w:val="none" w:sz="0" w:space="0" w:color="auto"/>
         </w:tblBorders>
-        <w:tblLook w:val="04A0" w:firstRow="1" w:lastRow="0" w:firstColumn="1" w:lastColumn="0" w:noHBand="0" w:noVBand="1"/>
+        <w:tblLook w:val="04A0"/>
       </w:tblPr>
       <w:tblGrid>
         <w:gridCol w:w="616"/>
-        <w:gridCol w:w="9850"/>
+        <w:gridCol w:w="10066"/>
       </w:tblGrid>
       <w:tr>
         <w:tc>
@@ -32708,6 +34436,7 @@
               <w:jc w:val="both"/>
             </w:pPr>
             <w:r>
+              <w:lastRenderedPageBreak/>
               <w:t>[</w:t>
             </w:r>
             <w:bookmarkStart w:id="53" w:name="modelo_11"/>
@@ -32780,11 +34509,11 @@
           <w:insideH w:val="none" w:sz="0" w:space="0" w:color="auto"/>
           <w:insideV w:val="none" w:sz="0" w:space="0" w:color="auto"/>
         </w:tblBorders>
-        <w:tblLook w:val="04A0" w:firstRow="1" w:lastRow="0" w:firstColumn="1" w:lastColumn="0" w:noHBand="0" w:noVBand="1"/>
+        <w:tblLook w:val="04A0"/>
       </w:tblPr>
       <w:tblGrid>
         <w:gridCol w:w="616"/>
-        <w:gridCol w:w="9850"/>
+        <w:gridCol w:w="10066"/>
       </w:tblGrid>
       <w:tr>
         <w:tc>
@@ -32796,7 +34525,6 @@
               <w:jc w:val="both"/>
             </w:pPr>
             <w:r>
-              <w:lastRenderedPageBreak/>
               <w:t>[</w:t>
             </w:r>
             <w:bookmarkStart w:id="54" w:name="modelo_12"/>
@@ -32869,11 +34597,11 @@
           <w:insideH w:val="none" w:sz="0" w:space="0" w:color="auto"/>
           <w:insideV w:val="none" w:sz="0" w:space="0" w:color="auto"/>
         </w:tblBorders>
-        <w:tblLook w:val="04A0" w:firstRow="1" w:lastRow="0" w:firstColumn="1" w:lastColumn="0" w:noHBand="0" w:noVBand="1"/>
+        <w:tblLook w:val="04A0"/>
       </w:tblPr>
       <w:tblGrid>
         <w:gridCol w:w="616"/>
-        <w:gridCol w:w="9850"/>
+        <w:gridCol w:w="10066"/>
       </w:tblGrid>
       <w:tr>
         <w:trPr>
@@ -32953,11 +34681,11 @@
           <w:insideH w:val="none" w:sz="0" w:space="0" w:color="auto"/>
           <w:insideV w:val="none" w:sz="0" w:space="0" w:color="auto"/>
         </w:tblBorders>
-        <w:tblLook w:val="04A0" w:firstRow="1" w:lastRow="0" w:firstColumn="1" w:lastColumn="0" w:noHBand="0" w:noVBand="1"/>
+        <w:tblLook w:val="04A0"/>
       </w:tblPr>
       <w:tblGrid>
         <w:gridCol w:w="616"/>
-        <w:gridCol w:w="9850"/>
+        <w:gridCol w:w="10066"/>
       </w:tblGrid>
       <w:tr>
         <w:tc>
@@ -33056,11 +34784,11 @@
           <w:insideH w:val="none" w:sz="0" w:space="0" w:color="auto"/>
           <w:insideV w:val="none" w:sz="0" w:space="0" w:color="auto"/>
         </w:tblBorders>
-        <w:tblLook w:val="04A0" w:firstRow="1" w:lastRow="0" w:firstColumn="1" w:lastColumn="0" w:noHBand="0" w:noVBand="1"/>
+        <w:tblLook w:val="04A0"/>
       </w:tblPr>
       <w:tblGrid>
         <w:gridCol w:w="616"/>
-        <w:gridCol w:w="9850"/>
+        <w:gridCol w:w="10066"/>
       </w:tblGrid>
       <w:tr>
         <w:tc>
@@ -33153,11 +34881,11 @@
           <w:insideH w:val="none" w:sz="0" w:space="0" w:color="auto"/>
           <w:insideV w:val="none" w:sz="0" w:space="0" w:color="auto"/>
         </w:tblBorders>
-        <w:tblLook w:val="04A0" w:firstRow="1" w:lastRow="0" w:firstColumn="1" w:lastColumn="0" w:noHBand="0" w:noVBand="1"/>
+        <w:tblLook w:val="04A0"/>
       </w:tblPr>
       <w:tblGrid>
         <w:gridCol w:w="616"/>
-        <w:gridCol w:w="9850"/>
+        <w:gridCol w:w="10066"/>
       </w:tblGrid>
       <w:tr>
         <w:tc>
@@ -33245,11 +34973,11 @@
           <w:insideH w:val="none" w:sz="0" w:space="0" w:color="auto"/>
           <w:insideV w:val="none" w:sz="0" w:space="0" w:color="auto"/>
         </w:tblBorders>
-        <w:tblLook w:val="04A0" w:firstRow="1" w:lastRow="0" w:firstColumn="1" w:lastColumn="0" w:noHBand="0" w:noVBand="1"/>
+        <w:tblLook w:val="04A0"/>
       </w:tblPr>
       <w:tblGrid>
         <w:gridCol w:w="616"/>
-        <w:gridCol w:w="9850"/>
+        <w:gridCol w:w="10066"/>
       </w:tblGrid>
       <w:tr>
         <w:tc>
@@ -33351,11 +35079,11 @@
           <w:insideH w:val="none" w:sz="0" w:space="0" w:color="auto"/>
           <w:insideV w:val="none" w:sz="0" w:space="0" w:color="auto"/>
         </w:tblBorders>
-        <w:tblLook w:val="04A0" w:firstRow="1" w:lastRow="0" w:firstColumn="1" w:lastColumn="0" w:noHBand="0" w:noVBand="1"/>
+        <w:tblLook w:val="04A0"/>
       </w:tblPr>
       <w:tblGrid>
         <w:gridCol w:w="616"/>
-        <w:gridCol w:w="9850"/>
+        <w:gridCol w:w="10066"/>
       </w:tblGrid>
       <w:tr>
         <w:tc>
@@ -33477,11 +35205,11 @@
           <w:insideH w:val="none" w:sz="0" w:space="0" w:color="auto"/>
           <w:insideV w:val="none" w:sz="0" w:space="0" w:color="auto"/>
         </w:tblBorders>
-        <w:tblLook w:val="04A0" w:firstRow="1" w:lastRow="0" w:firstColumn="1" w:lastColumn="0" w:noHBand="0" w:noVBand="1"/>
+        <w:tblLook w:val="04A0"/>
       </w:tblPr>
       <w:tblGrid>
         <w:gridCol w:w="616"/>
-        <w:gridCol w:w="9850"/>
+        <w:gridCol w:w="10066"/>
       </w:tblGrid>
       <w:tr>
         <w:tc>
@@ -33593,11 +35321,11 @@
           <w:insideH w:val="none" w:sz="0" w:space="0" w:color="auto"/>
           <w:insideV w:val="none" w:sz="0" w:space="0" w:color="auto"/>
         </w:tblBorders>
-        <w:tblLook w:val="04A0" w:firstRow="1" w:lastRow="0" w:firstColumn="1" w:lastColumn="0" w:noHBand="0" w:noVBand="1"/>
+        <w:tblLook w:val="04A0"/>
       </w:tblPr>
       <w:tblGrid>
         <w:gridCol w:w="616"/>
-        <w:gridCol w:w="9850"/>
+        <w:gridCol w:w="10066"/>
       </w:tblGrid>
       <w:tr>
         <w:tc>
@@ -33709,11 +35437,11 @@
           <w:insideH w:val="none" w:sz="0" w:space="0" w:color="auto"/>
           <w:insideV w:val="none" w:sz="0" w:space="0" w:color="auto"/>
         </w:tblBorders>
-        <w:tblLook w:val="04A0" w:firstRow="1" w:lastRow="0" w:firstColumn="1" w:lastColumn="0" w:noHBand="0" w:noVBand="1"/>
+        <w:tblLook w:val="04A0"/>
       </w:tblPr>
       <w:tblGrid>
         <w:gridCol w:w="616"/>
-        <w:gridCol w:w="9850"/>
+        <w:gridCol w:w="10066"/>
       </w:tblGrid>
       <w:tr>
         <w:tc>
@@ -33762,7 +35490,14 @@
                 <w:rPr>
                   <w:rStyle w:val="Hyperlink"/>
                 </w:rPr>
-                <w:t>http://www.minamoto.com/lifepo4-polymer/</w:t>
+                <w:t>http://www.minamoto.com/lifepo4-</w:t>
+              </w:r>
+              <w:r>
+                <w:rPr>
+                  <w:rStyle w:val="Hyperlink"/>
+                </w:rPr>
+                <w:lastRenderedPageBreak/>
+                <w:t>polymer/</w:t>
               </w:r>
             </w:hyperlink>
             <w:r>
@@ -33798,11 +35533,11 @@
           <w:insideH w:val="none" w:sz="0" w:space="0" w:color="auto"/>
           <w:insideV w:val="none" w:sz="0" w:space="0" w:color="auto"/>
         </w:tblBorders>
-        <w:tblLook w:val="04A0" w:firstRow="1" w:lastRow="0" w:firstColumn="1" w:lastColumn="0" w:noHBand="0" w:noVBand="1"/>
+        <w:tblLook w:val="04A0"/>
       </w:tblPr>
       <w:tblGrid>
         <w:gridCol w:w="616"/>
-        <w:gridCol w:w="9850"/>
+        <w:gridCol w:w="10066"/>
       </w:tblGrid>
       <w:tr>
         <w:tc>
@@ -33814,7 +35549,6 @@
               <w:jc w:val="both"/>
             </w:pPr>
             <w:r>
-              <w:lastRenderedPageBreak/>
               <w:t>[</w:t>
             </w:r>
             <w:bookmarkStart w:id="64" w:name="minamoto_cyli"/>
@@ -33888,11 +35622,11 @@
           <w:insideH w:val="none" w:sz="0" w:space="0" w:color="auto"/>
           <w:insideV w:val="none" w:sz="0" w:space="0" w:color="auto"/>
         </w:tblBorders>
-        <w:tblLook w:val="04A0" w:firstRow="1" w:lastRow="0" w:firstColumn="1" w:lastColumn="0" w:noHBand="0" w:noVBand="1"/>
+        <w:tblLook w:val="04A0"/>
       </w:tblPr>
       <w:tblGrid>
         <w:gridCol w:w="616"/>
-        <w:gridCol w:w="9850"/>
+        <w:gridCol w:w="10066"/>
       </w:tblGrid>
       <w:tr>
         <w:tc>
@@ -33980,7 +35714,7 @@
 </file>
 
 <file path=word/endnotes.xml><?xml version="1.0" encoding="utf-8"?>
-<w:endnotes xmlns:wpc="http://schemas.microsoft.com/office/word/2010/wordprocessingCanvas" xmlns:cx="http://schemas.microsoft.com/office/drawing/2014/chartex" xmlns:mc="http://schemas.openxmlformats.org/markup-compatibility/2006" xmlns:o="urn:schemas-microsoft-com:office:office" xmlns:r="http://schemas.openxmlformats.org/officeDocument/2006/relationships" xmlns:m="http://schemas.openxmlformats.org/officeDocument/2006/math" xmlns:v="urn:schemas-microsoft-com:vml" xmlns:wp14="http://schemas.microsoft.com/office/word/2010/wordprocessingDrawing" xmlns:wp="http://schemas.openxmlformats.org/drawingml/2006/wordprocessingDrawing" xmlns:w10="urn:schemas-microsoft-com:office:word" xmlns:w="http://schemas.openxmlformats.org/wordprocessingml/2006/main" xmlns:w14="http://schemas.microsoft.com/office/word/2010/wordml" xmlns:w15="http://schemas.microsoft.com/office/word/2012/wordml" xmlns:w16se="http://schemas.microsoft.com/office/word/2015/wordml/symex" xmlns:wpg="http://schemas.microsoft.com/office/word/2010/wordprocessingGroup" xmlns:wpi="http://schemas.microsoft.com/office/word/2010/wordprocessingInk" xmlns:wne="http://schemas.microsoft.com/office/word/2006/wordml" xmlns:wps="http://schemas.microsoft.com/office/word/2010/wordprocessingShape" mc:Ignorable="w14 w15 w16se wp14">
+<w:endnotes xmlns:ve="http://schemas.openxmlformats.org/markup-compatibility/2006" xmlns:o="urn:schemas-microsoft-com:office:office" xmlns:r="http://schemas.openxmlformats.org/officeDocument/2006/relationships" xmlns:m="http://schemas.openxmlformats.org/officeDocument/2006/math" xmlns:v="urn:schemas-microsoft-com:vml" xmlns:wp="http://schemas.openxmlformats.org/drawingml/2006/wordprocessingDrawing" xmlns:w10="urn:schemas-microsoft-com:office:word" xmlns:w="http://schemas.openxmlformats.org/wordprocessingml/2006/main" xmlns:wne="http://schemas.microsoft.com/office/word/2006/wordml">
   <w:endnote w:type="separator" w:id="-1">
     <w:p>
       <w:pPr>
@@ -34005,7 +35739,7 @@
 </file>
 
 <file path=word/footer1.xml><?xml version="1.0" encoding="utf-8"?>
-<w:ftr xmlns:wpc="http://schemas.microsoft.com/office/word/2010/wordprocessingCanvas" xmlns:cx="http://schemas.microsoft.com/office/drawing/2014/chartex" xmlns:mc="http://schemas.openxmlformats.org/markup-compatibility/2006" xmlns:o="urn:schemas-microsoft-com:office:office" xmlns:r="http://schemas.openxmlformats.org/officeDocument/2006/relationships" xmlns:m="http://schemas.openxmlformats.org/officeDocument/2006/math" xmlns:v="urn:schemas-microsoft-com:vml" xmlns:wp14="http://schemas.microsoft.com/office/word/2010/wordprocessingDrawing" xmlns:wp="http://schemas.openxmlformats.org/drawingml/2006/wordprocessingDrawing" xmlns:w10="urn:schemas-microsoft-com:office:word" xmlns:w="http://schemas.openxmlformats.org/wordprocessingml/2006/main" xmlns:w14="http://schemas.microsoft.com/office/word/2010/wordml" xmlns:w15="http://schemas.microsoft.com/office/word/2012/wordml" xmlns:w16se="http://schemas.microsoft.com/office/word/2015/wordml/symex" xmlns:wpg="http://schemas.microsoft.com/office/word/2010/wordprocessingGroup" xmlns:wpi="http://schemas.microsoft.com/office/word/2010/wordprocessingInk" xmlns:wne="http://schemas.microsoft.com/office/word/2006/wordml" xmlns:wps="http://schemas.microsoft.com/office/word/2010/wordprocessingShape" mc:Ignorable="w14 w15 w16se wp14">
+<w:ftr xmlns:ve="http://schemas.openxmlformats.org/markup-compatibility/2006" xmlns:o="urn:schemas-microsoft-com:office:office" xmlns:r="http://schemas.openxmlformats.org/officeDocument/2006/relationships" xmlns:m="http://schemas.openxmlformats.org/officeDocument/2006/math" xmlns:v="urn:schemas-microsoft-com:vml" xmlns:wp="http://schemas.openxmlformats.org/drawingml/2006/wordprocessingDrawing" xmlns:w10="urn:schemas-microsoft-com:office:word" xmlns:w="http://schemas.openxmlformats.org/wordprocessingml/2006/main" xmlns:wne="http://schemas.microsoft.com/office/word/2006/wordml">
   <w:sdt>
     <w:sdtPr>
       <w:id w:val="-1264920848"/>
@@ -34014,31 +35748,20 @@
         <w:docPartUnique/>
       </w:docPartObj>
     </w:sdtPr>
-    <w:sdtEndPr/>
     <w:sdtContent>
       <w:p>
         <w:pPr>
           <w:pStyle w:val="Rodap"/>
           <w:jc w:val="right"/>
         </w:pPr>
-        <w:r>
-          <w:fldChar w:fldCharType="begin"/>
-        </w:r>
-        <w:r>
-          <w:instrText>PAGE   \* MERGEFORMAT</w:instrText>
-        </w:r>
-        <w:r>
-          <w:fldChar w:fldCharType="separate"/>
-        </w:r>
-        <w:r>
-          <w:rPr>
-            <w:noProof/>
-          </w:rPr>
-          <w:t>6</w:t>
-        </w:r>
-        <w:r>
-          <w:fldChar w:fldCharType="end"/>
-        </w:r>
+        <w:fldSimple w:instr="PAGE   \* MERGEFORMAT">
+          <w:r>
+            <w:rPr>
+              <w:noProof/>
+            </w:rPr>
+            <w:t>7</w:t>
+          </w:r>
+        </w:fldSimple>
       </w:p>
     </w:sdtContent>
   </w:sdt>
@@ -34051,7 +35774,7 @@
 </file>
 
 <file path=word/footnotes.xml><?xml version="1.0" encoding="utf-8"?>
-<w:footnotes xmlns:wpc="http://schemas.microsoft.com/office/word/2010/wordprocessingCanvas" xmlns:cx="http://schemas.microsoft.com/office/drawing/2014/chartex" xmlns:mc="http://schemas.openxmlformats.org/markup-compatibility/2006" xmlns:o="urn:schemas-microsoft-com:office:office" xmlns:r="http://schemas.openxmlformats.org/officeDocument/2006/relationships" xmlns:m="http://schemas.openxmlformats.org/officeDocument/2006/math" xmlns:v="urn:schemas-microsoft-com:vml" xmlns:wp14="http://schemas.microsoft.com/office/word/2010/wordprocessingDrawing" xmlns:wp="http://schemas.openxmlformats.org/drawingml/2006/wordprocessingDrawing" xmlns:w10="urn:schemas-microsoft-com:office:word" xmlns:w="http://schemas.openxmlformats.org/wordprocessingml/2006/main" xmlns:w14="http://schemas.microsoft.com/office/word/2010/wordml" xmlns:w15="http://schemas.microsoft.com/office/word/2012/wordml" xmlns:w16se="http://schemas.microsoft.com/office/word/2015/wordml/symex" xmlns:wpg="http://schemas.microsoft.com/office/word/2010/wordprocessingGroup" xmlns:wpi="http://schemas.microsoft.com/office/word/2010/wordprocessingInk" xmlns:wne="http://schemas.microsoft.com/office/word/2006/wordml" xmlns:wps="http://schemas.microsoft.com/office/word/2010/wordprocessingShape" mc:Ignorable="w14 w15 w16se wp14">
+<w:footnotes xmlns:ve="http://schemas.openxmlformats.org/markup-compatibility/2006" xmlns:o="urn:schemas-microsoft-com:office:office" xmlns:r="http://schemas.openxmlformats.org/officeDocument/2006/relationships" xmlns:m="http://schemas.openxmlformats.org/officeDocument/2006/math" xmlns:v="urn:schemas-microsoft-com:vml" xmlns:wp="http://schemas.openxmlformats.org/drawingml/2006/wordprocessingDrawing" xmlns:w10="urn:schemas-microsoft-com:office:word" xmlns:w="http://schemas.openxmlformats.org/wordprocessingml/2006/main" xmlns:wne="http://schemas.microsoft.com/office/word/2006/wordml">
   <w:footnote w:type="separator" w:id="-1">
     <w:p>
       <w:pPr>
@@ -34254,8 +35977,8 @@
 </file>
 
 <file path=word/numbering.xml><?xml version="1.0" encoding="utf-8"?>
-<w:numbering xmlns:wpc="http://schemas.microsoft.com/office/word/2010/wordprocessingCanvas" xmlns:cx="http://schemas.microsoft.com/office/drawing/2014/chartex" xmlns:mc="http://schemas.openxmlformats.org/markup-compatibility/2006" xmlns:o="urn:schemas-microsoft-com:office:office" xmlns:r="http://schemas.openxmlformats.org/officeDocument/2006/relationships" xmlns:m="http://schemas.openxmlformats.org/officeDocument/2006/math" xmlns:v="urn:schemas-microsoft-com:vml" xmlns:wp14="http://schemas.microsoft.com/office/word/2010/wordprocessingDrawing" xmlns:wp="http://schemas.openxmlformats.org/drawingml/2006/wordprocessingDrawing" xmlns:w10="urn:schemas-microsoft-com:office:word" xmlns:w="http://schemas.openxmlformats.org/wordprocessingml/2006/main" xmlns:w14="http://schemas.microsoft.com/office/word/2010/wordml" xmlns:w15="http://schemas.microsoft.com/office/word/2012/wordml" xmlns:w16se="http://schemas.microsoft.com/office/word/2015/wordml/symex" xmlns:wpg="http://schemas.microsoft.com/office/word/2010/wordprocessingGroup" xmlns:wpi="http://schemas.microsoft.com/office/word/2010/wordprocessingInk" xmlns:wne="http://schemas.microsoft.com/office/word/2006/wordml" xmlns:wps="http://schemas.microsoft.com/office/word/2010/wordprocessingShape" mc:Ignorable="w14 w15 w16se wp14">
-  <w:abstractNum w:abstractNumId="0" w15:restartNumberingAfterBreak="0">
+<w:numbering xmlns:ve="http://schemas.openxmlformats.org/markup-compatibility/2006" xmlns:o="urn:schemas-microsoft-com:office:office" xmlns:r="http://schemas.openxmlformats.org/officeDocument/2006/relationships" xmlns:m="http://schemas.openxmlformats.org/officeDocument/2006/math" xmlns:v="urn:schemas-microsoft-com:vml" xmlns:wp="http://schemas.openxmlformats.org/drawingml/2006/wordprocessingDrawing" xmlns:w10="urn:schemas-microsoft-com:office:word" xmlns:w="http://schemas.openxmlformats.org/wordprocessingml/2006/main" xmlns:wne="http://schemas.microsoft.com/office/word/2006/wordml">
+  <w:abstractNum w:abstractNumId="0">
     <w:nsid w:val="07A27DC2"/>
     <w:multiLevelType w:val="hybridMultilevel"/>
     <w:tmpl w:val="3A2E51D4"/>
@@ -34344,7 +36067,7 @@
       </w:pPr>
     </w:lvl>
   </w:abstractNum>
-  <w:abstractNum w:abstractNumId="1" w15:restartNumberingAfterBreak="0">
+  <w:abstractNum w:abstractNumId="1">
     <w:nsid w:val="2D2D51FF"/>
     <w:multiLevelType w:val="hybridMultilevel"/>
     <w:tmpl w:val="579EDA5C"/>
@@ -34434,7 +36157,7 @@
       </w:pPr>
     </w:lvl>
   </w:abstractNum>
-  <w:abstractNum w:abstractNumId="2" w15:restartNumberingAfterBreak="0">
+  <w:abstractNum w:abstractNumId="2">
     <w:nsid w:val="45935264"/>
     <w:multiLevelType w:val="hybridMultilevel"/>
     <w:tmpl w:val="AB04345C"/>
@@ -34523,7 +36246,7 @@
       </w:pPr>
     </w:lvl>
   </w:abstractNum>
-  <w:abstractNum w:abstractNumId="3" w15:restartNumberingAfterBreak="0">
+  <w:abstractNum w:abstractNumId="3">
     <w:nsid w:val="78CA2248"/>
     <w:multiLevelType w:val="hybridMultilevel"/>
     <w:tmpl w:val="AFBEC1E6"/>
@@ -34625,7 +36348,7 @@
 </file>
 
 <file path=word/styles.xml><?xml version="1.0" encoding="utf-8"?>
-<w:styles xmlns:mc="http://schemas.openxmlformats.org/markup-compatibility/2006" xmlns:r="http://schemas.openxmlformats.org/officeDocument/2006/relationships" xmlns:w="http://schemas.openxmlformats.org/wordprocessingml/2006/main" xmlns:w14="http://schemas.microsoft.com/office/word/2010/wordml" xmlns:w15="http://schemas.microsoft.com/office/word/2012/wordml" xmlns:w16se="http://schemas.microsoft.com/office/word/2015/wordml/symex" mc:Ignorable="w14 w15 w16se">
+<w:styles xmlns:r="http://schemas.openxmlformats.org/officeDocument/2006/relationships" xmlns:w="http://schemas.openxmlformats.org/wordprocessingml/2006/main">
   <w:docDefaults>
     <w:rPrDefault>
       <w:rPr>
@@ -34641,378 +36364,144 @@
       </w:pPr>
     </w:pPrDefault>
   </w:docDefaults>
-  <w:latentStyles w:defLockedState="0" w:defUIPriority="99" w:defSemiHidden="0" w:defUnhideWhenUsed="0" w:defQFormat="0" w:count="371">
-    <w:lsdException w:name="Normal" w:uiPriority="0" w:qFormat="1"/>
-    <w:lsdException w:name="heading 1" w:uiPriority="9" w:qFormat="1"/>
-    <w:lsdException w:name="heading 2" w:semiHidden="1" w:uiPriority="9" w:unhideWhenUsed="1" w:qFormat="1"/>
-    <w:lsdException w:name="heading 3" w:semiHidden="1" w:uiPriority="9" w:unhideWhenUsed="1" w:qFormat="1"/>
-    <w:lsdException w:name="heading 4" w:semiHidden="1" w:uiPriority="9" w:unhideWhenUsed="1" w:qFormat="1"/>
-    <w:lsdException w:name="heading 5" w:semiHidden="1" w:uiPriority="9" w:unhideWhenUsed="1" w:qFormat="1"/>
-    <w:lsdException w:name="heading 6" w:semiHidden="1" w:uiPriority="9" w:unhideWhenUsed="1" w:qFormat="1"/>
-    <w:lsdException w:name="heading 7" w:semiHidden="1" w:uiPriority="9" w:unhideWhenUsed="1" w:qFormat="1"/>
-    <w:lsdException w:name="heading 8" w:semiHidden="1" w:uiPriority="9" w:unhideWhenUsed="1" w:qFormat="1"/>
-    <w:lsdException w:name="heading 9" w:semiHidden="1" w:uiPriority="9" w:unhideWhenUsed="1" w:qFormat="1"/>
-    <w:lsdException w:name="index 1" w:semiHidden="1" w:unhideWhenUsed="1"/>
-    <w:lsdException w:name="index 2" w:semiHidden="1" w:unhideWhenUsed="1"/>
-    <w:lsdException w:name="index 3" w:semiHidden="1" w:unhideWhenUsed="1"/>
-    <w:lsdException w:name="index 4" w:semiHidden="1" w:unhideWhenUsed="1"/>
-    <w:lsdException w:name="index 5" w:semiHidden="1" w:unhideWhenUsed="1"/>
-    <w:lsdException w:name="index 6" w:semiHidden="1" w:unhideWhenUsed="1"/>
-    <w:lsdException w:name="index 7" w:semiHidden="1" w:unhideWhenUsed="1"/>
-    <w:lsdException w:name="index 8" w:semiHidden="1" w:unhideWhenUsed="1"/>
-    <w:lsdException w:name="index 9" w:semiHidden="1" w:unhideWhenUsed="1"/>
-    <w:lsdException w:name="toc 1" w:semiHidden="1" w:uiPriority="39" w:unhideWhenUsed="1"/>
-    <w:lsdException w:name="toc 2" w:semiHidden="1" w:uiPriority="39" w:unhideWhenUsed="1"/>
-    <w:lsdException w:name="toc 3" w:semiHidden="1" w:uiPriority="39" w:unhideWhenUsed="1"/>
-    <w:lsdException w:name="toc 4" w:semiHidden="1" w:uiPriority="39" w:unhideWhenUsed="1"/>
-    <w:lsdException w:name="toc 5" w:semiHidden="1" w:uiPriority="39" w:unhideWhenUsed="1"/>
-    <w:lsdException w:name="toc 6" w:semiHidden="1" w:uiPriority="39" w:unhideWhenUsed="1"/>
-    <w:lsdException w:name="toc 7" w:semiHidden="1" w:uiPriority="39" w:unhideWhenUsed="1"/>
-    <w:lsdException w:name="toc 8" w:semiHidden="1" w:uiPriority="39" w:unhideWhenUsed="1"/>
-    <w:lsdException w:name="toc 9" w:semiHidden="1" w:uiPriority="39" w:unhideWhenUsed="1"/>
-    <w:lsdException w:name="Normal Indent" w:semiHidden="1" w:unhideWhenUsed="1"/>
-    <w:lsdException w:name="footnote text" w:semiHidden="1" w:unhideWhenUsed="1"/>
-    <w:lsdException w:name="annotation text" w:semiHidden="1" w:unhideWhenUsed="1"/>
-    <w:lsdException w:name="header" w:semiHidden="1" w:unhideWhenUsed="1"/>
-    <w:lsdException w:name="footer" w:semiHidden="1" w:unhideWhenUsed="1"/>
-    <w:lsdException w:name="index heading" w:semiHidden="1" w:unhideWhenUsed="1"/>
-    <w:lsdException w:name="caption" w:semiHidden="1" w:uiPriority="35" w:unhideWhenUsed="1" w:qFormat="1"/>
-    <w:lsdException w:name="table of figures" w:semiHidden="1" w:unhideWhenUsed="1"/>
-    <w:lsdException w:name="envelope address" w:semiHidden="1" w:unhideWhenUsed="1"/>
-    <w:lsdException w:name="envelope return" w:semiHidden="1" w:unhideWhenUsed="1"/>
-    <w:lsdException w:name="footnote reference" w:semiHidden="1" w:unhideWhenUsed="1"/>
-    <w:lsdException w:name="annotation reference" w:semiHidden="1" w:unhideWhenUsed="1"/>
-    <w:lsdException w:name="line number" w:semiHidden="1" w:unhideWhenUsed="1"/>
-    <w:lsdException w:name="page number" w:semiHidden="1" w:unhideWhenUsed="1"/>
-    <w:lsdException w:name="endnote reference" w:semiHidden="1" w:unhideWhenUsed="1"/>
-    <w:lsdException w:name="endnote text" w:semiHidden="1" w:unhideWhenUsed="1"/>
-    <w:lsdException w:name="table of authorities" w:semiHidden="1" w:unhideWhenUsed="1"/>
-    <w:lsdException w:name="macro" w:semiHidden="1" w:unhideWhenUsed="1"/>
-    <w:lsdException w:name="toa heading" w:semiHidden="1" w:unhideWhenUsed="1"/>
-    <w:lsdException w:name="List" w:semiHidden="1" w:unhideWhenUsed="1"/>
-    <w:lsdException w:name="List Bullet" w:semiHidden="1" w:unhideWhenUsed="1"/>
-    <w:lsdException w:name="List Number" w:semiHidden="1" w:unhideWhenUsed="1"/>
-    <w:lsdException w:name="List 2" w:semiHidden="1" w:unhideWhenUsed="1"/>
-    <w:lsdException w:name="List 3" w:semiHidden="1" w:unhideWhenUsed="1"/>
-    <w:lsdException w:name="List 4" w:semiHidden="1" w:unhideWhenUsed="1"/>
-    <w:lsdException w:name="List 5" w:semiHidden="1" w:unhideWhenUsed="1"/>
-    <w:lsdException w:name="List Bullet 2" w:semiHidden="1" w:unhideWhenUsed="1"/>
-    <w:lsdException w:name="List Bullet 3" w:semiHidden="1" w:unhideWhenUsed="1"/>
-    <w:lsdException w:name="List Bullet 4" w:semiHidden="1" w:unhideWhenUsed="1"/>
-    <w:lsdException w:name="List Bullet 5" w:semiHidden="1" w:unhideWhenUsed="1"/>
-    <w:lsdException w:name="List Number 2" w:semiHidden="1" w:unhideWhenUsed="1"/>
-    <w:lsdException w:name="List Number 3" w:semiHidden="1" w:unhideWhenUsed="1"/>
-    <w:lsdException w:name="List Number 4" w:semiHidden="1" w:unhideWhenUsed="1"/>
-    <w:lsdException w:name="List Number 5" w:semiHidden="1" w:unhideWhenUsed="1"/>
-    <w:lsdException w:name="Title" w:uiPriority="10" w:qFormat="1"/>
-    <w:lsdException w:name="Closing" w:semiHidden="1" w:unhideWhenUsed="1"/>
-    <w:lsdException w:name="Signature" w:semiHidden="1" w:unhideWhenUsed="1"/>
-    <w:lsdException w:name="Default Paragraph Font" w:semiHidden="1" w:uiPriority="1" w:unhideWhenUsed="1"/>
-    <w:lsdException w:name="Body Text" w:semiHidden="1" w:unhideWhenUsed="1"/>
-    <w:lsdException w:name="Body Text Indent" w:semiHidden="1" w:unhideWhenUsed="1"/>
-    <w:lsdException w:name="List Continue" w:semiHidden="1" w:unhideWhenUsed="1"/>
-    <w:lsdException w:name="List Continue 2" w:semiHidden="1" w:unhideWhenUsed="1"/>
-    <w:lsdException w:name="List Continue 3" w:semiHidden="1" w:unhideWhenUsed="1"/>
-    <w:lsdException w:name="List Continue 4" w:semiHidden="1" w:unhideWhenUsed="1"/>
-    <w:lsdException w:name="List Continue 5" w:semiHidden="1" w:unhideWhenUsed="1"/>
-    <w:lsdException w:name="Message Header" w:semiHidden="1" w:unhideWhenUsed="1"/>
-    <w:lsdException w:name="Subtitle" w:uiPriority="11" w:qFormat="1"/>
-    <w:lsdException w:name="Salutation" w:semiHidden="1" w:unhideWhenUsed="1"/>
-    <w:lsdException w:name="Date" w:semiHidden="1" w:unhideWhenUsed="1"/>
-    <w:lsdException w:name="Body Text First Indent" w:semiHidden="1" w:unhideWhenUsed="1"/>
-    <w:lsdException w:name="Body Text First Indent 2" w:semiHidden="1" w:unhideWhenUsed="1"/>
-    <w:lsdException w:name="Note Heading" w:semiHidden="1" w:unhideWhenUsed="1"/>
-    <w:lsdException w:name="Body Text 2" w:semiHidden="1" w:unhideWhenUsed="1"/>
-    <w:lsdException w:name="Body Text 3" w:semiHidden="1" w:unhideWhenUsed="1"/>
-    <w:lsdException w:name="Body Text Indent 2" w:semiHidden="1" w:unhideWhenUsed="1"/>
-    <w:lsdException w:name="Body Text Indent 3" w:semiHidden="1" w:unhideWhenUsed="1"/>
-    <w:lsdException w:name="Block Text" w:semiHidden="1" w:unhideWhenUsed="1"/>
-    <w:lsdException w:name="Hyperlink" w:semiHidden="1" w:unhideWhenUsed="1"/>
-    <w:lsdException w:name="FollowedHyperlink" w:semiHidden="1" w:unhideWhenUsed="1"/>
-    <w:lsdException w:name="Strong" w:uiPriority="22" w:qFormat="1"/>
-    <w:lsdException w:name="Emphasis" w:uiPriority="20" w:qFormat="1"/>
-    <w:lsdException w:name="Document Map" w:semiHidden="1" w:unhideWhenUsed="1"/>
-    <w:lsdException w:name="Plain Text" w:semiHidden="1" w:unhideWhenUsed="1"/>
-    <w:lsdException w:name="E-mail Signature" w:semiHidden="1" w:unhideWhenUsed="1"/>
-    <w:lsdException w:name="HTML Top of Form" w:semiHidden="1" w:unhideWhenUsed="1"/>
-    <w:lsdException w:name="HTML Bottom of Form" w:semiHidden="1" w:unhideWhenUsed="1"/>
-    <w:lsdException w:name="Normal (Web)" w:semiHidden="1" w:unhideWhenUsed="1"/>
-    <w:lsdException w:name="HTML Acronym" w:semiHidden="1" w:unhideWhenUsed="1"/>
-    <w:lsdException w:name="HTML Address" w:semiHidden="1" w:unhideWhenUsed="1"/>
-    <w:lsdException w:name="HTML Cite" w:semiHidden="1" w:unhideWhenUsed="1"/>
-    <w:lsdException w:name="HTML Code" w:semiHidden="1" w:unhideWhenUsed="1"/>
-    <w:lsdException w:name="HTML Definition" w:semiHidden="1" w:unhideWhenUsed="1"/>
-    <w:lsdException w:name="HTML Keyboard" w:semiHidden="1" w:unhideWhenUsed="1"/>
-    <w:lsdException w:name="HTML Preformatted" w:semiHidden="1" w:unhideWhenUsed="1"/>
-    <w:lsdException w:name="HTML Sample" w:semiHidden="1" w:unhideWhenUsed="1"/>
-    <w:lsdException w:name="HTML Typewriter" w:semiHidden="1" w:unhideWhenUsed="1"/>
-    <w:lsdException w:name="HTML Variable" w:semiHidden="1" w:unhideWhenUsed="1"/>
-    <w:lsdException w:name="Normal Table" w:semiHidden="1" w:unhideWhenUsed="1"/>
-    <w:lsdException w:name="annotation subject" w:semiHidden="1" w:unhideWhenUsed="1"/>
-    <w:lsdException w:name="No List" w:semiHidden="1" w:unhideWhenUsed="1"/>
-    <w:lsdException w:name="Outline List 1" w:semiHidden="1" w:unhideWhenUsed="1"/>
-    <w:lsdException w:name="Outline List 2" w:semiHidden="1" w:unhideWhenUsed="1"/>
-    <w:lsdException w:name="Outline List 3" w:semiHidden="1" w:unhideWhenUsed="1"/>
-    <w:lsdException w:name="Table Simple 1" w:semiHidden="1" w:unhideWhenUsed="1"/>
-    <w:lsdException w:name="Table Simple 2" w:semiHidden="1" w:unhideWhenUsed="1"/>
-    <w:lsdException w:name="Table Simple 3" w:semiHidden="1" w:unhideWhenUsed="1"/>
-    <w:lsdException w:name="Table Classic 1" w:semiHidden="1" w:unhideWhenUsed="1"/>
-    <w:lsdException w:name="Table Classic 2" w:semiHidden="1" w:unhideWhenUsed="1"/>
-    <w:lsdException w:name="Table Classic 3" w:semiHidden="1" w:unhideWhenUsed="1"/>
-    <w:lsdException w:name="Table Classic 4" w:semiHidden="1" w:unhideWhenUsed="1"/>
-    <w:lsdException w:name="Table Colorful 1" w:semiHidden="1" w:unhideWhenUsed="1"/>
-    <w:lsdException w:name="Table Colorful 2" w:semiHidden="1" w:unhideWhenUsed="1"/>
-    <w:lsdException w:name="Table Colorful 3" w:semiHidden="1" w:unhideWhenUsed="1"/>
-    <w:lsdException w:name="Table Columns 1" w:semiHidden="1" w:unhideWhenUsed="1"/>
-    <w:lsdException w:name="Table Columns 2" w:semiHidden="1" w:unhideWhenUsed="1"/>
-    <w:lsdException w:name="Table Columns 3" w:semiHidden="1" w:unhideWhenUsed="1"/>
-    <w:lsdException w:name="Table Columns 4" w:semiHidden="1" w:unhideWhenUsed="1"/>
-    <w:lsdException w:name="Table Columns 5" w:semiHidden="1" w:unhideWhenUsed="1"/>
-    <w:lsdException w:name="Table Grid 1" w:semiHidden="1" w:unhideWhenUsed="1"/>
-    <w:lsdException w:name="Table Grid 2" w:semiHidden="1" w:unhideWhenUsed="1"/>
-    <w:lsdException w:name="Table Grid 3" w:semiHidden="1" w:unhideWhenUsed="1"/>
-    <w:lsdException w:name="Table Grid 4" w:semiHidden="1" w:unhideWhenUsed="1"/>
-    <w:lsdException w:name="Table Grid 5" w:semiHidden="1" w:unhideWhenUsed="1"/>
-    <w:lsdException w:name="Table Grid 6" w:semiHidden="1" w:unhideWhenUsed="1"/>
-    <w:lsdException w:name="Table Grid 7" w:semiHidden="1" w:unhideWhenUsed="1"/>
-    <w:lsdException w:name="Table Grid 8" w:semiHidden="1" w:unhideWhenUsed="1"/>
-    <w:lsdException w:name="Table List 1" w:semiHidden="1" w:unhideWhenUsed="1"/>
-    <w:lsdException w:name="Table List 2" w:semiHidden="1" w:unhideWhenUsed="1"/>
-    <w:lsdException w:name="Table List 3" w:semiHidden="1" w:unhideWhenUsed="1"/>
-    <w:lsdException w:name="Table List 4" w:semiHidden="1" w:unhideWhenUsed="1"/>
-    <w:lsdException w:name="Table List 5" w:semiHidden="1" w:unhideWhenUsed="1"/>
-    <w:lsdException w:name="Table List 6" w:semiHidden="1" w:unhideWhenUsed="1"/>
-    <w:lsdException w:name="Table List 7" w:semiHidden="1" w:unhideWhenUsed="1"/>
-    <w:lsdException w:name="Table List 8" w:semiHidden="1" w:unhideWhenUsed="1"/>
-    <w:lsdException w:name="Table 3D effects 1" w:semiHidden="1" w:unhideWhenUsed="1"/>
-    <w:lsdException w:name="Table 3D effects 2" w:semiHidden="1" w:unhideWhenUsed="1"/>
-    <w:lsdException w:name="Table 3D effects 3" w:semiHidden="1" w:unhideWhenUsed="1"/>
-    <w:lsdException w:name="Table Contemporary" w:semiHidden="1" w:unhideWhenUsed="1"/>
-    <w:lsdException w:name="Table Elegant" w:semiHidden="1" w:unhideWhenUsed="1"/>
-    <w:lsdException w:name="Table Professional" w:semiHidden="1" w:unhideWhenUsed="1"/>
-    <w:lsdException w:name="Table Subtle 1" w:semiHidden="1" w:unhideWhenUsed="1"/>
-    <w:lsdException w:name="Table Subtle 2" w:semiHidden="1" w:unhideWhenUsed="1"/>
-    <w:lsdException w:name="Table Web 1" w:semiHidden="1" w:unhideWhenUsed="1"/>
-    <w:lsdException w:name="Table Web 2" w:semiHidden="1" w:unhideWhenUsed="1"/>
-    <w:lsdException w:name="Table Web 3" w:semiHidden="1" w:unhideWhenUsed="1"/>
-    <w:lsdException w:name="Balloon Text" w:semiHidden="1" w:unhideWhenUsed="1"/>
-    <w:lsdException w:name="Table Grid" w:uiPriority="39"/>
-    <w:lsdException w:name="Table Theme" w:semiHidden="1" w:unhideWhenUsed="1"/>
-    <w:lsdException w:name="Placeholder Text" w:semiHidden="1"/>
-    <w:lsdException w:name="No Spacing" w:uiPriority="1" w:qFormat="1"/>
-    <w:lsdException w:name="Light Shading" w:uiPriority="60"/>
-    <w:lsdException w:name="Light List" w:uiPriority="61"/>
-    <w:lsdException w:name="Light Grid" w:uiPriority="62"/>
-    <w:lsdException w:name="Medium Shading 1" w:uiPriority="63"/>
-    <w:lsdException w:name="Medium Shading 2" w:uiPriority="64"/>
-    <w:lsdException w:name="Medium List 1" w:uiPriority="65"/>
-    <w:lsdException w:name="Medium List 2" w:uiPriority="66"/>
-    <w:lsdException w:name="Medium Grid 1" w:uiPriority="67"/>
-    <w:lsdException w:name="Medium Grid 2" w:uiPriority="68"/>
-    <w:lsdException w:name="Medium Grid 3" w:uiPriority="69"/>
-    <w:lsdException w:name="Dark List" w:uiPriority="70"/>
-    <w:lsdException w:name="Colorful Shading" w:uiPriority="71"/>
-    <w:lsdException w:name="Colorful List" w:uiPriority="72"/>
-    <w:lsdException w:name="Colorful Grid" w:uiPriority="73"/>
-    <w:lsdException w:name="Light Shading Accent 1" w:uiPriority="60"/>
-    <w:lsdException w:name="Light List Accent 1" w:uiPriority="61"/>
-    <w:lsdException w:name="Light Grid Accent 1" w:uiPriority="62"/>
-    <w:lsdException w:name="Medium Shading 1 Accent 1" w:uiPriority="63"/>
-    <w:lsdException w:name="Medium Shading 2 Accent 1" w:uiPriority="64"/>
-    <w:lsdException w:name="Medium List 1 Accent 1" w:uiPriority="65"/>
-    <w:lsdException w:name="Revision" w:semiHidden="1"/>
-    <w:lsdException w:name="List Paragraph" w:uiPriority="34" w:qFormat="1"/>
-    <w:lsdException w:name="Quote" w:uiPriority="29" w:qFormat="1"/>
-    <w:lsdException w:name="Intense Quote" w:uiPriority="30" w:qFormat="1"/>
-    <w:lsdException w:name="Medium List 2 Accent 1" w:uiPriority="66"/>
-    <w:lsdException w:name="Medium Grid 1 Accent 1" w:uiPriority="67"/>
-    <w:lsdException w:name="Medium Grid 2 Accent 1" w:uiPriority="68"/>
-    <w:lsdException w:name="Medium Grid 3 Accent 1" w:uiPriority="69"/>
-    <w:lsdException w:name="Dark List Accent 1" w:uiPriority="70"/>
-    <w:lsdException w:name="Colorful Shading Accent 1" w:uiPriority="71"/>
-    <w:lsdException w:name="Colorful List Accent 1" w:uiPriority="72"/>
-    <w:lsdException w:name="Colorful Grid Accent 1" w:uiPriority="73"/>
-    <w:lsdException w:name="Light Shading Accent 2" w:uiPriority="60"/>
-    <w:lsdException w:name="Light List Accent 2" w:uiPriority="61"/>
-    <w:lsdException w:name="Light Grid Accent 2" w:uiPriority="62"/>
-    <w:lsdException w:name="Medium Shading 1 Accent 2" w:uiPriority="63"/>
-    <w:lsdException w:name="Medium Shading 2 Accent 2" w:uiPriority="64"/>
-    <w:lsdException w:name="Medium List 1 Accent 2" w:uiPriority="65"/>
-    <w:lsdException w:name="Medium List 2 Accent 2" w:uiPriority="66"/>
-    <w:lsdException w:name="Medium Grid 1 Accent 2" w:uiPriority="67"/>
-    <w:lsdException w:name="Medium Grid 2 Accent 2" w:uiPriority="68"/>
-    <w:lsdException w:name="Medium Grid 3 Accent 2" w:uiPriority="69"/>
-    <w:lsdException w:name="Dark List Accent 2" w:uiPriority="70"/>
-    <w:lsdException w:name="Colorful Shading Accent 2" w:uiPriority="71"/>
-    <w:lsdException w:name="Colorful List Accent 2" w:uiPriority="72"/>
-    <w:lsdException w:name="Colorful Grid Accent 2" w:uiPriority="73"/>
-    <w:lsdException w:name="Light Shading Accent 3" w:uiPriority="60"/>
-    <w:lsdException w:name="Light List Accent 3" w:uiPriority="61"/>
-    <w:lsdException w:name="Light Grid Accent 3" w:uiPriority="62"/>
-    <w:lsdException w:name="Medium Shading 1 Accent 3" w:uiPriority="63"/>
-    <w:lsdException w:name="Medium Shading 2 Accent 3" w:uiPriority="64"/>
-    <w:lsdException w:name="Medium List 1 Accent 3" w:uiPriority="65"/>
-    <w:lsdException w:name="Medium List 2 Accent 3" w:uiPriority="66"/>
-    <w:lsdException w:name="Medium Grid 1 Accent 3" w:uiPriority="67"/>
-    <w:lsdException w:name="Medium Grid 2 Accent 3" w:uiPriority="68"/>
-    <w:lsdException w:name="Medium Grid 3 Accent 3" w:uiPriority="69"/>
-    <w:lsdException w:name="Dark List Accent 3" w:uiPriority="70"/>
-    <w:lsdException w:name="Colorful Shading Accent 3" w:uiPriority="71"/>
-    <w:lsdException w:name="Colorful List Accent 3" w:uiPriority="72"/>
-    <w:lsdException w:name="Colorful Grid Accent 3" w:uiPriority="73"/>
-    <w:lsdException w:name="Light Shading Accent 4" w:uiPriority="60"/>
-    <w:lsdException w:name="Light List Accent 4" w:uiPriority="61"/>
-    <w:lsdException w:name="Light Grid Accent 4" w:uiPriority="62"/>
-    <w:lsdException w:name="Medium Shading 1 Accent 4" w:uiPriority="63"/>
-    <w:lsdException w:name="Medium Shading 2 Accent 4" w:uiPriority="64"/>
-    <w:lsdException w:name="Medium List 1 Accent 4" w:uiPriority="65"/>
-    <w:lsdException w:name="Medium List 2 Accent 4" w:uiPriority="66"/>
-    <w:lsdException w:name="Medium Grid 1 Accent 4" w:uiPriority="67"/>
-    <w:lsdException w:name="Medium Grid 2 Accent 4" w:uiPriority="68"/>
-    <w:lsdException w:name="Medium Grid 3 Accent 4" w:uiPriority="69"/>
-    <w:lsdException w:name="Dark List Accent 4" w:uiPriority="70"/>
-    <w:lsdException w:name="Colorful Shading Accent 4" w:uiPriority="71"/>
-    <w:lsdException w:name="Colorful List Accent 4" w:uiPriority="72"/>
-    <w:lsdException w:name="Colorful Grid Accent 4" w:uiPriority="73"/>
-    <w:lsdException w:name="Light Shading Accent 5" w:uiPriority="60"/>
-    <w:lsdException w:name="Light List Accent 5" w:uiPriority="61"/>
-    <w:lsdException w:name="Light Grid Accent 5" w:uiPriority="62"/>
-    <w:lsdException w:name="Medium Shading 1 Accent 5" w:uiPriority="63"/>
-    <w:lsdException w:name="Medium Shading 2 Accent 5" w:uiPriority="64"/>
-    <w:lsdException w:name="Medium List 1 Accent 5" w:uiPriority="65"/>
-    <w:lsdException w:name="Medium List 2 Accent 5" w:uiPriority="66"/>
-    <w:lsdException w:name="Medium Grid 1 Accent 5" w:uiPriority="67"/>
-    <w:lsdException w:name="Medium Grid 2 Accent 5" w:uiPriority="68"/>
-    <w:lsdException w:name="Medium Grid 3 Accent 5" w:uiPriority="69"/>
-    <w:lsdException w:name="Dark List Accent 5" w:uiPriority="70"/>
-    <w:lsdException w:name="Colorful Shading Accent 5" w:uiPriority="71"/>
-    <w:lsdException w:name="Colorful List Accent 5" w:uiPriority="72"/>
-    <w:lsdException w:name="Colorful Grid Accent 5" w:uiPriority="73"/>
-    <w:lsdException w:name="Light Shading Accent 6" w:uiPriority="60"/>
-    <w:lsdException w:name="Light List Accent 6" w:uiPriority="61"/>
-    <w:lsdException w:name="Light Grid Accent 6" w:uiPriority="62"/>
-    <w:lsdException w:name="Medium Shading 1 Accent 6" w:uiPriority="63"/>
-    <w:lsdException w:name="Medium Shading 2 Accent 6" w:uiPriority="64"/>
-    <w:lsdException w:name="Medium List 1 Accent 6" w:uiPriority="65"/>
-    <w:lsdException w:name="Medium List 2 Accent 6" w:uiPriority="66"/>
-    <w:lsdException w:name="Medium Grid 1 Accent 6" w:uiPriority="67"/>
-    <w:lsdException w:name="Medium Grid 2 Accent 6" w:uiPriority="68"/>
-    <w:lsdException w:name="Medium Grid 3 Accent 6" w:uiPriority="69"/>
-    <w:lsdException w:name="Dark List Accent 6" w:uiPriority="70"/>
-    <w:lsdException w:name="Colorful Shading Accent 6" w:uiPriority="71"/>
-    <w:lsdException w:name="Colorful List Accent 6" w:uiPriority="72"/>
-    <w:lsdException w:name="Colorful Grid Accent 6" w:uiPriority="73"/>
-    <w:lsdException w:name="Subtle Emphasis" w:uiPriority="19" w:qFormat="1"/>
-    <w:lsdException w:name="Intense Emphasis" w:uiPriority="21" w:qFormat="1"/>
-    <w:lsdException w:name="Subtle Reference" w:uiPriority="31" w:qFormat="1"/>
-    <w:lsdException w:name="Intense Reference" w:uiPriority="32" w:qFormat="1"/>
-    <w:lsdException w:name="Book Title" w:uiPriority="33" w:qFormat="1"/>
-    <w:lsdException w:name="Bibliography" w:semiHidden="1" w:uiPriority="37" w:unhideWhenUsed="1"/>
-    <w:lsdException w:name="TOC Heading" w:semiHidden="1" w:uiPriority="39" w:unhideWhenUsed="1" w:qFormat="1"/>
-    <w:lsdException w:name="Plain Table 1" w:uiPriority="41"/>
-    <w:lsdException w:name="Plain Table 2" w:uiPriority="42"/>
-    <w:lsdException w:name="Plain Table 3" w:uiPriority="43"/>
-    <w:lsdException w:name="Plain Table 4" w:uiPriority="44"/>
-    <w:lsdException w:name="Plain Table 5" w:uiPriority="45"/>
-    <w:lsdException w:name="Grid Table Light" w:uiPriority="40"/>
-    <w:lsdException w:name="Grid Table 1 Light" w:uiPriority="46"/>
-    <w:lsdException w:name="Grid Table 2" w:uiPriority="47"/>
-    <w:lsdException w:name="Grid Table 3" w:uiPriority="48"/>
-    <w:lsdException w:name="Grid Table 4" w:uiPriority="49"/>
-    <w:lsdException w:name="Grid Table 5 Dark" w:uiPriority="50"/>
-    <w:lsdException w:name="Grid Table 6 Colorful" w:uiPriority="51"/>
-    <w:lsdException w:name="Grid Table 7 Colorful" w:uiPriority="52"/>
-    <w:lsdException w:name="Grid Table 1 Light Accent 1" w:uiPriority="46"/>
-    <w:lsdException w:name="Grid Table 2 Accent 1" w:uiPriority="47"/>
-    <w:lsdException w:name="Grid Table 3 Accent 1" w:uiPriority="48"/>
-    <w:lsdException w:name="Grid Table 4 Accent 1" w:uiPriority="49"/>
-    <w:lsdException w:name="Grid Table 5 Dark Accent 1" w:uiPriority="50"/>
-    <w:lsdException w:name="Grid Table 6 Colorful Accent 1" w:uiPriority="51"/>
-    <w:lsdException w:name="Grid Table 7 Colorful Accent 1" w:uiPriority="52"/>
-    <w:lsdException w:name="Grid Table 1 Light Accent 2" w:uiPriority="46"/>
-    <w:lsdException w:name="Grid Table 2 Accent 2" w:uiPriority="47"/>
-    <w:lsdException w:name="Grid Table 3 Accent 2" w:uiPriority="48"/>
-    <w:lsdException w:name="Grid Table 4 Accent 2" w:uiPriority="49"/>
-    <w:lsdException w:name="Grid Table 5 Dark Accent 2" w:uiPriority="50"/>
-    <w:lsdException w:name="Grid Table 6 Colorful Accent 2" w:uiPriority="51"/>
-    <w:lsdException w:name="Grid Table 7 Colorful Accent 2" w:uiPriority="52"/>
-    <w:lsdException w:name="Grid Table 1 Light Accent 3" w:uiPriority="46"/>
-    <w:lsdException w:name="Grid Table 2 Accent 3" w:uiPriority="47"/>
-    <w:lsdException w:name="Grid Table 3 Accent 3" w:uiPriority="48"/>
-    <w:lsdException w:name="Grid Table 4 Accent 3" w:uiPriority="49"/>
-    <w:lsdException w:name="Grid Table 5 Dark Accent 3" w:uiPriority="50"/>
-    <w:lsdException w:name="Grid Table 6 Colorful Accent 3" w:uiPriority="51"/>
-    <w:lsdException w:name="Grid Table 7 Colorful Accent 3" w:uiPriority="52"/>
-    <w:lsdException w:name="Grid Table 1 Light Accent 4" w:uiPriority="46"/>
-    <w:lsdException w:name="Grid Table 2 Accent 4" w:uiPriority="47"/>
-    <w:lsdException w:name="Grid Table 3 Accent 4" w:uiPriority="48"/>
-    <w:lsdException w:name="Grid Table 4 Accent 4" w:uiPriority="49"/>
-    <w:lsdException w:name="Grid Table 5 Dark Accent 4" w:uiPriority="50"/>
-    <w:lsdException w:name="Grid Table 6 Colorful Accent 4" w:uiPriority="51"/>
-    <w:lsdException w:name="Grid Table 7 Colorful Accent 4" w:uiPriority="52"/>
-    <w:lsdException w:name="Grid Table 1 Light Accent 5" w:uiPriority="46"/>
-    <w:lsdException w:name="Grid Table 2 Accent 5" w:uiPriority="47"/>
-    <w:lsdException w:name="Grid Table 3 Accent 5" w:uiPriority="48"/>
-    <w:lsdException w:name="Grid Table 4 Accent 5" w:uiPriority="49"/>
-    <w:lsdException w:name="Grid Table 5 Dark Accent 5" w:uiPriority="50"/>
-    <w:lsdException w:name="Grid Table 6 Colorful Accent 5" w:uiPriority="51"/>
-    <w:lsdException w:name="Grid Table 7 Colorful Accent 5" w:uiPriority="52"/>
-    <w:lsdException w:name="Grid Table 1 Light Accent 6" w:uiPriority="46"/>
-    <w:lsdException w:name="Grid Table 2 Accent 6" w:uiPriority="47"/>
-    <w:lsdException w:name="Grid Table 3 Accent 6" w:uiPriority="48"/>
-    <w:lsdException w:name="Grid Table 4 Accent 6" w:uiPriority="49"/>
-    <w:lsdException w:name="Grid Table 5 Dark Accent 6" w:uiPriority="50"/>
-    <w:lsdException w:name="Grid Table 6 Colorful Accent 6" w:uiPriority="51"/>
-    <w:lsdException w:name="Grid Table 7 Colorful Accent 6" w:uiPriority="52"/>
-    <w:lsdException w:name="List Table 1 Light" w:uiPriority="46"/>
-    <w:lsdException w:name="List Table 2" w:uiPriority="47"/>
-    <w:lsdException w:name="List Table 3" w:uiPriority="48"/>
-    <w:lsdException w:name="List Table 4" w:uiPriority="49"/>
-    <w:lsdException w:name="List Table 5 Dark" w:uiPriority="50"/>
-    <w:lsdException w:name="List Table 6 Colorful" w:uiPriority="51"/>
-    <w:lsdException w:name="List Table 7 Colorful" w:uiPriority="52"/>
-    <w:lsdException w:name="List Table 1 Light Accent 1" w:uiPriority="46"/>
-    <w:lsdException w:name="List Table 2 Accent 1" w:uiPriority="47"/>
-    <w:lsdException w:name="List Table 3 Accent 1" w:uiPriority="48"/>
-    <w:lsdException w:name="List Table 4 Accent 1" w:uiPriority="49"/>
-    <w:lsdException w:name="List Table 5 Dark Accent 1" w:uiPriority="50"/>
-    <w:lsdException w:name="List Table 6 Colorful Accent 1" w:uiPriority="51"/>
-    <w:lsdException w:name="List Table 7 Colorful Accent 1" w:uiPriority="52"/>
-    <w:lsdException w:name="List Table 1 Light Accent 2" w:uiPriority="46"/>
-    <w:lsdException w:name="List Table 2 Accent 2" w:uiPriority="47"/>
-    <w:lsdException w:name="List Table 3 Accent 2" w:uiPriority="48"/>
-    <w:lsdException w:name="List Table 4 Accent 2" w:uiPriority="49"/>
-    <w:lsdException w:name="List Table 5 Dark Accent 2" w:uiPriority="50"/>
-    <w:lsdException w:name="List Table 6 Colorful Accent 2" w:uiPriority="51"/>
-    <w:lsdException w:name="List Table 7 Colorful Accent 2" w:uiPriority="52"/>
-    <w:lsdException w:name="List Table 1 Light Accent 3" w:uiPriority="46"/>
-    <w:lsdException w:name="List Table 2 Accent 3" w:uiPriority="47"/>
-    <w:lsdException w:name="List Table 3 Accent 3" w:uiPriority="48"/>
-    <w:lsdException w:name="List Table 4 Accent 3" w:uiPriority="49"/>
-    <w:lsdException w:name="List Table 5 Dark Accent 3" w:uiPriority="50"/>
-    <w:lsdException w:name="List Table 6 Colorful Accent 3" w:uiPriority="51"/>
-    <w:lsdException w:name="List Table 7 Colorful Accent 3" w:uiPriority="52"/>
-    <w:lsdException w:name="List Table 1 Light Accent 4" w:uiPriority="46"/>
-    <w:lsdException w:name="List Table 2 Accent 4" w:uiPriority="47"/>
-    <w:lsdException w:name="List Table 3 Accent 4" w:uiPriority="48"/>
-    <w:lsdException w:name="List Table 4 Accent 4" w:uiPriority="49"/>
-    <w:lsdException w:name="List Table 5 Dark Accent 4" w:uiPriority="50"/>
-    <w:lsdException w:name="List Table 6 Colorful Accent 4" w:uiPriority="51"/>
-    <w:lsdException w:name="List Table 7 Colorful Accent 4" w:uiPriority="52"/>
-    <w:lsdException w:name="List Table 1 Light Accent 5" w:uiPriority="46"/>
-    <w:lsdException w:name="List Table 2 Accent 5" w:uiPriority="47"/>
-    <w:lsdException w:name="List Table 3 Accent 5" w:uiPriority="48"/>
-    <w:lsdException w:name="List Table 4 Accent 5" w:uiPriority="49"/>
-    <w:lsdException w:name="List Table 5 Dark Accent 5" w:uiPriority="50"/>
-    <w:lsdException w:name="List Table 6 Colorful Accent 5" w:uiPriority="51"/>
-    <w:lsdException w:name="List Table 7 Colorful Accent 5" w:uiPriority="52"/>
-    <w:lsdException w:name="List Table 1 Light Accent 6" w:uiPriority="46"/>
-    <w:lsdException w:name="List Table 2 Accent 6" w:uiPriority="47"/>
-    <w:lsdException w:name="List Table 3 Accent 6" w:uiPriority="48"/>
-    <w:lsdException w:name="List Table 4 Accent 6" w:uiPriority="49"/>
-    <w:lsdException w:name="List Table 5 Dark Accent 6" w:uiPriority="50"/>
-    <w:lsdException w:name="List Table 6 Colorful Accent 6" w:uiPriority="51"/>
-    <w:lsdException w:name="List Table 7 Colorful Accent 6" w:uiPriority="52"/>
+  <w:latentStyles w:defLockedState="0" w:defUIPriority="99" w:defSemiHidden="1" w:defUnhideWhenUsed="1" w:defQFormat="0" w:count="267">
+    <w:lsdException w:name="Normal" w:semiHidden="0" w:uiPriority="0" w:unhideWhenUsed="0" w:qFormat="1"/>
+    <w:lsdException w:name="heading 1" w:semiHidden="0" w:uiPriority="9" w:unhideWhenUsed="0" w:qFormat="1"/>
+    <w:lsdException w:name="heading 2" w:uiPriority="9" w:qFormat="1"/>
+    <w:lsdException w:name="heading 3" w:uiPriority="9" w:qFormat="1"/>
+    <w:lsdException w:name="heading 4" w:uiPriority="9" w:qFormat="1"/>
+    <w:lsdException w:name="heading 5" w:uiPriority="9" w:qFormat="1"/>
+    <w:lsdException w:name="heading 6" w:uiPriority="9" w:qFormat="1"/>
+    <w:lsdException w:name="heading 7" w:uiPriority="9" w:qFormat="1"/>
+    <w:lsdException w:name="heading 8" w:uiPriority="9" w:qFormat="1"/>
+    <w:lsdException w:name="heading 9" w:uiPriority="9" w:qFormat="1"/>
+    <w:lsdException w:name="toc 1" w:uiPriority="39"/>
+    <w:lsdException w:name="toc 2" w:uiPriority="39"/>
+    <w:lsdException w:name="toc 3" w:uiPriority="39"/>
+    <w:lsdException w:name="toc 4" w:uiPriority="39"/>
+    <w:lsdException w:name="toc 5" w:uiPriority="39"/>
+    <w:lsdException w:name="toc 6" w:uiPriority="39"/>
+    <w:lsdException w:name="toc 7" w:uiPriority="39"/>
+    <w:lsdException w:name="toc 8" w:uiPriority="39"/>
+    <w:lsdException w:name="toc 9" w:uiPriority="39"/>
+    <w:lsdException w:name="caption" w:uiPriority="35" w:qFormat="1"/>
+    <w:lsdException w:name="Title" w:semiHidden="0" w:uiPriority="10" w:unhideWhenUsed="0" w:qFormat="1"/>
+    <w:lsdException w:name="Default Paragraph Font" w:uiPriority="1"/>
+    <w:lsdException w:name="Subtitle" w:semiHidden="0" w:uiPriority="11" w:unhideWhenUsed="0" w:qFormat="1"/>
+    <w:lsdException w:name="Strong" w:semiHidden="0" w:uiPriority="22" w:unhideWhenUsed="0" w:qFormat="1"/>
+    <w:lsdException w:name="Emphasis" w:semiHidden="0" w:uiPriority="20" w:unhideWhenUsed="0" w:qFormat="1"/>
+    <w:lsdException w:name="Table Grid" w:semiHidden="0" w:uiPriority="39" w:unhideWhenUsed="0"/>
+    <w:lsdException w:name="Placeholder Text" w:unhideWhenUsed="0"/>
+    <w:lsdException w:name="No Spacing" w:semiHidden="0" w:uiPriority="1" w:unhideWhenUsed="0" w:qFormat="1"/>
+    <w:lsdException w:name="Light Shading" w:semiHidden="0" w:uiPriority="60" w:unhideWhenUsed="0"/>
+    <w:lsdException w:name="Light List" w:semiHidden="0" w:uiPriority="61" w:unhideWhenUsed="0"/>
+    <w:lsdException w:name="Light Grid" w:semiHidden="0" w:uiPriority="62" w:unhideWhenUsed="0"/>
+    <w:lsdException w:name="Medium Shading 1" w:semiHidden="0" w:uiPriority="63" w:unhideWhenUsed="0"/>
+    <w:lsdException w:name="Medium Shading 2" w:semiHidden="0" w:uiPriority="64" w:unhideWhenUsed="0"/>
+    <w:lsdException w:name="Medium List 1" w:semiHidden="0" w:uiPriority="65" w:unhideWhenUsed="0"/>
+    <w:lsdException w:name="Medium List 2" w:semiHidden="0" w:uiPriority="66" w:unhideWhenUsed="0"/>
+    <w:lsdException w:name="Medium Grid 1" w:semiHidden="0" w:uiPriority="67" w:unhideWhenUsed="0"/>
+    <w:lsdException w:name="Medium Grid 2" w:semiHidden="0" w:uiPriority="68" w:unhideWhenUsed="0"/>
+    <w:lsdException w:name="Medium Grid 3" w:semiHidden="0" w:uiPriority="69" w:unhideWhenUsed="0"/>
+    <w:lsdException w:name="Dark List" w:semiHidden="0" w:uiPriority="70" w:unhideWhenUsed="0"/>
+    <w:lsdException w:name="Colorful Shading" w:semiHidden="0" w:uiPriority="71" w:unhideWhenUsed="0"/>
+    <w:lsdException w:name="Colorful List" w:semiHidden="0" w:uiPriority="72" w:unhideWhenUsed="0"/>
+    <w:lsdException w:name="Colorful Grid" w:semiHidden="0" w:uiPriority="73" w:unhideWhenUsed="0"/>
+    <w:lsdException w:name="Light Shading Accent 1" w:semiHidden="0" w:uiPriority="60" w:unhideWhenUsed="0"/>
+    <w:lsdException w:name="Light List Accent 1" w:semiHidden="0" w:uiPriority="61" w:unhideWhenUsed="0"/>
+    <w:lsdException w:name="Light Grid Accent 1" w:semiHidden="0" w:uiPriority="62" w:unhideWhenUsed="0"/>
+    <w:lsdException w:name="Medium Shading 1 Accent 1" w:semiHidden="0" w:uiPriority="63" w:unhideWhenUsed="0"/>
+    <w:lsdException w:name="Medium Shading 2 Accent 1" w:semiHidden="0" w:uiPriority="64" w:unhideWhenUsed="0"/>
+    <w:lsdException w:name="Medium List 1 Accent 1" w:semiHidden="0" w:uiPriority="65" w:unhideWhenUsed="0"/>
+    <w:lsdException w:name="Revision" w:unhideWhenUsed="0"/>
+    <w:lsdException w:name="List Paragraph" w:semiHidden="0" w:uiPriority="34" w:unhideWhenUsed="0" w:qFormat="1"/>
+    <w:lsdException w:name="Quote" w:semiHidden="0" w:uiPriority="29" w:unhideWhenUsed="0" w:qFormat="1"/>
+    <w:lsdException w:name="Intense Quote" w:semiHidden="0" w:uiPriority="30" w:unhideWhenUsed="0" w:qFormat="1"/>
+    <w:lsdException w:name="Medium List 2 Accent 1" w:semiHidden="0" w:uiPriority="66" w:unhideWhenUsed="0"/>
+    <w:lsdException w:name="Medium Grid 1 Accent 1" w:semiHidden="0" w:uiPriority="67" w:unhideWhenUsed="0"/>
+    <w:lsdException w:name="Medium Grid 2 Accent 1" w:semiHidden="0" w:uiPriority="68" w:unhideWhenUsed="0"/>
+    <w:lsdException w:name="Medium Grid 3 Accent 1" w:semiHidden="0" w:uiPriority="69" w:unhideWhenUsed="0"/>
+    <w:lsdException w:name="Dark List Accent 1" w:semiHidden="0" w:uiPriority="70" w:unhideWhenUsed="0"/>
+    <w:lsdException w:name="Colorful Shading Accent 1" w:semiHidden="0" w:uiPriority="71" w:unhideWhenUsed="0"/>
+    <w:lsdException w:name="Colorful List Accent 1" w:semiHidden="0" w:uiPriority="72" w:unhideWhenUsed="0"/>
+    <w:lsdException w:name="Colorful Grid Accent 1" w:semiHidden="0" w:uiPriority="73" w:unhideWhenUsed="0"/>
+    <w:lsdException w:name="Light Shading Accent 2" w:semiHidden="0" w:uiPriority="60" w:unhideWhenUsed="0"/>
+    <w:lsdException w:name="Light List Accent 2" w:semiHidden="0" w:uiPriority="61" w:unhideWhenUsed="0"/>
+    <w:lsdException w:name="Light Grid Accent 2" w:semiHidden="0" w:uiPriority="62" w:unhideWhenUsed="0"/>
+    <w:lsdException w:name="Medium Shading 1 Accent 2" w:semiHidden="0" w:uiPriority="63" w:unhideWhenUsed="0"/>
+    <w:lsdException w:name="Medium Shading 2 Accent 2" w:semiHidden="0" w:uiPriority="64" w:unhideWhenUsed="0"/>
+    <w:lsdException w:name="Medium List 1 Accent 2" w:semiHidden="0" w:uiPriority="65" w:unhideWhenUsed="0"/>
+    <w:lsdException w:name="Medium List 2 Accent 2" w:semiHidden="0" w:uiPriority="66" w:unhideWhenUsed="0"/>
+    <w:lsdException w:name="Medium Grid 1 Accent 2" w:semiHidden="0" w:uiPriority="67" w:unhideWhenUsed="0"/>
+    <w:lsdException w:name="Medium Grid 2 Accent 2" w:semiHidden="0" w:uiPriority="68" w:unhideWhenUsed="0"/>
+    <w:lsdException w:name="Medium Grid 3 Accent 2" w:semiHidden="0" w:uiPriority="69" w:unhideWhenUsed="0"/>
+    <w:lsdException w:name="Dark List Accent 2" w:semiHidden="0" w:uiPriority="70" w:unhideWhenUsed="0"/>
+    <w:lsdException w:name="Colorful Shading Accent 2" w:semiHidden="0" w:uiPriority="71" w:unhideWhenUsed="0"/>
+    <w:lsdException w:name="Colorful List Accent 2" w:semiHidden="0" w:uiPriority="72" w:unhideWhenUsed="0"/>
+    <w:lsdException w:name="Colorful Grid Accent 2" w:semiHidden="0" w:uiPriority="73" w:unhideWhenUsed="0"/>
+    <w:lsdException w:name="Light Shading Accent 3" w:semiHidden="0" w:uiPriority="60" w:unhideWhenUsed="0"/>
+    <w:lsdException w:name="Light List Accent 3" w:semiHidden="0" w:uiPriority="61" w:unhideWhenUsed="0"/>
+    <w:lsdException w:name="Light Grid Accent 3" w:semiHidden="0" w:uiPriority="62" w:unhideWhenUsed="0"/>
+    <w:lsdException w:name="Medium Shading 1 Accent 3" w:semiHidden="0" w:uiPriority="63" w:unhideWhenUsed="0"/>
+    <w:lsdException w:name="Medium Shading 2 Accent 3" w:semiHidden="0" w:uiPriority="64" w:unhideWhenUsed="0"/>
+    <w:lsdException w:name="Medium List 1 Accent 3" w:semiHidden="0" w:uiPriority="65" w:unhideWhenUsed="0"/>
+    <w:lsdException w:name="Medium List 2 Accent 3" w:semiHidden="0" w:uiPriority="66" w:unhideWhenUsed="0"/>
+    <w:lsdException w:name="Medium Grid 1 Accent 3" w:semiHidden="0" w:uiPriority="67" w:unhideWhenUsed="0"/>
+    <w:lsdException w:name="Medium Grid 2 Accent 3" w:semiHidden="0" w:uiPriority="68" w:unhideWhenUsed="0"/>
+    <w:lsdException w:name="Medium Grid 3 Accent 3" w:semiHidden="0" w:uiPriority="69" w:unhideWhenUsed="0"/>
+    <w:lsdException w:name="Dark List Accent 3" w:semiHidden="0" w:uiPriority="70" w:unhideWhenUsed="0"/>
+    <w:lsdException w:name="Colorful Shading Accent 3" w:semiHidden="0" w:uiPriority="71" w:unhideWhenUsed="0"/>
+    <w:lsdException w:name="Colorful List Accent 3" w:semiHidden="0" w:uiPriority="72" w:unhideWhenUsed="0"/>
+    <w:lsdException w:name="Colorful Grid Accent 3" w:semiHidden="0" w:uiPriority="73" w:unhideWhenUsed="0"/>
+    <w:lsdException w:name="Light Shading Accent 4" w:semiHidden="0" w:uiPriority="60" w:unhideWhenUsed="0"/>
+    <w:lsdException w:name="Light List Accent 4" w:semiHidden="0" w:uiPriority="61" w:unhideWhenUsed="0"/>
+    <w:lsdException w:name="Light Grid Accent 4" w:semiHidden="0" w:uiPriority="62" w:unhideWhenUsed="0"/>
+    <w:lsdException w:name="Medium Shading 1 Accent 4" w:semiHidden="0" w:uiPriority="63" w:unhideWhenUsed="0"/>
+    <w:lsdException w:name="Medium Shading 2 Accent 4" w:semiHidden="0" w:uiPriority="64" w:unhideWhenUsed="0"/>
+    <w:lsdException w:name="Medium List 1 Accent 4" w:semiHidden="0" w:uiPriority="65" w:unhideWhenUsed="0"/>
+    <w:lsdException w:name="Medium List 2 Accent 4" w:semiHidden="0" w:uiPriority="66" w:unhideWhenUsed="0"/>
+    <w:lsdException w:name="Medium Grid 1 Accent 4" w:semiHidden="0" w:uiPriority="67" w:unhideWhenUsed="0"/>
+    <w:lsdException w:name="Medium Grid 2 Accent 4" w:semiHidden="0" w:uiPriority="68" w:unhideWhenUsed="0"/>
+    <w:lsdException w:name="Medium Grid 3 Accent 4" w:semiHidden="0" w:uiPriority="69" w:unhideWhenUsed="0"/>
+    <w:lsdException w:name="Dark List Accent 4" w:semiHidden="0" w:uiPriority="70" w:unhideWhenUsed="0"/>
+    <w:lsdException w:name="Colorful Shading Accent 4" w:semiHidden="0" w:uiPriority="71" w:unhideWhenUsed="0"/>
+    <w:lsdException w:name="Colorful List Accent 4" w:semiHidden="0" w:uiPriority="72" w:unhideWhenUsed="0"/>
+    <w:lsdException w:name="Colorful Grid Accent 4" w:semiHidden="0" w:uiPriority="73" w:unhideWhenUsed="0"/>
+    <w:lsdException w:name="Light Shading Accent 5" w:semiHidden="0" w:uiPriority="60" w:unhideWhenUsed="0"/>
+    <w:lsdException w:name="Light List Accent 5" w:semiHidden="0" w:uiPriority="61" w:unhideWhenUsed="0"/>
+    <w:lsdException w:name="Light Grid Accent 5" w:semiHidden="0" w:uiPriority="62" w:unhideWhenUsed="0"/>
+    <w:lsdException w:name="Medium Shading 1 Accent 5" w:semiHidden="0" w:uiPriority="63" w:unhideWhenUsed="0"/>
+    <w:lsdException w:name="Medium Shading 2 Accent 5" w:semiHidden="0" w:uiPriority="64" w:unhideWhenUsed="0"/>
+    <w:lsdException w:name="Medium List 1 Accent 5" w:semiHidden="0" w:uiPriority="65" w:unhideWhenUsed="0"/>
+    <w:lsdException w:name="Medium List 2 Accent 5" w:semiHidden="0" w:uiPriority="66" w:unhideWhenUsed="0"/>
+    <w:lsdException w:name="Medium Grid 1 Accent 5" w:semiHidden="0" w:uiPriority="67" w:unhideWhenUsed="0"/>
+    <w:lsdException w:name="Medium Grid 2 Accent 5" w:semiHidden="0" w:uiPriority="68" w:unhideWhenUsed="0"/>
+    <w:lsdException w:name="Medium Grid 3 Accent 5" w:semiHidden="0" w:uiPriority="69" w:unhideWhenUsed="0"/>
+    <w:lsdException w:name="Dark List Accent 5" w:semiHidden="0" w:uiPriority="70" w:unhideWhenUsed="0"/>
+    <w:lsdException w:name="Colorful Shading Accent 5" w:semiHidden="0" w:uiPriority="71" w:unhideWhenUsed="0"/>
+    <w:lsdException w:name="Colorful List Accent 5" w:semiHidden="0" w:uiPriority="72" w:unhideWhenUsed="0"/>
+    <w:lsdException w:name="Colorful Grid Accent 5" w:semiHidden="0" w:uiPriority="73" w:unhideWhenUsed="0"/>
+    <w:lsdException w:name="Light Shading Accent 6" w:semiHidden="0" w:uiPriority="60" w:unhideWhenUsed="0"/>
+    <w:lsdException w:name="Light List Accent 6" w:semiHidden="0" w:uiPriority="61" w:unhideWhenUsed="0"/>
+    <w:lsdException w:name="Light Grid Accent 6" w:semiHidden="0" w:uiPriority="62" w:unhideWhenUsed="0"/>
+    <w:lsdException w:name="Medium Shading 1 Accent 6" w:semiHidden="0" w:uiPriority="63" w:unhideWhenUsed="0"/>
+    <w:lsdException w:name="Medium Shading 2 Accent 6" w:semiHidden="0" w:uiPriority="64" w:unhideWhenUsed="0"/>
+    <w:lsdException w:name="Medium List 1 Accent 6" w:semiHidden="0" w:uiPriority="65" w:unhideWhenUsed="0"/>
+    <w:lsdException w:name="Medium List 2 Accent 6" w:semiHidden="0" w:uiPriority="66" w:unhideWhenUsed="0"/>
+    <w:lsdException w:name="Medium Grid 1 Accent 6" w:semiHidden="0" w:uiPriority="67" w:unhideWhenUsed="0"/>
+    <w:lsdException w:name="Medium Grid 2 Accent 6" w:semiHidden="0" w:uiPriority="68" w:unhideWhenUsed="0"/>
+    <w:lsdException w:name="Medium Grid 3 Accent 6" w:semiHidden="0" w:uiPriority="69" w:unhideWhenUsed="0"/>
+    <w:lsdException w:name="Dark List Accent 6" w:semiHidden="0" w:uiPriority="70" w:unhideWhenUsed="0"/>
+    <w:lsdException w:name="Colorful Shading Accent 6" w:semiHidden="0" w:uiPriority="71" w:unhideWhenUsed="0"/>
+    <w:lsdException w:name="Colorful List Accent 6" w:semiHidden="0" w:uiPriority="72" w:unhideWhenUsed="0"/>
+    <w:lsdException w:name="Colorful Grid Accent 6" w:semiHidden="0" w:uiPriority="73" w:unhideWhenUsed="0"/>
+    <w:lsdException w:name="Subtle Emphasis" w:semiHidden="0" w:uiPriority="19" w:unhideWhenUsed="0" w:qFormat="1"/>
+    <w:lsdException w:name="Intense Emphasis" w:semiHidden="0" w:uiPriority="21" w:unhideWhenUsed="0" w:qFormat="1"/>
+    <w:lsdException w:name="Subtle Reference" w:semiHidden="0" w:uiPriority="31" w:unhideWhenUsed="0" w:qFormat="1"/>
+    <w:lsdException w:name="Intense Reference" w:semiHidden="0" w:uiPriority="32" w:unhideWhenUsed="0" w:qFormat="1"/>
+    <w:lsdException w:name="Book Title" w:semiHidden="0" w:uiPriority="33" w:unhideWhenUsed="0" w:qFormat="1"/>
+    <w:lsdException w:name="Bibliography" w:uiPriority="37"/>
+    <w:lsdException w:name="TOC Heading" w:uiPriority="39" w:qFormat="1"/>
   </w:latentStyles>
   <w:style w:type="paragraph" w:default="1" w:styleId="Normal">
     <w:name w:val="Normal"/>
@@ -35093,6 +36582,7 @@
     <w:uiPriority w:val="99"/>
     <w:semiHidden/>
     <w:unhideWhenUsed/>
+    <w:qFormat/>
     <w:tblPr>
       <w:tblInd w:w="0" w:type="dxa"/>
       <w:tblCellMar>
@@ -35244,6 +36734,7 @@
       <w:spacing w:after="0" w:line="240" w:lineRule="auto"/>
     </w:pPr>
     <w:tblPr>
+      <w:tblInd w:w="0" w:type="dxa"/>
       <w:tblBorders>
         <w:top w:val="single" w:sz="4" w:space="0" w:color="auto"/>
         <w:left w:val="single" w:sz="4" w:space="0" w:color="auto"/>
@@ -35252,6 +36743,12 @@
         <w:insideH w:val="single" w:sz="4" w:space="0" w:color="auto"/>
         <w:insideV w:val="single" w:sz="4" w:space="0" w:color="auto"/>
       </w:tblBorders>
+      <w:tblCellMar>
+        <w:top w:w="0" w:type="dxa"/>
+        <w:left w:w="108" w:type="dxa"/>
+        <w:bottom w:w="0" w:type="dxa"/>
+        <w:right w:w="108" w:type="dxa"/>
+      </w:tblCellMar>
     </w:tblPr>
   </w:style>
   <w:style w:type="paragraph" w:styleId="Textodebalo">
@@ -35761,7 +37258,7 @@
   <a:extraClrSchemeLst/>
   <a:extLst>
     <a:ext uri="{05A4C25C-085E-4340-85A3-A5531E510DB2}">
-      <thm15:themeFamily xmlns:thm15="http://schemas.microsoft.com/office/thememl/2012/main" name="Office Theme" id="{62F939B6-93AF-4DB8-9C6B-D6C7DFDC589F}" vid="{4A3C46E8-61CC-4603-A589-7422A47A8E4A}"/>
+      <thm15:themeFamily xmlns="" xmlns:thm15="http://schemas.microsoft.com/office/thememl/2012/main" name="Office Theme" id="{62F939B6-93AF-4DB8-9C6B-D6C7DFDC589F}" vid="{4A3C46E8-61CC-4603-A589-7422A47A8E4A}"/>
     </a:ext>
   </a:extLst>
 </a:theme>
@@ -35772,7 +37269,7 @@
 </file>
 
 <file path=customXml/itemProps1.xml><?xml version="1.0" encoding="utf-8"?>
-<ds:datastoreItem xmlns:ds="http://schemas.openxmlformats.org/officeDocument/2006/customXml" ds:itemID="{A8C384ED-5B8E-4254-9255-91AB657BE7B2}">
+<ds:datastoreItem xmlns:ds="http://schemas.openxmlformats.org/officeDocument/2006/customXml" ds:itemID="{31628E62-181D-479C-BDEF-64E3EB9DFB45}">
   <ds:schemaRefs>
     <ds:schemaRef ds:uri="http://schemas.openxmlformats.org/officeDocument/2006/bibliography"/>
   </ds:schemaRefs>

</xml_diff>

<commit_message>
Tabela modelos de energia completa; Video explicativo economia de energia
</commit_message>
<xml_diff>
--- a/relatorios/Relatório - Cronograma.docx
+++ b/relatorios/Relatório - Cronograma.docx
@@ -20941,7 +20941,7 @@
                     <a:blip r:embed="rId10" cstate="print">
                       <a:extLst>
                         <a:ext uri="{28A0092B-C50C-407E-A947-70E740481C1C}">
-                          <a14:useLocalDpi xmlns="" xmlns:wpc="http://schemas.microsoft.com/office/word/2010/wordprocessingCanvas" xmlns:cx="http://schemas.microsoft.com/office/drawing/2014/chartex" xmlns:mc="http://schemas.openxmlformats.org/markup-compatibility/2006" xmlns:o="urn:schemas-microsoft-com:office:office" xmlns:v="urn:schemas-microsoft-com:vml" xmlns:wp14="http://schemas.microsoft.com/office/word/2010/wordprocessingDrawing" xmlns:w10="urn:schemas-microsoft-com:office:word" xmlns:w="http://schemas.openxmlformats.org/wordprocessingml/2006/main" xmlns:w14="http://schemas.microsoft.com/office/word/2010/wordml" xmlns:w15="http://schemas.microsoft.com/office/word/2012/wordml" xmlns:w16se="http://schemas.microsoft.com/office/word/2015/wordml/symex" xmlns:wpg="http://schemas.microsoft.com/office/word/2010/wordprocessingGroup" xmlns:wpi="http://schemas.microsoft.com/office/word/2010/wordprocessingInk" xmlns:wps="http://schemas.microsoft.com/office/word/2010/wordprocessingShape" xmlns:a14="http://schemas.microsoft.com/office/drawing/2010/main" val="0"/>
+                          <a14:useLocalDpi xmlns:a14="http://schemas.microsoft.com/office/drawing/2010/main" xmlns:wps="http://schemas.microsoft.com/office/word/2010/wordprocessingShape" xmlns:wpi="http://schemas.microsoft.com/office/word/2010/wordprocessingInk" xmlns:wpg="http://schemas.microsoft.com/office/word/2010/wordprocessingGroup" xmlns:w16se="http://schemas.microsoft.com/office/word/2015/wordml/symex" xmlns:w15="http://schemas.microsoft.com/office/word/2012/wordml" xmlns:w14="http://schemas.microsoft.com/office/word/2010/wordml" xmlns:w="http://schemas.openxmlformats.org/wordprocessingml/2006/main" xmlns:w10="urn:schemas-microsoft-com:office:word" xmlns:wp14="http://schemas.microsoft.com/office/word/2010/wordprocessingDrawing" xmlns:v="urn:schemas-microsoft-com:vml" xmlns:o="urn:schemas-microsoft-com:office:office" xmlns:mc="http://schemas.openxmlformats.org/markup-compatibility/2006" xmlns:cx="http://schemas.microsoft.com/office/drawing/2014/chartex" xmlns:wpc="http://schemas.microsoft.com/office/word/2010/wordprocessingCanvas" xmlns="" val="0"/>
                         </a:ext>
                       </a:extLst>
                     </a:blip>
@@ -21738,6 +21738,7 @@
               </w:rPr>
             </w:pPr>
             <w:proofErr w:type="spellStart"/>
+            <w:proofErr w:type="gramStart"/>
             <w:r>
               <w:rPr>
                 <w:sz w:val="20"/>
@@ -21752,7 +21753,16 @@
                 <w:szCs w:val="20"/>
                 <w:vertAlign w:val="superscript"/>
               </w:rPr>
-              <w:t>(1)</w:t>
+              <w:t>(</w:t>
+            </w:r>
+            <w:proofErr w:type="gramEnd"/>
+            <w:r>
+              <w:rPr>
+                <w:sz w:val="20"/>
+                <w:szCs w:val="20"/>
+                <w:vertAlign w:val="superscript"/>
+              </w:rPr>
+              <w:t>1)</w:t>
             </w:r>
           </w:p>
         </w:tc>
@@ -25017,46 +25027,39 @@
                 <w:sz w:val="16"/>
                 <w:szCs w:val="16"/>
               </w:rPr>
-              <w:t>73,</w:t>
-            </w:r>
-            <w:r>
-              <w:rPr>
-                <w:sz w:val="16"/>
-                <w:szCs w:val="16"/>
-              </w:rPr>
-              <w:t>6</w:t>
-            </w:r>
-          </w:p>
-          <w:p>
-            <w:pPr>
-              <w:jc w:val="center"/>
-              <w:rPr>
-                <w:sz w:val="16"/>
-                <w:szCs w:val="16"/>
-              </w:rPr>
-            </w:pPr>
-            <w:r>
-              <w:rPr>
-                <w:sz w:val="16"/>
-                <w:szCs w:val="16"/>
-              </w:rPr>
-              <w:t>73.5</w:t>
-            </w:r>
-          </w:p>
-          <w:p>
-            <w:pPr>
-              <w:jc w:val="center"/>
-              <w:rPr>
-                <w:sz w:val="16"/>
-                <w:szCs w:val="16"/>
-              </w:rPr>
-            </w:pPr>
-            <w:r>
-              <w:rPr>
-                <w:sz w:val="16"/>
-                <w:szCs w:val="16"/>
-              </w:rPr>
-              <w:t>74.1</w:t>
+              <w:t>75.2</w:t>
+            </w:r>
+          </w:p>
+          <w:p>
+            <w:pPr>
+              <w:jc w:val="center"/>
+              <w:rPr>
+                <w:sz w:val="16"/>
+                <w:szCs w:val="16"/>
+              </w:rPr>
+            </w:pPr>
+            <w:r>
+              <w:rPr>
+                <w:sz w:val="16"/>
+                <w:szCs w:val="16"/>
+              </w:rPr>
+              <w:t>75.1</w:t>
+            </w:r>
+          </w:p>
+          <w:p>
+            <w:pPr>
+              <w:jc w:val="center"/>
+              <w:rPr>
+                <w:sz w:val="16"/>
+                <w:szCs w:val="16"/>
+              </w:rPr>
+            </w:pPr>
+            <w:r>
+              <w:rPr>
+                <w:sz w:val="16"/>
+                <w:szCs w:val="16"/>
+              </w:rPr>
+              <w:t>75.5</w:t>
             </w:r>
           </w:p>
         </w:tc>
@@ -25078,39 +25081,39 @@
                 <w:sz w:val="16"/>
                 <w:szCs w:val="16"/>
               </w:rPr>
-              <w:t>74.1</w:t>
-            </w:r>
-          </w:p>
-          <w:p>
-            <w:pPr>
-              <w:jc w:val="center"/>
-              <w:rPr>
-                <w:sz w:val="16"/>
-                <w:szCs w:val="16"/>
-              </w:rPr>
-            </w:pPr>
-            <w:r>
-              <w:rPr>
-                <w:sz w:val="16"/>
-                <w:szCs w:val="16"/>
-              </w:rPr>
-              <w:t>74.5</w:t>
-            </w:r>
-          </w:p>
-          <w:p>
-            <w:pPr>
-              <w:jc w:val="center"/>
-              <w:rPr>
-                <w:sz w:val="16"/>
-                <w:szCs w:val="16"/>
-              </w:rPr>
-            </w:pPr>
-            <w:r>
-              <w:rPr>
-                <w:sz w:val="16"/>
-                <w:szCs w:val="16"/>
-              </w:rPr>
-              <w:t>74.6</w:t>
+              <w:t>75.5</w:t>
+            </w:r>
+          </w:p>
+          <w:p>
+            <w:pPr>
+              <w:jc w:val="center"/>
+              <w:rPr>
+                <w:sz w:val="16"/>
+                <w:szCs w:val="16"/>
+              </w:rPr>
+            </w:pPr>
+            <w:r>
+              <w:rPr>
+                <w:sz w:val="16"/>
+                <w:szCs w:val="16"/>
+              </w:rPr>
+              <w:t>75.1</w:t>
+            </w:r>
+          </w:p>
+          <w:p>
+            <w:pPr>
+              <w:jc w:val="center"/>
+              <w:rPr>
+                <w:sz w:val="16"/>
+                <w:szCs w:val="16"/>
+              </w:rPr>
+            </w:pPr>
+            <w:r>
+              <w:rPr>
+                <w:sz w:val="16"/>
+                <w:szCs w:val="16"/>
+              </w:rPr>
+              <w:t>75.8</w:t>
             </w:r>
           </w:p>
         </w:tc>
@@ -25119,6 +25122,85 @@
             <w:tcW w:w="635" w:type="pct"/>
             <w:vAlign w:val="center"/>
           </w:tcPr>
+          <w:p>
+            <w:pPr>
+              <w:jc w:val="center"/>
+              <w:rPr>
+                <w:sz w:val="16"/>
+                <w:szCs w:val="16"/>
+              </w:rPr>
+            </w:pPr>
+          </w:p>
+        </w:tc>
+      </w:tr>
+      <w:tr>
+        <w:trPr>
+          <w:trHeight w:val="378"/>
+        </w:trPr>
+        <w:tc>
+          <w:tcPr>
+            <w:tcW w:w="2393" w:type="pct"/>
+            <w:gridSpan w:val="2"/>
+            <w:vMerge/>
+            <w:vAlign w:val="center"/>
+          </w:tcPr>
+          <w:p>
+            <w:pPr>
+              <w:jc w:val="center"/>
+              <w:rPr>
+                <w:sz w:val="20"/>
+                <w:szCs w:val="20"/>
+              </w:rPr>
+            </w:pPr>
+          </w:p>
+        </w:tc>
+        <w:tc>
+          <w:tcPr>
+            <w:tcW w:w="1" w:type="pct"/>
+            <w:gridSpan w:val="4"/>
+            <w:vAlign w:val="center"/>
+          </w:tcPr>
+          <w:p>
+            <w:pPr>
+              <w:jc w:val="center"/>
+              <w:rPr>
+                <w:sz w:val="16"/>
+                <w:szCs w:val="16"/>
+              </w:rPr>
+            </w:pPr>
+            <w:proofErr w:type="spellStart"/>
+            <w:r>
+              <w:rPr>
+                <w:sz w:val="16"/>
+                <w:szCs w:val="16"/>
+              </w:rPr>
+              <w:t>Obs</w:t>
+            </w:r>
+            <w:proofErr w:type="spellEnd"/>
+            <w:r>
+              <w:rPr>
+                <w:sz w:val="16"/>
+                <w:szCs w:val="16"/>
+              </w:rPr>
+              <w:t xml:space="preserve">: </w:t>
+            </w:r>
+            <w:proofErr w:type="gramStart"/>
+            <w:r>
+              <w:rPr>
+                <w:sz w:val="16"/>
+                <w:szCs w:val="16"/>
+              </w:rPr>
+              <w:t>4v</w:t>
+            </w:r>
+            <w:proofErr w:type="gramEnd"/>
+            <w:r>
+              <w:rPr>
+                <w:sz w:val="16"/>
+                <w:szCs w:val="16"/>
+              </w:rPr>
+              <w:t xml:space="preserve"> e 3.3v  instabilidade – 75 ma media</w:t>
+            </w:r>
+          </w:p>
           <w:p>
             <w:pPr>
               <w:jc w:val="center"/>
@@ -25138,7 +25220,7 @@
           <w:tcPr>
             <w:tcW w:w="2393" w:type="pct"/>
             <w:gridSpan w:val="2"/>
-            <w:vMerge/>
+            <w:vMerge w:val="restart"/>
             <w:vAlign w:val="center"/>
           </w:tcPr>
           <w:p>
@@ -25149,6 +25231,38 @@
                 <w:szCs w:val="20"/>
               </w:rPr>
             </w:pPr>
+            <w:r>
+              <w:rPr>
+                <w:sz w:val="20"/>
+                <w:szCs w:val="20"/>
+              </w:rPr>
+              <w:t xml:space="preserve">ESP </w:t>
+            </w:r>
+            <w:proofErr w:type="spellStart"/>
+            <w:r>
+              <w:rPr>
+                <w:sz w:val="20"/>
+                <w:szCs w:val="20"/>
+              </w:rPr>
+              <w:t>only</w:t>
+            </w:r>
+            <w:proofErr w:type="spellEnd"/>
+            <w:r>
+              <w:rPr>
+                <w:sz w:val="20"/>
+                <w:szCs w:val="20"/>
+              </w:rPr>
+              <w:t xml:space="preserve"> </w:t>
+            </w:r>
+            <w:proofErr w:type="spellStart"/>
+            <w:r>
+              <w:rPr>
+                <w:sz w:val="20"/>
+                <w:szCs w:val="20"/>
+              </w:rPr>
+              <w:t>client</w:t>
+            </w:r>
+            <w:proofErr w:type="spellEnd"/>
           </w:p>
         </w:tc>
         <w:tc>
@@ -25169,7 +25283,7 @@
                 <w:sz w:val="16"/>
                 <w:szCs w:val="16"/>
               </w:rPr>
-              <w:t>4</w:t>
+              <w:t>5</w:t>
             </w:r>
           </w:p>
         </w:tc>
@@ -25186,6 +25300,45 @@
                 <w:szCs w:val="16"/>
               </w:rPr>
             </w:pPr>
+            <w:r>
+              <w:rPr>
+                <w:sz w:val="16"/>
+                <w:szCs w:val="16"/>
+              </w:rPr>
+              <w:t>71.9</w:t>
+            </w:r>
+          </w:p>
+          <w:p>
+            <w:pPr>
+              <w:jc w:val="center"/>
+              <w:rPr>
+                <w:sz w:val="16"/>
+                <w:szCs w:val="16"/>
+              </w:rPr>
+            </w:pPr>
+            <w:r>
+              <w:rPr>
+                <w:sz w:val="16"/>
+                <w:szCs w:val="16"/>
+              </w:rPr>
+              <w:t>71.4</w:t>
+            </w:r>
+          </w:p>
+          <w:p>
+            <w:pPr>
+              <w:jc w:val="center"/>
+              <w:rPr>
+                <w:sz w:val="16"/>
+                <w:szCs w:val="16"/>
+              </w:rPr>
+            </w:pPr>
+            <w:r>
+              <w:rPr>
+                <w:sz w:val="16"/>
+                <w:szCs w:val="16"/>
+              </w:rPr>
+              <w:t>72.1</w:t>
+            </w:r>
           </w:p>
         </w:tc>
         <w:tc>
@@ -25201,6 +25354,45 @@
                 <w:szCs w:val="16"/>
               </w:rPr>
             </w:pPr>
+            <w:r>
+              <w:rPr>
+                <w:sz w:val="16"/>
+                <w:szCs w:val="16"/>
+              </w:rPr>
+              <w:t>72.1</w:t>
+            </w:r>
+          </w:p>
+          <w:p>
+            <w:pPr>
+              <w:jc w:val="center"/>
+              <w:rPr>
+                <w:sz w:val="16"/>
+                <w:szCs w:val="16"/>
+              </w:rPr>
+            </w:pPr>
+            <w:r>
+              <w:rPr>
+                <w:sz w:val="16"/>
+                <w:szCs w:val="16"/>
+              </w:rPr>
+              <w:t>71.8</w:t>
+            </w:r>
+          </w:p>
+          <w:p>
+            <w:pPr>
+              <w:jc w:val="center"/>
+              <w:rPr>
+                <w:sz w:val="16"/>
+                <w:szCs w:val="16"/>
+              </w:rPr>
+            </w:pPr>
+            <w:r>
+              <w:rPr>
+                <w:sz w:val="16"/>
+                <w:szCs w:val="16"/>
+              </w:rPr>
+              <w:t>72.6</w:t>
+            </w:r>
           </w:p>
         </w:tc>
         <w:tc>
@@ -25216,6 +25408,76 @@
                 <w:szCs w:val="16"/>
               </w:rPr>
             </w:pPr>
+          </w:p>
+        </w:tc>
+      </w:tr>
+      <w:tr>
+        <w:trPr>
+          <w:trHeight w:val="378"/>
+        </w:trPr>
+        <w:tc>
+          <w:tcPr>
+            <w:tcW w:w="2393" w:type="pct"/>
+            <w:gridSpan w:val="2"/>
+            <w:vMerge/>
+            <w:vAlign w:val="center"/>
+          </w:tcPr>
+          <w:p>
+            <w:pPr>
+              <w:jc w:val="center"/>
+              <w:rPr>
+                <w:sz w:val="20"/>
+                <w:szCs w:val="20"/>
+              </w:rPr>
+            </w:pPr>
+          </w:p>
+        </w:tc>
+        <w:tc>
+          <w:tcPr>
+            <w:tcW w:w="1" w:type="pct"/>
+            <w:gridSpan w:val="4"/>
+            <w:vAlign w:val="center"/>
+          </w:tcPr>
+          <w:p>
+            <w:pPr>
+              <w:jc w:val="center"/>
+              <w:rPr>
+                <w:sz w:val="16"/>
+                <w:szCs w:val="16"/>
+              </w:rPr>
+            </w:pPr>
+            <w:proofErr w:type="spellStart"/>
+            <w:r>
+              <w:rPr>
+                <w:sz w:val="16"/>
+                <w:szCs w:val="16"/>
+              </w:rPr>
+              <w:t>Obs</w:t>
+            </w:r>
+            <w:proofErr w:type="spellEnd"/>
+            <w:r>
+              <w:rPr>
+                <w:sz w:val="16"/>
+                <w:szCs w:val="16"/>
+              </w:rPr>
+              <w:t xml:space="preserve">: </w:t>
+            </w:r>
+            <w:proofErr w:type="gramStart"/>
+            <w:r>
+              <w:rPr>
+                <w:sz w:val="16"/>
+                <w:szCs w:val="16"/>
+              </w:rPr>
+              <w:t>4v</w:t>
+            </w:r>
+            <w:proofErr w:type="gramEnd"/>
+            <w:r>
+              <w:rPr>
+                <w:sz w:val="16"/>
+                <w:szCs w:val="16"/>
+              </w:rPr>
+              <w:t xml:space="preserve"> e 3.3v  instabilidade – 70 ma media</w:t>
+            </w:r>
           </w:p>
         </w:tc>
       </w:tr>
@@ -25227,7 +25489,7 @@
           <w:tcPr>
             <w:tcW w:w="2393" w:type="pct"/>
             <w:gridSpan w:val="2"/>
-            <w:vMerge/>
+            <w:vMerge w:val="restart"/>
             <w:vAlign w:val="center"/>
           </w:tcPr>
           <w:p>
@@ -25238,6 +25500,14 @@
                 <w:szCs w:val="20"/>
               </w:rPr>
             </w:pPr>
+            <w:r>
+              <w:rPr>
+                <w:sz w:val="20"/>
+                <w:szCs w:val="20"/>
+              </w:rPr>
+              <w:lastRenderedPageBreak/>
+              <w:t>Modem Sleep</w:t>
+            </w:r>
           </w:p>
         </w:tc>
         <w:tc>
@@ -25258,7 +25528,7 @@
                 <w:sz w:val="16"/>
                 <w:szCs w:val="16"/>
               </w:rPr>
-              <w:t>3,3</w:t>
+              <w:t>5</w:t>
             </w:r>
           </w:p>
         </w:tc>
@@ -25275,6 +25545,52 @@
                 <w:szCs w:val="16"/>
               </w:rPr>
             </w:pPr>
+            <w:r>
+              <w:rPr>
+                <w:sz w:val="16"/>
+                <w:szCs w:val="16"/>
+              </w:rPr>
+              <w:t>71,</w:t>
+            </w:r>
+            <w:r>
+              <w:rPr>
+                <w:sz w:val="16"/>
+                <w:szCs w:val="16"/>
+              </w:rPr>
+              <w:t>9</w:t>
+            </w:r>
+          </w:p>
+          <w:p>
+            <w:pPr>
+              <w:jc w:val="center"/>
+              <w:rPr>
+                <w:sz w:val="16"/>
+                <w:szCs w:val="16"/>
+              </w:rPr>
+            </w:pPr>
+            <w:r>
+              <w:rPr>
+                <w:sz w:val="16"/>
+                <w:szCs w:val="16"/>
+              </w:rPr>
+              <w:t>71.7</w:t>
+            </w:r>
+          </w:p>
+          <w:p>
+            <w:pPr>
+              <w:jc w:val="center"/>
+              <w:rPr>
+                <w:sz w:val="16"/>
+                <w:szCs w:val="16"/>
+              </w:rPr>
+            </w:pPr>
+            <w:r>
+              <w:rPr>
+                <w:sz w:val="16"/>
+                <w:szCs w:val="16"/>
+              </w:rPr>
+              <w:t>72.0</w:t>
+            </w:r>
           </w:p>
         </w:tc>
         <w:tc>
@@ -25290,6 +25606,45 @@
                 <w:szCs w:val="16"/>
               </w:rPr>
             </w:pPr>
+            <w:r>
+              <w:rPr>
+                <w:sz w:val="16"/>
+                <w:szCs w:val="16"/>
+              </w:rPr>
+              <w:t>72.0</w:t>
+            </w:r>
+          </w:p>
+          <w:p>
+            <w:pPr>
+              <w:jc w:val="center"/>
+              <w:rPr>
+                <w:sz w:val="16"/>
+                <w:szCs w:val="16"/>
+              </w:rPr>
+            </w:pPr>
+            <w:r>
+              <w:rPr>
+                <w:sz w:val="16"/>
+                <w:szCs w:val="16"/>
+              </w:rPr>
+              <w:t>71.8</w:t>
+            </w:r>
+          </w:p>
+          <w:p>
+            <w:pPr>
+              <w:jc w:val="center"/>
+              <w:rPr>
+                <w:sz w:val="16"/>
+                <w:szCs w:val="16"/>
+              </w:rPr>
+            </w:pPr>
+            <w:r>
+              <w:rPr>
+                <w:sz w:val="16"/>
+                <w:szCs w:val="16"/>
+              </w:rPr>
+              <w:t>72.2</w:t>
+            </w:r>
           </w:p>
         </w:tc>
         <w:tc>
@@ -25316,7 +25671,7 @@
           <w:tcPr>
             <w:tcW w:w="2393" w:type="pct"/>
             <w:gridSpan w:val="2"/>
-            <w:vMerge w:val="restart"/>
+            <w:vMerge/>
             <w:vAlign w:val="center"/>
           </w:tcPr>
           <w:p>
@@ -25327,38 +25682,6 @@
                 <w:szCs w:val="20"/>
               </w:rPr>
             </w:pPr>
-            <w:r>
-              <w:rPr>
-                <w:sz w:val="20"/>
-                <w:szCs w:val="20"/>
-              </w:rPr>
-              <w:t xml:space="preserve">ESP </w:t>
-            </w:r>
-            <w:proofErr w:type="spellStart"/>
-            <w:r>
-              <w:rPr>
-                <w:sz w:val="20"/>
-                <w:szCs w:val="20"/>
-              </w:rPr>
-              <w:t>only</w:t>
-            </w:r>
-            <w:proofErr w:type="spellEnd"/>
-            <w:r>
-              <w:rPr>
-                <w:sz w:val="20"/>
-                <w:szCs w:val="20"/>
-              </w:rPr>
-              <w:t xml:space="preserve"> </w:t>
-            </w:r>
-            <w:proofErr w:type="spellStart"/>
-            <w:r>
-              <w:rPr>
-                <w:sz w:val="20"/>
-                <w:szCs w:val="20"/>
-              </w:rPr>
-              <w:t>client</w:t>
-            </w:r>
-            <w:proofErr w:type="spellEnd"/>
           </w:p>
         </w:tc>
         <w:tc>
@@ -25379,7 +25702,7 @@
                 <w:sz w:val="16"/>
                 <w:szCs w:val="16"/>
               </w:rPr>
-              <w:t>5</w:t>
+              <w:t>4</w:t>
             </w:r>
           </w:p>
         </w:tc>
@@ -25401,30 +25724,77 @@
                 <w:sz w:val="16"/>
                 <w:szCs w:val="16"/>
               </w:rPr>
-              <w:t>71,</w:t>
-            </w:r>
-            <w:r>
-              <w:rPr>
-                <w:sz w:val="16"/>
-                <w:szCs w:val="16"/>
-              </w:rPr>
-              <w:t>4</w:t>
-            </w:r>
-          </w:p>
-          <w:p>
-            <w:pPr>
-              <w:jc w:val="center"/>
-              <w:rPr>
-                <w:sz w:val="16"/>
-                <w:szCs w:val="16"/>
-              </w:rPr>
-            </w:pPr>
-            <w:r>
-              <w:rPr>
-                <w:sz w:val="16"/>
-                <w:szCs w:val="16"/>
-              </w:rPr>
-              <w:t>71.2</w:t>
+              <w:t>70.8</w:t>
+            </w:r>
+          </w:p>
+          <w:p>
+            <w:pPr>
+              <w:jc w:val="center"/>
+              <w:rPr>
+                <w:sz w:val="16"/>
+                <w:szCs w:val="16"/>
+              </w:rPr>
+            </w:pPr>
+            <w:r>
+              <w:rPr>
+                <w:sz w:val="16"/>
+                <w:szCs w:val="16"/>
+              </w:rPr>
+              <w:t>71.0</w:t>
+            </w:r>
+          </w:p>
+          <w:p>
+            <w:pPr>
+              <w:jc w:val="center"/>
+              <w:rPr>
+                <w:sz w:val="16"/>
+                <w:szCs w:val="16"/>
+              </w:rPr>
+            </w:pPr>
+            <w:r>
+              <w:rPr>
+                <w:sz w:val="16"/>
+                <w:szCs w:val="16"/>
+              </w:rPr>
+              <w:t>71.4</w:t>
+            </w:r>
+          </w:p>
+        </w:tc>
+        <w:tc>
+          <w:tcPr>
+            <w:tcW w:w="706" w:type="pct"/>
+            <w:vAlign w:val="center"/>
+          </w:tcPr>
+          <w:p>
+            <w:pPr>
+              <w:jc w:val="center"/>
+              <w:rPr>
+                <w:sz w:val="16"/>
+                <w:szCs w:val="16"/>
+              </w:rPr>
+            </w:pPr>
+            <w:r>
+              <w:rPr>
+                <w:sz w:val="16"/>
+                <w:szCs w:val="16"/>
+              </w:rPr>
+              <w:t>71.4</w:t>
+            </w:r>
+          </w:p>
+          <w:p>
+            <w:pPr>
+              <w:jc w:val="center"/>
+              <w:rPr>
+                <w:sz w:val="16"/>
+                <w:szCs w:val="16"/>
+              </w:rPr>
+            </w:pPr>
+            <w:r>
+              <w:rPr>
+                <w:sz w:val="16"/>
+                <w:szCs w:val="16"/>
+              </w:rPr>
+              <w:t>71.1</w:t>
             </w:r>
           </w:p>
           <w:p>
@@ -25441,60 +25811,6 @@
                 <w:szCs w:val="16"/>
               </w:rPr>
               <w:t>72.0</w:t>
-            </w:r>
-          </w:p>
-        </w:tc>
-        <w:tc>
-          <w:tcPr>
-            <w:tcW w:w="706" w:type="pct"/>
-            <w:vAlign w:val="center"/>
-          </w:tcPr>
-          <w:p>
-            <w:pPr>
-              <w:jc w:val="center"/>
-              <w:rPr>
-                <w:sz w:val="16"/>
-                <w:szCs w:val="16"/>
-              </w:rPr>
-            </w:pPr>
-            <w:r>
-              <w:rPr>
-                <w:sz w:val="16"/>
-                <w:szCs w:val="16"/>
-              </w:rPr>
-              <w:t>72.0</w:t>
-            </w:r>
-          </w:p>
-          <w:p>
-            <w:pPr>
-              <w:jc w:val="center"/>
-              <w:rPr>
-                <w:sz w:val="16"/>
-                <w:szCs w:val="16"/>
-              </w:rPr>
-            </w:pPr>
-            <w:r>
-              <w:rPr>
-                <w:sz w:val="16"/>
-                <w:szCs w:val="16"/>
-              </w:rPr>
-              <w:t>72.5</w:t>
-            </w:r>
-          </w:p>
-          <w:p>
-            <w:pPr>
-              <w:jc w:val="center"/>
-              <w:rPr>
-                <w:sz w:val="16"/>
-                <w:szCs w:val="16"/>
-              </w:rPr>
-            </w:pPr>
-            <w:r>
-              <w:rPr>
-                <w:sz w:val="16"/>
-                <w:szCs w:val="16"/>
-              </w:rPr>
-              <w:t>72.5</w:t>
             </w:r>
           </w:p>
         </w:tc>
@@ -25553,7 +25869,7 @@
                 <w:sz w:val="16"/>
                 <w:szCs w:val="16"/>
               </w:rPr>
-              <w:t>4</w:t>
+              <w:t>3,3</w:t>
             </w:r>
           </w:p>
         </w:tc>
@@ -25570,6 +25886,45 @@
                 <w:szCs w:val="16"/>
               </w:rPr>
             </w:pPr>
+            <w:r>
+              <w:rPr>
+                <w:sz w:val="16"/>
+                <w:szCs w:val="16"/>
+              </w:rPr>
+              <w:t>72.1</w:t>
+            </w:r>
+          </w:p>
+          <w:p>
+            <w:pPr>
+              <w:jc w:val="center"/>
+              <w:rPr>
+                <w:sz w:val="16"/>
+                <w:szCs w:val="16"/>
+              </w:rPr>
+            </w:pPr>
+            <w:r>
+              <w:rPr>
+                <w:sz w:val="16"/>
+                <w:szCs w:val="16"/>
+              </w:rPr>
+              <w:t>71.8</w:t>
+            </w:r>
+          </w:p>
+          <w:p>
+            <w:pPr>
+              <w:jc w:val="center"/>
+              <w:rPr>
+                <w:sz w:val="16"/>
+                <w:szCs w:val="16"/>
+              </w:rPr>
+            </w:pPr>
+            <w:r>
+              <w:rPr>
+                <w:sz w:val="16"/>
+                <w:szCs w:val="16"/>
+              </w:rPr>
+              <w:t>72.3</w:t>
+            </w:r>
           </w:p>
         </w:tc>
         <w:tc>
@@ -25585,6 +25940,45 @@
                 <w:szCs w:val="16"/>
               </w:rPr>
             </w:pPr>
+            <w:r>
+              <w:rPr>
+                <w:sz w:val="16"/>
+                <w:szCs w:val="16"/>
+              </w:rPr>
+              <w:t>72.7</w:t>
+            </w:r>
+          </w:p>
+          <w:p>
+            <w:pPr>
+              <w:jc w:val="center"/>
+              <w:rPr>
+                <w:sz w:val="16"/>
+                <w:szCs w:val="16"/>
+              </w:rPr>
+            </w:pPr>
+            <w:r>
+              <w:rPr>
+                <w:sz w:val="16"/>
+                <w:szCs w:val="16"/>
+              </w:rPr>
+              <w:t>71.9</w:t>
+            </w:r>
+          </w:p>
+          <w:p>
+            <w:pPr>
+              <w:jc w:val="center"/>
+              <w:rPr>
+                <w:sz w:val="16"/>
+                <w:szCs w:val="16"/>
+              </w:rPr>
+            </w:pPr>
+            <w:r>
+              <w:rPr>
+                <w:sz w:val="16"/>
+                <w:szCs w:val="16"/>
+              </w:rPr>
+              <w:t>72.6</w:t>
+            </w:r>
           </w:p>
         </w:tc>
         <w:tc>
@@ -25611,7 +26005,7 @@
           <w:tcPr>
             <w:tcW w:w="2393" w:type="pct"/>
             <w:gridSpan w:val="2"/>
-            <w:vMerge/>
+            <w:vMerge w:val="restart"/>
             <w:vAlign w:val="center"/>
           </w:tcPr>
           <w:p>
@@ -25622,6 +26016,13 @@
                 <w:szCs w:val="20"/>
               </w:rPr>
             </w:pPr>
+            <w:r>
+              <w:rPr>
+                <w:sz w:val="20"/>
+                <w:szCs w:val="20"/>
+              </w:rPr>
+              <w:t>Light Sleep – CPU ativa</w:t>
+            </w:r>
           </w:p>
         </w:tc>
         <w:tc>
@@ -25642,7 +26043,7 @@
                 <w:sz w:val="16"/>
                 <w:szCs w:val="16"/>
               </w:rPr>
-              <w:t>3,3</w:t>
+              <w:t>5</w:t>
             </w:r>
           </w:p>
         </w:tc>
@@ -25659,6 +26060,45 @@
                 <w:szCs w:val="16"/>
               </w:rPr>
             </w:pPr>
+            <w:r>
+              <w:rPr>
+                <w:sz w:val="16"/>
+                <w:szCs w:val="16"/>
+              </w:rPr>
+              <w:t>16,2</w:t>
+            </w:r>
+          </w:p>
+          <w:p>
+            <w:pPr>
+              <w:jc w:val="center"/>
+              <w:rPr>
+                <w:sz w:val="16"/>
+                <w:szCs w:val="16"/>
+              </w:rPr>
+            </w:pPr>
+            <w:r>
+              <w:rPr>
+                <w:sz w:val="16"/>
+                <w:szCs w:val="16"/>
+              </w:rPr>
+              <w:t>16.2</w:t>
+            </w:r>
+          </w:p>
+          <w:p>
+            <w:pPr>
+              <w:jc w:val="center"/>
+              <w:rPr>
+                <w:sz w:val="16"/>
+                <w:szCs w:val="16"/>
+              </w:rPr>
+            </w:pPr>
+            <w:r>
+              <w:rPr>
+                <w:sz w:val="16"/>
+                <w:szCs w:val="16"/>
+              </w:rPr>
+              <w:t>16.4</w:t>
+            </w:r>
           </w:p>
         </w:tc>
         <w:tc>
@@ -25674,6 +26114,45 @@
                 <w:szCs w:val="16"/>
               </w:rPr>
             </w:pPr>
+            <w:r>
+              <w:rPr>
+                <w:sz w:val="16"/>
+                <w:szCs w:val="16"/>
+              </w:rPr>
+              <w:t>16.4</w:t>
+            </w:r>
+          </w:p>
+          <w:p>
+            <w:pPr>
+              <w:jc w:val="center"/>
+              <w:rPr>
+                <w:sz w:val="16"/>
+                <w:szCs w:val="16"/>
+              </w:rPr>
+            </w:pPr>
+            <w:r>
+              <w:rPr>
+                <w:sz w:val="16"/>
+                <w:szCs w:val="16"/>
+              </w:rPr>
+              <w:t>16.7</w:t>
+            </w:r>
+          </w:p>
+          <w:p>
+            <w:pPr>
+              <w:jc w:val="center"/>
+              <w:rPr>
+                <w:sz w:val="16"/>
+                <w:szCs w:val="16"/>
+              </w:rPr>
+            </w:pPr>
+            <w:r>
+              <w:rPr>
+                <w:sz w:val="16"/>
+                <w:szCs w:val="16"/>
+              </w:rPr>
+              <w:t>16.5</w:t>
+            </w:r>
           </w:p>
         </w:tc>
         <w:tc>
@@ -25700,7 +26179,7 @@
           <w:tcPr>
             <w:tcW w:w="2393" w:type="pct"/>
             <w:gridSpan w:val="2"/>
-            <w:vMerge w:val="restart"/>
+            <w:vMerge/>
             <w:vAlign w:val="center"/>
           </w:tcPr>
           <w:p>
@@ -25711,14 +26190,6 @@
                 <w:szCs w:val="20"/>
               </w:rPr>
             </w:pPr>
-            <w:r>
-              <w:rPr>
-                <w:sz w:val="20"/>
-                <w:szCs w:val="20"/>
-              </w:rPr>
-              <w:lastRenderedPageBreak/>
-              <w:t>Modem Sleep</w:t>
-            </w:r>
           </w:p>
         </w:tc>
         <w:tc>
@@ -25739,7 +26210,7 @@
                 <w:sz w:val="16"/>
                 <w:szCs w:val="16"/>
               </w:rPr>
-              <w:t>5</w:t>
+              <w:t>4</w:t>
             </w:r>
           </w:p>
         </w:tc>
@@ -25761,46 +26232,46 @@
                 <w:sz w:val="16"/>
                 <w:szCs w:val="16"/>
               </w:rPr>
-              <w:t>71,</w:t>
-            </w:r>
-            <w:r>
-              <w:rPr>
-                <w:sz w:val="16"/>
-                <w:szCs w:val="16"/>
-              </w:rPr>
-              <w:t>9</w:t>
-            </w:r>
-          </w:p>
-          <w:p>
-            <w:pPr>
-              <w:jc w:val="center"/>
-              <w:rPr>
-                <w:sz w:val="16"/>
-                <w:szCs w:val="16"/>
-              </w:rPr>
-            </w:pPr>
-            <w:r>
-              <w:rPr>
-                <w:sz w:val="16"/>
-                <w:szCs w:val="16"/>
-              </w:rPr>
-              <w:t>71.7</w:t>
-            </w:r>
-          </w:p>
-          <w:p>
-            <w:pPr>
-              <w:jc w:val="center"/>
-              <w:rPr>
-                <w:sz w:val="16"/>
-                <w:szCs w:val="16"/>
-              </w:rPr>
-            </w:pPr>
-            <w:r>
-              <w:rPr>
-                <w:sz w:val="16"/>
-                <w:szCs w:val="16"/>
-              </w:rPr>
-              <w:t>72.0</w:t>
+              <w:t>16.3</w:t>
+            </w:r>
+          </w:p>
+          <w:p>
+            <w:pPr>
+              <w:jc w:val="center"/>
+              <w:rPr>
+                <w:sz w:val="16"/>
+                <w:szCs w:val="16"/>
+              </w:rPr>
+            </w:pPr>
+            <w:r>
+              <w:rPr>
+                <w:sz w:val="16"/>
+                <w:szCs w:val="16"/>
+              </w:rPr>
+              <w:t>16.1</w:t>
+            </w:r>
+          </w:p>
+          <w:p>
+            <w:pPr>
+              <w:jc w:val="center"/>
+              <w:rPr>
+                <w:sz w:val="16"/>
+                <w:szCs w:val="16"/>
+              </w:rPr>
+            </w:pPr>
+            <w:r>
+              <w:rPr>
+                <w:sz w:val="16"/>
+                <w:szCs w:val="16"/>
+              </w:rPr>
+              <w:t>16.</w:t>
+            </w:r>
+            <w:r>
+              <w:rPr>
+                <w:sz w:val="16"/>
+                <w:szCs w:val="16"/>
+              </w:rPr>
+              <w:t>3</w:t>
             </w:r>
           </w:p>
         </w:tc>
@@ -25822,39 +26293,46 @@
                 <w:sz w:val="16"/>
                 <w:szCs w:val="16"/>
               </w:rPr>
-              <w:t>72.0</w:t>
-            </w:r>
-          </w:p>
-          <w:p>
-            <w:pPr>
-              <w:jc w:val="center"/>
-              <w:rPr>
-                <w:sz w:val="16"/>
-                <w:szCs w:val="16"/>
-              </w:rPr>
-            </w:pPr>
-            <w:r>
-              <w:rPr>
-                <w:sz w:val="16"/>
-                <w:szCs w:val="16"/>
-              </w:rPr>
-              <w:t>71.8</w:t>
-            </w:r>
-          </w:p>
-          <w:p>
-            <w:pPr>
-              <w:jc w:val="center"/>
-              <w:rPr>
-                <w:sz w:val="16"/>
-                <w:szCs w:val="16"/>
-              </w:rPr>
-            </w:pPr>
-            <w:r>
-              <w:rPr>
-                <w:sz w:val="16"/>
-                <w:szCs w:val="16"/>
-              </w:rPr>
-              <w:t>72.2</w:t>
+              <w:t>16.5</w:t>
+            </w:r>
+          </w:p>
+          <w:p>
+            <w:pPr>
+              <w:jc w:val="center"/>
+              <w:rPr>
+                <w:sz w:val="16"/>
+                <w:szCs w:val="16"/>
+              </w:rPr>
+            </w:pPr>
+            <w:r>
+              <w:rPr>
+                <w:sz w:val="16"/>
+                <w:szCs w:val="16"/>
+              </w:rPr>
+              <w:t>16.</w:t>
+            </w:r>
+            <w:r>
+              <w:rPr>
+                <w:sz w:val="16"/>
+                <w:szCs w:val="16"/>
+              </w:rPr>
+              <w:t>2</w:t>
+            </w:r>
+          </w:p>
+          <w:p>
+            <w:pPr>
+              <w:jc w:val="center"/>
+              <w:rPr>
+                <w:sz w:val="16"/>
+                <w:szCs w:val="16"/>
+              </w:rPr>
+            </w:pPr>
+            <w:r>
+              <w:rPr>
+                <w:sz w:val="16"/>
+                <w:szCs w:val="16"/>
+              </w:rPr>
+              <w:t>16.4</w:t>
             </w:r>
           </w:p>
         </w:tc>
@@ -25913,7 +26391,7 @@
                 <w:sz w:val="16"/>
                 <w:szCs w:val="16"/>
               </w:rPr>
-              <w:t>4</w:t>
+              <w:t>3,4</w:t>
             </w:r>
           </w:p>
         </w:tc>
@@ -25930,6 +26408,45 @@
                 <w:szCs w:val="16"/>
               </w:rPr>
             </w:pPr>
+            <w:r>
+              <w:rPr>
+                <w:sz w:val="16"/>
+                <w:szCs w:val="16"/>
+              </w:rPr>
+              <w:t>15.5</w:t>
+            </w:r>
+          </w:p>
+          <w:p>
+            <w:pPr>
+              <w:jc w:val="center"/>
+              <w:rPr>
+                <w:sz w:val="16"/>
+                <w:szCs w:val="16"/>
+              </w:rPr>
+            </w:pPr>
+            <w:r>
+              <w:rPr>
+                <w:sz w:val="16"/>
+                <w:szCs w:val="16"/>
+              </w:rPr>
+              <w:t>15.5</w:t>
+            </w:r>
+          </w:p>
+          <w:p>
+            <w:pPr>
+              <w:jc w:val="center"/>
+              <w:rPr>
+                <w:sz w:val="16"/>
+                <w:szCs w:val="16"/>
+              </w:rPr>
+            </w:pPr>
+            <w:r>
+              <w:rPr>
+                <w:sz w:val="16"/>
+                <w:szCs w:val="16"/>
+              </w:rPr>
+              <w:t>15.6</w:t>
+            </w:r>
           </w:p>
         </w:tc>
         <w:tc>
@@ -25945,6 +26462,45 @@
                 <w:szCs w:val="16"/>
               </w:rPr>
             </w:pPr>
+            <w:r>
+              <w:rPr>
+                <w:sz w:val="16"/>
+                <w:szCs w:val="16"/>
+              </w:rPr>
+              <w:t>15.6</w:t>
+            </w:r>
+          </w:p>
+          <w:p>
+            <w:pPr>
+              <w:jc w:val="center"/>
+              <w:rPr>
+                <w:sz w:val="16"/>
+                <w:szCs w:val="16"/>
+              </w:rPr>
+            </w:pPr>
+            <w:r>
+              <w:rPr>
+                <w:sz w:val="16"/>
+                <w:szCs w:val="16"/>
+              </w:rPr>
+              <w:t>15.5</w:t>
+            </w:r>
+          </w:p>
+          <w:p>
+            <w:pPr>
+              <w:jc w:val="center"/>
+              <w:rPr>
+                <w:sz w:val="16"/>
+                <w:szCs w:val="16"/>
+              </w:rPr>
+            </w:pPr>
+            <w:r>
+              <w:rPr>
+                <w:sz w:val="16"/>
+                <w:szCs w:val="16"/>
+              </w:rPr>
+              <w:t>15.7</w:t>
+            </w:r>
           </w:p>
         </w:tc>
         <w:tc>
@@ -25971,7 +26527,7 @@
           <w:tcPr>
             <w:tcW w:w="2393" w:type="pct"/>
             <w:gridSpan w:val="2"/>
-            <w:vMerge/>
+            <w:vMerge w:val="restart"/>
             <w:vAlign w:val="center"/>
           </w:tcPr>
           <w:p>
@@ -25982,6 +26538,13 @@
                 <w:szCs w:val="20"/>
               </w:rPr>
             </w:pPr>
+            <w:r>
+              <w:rPr>
+                <w:sz w:val="20"/>
+                <w:szCs w:val="20"/>
+              </w:rPr>
+              <w:t>Light Sleep – CPU desativada</w:t>
+            </w:r>
           </w:p>
         </w:tc>
         <w:tc>
@@ -26002,7 +26565,7 @@
                 <w:sz w:val="16"/>
                 <w:szCs w:val="16"/>
               </w:rPr>
-              <w:t>3,3</w:t>
+              <w:t>5</w:t>
             </w:r>
           </w:p>
         </w:tc>
@@ -26019,6 +26582,52 @@
                 <w:szCs w:val="16"/>
               </w:rPr>
             </w:pPr>
+            <w:r>
+              <w:rPr>
+                <w:sz w:val="16"/>
+                <w:szCs w:val="16"/>
+              </w:rPr>
+              <w:t>2,</w:t>
+            </w:r>
+            <w:r>
+              <w:rPr>
+                <w:sz w:val="16"/>
+                <w:szCs w:val="16"/>
+              </w:rPr>
+              <w:t>3</w:t>
+            </w:r>
+          </w:p>
+          <w:p>
+            <w:pPr>
+              <w:jc w:val="center"/>
+              <w:rPr>
+                <w:sz w:val="16"/>
+                <w:szCs w:val="16"/>
+              </w:rPr>
+            </w:pPr>
+            <w:r>
+              <w:rPr>
+                <w:sz w:val="16"/>
+                <w:szCs w:val="16"/>
+              </w:rPr>
+              <w:t>2.1</w:t>
+            </w:r>
+          </w:p>
+          <w:p>
+            <w:pPr>
+              <w:jc w:val="center"/>
+              <w:rPr>
+                <w:sz w:val="16"/>
+                <w:szCs w:val="16"/>
+              </w:rPr>
+            </w:pPr>
+            <w:r>
+              <w:rPr>
+                <w:sz w:val="16"/>
+                <w:szCs w:val="16"/>
+              </w:rPr>
+              <w:t>2.2</w:t>
+            </w:r>
           </w:p>
         </w:tc>
         <w:tc>
@@ -26034,6 +26643,45 @@
                 <w:szCs w:val="16"/>
               </w:rPr>
             </w:pPr>
+            <w:r>
+              <w:rPr>
+                <w:sz w:val="16"/>
+                <w:szCs w:val="16"/>
+              </w:rPr>
+              <w:t>2.4</w:t>
+            </w:r>
+          </w:p>
+          <w:p>
+            <w:pPr>
+              <w:jc w:val="center"/>
+              <w:rPr>
+                <w:sz w:val="16"/>
+                <w:szCs w:val="16"/>
+              </w:rPr>
+            </w:pPr>
+            <w:r>
+              <w:rPr>
+                <w:sz w:val="16"/>
+                <w:szCs w:val="16"/>
+              </w:rPr>
+              <w:t>2.2</w:t>
+            </w:r>
+          </w:p>
+          <w:p>
+            <w:pPr>
+              <w:jc w:val="center"/>
+              <w:rPr>
+                <w:sz w:val="16"/>
+                <w:szCs w:val="16"/>
+              </w:rPr>
+            </w:pPr>
+            <w:r>
+              <w:rPr>
+                <w:sz w:val="16"/>
+                <w:szCs w:val="16"/>
+              </w:rPr>
+              <w:t>2.2</w:t>
+            </w:r>
           </w:p>
         </w:tc>
         <w:tc>
@@ -26060,7 +26708,7 @@
           <w:tcPr>
             <w:tcW w:w="2393" w:type="pct"/>
             <w:gridSpan w:val="2"/>
-            <w:vMerge w:val="restart"/>
+            <w:vMerge/>
             <w:vAlign w:val="center"/>
           </w:tcPr>
           <w:p>
@@ -26071,13 +26719,6 @@
                 <w:szCs w:val="20"/>
               </w:rPr>
             </w:pPr>
-            <w:r>
-              <w:rPr>
-                <w:sz w:val="20"/>
-                <w:szCs w:val="20"/>
-              </w:rPr>
-              <w:t>Light Sleep – CPU ativa</w:t>
-            </w:r>
           </w:p>
         </w:tc>
         <w:tc>
@@ -26098,7 +26739,7 @@
                 <w:sz w:val="16"/>
                 <w:szCs w:val="16"/>
               </w:rPr>
-              <w:t>5</w:t>
+              <w:t>4</w:t>
             </w:r>
           </w:p>
         </w:tc>
@@ -26120,39 +26761,39 @@
                 <w:sz w:val="16"/>
                 <w:szCs w:val="16"/>
               </w:rPr>
-              <w:t>16,2</w:t>
-            </w:r>
-          </w:p>
-          <w:p>
-            <w:pPr>
-              <w:jc w:val="center"/>
-              <w:rPr>
-                <w:sz w:val="16"/>
-                <w:szCs w:val="16"/>
-              </w:rPr>
-            </w:pPr>
-            <w:r>
-              <w:rPr>
-                <w:sz w:val="16"/>
-                <w:szCs w:val="16"/>
-              </w:rPr>
-              <w:t>16.2</w:t>
-            </w:r>
-          </w:p>
-          <w:p>
-            <w:pPr>
-              <w:jc w:val="center"/>
-              <w:rPr>
-                <w:sz w:val="16"/>
-                <w:szCs w:val="16"/>
-              </w:rPr>
-            </w:pPr>
-            <w:r>
-              <w:rPr>
-                <w:sz w:val="16"/>
-                <w:szCs w:val="16"/>
-              </w:rPr>
-              <w:t>16.4</w:t>
+              <w:t>2.3</w:t>
+            </w:r>
+          </w:p>
+          <w:p>
+            <w:pPr>
+              <w:jc w:val="center"/>
+              <w:rPr>
+                <w:sz w:val="16"/>
+                <w:szCs w:val="16"/>
+              </w:rPr>
+            </w:pPr>
+            <w:r>
+              <w:rPr>
+                <w:sz w:val="16"/>
+                <w:szCs w:val="16"/>
+              </w:rPr>
+              <w:t>2.1</w:t>
+            </w:r>
+          </w:p>
+          <w:p>
+            <w:pPr>
+              <w:jc w:val="center"/>
+              <w:rPr>
+                <w:sz w:val="16"/>
+                <w:szCs w:val="16"/>
+              </w:rPr>
+            </w:pPr>
+            <w:r>
+              <w:rPr>
+                <w:sz w:val="16"/>
+                <w:szCs w:val="16"/>
+              </w:rPr>
+              <w:t>2.3</w:t>
             </w:r>
           </w:p>
         </w:tc>
@@ -26174,39 +26815,39 @@
                 <w:sz w:val="16"/>
                 <w:szCs w:val="16"/>
               </w:rPr>
-              <w:t>16.4</w:t>
-            </w:r>
-          </w:p>
-          <w:p>
-            <w:pPr>
-              <w:jc w:val="center"/>
-              <w:rPr>
-                <w:sz w:val="16"/>
-                <w:szCs w:val="16"/>
-              </w:rPr>
-            </w:pPr>
-            <w:r>
-              <w:rPr>
-                <w:sz w:val="16"/>
-                <w:szCs w:val="16"/>
-              </w:rPr>
-              <w:t>16.7</w:t>
-            </w:r>
-          </w:p>
-          <w:p>
-            <w:pPr>
-              <w:jc w:val="center"/>
-              <w:rPr>
-                <w:sz w:val="16"/>
-                <w:szCs w:val="16"/>
-              </w:rPr>
-            </w:pPr>
-            <w:r>
-              <w:rPr>
-                <w:sz w:val="16"/>
-                <w:szCs w:val="16"/>
-              </w:rPr>
-              <w:t>16.5</w:t>
+              <w:t>2.3</w:t>
+            </w:r>
+          </w:p>
+          <w:p>
+            <w:pPr>
+              <w:jc w:val="center"/>
+              <w:rPr>
+                <w:sz w:val="16"/>
+                <w:szCs w:val="16"/>
+              </w:rPr>
+            </w:pPr>
+            <w:r>
+              <w:rPr>
+                <w:sz w:val="16"/>
+                <w:szCs w:val="16"/>
+              </w:rPr>
+              <w:t>2.1</w:t>
+            </w:r>
+          </w:p>
+          <w:p>
+            <w:pPr>
+              <w:jc w:val="center"/>
+              <w:rPr>
+                <w:sz w:val="16"/>
+                <w:szCs w:val="16"/>
+              </w:rPr>
+            </w:pPr>
+            <w:r>
+              <w:rPr>
+                <w:sz w:val="16"/>
+                <w:szCs w:val="16"/>
+              </w:rPr>
+              <w:t>2.2</w:t>
             </w:r>
           </w:p>
         </w:tc>
@@ -26265,7 +26906,7 @@
                 <w:sz w:val="16"/>
                 <w:szCs w:val="16"/>
               </w:rPr>
-              <w:t>4</w:t>
+              <w:t>3,3</w:t>
             </w:r>
           </w:p>
         </w:tc>
@@ -26282,6 +26923,45 @@
                 <w:szCs w:val="16"/>
               </w:rPr>
             </w:pPr>
+            <w:r>
+              <w:rPr>
+                <w:sz w:val="16"/>
+                <w:szCs w:val="16"/>
+              </w:rPr>
+              <w:t>1.8</w:t>
+            </w:r>
+          </w:p>
+          <w:p>
+            <w:pPr>
+              <w:jc w:val="center"/>
+              <w:rPr>
+                <w:sz w:val="16"/>
+                <w:szCs w:val="16"/>
+              </w:rPr>
+            </w:pPr>
+            <w:r>
+              <w:rPr>
+                <w:sz w:val="16"/>
+                <w:szCs w:val="16"/>
+              </w:rPr>
+              <w:t>1.7</w:t>
+            </w:r>
+          </w:p>
+          <w:p>
+            <w:pPr>
+              <w:jc w:val="center"/>
+              <w:rPr>
+                <w:sz w:val="16"/>
+                <w:szCs w:val="16"/>
+              </w:rPr>
+            </w:pPr>
+            <w:r>
+              <w:rPr>
+                <w:sz w:val="16"/>
+                <w:szCs w:val="16"/>
+              </w:rPr>
+              <w:t>1.8</w:t>
+            </w:r>
           </w:p>
         </w:tc>
         <w:tc>
@@ -26297,6 +26977,45 @@
                 <w:szCs w:val="16"/>
               </w:rPr>
             </w:pPr>
+            <w:r>
+              <w:rPr>
+                <w:sz w:val="16"/>
+                <w:szCs w:val="16"/>
+              </w:rPr>
+              <w:t>1.9</w:t>
+            </w:r>
+          </w:p>
+          <w:p>
+            <w:pPr>
+              <w:jc w:val="center"/>
+              <w:rPr>
+                <w:sz w:val="16"/>
+                <w:szCs w:val="16"/>
+              </w:rPr>
+            </w:pPr>
+            <w:r>
+              <w:rPr>
+                <w:sz w:val="16"/>
+                <w:szCs w:val="16"/>
+              </w:rPr>
+              <w:t>1.7</w:t>
+            </w:r>
+          </w:p>
+          <w:p>
+            <w:pPr>
+              <w:jc w:val="center"/>
+              <w:rPr>
+                <w:sz w:val="16"/>
+                <w:szCs w:val="16"/>
+              </w:rPr>
+            </w:pPr>
+            <w:r>
+              <w:rPr>
+                <w:sz w:val="16"/>
+                <w:szCs w:val="16"/>
+              </w:rPr>
+              <w:t>1.8</w:t>
+            </w:r>
           </w:p>
         </w:tc>
         <w:tc>
@@ -26323,7 +27042,7 @@
           <w:tcPr>
             <w:tcW w:w="2393" w:type="pct"/>
             <w:gridSpan w:val="2"/>
-            <w:vMerge/>
+            <w:vMerge w:val="restart"/>
             <w:vAlign w:val="center"/>
           </w:tcPr>
           <w:p>
@@ -26334,6 +27053,31 @@
                 <w:szCs w:val="20"/>
               </w:rPr>
             </w:pPr>
+            <w:proofErr w:type="spellStart"/>
+            <w:r>
+              <w:rPr>
+                <w:sz w:val="20"/>
+                <w:szCs w:val="20"/>
+              </w:rPr>
+              <w:t>Deep</w:t>
+            </w:r>
+            <w:proofErr w:type="spellEnd"/>
+            <w:r>
+              <w:rPr>
+                <w:sz w:val="20"/>
+                <w:szCs w:val="20"/>
+              </w:rPr>
+              <w:t xml:space="preserve"> </w:t>
+            </w:r>
+            <w:proofErr w:type="spellStart"/>
+            <w:r>
+              <w:rPr>
+                <w:sz w:val="20"/>
+                <w:szCs w:val="20"/>
+              </w:rPr>
+              <w:t>Sleep</w:t>
+            </w:r>
+            <w:proofErr w:type="spellEnd"/>
           </w:p>
         </w:tc>
         <w:tc>
@@ -26354,7 +27098,7 @@
                 <w:sz w:val="16"/>
                 <w:szCs w:val="16"/>
               </w:rPr>
-              <w:t>3,3</w:t>
+              <w:t>5</w:t>
             </w:r>
           </w:p>
         </w:tc>
@@ -26371,6 +27115,45 @@
                 <w:szCs w:val="16"/>
               </w:rPr>
             </w:pPr>
+            <w:r>
+              <w:rPr>
+                <w:sz w:val="16"/>
+                <w:szCs w:val="16"/>
+              </w:rPr>
+              <w:t>0,2</w:t>
+            </w:r>
+          </w:p>
+          <w:p>
+            <w:pPr>
+              <w:jc w:val="center"/>
+              <w:rPr>
+                <w:sz w:val="16"/>
+                <w:szCs w:val="16"/>
+              </w:rPr>
+            </w:pPr>
+            <w:r>
+              <w:rPr>
+                <w:sz w:val="16"/>
+                <w:szCs w:val="16"/>
+              </w:rPr>
+              <w:t>0.1</w:t>
+            </w:r>
+          </w:p>
+          <w:p>
+            <w:pPr>
+              <w:jc w:val="center"/>
+              <w:rPr>
+                <w:sz w:val="16"/>
+                <w:szCs w:val="16"/>
+              </w:rPr>
+            </w:pPr>
+            <w:r>
+              <w:rPr>
+                <w:sz w:val="16"/>
+                <w:szCs w:val="16"/>
+              </w:rPr>
+              <w:t>0.1</w:t>
+            </w:r>
           </w:p>
         </w:tc>
         <w:tc>
@@ -26386,6 +27169,45 @@
                 <w:szCs w:val="16"/>
               </w:rPr>
             </w:pPr>
+            <w:r>
+              <w:rPr>
+                <w:sz w:val="16"/>
+                <w:szCs w:val="16"/>
+              </w:rPr>
+              <w:t>0,1</w:t>
+            </w:r>
+          </w:p>
+          <w:p>
+            <w:pPr>
+              <w:jc w:val="center"/>
+              <w:rPr>
+                <w:sz w:val="16"/>
+                <w:szCs w:val="16"/>
+              </w:rPr>
+            </w:pPr>
+            <w:r>
+              <w:rPr>
+                <w:sz w:val="16"/>
+                <w:szCs w:val="16"/>
+              </w:rPr>
+              <w:t>0.2</w:t>
+            </w:r>
+          </w:p>
+          <w:p>
+            <w:pPr>
+              <w:jc w:val="center"/>
+              <w:rPr>
+                <w:sz w:val="16"/>
+                <w:szCs w:val="16"/>
+              </w:rPr>
+            </w:pPr>
+            <w:r>
+              <w:rPr>
+                <w:sz w:val="16"/>
+                <w:szCs w:val="16"/>
+              </w:rPr>
+              <w:t>0.1</w:t>
+            </w:r>
           </w:p>
         </w:tc>
         <w:tc>
@@ -26412,7 +27234,7 @@
           <w:tcPr>
             <w:tcW w:w="2393" w:type="pct"/>
             <w:gridSpan w:val="2"/>
-            <w:vMerge w:val="restart"/>
+            <w:vMerge/>
             <w:vAlign w:val="center"/>
           </w:tcPr>
           <w:p>
@@ -26423,13 +27245,6 @@
                 <w:szCs w:val="20"/>
               </w:rPr>
             </w:pPr>
-            <w:r>
-              <w:rPr>
-                <w:sz w:val="20"/>
-                <w:szCs w:val="20"/>
-              </w:rPr>
-              <w:t>Light Sleep – CPU desativada</w:t>
-            </w:r>
           </w:p>
         </w:tc>
         <w:tc>
@@ -26450,7 +27265,7 @@
                 <w:sz w:val="16"/>
                 <w:szCs w:val="16"/>
               </w:rPr>
-              <w:t>5</w:t>
+              <w:t>4</w:t>
             </w:r>
           </w:p>
         </w:tc>
@@ -26472,7 +27287,39 @@
                 <w:sz w:val="16"/>
                 <w:szCs w:val="16"/>
               </w:rPr>
-              <w:t>2,1</w:t>
+              <w:t>0.02</w:t>
+            </w:r>
+          </w:p>
+          <w:p>
+            <w:pPr>
+              <w:jc w:val="center"/>
+              <w:rPr>
+                <w:sz w:val="16"/>
+                <w:szCs w:val="16"/>
+              </w:rPr>
+            </w:pPr>
+            <w:r>
+              <w:rPr>
+                <w:sz w:val="16"/>
+                <w:szCs w:val="16"/>
+              </w:rPr>
+              <w:t>0.01</w:t>
+            </w:r>
+          </w:p>
+          <w:p>
+            <w:pPr>
+              <w:jc w:val="center"/>
+              <w:rPr>
+                <w:sz w:val="16"/>
+                <w:szCs w:val="16"/>
+              </w:rPr>
+            </w:pPr>
+            <w:r>
+              <w:rPr>
+                <w:sz w:val="16"/>
+                <w:szCs w:val="16"/>
+              </w:rPr>
+              <w:t>0.01</w:t>
             </w:r>
           </w:p>
         </w:tc>
@@ -26494,7 +27341,39 @@
                 <w:sz w:val="16"/>
                 <w:szCs w:val="16"/>
               </w:rPr>
-              <w:t>2,1</w:t>
+              <w:t>0.02</w:t>
+            </w:r>
+          </w:p>
+          <w:p>
+            <w:pPr>
+              <w:jc w:val="center"/>
+              <w:rPr>
+                <w:sz w:val="16"/>
+                <w:szCs w:val="16"/>
+              </w:rPr>
+            </w:pPr>
+            <w:r>
+              <w:rPr>
+                <w:sz w:val="16"/>
+                <w:szCs w:val="16"/>
+              </w:rPr>
+              <w:t>0.02</w:t>
+            </w:r>
+          </w:p>
+          <w:p>
+            <w:pPr>
+              <w:jc w:val="center"/>
+              <w:rPr>
+                <w:sz w:val="16"/>
+                <w:szCs w:val="16"/>
+              </w:rPr>
+            </w:pPr>
+            <w:r>
+              <w:rPr>
+                <w:sz w:val="16"/>
+                <w:szCs w:val="16"/>
+              </w:rPr>
+              <w:t>0.02</w:t>
             </w:r>
           </w:p>
         </w:tc>
@@ -26553,7 +27432,7 @@
                 <w:sz w:val="16"/>
                 <w:szCs w:val="16"/>
               </w:rPr>
-              <w:t>4</w:t>
+              <w:t>3,3</w:t>
             </w:r>
           </w:p>
         </w:tc>
@@ -26570,6 +27449,45 @@
                 <w:szCs w:val="16"/>
               </w:rPr>
             </w:pPr>
+            <w:r>
+              <w:rPr>
+                <w:sz w:val="16"/>
+                <w:szCs w:val="16"/>
+              </w:rPr>
+              <w:t>0.01</w:t>
+            </w:r>
+          </w:p>
+          <w:p>
+            <w:pPr>
+              <w:jc w:val="center"/>
+              <w:rPr>
+                <w:sz w:val="16"/>
+                <w:szCs w:val="16"/>
+              </w:rPr>
+            </w:pPr>
+            <w:r>
+              <w:rPr>
+                <w:sz w:val="16"/>
+                <w:szCs w:val="16"/>
+              </w:rPr>
+              <w:t>0.01</w:t>
+            </w:r>
+          </w:p>
+          <w:p>
+            <w:pPr>
+              <w:jc w:val="center"/>
+              <w:rPr>
+                <w:sz w:val="16"/>
+                <w:szCs w:val="16"/>
+              </w:rPr>
+            </w:pPr>
+            <w:r>
+              <w:rPr>
+                <w:sz w:val="16"/>
+                <w:szCs w:val="16"/>
+              </w:rPr>
+              <w:t>0.01</w:t>
+            </w:r>
           </w:p>
         </w:tc>
         <w:tc>
@@ -26585,6 +27503,45 @@
                 <w:szCs w:val="16"/>
               </w:rPr>
             </w:pPr>
+            <w:r>
+              <w:rPr>
+                <w:sz w:val="16"/>
+                <w:szCs w:val="16"/>
+              </w:rPr>
+              <w:t>0.02</w:t>
+            </w:r>
+          </w:p>
+          <w:p>
+            <w:pPr>
+              <w:jc w:val="center"/>
+              <w:rPr>
+                <w:sz w:val="16"/>
+                <w:szCs w:val="16"/>
+              </w:rPr>
+            </w:pPr>
+            <w:r>
+              <w:rPr>
+                <w:sz w:val="16"/>
+                <w:szCs w:val="16"/>
+              </w:rPr>
+              <w:t>0.01</w:t>
+            </w:r>
+          </w:p>
+          <w:p>
+            <w:pPr>
+              <w:jc w:val="center"/>
+              <w:rPr>
+                <w:sz w:val="16"/>
+                <w:szCs w:val="16"/>
+              </w:rPr>
+            </w:pPr>
+            <w:r>
+              <w:rPr>
+                <w:sz w:val="16"/>
+                <w:szCs w:val="16"/>
+              </w:rPr>
+              <w:t>0.01</w:t>
+            </w:r>
           </w:p>
         </w:tc>
         <w:tc>
@@ -26642,7 +27599,7 @@
                 <w:sz w:val="16"/>
                 <w:szCs w:val="16"/>
               </w:rPr>
-              <w:t>3,3</w:t>
+              <w:t>3.0</w:t>
             </w:r>
           </w:p>
         </w:tc>
@@ -26659,6 +27616,52 @@
                 <w:szCs w:val="16"/>
               </w:rPr>
             </w:pPr>
+            <w:r>
+              <w:rPr>
+                <w:sz w:val="16"/>
+                <w:szCs w:val="16"/>
+              </w:rPr>
+              <w:t>0.01</w:t>
+            </w:r>
+          </w:p>
+          <w:p>
+            <w:pPr>
+              <w:jc w:val="center"/>
+              <w:rPr>
+                <w:sz w:val="16"/>
+                <w:szCs w:val="16"/>
+              </w:rPr>
+            </w:pPr>
+            <w:r>
+              <w:rPr>
+                <w:sz w:val="16"/>
+                <w:szCs w:val="16"/>
+              </w:rPr>
+              <w:t>0.00</w:t>
+            </w:r>
+          </w:p>
+          <w:p>
+            <w:pPr>
+              <w:jc w:val="center"/>
+              <w:rPr>
+                <w:sz w:val="16"/>
+                <w:szCs w:val="16"/>
+              </w:rPr>
+            </w:pPr>
+            <w:r>
+              <w:rPr>
+                <w:sz w:val="16"/>
+                <w:szCs w:val="16"/>
+              </w:rPr>
+              <w:t>0.00</w:t>
+            </w:r>
+            <w:r>
+              <w:rPr>
+                <w:sz w:val="16"/>
+                <w:szCs w:val="16"/>
+              </w:rPr>
+              <w:t>1</w:t>
+            </w:r>
           </w:p>
         </w:tc>
         <w:tc>
@@ -26674,6 +27677,45 @@
                 <w:szCs w:val="16"/>
               </w:rPr>
             </w:pPr>
+            <w:r>
+              <w:rPr>
+                <w:sz w:val="16"/>
+                <w:szCs w:val="16"/>
+              </w:rPr>
+              <w:t>0.01</w:t>
+            </w:r>
+          </w:p>
+          <w:p>
+            <w:pPr>
+              <w:jc w:val="center"/>
+              <w:rPr>
+                <w:sz w:val="16"/>
+                <w:szCs w:val="16"/>
+              </w:rPr>
+            </w:pPr>
+            <w:r>
+              <w:rPr>
+                <w:sz w:val="16"/>
+                <w:szCs w:val="16"/>
+              </w:rPr>
+              <w:t>0.01</w:t>
+            </w:r>
+          </w:p>
+          <w:p>
+            <w:pPr>
+              <w:jc w:val="center"/>
+              <w:rPr>
+                <w:sz w:val="16"/>
+                <w:szCs w:val="16"/>
+              </w:rPr>
+            </w:pPr>
+            <w:r>
+              <w:rPr>
+                <w:sz w:val="16"/>
+                <w:szCs w:val="16"/>
+              </w:rPr>
+              <w:t>0.01</w:t>
+            </w:r>
           </w:p>
         </w:tc>
         <w:tc>
@@ -26698,8 +27740,7 @@
         </w:trPr>
         <w:tc>
           <w:tcPr>
-            <w:tcW w:w="2393" w:type="pct"/>
-            <w:gridSpan w:val="2"/>
+            <w:tcW w:w="1196" w:type="pct"/>
             <w:vMerge w:val="restart"/>
             <w:vAlign w:val="center"/>
           </w:tcPr>
@@ -26709,34 +27750,125 @@
               <w:rPr>
                 <w:sz w:val="20"/>
                 <w:szCs w:val="20"/>
-              </w:rPr>
-            </w:pPr>
-            <w:proofErr w:type="spellStart"/>
+                <w:lang w:val="en-US"/>
+              </w:rPr>
+            </w:pPr>
             <w:r>
               <w:rPr>
                 <w:sz w:val="20"/>
                 <w:szCs w:val="20"/>
-              </w:rPr>
-              <w:t>Deep</w:t>
-            </w:r>
-            <w:proofErr w:type="spellEnd"/>
-            <w:r>
+                <w:lang w:val="en-US"/>
+              </w:rPr>
+              <w:t>Transmit 802.11b</w:t>
+            </w:r>
+          </w:p>
+          <w:p>
+            <w:pPr>
+              <w:jc w:val="center"/>
               <w:rPr>
                 <w:sz w:val="20"/>
                 <w:szCs w:val="20"/>
-              </w:rPr>
-              <w:t xml:space="preserve"> </w:t>
-            </w:r>
-            <w:proofErr w:type="spellStart"/>
-            <w:r>
+                <w:lang w:val="en-US"/>
+              </w:rPr>
+            </w:pPr>
+          </w:p>
+          <w:p>
+            <w:pPr>
+              <w:jc w:val="center"/>
               <w:rPr>
                 <w:sz w:val="20"/>
                 <w:szCs w:val="20"/>
-              </w:rPr>
-              <w:t>Sleep</w:t>
+                <w:lang w:val="en-US"/>
+              </w:rPr>
+            </w:pPr>
+            <w:r>
+              <w:rPr>
+                <w:sz w:val="20"/>
+                <w:szCs w:val="20"/>
+                <w:lang w:val="en-US"/>
+              </w:rPr>
+              <w:t>CCK = 1Mbps</w:t>
+            </w:r>
+          </w:p>
+          <w:p>
+            <w:pPr>
+              <w:jc w:val="center"/>
+              <w:rPr>
+                <w:sz w:val="20"/>
+                <w:szCs w:val="20"/>
+                <w:lang w:val="en-US"/>
+              </w:rPr>
+            </w:pPr>
+            <w:proofErr w:type="spellStart"/>
+            <w:r>
+              <w:rPr>
+                <w:sz w:val="20"/>
+                <w:szCs w:val="20"/>
+                <w:lang w:val="en-US"/>
+              </w:rPr>
+              <w:t>Ou</w:t>
             </w:r>
             <w:proofErr w:type="spellEnd"/>
           </w:p>
+          <w:p>
+            <w:pPr>
+              <w:jc w:val="center"/>
+              <w:rPr>
+                <w:sz w:val="20"/>
+                <w:szCs w:val="20"/>
+                <w:lang w:val="en-US"/>
+              </w:rPr>
+            </w:pPr>
+            <w:r>
+              <w:rPr>
+                <w:sz w:val="20"/>
+                <w:szCs w:val="20"/>
+                <w:lang w:val="en-US"/>
+              </w:rPr>
+              <w:t>CCK = 11Mbps</w:t>
+            </w:r>
+          </w:p>
+        </w:tc>
+        <w:tc>
+          <w:tcPr>
+            <w:tcW w:w="1197" w:type="pct"/>
+            <w:vMerge w:val="restart"/>
+            <w:vAlign w:val="center"/>
+          </w:tcPr>
+          <w:p>
+            <w:pPr>
+              <w:jc w:val="center"/>
+              <w:rPr>
+                <w:sz w:val="20"/>
+                <w:szCs w:val="20"/>
+                <w:lang w:val="en-US"/>
+              </w:rPr>
+            </w:pPr>
+            <w:r>
+              <w:rPr>
+                <w:sz w:val="20"/>
+                <w:szCs w:val="20"/>
+                <w:lang w:val="en-US"/>
+              </w:rPr>
+              <w:t>POUT=+</w:t>
+            </w:r>
+            <w:r>
+              <w:rPr>
+                <w:sz w:val="20"/>
+                <w:szCs w:val="20"/>
+                <w:lang w:val="en-US"/>
+              </w:rPr>
+              <w:t>20.5</w:t>
+            </w:r>
+            <w:r>
+              <w:rPr>
+                <w:sz w:val="20"/>
+                <w:szCs w:val="20"/>
+                <w:lang w:val="en-US"/>
+              </w:rPr>
+              <w:t>dBm</w:t>
+            </w:r>
+          </w:p>
         </w:tc>
         <w:tc>
           <w:tcPr>
@@ -26749,12 +27881,14 @@
               <w:rPr>
                 <w:sz w:val="16"/>
                 <w:szCs w:val="16"/>
-              </w:rPr>
-            </w:pPr>
-            <w:r>
-              <w:rPr>
-                <w:sz w:val="16"/>
-                <w:szCs w:val="16"/>
+                <w:lang w:val="en-US"/>
+              </w:rPr>
+            </w:pPr>
+            <w:r>
+              <w:rPr>
+                <w:sz w:val="16"/>
+                <w:szCs w:val="16"/>
+                <w:lang w:val="en-US"/>
               </w:rPr>
               <w:t>5</w:t>
             </w:r>
@@ -26771,54 +27905,63 @@
               <w:rPr>
                 <w:sz w:val="16"/>
                 <w:szCs w:val="16"/>
-              </w:rPr>
-            </w:pPr>
-            <w:r>
-              <w:rPr>
-                <w:sz w:val="16"/>
-                <w:szCs w:val="16"/>
-              </w:rPr>
-              <w:t>0,</w:t>
-            </w:r>
-            <w:r>
-              <w:rPr>
-                <w:sz w:val="16"/>
-                <w:szCs w:val="16"/>
-              </w:rPr>
-              <w:t>2</w:t>
-            </w:r>
-          </w:p>
-          <w:p>
-            <w:pPr>
-              <w:jc w:val="center"/>
-              <w:rPr>
-                <w:sz w:val="16"/>
-                <w:szCs w:val="16"/>
-              </w:rPr>
-            </w:pPr>
-            <w:r>
-              <w:rPr>
-                <w:sz w:val="16"/>
-                <w:szCs w:val="16"/>
-              </w:rPr>
-              <w:t>0.1</w:t>
-            </w:r>
-          </w:p>
-          <w:p>
-            <w:pPr>
-              <w:jc w:val="center"/>
-              <w:rPr>
-                <w:sz w:val="16"/>
-                <w:szCs w:val="16"/>
-              </w:rPr>
-            </w:pPr>
-            <w:r>
-              <w:rPr>
-                <w:sz w:val="16"/>
-                <w:szCs w:val="16"/>
-              </w:rPr>
-              <w:t>0.1</w:t>
-            </w:r>
+                <w:lang w:val="en-US"/>
+              </w:rPr>
+            </w:pPr>
+            <w:r>
+              <w:rPr>
+                <w:sz w:val="16"/>
+                <w:szCs w:val="16"/>
+                <w:lang w:val="en-US"/>
+              </w:rPr>
+              <w:t>74.6</w:t>
+            </w:r>
+          </w:p>
+          <w:p>
+            <w:pPr>
+              <w:jc w:val="center"/>
+              <w:rPr>
+                <w:sz w:val="16"/>
+                <w:szCs w:val="16"/>
+                <w:lang w:val="en-US"/>
+              </w:rPr>
+            </w:pPr>
+            <w:r>
+              <w:rPr>
+                <w:sz w:val="16"/>
+                <w:szCs w:val="16"/>
+                <w:lang w:val="en-US"/>
+              </w:rPr>
+              <w:t>74.7</w:t>
+            </w:r>
+          </w:p>
+          <w:p>
+            <w:pPr>
+              <w:jc w:val="center"/>
+              <w:rPr>
+                <w:sz w:val="16"/>
+                <w:szCs w:val="16"/>
+                <w:lang w:val="en-US"/>
+              </w:rPr>
+            </w:pPr>
+            <w:r>
+              <w:rPr>
+                <w:sz w:val="16"/>
+                <w:szCs w:val="16"/>
+                <w:lang w:val="en-US"/>
+              </w:rPr>
+              <w:t>74.8</w:t>
+            </w:r>
+          </w:p>
+          <w:p>
+            <w:pPr>
+              <w:jc w:val="center"/>
+              <w:rPr>
+                <w:sz w:val="16"/>
+                <w:szCs w:val="16"/>
+                <w:lang w:val="en-US"/>
+              </w:rPr>
+            </w:pPr>
           </w:p>
         </w:tc>
         <w:tc>
@@ -26832,46 +27975,52 @@
               <w:rPr>
                 <w:sz w:val="16"/>
                 <w:szCs w:val="16"/>
-              </w:rPr>
-            </w:pPr>
-            <w:r>
-              <w:rPr>
-                <w:sz w:val="16"/>
-                <w:szCs w:val="16"/>
-              </w:rPr>
-              <w:t>0,1</w:t>
-            </w:r>
-          </w:p>
-          <w:p>
-            <w:pPr>
-              <w:jc w:val="center"/>
-              <w:rPr>
-                <w:sz w:val="16"/>
-                <w:szCs w:val="16"/>
-              </w:rPr>
-            </w:pPr>
-            <w:r>
-              <w:rPr>
-                <w:sz w:val="16"/>
-                <w:szCs w:val="16"/>
-              </w:rPr>
-              <w:t>0.2</w:t>
-            </w:r>
-          </w:p>
-          <w:p>
-            <w:pPr>
-              <w:jc w:val="center"/>
-              <w:rPr>
-                <w:sz w:val="16"/>
-                <w:szCs w:val="16"/>
-              </w:rPr>
-            </w:pPr>
-            <w:r>
-              <w:rPr>
-                <w:sz w:val="16"/>
-                <w:szCs w:val="16"/>
-              </w:rPr>
-              <w:t>0.1</w:t>
+                <w:lang w:val="en-US"/>
+              </w:rPr>
+            </w:pPr>
+            <w:r>
+              <w:rPr>
+                <w:sz w:val="16"/>
+                <w:szCs w:val="16"/>
+                <w:lang w:val="en-US"/>
+              </w:rPr>
+              <w:t>75.8</w:t>
+            </w:r>
+          </w:p>
+          <w:p>
+            <w:pPr>
+              <w:jc w:val="center"/>
+              <w:rPr>
+                <w:sz w:val="16"/>
+                <w:szCs w:val="16"/>
+                <w:lang w:val="en-US"/>
+              </w:rPr>
+            </w:pPr>
+            <w:r>
+              <w:rPr>
+                <w:sz w:val="16"/>
+                <w:szCs w:val="16"/>
+                <w:lang w:val="en-US"/>
+              </w:rPr>
+              <w:t>75.2</w:t>
+            </w:r>
+          </w:p>
+          <w:p>
+            <w:pPr>
+              <w:jc w:val="center"/>
+              <w:rPr>
+                <w:sz w:val="16"/>
+                <w:szCs w:val="16"/>
+                <w:lang w:val="en-US"/>
+              </w:rPr>
+            </w:pPr>
+            <w:r>
+              <w:rPr>
+                <w:sz w:val="16"/>
+                <w:szCs w:val="16"/>
+                <w:lang w:val="en-US"/>
+              </w:rPr>
+              <w:t>76.3</w:t>
             </w:r>
           </w:p>
         </w:tc>
@@ -26886,6 +28035,7 @@
               <w:rPr>
                 <w:sz w:val="16"/>
                 <w:szCs w:val="16"/>
+                <w:lang w:val="en-US"/>
               </w:rPr>
             </w:pPr>
           </w:p>
@@ -26897,8 +28047,7 @@
         </w:trPr>
         <w:tc>
           <w:tcPr>
-            <w:tcW w:w="2393" w:type="pct"/>
-            <w:gridSpan w:val="2"/>
+            <w:tcW w:w="1196" w:type="pct"/>
             <w:vMerge/>
             <w:vAlign w:val="center"/>
           </w:tcPr>
@@ -26908,6 +28057,24 @@
               <w:rPr>
                 <w:sz w:val="20"/>
                 <w:szCs w:val="20"/>
+                <w:lang w:val="en-US"/>
+              </w:rPr>
+            </w:pPr>
+          </w:p>
+        </w:tc>
+        <w:tc>
+          <w:tcPr>
+            <w:tcW w:w="1197" w:type="pct"/>
+            <w:vMerge/>
+            <w:vAlign w:val="center"/>
+          </w:tcPr>
+          <w:p>
+            <w:pPr>
+              <w:jc w:val="center"/>
+              <w:rPr>
+                <w:sz w:val="20"/>
+                <w:szCs w:val="20"/>
+                <w:lang w:val="en-US"/>
               </w:rPr>
             </w:pPr>
           </w:p>
@@ -26923,12 +28090,14 @@
               <w:rPr>
                 <w:sz w:val="16"/>
                 <w:szCs w:val="16"/>
-              </w:rPr>
-            </w:pPr>
-            <w:r>
-              <w:rPr>
-                <w:sz w:val="16"/>
-                <w:szCs w:val="16"/>
+                <w:lang w:val="en-US"/>
+              </w:rPr>
+            </w:pPr>
+            <w:r>
+              <w:rPr>
+                <w:sz w:val="16"/>
+                <w:szCs w:val="16"/>
+                <w:lang w:val="en-US"/>
               </w:rPr>
               <w:t>4</w:t>
             </w:r>
@@ -26936,32 +28105,48 @@
         </w:tc>
         <w:tc>
           <w:tcPr>
-            <w:tcW w:w="774" w:type="pct"/>
-            <w:vAlign w:val="center"/>
-          </w:tcPr>
-          <w:p>
-            <w:pPr>
-              <w:jc w:val="center"/>
-              <w:rPr>
-                <w:sz w:val="16"/>
-                <w:szCs w:val="16"/>
-              </w:rPr>
-            </w:pPr>
-          </w:p>
-        </w:tc>
-        <w:tc>
-          <w:tcPr>
-            <w:tcW w:w="706" w:type="pct"/>
-            <w:vAlign w:val="center"/>
-          </w:tcPr>
-          <w:p>
-            <w:pPr>
-              <w:jc w:val="center"/>
-              <w:rPr>
-                <w:sz w:val="16"/>
-                <w:szCs w:val="16"/>
-              </w:rPr>
-            </w:pPr>
+            <w:tcW w:w="1" w:type="pct"/>
+            <w:gridSpan w:val="2"/>
+            <w:vMerge w:val="restart"/>
+            <w:vAlign w:val="center"/>
+          </w:tcPr>
+          <w:p>
+            <w:pPr>
+              <w:jc w:val="center"/>
+              <w:rPr>
+                <w:sz w:val="16"/>
+                <w:szCs w:val="16"/>
+                <w:lang w:val="en-US"/>
+              </w:rPr>
+            </w:pPr>
+            <w:proofErr w:type="spellStart"/>
+            <w:r>
+              <w:rPr>
+                <w:sz w:val="16"/>
+                <w:szCs w:val="16"/>
+                <w:lang w:val="en-US"/>
+              </w:rPr>
+              <w:t>Muito</w:t>
+            </w:r>
+            <w:proofErr w:type="spellEnd"/>
+            <w:r>
+              <w:rPr>
+                <w:sz w:val="16"/>
+                <w:szCs w:val="16"/>
+                <w:lang w:val="en-US"/>
+              </w:rPr>
+              <w:t xml:space="preserve"> </w:t>
+            </w:r>
+            <w:proofErr w:type="spellStart"/>
+            <w:r>
+              <w:rPr>
+                <w:sz w:val="16"/>
+                <w:szCs w:val="16"/>
+                <w:lang w:val="en-US"/>
+              </w:rPr>
+              <w:t>instável</w:t>
+            </w:r>
+            <w:proofErr w:type="spellEnd"/>
           </w:p>
         </w:tc>
         <w:tc>
@@ -26975,6 +28160,7 @@
               <w:rPr>
                 <w:sz w:val="16"/>
                 <w:szCs w:val="16"/>
+                <w:lang w:val="en-US"/>
               </w:rPr>
             </w:pPr>
           </w:p>
@@ -26986,7 +28172,65 @@
         </w:trPr>
         <w:tc>
           <w:tcPr>
-            <w:tcW w:w="2393" w:type="pct"/>
+            <w:tcW w:w="1196" w:type="pct"/>
+            <w:vMerge/>
+            <w:vAlign w:val="center"/>
+          </w:tcPr>
+          <w:p>
+            <w:pPr>
+              <w:jc w:val="center"/>
+              <w:rPr>
+                <w:sz w:val="20"/>
+                <w:szCs w:val="20"/>
+                <w:lang w:val="en-US"/>
+              </w:rPr>
+            </w:pPr>
+          </w:p>
+        </w:tc>
+        <w:tc>
+          <w:tcPr>
+            <w:tcW w:w="1197" w:type="pct"/>
+            <w:vMerge/>
+            <w:vAlign w:val="center"/>
+          </w:tcPr>
+          <w:p>
+            <w:pPr>
+              <w:jc w:val="center"/>
+              <w:rPr>
+                <w:sz w:val="20"/>
+                <w:szCs w:val="20"/>
+                <w:lang w:val="en-US"/>
+              </w:rPr>
+            </w:pPr>
+          </w:p>
+        </w:tc>
+        <w:tc>
+          <w:tcPr>
+            <w:tcW w:w="492" w:type="pct"/>
+            <w:vAlign w:val="center"/>
+          </w:tcPr>
+          <w:p>
+            <w:pPr>
+              <w:jc w:val="center"/>
+              <w:rPr>
+                <w:sz w:val="16"/>
+                <w:szCs w:val="16"/>
+                <w:lang w:val="en-US"/>
+              </w:rPr>
+            </w:pPr>
+            <w:r>
+              <w:rPr>
+                <w:sz w:val="16"/>
+                <w:szCs w:val="16"/>
+                <w:lang w:val="en-US"/>
+              </w:rPr>
+              <w:t>3,3</w:t>
+            </w:r>
+          </w:p>
+        </w:tc>
+        <w:tc>
+          <w:tcPr>
+            <w:tcW w:w="1480" w:type="pct"/>
             <w:gridSpan w:val="2"/>
             <w:vMerge/>
             <w:vAlign w:val="center"/>
@@ -26995,60 +28239,9 @@
             <w:pPr>
               <w:jc w:val="center"/>
               <w:rPr>
-                <w:sz w:val="20"/>
-                <w:szCs w:val="20"/>
-              </w:rPr>
-            </w:pPr>
-          </w:p>
-        </w:tc>
-        <w:tc>
-          <w:tcPr>
-            <w:tcW w:w="492" w:type="pct"/>
-            <w:vAlign w:val="center"/>
-          </w:tcPr>
-          <w:p>
-            <w:pPr>
-              <w:jc w:val="center"/>
-              <w:rPr>
-                <w:sz w:val="16"/>
-                <w:szCs w:val="16"/>
-              </w:rPr>
-            </w:pPr>
-            <w:r>
-              <w:rPr>
-                <w:sz w:val="16"/>
-                <w:szCs w:val="16"/>
-              </w:rPr>
-              <w:t>3,3</w:t>
-            </w:r>
-          </w:p>
-        </w:tc>
-        <w:tc>
-          <w:tcPr>
-            <w:tcW w:w="774" w:type="pct"/>
-            <w:vAlign w:val="center"/>
-          </w:tcPr>
-          <w:p>
-            <w:pPr>
-              <w:jc w:val="center"/>
-              <w:rPr>
-                <w:sz w:val="16"/>
-                <w:szCs w:val="16"/>
-              </w:rPr>
-            </w:pPr>
-          </w:p>
-        </w:tc>
-        <w:tc>
-          <w:tcPr>
-            <w:tcW w:w="706" w:type="pct"/>
-            <w:vAlign w:val="center"/>
-          </w:tcPr>
-          <w:p>
-            <w:pPr>
-              <w:jc w:val="center"/>
-              <w:rPr>
-                <w:sz w:val="16"/>
-                <w:szCs w:val="16"/>
+                <w:sz w:val="16"/>
+                <w:szCs w:val="16"/>
+                <w:lang w:val="en-US"/>
               </w:rPr>
             </w:pPr>
           </w:p>
@@ -27064,6 +28257,7 @@
               <w:rPr>
                 <w:sz w:val="16"/>
                 <w:szCs w:val="16"/>
+                <w:lang w:val="en-US"/>
               </w:rPr>
             </w:pPr>
           </w:p>
@@ -27076,7 +28270,7 @@
         <w:tc>
           <w:tcPr>
             <w:tcW w:w="1196" w:type="pct"/>
-            <w:vMerge w:val="restart"/>
+            <w:vMerge/>
             <w:vAlign w:val="center"/>
           </w:tcPr>
           <w:p>
@@ -27088,119 +28282,45 @@
                 <w:lang w:val="en-US"/>
               </w:rPr>
             </w:pPr>
-            <w:r>
+          </w:p>
+        </w:tc>
+        <w:tc>
+          <w:tcPr>
+            <w:tcW w:w="1197" w:type="pct"/>
+            <w:vMerge w:val="restart"/>
+            <w:vAlign w:val="center"/>
+          </w:tcPr>
+          <w:p>
+            <w:pPr>
+              <w:jc w:val="center"/>
               <w:rPr>
                 <w:sz w:val="20"/>
                 <w:szCs w:val="20"/>
                 <w:lang w:val="en-US"/>
               </w:rPr>
-              <w:t>Transmit 802.11b</w:t>
-            </w:r>
-          </w:p>
-          <w:p>
-            <w:pPr>
-              <w:jc w:val="center"/>
+            </w:pPr>
+            <w:r>
               <w:rPr>
                 <w:sz w:val="20"/>
                 <w:szCs w:val="20"/>
                 <w:lang w:val="en-US"/>
               </w:rPr>
-            </w:pPr>
-          </w:p>
-          <w:p>
-            <w:pPr>
-              <w:jc w:val="center"/>
+              <w:t>POUT=+</w:t>
+            </w:r>
+            <w:r>
               <w:rPr>
                 <w:sz w:val="20"/>
                 <w:szCs w:val="20"/>
                 <w:lang w:val="en-US"/>
               </w:rPr>
-            </w:pPr>
+              <w:t>18.5</w:t>
+            </w:r>
             <w:r>
               <w:rPr>
                 <w:sz w:val="20"/>
                 <w:szCs w:val="20"/>
                 <w:lang w:val="en-US"/>
               </w:rPr>
-              <w:t>CCK = 1Mbps</w:t>
-            </w:r>
-          </w:p>
-          <w:p>
-            <w:pPr>
-              <w:jc w:val="center"/>
-              <w:rPr>
-                <w:sz w:val="20"/>
-                <w:szCs w:val="20"/>
-                <w:lang w:val="en-US"/>
-              </w:rPr>
-            </w:pPr>
-            <w:proofErr w:type="spellStart"/>
-            <w:r>
-              <w:rPr>
-                <w:sz w:val="20"/>
-                <w:szCs w:val="20"/>
-                <w:lang w:val="en-US"/>
-              </w:rPr>
-              <w:t>Ou</w:t>
-            </w:r>
-            <w:proofErr w:type="spellEnd"/>
-          </w:p>
-          <w:p>
-            <w:pPr>
-              <w:jc w:val="center"/>
-              <w:rPr>
-                <w:sz w:val="20"/>
-                <w:szCs w:val="20"/>
-                <w:lang w:val="en-US"/>
-              </w:rPr>
-            </w:pPr>
-            <w:r>
-              <w:rPr>
-                <w:sz w:val="20"/>
-                <w:szCs w:val="20"/>
-                <w:lang w:val="en-US"/>
-              </w:rPr>
-              <w:t>CCK = 11Mbps</w:t>
-            </w:r>
-          </w:p>
-        </w:tc>
-        <w:tc>
-          <w:tcPr>
-            <w:tcW w:w="1197" w:type="pct"/>
-            <w:vMerge w:val="restart"/>
-            <w:vAlign w:val="center"/>
-          </w:tcPr>
-          <w:p>
-            <w:pPr>
-              <w:jc w:val="center"/>
-              <w:rPr>
-                <w:sz w:val="20"/>
-                <w:szCs w:val="20"/>
-                <w:lang w:val="en-US"/>
-              </w:rPr>
-            </w:pPr>
-            <w:r>
-              <w:rPr>
-                <w:sz w:val="20"/>
-                <w:szCs w:val="20"/>
-                <w:lang w:val="en-US"/>
-              </w:rPr>
-              <w:t>POUT=+</w:t>
-            </w:r>
-            <w:r>
-              <w:rPr>
-                <w:sz w:val="20"/>
-                <w:szCs w:val="20"/>
-                <w:lang w:val="en-US"/>
-              </w:rPr>
-              <w:t>20.5</w:t>
-            </w:r>
-            <w:r>
-              <w:rPr>
-                <w:sz w:val="20"/>
-                <w:szCs w:val="20"/>
-                <w:lang w:val="en-US"/>
-              </w:rPr>
               <w:t>dBm</w:t>
             </w:r>
           </w:p>
@@ -27243,6 +28363,50 @@
                 <w:lang w:val="en-US"/>
               </w:rPr>
             </w:pPr>
+            <w:r>
+              <w:rPr>
+                <w:sz w:val="16"/>
+                <w:szCs w:val="16"/>
+                <w:lang w:val="en-US"/>
+              </w:rPr>
+              <w:t>75.5</w:t>
+            </w:r>
+          </w:p>
+          <w:p>
+            <w:pPr>
+              <w:jc w:val="center"/>
+              <w:rPr>
+                <w:sz w:val="16"/>
+                <w:szCs w:val="16"/>
+                <w:lang w:val="en-US"/>
+              </w:rPr>
+            </w:pPr>
+            <w:r>
+              <w:rPr>
+                <w:sz w:val="16"/>
+                <w:szCs w:val="16"/>
+                <w:lang w:val="en-US"/>
+              </w:rPr>
+              <w:t>76.2</w:t>
+            </w:r>
+          </w:p>
+          <w:p>
+            <w:pPr>
+              <w:jc w:val="center"/>
+              <w:rPr>
+                <w:sz w:val="16"/>
+                <w:szCs w:val="16"/>
+                <w:lang w:val="en-US"/>
+              </w:rPr>
+            </w:pPr>
+            <w:r>
+              <w:rPr>
+                <w:sz w:val="16"/>
+                <w:szCs w:val="16"/>
+                <w:lang w:val="en-US"/>
+              </w:rPr>
+              <w:t>76.3</w:t>
+            </w:r>
           </w:p>
         </w:tc>
         <w:tc>
@@ -27259,6 +28423,50 @@
                 <w:lang w:val="en-US"/>
               </w:rPr>
             </w:pPr>
+            <w:r>
+              <w:rPr>
+                <w:sz w:val="16"/>
+                <w:szCs w:val="16"/>
+                <w:lang w:val="en-US"/>
+              </w:rPr>
+              <w:t>76.0</w:t>
+            </w:r>
+          </w:p>
+          <w:p>
+            <w:pPr>
+              <w:jc w:val="center"/>
+              <w:rPr>
+                <w:sz w:val="16"/>
+                <w:szCs w:val="16"/>
+                <w:lang w:val="en-US"/>
+              </w:rPr>
+            </w:pPr>
+            <w:r>
+              <w:rPr>
+                <w:sz w:val="16"/>
+                <w:szCs w:val="16"/>
+                <w:lang w:val="en-US"/>
+              </w:rPr>
+              <w:t>78.9</w:t>
+            </w:r>
+          </w:p>
+          <w:p>
+            <w:pPr>
+              <w:jc w:val="center"/>
+              <w:rPr>
+                <w:sz w:val="16"/>
+                <w:szCs w:val="16"/>
+                <w:lang w:val="en-US"/>
+              </w:rPr>
+            </w:pPr>
+            <w:r>
+              <w:rPr>
+                <w:sz w:val="16"/>
+                <w:szCs w:val="16"/>
+                <w:lang w:val="en-US"/>
+              </w:rPr>
+              <w:t>77.3</w:t>
+            </w:r>
           </w:p>
         </w:tc>
         <w:tc>
@@ -27342,34 +28550,48 @@
         </w:tc>
         <w:tc>
           <w:tcPr>
-            <w:tcW w:w="774" w:type="pct"/>
-            <w:vAlign w:val="center"/>
-          </w:tcPr>
-          <w:p>
-            <w:pPr>
-              <w:jc w:val="center"/>
-              <w:rPr>
-                <w:sz w:val="16"/>
-                <w:szCs w:val="16"/>
-                <w:lang w:val="en-US"/>
-              </w:rPr>
-            </w:pPr>
-          </w:p>
-        </w:tc>
-        <w:tc>
-          <w:tcPr>
-            <w:tcW w:w="706" w:type="pct"/>
-            <w:vAlign w:val="center"/>
-          </w:tcPr>
-          <w:p>
-            <w:pPr>
-              <w:jc w:val="center"/>
-              <w:rPr>
-                <w:sz w:val="16"/>
-                <w:szCs w:val="16"/>
-                <w:lang w:val="en-US"/>
-              </w:rPr>
-            </w:pPr>
+            <w:tcW w:w="1" w:type="pct"/>
+            <w:gridSpan w:val="2"/>
+            <w:vMerge w:val="restart"/>
+            <w:vAlign w:val="center"/>
+          </w:tcPr>
+          <w:p>
+            <w:pPr>
+              <w:jc w:val="center"/>
+              <w:rPr>
+                <w:sz w:val="16"/>
+                <w:szCs w:val="16"/>
+                <w:lang w:val="en-US"/>
+              </w:rPr>
+            </w:pPr>
+            <w:proofErr w:type="spellStart"/>
+            <w:r>
+              <w:rPr>
+                <w:sz w:val="16"/>
+                <w:szCs w:val="16"/>
+                <w:lang w:val="en-US"/>
+              </w:rPr>
+              <w:t>Muito</w:t>
+            </w:r>
+            <w:proofErr w:type="spellEnd"/>
+            <w:r>
+              <w:rPr>
+                <w:sz w:val="16"/>
+                <w:szCs w:val="16"/>
+                <w:lang w:val="en-US"/>
+              </w:rPr>
+              <w:t xml:space="preserve"> </w:t>
+            </w:r>
+            <w:proofErr w:type="spellStart"/>
+            <w:r>
+              <w:rPr>
+                <w:sz w:val="16"/>
+                <w:szCs w:val="16"/>
+                <w:lang w:val="en-US"/>
+              </w:rPr>
+              <w:t>instável</w:t>
+            </w:r>
+            <w:proofErr w:type="spellEnd"/>
           </w:p>
         </w:tc>
         <w:tc>
@@ -27453,23 +28675,9 @@
         </w:tc>
         <w:tc>
           <w:tcPr>
-            <w:tcW w:w="774" w:type="pct"/>
-            <w:vAlign w:val="center"/>
-          </w:tcPr>
-          <w:p>
-            <w:pPr>
-              <w:jc w:val="center"/>
-              <w:rPr>
-                <w:sz w:val="16"/>
-                <w:szCs w:val="16"/>
-                <w:lang w:val="en-US"/>
-              </w:rPr>
-            </w:pPr>
-          </w:p>
-        </w:tc>
-        <w:tc>
-          <w:tcPr>
-            <w:tcW w:w="706" w:type="pct"/>
+            <w:tcW w:w="1480" w:type="pct"/>
+            <w:gridSpan w:val="2"/>
+            <w:vMerge/>
             <w:vAlign w:val="center"/>
           </w:tcPr>
           <w:p>
@@ -27550,7 +28758,7 @@
                 <w:szCs w:val="20"/>
                 <w:lang w:val="en-US"/>
               </w:rPr>
-              <w:t>18.5</w:t>
+              <w:t>16</w:t>
             </w:r>
             <w:r>
               <w:rPr>
@@ -27600,6 +28808,50 @@
                 <w:lang w:val="en-US"/>
               </w:rPr>
             </w:pPr>
+            <w:r>
+              <w:rPr>
+                <w:sz w:val="16"/>
+                <w:szCs w:val="16"/>
+                <w:lang w:val="en-US"/>
+              </w:rPr>
+              <w:t>74.7</w:t>
+            </w:r>
+          </w:p>
+          <w:p>
+            <w:pPr>
+              <w:jc w:val="center"/>
+              <w:rPr>
+                <w:sz w:val="16"/>
+                <w:szCs w:val="16"/>
+                <w:lang w:val="en-US"/>
+              </w:rPr>
+            </w:pPr>
+            <w:r>
+              <w:rPr>
+                <w:sz w:val="16"/>
+                <w:szCs w:val="16"/>
+                <w:lang w:val="en-US"/>
+              </w:rPr>
+              <w:t>74.7</w:t>
+            </w:r>
+          </w:p>
+          <w:p>
+            <w:pPr>
+              <w:jc w:val="center"/>
+              <w:rPr>
+                <w:sz w:val="16"/>
+                <w:szCs w:val="16"/>
+                <w:lang w:val="en-US"/>
+              </w:rPr>
+            </w:pPr>
+            <w:r>
+              <w:rPr>
+                <w:sz w:val="16"/>
+                <w:szCs w:val="16"/>
+                <w:lang w:val="en-US"/>
+              </w:rPr>
+              <w:t>75.6</w:t>
+            </w:r>
           </w:p>
         </w:tc>
         <w:tc>
@@ -27616,6 +28868,50 @@
                 <w:lang w:val="en-US"/>
               </w:rPr>
             </w:pPr>
+            <w:r>
+              <w:rPr>
+                <w:sz w:val="16"/>
+                <w:szCs w:val="16"/>
+                <w:lang w:val="en-US"/>
+              </w:rPr>
+              <w:t>75.2</w:t>
+            </w:r>
+          </w:p>
+          <w:p>
+            <w:pPr>
+              <w:jc w:val="center"/>
+              <w:rPr>
+                <w:sz w:val="16"/>
+                <w:szCs w:val="16"/>
+                <w:lang w:val="en-US"/>
+              </w:rPr>
+            </w:pPr>
+            <w:r>
+              <w:rPr>
+                <w:sz w:val="16"/>
+                <w:szCs w:val="16"/>
+                <w:lang w:val="en-US"/>
+              </w:rPr>
+              <w:t>75.0</w:t>
+            </w:r>
+          </w:p>
+          <w:p>
+            <w:pPr>
+              <w:jc w:val="center"/>
+              <w:rPr>
+                <w:sz w:val="16"/>
+                <w:szCs w:val="16"/>
+                <w:lang w:val="en-US"/>
+              </w:rPr>
+            </w:pPr>
+            <w:r>
+              <w:rPr>
+                <w:sz w:val="16"/>
+                <w:szCs w:val="16"/>
+                <w:lang w:val="en-US"/>
+              </w:rPr>
+              <w:t>7.61</w:t>
+            </w:r>
           </w:p>
         </w:tc>
         <w:tc>
@@ -27711,6 +29007,50 @@
                 <w:lang w:val="en-US"/>
               </w:rPr>
             </w:pPr>
+            <w:r>
+              <w:rPr>
+                <w:sz w:val="16"/>
+                <w:szCs w:val="16"/>
+                <w:lang w:val="en-US"/>
+              </w:rPr>
+              <w:t>75.8</w:t>
+            </w:r>
+          </w:p>
+          <w:p>
+            <w:pPr>
+              <w:jc w:val="center"/>
+              <w:rPr>
+                <w:sz w:val="16"/>
+                <w:szCs w:val="16"/>
+                <w:lang w:val="en-US"/>
+              </w:rPr>
+            </w:pPr>
+            <w:r>
+              <w:rPr>
+                <w:sz w:val="16"/>
+                <w:szCs w:val="16"/>
+                <w:lang w:val="en-US"/>
+              </w:rPr>
+              <w:t>76.6</w:t>
+            </w:r>
+          </w:p>
+          <w:p>
+            <w:pPr>
+              <w:jc w:val="center"/>
+              <w:rPr>
+                <w:sz w:val="16"/>
+                <w:szCs w:val="16"/>
+                <w:lang w:val="en-US"/>
+              </w:rPr>
+            </w:pPr>
+            <w:r>
+              <w:rPr>
+                <w:sz w:val="16"/>
+                <w:szCs w:val="16"/>
+                <w:lang w:val="en-US"/>
+              </w:rPr>
+              <w:t>77.6</w:t>
+            </w:r>
           </w:p>
         </w:tc>
         <w:tc>
@@ -27727,6 +29067,50 @@
                 <w:lang w:val="en-US"/>
               </w:rPr>
             </w:pPr>
+            <w:r>
+              <w:rPr>
+                <w:sz w:val="16"/>
+                <w:szCs w:val="16"/>
+                <w:lang w:val="en-US"/>
+              </w:rPr>
+              <w:t>77.7</w:t>
+            </w:r>
+          </w:p>
+          <w:p>
+            <w:pPr>
+              <w:jc w:val="center"/>
+              <w:rPr>
+                <w:sz w:val="16"/>
+                <w:szCs w:val="16"/>
+                <w:lang w:val="en-US"/>
+              </w:rPr>
+            </w:pPr>
+            <w:r>
+              <w:rPr>
+                <w:sz w:val="16"/>
+                <w:szCs w:val="16"/>
+                <w:lang w:val="en-US"/>
+              </w:rPr>
+              <w:t>77.0</w:t>
+            </w:r>
+          </w:p>
+          <w:p>
+            <w:pPr>
+              <w:jc w:val="center"/>
+              <w:rPr>
+                <w:sz w:val="16"/>
+                <w:szCs w:val="16"/>
+                <w:lang w:val="en-US"/>
+              </w:rPr>
+            </w:pPr>
+            <w:r>
+              <w:rPr>
+                <w:sz w:val="16"/>
+                <w:szCs w:val="16"/>
+                <w:lang w:val="en-US"/>
+              </w:rPr>
+              <w:t>78.3</w:t>
+            </w:r>
           </w:p>
         </w:tc>
         <w:tc>
@@ -27810,34 +29194,47 @@
         </w:tc>
         <w:tc>
           <w:tcPr>
-            <w:tcW w:w="774" w:type="pct"/>
-            <w:vAlign w:val="center"/>
-          </w:tcPr>
-          <w:p>
-            <w:pPr>
-              <w:jc w:val="center"/>
-              <w:rPr>
-                <w:sz w:val="16"/>
-                <w:szCs w:val="16"/>
-                <w:lang w:val="en-US"/>
-              </w:rPr>
-            </w:pPr>
-          </w:p>
-        </w:tc>
-        <w:tc>
-          <w:tcPr>
-            <w:tcW w:w="706" w:type="pct"/>
-            <w:vAlign w:val="center"/>
-          </w:tcPr>
-          <w:p>
-            <w:pPr>
-              <w:jc w:val="center"/>
-              <w:rPr>
-                <w:sz w:val="16"/>
-                <w:szCs w:val="16"/>
-                <w:lang w:val="en-US"/>
-              </w:rPr>
-            </w:pPr>
+            <w:tcW w:w="1" w:type="pct"/>
+            <w:gridSpan w:val="2"/>
+            <w:vAlign w:val="center"/>
+          </w:tcPr>
+          <w:p>
+            <w:pPr>
+              <w:jc w:val="center"/>
+              <w:rPr>
+                <w:sz w:val="16"/>
+                <w:szCs w:val="16"/>
+                <w:lang w:val="en-US"/>
+              </w:rPr>
+            </w:pPr>
+            <w:proofErr w:type="spellStart"/>
+            <w:r>
+              <w:rPr>
+                <w:sz w:val="16"/>
+                <w:szCs w:val="16"/>
+                <w:lang w:val="en-US"/>
+              </w:rPr>
+              <w:t>Muito</w:t>
+            </w:r>
+            <w:proofErr w:type="spellEnd"/>
+            <w:r>
+              <w:rPr>
+                <w:sz w:val="16"/>
+                <w:szCs w:val="16"/>
+                <w:lang w:val="en-US"/>
+              </w:rPr>
+              <w:t xml:space="preserve"> </w:t>
+            </w:r>
+            <w:proofErr w:type="spellStart"/>
+            <w:r>
+              <w:rPr>
+                <w:sz w:val="16"/>
+                <w:szCs w:val="16"/>
+                <w:lang w:val="en-US"/>
+              </w:rPr>
+              <w:t>instável</w:t>
+            </w:r>
+            <w:proofErr w:type="spellEnd"/>
           </w:p>
         </w:tc>
         <w:tc>
@@ -27907,7 +29304,7 @@
                 <w:szCs w:val="20"/>
                 <w:lang w:val="en-US"/>
               </w:rPr>
-              <w:t>16</w:t>
+              <w:t>14</w:t>
             </w:r>
             <w:r>
               <w:rPr>
@@ -27957,6 +29354,50 @@
                 <w:lang w:val="en-US"/>
               </w:rPr>
             </w:pPr>
+            <w:r>
+              <w:rPr>
+                <w:sz w:val="16"/>
+                <w:szCs w:val="16"/>
+                <w:lang w:val="en-US"/>
+              </w:rPr>
+              <w:t>74.3</w:t>
+            </w:r>
+          </w:p>
+          <w:p>
+            <w:pPr>
+              <w:jc w:val="center"/>
+              <w:rPr>
+                <w:sz w:val="16"/>
+                <w:szCs w:val="16"/>
+                <w:lang w:val="en-US"/>
+              </w:rPr>
+            </w:pPr>
+            <w:r>
+              <w:rPr>
+                <w:sz w:val="16"/>
+                <w:szCs w:val="16"/>
+                <w:lang w:val="en-US"/>
+              </w:rPr>
+              <w:t>74.4</w:t>
+            </w:r>
+          </w:p>
+          <w:p>
+            <w:pPr>
+              <w:jc w:val="center"/>
+              <w:rPr>
+                <w:sz w:val="16"/>
+                <w:szCs w:val="16"/>
+                <w:lang w:val="en-US"/>
+              </w:rPr>
+            </w:pPr>
+            <w:r>
+              <w:rPr>
+                <w:sz w:val="16"/>
+                <w:szCs w:val="16"/>
+                <w:lang w:val="en-US"/>
+              </w:rPr>
+              <w:t>74.8</w:t>
+            </w:r>
           </w:p>
         </w:tc>
         <w:tc>
@@ -27973,6 +29414,50 @@
                 <w:lang w:val="en-US"/>
               </w:rPr>
             </w:pPr>
+            <w:r>
+              <w:rPr>
+                <w:sz w:val="16"/>
+                <w:szCs w:val="16"/>
+                <w:lang w:val="en-US"/>
+              </w:rPr>
+              <w:t>75.2</w:t>
+            </w:r>
+          </w:p>
+          <w:p>
+            <w:pPr>
+              <w:jc w:val="center"/>
+              <w:rPr>
+                <w:sz w:val="16"/>
+                <w:szCs w:val="16"/>
+                <w:lang w:val="en-US"/>
+              </w:rPr>
+            </w:pPr>
+            <w:r>
+              <w:rPr>
+                <w:sz w:val="16"/>
+                <w:szCs w:val="16"/>
+                <w:lang w:val="en-US"/>
+              </w:rPr>
+              <w:t>75.0</w:t>
+            </w:r>
+          </w:p>
+          <w:p>
+            <w:pPr>
+              <w:jc w:val="center"/>
+              <w:rPr>
+                <w:sz w:val="16"/>
+                <w:szCs w:val="16"/>
+                <w:lang w:val="en-US"/>
+              </w:rPr>
+            </w:pPr>
+            <w:r>
+              <w:rPr>
+                <w:sz w:val="16"/>
+                <w:szCs w:val="16"/>
+                <w:lang w:val="en-US"/>
+              </w:rPr>
+              <w:t>75.5</w:t>
+            </w:r>
           </w:p>
         </w:tc>
         <w:tc>
@@ -28068,6 +29553,50 @@
                 <w:lang w:val="en-US"/>
               </w:rPr>
             </w:pPr>
+            <w:r>
+              <w:rPr>
+                <w:sz w:val="16"/>
+                <w:szCs w:val="16"/>
+                <w:lang w:val="en-US"/>
+              </w:rPr>
+              <w:t>75.5</w:t>
+            </w:r>
+          </w:p>
+          <w:p>
+            <w:pPr>
+              <w:jc w:val="center"/>
+              <w:rPr>
+                <w:sz w:val="16"/>
+                <w:szCs w:val="16"/>
+                <w:lang w:val="en-US"/>
+              </w:rPr>
+            </w:pPr>
+            <w:r>
+              <w:rPr>
+                <w:sz w:val="16"/>
+                <w:szCs w:val="16"/>
+                <w:lang w:val="en-US"/>
+              </w:rPr>
+              <w:t>75.4</w:t>
+            </w:r>
+          </w:p>
+          <w:p>
+            <w:pPr>
+              <w:jc w:val="center"/>
+              <w:rPr>
+                <w:sz w:val="16"/>
+                <w:szCs w:val="16"/>
+                <w:lang w:val="en-US"/>
+              </w:rPr>
+            </w:pPr>
+            <w:r>
+              <w:rPr>
+                <w:sz w:val="16"/>
+                <w:szCs w:val="16"/>
+                <w:lang w:val="en-US"/>
+              </w:rPr>
+              <w:t>76.8</w:t>
+            </w:r>
           </w:p>
         </w:tc>
         <w:tc>
@@ -28084,6 +29613,50 @@
                 <w:lang w:val="en-US"/>
               </w:rPr>
             </w:pPr>
+            <w:r>
+              <w:rPr>
+                <w:sz w:val="16"/>
+                <w:szCs w:val="16"/>
+                <w:lang w:val="en-US"/>
+              </w:rPr>
+              <w:t>77.6</w:t>
+            </w:r>
+          </w:p>
+          <w:p>
+            <w:pPr>
+              <w:jc w:val="center"/>
+              <w:rPr>
+                <w:sz w:val="16"/>
+                <w:szCs w:val="16"/>
+                <w:lang w:val="en-US"/>
+              </w:rPr>
+            </w:pPr>
+            <w:r>
+              <w:rPr>
+                <w:sz w:val="16"/>
+                <w:szCs w:val="16"/>
+                <w:lang w:val="en-US"/>
+              </w:rPr>
+              <w:t>76.8</w:t>
+            </w:r>
+          </w:p>
+          <w:p>
+            <w:pPr>
+              <w:jc w:val="center"/>
+              <w:rPr>
+                <w:sz w:val="16"/>
+                <w:szCs w:val="16"/>
+                <w:lang w:val="en-US"/>
+              </w:rPr>
+            </w:pPr>
+            <w:r>
+              <w:rPr>
+                <w:sz w:val="16"/>
+                <w:szCs w:val="16"/>
+                <w:lang w:val="en-US"/>
+              </w:rPr>
+              <w:t>78.4</w:t>
+            </w:r>
           </w:p>
         </w:tc>
         <w:tc>
@@ -28167,34 +29740,47 @@
         </w:tc>
         <w:tc>
           <w:tcPr>
-            <w:tcW w:w="774" w:type="pct"/>
-            <w:vAlign w:val="center"/>
-          </w:tcPr>
-          <w:p>
-            <w:pPr>
-              <w:jc w:val="center"/>
-              <w:rPr>
-                <w:sz w:val="16"/>
-                <w:szCs w:val="16"/>
-                <w:lang w:val="en-US"/>
-              </w:rPr>
-            </w:pPr>
-          </w:p>
-        </w:tc>
-        <w:tc>
-          <w:tcPr>
-            <w:tcW w:w="706" w:type="pct"/>
-            <w:vAlign w:val="center"/>
-          </w:tcPr>
-          <w:p>
-            <w:pPr>
-              <w:jc w:val="center"/>
-              <w:rPr>
-                <w:sz w:val="16"/>
-                <w:szCs w:val="16"/>
-                <w:lang w:val="en-US"/>
-              </w:rPr>
-            </w:pPr>
+            <w:tcW w:w="1" w:type="pct"/>
+            <w:gridSpan w:val="2"/>
+            <w:vAlign w:val="center"/>
+          </w:tcPr>
+          <w:p>
+            <w:pPr>
+              <w:jc w:val="center"/>
+              <w:rPr>
+                <w:sz w:val="16"/>
+                <w:szCs w:val="16"/>
+                <w:lang w:val="en-US"/>
+              </w:rPr>
+            </w:pPr>
+            <w:proofErr w:type="spellStart"/>
+            <w:r>
+              <w:rPr>
+                <w:sz w:val="16"/>
+                <w:szCs w:val="16"/>
+                <w:lang w:val="en-US"/>
+              </w:rPr>
+              <w:t>Muito</w:t>
+            </w:r>
+            <w:proofErr w:type="spellEnd"/>
+            <w:r>
+              <w:rPr>
+                <w:sz w:val="16"/>
+                <w:szCs w:val="16"/>
+                <w:lang w:val="en-US"/>
+              </w:rPr>
+              <w:t xml:space="preserve"> </w:t>
+            </w:r>
+            <w:proofErr w:type="spellStart"/>
+            <w:r>
+              <w:rPr>
+                <w:sz w:val="16"/>
+                <w:szCs w:val="16"/>
+                <w:lang w:val="en-US"/>
+              </w:rPr>
+              <w:t>instável</w:t>
+            </w:r>
+            <w:proofErr w:type="spellEnd"/>
           </w:p>
         </w:tc>
         <w:tc>
@@ -28221,7 +29807,7 @@
         <w:tc>
           <w:tcPr>
             <w:tcW w:w="1196" w:type="pct"/>
-            <w:vMerge/>
+            <w:vMerge w:val="restart"/>
             <w:vAlign w:val="center"/>
           </w:tcPr>
           <w:p>
@@ -28233,6 +29819,31 @@
                 <w:lang w:val="en-US"/>
               </w:rPr>
             </w:pPr>
+            <w:r>
+              <w:rPr>
+                <w:sz w:val="20"/>
+                <w:szCs w:val="20"/>
+                <w:lang w:val="en-US"/>
+              </w:rPr>
+              <w:t>Transmit 802.11g</w:t>
+            </w:r>
+            <w:r>
+              <w:rPr>
+                <w:sz w:val="20"/>
+                <w:szCs w:val="20"/>
+                <w:lang w:val="en-US"/>
+              </w:rPr>
+              <w:br/>
+            </w:r>
+            <w:r>
+              <w:rPr>
+                <w:sz w:val="20"/>
+                <w:szCs w:val="20"/>
+                <w:lang w:val="en-US"/>
+              </w:rPr>
+              <w:br/>
+              <w:t>OFDM 54Mbps</w:t>
+            </w:r>
           </w:p>
         </w:tc>
         <w:tc>
@@ -28256,7 +29867,7 @@
                 <w:szCs w:val="20"/>
                 <w:lang w:val="en-US"/>
               </w:rPr>
-              <w:t>POUT=+</w:t>
+              <w:t>POUT =+</w:t>
             </w:r>
             <w:r>
               <w:rPr>
@@ -28264,7 +29875,7 @@
                 <w:szCs w:val="20"/>
                 <w:lang w:val="en-US"/>
               </w:rPr>
-              <w:t>14</w:t>
+              <w:t>20.5</w:t>
             </w:r>
             <w:r>
               <w:rPr>
@@ -28314,6 +29925,50 @@
                 <w:lang w:val="en-US"/>
               </w:rPr>
             </w:pPr>
+            <w:r>
+              <w:rPr>
+                <w:sz w:val="16"/>
+                <w:szCs w:val="16"/>
+                <w:lang w:val="en-US"/>
+              </w:rPr>
+              <w:t>73.5</w:t>
+            </w:r>
+          </w:p>
+          <w:p>
+            <w:pPr>
+              <w:jc w:val="center"/>
+              <w:rPr>
+                <w:sz w:val="16"/>
+                <w:szCs w:val="16"/>
+                <w:lang w:val="en-US"/>
+              </w:rPr>
+            </w:pPr>
+            <w:r>
+              <w:rPr>
+                <w:sz w:val="16"/>
+                <w:szCs w:val="16"/>
+                <w:lang w:val="en-US"/>
+              </w:rPr>
+              <w:t>73.3</w:t>
+            </w:r>
+          </w:p>
+          <w:p>
+            <w:pPr>
+              <w:jc w:val="center"/>
+              <w:rPr>
+                <w:sz w:val="16"/>
+                <w:szCs w:val="16"/>
+                <w:lang w:val="en-US"/>
+              </w:rPr>
+            </w:pPr>
+            <w:r>
+              <w:rPr>
+                <w:sz w:val="16"/>
+                <w:szCs w:val="16"/>
+                <w:lang w:val="en-US"/>
+              </w:rPr>
+              <w:t>73.8</w:t>
+            </w:r>
           </w:p>
         </w:tc>
         <w:tc>
@@ -28330,6 +29985,50 @@
                 <w:lang w:val="en-US"/>
               </w:rPr>
             </w:pPr>
+            <w:r>
+              <w:rPr>
+                <w:sz w:val="16"/>
+                <w:szCs w:val="16"/>
+                <w:lang w:val="en-US"/>
+              </w:rPr>
+              <w:t>74.2</w:t>
+            </w:r>
+          </w:p>
+          <w:p>
+            <w:pPr>
+              <w:jc w:val="center"/>
+              <w:rPr>
+                <w:sz w:val="16"/>
+                <w:szCs w:val="16"/>
+                <w:lang w:val="en-US"/>
+              </w:rPr>
+            </w:pPr>
+            <w:r>
+              <w:rPr>
+                <w:sz w:val="16"/>
+                <w:szCs w:val="16"/>
+                <w:lang w:val="en-US"/>
+              </w:rPr>
+              <w:t>75.0</w:t>
+            </w:r>
+          </w:p>
+          <w:p>
+            <w:pPr>
+              <w:jc w:val="center"/>
+              <w:rPr>
+                <w:sz w:val="16"/>
+                <w:szCs w:val="16"/>
+                <w:lang w:val="en-US"/>
+              </w:rPr>
+            </w:pPr>
+            <w:r>
+              <w:rPr>
+                <w:sz w:val="16"/>
+                <w:szCs w:val="16"/>
+                <w:lang w:val="en-US"/>
+              </w:rPr>
+              <w:t>74.5</w:t>
+            </w:r>
           </w:p>
         </w:tc>
         <w:tc>
@@ -28413,34 +30112,48 @@
         </w:tc>
         <w:tc>
           <w:tcPr>
-            <w:tcW w:w="774" w:type="pct"/>
-            <w:vAlign w:val="center"/>
-          </w:tcPr>
-          <w:p>
-            <w:pPr>
-              <w:jc w:val="center"/>
-              <w:rPr>
-                <w:sz w:val="16"/>
-                <w:szCs w:val="16"/>
-                <w:lang w:val="en-US"/>
-              </w:rPr>
-            </w:pPr>
-          </w:p>
-        </w:tc>
-        <w:tc>
-          <w:tcPr>
-            <w:tcW w:w="706" w:type="pct"/>
-            <w:vAlign w:val="center"/>
-          </w:tcPr>
-          <w:p>
-            <w:pPr>
-              <w:jc w:val="center"/>
-              <w:rPr>
-                <w:sz w:val="16"/>
-                <w:szCs w:val="16"/>
-                <w:lang w:val="en-US"/>
-              </w:rPr>
-            </w:pPr>
+            <w:tcW w:w="1" w:type="pct"/>
+            <w:gridSpan w:val="2"/>
+            <w:vMerge w:val="restart"/>
+            <w:vAlign w:val="center"/>
+          </w:tcPr>
+          <w:p>
+            <w:pPr>
+              <w:jc w:val="center"/>
+              <w:rPr>
+                <w:sz w:val="16"/>
+                <w:szCs w:val="16"/>
+                <w:lang w:val="en-US"/>
+              </w:rPr>
+            </w:pPr>
+            <w:proofErr w:type="spellStart"/>
+            <w:r>
+              <w:rPr>
+                <w:sz w:val="16"/>
+                <w:szCs w:val="16"/>
+                <w:lang w:val="en-US"/>
+              </w:rPr>
+              <w:t>Muito</w:t>
+            </w:r>
+            <w:proofErr w:type="spellEnd"/>
+            <w:r>
+              <w:rPr>
+                <w:sz w:val="16"/>
+                <w:szCs w:val="16"/>
+                <w:lang w:val="en-US"/>
+              </w:rPr>
+              <w:t xml:space="preserve"> </w:t>
+            </w:r>
+            <w:proofErr w:type="spellStart"/>
+            <w:r>
+              <w:rPr>
+                <w:sz w:val="16"/>
+                <w:szCs w:val="16"/>
+                <w:lang w:val="en-US"/>
+              </w:rPr>
+              <w:t>instável</w:t>
+            </w:r>
+            <w:proofErr w:type="spellEnd"/>
           </w:p>
         </w:tc>
         <w:tc>
@@ -28524,23 +30237,9 @@
         </w:tc>
         <w:tc>
           <w:tcPr>
-            <w:tcW w:w="774" w:type="pct"/>
-            <w:vAlign w:val="center"/>
-          </w:tcPr>
-          <w:p>
-            <w:pPr>
-              <w:jc w:val="center"/>
-              <w:rPr>
-                <w:sz w:val="16"/>
-                <w:szCs w:val="16"/>
-                <w:lang w:val="en-US"/>
-              </w:rPr>
-            </w:pPr>
-          </w:p>
-        </w:tc>
-        <w:tc>
-          <w:tcPr>
-            <w:tcW w:w="706" w:type="pct"/>
+            <w:tcW w:w="1480" w:type="pct"/>
+            <w:gridSpan w:val="2"/>
+            <w:vMerge/>
             <w:vAlign w:val="center"/>
           </w:tcPr>
           <w:p>
@@ -28578,7 +30277,7 @@
         <w:tc>
           <w:tcPr>
             <w:tcW w:w="1196" w:type="pct"/>
-            <w:vMerge w:val="restart"/>
+            <w:vMerge/>
             <w:vAlign w:val="center"/>
           </w:tcPr>
           <w:p>
@@ -28590,21 +30289,30 @@
                 <w:lang w:val="en-US"/>
               </w:rPr>
             </w:pPr>
-            <w:r>
+          </w:p>
+        </w:tc>
+        <w:tc>
+          <w:tcPr>
+            <w:tcW w:w="1197" w:type="pct"/>
+            <w:vMerge w:val="restart"/>
+            <w:vAlign w:val="center"/>
+          </w:tcPr>
+          <w:p>
+            <w:pPr>
+              <w:jc w:val="center"/>
               <w:rPr>
                 <w:sz w:val="20"/>
                 <w:szCs w:val="20"/>
                 <w:lang w:val="en-US"/>
               </w:rPr>
-              <w:t>Transmit 802.11g</w:t>
-            </w:r>
+            </w:pPr>
             <w:r>
               <w:rPr>
                 <w:sz w:val="20"/>
                 <w:szCs w:val="20"/>
                 <w:lang w:val="en-US"/>
               </w:rPr>
-              <w:br/>
+              <w:t>POUT =+</w:t>
             </w:r>
             <w:r>
               <w:rPr>
@@ -28612,41 +30320,7 @@
                 <w:szCs w:val="20"/>
                 <w:lang w:val="en-US"/>
               </w:rPr>
-              <w:br/>
-              <w:t>OFDM 54Mbps</w:t>
-            </w:r>
-          </w:p>
-        </w:tc>
-        <w:tc>
-          <w:tcPr>
-            <w:tcW w:w="1197" w:type="pct"/>
-            <w:vMerge w:val="restart"/>
-            <w:vAlign w:val="center"/>
-          </w:tcPr>
-          <w:p>
-            <w:pPr>
-              <w:jc w:val="center"/>
-              <w:rPr>
-                <w:sz w:val="20"/>
-                <w:szCs w:val="20"/>
-                <w:lang w:val="en-US"/>
-              </w:rPr>
-            </w:pPr>
-            <w:r>
-              <w:rPr>
-                <w:sz w:val="20"/>
-                <w:szCs w:val="20"/>
-                <w:lang w:val="en-US"/>
-              </w:rPr>
-              <w:t>POUT =+</w:t>
-            </w:r>
-            <w:r>
-              <w:rPr>
-                <w:sz w:val="20"/>
-                <w:szCs w:val="20"/>
-                <w:lang w:val="en-US"/>
-              </w:rPr>
-              <w:t>20.5</w:t>
+              <w:t>18.5</w:t>
             </w:r>
             <w:r>
               <w:rPr>
@@ -29003,7 +30677,7 @@
                 <w:szCs w:val="20"/>
                 <w:lang w:val="en-US"/>
               </w:rPr>
-              <w:t>18.5</w:t>
+              <w:t>16</w:t>
             </w:r>
             <w:r>
               <w:rPr>
@@ -29360,7 +31034,7 @@
                 <w:szCs w:val="20"/>
                 <w:lang w:val="en-US"/>
               </w:rPr>
-              <w:t>16</w:t>
+              <w:t>14</w:t>
             </w:r>
             <w:r>
               <w:rPr>
@@ -29674,7 +31348,7 @@
         <w:tc>
           <w:tcPr>
             <w:tcW w:w="1196" w:type="pct"/>
-            <w:vMerge/>
+            <w:vMerge w:val="restart"/>
             <w:vAlign w:val="center"/>
           </w:tcPr>
           <w:p>
@@ -29686,369 +31360,13 @@
                 <w:lang w:val="en-US"/>
               </w:rPr>
             </w:pPr>
-          </w:p>
-        </w:tc>
-        <w:tc>
-          <w:tcPr>
-            <w:tcW w:w="1197" w:type="pct"/>
-            <w:vMerge w:val="restart"/>
-            <w:vAlign w:val="center"/>
-          </w:tcPr>
-          <w:p>
-            <w:pPr>
-              <w:jc w:val="center"/>
+            <w:r>
               <w:rPr>
                 <w:sz w:val="20"/>
                 <w:szCs w:val="20"/>
                 <w:lang w:val="en-US"/>
               </w:rPr>
-            </w:pPr>
-            <w:r>
-              <w:rPr>
-                <w:sz w:val="20"/>
-                <w:szCs w:val="20"/>
-                <w:lang w:val="en-US"/>
-              </w:rPr>
-              <w:t>POUT =+</w:t>
-            </w:r>
-            <w:r>
-              <w:rPr>
-                <w:sz w:val="20"/>
-                <w:szCs w:val="20"/>
-                <w:lang w:val="en-US"/>
-              </w:rPr>
-              <w:t>14</w:t>
-            </w:r>
-            <w:r>
-              <w:rPr>
-                <w:sz w:val="20"/>
-                <w:szCs w:val="20"/>
-                <w:lang w:val="en-US"/>
-              </w:rPr>
-              <w:t>dBm</w:t>
-            </w:r>
-          </w:p>
-        </w:tc>
-        <w:tc>
-          <w:tcPr>
-            <w:tcW w:w="492" w:type="pct"/>
-            <w:vAlign w:val="center"/>
-          </w:tcPr>
-          <w:p>
-            <w:pPr>
-              <w:jc w:val="center"/>
-              <w:rPr>
-                <w:sz w:val="16"/>
-                <w:szCs w:val="16"/>
-                <w:lang w:val="en-US"/>
-              </w:rPr>
-            </w:pPr>
-            <w:r>
-              <w:rPr>
-                <w:sz w:val="16"/>
-                <w:szCs w:val="16"/>
-                <w:lang w:val="en-US"/>
-              </w:rPr>
-              <w:t>5</w:t>
-            </w:r>
-          </w:p>
-        </w:tc>
-        <w:tc>
-          <w:tcPr>
-            <w:tcW w:w="774" w:type="pct"/>
-            <w:vAlign w:val="center"/>
-          </w:tcPr>
-          <w:p>
-            <w:pPr>
-              <w:jc w:val="center"/>
-              <w:rPr>
-                <w:sz w:val="16"/>
-                <w:szCs w:val="16"/>
-                <w:lang w:val="en-US"/>
-              </w:rPr>
-            </w:pPr>
-          </w:p>
-        </w:tc>
-        <w:tc>
-          <w:tcPr>
-            <w:tcW w:w="706" w:type="pct"/>
-            <w:vAlign w:val="center"/>
-          </w:tcPr>
-          <w:p>
-            <w:pPr>
-              <w:jc w:val="center"/>
-              <w:rPr>
-                <w:sz w:val="16"/>
-                <w:szCs w:val="16"/>
-                <w:lang w:val="en-US"/>
-              </w:rPr>
-            </w:pPr>
-          </w:p>
-        </w:tc>
-        <w:tc>
-          <w:tcPr>
-            <w:tcW w:w="635" w:type="pct"/>
-            <w:vAlign w:val="center"/>
-          </w:tcPr>
-          <w:p>
-            <w:pPr>
-              <w:jc w:val="center"/>
-              <w:rPr>
-                <w:sz w:val="16"/>
-                <w:szCs w:val="16"/>
-                <w:lang w:val="en-US"/>
-              </w:rPr>
-            </w:pPr>
-          </w:p>
-        </w:tc>
-      </w:tr>
-      <w:tr>
-        <w:trPr>
-          <w:trHeight w:val="170"/>
-        </w:trPr>
-        <w:tc>
-          <w:tcPr>
-            <w:tcW w:w="1196" w:type="pct"/>
-            <w:vMerge/>
-            <w:vAlign w:val="center"/>
-          </w:tcPr>
-          <w:p>
-            <w:pPr>
-              <w:jc w:val="center"/>
-              <w:rPr>
-                <w:sz w:val="20"/>
-                <w:szCs w:val="20"/>
-                <w:lang w:val="en-US"/>
-              </w:rPr>
-            </w:pPr>
-          </w:p>
-        </w:tc>
-        <w:tc>
-          <w:tcPr>
-            <w:tcW w:w="1197" w:type="pct"/>
-            <w:vMerge/>
-            <w:vAlign w:val="center"/>
-          </w:tcPr>
-          <w:p>
-            <w:pPr>
-              <w:jc w:val="center"/>
-              <w:rPr>
-                <w:sz w:val="20"/>
-                <w:szCs w:val="20"/>
-                <w:lang w:val="en-US"/>
-              </w:rPr>
-            </w:pPr>
-          </w:p>
-        </w:tc>
-        <w:tc>
-          <w:tcPr>
-            <w:tcW w:w="492" w:type="pct"/>
-            <w:vAlign w:val="center"/>
-          </w:tcPr>
-          <w:p>
-            <w:pPr>
-              <w:jc w:val="center"/>
-              <w:rPr>
-                <w:sz w:val="16"/>
-                <w:szCs w:val="16"/>
-                <w:lang w:val="en-US"/>
-              </w:rPr>
-            </w:pPr>
-            <w:r>
-              <w:rPr>
-                <w:sz w:val="16"/>
-                <w:szCs w:val="16"/>
-                <w:lang w:val="en-US"/>
-              </w:rPr>
-              <w:t>4</w:t>
-            </w:r>
-          </w:p>
-        </w:tc>
-        <w:tc>
-          <w:tcPr>
-            <w:tcW w:w="774" w:type="pct"/>
-            <w:vAlign w:val="center"/>
-          </w:tcPr>
-          <w:p>
-            <w:pPr>
-              <w:jc w:val="center"/>
-              <w:rPr>
-                <w:sz w:val="16"/>
-                <w:szCs w:val="16"/>
-                <w:lang w:val="en-US"/>
-              </w:rPr>
-            </w:pPr>
-          </w:p>
-        </w:tc>
-        <w:tc>
-          <w:tcPr>
-            <w:tcW w:w="706" w:type="pct"/>
-            <w:vAlign w:val="center"/>
-          </w:tcPr>
-          <w:p>
-            <w:pPr>
-              <w:jc w:val="center"/>
-              <w:rPr>
-                <w:sz w:val="16"/>
-                <w:szCs w:val="16"/>
-                <w:lang w:val="en-US"/>
-              </w:rPr>
-            </w:pPr>
-          </w:p>
-        </w:tc>
-        <w:tc>
-          <w:tcPr>
-            <w:tcW w:w="635" w:type="pct"/>
-            <w:vAlign w:val="center"/>
-          </w:tcPr>
-          <w:p>
-            <w:pPr>
-              <w:jc w:val="center"/>
-              <w:rPr>
-                <w:sz w:val="16"/>
-                <w:szCs w:val="16"/>
-                <w:lang w:val="en-US"/>
-              </w:rPr>
-            </w:pPr>
-          </w:p>
-        </w:tc>
-      </w:tr>
-      <w:tr>
-        <w:trPr>
-          <w:trHeight w:val="170"/>
-        </w:trPr>
-        <w:tc>
-          <w:tcPr>
-            <w:tcW w:w="1196" w:type="pct"/>
-            <w:vMerge/>
-            <w:vAlign w:val="center"/>
-          </w:tcPr>
-          <w:p>
-            <w:pPr>
-              <w:jc w:val="center"/>
-              <w:rPr>
-                <w:sz w:val="20"/>
-                <w:szCs w:val="20"/>
-                <w:lang w:val="en-US"/>
-              </w:rPr>
-            </w:pPr>
-          </w:p>
-        </w:tc>
-        <w:tc>
-          <w:tcPr>
-            <w:tcW w:w="1197" w:type="pct"/>
-            <w:vMerge/>
-            <w:vAlign w:val="center"/>
-          </w:tcPr>
-          <w:p>
-            <w:pPr>
-              <w:jc w:val="center"/>
-              <w:rPr>
-                <w:sz w:val="20"/>
-                <w:szCs w:val="20"/>
-                <w:lang w:val="en-US"/>
-              </w:rPr>
-            </w:pPr>
-          </w:p>
-        </w:tc>
-        <w:tc>
-          <w:tcPr>
-            <w:tcW w:w="492" w:type="pct"/>
-            <w:vAlign w:val="center"/>
-          </w:tcPr>
-          <w:p>
-            <w:pPr>
-              <w:jc w:val="center"/>
-              <w:rPr>
-                <w:sz w:val="16"/>
-                <w:szCs w:val="16"/>
-                <w:lang w:val="en-US"/>
-              </w:rPr>
-            </w:pPr>
-            <w:r>
-              <w:rPr>
-                <w:sz w:val="16"/>
-                <w:szCs w:val="16"/>
-                <w:lang w:val="en-US"/>
-              </w:rPr>
-              <w:t>3,3</w:t>
-            </w:r>
-          </w:p>
-        </w:tc>
-        <w:tc>
-          <w:tcPr>
-            <w:tcW w:w="774" w:type="pct"/>
-            <w:vAlign w:val="center"/>
-          </w:tcPr>
-          <w:p>
-            <w:pPr>
-              <w:jc w:val="center"/>
-              <w:rPr>
-                <w:sz w:val="16"/>
-                <w:szCs w:val="16"/>
-                <w:lang w:val="en-US"/>
-              </w:rPr>
-            </w:pPr>
-          </w:p>
-        </w:tc>
-        <w:tc>
-          <w:tcPr>
-            <w:tcW w:w="706" w:type="pct"/>
-            <w:vAlign w:val="center"/>
-          </w:tcPr>
-          <w:p>
-            <w:pPr>
-              <w:jc w:val="center"/>
-              <w:rPr>
-                <w:sz w:val="16"/>
-                <w:szCs w:val="16"/>
-                <w:lang w:val="en-US"/>
-              </w:rPr>
-            </w:pPr>
-          </w:p>
-        </w:tc>
-        <w:tc>
-          <w:tcPr>
-            <w:tcW w:w="635" w:type="pct"/>
-            <w:vAlign w:val="center"/>
-          </w:tcPr>
-          <w:p>
-            <w:pPr>
-              <w:jc w:val="center"/>
-              <w:rPr>
-                <w:sz w:val="16"/>
-                <w:szCs w:val="16"/>
-                <w:lang w:val="en-US"/>
-              </w:rPr>
-            </w:pPr>
-          </w:p>
-        </w:tc>
-      </w:tr>
-      <w:tr>
-        <w:trPr>
-          <w:trHeight w:val="170"/>
-        </w:trPr>
-        <w:tc>
-          <w:tcPr>
-            <w:tcW w:w="1196" w:type="pct"/>
-            <w:vMerge w:val="restart"/>
-            <w:vAlign w:val="center"/>
-          </w:tcPr>
-          <w:p>
-            <w:pPr>
-              <w:jc w:val="center"/>
-              <w:rPr>
-                <w:sz w:val="20"/>
-                <w:szCs w:val="20"/>
-                <w:lang w:val="en-US"/>
-              </w:rPr>
-            </w:pPr>
-            <w:r>
-              <w:rPr>
-                <w:sz w:val="20"/>
-                <w:szCs w:val="20"/>
-                <w:lang w:val="en-US"/>
-              </w:rPr>
+              <w:lastRenderedPageBreak/>
               <w:t>Transmit 802.11n</w:t>
             </w:r>
             <w:r>
@@ -32384,8 +33702,13 @@
       <w:r>
         <w:t xml:space="preserve">Tabela 3 – Resultados dos testes de consumo da placa </w:t>
       </w:r>
-      <w:r>
-        <w:t>WeMos D1 mini</w:t>
+      <w:proofErr w:type="gramStart"/>
+      <w:r>
+        <w:t>WeMos</w:t>
+      </w:r>
+      <w:proofErr w:type="gramEnd"/>
+      <w:r>
+        <w:t xml:space="preserve"> D1 mini</w:t>
       </w:r>
     </w:p>
     <w:p>
@@ -32432,7 +33755,6 @@
               <w:outlineLvl w:val="2"/>
             </w:pPr>
             <w:r>
-              <w:lastRenderedPageBreak/>
               <w:tab/>
             </w:r>
             <w:bookmarkStart w:id="28" w:name="_GoBack"/>
@@ -35759,7 +37081,7 @@
             <w:rPr>
               <w:noProof/>
             </w:rPr>
-            <w:t>7</w:t>
+            <w:t>8</w:t>
           </w:r>
         </w:fldSimple>
       </w:p>
@@ -37258,7 +38580,7 @@
   <a:extraClrSchemeLst/>
   <a:extLst>
     <a:ext uri="{05A4C25C-085E-4340-85A3-A5531E510DB2}">
-      <thm15:themeFamily xmlns="" xmlns:thm15="http://schemas.microsoft.com/office/thememl/2012/main" name="Office Theme" id="{62F939B6-93AF-4DB8-9C6B-D6C7DFDC589F}" vid="{4A3C46E8-61CC-4603-A589-7422A47A8E4A}"/>
+      <thm15:themeFamily xmlns:thm15="http://schemas.microsoft.com/office/thememl/2012/main" xmlns="" name="Office Theme" id="{62F939B6-93AF-4DB8-9C6B-D6C7DFDC589F}" vid="{4A3C46E8-61CC-4603-A589-7422A47A8E4A}"/>
     </a:ext>
   </a:extLst>
 </a:theme>
@@ -37269,7 +38591,7 @@
 </file>
 
 <file path=customXml/itemProps1.xml><?xml version="1.0" encoding="utf-8"?>
-<ds:datastoreItem xmlns:ds="http://schemas.openxmlformats.org/officeDocument/2006/customXml" ds:itemID="{31628E62-181D-479C-BDEF-64E3EB9DFB45}">
+<ds:datastoreItem xmlns:ds="http://schemas.openxmlformats.org/officeDocument/2006/customXml" ds:itemID="{C4001D87-7631-49B4-BB0E-681382C55728}">
   <ds:schemaRefs>
     <ds:schemaRef ds:uri="http://schemas.openxmlformats.org/officeDocument/2006/bibliography"/>
   </ds:schemaRefs>

</xml_diff>

<commit_message>
Tabela com valores medidos
</commit_message>
<xml_diff>
--- a/relatorios/Relatório - Cronograma.docx
+++ b/relatorios/Relatório - Cronograma.docx
@@ -816,7 +816,7 @@
                 <w:noProof/>
                 <w:webHidden/>
               </w:rPr>
-              <w:t>7</w:t>
+              <w:t>8</w:t>
             </w:r>
             <w:r>
               <w:rPr>
@@ -888,7 +888,7 @@
                 <w:noProof/>
                 <w:webHidden/>
               </w:rPr>
-              <w:t>7</w:t>
+              <w:t>8</w:t>
             </w:r>
             <w:r>
               <w:rPr>
@@ -976,7 +976,7 @@
                 <w:noProof/>
                 <w:webHidden/>
               </w:rPr>
-              <w:t>8</w:t>
+              <w:t>9</w:t>
             </w:r>
             <w:r>
               <w:rPr>
@@ -1048,7 +1048,7 @@
                 <w:noProof/>
                 <w:webHidden/>
               </w:rPr>
-              <w:t>8</w:t>
+              <w:t>9</w:t>
             </w:r>
             <w:r>
               <w:rPr>
@@ -1120,7 +1120,7 @@
                 <w:noProof/>
                 <w:webHidden/>
               </w:rPr>
-              <w:t>8</w:t>
+              <w:t>9</w:t>
             </w:r>
             <w:r>
               <w:rPr>
@@ -1208,7 +1208,7 @@
                 <w:noProof/>
                 <w:webHidden/>
               </w:rPr>
-              <w:t>8</w:t>
+              <w:t>9</w:t>
             </w:r>
             <w:r>
               <w:rPr>
@@ -1296,7 +1296,7 @@
                 <w:noProof/>
                 <w:webHidden/>
               </w:rPr>
-              <w:t>8</w:t>
+              <w:t>9</w:t>
             </w:r>
             <w:r>
               <w:rPr>
@@ -1384,7 +1384,7 @@
                 <w:noProof/>
                 <w:webHidden/>
               </w:rPr>
-              <w:t>8</w:t>
+              <w:t>9</w:t>
             </w:r>
             <w:r>
               <w:rPr>
@@ -1472,7 +1472,7 @@
                 <w:noProof/>
                 <w:webHidden/>
               </w:rPr>
-              <w:t>8</w:t>
+              <w:t>9</w:t>
             </w:r>
             <w:r>
               <w:rPr>
@@ -1560,7 +1560,7 @@
                 <w:noProof/>
                 <w:webHidden/>
               </w:rPr>
-              <w:t>8</w:t>
+              <w:t>10</w:t>
             </w:r>
             <w:r>
               <w:rPr>
@@ -1648,7 +1648,7 @@
                 <w:noProof/>
                 <w:webHidden/>
               </w:rPr>
-              <w:t>8</w:t>
+              <w:t>10</w:t>
             </w:r>
             <w:r>
               <w:rPr>
@@ -1736,7 +1736,7 @@
                 <w:noProof/>
                 <w:webHidden/>
               </w:rPr>
-              <w:t>8</w:t>
+              <w:t>10</w:t>
             </w:r>
             <w:r>
               <w:rPr>
@@ -1824,7 +1824,7 @@
                 <w:noProof/>
                 <w:webHidden/>
               </w:rPr>
-              <w:t>8</w:t>
+              <w:t>10</w:t>
             </w:r>
             <w:r>
               <w:rPr>
@@ -1894,7 +1894,7 @@
                 <w:noProof/>
                 <w:webHidden/>
               </w:rPr>
-              <w:t>9</w:t>
+              <w:t>10</w:t>
             </w:r>
             <w:r>
               <w:rPr>
@@ -20941,7 +20941,7 @@
                     <a:blip r:embed="rId10" cstate="print">
                       <a:extLst>
                         <a:ext uri="{28A0092B-C50C-407E-A947-70E740481C1C}">
-                          <a14:useLocalDpi xmlns="" xmlns:wpc="http://schemas.microsoft.com/office/word/2010/wordprocessingCanvas" xmlns:cx="http://schemas.microsoft.com/office/drawing/2014/chartex" xmlns:mc="http://schemas.openxmlformats.org/markup-compatibility/2006" xmlns:o="urn:schemas-microsoft-com:office:office" xmlns:v="urn:schemas-microsoft-com:vml" xmlns:wp14="http://schemas.microsoft.com/office/word/2010/wordprocessingDrawing" xmlns:w10="urn:schemas-microsoft-com:office:word" xmlns:w="http://schemas.openxmlformats.org/wordprocessingml/2006/main" xmlns:w14="http://schemas.microsoft.com/office/word/2010/wordml" xmlns:w15="http://schemas.microsoft.com/office/word/2012/wordml" xmlns:w16se="http://schemas.microsoft.com/office/word/2015/wordml/symex" xmlns:wpg="http://schemas.microsoft.com/office/word/2010/wordprocessingGroup" xmlns:wpi="http://schemas.microsoft.com/office/word/2010/wordprocessingInk" xmlns:wps="http://schemas.microsoft.com/office/word/2010/wordprocessingShape" xmlns:a14="http://schemas.microsoft.com/office/drawing/2010/main" val="0"/>
+                          <a14:useLocalDpi xmlns:a14="http://schemas.microsoft.com/office/drawing/2010/main" xmlns:wps="http://schemas.microsoft.com/office/word/2010/wordprocessingShape" xmlns:wpi="http://schemas.microsoft.com/office/word/2010/wordprocessingInk" xmlns:wpg="http://schemas.microsoft.com/office/word/2010/wordprocessingGroup" xmlns:w16se="http://schemas.microsoft.com/office/word/2015/wordml/symex" xmlns:w15="http://schemas.microsoft.com/office/word/2012/wordml" xmlns:w14="http://schemas.microsoft.com/office/word/2010/wordml" xmlns:w="http://schemas.openxmlformats.org/wordprocessingml/2006/main" xmlns:w10="urn:schemas-microsoft-com:office:word" xmlns:wp14="http://schemas.microsoft.com/office/word/2010/wordprocessingDrawing" xmlns:v="urn:schemas-microsoft-com:vml" xmlns:o="urn:schemas-microsoft-com:office:office" xmlns:mc="http://schemas.openxmlformats.org/markup-compatibility/2006" xmlns:cx="http://schemas.microsoft.com/office/drawing/2014/chartex" xmlns:wpc="http://schemas.microsoft.com/office/word/2010/wordprocessingCanvas" xmlns="" val="0"/>
                         </a:ext>
                       </a:extLst>
                     </a:blip>
@@ -21758,7 +21758,6 @@
               </w:rPr>
             </w:pPr>
             <w:proofErr w:type="spellStart"/>
-            <w:proofErr w:type="gramStart"/>
             <w:r>
               <w:rPr>
                 <w:sz w:val="20"/>
@@ -21773,16 +21772,7 @@
                 <w:szCs w:val="20"/>
                 <w:vertAlign w:val="superscript"/>
               </w:rPr>
-              <w:t>(</w:t>
-            </w:r>
-            <w:proofErr w:type="gramEnd"/>
-            <w:r>
-              <w:rPr>
-                <w:sz w:val="20"/>
-                <w:szCs w:val="20"/>
-                <w:vertAlign w:val="superscript"/>
-              </w:rPr>
-              <w:t>1)</w:t>
+              <w:t>(1)</w:t>
             </w:r>
           </w:p>
         </w:tc>
@@ -25202,23 +25192,7 @@
                 <w:sz w:val="16"/>
                 <w:szCs w:val="16"/>
               </w:rPr>
-              <w:t xml:space="preserve">: </w:t>
-            </w:r>
-            <w:proofErr w:type="gramStart"/>
-            <w:r>
-              <w:rPr>
-                <w:sz w:val="16"/>
-                <w:szCs w:val="16"/>
-              </w:rPr>
-              <w:t>4v</w:t>
-            </w:r>
-            <w:proofErr w:type="gramEnd"/>
-            <w:r>
-              <w:rPr>
-                <w:sz w:val="16"/>
-                <w:szCs w:val="16"/>
-              </w:rPr>
-              <w:t xml:space="preserve"> e 3.3v  instabilidade – 75 ma media</w:t>
+              <w:t>: 4v e 3.3v  instabilidade – 75 ma media</w:t>
             </w:r>
           </w:p>
           <w:p>
@@ -25483,23 +25457,7 @@
                 <w:sz w:val="16"/>
                 <w:szCs w:val="16"/>
               </w:rPr>
-              <w:t xml:space="preserve">: </w:t>
-            </w:r>
-            <w:proofErr w:type="gramStart"/>
-            <w:r>
-              <w:rPr>
-                <w:sz w:val="16"/>
-                <w:szCs w:val="16"/>
-              </w:rPr>
-              <w:t>4v</w:t>
-            </w:r>
-            <w:proofErr w:type="gramEnd"/>
-            <w:r>
-              <w:rPr>
-                <w:sz w:val="16"/>
-                <w:szCs w:val="16"/>
-              </w:rPr>
-              <w:t xml:space="preserve"> e 3.3v  instabilidade – 70 ma media</w:t>
+              <w:t>: 4v e 3.3v  instabilidade – 70 ma media</w:t>
             </w:r>
           </w:p>
         </w:tc>
@@ -39312,7 +39270,7 @@
   <a:extraClrSchemeLst/>
   <a:extLst>
     <a:ext uri="{05A4C25C-085E-4340-85A3-A5531E510DB2}">
-      <thm15:themeFamily xmlns="" xmlns:thm15="http://schemas.microsoft.com/office/thememl/2012/main" name="Office Theme" id="{62F939B6-93AF-4DB8-9C6B-D6C7DFDC589F}" vid="{4A3C46E8-61CC-4603-A589-7422A47A8E4A}"/>
+      <thm15:themeFamily xmlns:thm15="http://schemas.microsoft.com/office/thememl/2012/main" xmlns="" name="Office Theme" id="{62F939B6-93AF-4DB8-9C6B-D6C7DFDC589F}" vid="{4A3C46E8-61CC-4603-A589-7422A47A8E4A}"/>
     </a:ext>
   </a:extLst>
 </a:theme>
@@ -39323,7 +39281,7 @@
 </file>
 
 <file path=customXml/itemProps1.xml><?xml version="1.0" encoding="utf-8"?>
-<ds:datastoreItem xmlns:ds="http://schemas.openxmlformats.org/officeDocument/2006/customXml" ds:itemID="{6DEA4800-3399-4BFE-805B-8A1B34A5654C}">
+<ds:datastoreItem xmlns:ds="http://schemas.openxmlformats.org/officeDocument/2006/customXml" ds:itemID="{4D60F676-F9DC-4525-9235-E9D99535F37B}">
   <ds:schemaRefs>
     <ds:schemaRef ds:uri="http://schemas.openxmlformats.org/officeDocument/2006/bibliography"/>
   </ds:schemaRefs>

</xml_diff>

<commit_message>
Tabela valores medidos completo; Inicio de medias
</commit_message>
<xml_diff>
--- a/relatorios/Relatório - Cronograma.docx
+++ b/relatorios/Relatório - Cronograma.docx
@@ -816,7 +816,7 @@
                 <w:noProof/>
                 <w:webHidden/>
               </w:rPr>
-              <w:t>8</w:t>
+              <w:t>9</w:t>
             </w:r>
             <w:r>
               <w:rPr>
@@ -888,7 +888,7 @@
                 <w:noProof/>
                 <w:webHidden/>
               </w:rPr>
-              <w:t>8</w:t>
+              <w:t>9</w:t>
             </w:r>
             <w:r>
               <w:rPr>
@@ -976,7 +976,7 @@
                 <w:noProof/>
                 <w:webHidden/>
               </w:rPr>
-              <w:t>9</w:t>
+              <w:t>10</w:t>
             </w:r>
             <w:r>
               <w:rPr>
@@ -1048,7 +1048,7 @@
                 <w:noProof/>
                 <w:webHidden/>
               </w:rPr>
-              <w:t>9</w:t>
+              <w:t>10</w:t>
             </w:r>
             <w:r>
               <w:rPr>
@@ -1120,7 +1120,7 @@
                 <w:noProof/>
                 <w:webHidden/>
               </w:rPr>
-              <w:t>9</w:t>
+              <w:t>10</w:t>
             </w:r>
             <w:r>
               <w:rPr>
@@ -1208,7 +1208,7 @@
                 <w:noProof/>
                 <w:webHidden/>
               </w:rPr>
-              <w:t>9</w:t>
+              <w:t>10</w:t>
             </w:r>
             <w:r>
               <w:rPr>
@@ -1296,7 +1296,7 @@
                 <w:noProof/>
                 <w:webHidden/>
               </w:rPr>
-              <w:t>9</w:t>
+              <w:t>10</w:t>
             </w:r>
             <w:r>
               <w:rPr>
@@ -1384,7 +1384,7 @@
                 <w:noProof/>
                 <w:webHidden/>
               </w:rPr>
-              <w:t>9</w:t>
+              <w:t>10</w:t>
             </w:r>
             <w:r>
               <w:rPr>
@@ -1472,7 +1472,7 @@
                 <w:noProof/>
                 <w:webHidden/>
               </w:rPr>
-              <w:t>9</w:t>
+              <w:t>10</w:t>
             </w:r>
             <w:r>
               <w:rPr>
@@ -1824,7 +1824,7 @@
                 <w:noProof/>
                 <w:webHidden/>
               </w:rPr>
-              <w:t>10</w:t>
+              <w:t>11</w:t>
             </w:r>
             <w:r>
               <w:rPr>
@@ -1894,7 +1894,7 @@
                 <w:noProof/>
                 <w:webHidden/>
               </w:rPr>
-              <w:t>10</w:t>
+              <w:t>11</w:t>
             </w:r>
             <w:r>
               <w:rPr>
@@ -21513,6 +21513,13 @@
                 <w:szCs w:val="16"/>
               </w:rPr>
             </w:pPr>
+            <w:r>
+              <w:rPr>
+                <w:sz w:val="16"/>
+                <w:szCs w:val="16"/>
+              </w:rPr>
+              <w:t>75,333</w:t>
+            </w:r>
           </w:p>
         </w:tc>
       </w:tr>
@@ -21680,6 +21687,13 @@
                 <w:szCs w:val="16"/>
               </w:rPr>
             </w:pPr>
+            <w:r>
+              <w:rPr>
+                <w:sz w:val="16"/>
+                <w:szCs w:val="16"/>
+              </w:rPr>
+              <w:t>75,583</w:t>
+            </w:r>
           </w:p>
         </w:tc>
       </w:tr>
@@ -21861,6 +21875,13 @@
                 <w:szCs w:val="16"/>
               </w:rPr>
             </w:pPr>
+            <w:r>
+              <w:rPr>
+                <w:sz w:val="16"/>
+                <w:szCs w:val="16"/>
+              </w:rPr>
+              <w:t>74,050</w:t>
+            </w:r>
           </w:p>
         </w:tc>
       </w:tr>
@@ -22058,6 +22079,13 @@
                 <w:szCs w:val="16"/>
               </w:rPr>
             </w:pPr>
+            <w:r>
+              <w:rPr>
+                <w:sz w:val="16"/>
+                <w:szCs w:val="16"/>
+              </w:rPr>
+              <w:t>75,583</w:t>
+            </w:r>
           </w:p>
         </w:tc>
       </w:tr>
@@ -22246,6 +22274,13 @@
                 <w:szCs w:val="16"/>
               </w:rPr>
             </w:pPr>
+            <w:r>
+              <w:rPr>
+                <w:sz w:val="16"/>
+                <w:szCs w:val="16"/>
+              </w:rPr>
+              <w:t>76,15</w:t>
+            </w:r>
           </w:p>
         </w:tc>
       </w:tr>
@@ -22413,6 +22448,13 @@
                 <w:szCs w:val="16"/>
               </w:rPr>
             </w:pPr>
+            <w:r>
+              <w:rPr>
+                <w:sz w:val="16"/>
+                <w:szCs w:val="16"/>
+              </w:rPr>
+              <w:t>74,366</w:t>
+            </w:r>
           </w:p>
         </w:tc>
       </w:tr>
@@ -22595,6 +22637,13 @@
                 <w:szCs w:val="16"/>
               </w:rPr>
             </w:pPr>
+            <w:r>
+              <w:rPr>
+                <w:sz w:val="16"/>
+                <w:szCs w:val="16"/>
+              </w:rPr>
+              <w:t>79,3</w:t>
+            </w:r>
           </w:p>
         </w:tc>
       </w:tr>
@@ -22769,6 +22818,13 @@
                 <w:szCs w:val="16"/>
               </w:rPr>
             </w:pPr>
+            <w:r>
+              <w:rPr>
+                <w:sz w:val="16"/>
+                <w:szCs w:val="16"/>
+              </w:rPr>
+              <w:t>79,066</w:t>
+            </w:r>
           </w:p>
         </w:tc>
       </w:tr>
@@ -22943,6 +22999,13 @@
                 <w:szCs w:val="16"/>
               </w:rPr>
             </w:pPr>
+            <w:r>
+              <w:rPr>
+                <w:sz w:val="16"/>
+                <w:szCs w:val="16"/>
+              </w:rPr>
+              <w:t>77,133</w:t>
+            </w:r>
           </w:p>
         </w:tc>
       </w:tr>
@@ -23133,6 +23196,13 @@
                 <w:szCs w:val="16"/>
               </w:rPr>
             </w:pPr>
+            <w:r>
+              <w:rPr>
+                <w:sz w:val="16"/>
+                <w:szCs w:val="16"/>
+              </w:rPr>
+              <w:t>76,9</w:t>
+            </w:r>
           </w:p>
         </w:tc>
       </w:tr>
@@ -23307,6 +23377,13 @@
                 <w:szCs w:val="16"/>
               </w:rPr>
             </w:pPr>
+            <w:r>
+              <w:rPr>
+                <w:sz w:val="16"/>
+                <w:szCs w:val="16"/>
+              </w:rPr>
+              <w:t>76,233</w:t>
+            </w:r>
           </w:p>
         </w:tc>
       </w:tr>
@@ -23481,6 +23558,13 @@
                 <w:szCs w:val="16"/>
               </w:rPr>
             </w:pPr>
+            <w:r>
+              <w:rPr>
+                <w:sz w:val="16"/>
+                <w:szCs w:val="16"/>
+              </w:rPr>
+              <w:t>75,166</w:t>
+            </w:r>
           </w:p>
         </w:tc>
       </w:tr>
@@ -23655,6 +23739,13 @@
                 <w:szCs w:val="16"/>
               </w:rPr>
             </w:pPr>
+            <w:r>
+              <w:rPr>
+                <w:sz w:val="16"/>
+                <w:szCs w:val="16"/>
+              </w:rPr>
+              <w:t>77,783</w:t>
+            </w:r>
           </w:p>
         </w:tc>
       </w:tr>
@@ -23829,6 +23920,13 @@
                 <w:szCs w:val="16"/>
               </w:rPr>
             </w:pPr>
+            <w:r>
+              <w:rPr>
+                <w:sz w:val="16"/>
+                <w:szCs w:val="16"/>
+              </w:rPr>
+              <w:t>77,383</w:t>
+            </w:r>
           </w:p>
         </w:tc>
       </w:tr>
@@ -24003,6 +24101,13 @@
                 <w:szCs w:val="16"/>
               </w:rPr>
             </w:pPr>
+            <w:r>
+              <w:rPr>
+                <w:sz w:val="16"/>
+                <w:szCs w:val="16"/>
+              </w:rPr>
+              <w:t>75,55</w:t>
+            </w:r>
           </w:p>
         </w:tc>
       </w:tr>
@@ -24190,6 +24295,13 @@
                 <w:szCs w:val="16"/>
               </w:rPr>
             </w:pPr>
+            <w:r>
+              <w:rPr>
+                <w:sz w:val="16"/>
+                <w:szCs w:val="16"/>
+              </w:rPr>
+              <w:t>80,333</w:t>
+            </w:r>
           </w:p>
         </w:tc>
       </w:tr>
@@ -24357,6 +24469,13 @@
                 <w:szCs w:val="16"/>
               </w:rPr>
             </w:pPr>
+            <w:r>
+              <w:rPr>
+                <w:sz w:val="16"/>
+                <w:szCs w:val="16"/>
+              </w:rPr>
+              <w:t>79,85</w:t>
+            </w:r>
           </w:p>
         </w:tc>
       </w:tr>
@@ -24538,6 +24657,13 @@
                 <w:szCs w:val="16"/>
               </w:rPr>
             </w:pPr>
+            <w:r>
+              <w:rPr>
+                <w:sz w:val="16"/>
+                <w:szCs w:val="16"/>
+              </w:rPr>
+              <w:t>77,55</w:t>
+            </w:r>
           </w:p>
         </w:tc>
       </w:tr>
@@ -24568,24 +24694,6 @@
               </w:rPr>
               <w:t>ESP em modo server e cliente ligado</w:t>
             </w:r>
-            <w:r>
-              <w:rPr>
-                <w:sz w:val="20"/>
-                <w:szCs w:val="20"/>
-                <w:vertAlign w:val="superscript"/>
-              </w:rPr>
-              <w:t>(7</w:t>
-            </w:r>
-            <w:bookmarkStart w:id="28" w:name="_GoBack"/>
-            <w:bookmarkEnd w:id="28"/>
-            <w:r>
-              <w:rPr>
-                <w:sz w:val="20"/>
-                <w:szCs w:val="20"/>
-                <w:vertAlign w:val="superscript"/>
-              </w:rPr>
-              <w:t>)</w:t>
-            </w:r>
           </w:p>
         </w:tc>
         <w:tc>
@@ -24731,6 +24839,13 @@
                 <w:szCs w:val="16"/>
               </w:rPr>
             </w:pPr>
+            <w:r>
+              <w:rPr>
+                <w:sz w:val="16"/>
+                <w:szCs w:val="16"/>
+              </w:rPr>
+              <w:t>75,366</w:t>
+            </w:r>
           </w:p>
         </w:tc>
       </w:tr>
@@ -24790,14 +24905,30 @@
               <w:rPr>
                 <w:sz w:val="16"/>
                 <w:szCs w:val="16"/>
-              </w:rPr>
-            </w:pPr>
-            <w:r>
-              <w:rPr>
-                <w:sz w:val="16"/>
-                <w:szCs w:val="16"/>
-              </w:rPr>
-              <w:t>instabilidade</w:t>
+                <w:vertAlign w:val="superscript"/>
+              </w:rPr>
+            </w:pPr>
+            <w:r>
+              <w:rPr>
+                <w:sz w:val="16"/>
+                <w:szCs w:val="16"/>
+              </w:rPr>
+              <w:t>I</w:t>
+            </w:r>
+            <w:r>
+              <w:rPr>
+                <w:sz w:val="16"/>
+                <w:szCs w:val="16"/>
+              </w:rPr>
+              <w:t>nstabilidade</w:t>
+            </w:r>
+            <w:r>
+              <w:rPr>
+                <w:sz w:val="16"/>
+                <w:szCs w:val="16"/>
+                <w:vertAlign w:val="superscript"/>
+              </w:rPr>
+              <w:t>(7)</w:t>
             </w:r>
           </w:p>
         </w:tc>
@@ -24815,6 +24946,13 @@
                 <w:szCs w:val="16"/>
               </w:rPr>
             </w:pPr>
+            <w:r>
+              <w:rPr>
+                <w:sz w:val="16"/>
+                <w:szCs w:val="16"/>
+              </w:rPr>
+              <w:t>≈</w:t>
+            </w:r>
             <w:r>
               <w:rPr>
                 <w:sz w:val="16"/>
@@ -25076,6 +25214,16 @@
                 <w:szCs w:val="16"/>
               </w:rPr>
             </w:pPr>
+            <w:r>
+              <w:rPr>
+                <w:sz w:val="16"/>
+                <w:szCs w:val="16"/>
+              </w:rPr>
+              <w:lastRenderedPageBreak/>
+              <w:t>71,983</w:t>
+            </w:r>
+            <w:bookmarkStart w:id="28" w:name="_GoBack"/>
+            <w:bookmarkEnd w:id="28"/>
           </w:p>
         </w:tc>
       </w:tr>
@@ -25142,7 +25290,14 @@
                 <w:sz w:val="16"/>
                 <w:szCs w:val="16"/>
               </w:rPr>
-              <w:t>Instabilidade</w:t>
+              <w:t>I</w:t>
+            </w:r>
+            <w:r>
+              <w:rPr>
+                <w:sz w:val="16"/>
+                <w:szCs w:val="16"/>
+              </w:rPr>
+              <w:t>nstabilidade</w:t>
             </w:r>
           </w:p>
         </w:tc>
@@ -25160,6 +25315,13 @@
                 <w:szCs w:val="16"/>
               </w:rPr>
             </w:pPr>
+            <w:r>
+              <w:rPr>
+                <w:sz w:val="16"/>
+                <w:szCs w:val="16"/>
+              </w:rPr>
+              <w:t>≈</w:t>
+            </w:r>
             <w:r>
               <w:rPr>
                 <w:sz w:val="16"/>
@@ -27172,14 +27334,15 @@
               <w:rPr>
                 <w:sz w:val="16"/>
                 <w:szCs w:val="16"/>
-              </w:rPr>
-            </w:pPr>
-            <w:r>
-              <w:rPr>
-                <w:sz w:val="16"/>
-                <w:szCs w:val="16"/>
-              </w:rPr>
-              <w:t>3,4</w:t>
+                <w:vertAlign w:val="superscript"/>
+              </w:rPr>
+            </w:pPr>
+            <w:r>
+              <w:rPr>
+                <w:sz w:val="16"/>
+                <w:szCs w:val="16"/>
+              </w:rPr>
+              <w:t>3,3</w:t>
             </w:r>
           </w:p>
         </w:tc>
@@ -27302,8 +27465,31 @@
               <w:rPr>
                 <w:sz w:val="16"/>
                 <w:szCs w:val="16"/>
-              </w:rPr>
-            </w:pPr>
+                <w:vertAlign w:val="superscript"/>
+              </w:rPr>
+            </w:pPr>
+            <w:r>
+              <w:rPr>
+                <w:sz w:val="16"/>
+                <w:szCs w:val="16"/>
+              </w:rPr>
+              <w:t>≈</w:t>
+            </w:r>
+            <w:r>
+              <w:rPr>
+                <w:sz w:val="16"/>
+                <w:szCs w:val="16"/>
+              </w:rPr>
+              <w:t>0.0116</w:t>
+            </w:r>
+            <w:r>
+              <w:rPr>
+                <w:sz w:val="16"/>
+                <w:szCs w:val="16"/>
+                <w:vertAlign w:val="superscript"/>
+              </w:rPr>
+              <w:t>(8)</w:t>
+            </w:r>
           </w:p>
         </w:tc>
       </w:tr>
@@ -27469,8 +27655,23 @@
               <w:rPr>
                 <w:sz w:val="16"/>
                 <w:szCs w:val="16"/>
-              </w:rPr>
-            </w:pPr>
+                <w:vertAlign w:val="superscript"/>
+              </w:rPr>
+            </w:pPr>
+            <w:r>
+              <w:rPr>
+                <w:sz w:val="16"/>
+                <w:szCs w:val="16"/>
+              </w:rPr>
+              <w:t>≈</w:t>
+            </w:r>
+            <w:r>
+              <w:rPr>
+                <w:sz w:val="16"/>
+                <w:szCs w:val="16"/>
+              </w:rPr>
+              <w:t>0,0066</w:t>
+            </w:r>
           </w:p>
         </w:tc>
       </w:tr>
@@ -27588,7 +27789,7 @@
                 <w:szCs w:val="20"/>
                 <w:lang w:val="en-US"/>
               </w:rPr>
-              <w:t>POUT=+</w:t>
+              <w:t>POUT</w:t>
             </w:r>
             <w:r>
               <w:rPr>
@@ -27596,7 +27797,7 @@
                 <w:szCs w:val="20"/>
                 <w:lang w:val="en-US"/>
               </w:rPr>
-              <w:t>20.5</w:t>
+              <w:t xml:space="preserve"> </w:t>
             </w:r>
             <w:r>
               <w:rPr>
@@ -27604,6 +27805,38 @@
                 <w:szCs w:val="20"/>
                 <w:lang w:val="en-US"/>
               </w:rPr>
+              <w:t>=</w:t>
+            </w:r>
+            <w:r>
+              <w:rPr>
+                <w:sz w:val="20"/>
+                <w:szCs w:val="20"/>
+                <w:lang w:val="en-US"/>
+              </w:rPr>
+              <w:t xml:space="preserve"> </w:t>
+            </w:r>
+            <w:r>
+              <w:rPr>
+                <w:sz w:val="20"/>
+                <w:szCs w:val="20"/>
+                <w:lang w:val="en-US"/>
+              </w:rPr>
+              <w:t>+</w:t>
+            </w:r>
+            <w:r>
+              <w:rPr>
+                <w:sz w:val="20"/>
+                <w:szCs w:val="20"/>
+                <w:lang w:val="en-US"/>
+              </w:rPr>
+              <w:t>20.5</w:t>
+            </w:r>
+            <w:r>
+              <w:rPr>
+                <w:sz w:val="20"/>
+                <w:szCs w:val="20"/>
+                <w:lang w:val="en-US"/>
+              </w:rPr>
               <w:t>dBm</w:t>
             </w:r>
           </w:p>
@@ -27690,16 +27923,6 @@
               </w:rPr>
               <w:t>74.8</w:t>
             </w:r>
-          </w:p>
-          <w:p>
-            <w:pPr>
-              <w:jc w:val="center"/>
-              <w:rPr>
-                <w:sz w:val="16"/>
-                <w:szCs w:val="16"/>
-                <w:lang w:val="en-US"/>
-              </w:rPr>
-            </w:pPr>
           </w:p>
         </w:tc>
         <w:tc>
@@ -27854,6 +28077,7 @@
               <w:rPr>
                 <w:sz w:val="16"/>
                 <w:szCs w:val="16"/>
+                <w:vertAlign w:val="superscript"/>
                 <w:lang w:val="en-US"/>
               </w:rPr>
             </w:pPr>
@@ -27865,22 +28089,40 @@
               </w:rPr>
               <w:t>Muito instável</w:t>
             </w:r>
+            <w:r>
+              <w:rPr>
+                <w:sz w:val="16"/>
+                <w:szCs w:val="16"/>
+                <w:vertAlign w:val="superscript"/>
+                <w:lang w:val="en-US"/>
+              </w:rPr>
+              <w:t>(9)</w:t>
+            </w:r>
           </w:p>
         </w:tc>
         <w:tc>
           <w:tcPr>
             <w:tcW w:w="634" w:type="pct"/>
-            <w:vAlign w:val="center"/>
-          </w:tcPr>
-          <w:p>
-            <w:pPr>
-              <w:jc w:val="center"/>
-              <w:rPr>
-                <w:sz w:val="16"/>
-                <w:szCs w:val="16"/>
-                <w:lang w:val="en-US"/>
-              </w:rPr>
-            </w:pPr>
+            <w:vMerge w:val="restart"/>
+            <w:vAlign w:val="center"/>
+          </w:tcPr>
+          <w:p>
+            <w:pPr>
+              <w:jc w:val="center"/>
+              <w:rPr>
+                <w:sz w:val="16"/>
+                <w:szCs w:val="16"/>
+                <w:lang w:val="en-US"/>
+              </w:rPr>
+            </w:pPr>
+            <w:r>
+              <w:rPr>
+                <w:sz w:val="16"/>
+                <w:szCs w:val="16"/>
+                <w:lang w:val="en-US"/>
+              </w:rPr>
+              <w:t>-</w:t>
+            </w:r>
           </w:p>
         </w:tc>
       </w:tr>
@@ -27967,6 +28209,7 @@
         <w:tc>
           <w:tcPr>
             <w:tcW w:w="634" w:type="pct"/>
+            <w:vMerge/>
             <w:vAlign w:val="center"/>
           </w:tcPr>
           <w:p>
@@ -28023,7 +28266,39 @@
                 <w:szCs w:val="20"/>
                 <w:lang w:val="en-US"/>
               </w:rPr>
-              <w:t>POUT=+</w:t>
+              <w:t>POUT</w:t>
+            </w:r>
+            <w:r>
+              <w:rPr>
+                <w:sz w:val="20"/>
+                <w:szCs w:val="20"/>
+                <w:lang w:val="en-US"/>
+              </w:rPr>
+              <w:t xml:space="preserve"> </w:t>
+            </w:r>
+            <w:r>
+              <w:rPr>
+                <w:sz w:val="20"/>
+                <w:szCs w:val="20"/>
+                <w:lang w:val="en-US"/>
+              </w:rPr>
+              <w:t>=</w:t>
+            </w:r>
+            <w:r>
+              <w:rPr>
+                <w:sz w:val="20"/>
+                <w:szCs w:val="20"/>
+                <w:lang w:val="en-US"/>
+              </w:rPr>
+              <w:t xml:space="preserve"> </w:t>
+            </w:r>
+            <w:r>
+              <w:rPr>
+                <w:sz w:val="20"/>
+                <w:szCs w:val="20"/>
+                <w:lang w:val="en-US"/>
+              </w:rPr>
+              <w:t>+</w:t>
             </w:r>
             <w:r>
               <w:rPr>
@@ -28295,17 +28570,26 @@
         <w:tc>
           <w:tcPr>
             <w:tcW w:w="634" w:type="pct"/>
-            <w:vAlign w:val="center"/>
-          </w:tcPr>
-          <w:p>
-            <w:pPr>
-              <w:jc w:val="center"/>
-              <w:rPr>
-                <w:sz w:val="16"/>
-                <w:szCs w:val="16"/>
-                <w:lang w:val="en-US"/>
-              </w:rPr>
-            </w:pPr>
+            <w:vMerge w:val="restart"/>
+            <w:vAlign w:val="center"/>
+          </w:tcPr>
+          <w:p>
+            <w:pPr>
+              <w:jc w:val="center"/>
+              <w:rPr>
+                <w:sz w:val="16"/>
+                <w:szCs w:val="16"/>
+                <w:lang w:val="en-US"/>
+              </w:rPr>
+            </w:pPr>
+            <w:r>
+              <w:rPr>
+                <w:sz w:val="16"/>
+                <w:szCs w:val="16"/>
+                <w:lang w:val="en-US"/>
+              </w:rPr>
+              <w:t>-</w:t>
+            </w:r>
           </w:p>
         </w:tc>
       </w:tr>
@@ -28392,6 +28676,7 @@
         <w:tc>
           <w:tcPr>
             <w:tcW w:w="634" w:type="pct"/>
+            <w:vMerge/>
             <w:vAlign w:val="center"/>
           </w:tcPr>
           <w:p>
@@ -28448,7 +28733,39 @@
                 <w:szCs w:val="20"/>
                 <w:lang w:val="en-US"/>
               </w:rPr>
-              <w:t>POUT=+</w:t>
+              <w:t>POUT</w:t>
+            </w:r>
+            <w:r>
+              <w:rPr>
+                <w:sz w:val="20"/>
+                <w:szCs w:val="20"/>
+                <w:lang w:val="en-US"/>
+              </w:rPr>
+              <w:t xml:space="preserve"> </w:t>
+            </w:r>
+            <w:r>
+              <w:rPr>
+                <w:sz w:val="20"/>
+                <w:szCs w:val="20"/>
+                <w:lang w:val="en-US"/>
+              </w:rPr>
+              <w:t>=</w:t>
+            </w:r>
+            <w:r>
+              <w:rPr>
+                <w:sz w:val="20"/>
+                <w:szCs w:val="20"/>
+                <w:lang w:val="en-US"/>
+              </w:rPr>
+              <w:t xml:space="preserve"> </w:t>
+            </w:r>
+            <w:r>
+              <w:rPr>
+                <w:sz w:val="20"/>
+                <w:szCs w:val="20"/>
+                <w:lang w:val="en-US"/>
+              </w:rPr>
+              <w:t>+</w:t>
             </w:r>
             <w:r>
               <w:rPr>
@@ -28929,6 +29246,14 @@
                 <w:lang w:val="en-US"/>
               </w:rPr>
             </w:pPr>
+            <w:r>
+              <w:rPr>
+                <w:sz w:val="16"/>
+                <w:szCs w:val="16"/>
+                <w:lang w:val="en-US"/>
+              </w:rPr>
+              <w:t>-</w:t>
+            </w:r>
           </w:p>
         </w:tc>
       </w:tr>
@@ -28974,7 +29299,39 @@
                 <w:szCs w:val="20"/>
                 <w:lang w:val="en-US"/>
               </w:rPr>
-              <w:t>POUT=+</w:t>
+              <w:t>POUT</w:t>
+            </w:r>
+            <w:r>
+              <w:rPr>
+                <w:sz w:val="20"/>
+                <w:szCs w:val="20"/>
+                <w:lang w:val="en-US"/>
+              </w:rPr>
+              <w:t xml:space="preserve"> </w:t>
+            </w:r>
+            <w:r>
+              <w:rPr>
+                <w:sz w:val="20"/>
+                <w:szCs w:val="20"/>
+                <w:lang w:val="en-US"/>
+              </w:rPr>
+              <w:t>=</w:t>
+            </w:r>
+            <w:r>
+              <w:rPr>
+                <w:sz w:val="20"/>
+                <w:szCs w:val="20"/>
+                <w:lang w:val="en-US"/>
+              </w:rPr>
+              <w:t xml:space="preserve"> </w:t>
+            </w:r>
+            <w:r>
+              <w:rPr>
+                <w:sz w:val="20"/>
+                <w:szCs w:val="20"/>
+                <w:lang w:val="en-US"/>
+              </w:rPr>
+              <w:t>+</w:t>
             </w:r>
             <w:r>
               <w:rPr>
@@ -29455,6 +29812,14 @@
                 <w:lang w:val="en-US"/>
               </w:rPr>
             </w:pPr>
+            <w:r>
+              <w:rPr>
+                <w:sz w:val="16"/>
+                <w:szCs w:val="16"/>
+                <w:lang w:val="en-US"/>
+              </w:rPr>
+              <w:t>-</w:t>
+            </w:r>
           </w:p>
         </w:tc>
       </w:tr>
@@ -29525,7 +29890,23 @@
                 <w:szCs w:val="20"/>
                 <w:lang w:val="en-US"/>
               </w:rPr>
-              <w:t>POUT =+</w:t>
+              <w:t>POUT =</w:t>
+            </w:r>
+            <w:r>
+              <w:rPr>
+                <w:sz w:val="20"/>
+                <w:szCs w:val="20"/>
+                <w:lang w:val="en-US"/>
+              </w:rPr>
+              <w:t xml:space="preserve"> </w:t>
+            </w:r>
+            <w:r>
+              <w:rPr>
+                <w:sz w:val="20"/>
+                <w:szCs w:val="20"/>
+                <w:lang w:val="en-US"/>
+              </w:rPr>
+              <w:t>+</w:t>
             </w:r>
             <w:r>
               <w:rPr>
@@ -29797,17 +30178,26 @@
         <w:tc>
           <w:tcPr>
             <w:tcW w:w="634" w:type="pct"/>
-            <w:vAlign w:val="center"/>
-          </w:tcPr>
-          <w:p>
-            <w:pPr>
-              <w:jc w:val="center"/>
-              <w:rPr>
-                <w:sz w:val="16"/>
-                <w:szCs w:val="16"/>
-                <w:lang w:val="en-US"/>
-              </w:rPr>
-            </w:pPr>
+            <w:vMerge w:val="restart"/>
+            <w:vAlign w:val="center"/>
+          </w:tcPr>
+          <w:p>
+            <w:pPr>
+              <w:jc w:val="center"/>
+              <w:rPr>
+                <w:sz w:val="16"/>
+                <w:szCs w:val="16"/>
+                <w:lang w:val="en-US"/>
+              </w:rPr>
+            </w:pPr>
+            <w:r>
+              <w:rPr>
+                <w:sz w:val="16"/>
+                <w:szCs w:val="16"/>
+                <w:lang w:val="en-US"/>
+              </w:rPr>
+              <w:t>-</w:t>
+            </w:r>
           </w:p>
         </w:tc>
       </w:tr>
@@ -29894,6 +30284,7 @@
         <w:tc>
           <w:tcPr>
             <w:tcW w:w="634" w:type="pct"/>
+            <w:vMerge/>
             <w:vAlign w:val="center"/>
           </w:tcPr>
           <w:p>
@@ -29950,7 +30341,23 @@
                 <w:szCs w:val="20"/>
                 <w:lang w:val="en-US"/>
               </w:rPr>
-              <w:t>POUT =+</w:t>
+              <w:t>POUT =</w:t>
+            </w:r>
+            <w:r>
+              <w:rPr>
+                <w:sz w:val="20"/>
+                <w:szCs w:val="20"/>
+                <w:lang w:val="en-US"/>
+              </w:rPr>
+              <w:t xml:space="preserve"> </w:t>
+            </w:r>
+            <w:r>
+              <w:rPr>
+                <w:sz w:val="20"/>
+                <w:szCs w:val="20"/>
+                <w:lang w:val="en-US"/>
+              </w:rPr>
+              <w:t>+</w:t>
             </w:r>
             <w:r>
               <w:rPr>
@@ -30499,7 +30906,23 @@
                 <w:szCs w:val="20"/>
                 <w:lang w:val="en-US"/>
               </w:rPr>
-              <w:t>POUT =+</w:t>
+              <w:t>POUT =</w:t>
+            </w:r>
+            <w:r>
+              <w:rPr>
+                <w:sz w:val="20"/>
+                <w:szCs w:val="20"/>
+                <w:lang w:val="en-US"/>
+              </w:rPr>
+              <w:t xml:space="preserve"> </w:t>
+            </w:r>
+            <w:r>
+              <w:rPr>
+                <w:sz w:val="20"/>
+                <w:szCs w:val="20"/>
+                <w:lang w:val="en-US"/>
+              </w:rPr>
+              <w:t>+</w:t>
             </w:r>
             <w:r>
               <w:rPr>
@@ -31091,14 +31514,6 @@
                 <w:lang w:val="en-US"/>
               </w:rPr>
             </w:pPr>
-            <w:r>
-              <w:rPr>
-                <w:sz w:val="16"/>
-                <w:szCs w:val="16"/>
-                <w:lang w:val="en-US"/>
-              </w:rPr>
-              <w:t>instabilidade</w:t>
-            </w:r>
           </w:p>
         </w:tc>
       </w:tr>
@@ -31144,7 +31559,23 @@
                 <w:szCs w:val="20"/>
                 <w:lang w:val="en-US"/>
               </w:rPr>
-              <w:t>POUT =+</w:t>
+              <w:t>POUT =</w:t>
+            </w:r>
+            <w:r>
+              <w:rPr>
+                <w:sz w:val="20"/>
+                <w:szCs w:val="20"/>
+                <w:lang w:val="en-US"/>
+              </w:rPr>
+              <w:t xml:space="preserve"> </w:t>
+            </w:r>
+            <w:r>
+              <w:rPr>
+                <w:sz w:val="20"/>
+                <w:szCs w:val="20"/>
+                <w:lang w:val="en-US"/>
+              </w:rPr>
+              <w:t>+</w:t>
             </w:r>
             <w:r>
               <w:rPr>
@@ -31588,73 +32019,31 @@
         </w:tc>
         <w:tc>
           <w:tcPr>
-            <w:tcW w:w="774" w:type="pct"/>
-            <w:vAlign w:val="center"/>
-          </w:tcPr>
-          <w:p>
-            <w:pPr>
-              <w:jc w:val="center"/>
-              <w:rPr>
-                <w:sz w:val="16"/>
-                <w:szCs w:val="16"/>
-                <w:lang w:val="en-US"/>
-              </w:rPr>
-            </w:pPr>
-            <w:r>
-              <w:rPr>
-                <w:sz w:val="16"/>
-                <w:szCs w:val="16"/>
-                <w:lang w:val="en-US"/>
-              </w:rPr>
-              <w:t>--</w:t>
-            </w:r>
-          </w:p>
-        </w:tc>
-        <w:tc>
-          <w:tcPr>
-            <w:tcW w:w="707" w:type="pct"/>
-            <w:vAlign w:val="center"/>
-          </w:tcPr>
-          <w:p>
-            <w:pPr>
-              <w:jc w:val="center"/>
-              <w:rPr>
-                <w:sz w:val="16"/>
-                <w:szCs w:val="16"/>
-                <w:lang w:val="en-US"/>
-              </w:rPr>
-            </w:pPr>
-            <w:r>
-              <w:rPr>
-                <w:sz w:val="16"/>
-                <w:szCs w:val="16"/>
-                <w:lang w:val="en-US"/>
-              </w:rPr>
-              <w:t>--</w:t>
-            </w:r>
-          </w:p>
-        </w:tc>
-        <w:tc>
-          <w:tcPr>
-            <w:tcW w:w="634" w:type="pct"/>
-            <w:vAlign w:val="center"/>
-          </w:tcPr>
-          <w:p>
-            <w:pPr>
-              <w:jc w:val="center"/>
-              <w:rPr>
-                <w:sz w:val="16"/>
-                <w:szCs w:val="16"/>
-                <w:lang w:val="en-US"/>
-              </w:rPr>
-            </w:pPr>
-            <w:r>
-              <w:rPr>
-                <w:sz w:val="16"/>
-                <w:szCs w:val="16"/>
-                <w:lang w:val="en-US"/>
-              </w:rPr>
-              <w:t>instabilidade</w:t>
+            <w:tcW w:w="2115" w:type="pct"/>
+            <w:gridSpan w:val="3"/>
+            <w:vAlign w:val="center"/>
+          </w:tcPr>
+          <w:p>
+            <w:pPr>
+              <w:jc w:val="center"/>
+              <w:rPr>
+                <w:sz w:val="16"/>
+                <w:szCs w:val="16"/>
+              </w:rPr>
+            </w:pPr>
+            <w:r>
+              <w:rPr>
+                <w:sz w:val="16"/>
+                <w:szCs w:val="16"/>
+              </w:rPr>
+              <w:t>Instabilidade</w:t>
+            </w:r>
+            <w:r>
+              <w:rPr>
+                <w:sz w:val="16"/>
+                <w:szCs w:val="16"/>
+              </w:rPr>
+              <w:t xml:space="preserve">  - discrepâncias nas medições</w:t>
             </w:r>
           </w:p>
         </w:tc>
@@ -31733,7 +32122,23 @@
                 <w:szCs w:val="20"/>
                 <w:lang w:val="en-US"/>
               </w:rPr>
-              <w:t>POUT =+</w:t>
+              <w:t>POUT =</w:t>
+            </w:r>
+            <w:r>
+              <w:rPr>
+                <w:sz w:val="20"/>
+                <w:szCs w:val="20"/>
+                <w:lang w:val="en-US"/>
+              </w:rPr>
+              <w:t xml:space="preserve"> </w:t>
+            </w:r>
+            <w:r>
+              <w:rPr>
+                <w:sz w:val="20"/>
+                <w:szCs w:val="20"/>
+                <w:lang w:val="en-US"/>
+              </w:rPr>
+              <w:t>+</w:t>
             </w:r>
             <w:r>
               <w:rPr>
@@ -32177,58 +32582,33 @@
         </w:tc>
         <w:tc>
           <w:tcPr>
-            <w:tcW w:w="774" w:type="pct"/>
-            <w:vAlign w:val="center"/>
-          </w:tcPr>
-          <w:p>
-            <w:pPr>
-              <w:jc w:val="center"/>
-              <w:rPr>
-                <w:sz w:val="16"/>
-                <w:szCs w:val="16"/>
-                <w:lang w:val="en-US"/>
-              </w:rPr>
-            </w:pPr>
-            <w:r>
-              <w:rPr>
-                <w:sz w:val="16"/>
-                <w:szCs w:val="16"/>
-                <w:lang w:val="en-US"/>
-              </w:rPr>
-              <w:t>Muito inst</w:t>
-            </w:r>
-          </w:p>
-        </w:tc>
-        <w:tc>
-          <w:tcPr>
-            <w:tcW w:w="707" w:type="pct"/>
-            <w:vAlign w:val="center"/>
-          </w:tcPr>
-          <w:p>
-            <w:pPr>
-              <w:jc w:val="center"/>
-              <w:rPr>
-                <w:sz w:val="16"/>
-                <w:szCs w:val="16"/>
-                <w:lang w:val="en-US"/>
-              </w:rPr>
-            </w:pPr>
-          </w:p>
-        </w:tc>
-        <w:tc>
-          <w:tcPr>
-            <w:tcW w:w="634" w:type="pct"/>
-            <w:vAlign w:val="center"/>
-          </w:tcPr>
-          <w:p>
-            <w:pPr>
-              <w:jc w:val="center"/>
-              <w:rPr>
-                <w:sz w:val="16"/>
-                <w:szCs w:val="16"/>
-                <w:lang w:val="en-US"/>
-              </w:rPr>
-            </w:pPr>
+            <w:tcW w:w="2115" w:type="pct"/>
+            <w:gridSpan w:val="3"/>
+            <w:vAlign w:val="center"/>
+          </w:tcPr>
+          <w:p>
+            <w:pPr>
+              <w:jc w:val="center"/>
+              <w:rPr>
+                <w:sz w:val="16"/>
+                <w:szCs w:val="16"/>
+                <w:lang w:val="en-US"/>
+              </w:rPr>
+            </w:pPr>
+            <w:r>
+              <w:rPr>
+                <w:sz w:val="16"/>
+                <w:szCs w:val="16"/>
+              </w:rPr>
+              <w:t>Muita i</w:t>
+            </w:r>
+            <w:r>
+              <w:rPr>
+                <w:sz w:val="16"/>
+                <w:szCs w:val="16"/>
+              </w:rPr>
+              <w:t>nstabilidade</w:t>
+            </w:r>
           </w:p>
         </w:tc>
       </w:tr>
@@ -32274,7 +32654,23 @@
                 <w:szCs w:val="20"/>
                 <w:lang w:val="en-US"/>
               </w:rPr>
-              <w:t>POUT =+</w:t>
+              <w:t>POUT =</w:t>
+            </w:r>
+            <w:r>
+              <w:rPr>
+                <w:sz w:val="20"/>
+                <w:szCs w:val="20"/>
+                <w:lang w:val="en-US"/>
+              </w:rPr>
+              <w:t xml:space="preserve"> </w:t>
+            </w:r>
+            <w:r>
+              <w:rPr>
+                <w:sz w:val="20"/>
+                <w:szCs w:val="20"/>
+                <w:lang w:val="en-US"/>
+              </w:rPr>
+              <w:t>+</w:t>
             </w:r>
             <w:r>
               <w:rPr>
@@ -32703,6 +33099,7 @@
               <w:rPr>
                 <w:sz w:val="16"/>
                 <w:szCs w:val="16"/>
+                <w:vertAlign w:val="superscript"/>
                 <w:lang w:val="en-US"/>
               </w:rPr>
             </w:pPr>
@@ -32714,6 +33111,15 @@
               </w:rPr>
               <w:t>3,4</w:t>
             </w:r>
+            <w:r>
+              <w:rPr>
+                <w:sz w:val="16"/>
+                <w:szCs w:val="16"/>
+                <w:vertAlign w:val="superscript"/>
+                <w:lang w:val="en-US"/>
+              </w:rPr>
+              <w:t>(10)</w:t>
+            </w:r>
           </w:p>
         </w:tc>
         <w:tc>
@@ -32850,32 +33256,6 @@
                 <w:lang w:val="en-US"/>
               </w:rPr>
             </w:pPr>
-            <w:r>
-              <w:rPr>
-                <w:sz w:val="16"/>
-                <w:szCs w:val="16"/>
-                <w:lang w:val="en-US"/>
-              </w:rPr>
-              <w:t>3.4 funfa</w:t>
-            </w:r>
-          </w:p>
-          <w:p>
-            <w:pPr>
-              <w:jc w:val="center"/>
-              <w:rPr>
-                <w:sz w:val="16"/>
-                <w:szCs w:val="16"/>
-                <w:lang w:val="en-US"/>
-              </w:rPr>
-            </w:pPr>
-            <w:r>
-              <w:rPr>
-                <w:sz w:val="16"/>
-                <w:szCs w:val="16"/>
-                <w:lang w:val="en-US"/>
-              </w:rPr>
-              <w:t>3.3 n</w:t>
-            </w:r>
           </w:p>
         </w:tc>
       </w:tr>
@@ -32921,7 +33301,23 @@
                 <w:szCs w:val="20"/>
                 <w:lang w:val="en-US"/>
               </w:rPr>
-              <w:t>POUT =+</w:t>
+              <w:t>POUT =</w:t>
+            </w:r>
+            <w:r>
+              <w:rPr>
+                <w:sz w:val="20"/>
+                <w:szCs w:val="20"/>
+                <w:lang w:val="en-US"/>
+              </w:rPr>
+              <w:t xml:space="preserve"> </w:t>
+            </w:r>
+            <w:r>
+              <w:rPr>
+                <w:sz w:val="20"/>
+                <w:szCs w:val="20"/>
+                <w:lang w:val="en-US"/>
+              </w:rPr>
+              <w:t>+</w:t>
             </w:r>
             <w:r>
               <w:rPr>
@@ -33350,6 +33746,7 @@
               <w:rPr>
                 <w:sz w:val="16"/>
                 <w:szCs w:val="16"/>
+                <w:vertAlign w:val="superscript"/>
               </w:rPr>
             </w:pPr>
             <w:r>
@@ -33367,6 +33764,14 @@
               </w:rPr>
               <w:t>4</w:t>
             </w:r>
+            <w:r>
+              <w:rPr>
+                <w:sz w:val="16"/>
+                <w:szCs w:val="16"/>
+                <w:vertAlign w:val="superscript"/>
+              </w:rPr>
+              <w:t>(*10)</w:t>
+            </w:r>
           </w:p>
         </w:tc>
         <w:tc>
@@ -33490,29 +33895,6 @@
                 <w:szCs w:val="16"/>
               </w:rPr>
             </w:pPr>
-            <w:r>
-              <w:rPr>
-                <w:sz w:val="16"/>
-                <w:szCs w:val="16"/>
-              </w:rPr>
-              <w:t>3.4 ok</w:t>
-            </w:r>
-          </w:p>
-          <w:p>
-            <w:pPr>
-              <w:jc w:val="center"/>
-              <w:rPr>
-                <w:sz w:val="16"/>
-                <w:szCs w:val="16"/>
-              </w:rPr>
-            </w:pPr>
-            <w:r>
-              <w:rPr>
-                <w:sz w:val="16"/>
-                <w:szCs w:val="16"/>
-              </w:rPr>
-              <w:t>3.3 n</w:t>
-            </w:r>
           </w:p>
         </w:tc>
       </w:tr>
@@ -33556,7 +33938,23 @@
                 <w:szCs w:val="20"/>
                 <w:lang w:val="en-US"/>
               </w:rPr>
-              <w:t>POUT =+</w:t>
+              <w:t>POUT =</w:t>
+            </w:r>
+            <w:r>
+              <w:rPr>
+                <w:sz w:val="20"/>
+                <w:szCs w:val="20"/>
+                <w:lang w:val="en-US"/>
+              </w:rPr>
+              <w:t xml:space="preserve"> </w:t>
+            </w:r>
+            <w:r>
+              <w:rPr>
+                <w:sz w:val="20"/>
+                <w:szCs w:val="20"/>
+                <w:lang w:val="en-US"/>
+              </w:rPr>
+              <w:t>+</w:t>
             </w:r>
             <w:r>
               <w:rPr>
@@ -33951,6 +34349,7 @@
               <w:rPr>
                 <w:sz w:val="16"/>
                 <w:szCs w:val="16"/>
+                <w:vertAlign w:val="superscript"/>
               </w:rPr>
             </w:pPr>
             <w:r>
@@ -33960,71 +34359,36 @@
               </w:rPr>
               <w:t>3,4</w:t>
             </w:r>
-          </w:p>
-        </w:tc>
-        <w:tc>
-          <w:tcPr>
-            <w:tcW w:w="774" w:type="pct"/>
-            <w:vAlign w:val="center"/>
-          </w:tcPr>
-          <w:p>
-            <w:pPr>
-              <w:jc w:val="center"/>
-              <w:rPr>
-                <w:sz w:val="16"/>
-                <w:szCs w:val="16"/>
-              </w:rPr>
-            </w:pPr>
-            <w:r>
-              <w:rPr>
-                <w:sz w:val="16"/>
-                <w:szCs w:val="16"/>
-              </w:rPr>
-              <w:t>---</w:t>
-            </w:r>
-          </w:p>
-        </w:tc>
-        <w:tc>
-          <w:tcPr>
-            <w:tcW w:w="707" w:type="pct"/>
-            <w:vAlign w:val="center"/>
-          </w:tcPr>
-          <w:p>
-            <w:pPr>
-              <w:jc w:val="center"/>
-              <w:rPr>
-                <w:sz w:val="16"/>
-                <w:szCs w:val="16"/>
-              </w:rPr>
-            </w:pPr>
-            <w:r>
-              <w:rPr>
-                <w:sz w:val="16"/>
-                <w:szCs w:val="16"/>
-              </w:rPr>
-              <w:t>----</w:t>
-            </w:r>
-          </w:p>
-        </w:tc>
-        <w:tc>
-          <w:tcPr>
-            <w:tcW w:w="634" w:type="pct"/>
-            <w:vAlign w:val="center"/>
-          </w:tcPr>
-          <w:p>
-            <w:pPr>
-              <w:jc w:val="center"/>
-              <w:rPr>
-                <w:sz w:val="16"/>
-                <w:szCs w:val="16"/>
-              </w:rPr>
-            </w:pPr>
-            <w:r>
-              <w:rPr>
-                <w:sz w:val="16"/>
-                <w:szCs w:val="16"/>
-              </w:rPr>
-              <w:t>Muito inst</w:t>
+            <w:r>
+              <w:rPr>
+                <w:sz w:val="16"/>
+                <w:szCs w:val="16"/>
+                <w:vertAlign w:val="superscript"/>
+              </w:rPr>
+              <w:t>(11)</w:t>
+            </w:r>
+          </w:p>
+        </w:tc>
+        <w:tc>
+          <w:tcPr>
+            <w:tcW w:w="2115" w:type="pct"/>
+            <w:gridSpan w:val="3"/>
+            <w:vAlign w:val="center"/>
+          </w:tcPr>
+          <w:p>
+            <w:pPr>
+              <w:jc w:val="center"/>
+              <w:rPr>
+                <w:sz w:val="16"/>
+                <w:szCs w:val="16"/>
+              </w:rPr>
+            </w:pPr>
+            <w:r>
+              <w:rPr>
+                <w:sz w:val="16"/>
+                <w:szCs w:val="16"/>
+              </w:rPr>
+              <w:t>Muita instabilidade</w:t>
             </w:r>
           </w:p>
         </w:tc>
@@ -34087,6 +34451,7 @@
                 <w:sz w:val="22"/>
                 <w:szCs w:val="22"/>
               </w:rPr>
+              <w:lastRenderedPageBreak/>
               <w:tab/>
             </w:r>
             <w:bookmarkStart w:id="29" w:name="_Toc516447920"/>
@@ -34372,6 +34737,136 @@
                 <w:szCs w:val="22"/>
               </w:rPr>
             </w:pPr>
+            <w:r>
+              <w:rPr>
+                <w:sz w:val="22"/>
+                <w:szCs w:val="22"/>
+              </w:rPr>
+              <w:t>Foi apresentada certa instabilidade nas medições, ou por grandes variações em curtos períodos de tempo ou pelo desligamento do ESP por problemas de alimentação.</w:t>
+            </w:r>
+          </w:p>
+          <w:p>
+            <w:pPr>
+              <w:pStyle w:val="PargrafodaLista"/>
+              <w:numPr>
+                <w:ilvl w:val="0"/>
+                <w:numId w:val="4"/>
+              </w:numPr>
+              <w:rPr>
+                <w:sz w:val="22"/>
+                <w:szCs w:val="22"/>
+              </w:rPr>
+            </w:pPr>
+            <w:r>
+              <w:rPr>
+                <w:sz w:val="22"/>
+                <w:szCs w:val="22"/>
+              </w:rPr>
+              <w:t xml:space="preserve">Como os valores medidos foram registrados por multímetros, estes não apresentam grande precisão para valores próximos a 0, sendo 0,01Volts o menor valor possível registrado antes do 0. </w:t>
+            </w:r>
+          </w:p>
+          <w:p>
+            <w:pPr>
+              <w:pStyle w:val="PargrafodaLista"/>
+              <w:numPr>
+                <w:ilvl w:val="0"/>
+                <w:numId w:val="4"/>
+              </w:numPr>
+              <w:rPr>
+                <w:sz w:val="22"/>
+                <w:szCs w:val="22"/>
+              </w:rPr>
+            </w:pPr>
+            <w:r>
+              <w:rPr>
+                <w:sz w:val="22"/>
+                <w:szCs w:val="22"/>
+              </w:rPr>
+              <w:t xml:space="preserve">Aferição das medidas impossível, por desligamento </w:t>
+            </w:r>
+            <w:r>
+              <w:rPr>
+                <w:sz w:val="22"/>
+                <w:szCs w:val="22"/>
+              </w:rPr>
+              <w:t xml:space="preserve">ininterrupto </w:t>
+            </w:r>
+            <w:r>
+              <w:rPr>
+                <w:sz w:val="22"/>
+                <w:szCs w:val="22"/>
+              </w:rPr>
+              <w:t>do ESP.</w:t>
+            </w:r>
+          </w:p>
+          <w:p>
+            <w:pPr>
+              <w:pStyle w:val="PargrafodaLista"/>
+              <w:numPr>
+                <w:ilvl w:val="0"/>
+                <w:numId w:val="4"/>
+              </w:numPr>
+              <w:rPr>
+                <w:sz w:val="22"/>
+                <w:szCs w:val="22"/>
+              </w:rPr>
+            </w:pPr>
+            <w:r>
+              <w:rPr>
+                <w:sz w:val="22"/>
+                <w:szCs w:val="22"/>
+              </w:rPr>
+              <w:t xml:space="preserve">Foram observados picos de tensão </w:t>
+            </w:r>
+            <w:r>
+              <w:rPr>
+                <w:sz w:val="22"/>
+                <w:szCs w:val="22"/>
+              </w:rPr>
+              <w:t>n</w:t>
+            </w:r>
+            <w:r>
+              <w:rPr>
+                <w:sz w:val="22"/>
+                <w:szCs w:val="22"/>
+              </w:rPr>
+              <w:t>as aferições que podem comprometer a autonomia.</w:t>
+            </w:r>
+            <w:r>
+              <w:rPr>
+                <w:sz w:val="22"/>
+                <w:szCs w:val="22"/>
+              </w:rPr>
+              <w:t xml:space="preserve"> Além de observada certa instabilidade por parte do ESP.</w:t>
+            </w:r>
+          </w:p>
+          <w:p>
+            <w:pPr>
+              <w:pStyle w:val="PargrafodaLista"/>
+              <w:numPr>
+                <w:ilvl w:val="0"/>
+                <w:numId w:val="4"/>
+              </w:numPr>
+              <w:rPr>
+                <w:sz w:val="22"/>
+                <w:szCs w:val="22"/>
+              </w:rPr>
+            </w:pPr>
+            <w:r>
+              <w:rPr>
+                <w:sz w:val="22"/>
+                <w:szCs w:val="22"/>
+              </w:rPr>
+              <w:t xml:space="preserve">ESP apresentou muita instabilidade. </w:t>
+            </w:r>
+            <w:r>
+              <w:rPr>
+                <w:i/>
+                <w:sz w:val="22"/>
+                <w:szCs w:val="22"/>
+              </w:rPr>
+              <w:t xml:space="preserve">CARECE DE CONFIRMAÇÃO. </w:t>
+            </w:r>
           </w:p>
         </w:tc>
       </w:tr>
@@ -35060,7 +35555,6 @@
           <w:b/>
           <w:sz w:val="28"/>
         </w:rPr>
-        <w:lastRenderedPageBreak/>
         <w:t>Outubro</w:t>
       </w:r>
       <w:bookmarkEnd w:id="37"/>
@@ -35842,7 +36336,6 @@
               <w:jc w:val="both"/>
             </w:pPr>
             <w:r>
-              <w:lastRenderedPageBreak/>
               <w:t>[</w:t>
             </w:r>
             <w:bookmarkStart w:id="50" w:name="modelo_8"/>
@@ -36108,6 +36601,7 @@
               <w:jc w:val="both"/>
             </w:pPr>
             <w:r>
+              <w:lastRenderedPageBreak/>
               <w:t>[</w:t>
             </w:r>
             <w:bookmarkStart w:id="53" w:name="modelo_11"/>
@@ -36852,7 +37346,6 @@
               <w:jc w:val="both"/>
             </w:pPr>
             <w:r>
-              <w:lastRenderedPageBreak/>
               <w:t>[</w:t>
             </w:r>
             <w:bookmarkStart w:id="61" w:name="modelo_17"/>
@@ -37098,7 +37591,14 @@
                 <w:rPr>
                   <w:rStyle w:val="Hyperlink"/>
                 </w:rPr>
-                <w:t>http://www.minamoto.com/lifepo4-polymer/</w:t>
+                <w:t>http://www.minamoto.com/lifepo4-</w:t>
+              </w:r>
+              <w:r>
+                <w:rPr>
+                  <w:rStyle w:val="Hyperlink"/>
+                </w:rPr>
+                <w:lastRenderedPageBreak/>
+                <w:t>polymer/</w:t>
               </w:r>
             </w:hyperlink>
             <w:r>
@@ -39085,7 +39585,7 @@
 </file>
 
 <file path=customXml/itemProps1.xml><?xml version="1.0" encoding="utf-8"?>
-<ds:datastoreItem xmlns:ds="http://schemas.openxmlformats.org/officeDocument/2006/customXml" ds:itemID="{9F26065C-248C-4634-A4F4-B72C7F02EAFA}">
+<ds:datastoreItem xmlns:ds="http://schemas.openxmlformats.org/officeDocument/2006/customXml" ds:itemID="{C09ED7BA-92E5-4168-801C-8F13AF076D1A}">
   <ds:schemaRefs>
     <ds:schemaRef ds:uri="http://schemas.openxmlformats.org/officeDocument/2006/bibliography"/>
   </ds:schemaRefs>

</xml_diff>